<commit_message>
Creacion de algunas interfaces y modificacion de casos de uso jeje 2
</commit_message>
<xml_diff>
--- a/DentiSmart.Documentacion/Casos de uso.docx
+++ b/DentiSmart.Documentacion/Casos de uso.docx
@@ -1,6 +1,6 @@
 
 <file path=word/document.xml><?xml version="1.0" encoding="utf-8"?>
-<w:document xmlns:wpc="http://schemas.microsoft.com/office/word/2010/wordprocessingCanvas" xmlns:cx="http://schemas.microsoft.com/office/drawing/2014/chartex" xmlns:cx1="http://schemas.microsoft.com/office/drawing/2015/9/8/chartex" xmlns:cx2="http://schemas.microsoft.com/office/drawing/2015/10/21/chartex" xmlns:cx3="http://schemas.microsoft.com/office/drawing/2016/5/9/chartex" xmlns:cx4="http://schemas.microsoft.com/office/drawing/2016/5/10/chartex" xmlns:cx5="http://schemas.microsoft.com/office/drawing/2016/5/11/chartex" xmlns:cx6="http://schemas.microsoft.com/office/drawing/2016/5/12/chartex" xmlns:cx7="http://schemas.microsoft.com/office/drawing/2016/5/13/chartex" xmlns:cx8="http://schemas.microsoft.com/office/drawing/2016/5/14/chartex" xmlns:mc="http://schemas.openxmlformats.org/markup-compatibility/2006" xmlns:aink="http://schemas.microsoft.com/office/drawing/2016/ink" xmlns:am3d="http://schemas.microsoft.com/office/drawing/2017/model3d" xmlns:o="urn:schemas-microsoft-com:office:office" xmlns:r="http://schemas.openxmlformats.org/officeDocument/2006/relationships" xmlns:m="http://schemas.openxmlformats.org/officeDocument/2006/math" xmlns:v="urn:schemas-microsoft-com:vml" xmlns:wp14="http://schemas.microsoft.com/office/word/2010/wordprocessingDrawing" xmlns:wp="http://schemas.openxmlformats.org/drawingml/2006/wordprocessingDrawing" xmlns:w10="urn:schemas-microsoft-com:office:word" xmlns:w="http://schemas.openxmlformats.org/wordprocessingml/2006/main" xmlns:w14="http://schemas.microsoft.com/office/word/2010/wordml" xmlns:w15="http://schemas.microsoft.com/office/word/2012/wordml" xmlns:w16cex="http://schemas.microsoft.com/office/word/2018/wordml/cex" xmlns:w16cid="http://schemas.microsoft.com/office/word/2016/wordml/cid" xmlns:w16="http://schemas.microsoft.com/office/word/2018/wordml" xmlns:w16se="http://schemas.microsoft.com/office/word/2015/wordml/symex" xmlns:wpg="http://schemas.microsoft.com/office/word/2010/wordprocessingGroup" xmlns:wpi="http://schemas.microsoft.com/office/word/2010/wordprocessingInk" xmlns:wne="http://schemas.microsoft.com/office/word/2006/wordml" xmlns:wps="http://schemas.microsoft.com/office/word/2010/wordprocessingShape" mc:Ignorable="w14 w15 w16se w16cid w16 w16cex wp14">
+<w:document xmlns:wpc="http://schemas.microsoft.com/office/word/2010/wordprocessingCanvas" xmlns:cx="http://schemas.microsoft.com/office/drawing/2014/chartex" xmlns:mc="http://schemas.openxmlformats.org/markup-compatibility/2006" xmlns:o="urn:schemas-microsoft-com:office:office" xmlns:r="http://schemas.openxmlformats.org/officeDocument/2006/relationships" xmlns:m="http://schemas.openxmlformats.org/officeDocument/2006/math" xmlns:v="urn:schemas-microsoft-com:vml" xmlns:wp14="http://schemas.microsoft.com/office/word/2010/wordprocessingDrawing" xmlns:wp="http://schemas.openxmlformats.org/drawingml/2006/wordprocessingDrawing" xmlns:w10="urn:schemas-microsoft-com:office:word" xmlns:w="http://schemas.openxmlformats.org/wordprocessingml/2006/main" xmlns:w14="http://schemas.microsoft.com/office/word/2010/wordml" xmlns:w15="http://schemas.microsoft.com/office/word/2012/wordml" xmlns:w16se="http://schemas.microsoft.com/office/word/2015/wordml/symex" xmlns:wpg="http://schemas.microsoft.com/office/word/2010/wordprocessingGroup" xmlns:wpi="http://schemas.microsoft.com/office/word/2010/wordprocessingInk" xmlns:wne="http://schemas.microsoft.com/office/word/2006/wordml" xmlns:wps="http://schemas.microsoft.com/office/word/2010/wordprocessingShape" mc:Ignorable="w14 w15 w16se wp14">
   <w:body>
     <w:p>
       <w:pPr>
@@ -587,6 +587,11 @@
     </w:p>
     <w:p>
       <w:pPr>
+        <w:pStyle w:val="Prrafodelista"/>
+        <w:numPr>
+          <w:ilvl w:val="0"/>
+          <w:numId w:val="2"/>
+        </w:numPr>
         <w:rPr>
           <w:lang w:val="es-ES"/>
         </w:rPr>
@@ -594,6 +599,7 @@
       <w:r>
         <w:rPr>
           <w:noProof/>
+          <w:lang w:val="es-ES" w:eastAsia="es-ES"/>
         </w:rPr>
         <w:drawing>
           <wp:anchor distT="0" distB="0" distL="114300" distR="114300" simplePos="0" relativeHeight="251658240" behindDoc="0" locked="0" layoutInCell="1" allowOverlap="1" wp14:anchorId="5A1C006C" wp14:editId="5F1E45E2">
@@ -621,7 +627,7 @@
                     </pic:cNvPicPr>
                   </pic:nvPicPr>
                   <pic:blipFill>
-                    <a:blip r:embed="rId4" cstate="print">
+                    <a:blip r:embed="rId5" cstate="print">
                       <a:extLst>
                         <a:ext uri="{28A0092B-C50C-407E-A947-70E740481C1C}">
                           <a14:useLocalDpi xmlns:a14="http://schemas.microsoft.com/office/drawing/2010/main" val="0"/>
@@ -662,13 +668,7 @@
         <w:rPr>
           <w:lang w:val="es-ES"/>
         </w:rPr>
-        <w:t>N</w:t>
-      </w:r>
-      <w:r>
-        <w:rPr>
-          <w:lang w:val="es-ES"/>
-        </w:rPr>
-        <w:t>otificación</w:t>
+        <w:t>Notificación</w:t>
       </w:r>
       <w:r>
         <w:rPr>
@@ -680,53 +680,88 @@
         <w:rPr>
           <w:lang w:val="es-ES"/>
         </w:rPr>
+        <w:t>(mediante correo electrónico y whatsapp</w:t>
+      </w:r>
+      <w:bookmarkStart w:id="0" w:name="_GoBack"/>
+      <w:bookmarkEnd w:id="0"/>
+      <w:r>
+        <w:rPr>
+          <w:lang w:val="es-ES"/>
+        </w:rPr>
+        <w:t>)</w:t>
+      </w:r>
+      <w:r>
+        <w:rPr>
+          <w:lang w:val="es-ES"/>
+        </w:rPr>
         <w:t xml:space="preserve"> </w:t>
       </w:r>
     </w:p>
     <w:p>
       <w:pPr>
-        <w:rPr>
-          <w:lang w:val="es-ES"/>
-        </w:rPr>
-      </w:pPr>
-      <w:r>
-        <w:rPr>
-          <w:lang w:val="es-ES"/>
-        </w:rPr>
-        <w:t xml:space="preserve">Pago En </w:t>
-      </w:r>
-      <w:r>
-        <w:rPr>
-          <w:lang w:val="es-ES"/>
-        </w:rPr>
-        <w:t>Línea</w:t>
-      </w:r>
-    </w:p>
-    <w:p>
-      <w:pPr>
-        <w:rPr>
-          <w:lang w:val="es-ES"/>
-        </w:rPr>
-      </w:pPr>
-      <w:r>
-        <w:rPr>
-          <w:lang w:val="es-ES"/>
-        </w:rPr>
-        <w:t>Generar Reporte Semanal Dental</w:t>
-      </w:r>
-    </w:p>
-    <w:p>
-      <w:pPr>
-        <w:rPr>
-          <w:lang w:val="es-ES"/>
-        </w:rPr>
-      </w:pPr>
-      <w:r>
-        <w:rPr>
-          <w:lang w:val="es-ES"/>
-        </w:rPr>
-        <w:t>Selección De fechas disponibles</w:t>
-      </w:r>
+        <w:pStyle w:val="Prrafodelista"/>
+        <w:numPr>
+          <w:ilvl w:val="0"/>
+          <w:numId w:val="2"/>
+        </w:numPr>
+        <w:rPr>
+          <w:lang w:val="es-ES"/>
+        </w:rPr>
+      </w:pPr>
+      <w:r>
+        <w:rPr>
+          <w:lang w:val="es-ES"/>
+        </w:rPr>
+        <w:t>Transacción interbancaria de pago en línea</w:t>
+      </w:r>
+    </w:p>
+    <w:p>
+      <w:pPr>
+        <w:pStyle w:val="Prrafodelista"/>
+        <w:numPr>
+          <w:ilvl w:val="0"/>
+          <w:numId w:val="2"/>
+        </w:numPr>
+        <w:rPr>
+          <w:lang w:val="es-ES"/>
+        </w:rPr>
+      </w:pPr>
+      <w:r>
+        <w:rPr>
+          <w:lang w:val="es-ES"/>
+        </w:rPr>
+        <w:t>Fechas disponibles para agendar citas</w:t>
+      </w:r>
+    </w:p>
+    <w:p>
+      <w:pPr>
+        <w:pStyle w:val="Prrafodelista"/>
+        <w:numPr>
+          <w:ilvl w:val="0"/>
+          <w:numId w:val="2"/>
+        </w:numPr>
+        <w:rPr>
+          <w:lang w:val="es-ES"/>
+        </w:rPr>
+      </w:pPr>
+      <w:r>
+        <w:rPr>
+          <w:lang w:val="es-ES"/>
+        </w:rPr>
+        <w:t>Respaldo de base de datos cada 24 horas.</w:t>
+      </w:r>
+    </w:p>
+    <w:p>
+      <w:pPr>
+        <w:pStyle w:val="Prrafodelista"/>
+        <w:numPr>
+          <w:ilvl w:val="0"/>
+          <w:numId w:val="2"/>
+        </w:numPr>
+        <w:rPr>
+          <w:lang w:val="es-ES"/>
+        </w:rPr>
+      </w:pPr>
     </w:p>
     <w:p>
       <w:pPr>
@@ -747,24 +782,83 @@
     </w:p>
     <w:p>
       <w:pPr>
-        <w:rPr>
-          <w:lang w:val="es-ES"/>
-        </w:rPr>
-      </w:pPr>
-      <w:proofErr w:type="spellStart"/>
-      <w:r>
-        <w:rPr>
-          <w:lang w:val="es-ES"/>
-        </w:rPr>
-        <w:t>Pdf</w:t>
-      </w:r>
-      <w:proofErr w:type="spellEnd"/>
-      <w:r>
-        <w:rPr>
-          <w:lang w:val="es-ES"/>
-        </w:rPr>
-        <w:t xml:space="preserve"> con el historial de citas y pagos realizados en el mes </w:t>
-      </w:r>
+        <w:pStyle w:val="Prrafodelista"/>
+        <w:numPr>
+          <w:ilvl w:val="0"/>
+          <w:numId w:val="1"/>
+        </w:numPr>
+        <w:rPr>
+          <w:lang w:val="es-ES"/>
+        </w:rPr>
+      </w:pPr>
+      <w:r>
+        <w:rPr>
+          <w:lang w:val="es-ES"/>
+        </w:rPr>
+        <w:t>Generar PDF con el historial clínico de un paciente</w:t>
+      </w:r>
+    </w:p>
+    <w:p>
+      <w:pPr>
+        <w:pStyle w:val="Prrafodelista"/>
+        <w:numPr>
+          <w:ilvl w:val="0"/>
+          <w:numId w:val="1"/>
+        </w:numPr>
+        <w:rPr>
+          <w:lang w:val="es-ES"/>
+        </w:rPr>
+      </w:pPr>
+      <w:r>
+        <w:rPr>
+          <w:lang w:val="es-ES"/>
+        </w:rPr>
+        <w:lastRenderedPageBreak/>
+        <w:t>Generar Reporte Semanal</w:t>
+      </w:r>
+      <w:r>
+        <w:rPr>
+          <w:lang w:val="es-ES"/>
+        </w:rPr>
+        <w:t>/Mensual/Anual</w:t>
+      </w:r>
+      <w:r>
+        <w:rPr>
+          <w:lang w:val="es-ES"/>
+        </w:rPr>
+        <w:t xml:space="preserve"> </w:t>
+      </w:r>
+      <w:r>
+        <w:rPr>
+          <w:lang w:val="es-ES"/>
+        </w:rPr>
+        <w:t>de ingresos</w:t>
+      </w:r>
+    </w:p>
+    <w:p>
+      <w:pPr>
+        <w:pStyle w:val="Prrafodelista"/>
+        <w:numPr>
+          <w:ilvl w:val="0"/>
+          <w:numId w:val="1"/>
+        </w:numPr>
+        <w:rPr>
+          <w:lang w:val="es-ES"/>
+        </w:rPr>
+      </w:pPr>
+      <w:r>
+        <w:rPr>
+          <w:lang w:val="es-ES"/>
+        </w:rPr>
+        <w:t>Generar Reporte Semanal/Mensual/Anual de gastos</w:t>
+      </w:r>
+    </w:p>
+    <w:p>
+      <w:pPr>
+        <w:rPr>
+          <w:lang w:val="es-ES"/>
+        </w:rPr>
+      </w:pPr>
     </w:p>
     <w:sectPr>
       <w:pgSz w:w="12240" w:h="15840"/>
@@ -776,8 +870,245 @@
 </w:document>
 </file>
 
+<file path=word/numbering.xml><?xml version="1.0" encoding="utf-8"?>
+<w:numbering xmlns:wpc="http://schemas.microsoft.com/office/word/2010/wordprocessingCanvas" xmlns:cx="http://schemas.microsoft.com/office/drawing/2014/chartex" xmlns:mc="http://schemas.openxmlformats.org/markup-compatibility/2006" xmlns:o="urn:schemas-microsoft-com:office:office" xmlns:r="http://schemas.openxmlformats.org/officeDocument/2006/relationships" xmlns:m="http://schemas.openxmlformats.org/officeDocument/2006/math" xmlns:v="urn:schemas-microsoft-com:vml" xmlns:wp14="http://schemas.microsoft.com/office/word/2010/wordprocessingDrawing" xmlns:wp="http://schemas.openxmlformats.org/drawingml/2006/wordprocessingDrawing" xmlns:w10="urn:schemas-microsoft-com:office:word" xmlns:w="http://schemas.openxmlformats.org/wordprocessingml/2006/main" xmlns:w14="http://schemas.microsoft.com/office/word/2010/wordml" xmlns:w15="http://schemas.microsoft.com/office/word/2012/wordml" xmlns:w16se="http://schemas.microsoft.com/office/word/2015/wordml/symex" xmlns:wpg="http://schemas.microsoft.com/office/word/2010/wordprocessingGroup" xmlns:wpi="http://schemas.microsoft.com/office/word/2010/wordprocessingInk" xmlns:wne="http://schemas.microsoft.com/office/word/2006/wordml" xmlns:wps="http://schemas.microsoft.com/office/word/2010/wordprocessingShape" mc:Ignorable="w14 w15 w16se wp14">
+  <w:abstractNum w:abstractNumId="0" w15:restartNumberingAfterBreak="0">
+    <w:nsid w:val="280163CB"/>
+    <w:multiLevelType w:val="hybridMultilevel"/>
+    <w:tmpl w:val="50924842"/>
+    <w:lvl w:ilvl="0" w:tplc="0C0A0001">
+      <w:start w:val="1"/>
+      <w:numFmt w:val="bullet"/>
+      <w:lvlText w:val=""/>
+      <w:lvlJc w:val="left"/>
+      <w:pPr>
+        <w:ind w:left="720" w:hanging="360"/>
+      </w:pPr>
+      <w:rPr>
+        <w:rFonts w:ascii="Symbol" w:hAnsi="Symbol" w:hint="default"/>
+      </w:rPr>
+    </w:lvl>
+    <w:lvl w:ilvl="1" w:tplc="0C0A0003" w:tentative="1">
+      <w:start w:val="1"/>
+      <w:numFmt w:val="bullet"/>
+      <w:lvlText w:val="o"/>
+      <w:lvlJc w:val="left"/>
+      <w:pPr>
+        <w:ind w:left="1440" w:hanging="360"/>
+      </w:pPr>
+      <w:rPr>
+        <w:rFonts w:ascii="Courier New" w:hAnsi="Courier New" w:cs="Courier New" w:hint="default"/>
+      </w:rPr>
+    </w:lvl>
+    <w:lvl w:ilvl="2" w:tplc="0C0A0005" w:tentative="1">
+      <w:start w:val="1"/>
+      <w:numFmt w:val="bullet"/>
+      <w:lvlText w:val=""/>
+      <w:lvlJc w:val="left"/>
+      <w:pPr>
+        <w:ind w:left="2160" w:hanging="360"/>
+      </w:pPr>
+      <w:rPr>
+        <w:rFonts w:ascii="Wingdings" w:hAnsi="Wingdings" w:hint="default"/>
+      </w:rPr>
+    </w:lvl>
+    <w:lvl w:ilvl="3" w:tplc="0C0A0001" w:tentative="1">
+      <w:start w:val="1"/>
+      <w:numFmt w:val="bullet"/>
+      <w:lvlText w:val=""/>
+      <w:lvlJc w:val="left"/>
+      <w:pPr>
+        <w:ind w:left="2880" w:hanging="360"/>
+      </w:pPr>
+      <w:rPr>
+        <w:rFonts w:ascii="Symbol" w:hAnsi="Symbol" w:hint="default"/>
+      </w:rPr>
+    </w:lvl>
+    <w:lvl w:ilvl="4" w:tplc="0C0A0003" w:tentative="1">
+      <w:start w:val="1"/>
+      <w:numFmt w:val="bullet"/>
+      <w:lvlText w:val="o"/>
+      <w:lvlJc w:val="left"/>
+      <w:pPr>
+        <w:ind w:left="3600" w:hanging="360"/>
+      </w:pPr>
+      <w:rPr>
+        <w:rFonts w:ascii="Courier New" w:hAnsi="Courier New" w:cs="Courier New" w:hint="default"/>
+      </w:rPr>
+    </w:lvl>
+    <w:lvl w:ilvl="5" w:tplc="0C0A0005" w:tentative="1">
+      <w:start w:val="1"/>
+      <w:numFmt w:val="bullet"/>
+      <w:lvlText w:val=""/>
+      <w:lvlJc w:val="left"/>
+      <w:pPr>
+        <w:ind w:left="4320" w:hanging="360"/>
+      </w:pPr>
+      <w:rPr>
+        <w:rFonts w:ascii="Wingdings" w:hAnsi="Wingdings" w:hint="default"/>
+      </w:rPr>
+    </w:lvl>
+    <w:lvl w:ilvl="6" w:tplc="0C0A0001" w:tentative="1">
+      <w:start w:val="1"/>
+      <w:numFmt w:val="bullet"/>
+      <w:lvlText w:val=""/>
+      <w:lvlJc w:val="left"/>
+      <w:pPr>
+        <w:ind w:left="5040" w:hanging="360"/>
+      </w:pPr>
+      <w:rPr>
+        <w:rFonts w:ascii="Symbol" w:hAnsi="Symbol" w:hint="default"/>
+      </w:rPr>
+    </w:lvl>
+    <w:lvl w:ilvl="7" w:tplc="0C0A0003" w:tentative="1">
+      <w:start w:val="1"/>
+      <w:numFmt w:val="bullet"/>
+      <w:lvlText w:val="o"/>
+      <w:lvlJc w:val="left"/>
+      <w:pPr>
+        <w:ind w:left="5760" w:hanging="360"/>
+      </w:pPr>
+      <w:rPr>
+        <w:rFonts w:ascii="Courier New" w:hAnsi="Courier New" w:cs="Courier New" w:hint="default"/>
+      </w:rPr>
+    </w:lvl>
+    <w:lvl w:ilvl="8" w:tplc="0C0A0005" w:tentative="1">
+      <w:start w:val="1"/>
+      <w:numFmt w:val="bullet"/>
+      <w:lvlText w:val=""/>
+      <w:lvlJc w:val="left"/>
+      <w:pPr>
+        <w:ind w:left="6480" w:hanging="360"/>
+      </w:pPr>
+      <w:rPr>
+        <w:rFonts w:ascii="Wingdings" w:hAnsi="Wingdings" w:hint="default"/>
+      </w:rPr>
+    </w:lvl>
+  </w:abstractNum>
+  <w:abstractNum w:abstractNumId="1" w15:restartNumberingAfterBreak="0">
+    <w:nsid w:val="643633BC"/>
+    <w:multiLevelType w:val="hybridMultilevel"/>
+    <w:tmpl w:val="FE6E4CEE"/>
+    <w:lvl w:ilvl="0" w:tplc="0C0A0001">
+      <w:start w:val="1"/>
+      <w:numFmt w:val="bullet"/>
+      <w:lvlText w:val=""/>
+      <w:lvlJc w:val="left"/>
+      <w:pPr>
+        <w:ind w:left="720" w:hanging="360"/>
+      </w:pPr>
+      <w:rPr>
+        <w:rFonts w:ascii="Symbol" w:hAnsi="Symbol" w:hint="default"/>
+      </w:rPr>
+    </w:lvl>
+    <w:lvl w:ilvl="1" w:tplc="0C0A0003" w:tentative="1">
+      <w:start w:val="1"/>
+      <w:numFmt w:val="bullet"/>
+      <w:lvlText w:val="o"/>
+      <w:lvlJc w:val="left"/>
+      <w:pPr>
+        <w:ind w:left="1440" w:hanging="360"/>
+      </w:pPr>
+      <w:rPr>
+        <w:rFonts w:ascii="Courier New" w:hAnsi="Courier New" w:cs="Courier New" w:hint="default"/>
+      </w:rPr>
+    </w:lvl>
+    <w:lvl w:ilvl="2" w:tplc="0C0A0005" w:tentative="1">
+      <w:start w:val="1"/>
+      <w:numFmt w:val="bullet"/>
+      <w:lvlText w:val=""/>
+      <w:lvlJc w:val="left"/>
+      <w:pPr>
+        <w:ind w:left="2160" w:hanging="360"/>
+      </w:pPr>
+      <w:rPr>
+        <w:rFonts w:ascii="Wingdings" w:hAnsi="Wingdings" w:hint="default"/>
+      </w:rPr>
+    </w:lvl>
+    <w:lvl w:ilvl="3" w:tplc="0C0A0001" w:tentative="1">
+      <w:start w:val="1"/>
+      <w:numFmt w:val="bullet"/>
+      <w:lvlText w:val=""/>
+      <w:lvlJc w:val="left"/>
+      <w:pPr>
+        <w:ind w:left="2880" w:hanging="360"/>
+      </w:pPr>
+      <w:rPr>
+        <w:rFonts w:ascii="Symbol" w:hAnsi="Symbol" w:hint="default"/>
+      </w:rPr>
+    </w:lvl>
+    <w:lvl w:ilvl="4" w:tplc="0C0A0003" w:tentative="1">
+      <w:start w:val="1"/>
+      <w:numFmt w:val="bullet"/>
+      <w:lvlText w:val="o"/>
+      <w:lvlJc w:val="left"/>
+      <w:pPr>
+        <w:ind w:left="3600" w:hanging="360"/>
+      </w:pPr>
+      <w:rPr>
+        <w:rFonts w:ascii="Courier New" w:hAnsi="Courier New" w:cs="Courier New" w:hint="default"/>
+      </w:rPr>
+    </w:lvl>
+    <w:lvl w:ilvl="5" w:tplc="0C0A0005" w:tentative="1">
+      <w:start w:val="1"/>
+      <w:numFmt w:val="bullet"/>
+      <w:lvlText w:val=""/>
+      <w:lvlJc w:val="left"/>
+      <w:pPr>
+        <w:ind w:left="4320" w:hanging="360"/>
+      </w:pPr>
+      <w:rPr>
+        <w:rFonts w:ascii="Wingdings" w:hAnsi="Wingdings" w:hint="default"/>
+      </w:rPr>
+    </w:lvl>
+    <w:lvl w:ilvl="6" w:tplc="0C0A0001" w:tentative="1">
+      <w:start w:val="1"/>
+      <w:numFmt w:val="bullet"/>
+      <w:lvlText w:val=""/>
+      <w:lvlJc w:val="left"/>
+      <w:pPr>
+        <w:ind w:left="5040" w:hanging="360"/>
+      </w:pPr>
+      <w:rPr>
+        <w:rFonts w:ascii="Symbol" w:hAnsi="Symbol" w:hint="default"/>
+      </w:rPr>
+    </w:lvl>
+    <w:lvl w:ilvl="7" w:tplc="0C0A0003" w:tentative="1">
+      <w:start w:val="1"/>
+      <w:numFmt w:val="bullet"/>
+      <w:lvlText w:val="o"/>
+      <w:lvlJc w:val="left"/>
+      <w:pPr>
+        <w:ind w:left="5760" w:hanging="360"/>
+      </w:pPr>
+      <w:rPr>
+        <w:rFonts w:ascii="Courier New" w:hAnsi="Courier New" w:cs="Courier New" w:hint="default"/>
+      </w:rPr>
+    </w:lvl>
+    <w:lvl w:ilvl="8" w:tplc="0C0A0005" w:tentative="1">
+      <w:start w:val="1"/>
+      <w:numFmt w:val="bullet"/>
+      <w:lvlText w:val=""/>
+      <w:lvlJc w:val="left"/>
+      <w:pPr>
+        <w:ind w:left="6480" w:hanging="360"/>
+      </w:pPr>
+      <w:rPr>
+        <w:rFonts w:ascii="Wingdings" w:hAnsi="Wingdings" w:hint="default"/>
+      </w:rPr>
+    </w:lvl>
+  </w:abstractNum>
+  <w:num w:numId="1">
+    <w:abstractNumId w:val="1"/>
+  </w:num>
+  <w:num w:numId="2">
+    <w:abstractNumId w:val="0"/>
+  </w:num>
+</w:numbering>
+</file>
+
 <file path=word/styles.xml><?xml version="1.0" encoding="utf-8"?>
-<w:styles xmlns:mc="http://schemas.openxmlformats.org/markup-compatibility/2006" xmlns:r="http://schemas.openxmlformats.org/officeDocument/2006/relationships" xmlns:w="http://schemas.openxmlformats.org/wordprocessingml/2006/main" xmlns:w14="http://schemas.microsoft.com/office/word/2010/wordml" xmlns:w15="http://schemas.microsoft.com/office/word/2012/wordml" xmlns:w16cex="http://schemas.microsoft.com/office/word/2018/wordml/cex" xmlns:w16cid="http://schemas.microsoft.com/office/word/2016/wordml/cid" xmlns:w16="http://schemas.microsoft.com/office/word/2018/wordml" xmlns:w16se="http://schemas.microsoft.com/office/word/2015/wordml/symex" mc:Ignorable="w14 w15 w16se w16cid w16 w16cex">
+<w:styles xmlns:mc="http://schemas.openxmlformats.org/markup-compatibility/2006" xmlns:r="http://schemas.openxmlformats.org/officeDocument/2006/relationships" xmlns:w="http://schemas.openxmlformats.org/wordprocessingml/2006/main" xmlns:w14="http://schemas.microsoft.com/office/word/2010/wordml" xmlns:w15="http://schemas.microsoft.com/office/word/2012/wordml" xmlns:w16se="http://schemas.microsoft.com/office/word/2015/wordml/symex" mc:Ignorable="w14 w15 w16se">
   <w:docDefaults>
     <w:rPrDefault>
       <w:rPr>
@@ -793,7 +1124,7 @@
       </w:pPr>
     </w:pPrDefault>
   </w:docDefaults>
-  <w:latentStyles w:defLockedState="0" w:defUIPriority="99" w:defSemiHidden="0" w:defUnhideWhenUsed="0" w:defQFormat="0" w:count="376">
+  <w:latentStyles w:defLockedState="0" w:defUIPriority="99" w:defSemiHidden="0" w:defUnhideWhenUsed="0" w:defQFormat="0" w:count="371">
     <w:lsdException w:name="Normal" w:uiPriority="0" w:qFormat="1"/>
     <w:lsdException w:name="heading 1" w:uiPriority="9" w:qFormat="1"/>
     <w:lsdException w:name="heading 2" w:semiHidden="1" w:uiPriority="9" w:unhideWhenUsed="1" w:qFormat="1"/>
@@ -1165,11 +1496,6 @@
     <w:lsdException w:name="List Table 5 Dark Accent 6" w:uiPriority="50"/>
     <w:lsdException w:name="List Table 6 Colorful Accent 6" w:uiPriority="51"/>
     <w:lsdException w:name="List Table 7 Colorful Accent 6" w:uiPriority="52"/>
-    <w:lsdException w:name="Mention" w:semiHidden="1" w:unhideWhenUsed="1"/>
-    <w:lsdException w:name="Smart Hyperlink" w:semiHidden="1" w:unhideWhenUsed="1"/>
-    <w:lsdException w:name="Hashtag" w:semiHidden="1" w:unhideWhenUsed="1"/>
-    <w:lsdException w:name="Unresolved Mention" w:semiHidden="1" w:unhideWhenUsed="1"/>
-    <w:lsdException w:name="Smart Link" w:semiHidden="1" w:unhideWhenUsed="1"/>
   </w:latentStyles>
   <w:style w:type="paragraph" w:default="1" w:styleId="Normal">
     <w:name w:val="Normal"/>
@@ -1201,6 +1527,17 @@
     <w:uiPriority w:val="99"/>
     <w:semiHidden/>
     <w:unhideWhenUsed/>
+  </w:style>
+  <w:style w:type="paragraph" w:styleId="Prrafodelista">
+    <w:name w:val="List Paragraph"/>
+    <w:basedOn w:val="Normal"/>
+    <w:uiPriority w:val="34"/>
+    <w:qFormat/>
+    <w:rsid w:val="00C04F2F"/>
+    <w:pPr>
+      <w:ind w:left="720"/>
+      <w:contextualSpacing/>
+    </w:pPr>
   </w:style>
 </w:styles>
 </file>

</xml_diff>

<commit_message>
Se Agregó proceso de notificación y Modificaciones al Documento
</commit_message>
<xml_diff>
--- a/DentiSmart.Documentacion/Casos de uso.docx
+++ b/DentiSmart.Documentacion/Casos de uso.docx
@@ -1,19 +1,28 @@
 
 <file path=word/document.xml><?xml version="1.0" encoding="utf-8"?>
-<w:document xmlns:wpc="http://schemas.microsoft.com/office/word/2010/wordprocessingCanvas" xmlns:cx="http://schemas.microsoft.com/office/drawing/2014/chartex" xmlns:mc="http://schemas.openxmlformats.org/markup-compatibility/2006" xmlns:o="urn:schemas-microsoft-com:office:office" xmlns:r="http://schemas.openxmlformats.org/officeDocument/2006/relationships" xmlns:m="http://schemas.openxmlformats.org/officeDocument/2006/math" xmlns:v="urn:schemas-microsoft-com:vml" xmlns:wp14="http://schemas.microsoft.com/office/word/2010/wordprocessingDrawing" xmlns:wp="http://schemas.openxmlformats.org/drawingml/2006/wordprocessingDrawing" xmlns:w10="urn:schemas-microsoft-com:office:word" xmlns:w="http://schemas.openxmlformats.org/wordprocessingml/2006/main" xmlns:w14="http://schemas.microsoft.com/office/word/2010/wordml" xmlns:w15="http://schemas.microsoft.com/office/word/2012/wordml" xmlns:w16se="http://schemas.microsoft.com/office/word/2015/wordml/symex" xmlns:wpg="http://schemas.microsoft.com/office/word/2010/wordprocessingGroup" xmlns:wpi="http://schemas.microsoft.com/office/word/2010/wordprocessingInk" xmlns:wne="http://schemas.microsoft.com/office/word/2006/wordml" xmlns:wps="http://schemas.microsoft.com/office/word/2010/wordprocessingShape" mc:Ignorable="w14 w15 w16se wp14">
+<w:document xmlns:wpc="http://schemas.microsoft.com/office/word/2010/wordprocessingCanvas" xmlns:cx="http://schemas.microsoft.com/office/drawing/2014/chartex" xmlns:cx1="http://schemas.microsoft.com/office/drawing/2015/9/8/chartex" xmlns:cx2="http://schemas.microsoft.com/office/drawing/2015/10/21/chartex" xmlns:cx3="http://schemas.microsoft.com/office/drawing/2016/5/9/chartex" xmlns:cx4="http://schemas.microsoft.com/office/drawing/2016/5/10/chartex" xmlns:cx5="http://schemas.microsoft.com/office/drawing/2016/5/11/chartex" xmlns:cx6="http://schemas.microsoft.com/office/drawing/2016/5/12/chartex" xmlns:cx7="http://schemas.microsoft.com/office/drawing/2016/5/13/chartex" xmlns:cx8="http://schemas.microsoft.com/office/drawing/2016/5/14/chartex" xmlns:mc="http://schemas.openxmlformats.org/markup-compatibility/2006" xmlns:aink="http://schemas.microsoft.com/office/drawing/2016/ink" xmlns:am3d="http://schemas.microsoft.com/office/drawing/2017/model3d" xmlns:o="urn:schemas-microsoft-com:office:office" xmlns:r="http://schemas.openxmlformats.org/officeDocument/2006/relationships" xmlns:m="http://schemas.openxmlformats.org/officeDocument/2006/math" xmlns:v="urn:schemas-microsoft-com:vml" xmlns:wp14="http://schemas.microsoft.com/office/word/2010/wordprocessingDrawing" xmlns:wp="http://schemas.openxmlformats.org/drawingml/2006/wordprocessingDrawing" xmlns:w10="urn:schemas-microsoft-com:office:word" xmlns:w="http://schemas.openxmlformats.org/wordprocessingml/2006/main" xmlns:w14="http://schemas.microsoft.com/office/word/2010/wordml" xmlns:w15="http://schemas.microsoft.com/office/word/2012/wordml" xmlns:w16cex="http://schemas.microsoft.com/office/word/2018/wordml/cex" xmlns:w16cid="http://schemas.microsoft.com/office/word/2016/wordml/cid" xmlns:w16="http://schemas.microsoft.com/office/word/2018/wordml" xmlns:w16se="http://schemas.microsoft.com/office/word/2015/wordml/symex" xmlns:wpg="http://schemas.microsoft.com/office/word/2010/wordprocessingGroup" xmlns:wpi="http://schemas.microsoft.com/office/word/2010/wordprocessingInk" xmlns:wne="http://schemas.microsoft.com/office/word/2006/wordml" xmlns:wps="http://schemas.microsoft.com/office/word/2010/wordprocessingShape" mc:Ignorable="w14 w15 w16se w16cid w16 w16cex wp14">
   <w:body>
     <w:p>
       <w:pPr>
-        <w:rPr>
+        <w:jc w:val="both"/>
+        <w:rPr>
+          <w:rFonts w:ascii="Arial" w:hAnsi="Arial" w:cs="Arial"/>
           <w:b/>
           <w:bCs/>
-          <w:lang w:val="es-ES"/>
-        </w:rPr>
-      </w:pPr>
-      <w:r>
-        <w:rPr>
+          <w:sz w:val="24"/>
+          <w:szCs w:val="24"/>
+          <w:u w:val="single"/>
+          <w:lang w:val="es-ES"/>
+        </w:rPr>
+      </w:pPr>
+      <w:r>
+        <w:rPr>
+          <w:rFonts w:ascii="Arial" w:hAnsi="Arial" w:cs="Arial"/>
           <w:b/>
           <w:bCs/>
+          <w:sz w:val="24"/>
+          <w:szCs w:val="24"/>
+          <w:u w:val="single"/>
           <w:lang w:val="es-ES"/>
         </w:rPr>
         <w:t>Casos de uso</w:t>
@@ -21,28 +30,51 @@
     </w:p>
     <w:p>
       <w:pPr>
-        <w:rPr>
-          <w:color w:val="FF0000"/>
-          <w:lang w:val="es-ES"/>
-        </w:rPr>
-      </w:pPr>
-      <w:r>
-        <w:rPr>
-          <w:color w:val="FF0000"/>
+        <w:jc w:val="both"/>
+        <w:rPr>
+          <w:rFonts w:ascii="Arial" w:hAnsi="Arial" w:cs="Arial"/>
+          <w:color w:val="000000" w:themeColor="text1"/>
+          <w:sz w:val="24"/>
+          <w:szCs w:val="24"/>
+          <w:lang w:val="es-ES"/>
+        </w:rPr>
+      </w:pPr>
+      <w:r>
+        <w:rPr>
+          <w:rFonts w:ascii="Arial" w:hAnsi="Arial" w:cs="Arial"/>
+          <w:color w:val="000000" w:themeColor="text1"/>
+          <w:sz w:val="24"/>
+          <w:szCs w:val="24"/>
           <w:lang w:val="es-ES"/>
         </w:rPr>
         <w:t>CU</w:t>
       </w:r>
       <w:r>
         <w:rPr>
-          <w:color w:val="FF0000"/>
+          <w:rFonts w:ascii="Arial" w:hAnsi="Arial" w:cs="Arial"/>
+          <w:color w:val="000000" w:themeColor="text1"/>
+          <w:sz w:val="24"/>
+          <w:szCs w:val="24"/>
+          <w:lang w:val="es-ES"/>
+        </w:rPr>
+        <w:t>0</w:t>
+      </w:r>
+      <w:r>
+        <w:rPr>
+          <w:rFonts w:ascii="Arial" w:hAnsi="Arial" w:cs="Arial"/>
+          <w:color w:val="000000" w:themeColor="text1"/>
+          <w:sz w:val="24"/>
+          <w:szCs w:val="24"/>
           <w:lang w:val="es-ES"/>
         </w:rPr>
         <w:t>1</w:t>
       </w:r>
       <w:r>
         <w:rPr>
-          <w:color w:val="FF0000"/>
+          <w:rFonts w:ascii="Arial" w:hAnsi="Arial" w:cs="Arial"/>
+          <w:color w:val="000000" w:themeColor="text1"/>
+          <w:sz w:val="24"/>
+          <w:szCs w:val="24"/>
           <w:lang w:val="es-ES"/>
         </w:rPr>
         <w:t>: Agendar Cita Dental</w:t>
@@ -50,42 +82,71 @@
     </w:p>
     <w:p>
       <w:pPr>
-        <w:rPr>
-          <w:color w:val="FF0000"/>
-          <w:lang w:val="es-ES"/>
-        </w:rPr>
-      </w:pPr>
-      <w:r>
-        <w:rPr>
-          <w:color w:val="FF0000"/>
+        <w:jc w:val="both"/>
+        <w:rPr>
+          <w:rFonts w:ascii="Arial" w:hAnsi="Arial" w:cs="Arial"/>
+          <w:color w:val="000000" w:themeColor="text1"/>
+          <w:sz w:val="24"/>
+          <w:szCs w:val="24"/>
+          <w:lang w:val="es-ES"/>
+        </w:rPr>
+      </w:pPr>
+      <w:r>
+        <w:rPr>
+          <w:rFonts w:ascii="Arial" w:hAnsi="Arial" w:cs="Arial"/>
+          <w:color w:val="000000" w:themeColor="text1"/>
+          <w:sz w:val="24"/>
+          <w:szCs w:val="24"/>
           <w:lang w:val="es-ES"/>
         </w:rPr>
         <w:t>C</w:t>
       </w:r>
       <w:r>
         <w:rPr>
-          <w:color w:val="FF0000"/>
+          <w:rFonts w:ascii="Arial" w:hAnsi="Arial" w:cs="Arial"/>
+          <w:color w:val="000000" w:themeColor="text1"/>
+          <w:sz w:val="24"/>
+          <w:szCs w:val="24"/>
           <w:lang w:val="es-ES"/>
         </w:rPr>
         <w:t>U</w:t>
       </w:r>
       <w:r>
         <w:rPr>
-          <w:color w:val="FF0000"/>
+          <w:rFonts w:ascii="Arial" w:hAnsi="Arial" w:cs="Arial"/>
+          <w:color w:val="000000" w:themeColor="text1"/>
+          <w:sz w:val="24"/>
+          <w:szCs w:val="24"/>
+          <w:lang w:val="es-ES"/>
+        </w:rPr>
+        <w:t>0</w:t>
+      </w:r>
+      <w:r>
+        <w:rPr>
+          <w:rFonts w:ascii="Arial" w:hAnsi="Arial" w:cs="Arial"/>
+          <w:color w:val="000000" w:themeColor="text1"/>
+          <w:sz w:val="24"/>
+          <w:szCs w:val="24"/>
           <w:lang w:val="es-ES"/>
         </w:rPr>
         <w:t>2</w:t>
       </w:r>
       <w:r>
         <w:rPr>
-          <w:color w:val="FF0000"/>
+          <w:rFonts w:ascii="Arial" w:hAnsi="Arial" w:cs="Arial"/>
+          <w:color w:val="000000" w:themeColor="text1"/>
+          <w:sz w:val="24"/>
+          <w:szCs w:val="24"/>
           <w:lang w:val="es-ES"/>
         </w:rPr>
         <w:t xml:space="preserve">: </w:t>
       </w:r>
       <w:r>
         <w:rPr>
-          <w:color w:val="FF0000"/>
+          <w:rFonts w:ascii="Arial" w:hAnsi="Arial" w:cs="Arial"/>
+          <w:color w:val="000000" w:themeColor="text1"/>
+          <w:sz w:val="24"/>
+          <w:szCs w:val="24"/>
           <w:lang w:val="es-ES"/>
         </w:rPr>
         <w:t>Eliminar Cita Dental</w:t>
@@ -93,36 +154,71 @@
     </w:p>
     <w:p>
       <w:pPr>
-        <w:rPr>
-          <w:lang w:val="es-ES"/>
-        </w:rPr>
-      </w:pPr>
-      <w:r>
-        <w:rPr>
+        <w:jc w:val="both"/>
+        <w:rPr>
+          <w:rFonts w:ascii="Arial" w:hAnsi="Arial" w:cs="Arial"/>
+          <w:color w:val="000000" w:themeColor="text1"/>
+          <w:sz w:val="24"/>
+          <w:szCs w:val="24"/>
+          <w:lang w:val="es-ES"/>
+        </w:rPr>
+      </w:pPr>
+      <w:r>
+        <w:rPr>
+          <w:rFonts w:ascii="Arial" w:hAnsi="Arial" w:cs="Arial"/>
+          <w:color w:val="000000" w:themeColor="text1"/>
+          <w:sz w:val="24"/>
+          <w:szCs w:val="24"/>
           <w:lang w:val="es-ES"/>
         </w:rPr>
         <w:t>C</w:t>
       </w:r>
       <w:r>
         <w:rPr>
+          <w:rFonts w:ascii="Arial" w:hAnsi="Arial" w:cs="Arial"/>
+          <w:color w:val="000000" w:themeColor="text1"/>
+          <w:sz w:val="24"/>
+          <w:szCs w:val="24"/>
           <w:lang w:val="es-ES"/>
         </w:rPr>
         <w:t>U</w:t>
       </w:r>
       <w:r>
         <w:rPr>
+          <w:rFonts w:ascii="Arial" w:hAnsi="Arial" w:cs="Arial"/>
+          <w:color w:val="000000" w:themeColor="text1"/>
+          <w:sz w:val="24"/>
+          <w:szCs w:val="24"/>
+          <w:lang w:val="es-ES"/>
+        </w:rPr>
+        <w:t>0</w:t>
+      </w:r>
+      <w:r>
+        <w:rPr>
+          <w:rFonts w:ascii="Arial" w:hAnsi="Arial" w:cs="Arial"/>
+          <w:color w:val="000000" w:themeColor="text1"/>
+          <w:sz w:val="24"/>
+          <w:szCs w:val="24"/>
           <w:lang w:val="es-ES"/>
         </w:rPr>
         <w:t>3</w:t>
       </w:r>
       <w:r>
         <w:rPr>
+          <w:rFonts w:ascii="Arial" w:hAnsi="Arial" w:cs="Arial"/>
+          <w:color w:val="000000" w:themeColor="text1"/>
+          <w:sz w:val="24"/>
+          <w:szCs w:val="24"/>
           <w:lang w:val="es-ES"/>
         </w:rPr>
         <w:t xml:space="preserve">: </w:t>
       </w:r>
       <w:r>
         <w:rPr>
+          <w:rFonts w:ascii="Arial" w:hAnsi="Arial" w:cs="Arial"/>
+          <w:color w:val="000000" w:themeColor="text1"/>
+          <w:sz w:val="24"/>
+          <w:szCs w:val="24"/>
           <w:lang w:val="es-ES"/>
         </w:rPr>
         <w:t>Modificar Cita Dental</w:t>
@@ -130,42 +226,71 @@
     </w:p>
     <w:p>
       <w:pPr>
-        <w:rPr>
-          <w:color w:val="FF0000"/>
-          <w:lang w:val="es-ES"/>
-        </w:rPr>
-      </w:pPr>
-      <w:r>
-        <w:rPr>
-          <w:color w:val="FF0000"/>
+        <w:jc w:val="both"/>
+        <w:rPr>
+          <w:rFonts w:ascii="Arial" w:hAnsi="Arial" w:cs="Arial"/>
+          <w:color w:val="000000" w:themeColor="text1"/>
+          <w:sz w:val="24"/>
+          <w:szCs w:val="24"/>
+          <w:lang w:val="es-ES"/>
+        </w:rPr>
+      </w:pPr>
+      <w:r>
+        <w:rPr>
+          <w:rFonts w:ascii="Arial" w:hAnsi="Arial" w:cs="Arial"/>
+          <w:color w:val="000000" w:themeColor="text1"/>
+          <w:sz w:val="24"/>
+          <w:szCs w:val="24"/>
           <w:lang w:val="es-ES"/>
         </w:rPr>
         <w:t>C</w:t>
       </w:r>
       <w:r>
         <w:rPr>
-          <w:color w:val="FF0000"/>
+          <w:rFonts w:ascii="Arial" w:hAnsi="Arial" w:cs="Arial"/>
+          <w:color w:val="000000" w:themeColor="text1"/>
+          <w:sz w:val="24"/>
+          <w:szCs w:val="24"/>
           <w:lang w:val="es-ES"/>
         </w:rPr>
         <w:t>U</w:t>
       </w:r>
       <w:r>
         <w:rPr>
-          <w:color w:val="FF0000"/>
+          <w:rFonts w:ascii="Arial" w:hAnsi="Arial" w:cs="Arial"/>
+          <w:color w:val="000000" w:themeColor="text1"/>
+          <w:sz w:val="24"/>
+          <w:szCs w:val="24"/>
+          <w:lang w:val="es-ES"/>
+        </w:rPr>
+        <w:t>0</w:t>
+      </w:r>
+      <w:r>
+        <w:rPr>
+          <w:rFonts w:ascii="Arial" w:hAnsi="Arial" w:cs="Arial"/>
+          <w:color w:val="000000" w:themeColor="text1"/>
+          <w:sz w:val="24"/>
+          <w:szCs w:val="24"/>
           <w:lang w:val="es-ES"/>
         </w:rPr>
         <w:t>4</w:t>
       </w:r>
       <w:r>
         <w:rPr>
-          <w:color w:val="FF0000"/>
+          <w:rFonts w:ascii="Arial" w:hAnsi="Arial" w:cs="Arial"/>
+          <w:color w:val="000000" w:themeColor="text1"/>
+          <w:sz w:val="24"/>
+          <w:szCs w:val="24"/>
           <w:lang w:val="es-ES"/>
         </w:rPr>
         <w:t>: Consultar</w:t>
       </w:r>
       <w:r>
         <w:rPr>
-          <w:color w:val="FF0000"/>
+          <w:rFonts w:ascii="Arial" w:hAnsi="Arial" w:cs="Arial"/>
+          <w:color w:val="000000" w:themeColor="text1"/>
+          <w:sz w:val="24"/>
+          <w:szCs w:val="24"/>
           <w:lang w:val="es-ES"/>
         </w:rPr>
         <w:t xml:space="preserve"> Cita Dental</w:t>
@@ -173,36 +298,71 @@
     </w:p>
     <w:p>
       <w:pPr>
-        <w:rPr>
-          <w:lang w:val="es-ES"/>
-        </w:rPr>
-      </w:pPr>
-      <w:r>
-        <w:rPr>
+        <w:jc w:val="both"/>
+        <w:rPr>
+          <w:rFonts w:ascii="Arial" w:hAnsi="Arial" w:cs="Arial"/>
+          <w:color w:val="000000" w:themeColor="text1"/>
+          <w:sz w:val="24"/>
+          <w:szCs w:val="24"/>
+          <w:lang w:val="es-ES"/>
+        </w:rPr>
+      </w:pPr>
+      <w:r>
+        <w:rPr>
+          <w:rFonts w:ascii="Arial" w:hAnsi="Arial" w:cs="Arial"/>
+          <w:color w:val="000000" w:themeColor="text1"/>
+          <w:sz w:val="24"/>
+          <w:szCs w:val="24"/>
           <w:lang w:val="es-ES"/>
         </w:rPr>
         <w:t>CU</w:t>
       </w:r>
       <w:r>
         <w:rPr>
+          <w:rFonts w:ascii="Arial" w:hAnsi="Arial" w:cs="Arial"/>
+          <w:color w:val="000000" w:themeColor="text1"/>
+          <w:sz w:val="24"/>
+          <w:szCs w:val="24"/>
+          <w:lang w:val="es-ES"/>
+        </w:rPr>
+        <w:t>0</w:t>
+      </w:r>
+      <w:r>
+        <w:rPr>
+          <w:rFonts w:ascii="Arial" w:hAnsi="Arial" w:cs="Arial"/>
+          <w:color w:val="000000" w:themeColor="text1"/>
+          <w:sz w:val="24"/>
+          <w:szCs w:val="24"/>
           <w:lang w:val="es-ES"/>
         </w:rPr>
         <w:t>5</w:t>
       </w:r>
       <w:r>
         <w:rPr>
+          <w:rFonts w:ascii="Arial" w:hAnsi="Arial" w:cs="Arial"/>
+          <w:color w:val="000000" w:themeColor="text1"/>
+          <w:sz w:val="24"/>
+          <w:szCs w:val="24"/>
           <w:lang w:val="es-ES"/>
         </w:rPr>
         <w:t>:</w:t>
       </w:r>
       <w:r>
         <w:rPr>
+          <w:rFonts w:ascii="Arial" w:hAnsi="Arial" w:cs="Arial"/>
+          <w:color w:val="000000" w:themeColor="text1"/>
+          <w:sz w:val="24"/>
+          <w:szCs w:val="24"/>
           <w:lang w:val="es-ES"/>
         </w:rPr>
         <w:t xml:space="preserve"> </w:t>
       </w:r>
       <w:r>
         <w:rPr>
+          <w:rFonts w:ascii="Arial" w:hAnsi="Arial" w:cs="Arial"/>
+          <w:color w:val="000000" w:themeColor="text1"/>
+          <w:sz w:val="24"/>
+          <w:szCs w:val="24"/>
           <w:lang w:val="es-ES"/>
         </w:rPr>
         <w:t>Generar Pago</w:t>
@@ -210,42 +370,71 @@
     </w:p>
     <w:p>
       <w:pPr>
-        <w:rPr>
-          <w:color w:val="FF0000"/>
-          <w:lang w:val="es-ES"/>
-        </w:rPr>
-      </w:pPr>
-      <w:r>
-        <w:rPr>
-          <w:color w:val="FF0000"/>
+        <w:jc w:val="both"/>
+        <w:rPr>
+          <w:rFonts w:ascii="Arial" w:hAnsi="Arial" w:cs="Arial"/>
+          <w:color w:val="000000" w:themeColor="text1"/>
+          <w:sz w:val="24"/>
+          <w:szCs w:val="24"/>
+          <w:lang w:val="es-ES"/>
+        </w:rPr>
+      </w:pPr>
+      <w:r>
+        <w:rPr>
+          <w:rFonts w:ascii="Arial" w:hAnsi="Arial" w:cs="Arial"/>
+          <w:color w:val="000000" w:themeColor="text1"/>
+          <w:sz w:val="24"/>
+          <w:szCs w:val="24"/>
           <w:lang w:val="es-ES"/>
         </w:rPr>
         <w:t>C</w:t>
       </w:r>
       <w:r>
         <w:rPr>
-          <w:color w:val="FF0000"/>
+          <w:rFonts w:ascii="Arial" w:hAnsi="Arial" w:cs="Arial"/>
+          <w:color w:val="000000" w:themeColor="text1"/>
+          <w:sz w:val="24"/>
+          <w:szCs w:val="24"/>
           <w:lang w:val="es-ES"/>
         </w:rPr>
         <w:t>U</w:t>
       </w:r>
       <w:r>
         <w:rPr>
-          <w:color w:val="FF0000"/>
+          <w:rFonts w:ascii="Arial" w:hAnsi="Arial" w:cs="Arial"/>
+          <w:color w:val="000000" w:themeColor="text1"/>
+          <w:sz w:val="24"/>
+          <w:szCs w:val="24"/>
+          <w:lang w:val="es-ES"/>
+        </w:rPr>
+        <w:t>0</w:t>
+      </w:r>
+      <w:r>
+        <w:rPr>
+          <w:rFonts w:ascii="Arial" w:hAnsi="Arial" w:cs="Arial"/>
+          <w:color w:val="000000" w:themeColor="text1"/>
+          <w:sz w:val="24"/>
+          <w:szCs w:val="24"/>
           <w:lang w:val="es-ES"/>
         </w:rPr>
         <w:t>6</w:t>
       </w:r>
       <w:r>
         <w:rPr>
-          <w:color w:val="FF0000"/>
+          <w:rFonts w:ascii="Arial" w:hAnsi="Arial" w:cs="Arial"/>
+          <w:color w:val="000000" w:themeColor="text1"/>
+          <w:sz w:val="24"/>
+          <w:szCs w:val="24"/>
           <w:lang w:val="es-ES"/>
         </w:rPr>
         <w:t>:</w:t>
       </w:r>
       <w:r>
         <w:rPr>
-          <w:color w:val="FF0000"/>
+          <w:rFonts w:ascii="Arial" w:hAnsi="Arial" w:cs="Arial"/>
+          <w:color w:val="000000" w:themeColor="text1"/>
+          <w:sz w:val="24"/>
+          <w:szCs w:val="24"/>
           <w:lang w:val="es-ES"/>
         </w:rPr>
         <w:t xml:space="preserve"> Consultar Inventario</w:t>
@@ -253,30 +442,61 @@
     </w:p>
     <w:p>
       <w:pPr>
-        <w:rPr>
-          <w:lang w:val="es-ES"/>
-        </w:rPr>
-      </w:pPr>
-      <w:r>
-        <w:rPr>
+        <w:jc w:val="both"/>
+        <w:rPr>
+          <w:rFonts w:ascii="Arial" w:hAnsi="Arial" w:cs="Arial"/>
+          <w:color w:val="000000" w:themeColor="text1"/>
+          <w:sz w:val="24"/>
+          <w:szCs w:val="24"/>
+          <w:lang w:val="es-ES"/>
+        </w:rPr>
+      </w:pPr>
+      <w:r>
+        <w:rPr>
+          <w:rFonts w:ascii="Arial" w:hAnsi="Arial" w:cs="Arial"/>
+          <w:color w:val="000000" w:themeColor="text1"/>
+          <w:sz w:val="24"/>
+          <w:szCs w:val="24"/>
           <w:lang w:val="es-ES"/>
         </w:rPr>
         <w:t>C</w:t>
       </w:r>
       <w:r>
         <w:rPr>
+          <w:rFonts w:ascii="Arial" w:hAnsi="Arial" w:cs="Arial"/>
+          <w:color w:val="000000" w:themeColor="text1"/>
+          <w:sz w:val="24"/>
+          <w:szCs w:val="24"/>
           <w:lang w:val="es-ES"/>
         </w:rPr>
         <w:t>U</w:t>
       </w:r>
       <w:r>
         <w:rPr>
+          <w:rFonts w:ascii="Arial" w:hAnsi="Arial" w:cs="Arial"/>
+          <w:color w:val="000000" w:themeColor="text1"/>
+          <w:sz w:val="24"/>
+          <w:szCs w:val="24"/>
+          <w:lang w:val="es-ES"/>
+        </w:rPr>
+        <w:t>0</w:t>
+      </w:r>
+      <w:r>
+        <w:rPr>
+          <w:rFonts w:ascii="Arial" w:hAnsi="Arial" w:cs="Arial"/>
+          <w:color w:val="000000" w:themeColor="text1"/>
+          <w:sz w:val="24"/>
+          <w:szCs w:val="24"/>
           <w:lang w:val="es-ES"/>
         </w:rPr>
         <w:t>7</w:t>
       </w:r>
       <w:r>
         <w:rPr>
+          <w:rFonts w:ascii="Arial" w:hAnsi="Arial" w:cs="Arial"/>
+          <w:color w:val="000000" w:themeColor="text1"/>
+          <w:sz w:val="24"/>
+          <w:szCs w:val="24"/>
           <w:lang w:val="es-ES"/>
         </w:rPr>
         <w:t xml:space="preserve">: Administrar Tratamiento </w:t>
@@ -284,35 +504,61 @@
     </w:p>
     <w:p>
       <w:pPr>
-        <w:rPr>
-          <w:color w:val="FF0000"/>
-          <w:lang w:val="es-ES"/>
-        </w:rPr>
-      </w:pPr>
-      <w:r>
-        <w:rPr>
-          <w:color w:val="FF0000"/>
+        <w:jc w:val="both"/>
+        <w:rPr>
+          <w:rFonts w:ascii="Arial" w:hAnsi="Arial" w:cs="Arial"/>
+          <w:color w:val="000000" w:themeColor="text1"/>
+          <w:sz w:val="24"/>
+          <w:szCs w:val="24"/>
+          <w:lang w:val="es-ES"/>
+        </w:rPr>
+      </w:pPr>
+      <w:r>
+        <w:rPr>
+          <w:rFonts w:ascii="Arial" w:hAnsi="Arial" w:cs="Arial"/>
+          <w:color w:val="000000" w:themeColor="text1"/>
+          <w:sz w:val="24"/>
+          <w:szCs w:val="24"/>
           <w:lang w:val="es-ES"/>
         </w:rPr>
         <w:t>C</w:t>
       </w:r>
       <w:r>
         <w:rPr>
-          <w:color w:val="FF0000"/>
+          <w:rFonts w:ascii="Arial" w:hAnsi="Arial" w:cs="Arial"/>
+          <w:color w:val="000000" w:themeColor="text1"/>
+          <w:sz w:val="24"/>
+          <w:szCs w:val="24"/>
           <w:lang w:val="es-ES"/>
         </w:rPr>
         <w:t>U</w:t>
       </w:r>
       <w:r>
         <w:rPr>
-          <w:color w:val="FF0000"/>
+          <w:rFonts w:ascii="Arial" w:hAnsi="Arial" w:cs="Arial"/>
+          <w:color w:val="000000" w:themeColor="text1"/>
+          <w:sz w:val="24"/>
+          <w:szCs w:val="24"/>
+          <w:lang w:val="es-ES"/>
+        </w:rPr>
+        <w:t>0</w:t>
+      </w:r>
+      <w:r>
+        <w:rPr>
+          <w:rFonts w:ascii="Arial" w:hAnsi="Arial" w:cs="Arial"/>
+          <w:color w:val="000000" w:themeColor="text1"/>
+          <w:sz w:val="24"/>
+          <w:szCs w:val="24"/>
           <w:lang w:val="es-ES"/>
         </w:rPr>
         <w:t>8</w:t>
       </w:r>
       <w:r>
         <w:rPr>
-          <w:color w:val="FF0000"/>
+          <w:rFonts w:ascii="Arial" w:hAnsi="Arial" w:cs="Arial"/>
+          <w:color w:val="000000" w:themeColor="text1"/>
+          <w:sz w:val="24"/>
+          <w:szCs w:val="24"/>
           <w:lang w:val="es-ES"/>
         </w:rPr>
         <w:t>: Editar Tratamiento</w:t>
@@ -320,41 +566,71 @@
     </w:p>
     <w:p>
       <w:pPr>
-        <w:rPr>
-          <w:lang w:val="es-ES"/>
-        </w:rPr>
-      </w:pPr>
-      <w:r>
-        <w:rPr>
-          <w:color w:val="FF0000"/>
+        <w:jc w:val="both"/>
+        <w:rPr>
+          <w:rFonts w:ascii="Arial" w:hAnsi="Arial" w:cs="Arial"/>
+          <w:color w:val="000000" w:themeColor="text1"/>
+          <w:sz w:val="24"/>
+          <w:szCs w:val="24"/>
+          <w:lang w:val="es-ES"/>
+        </w:rPr>
+      </w:pPr>
+      <w:r>
+        <w:rPr>
+          <w:rFonts w:ascii="Arial" w:hAnsi="Arial" w:cs="Arial"/>
+          <w:color w:val="000000" w:themeColor="text1"/>
+          <w:sz w:val="24"/>
+          <w:szCs w:val="24"/>
           <w:lang w:val="es-ES"/>
         </w:rPr>
         <w:t>C</w:t>
       </w:r>
       <w:r>
         <w:rPr>
-          <w:color w:val="FF0000"/>
+          <w:rFonts w:ascii="Arial" w:hAnsi="Arial" w:cs="Arial"/>
+          <w:color w:val="000000" w:themeColor="text1"/>
+          <w:sz w:val="24"/>
+          <w:szCs w:val="24"/>
           <w:lang w:val="es-ES"/>
         </w:rPr>
         <w:t>U</w:t>
       </w:r>
       <w:r>
         <w:rPr>
-          <w:color w:val="FF0000"/>
+          <w:rFonts w:ascii="Arial" w:hAnsi="Arial" w:cs="Arial"/>
+          <w:color w:val="000000" w:themeColor="text1"/>
+          <w:sz w:val="24"/>
+          <w:szCs w:val="24"/>
+          <w:lang w:val="es-ES"/>
+        </w:rPr>
+        <w:t>0</w:t>
+      </w:r>
+      <w:r>
+        <w:rPr>
+          <w:rFonts w:ascii="Arial" w:hAnsi="Arial" w:cs="Arial"/>
+          <w:color w:val="000000" w:themeColor="text1"/>
+          <w:sz w:val="24"/>
+          <w:szCs w:val="24"/>
           <w:lang w:val="es-ES"/>
         </w:rPr>
         <w:t>9</w:t>
       </w:r>
       <w:r>
         <w:rPr>
-          <w:color w:val="FF0000"/>
+          <w:rFonts w:ascii="Arial" w:hAnsi="Arial" w:cs="Arial"/>
+          <w:color w:val="000000" w:themeColor="text1"/>
+          <w:sz w:val="24"/>
+          <w:szCs w:val="24"/>
           <w:lang w:val="es-ES"/>
         </w:rPr>
         <w:t>: Generar</w:t>
       </w:r>
       <w:r>
         <w:rPr>
-          <w:color w:val="FF0000"/>
+          <w:rFonts w:ascii="Arial" w:hAnsi="Arial" w:cs="Arial"/>
+          <w:color w:val="000000" w:themeColor="text1"/>
+          <w:sz w:val="24"/>
+          <w:szCs w:val="24"/>
           <w:lang w:val="es-ES"/>
         </w:rPr>
         <w:t xml:space="preserve"> Reporte Semanal Dental</w:t>
@@ -362,49 +638,71 @@
     </w:p>
     <w:p>
       <w:pPr>
-        <w:rPr>
-          <w:color w:val="FF0000"/>
-          <w:lang w:val="es-ES"/>
-        </w:rPr>
-      </w:pPr>
-      <w:r>
-        <w:rPr>
-          <w:color w:val="FF0000"/>
+        <w:jc w:val="both"/>
+        <w:rPr>
+          <w:rFonts w:ascii="Arial" w:hAnsi="Arial" w:cs="Arial"/>
+          <w:color w:val="000000" w:themeColor="text1"/>
+          <w:sz w:val="24"/>
+          <w:szCs w:val="24"/>
+          <w:lang w:val="es-ES"/>
+        </w:rPr>
+      </w:pPr>
+      <w:r>
+        <w:rPr>
+          <w:rFonts w:ascii="Arial" w:hAnsi="Arial" w:cs="Arial"/>
+          <w:color w:val="000000" w:themeColor="text1"/>
+          <w:sz w:val="24"/>
+          <w:szCs w:val="24"/>
           <w:lang w:val="es-ES"/>
         </w:rPr>
         <w:t>C</w:t>
       </w:r>
       <w:r>
         <w:rPr>
-          <w:color w:val="FF0000"/>
+          <w:rFonts w:ascii="Arial" w:hAnsi="Arial" w:cs="Arial"/>
+          <w:color w:val="000000" w:themeColor="text1"/>
+          <w:sz w:val="24"/>
+          <w:szCs w:val="24"/>
           <w:lang w:val="es-ES"/>
         </w:rPr>
         <w:t>U1</w:t>
       </w:r>
       <w:r>
         <w:rPr>
-          <w:color w:val="FF0000"/>
+          <w:rFonts w:ascii="Arial" w:hAnsi="Arial" w:cs="Arial"/>
+          <w:color w:val="000000" w:themeColor="text1"/>
+          <w:sz w:val="24"/>
+          <w:szCs w:val="24"/>
           <w:lang w:val="es-ES"/>
         </w:rPr>
         <w:t>0</w:t>
       </w:r>
       <w:r>
         <w:rPr>
-          <w:color w:val="FF0000"/>
+          <w:rFonts w:ascii="Arial" w:hAnsi="Arial" w:cs="Arial"/>
+          <w:color w:val="000000" w:themeColor="text1"/>
+          <w:sz w:val="24"/>
+          <w:szCs w:val="24"/>
           <w:lang w:val="es-ES"/>
         </w:rPr>
         <w:t xml:space="preserve">: Generar Historial </w:t>
       </w:r>
       <w:r>
         <w:rPr>
-          <w:color w:val="FF0000"/>
+          <w:rFonts w:ascii="Arial" w:hAnsi="Arial" w:cs="Arial"/>
+          <w:color w:val="000000" w:themeColor="text1"/>
+          <w:sz w:val="24"/>
+          <w:szCs w:val="24"/>
           <w:lang w:val="es-ES"/>
         </w:rPr>
         <w:t>clínico</w:t>
       </w:r>
       <w:r>
         <w:rPr>
-          <w:color w:val="FF0000"/>
+          <w:rFonts w:ascii="Arial" w:hAnsi="Arial" w:cs="Arial"/>
+          <w:color w:val="000000" w:themeColor="text1"/>
+          <w:sz w:val="24"/>
+          <w:szCs w:val="24"/>
           <w:lang w:val="es-ES"/>
         </w:rPr>
         <w:t xml:space="preserve"> </w:t>
@@ -412,14 +710,21 @@
     </w:p>
     <w:p>
       <w:pPr>
-        <w:rPr>
-          <w:color w:val="FF0000"/>
-          <w:lang w:val="es-ES"/>
-        </w:rPr>
-      </w:pPr>
-      <w:r>
-        <w:rPr>
-          <w:color w:val="FF0000"/>
+        <w:jc w:val="both"/>
+        <w:rPr>
+          <w:rFonts w:ascii="Arial" w:hAnsi="Arial" w:cs="Arial"/>
+          <w:color w:val="000000" w:themeColor="text1"/>
+          <w:sz w:val="24"/>
+          <w:szCs w:val="24"/>
+          <w:lang w:val="es-ES"/>
+        </w:rPr>
+      </w:pPr>
+      <w:r>
+        <w:rPr>
+          <w:rFonts w:ascii="Arial" w:hAnsi="Arial" w:cs="Arial"/>
+          <w:color w:val="000000" w:themeColor="text1"/>
+          <w:sz w:val="24"/>
+          <w:szCs w:val="24"/>
           <w:lang w:val="es-ES"/>
         </w:rPr>
         <w:t>CU11: Registrar Inventario</w:t>
@@ -427,16 +732,37 @@
     </w:p>
     <w:p>
       <w:pPr>
-        <w:rPr>
+        <w:jc w:val="both"/>
+        <w:rPr>
+          <w:rFonts w:ascii="Arial" w:hAnsi="Arial" w:cs="Arial"/>
+          <w:color w:val="000000" w:themeColor="text1"/>
+          <w:sz w:val="24"/>
+          <w:szCs w:val="24"/>
+          <w:lang w:val="es-ES"/>
+        </w:rPr>
+      </w:pPr>
+    </w:p>
+    <w:p>
+      <w:pPr>
+        <w:jc w:val="both"/>
+        <w:rPr>
+          <w:rFonts w:ascii="Arial" w:hAnsi="Arial" w:cs="Arial"/>
           <w:b/>
           <w:bCs/>
-          <w:lang w:val="es-ES"/>
-        </w:rPr>
-      </w:pPr>
-      <w:r>
-        <w:rPr>
+          <w:sz w:val="24"/>
+          <w:szCs w:val="24"/>
+          <w:u w:val="single"/>
+          <w:lang w:val="es-ES"/>
+        </w:rPr>
+      </w:pPr>
+      <w:r>
+        <w:rPr>
+          <w:rFonts w:ascii="Arial" w:hAnsi="Arial" w:cs="Arial"/>
           <w:b/>
           <w:bCs/>
+          <w:sz w:val="24"/>
+          <w:szCs w:val="24"/>
+          <w:u w:val="single"/>
           <w:lang w:val="es-ES"/>
         </w:rPr>
         <w:t>Actores</w:t>
@@ -444,12 +770,24 @@
     </w:p>
     <w:p>
       <w:pPr>
-        <w:rPr>
-          <w:lang w:val="es-ES"/>
-        </w:rPr>
-      </w:pPr>
-      <w:r>
-        <w:rPr>
+        <w:pStyle w:val="Prrafodelista"/>
+        <w:numPr>
+          <w:ilvl w:val="0"/>
+          <w:numId w:val="3"/>
+        </w:numPr>
+        <w:jc w:val="both"/>
+        <w:rPr>
+          <w:rFonts w:ascii="Arial" w:hAnsi="Arial" w:cs="Arial"/>
+          <w:sz w:val="24"/>
+          <w:szCs w:val="24"/>
+          <w:lang w:val="es-ES"/>
+        </w:rPr>
+      </w:pPr>
+      <w:r>
+        <w:rPr>
+          <w:rFonts w:ascii="Arial" w:hAnsi="Arial" w:cs="Arial"/>
+          <w:sz w:val="24"/>
+          <w:szCs w:val="24"/>
           <w:lang w:val="es-ES"/>
         </w:rPr>
         <w:t>Paciente</w:t>
@@ -457,25 +795,66 @@
     </w:p>
     <w:p>
       <w:pPr>
-        <w:rPr>
-          <w:lang w:val="es-ES"/>
-        </w:rPr>
-      </w:pPr>
-      <w:r>
-        <w:rPr>
+        <w:pStyle w:val="Prrafodelista"/>
+        <w:jc w:val="both"/>
+        <w:rPr>
+          <w:rFonts w:ascii="Arial" w:hAnsi="Arial" w:cs="Arial"/>
+          <w:sz w:val="24"/>
+          <w:szCs w:val="24"/>
+          <w:lang w:val="es-ES"/>
+        </w:rPr>
+      </w:pPr>
+      <w:r>
+        <w:rPr>
+          <w:rFonts w:ascii="Arial" w:hAnsi="Arial" w:cs="Arial"/>
+          <w:sz w:val="24"/>
+          <w:szCs w:val="24"/>
           <w:lang w:val="es-ES"/>
         </w:rPr>
         <w:t>Tipo: Primario</w:t>
       </w:r>
-    </w:p>
-    <w:p>
-      <w:pPr>
-        <w:rPr>
-          <w:lang w:val="es-ES"/>
-        </w:rPr>
-      </w:pPr>
-      <w:r>
-        <w:rPr>
+      <w:r>
+        <w:rPr>
+          <w:rFonts w:ascii="Arial" w:hAnsi="Arial" w:cs="Arial"/>
+          <w:sz w:val="24"/>
+          <w:szCs w:val="24"/>
+          <w:lang w:val="es-ES"/>
+        </w:rPr>
+        <w:t>.</w:t>
+      </w:r>
+    </w:p>
+    <w:p>
+      <w:pPr>
+        <w:pStyle w:val="Prrafodelista"/>
+        <w:jc w:val="both"/>
+        <w:rPr>
+          <w:rFonts w:ascii="Arial" w:hAnsi="Arial" w:cs="Arial"/>
+          <w:sz w:val="24"/>
+          <w:szCs w:val="24"/>
+          <w:lang w:val="es-ES"/>
+        </w:rPr>
+      </w:pPr>
+    </w:p>
+    <w:p>
+      <w:pPr>
+        <w:pStyle w:val="Prrafodelista"/>
+        <w:numPr>
+          <w:ilvl w:val="0"/>
+          <w:numId w:val="3"/>
+        </w:numPr>
+        <w:jc w:val="both"/>
+        <w:rPr>
+          <w:rFonts w:ascii="Arial" w:hAnsi="Arial" w:cs="Arial"/>
+          <w:sz w:val="24"/>
+          <w:szCs w:val="24"/>
+          <w:lang w:val="es-ES"/>
+        </w:rPr>
+      </w:pPr>
+      <w:r>
+        <w:rPr>
+          <w:rFonts w:ascii="Arial" w:hAnsi="Arial" w:cs="Arial"/>
+          <w:sz w:val="24"/>
+          <w:szCs w:val="24"/>
           <w:lang w:val="es-ES"/>
         </w:rPr>
         <w:t>Odontólogo</w:t>
@@ -483,25 +862,84 @@
     </w:p>
     <w:p>
       <w:pPr>
-        <w:rPr>
-          <w:lang w:val="es-ES"/>
-        </w:rPr>
-      </w:pPr>
-      <w:r>
-        <w:rPr>
-          <w:lang w:val="es-ES"/>
-        </w:rPr>
-        <w:t>Tipo Primario</w:t>
-      </w:r>
-    </w:p>
-    <w:p>
-      <w:pPr>
-        <w:rPr>
-          <w:lang w:val="es-ES"/>
-        </w:rPr>
-      </w:pPr>
-      <w:r>
-        <w:rPr>
+        <w:pStyle w:val="Prrafodelista"/>
+        <w:jc w:val="both"/>
+        <w:rPr>
+          <w:rFonts w:ascii="Arial" w:hAnsi="Arial" w:cs="Arial"/>
+          <w:sz w:val="24"/>
+          <w:szCs w:val="24"/>
+          <w:lang w:val="es-ES"/>
+        </w:rPr>
+      </w:pPr>
+      <w:r>
+        <w:rPr>
+          <w:rFonts w:ascii="Arial" w:hAnsi="Arial" w:cs="Arial"/>
+          <w:sz w:val="24"/>
+          <w:szCs w:val="24"/>
+          <w:lang w:val="es-ES"/>
+        </w:rPr>
+        <w:t>Tipo</w:t>
+      </w:r>
+      <w:r>
+        <w:rPr>
+          <w:rFonts w:ascii="Arial" w:hAnsi="Arial" w:cs="Arial"/>
+          <w:sz w:val="24"/>
+          <w:szCs w:val="24"/>
+          <w:lang w:val="es-ES"/>
+        </w:rPr>
+        <w:t>:</w:t>
+      </w:r>
+      <w:r>
+        <w:rPr>
+          <w:rFonts w:ascii="Arial" w:hAnsi="Arial" w:cs="Arial"/>
+          <w:sz w:val="24"/>
+          <w:szCs w:val="24"/>
+          <w:lang w:val="es-ES"/>
+        </w:rPr>
+        <w:t xml:space="preserve"> Primario</w:t>
+      </w:r>
+      <w:r>
+        <w:rPr>
+          <w:rFonts w:ascii="Arial" w:hAnsi="Arial" w:cs="Arial"/>
+          <w:sz w:val="24"/>
+          <w:szCs w:val="24"/>
+          <w:lang w:val="es-ES"/>
+        </w:rPr>
+        <w:t>.</w:t>
+      </w:r>
+    </w:p>
+    <w:p>
+      <w:pPr>
+        <w:pStyle w:val="Prrafodelista"/>
+        <w:jc w:val="both"/>
+        <w:rPr>
+          <w:rFonts w:ascii="Arial" w:hAnsi="Arial" w:cs="Arial"/>
+          <w:sz w:val="24"/>
+          <w:szCs w:val="24"/>
+          <w:lang w:val="es-ES"/>
+        </w:rPr>
+      </w:pPr>
+    </w:p>
+    <w:p>
+      <w:pPr>
+        <w:pStyle w:val="Prrafodelista"/>
+        <w:numPr>
+          <w:ilvl w:val="0"/>
+          <w:numId w:val="3"/>
+        </w:numPr>
+        <w:jc w:val="both"/>
+        <w:rPr>
+          <w:rFonts w:ascii="Arial" w:hAnsi="Arial" w:cs="Arial"/>
+          <w:sz w:val="24"/>
+          <w:szCs w:val="24"/>
+          <w:lang w:val="es-ES"/>
+        </w:rPr>
+      </w:pPr>
+      <w:r>
+        <w:rPr>
+          <w:rFonts w:ascii="Arial" w:hAnsi="Arial" w:cs="Arial"/>
+          <w:sz w:val="24"/>
+          <w:szCs w:val="24"/>
           <w:lang w:val="es-ES"/>
         </w:rPr>
         <w:t>Administrador</w:t>
@@ -509,16 +947,73 @@
     </w:p>
     <w:p>
       <w:pPr>
-        <w:rPr>
+        <w:pStyle w:val="Prrafodelista"/>
+        <w:jc w:val="both"/>
+        <w:rPr>
+          <w:rFonts w:ascii="Arial" w:hAnsi="Arial" w:cs="Arial"/>
+          <w:sz w:val="24"/>
+          <w:szCs w:val="24"/>
+          <w:lang w:val="es-ES"/>
+        </w:rPr>
+      </w:pPr>
+      <w:r>
+        <w:rPr>
+          <w:rFonts w:ascii="Arial" w:hAnsi="Arial" w:cs="Arial"/>
+          <w:sz w:val="24"/>
+          <w:szCs w:val="24"/>
+          <w:lang w:val="es-ES"/>
+        </w:rPr>
+        <w:t>Tipo</w:t>
+      </w:r>
+      <w:r>
+        <w:rPr>
+          <w:rFonts w:ascii="Arial" w:hAnsi="Arial" w:cs="Arial"/>
+          <w:sz w:val="24"/>
+          <w:szCs w:val="24"/>
+          <w:lang w:val="es-ES"/>
+        </w:rPr>
+        <w:t>: Secundario</w:t>
+      </w:r>
+      <w:r>
+        <w:rPr>
+          <w:rFonts w:ascii="Arial" w:hAnsi="Arial" w:cs="Arial"/>
+          <w:sz w:val="24"/>
+          <w:szCs w:val="24"/>
+          <w:lang w:val="es-ES"/>
+        </w:rPr>
+        <w:t>.</w:t>
+      </w:r>
+    </w:p>
+    <w:p>
+      <w:pPr>
+        <w:jc w:val="both"/>
+        <w:rPr>
+          <w:rFonts w:ascii="Arial" w:hAnsi="Arial" w:cs="Arial"/>
+          <w:sz w:val="24"/>
+          <w:szCs w:val="24"/>
+          <w:lang w:val="es-ES"/>
+        </w:rPr>
+      </w:pPr>
+    </w:p>
+    <w:p>
+      <w:pPr>
+        <w:jc w:val="both"/>
+        <w:rPr>
+          <w:rFonts w:ascii="Arial" w:hAnsi="Arial" w:cs="Arial"/>
           <w:b/>
           <w:bCs/>
-          <w:lang w:val="es-ES"/>
-        </w:rPr>
-      </w:pPr>
-      <w:r>
-        <w:rPr>
+          <w:sz w:val="24"/>
+          <w:szCs w:val="24"/>
+          <w:lang w:val="es-ES"/>
+        </w:rPr>
+      </w:pPr>
+      <w:r>
+        <w:rPr>
+          <w:rFonts w:ascii="Arial" w:hAnsi="Arial" w:cs="Arial"/>
           <w:b/>
           <w:bCs/>
+          <w:sz w:val="24"/>
+          <w:szCs w:val="24"/>
           <w:lang w:val="es-ES"/>
         </w:rPr>
         <w:t xml:space="preserve">Interfaces (Pantallas) </w:t>
@@ -526,60 +1021,158 @@
     </w:p>
     <w:p>
       <w:pPr>
-        <w:rPr>
-          <w:lang w:val="es-ES"/>
-        </w:rPr>
-      </w:pPr>
-      <w:r>
-        <w:rPr>
-          <w:lang w:val="es-ES"/>
-        </w:rPr>
-        <w:t>Inicio De Sesión</w:t>
-      </w:r>
-    </w:p>
-    <w:p>
-      <w:pPr>
-        <w:rPr>
-          <w:lang w:val="es-ES"/>
-        </w:rPr>
-      </w:pPr>
-    </w:p>
-    <w:p>
-      <w:pPr>
-        <w:rPr>
+        <w:pStyle w:val="Prrafodelista"/>
+        <w:numPr>
+          <w:ilvl w:val="0"/>
+          <w:numId w:val="4"/>
+        </w:numPr>
+        <w:jc w:val="both"/>
+        <w:rPr>
+          <w:rFonts w:ascii="Arial" w:hAnsi="Arial" w:cs="Arial"/>
           <w:b/>
           <w:bCs/>
-          <w:lang w:val="es-ES"/>
-        </w:rPr>
-      </w:pPr>
-      <w:r>
-        <w:rPr>
+          <w:color w:val="FF0000"/>
+          <w:sz w:val="24"/>
+          <w:szCs w:val="24"/>
+          <w:u w:val="single"/>
+          <w:lang w:val="es-ES"/>
+        </w:rPr>
+      </w:pPr>
+      <w:r>
+        <w:rPr>
+          <w:rFonts w:ascii="Arial" w:hAnsi="Arial" w:cs="Arial"/>
           <w:b/>
           <w:bCs/>
-          <w:lang w:val="es-ES"/>
-        </w:rPr>
-        <w:t>Procesos</w:t>
-      </w:r>
-      <w:r>
-        <w:rPr>
+          <w:color w:val="FF0000"/>
+          <w:sz w:val="24"/>
+          <w:szCs w:val="24"/>
+          <w:u w:val="single"/>
+          <w:lang w:val="es-ES"/>
+        </w:rPr>
+        <w:t>NOTA:</w:t>
+      </w:r>
+    </w:p>
+    <w:p>
+      <w:pPr>
+        <w:pStyle w:val="Prrafodelista"/>
+        <w:jc w:val="both"/>
+        <w:rPr>
+          <w:rFonts w:ascii="Arial" w:hAnsi="Arial" w:cs="Arial"/>
           <w:b/>
           <w:bCs/>
-          <w:lang w:val="es-ES"/>
-        </w:rPr>
-        <w:t xml:space="preserve"> (</w:t>
-      </w:r>
-      <w:r>
-        <w:rPr>
+          <w:color w:val="FF0000"/>
+          <w:sz w:val="24"/>
+          <w:szCs w:val="24"/>
+          <w:u w:val="single"/>
+          <w:lang w:val="es-ES"/>
+        </w:rPr>
+      </w:pPr>
+      <w:r>
+        <w:rPr>
+          <w:rFonts w:ascii="Arial" w:hAnsi="Arial" w:cs="Arial"/>
+          <w:sz w:val="24"/>
+          <w:szCs w:val="24"/>
+          <w:lang w:val="es-ES"/>
+        </w:rPr>
+        <w:t xml:space="preserve">Están diseñadas en Enterprise </w:t>
+      </w:r>
+      <w:proofErr w:type="spellStart"/>
+      <w:r>
+        <w:rPr>
+          <w:rFonts w:ascii="Arial" w:hAnsi="Arial" w:cs="Arial"/>
+          <w:sz w:val="24"/>
+          <w:szCs w:val="24"/>
+          <w:lang w:val="es-ES"/>
+        </w:rPr>
+        <w:t>Architect</w:t>
+      </w:r>
+      <w:proofErr w:type="spellEnd"/>
+    </w:p>
+    <w:p>
+      <w:pPr>
+        <w:jc w:val="both"/>
+        <w:rPr>
+          <w:rFonts w:ascii="Arial" w:hAnsi="Arial" w:cs="Arial"/>
+          <w:sz w:val="24"/>
+          <w:szCs w:val="24"/>
+          <w:lang w:val="es-ES"/>
+        </w:rPr>
+      </w:pPr>
+    </w:p>
+    <w:p>
+      <w:pPr>
+        <w:jc w:val="both"/>
+        <w:rPr>
+          <w:rFonts w:ascii="Arial" w:hAnsi="Arial" w:cs="Arial"/>
           <w:b/>
           <w:bCs/>
-          <w:lang w:val="es-ES"/>
-        </w:rPr>
-        <w:t>Automáticos</w:t>
-      </w:r>
-      <w:r>
-        <w:rPr>
+          <w:sz w:val="24"/>
+          <w:szCs w:val="24"/>
+          <w:lang w:val="es-ES"/>
+        </w:rPr>
+      </w:pPr>
+      <w:r>
+        <w:rPr>
+          <w:rFonts w:ascii="Arial" w:hAnsi="Arial" w:cs="Arial"/>
           <w:b/>
           <w:bCs/>
+          <w:sz w:val="24"/>
+          <w:szCs w:val="24"/>
+          <w:lang w:val="es-ES"/>
+        </w:rPr>
+        <w:t>Procesos</w:t>
+      </w:r>
+      <w:r>
+        <w:rPr>
+          <w:rFonts w:ascii="Arial" w:hAnsi="Arial" w:cs="Arial"/>
+          <w:b/>
+          <w:bCs/>
+          <w:sz w:val="24"/>
+          <w:szCs w:val="24"/>
+          <w:lang w:val="es-ES"/>
+        </w:rPr>
+        <w:t xml:space="preserve"> (</w:t>
+      </w:r>
+      <w:r>
+        <w:rPr>
+          <w:rFonts w:ascii="Arial" w:hAnsi="Arial" w:cs="Arial"/>
+          <w:b/>
+          <w:bCs/>
+          <w:sz w:val="24"/>
+          <w:szCs w:val="24"/>
+          <w:lang w:val="es-ES"/>
+        </w:rPr>
+        <w:t>[</w:t>
+      </w:r>
+      <w:r>
+        <w:rPr>
+          <w:rFonts w:ascii="Arial" w:hAnsi="Arial" w:cs="Arial"/>
+          <w:b/>
+          <w:bCs/>
+          <w:sz w:val="24"/>
+          <w:szCs w:val="24"/>
+          <w:lang w:val="es-ES"/>
+        </w:rPr>
+        <w:t>Automáticos</w:t>
+      </w:r>
+      <w:r>
+        <w:rPr>
+          <w:rFonts w:ascii="Arial" w:hAnsi="Arial" w:cs="Arial"/>
+          <w:b/>
+          <w:bCs/>
+          <w:sz w:val="24"/>
+          <w:szCs w:val="24"/>
+          <w:lang w:val="es-ES"/>
+        </w:rPr>
+        <w:t>]</w:t>
+      </w:r>
+      <w:r>
+        <w:rPr>
+          <w:rFonts w:ascii="Arial" w:hAnsi="Arial" w:cs="Arial"/>
+          <w:b/>
+          <w:bCs/>
+          <w:sz w:val="24"/>
+          <w:szCs w:val="24"/>
           <w:lang w:val="es-ES"/>
         </w:rPr>
         <w:t xml:space="preserve"> Ejemplo Calculo de intereses) </w:t>
@@ -592,106 +1185,82 @@
           <w:ilvl w:val="0"/>
           <w:numId w:val="2"/>
         </w:numPr>
-        <w:rPr>
-          <w:lang w:val="es-ES"/>
-        </w:rPr>
-      </w:pPr>
-      <w:r>
-        <w:rPr>
-          <w:noProof/>
-          <w:lang w:val="es-ES" w:eastAsia="es-ES"/>
-        </w:rPr>
-        <w:drawing>
-          <wp:anchor distT="0" distB="0" distL="114300" distR="114300" simplePos="0" relativeHeight="251658240" behindDoc="0" locked="0" layoutInCell="1" allowOverlap="1" wp14:anchorId="5A1C006C" wp14:editId="5F1E45E2">
-            <wp:simplePos x="0" y="0"/>
-            <wp:positionH relativeFrom="margin">
-              <wp:align>left</wp:align>
-            </wp:positionH>
-            <wp:positionV relativeFrom="paragraph">
-              <wp:posOffset>198120</wp:posOffset>
-            </wp:positionV>
-            <wp:extent cx="857250" cy="381000"/>
-            <wp:effectExtent l="0" t="0" r="0" b="0"/>
-            <wp:wrapTopAndBottom/>
-            <wp:docPr id="1" name="Imagen 1" descr="Cómo quitar las notificaciones de la pantalla de bloqueo - Movical Blog -  Cómo Liberar celular, Chequear IMEI, Resetear y Reparar"/>
-            <wp:cNvGraphicFramePr>
-              <a:graphicFrameLocks xmlns:a="http://schemas.openxmlformats.org/drawingml/2006/main" noChangeAspect="1"/>
-            </wp:cNvGraphicFramePr>
-            <a:graphic xmlns:a="http://schemas.openxmlformats.org/drawingml/2006/main">
-              <a:graphicData uri="http://schemas.openxmlformats.org/drawingml/2006/picture">
-                <pic:pic xmlns:pic="http://schemas.openxmlformats.org/drawingml/2006/picture">
-                  <pic:nvPicPr>
-                    <pic:cNvPr id="0" name="Picture 1" descr="Cómo quitar las notificaciones de la pantalla de bloqueo - Movical Blog -  Cómo Liberar celular, Chequear IMEI, Resetear y Reparar"/>
-                    <pic:cNvPicPr>
-                      <a:picLocks noChangeAspect="1" noChangeArrowheads="1"/>
-                    </pic:cNvPicPr>
-                  </pic:nvPicPr>
-                  <pic:blipFill>
-                    <a:blip r:embed="rId5" cstate="print">
-                      <a:extLst>
-                        <a:ext uri="{28A0092B-C50C-407E-A947-70E740481C1C}">
-                          <a14:useLocalDpi xmlns:a14="http://schemas.microsoft.com/office/drawing/2010/main" val="0"/>
-                        </a:ext>
-                      </a:extLst>
-                    </a:blip>
-                    <a:srcRect/>
-                    <a:stretch>
-                      <a:fillRect/>
-                    </a:stretch>
-                  </pic:blipFill>
-                  <pic:spPr bwMode="auto">
-                    <a:xfrm>
-                      <a:off x="0" y="0"/>
-                      <a:ext cx="857250" cy="381000"/>
-                    </a:xfrm>
-                    <a:prstGeom prst="rect">
-                      <a:avLst/>
-                    </a:prstGeom>
-                    <a:noFill/>
-                    <a:ln>
-                      <a:noFill/>
-                    </a:ln>
-                  </pic:spPr>
-                </pic:pic>
-              </a:graphicData>
-            </a:graphic>
-            <wp14:sizeRelH relativeFrom="page">
-              <wp14:pctWidth>0</wp14:pctWidth>
-            </wp14:sizeRelH>
-            <wp14:sizeRelV relativeFrom="page">
-              <wp14:pctHeight>0</wp14:pctHeight>
-            </wp14:sizeRelV>
-          </wp:anchor>
-        </w:drawing>
-      </w:r>
-      <w:r>
-        <w:rPr>
+        <w:jc w:val="both"/>
+        <w:rPr>
+          <w:rFonts w:ascii="Arial" w:hAnsi="Arial" w:cs="Arial"/>
+          <w:sz w:val="24"/>
+          <w:szCs w:val="24"/>
+          <w:lang w:val="es-ES"/>
+        </w:rPr>
+      </w:pPr>
+      <w:r>
+        <w:rPr>
+          <w:rFonts w:ascii="Arial" w:hAnsi="Arial" w:cs="Arial"/>
+          <w:sz w:val="24"/>
+          <w:szCs w:val="24"/>
           <w:lang w:val="es-ES"/>
         </w:rPr>
         <w:t>Notificación</w:t>
       </w:r>
       <w:r>
         <w:rPr>
+          <w:rFonts w:ascii="Arial" w:hAnsi="Arial" w:cs="Arial"/>
+          <w:sz w:val="24"/>
+          <w:szCs w:val="24"/>
           <w:lang w:val="es-ES"/>
         </w:rPr>
         <w:t xml:space="preserve"> De Cita</w:t>
       </w:r>
       <w:r>
         <w:rPr>
-          <w:lang w:val="es-ES"/>
-        </w:rPr>
-        <w:t>(mediante correo electrónico y whatsapp</w:t>
-      </w:r>
-      <w:bookmarkStart w:id="0" w:name="_GoBack"/>
-      <w:bookmarkEnd w:id="0"/>
-      <w:r>
-        <w:rPr>
-          <w:lang w:val="es-ES"/>
-        </w:rPr>
-        <w:t>)</w:t>
-      </w:r>
-      <w:r>
-        <w:rPr>
+          <w:rFonts w:ascii="Arial" w:hAnsi="Arial" w:cs="Arial"/>
+          <w:sz w:val="24"/>
+          <w:szCs w:val="24"/>
+          <w:lang w:val="es-ES"/>
+        </w:rPr>
+        <w:t xml:space="preserve"> </w:t>
+      </w:r>
+      <w:r>
+        <w:rPr>
+          <w:rFonts w:ascii="Arial" w:hAnsi="Arial" w:cs="Arial"/>
+          <w:sz w:val="24"/>
+          <w:szCs w:val="24"/>
+          <w:lang w:val="es-ES"/>
+        </w:rPr>
+        <w:t>(</w:t>
+      </w:r>
+      <w:r>
+        <w:rPr>
+          <w:rFonts w:ascii="Arial" w:hAnsi="Arial" w:cs="Arial"/>
+          <w:sz w:val="24"/>
+          <w:szCs w:val="24"/>
+          <w:lang w:val="es-ES"/>
+        </w:rPr>
+        <w:t>M</w:t>
+      </w:r>
+      <w:r>
+        <w:rPr>
+          <w:rFonts w:ascii="Arial" w:hAnsi="Arial" w:cs="Arial"/>
+          <w:sz w:val="24"/>
+          <w:szCs w:val="24"/>
+          <w:lang w:val="es-ES"/>
+        </w:rPr>
+        <w:t>ediante correo electrónico y whatsapp)</w:t>
+      </w:r>
+      <w:r>
+        <w:rPr>
+          <w:rFonts w:ascii="Arial" w:hAnsi="Arial" w:cs="Arial"/>
+          <w:sz w:val="24"/>
+          <w:szCs w:val="24"/>
+          <w:lang w:val="es-ES"/>
+        </w:rPr>
+        <w:t>.</w:t>
+      </w:r>
+      <w:r>
+        <w:rPr>
+          <w:rFonts w:ascii="Arial" w:hAnsi="Arial" w:cs="Arial"/>
+          <w:sz w:val="24"/>
+          <w:szCs w:val="24"/>
           <w:lang w:val="es-ES"/>
         </w:rPr>
         <w:t xml:space="preserve"> </w:t>
@@ -704,15 +1273,31 @@
           <w:ilvl w:val="0"/>
           <w:numId w:val="2"/>
         </w:numPr>
-        <w:rPr>
-          <w:lang w:val="es-ES"/>
-        </w:rPr>
-      </w:pPr>
-      <w:r>
-        <w:rPr>
+        <w:jc w:val="both"/>
+        <w:rPr>
+          <w:rFonts w:ascii="Arial" w:hAnsi="Arial" w:cs="Arial"/>
+          <w:sz w:val="24"/>
+          <w:szCs w:val="24"/>
+          <w:lang w:val="es-ES"/>
+        </w:rPr>
+      </w:pPr>
+      <w:r>
+        <w:rPr>
+          <w:rFonts w:ascii="Arial" w:hAnsi="Arial" w:cs="Arial"/>
+          <w:sz w:val="24"/>
+          <w:szCs w:val="24"/>
           <w:lang w:val="es-ES"/>
         </w:rPr>
         <w:t>Transacción interbancaria de pago en línea</w:t>
+      </w:r>
+      <w:r>
+        <w:rPr>
+          <w:rFonts w:ascii="Arial" w:hAnsi="Arial" w:cs="Arial"/>
+          <w:sz w:val="24"/>
+          <w:szCs w:val="24"/>
+          <w:lang w:val="es-ES"/>
+        </w:rPr>
+        <w:t>.</w:t>
       </w:r>
     </w:p>
     <w:p>
@@ -722,15 +1307,31 @@
           <w:ilvl w:val="0"/>
           <w:numId w:val="2"/>
         </w:numPr>
-        <w:rPr>
-          <w:lang w:val="es-ES"/>
-        </w:rPr>
-      </w:pPr>
-      <w:r>
-        <w:rPr>
+        <w:jc w:val="both"/>
+        <w:rPr>
+          <w:rFonts w:ascii="Arial" w:hAnsi="Arial" w:cs="Arial"/>
+          <w:sz w:val="24"/>
+          <w:szCs w:val="24"/>
+          <w:lang w:val="es-ES"/>
+        </w:rPr>
+      </w:pPr>
+      <w:r>
+        <w:rPr>
+          <w:rFonts w:ascii="Arial" w:hAnsi="Arial" w:cs="Arial"/>
+          <w:sz w:val="24"/>
+          <w:szCs w:val="24"/>
           <w:lang w:val="es-ES"/>
         </w:rPr>
         <w:t>Fechas disponibles para agendar citas</w:t>
+      </w:r>
+      <w:r>
+        <w:rPr>
+          <w:rFonts w:ascii="Arial" w:hAnsi="Arial" w:cs="Arial"/>
+          <w:sz w:val="24"/>
+          <w:szCs w:val="24"/>
+          <w:lang w:val="es-ES"/>
+        </w:rPr>
+        <w:t>.</w:t>
       </w:r>
     </w:p>
     <w:p>
@@ -740,12 +1341,19 @@
           <w:ilvl w:val="0"/>
           <w:numId w:val="2"/>
         </w:numPr>
-        <w:rPr>
-          <w:lang w:val="es-ES"/>
-        </w:rPr>
-      </w:pPr>
-      <w:r>
-        <w:rPr>
+        <w:jc w:val="both"/>
+        <w:rPr>
+          <w:rFonts w:ascii="Arial" w:hAnsi="Arial" w:cs="Arial"/>
+          <w:sz w:val="24"/>
+          <w:szCs w:val="24"/>
+          <w:lang w:val="es-ES"/>
+        </w:rPr>
+      </w:pPr>
+      <w:r>
+        <w:rPr>
+          <w:rFonts w:ascii="Arial" w:hAnsi="Arial" w:cs="Arial"/>
+          <w:sz w:val="24"/>
+          <w:szCs w:val="24"/>
           <w:lang w:val="es-ES"/>
         </w:rPr>
         <w:t>Respaldo de base de datos cada 24 horas.</w:t>
@@ -754,29 +1362,73 @@
     <w:p>
       <w:pPr>
         <w:pStyle w:val="Prrafodelista"/>
-        <w:numPr>
-          <w:ilvl w:val="0"/>
-          <w:numId w:val="2"/>
-        </w:numPr>
-        <w:rPr>
-          <w:lang w:val="es-ES"/>
-        </w:rPr>
-      </w:pPr>
-    </w:p>
-    <w:p>
-      <w:pPr>
-        <w:rPr>
+        <w:jc w:val="both"/>
+        <w:rPr>
+          <w:rFonts w:ascii="Arial" w:hAnsi="Arial" w:cs="Arial"/>
+          <w:sz w:val="24"/>
+          <w:szCs w:val="24"/>
+          <w:lang w:val="es-ES"/>
+        </w:rPr>
+      </w:pPr>
+    </w:p>
+    <w:p>
+      <w:pPr>
+        <w:pStyle w:val="Prrafodelista"/>
+        <w:jc w:val="both"/>
+        <w:rPr>
+          <w:rFonts w:ascii="Arial" w:hAnsi="Arial" w:cs="Arial"/>
+          <w:sz w:val="24"/>
+          <w:szCs w:val="24"/>
+          <w:lang w:val="es-ES"/>
+        </w:rPr>
+      </w:pPr>
+    </w:p>
+    <w:p>
+      <w:pPr>
+        <w:pStyle w:val="Prrafodelista"/>
+        <w:jc w:val="both"/>
+        <w:rPr>
+          <w:rFonts w:ascii="Arial" w:hAnsi="Arial" w:cs="Arial"/>
+          <w:sz w:val="24"/>
+          <w:szCs w:val="24"/>
+          <w:lang w:val="es-ES"/>
+        </w:rPr>
+      </w:pPr>
+    </w:p>
+    <w:p>
+      <w:pPr>
+        <w:pStyle w:val="Prrafodelista"/>
+        <w:jc w:val="both"/>
+        <w:rPr>
+          <w:rFonts w:ascii="Arial" w:hAnsi="Arial" w:cs="Arial"/>
+          <w:sz w:val="24"/>
+          <w:szCs w:val="24"/>
+          <w:lang w:val="es-ES"/>
+        </w:rPr>
+      </w:pPr>
+    </w:p>
+    <w:p>
+      <w:pPr>
+        <w:jc w:val="both"/>
+        <w:rPr>
+          <w:rFonts w:ascii="Arial" w:hAnsi="Arial" w:cs="Arial"/>
           <w:b/>
           <w:bCs/>
-          <w:lang w:val="es-ES"/>
-        </w:rPr>
-      </w:pPr>
-      <w:r>
-        <w:rPr>
+          <w:sz w:val="24"/>
+          <w:szCs w:val="24"/>
+          <w:lang w:val="es-ES"/>
+        </w:rPr>
+      </w:pPr>
+      <w:r>
+        <w:rPr>
+          <w:rFonts w:ascii="Arial" w:hAnsi="Arial" w:cs="Arial"/>
           <w:b/>
           <w:bCs/>
-          <w:lang w:val="es-ES"/>
-        </w:rPr>
+          <w:sz w:val="24"/>
+          <w:szCs w:val="24"/>
+          <w:lang w:val="es-ES"/>
+        </w:rPr>
+        <w:lastRenderedPageBreak/>
         <w:t>Reportes</w:t>
       </w:r>
     </w:p>
@@ -787,15 +1439,31 @@
           <w:ilvl w:val="0"/>
           <w:numId w:val="1"/>
         </w:numPr>
-        <w:rPr>
-          <w:lang w:val="es-ES"/>
-        </w:rPr>
-      </w:pPr>
-      <w:r>
-        <w:rPr>
+        <w:jc w:val="both"/>
+        <w:rPr>
+          <w:rFonts w:ascii="Arial" w:hAnsi="Arial" w:cs="Arial"/>
+          <w:sz w:val="24"/>
+          <w:szCs w:val="24"/>
+          <w:lang w:val="es-ES"/>
+        </w:rPr>
+      </w:pPr>
+      <w:r>
+        <w:rPr>
+          <w:rFonts w:ascii="Arial" w:hAnsi="Arial" w:cs="Arial"/>
+          <w:sz w:val="24"/>
+          <w:szCs w:val="24"/>
           <w:lang w:val="es-ES"/>
         </w:rPr>
         <w:t>Generar PDF con el historial clínico de un paciente</w:t>
+      </w:r>
+      <w:r>
+        <w:rPr>
+          <w:rFonts w:ascii="Arial" w:hAnsi="Arial" w:cs="Arial"/>
+          <w:sz w:val="24"/>
+          <w:szCs w:val="24"/>
+          <w:lang w:val="es-ES"/>
+        </w:rPr>
+        <w:t>.</w:t>
       </w:r>
     </w:p>
     <w:p>
@@ -805,34 +1473,31 @@
           <w:ilvl w:val="0"/>
           <w:numId w:val="1"/>
         </w:numPr>
-        <w:rPr>
-          <w:lang w:val="es-ES"/>
-        </w:rPr>
-      </w:pPr>
-      <w:r>
-        <w:rPr>
-          <w:lang w:val="es-ES"/>
-        </w:rPr>
-        <w:lastRenderedPageBreak/>
-        <w:t>Generar Reporte Semanal</w:t>
-      </w:r>
-      <w:r>
-        <w:rPr>
-          <w:lang w:val="es-ES"/>
-        </w:rPr>
-        <w:t>/Mensual/Anual</w:t>
-      </w:r>
-      <w:r>
-        <w:rPr>
-          <w:lang w:val="es-ES"/>
-        </w:rPr>
-        <w:t xml:space="preserve"> </w:t>
-      </w:r>
-      <w:r>
-        <w:rPr>
-          <w:lang w:val="es-ES"/>
-        </w:rPr>
-        <w:t>de ingresos</w:t>
+        <w:jc w:val="both"/>
+        <w:rPr>
+          <w:rFonts w:ascii="Arial" w:hAnsi="Arial" w:cs="Arial"/>
+          <w:sz w:val="24"/>
+          <w:szCs w:val="24"/>
+          <w:lang w:val="es-ES"/>
+        </w:rPr>
+      </w:pPr>
+      <w:r>
+        <w:rPr>
+          <w:rFonts w:ascii="Arial" w:hAnsi="Arial" w:cs="Arial"/>
+          <w:sz w:val="24"/>
+          <w:szCs w:val="24"/>
+          <w:lang w:val="es-ES"/>
+        </w:rPr>
+        <w:t>Generar Reporte Semanal/Mensual/Anual de ingresos</w:t>
+      </w:r>
+      <w:r>
+        <w:rPr>
+          <w:rFonts w:ascii="Arial" w:hAnsi="Arial" w:cs="Arial"/>
+          <w:sz w:val="24"/>
+          <w:szCs w:val="24"/>
+          <w:lang w:val="es-ES"/>
+        </w:rPr>
+        <w:t>.</w:t>
       </w:r>
     </w:p>
     <w:p>
@@ -842,27 +1507,47 @@
           <w:ilvl w:val="0"/>
           <w:numId w:val="1"/>
         </w:numPr>
-        <w:rPr>
-          <w:lang w:val="es-ES"/>
-        </w:rPr>
-      </w:pPr>
-      <w:r>
-        <w:rPr>
+        <w:jc w:val="both"/>
+        <w:rPr>
+          <w:rFonts w:ascii="Arial" w:hAnsi="Arial" w:cs="Arial"/>
+          <w:sz w:val="24"/>
+          <w:szCs w:val="24"/>
+          <w:lang w:val="es-ES"/>
+        </w:rPr>
+      </w:pPr>
+      <w:r>
+        <w:rPr>
+          <w:rFonts w:ascii="Arial" w:hAnsi="Arial" w:cs="Arial"/>
+          <w:sz w:val="24"/>
+          <w:szCs w:val="24"/>
           <w:lang w:val="es-ES"/>
         </w:rPr>
         <w:t>Generar Reporte Semanal/Mensual/Anual de gastos</w:t>
       </w:r>
-    </w:p>
-    <w:p>
-      <w:pPr>
-        <w:rPr>
+      <w:r>
+        <w:rPr>
+          <w:rFonts w:ascii="Arial" w:hAnsi="Arial" w:cs="Arial"/>
+          <w:sz w:val="24"/>
+          <w:szCs w:val="24"/>
+          <w:lang w:val="es-ES"/>
+        </w:rPr>
+        <w:t>.</w:t>
+      </w:r>
+    </w:p>
+    <w:p>
+      <w:pPr>
+        <w:jc w:val="both"/>
+        <w:rPr>
+          <w:rFonts w:ascii="Arial" w:hAnsi="Arial" w:cs="Arial"/>
+          <w:sz w:val="24"/>
+          <w:szCs w:val="24"/>
           <w:lang w:val="es-ES"/>
         </w:rPr>
       </w:pPr>
     </w:p>
     <w:sectPr>
       <w:pgSz w:w="12240" w:h="15840"/>
-      <w:pgMar w:top="1417" w:right="1701" w:bottom="1417" w:left="1701" w:header="708" w:footer="708" w:gutter="0"/>
+      <w:pgMar w:top="720" w:right="720" w:bottom="720" w:left="720" w:header="708" w:footer="708" w:gutter="0"/>
       <w:cols w:space="708"/>
       <w:docGrid w:linePitch="360"/>
     </w:sectPr>
@@ -871,8 +1556,94 @@
 </file>
 
 <file path=word/numbering.xml><?xml version="1.0" encoding="utf-8"?>
-<w:numbering xmlns:wpc="http://schemas.microsoft.com/office/word/2010/wordprocessingCanvas" xmlns:cx="http://schemas.microsoft.com/office/drawing/2014/chartex" xmlns:mc="http://schemas.openxmlformats.org/markup-compatibility/2006" xmlns:o="urn:schemas-microsoft-com:office:office" xmlns:r="http://schemas.openxmlformats.org/officeDocument/2006/relationships" xmlns:m="http://schemas.openxmlformats.org/officeDocument/2006/math" xmlns:v="urn:schemas-microsoft-com:vml" xmlns:wp14="http://schemas.microsoft.com/office/word/2010/wordprocessingDrawing" xmlns:wp="http://schemas.openxmlformats.org/drawingml/2006/wordprocessingDrawing" xmlns:w10="urn:schemas-microsoft-com:office:word" xmlns:w="http://schemas.openxmlformats.org/wordprocessingml/2006/main" xmlns:w14="http://schemas.microsoft.com/office/word/2010/wordml" xmlns:w15="http://schemas.microsoft.com/office/word/2012/wordml" xmlns:w16se="http://schemas.microsoft.com/office/word/2015/wordml/symex" xmlns:wpg="http://schemas.microsoft.com/office/word/2010/wordprocessingGroup" xmlns:wpi="http://schemas.microsoft.com/office/word/2010/wordprocessingInk" xmlns:wne="http://schemas.microsoft.com/office/word/2006/wordml" xmlns:wps="http://schemas.microsoft.com/office/word/2010/wordprocessingShape" mc:Ignorable="w14 w15 w16se wp14">
+<w:numbering xmlns:wpc="http://schemas.microsoft.com/office/word/2010/wordprocessingCanvas" xmlns:cx="http://schemas.microsoft.com/office/drawing/2014/chartex" xmlns:cx1="http://schemas.microsoft.com/office/drawing/2015/9/8/chartex" xmlns:cx2="http://schemas.microsoft.com/office/drawing/2015/10/21/chartex" xmlns:cx3="http://schemas.microsoft.com/office/drawing/2016/5/9/chartex" xmlns:cx4="http://schemas.microsoft.com/office/drawing/2016/5/10/chartex" xmlns:cx5="http://schemas.microsoft.com/office/drawing/2016/5/11/chartex" xmlns:cx6="http://schemas.microsoft.com/office/drawing/2016/5/12/chartex" xmlns:cx7="http://schemas.microsoft.com/office/drawing/2016/5/13/chartex" xmlns:cx8="http://schemas.microsoft.com/office/drawing/2016/5/14/chartex" xmlns:mc="http://schemas.openxmlformats.org/markup-compatibility/2006" xmlns:aink="http://schemas.microsoft.com/office/drawing/2016/ink" xmlns:am3d="http://schemas.microsoft.com/office/drawing/2017/model3d" xmlns:o="urn:schemas-microsoft-com:office:office" xmlns:r="http://schemas.openxmlformats.org/officeDocument/2006/relationships" xmlns:m="http://schemas.openxmlformats.org/officeDocument/2006/math" xmlns:v="urn:schemas-microsoft-com:vml" xmlns:wp14="http://schemas.microsoft.com/office/word/2010/wordprocessingDrawing" xmlns:wp="http://schemas.openxmlformats.org/drawingml/2006/wordprocessingDrawing" xmlns:w10="urn:schemas-microsoft-com:office:word" xmlns:w="http://schemas.openxmlformats.org/wordprocessingml/2006/main" xmlns:w14="http://schemas.microsoft.com/office/word/2010/wordml" xmlns:w15="http://schemas.microsoft.com/office/word/2012/wordml" xmlns:w16cex="http://schemas.microsoft.com/office/word/2018/wordml/cex" xmlns:w16cid="http://schemas.microsoft.com/office/word/2016/wordml/cid" xmlns:w16="http://schemas.microsoft.com/office/word/2018/wordml" xmlns:w16se="http://schemas.microsoft.com/office/word/2015/wordml/symex" xmlns:wpg="http://schemas.microsoft.com/office/word/2010/wordprocessingGroup" xmlns:wpi="http://schemas.microsoft.com/office/word/2010/wordprocessingInk" xmlns:wne="http://schemas.microsoft.com/office/word/2006/wordml" xmlns:wps="http://schemas.microsoft.com/office/word/2010/wordprocessingShape" mc:Ignorable="w14 w15 w16se w16cid w16 w16cex wp14">
   <w:abstractNum w:abstractNumId="0" w15:restartNumberingAfterBreak="0">
+    <w:nsid w:val="142C1E55"/>
+    <w:multiLevelType w:val="hybridMultilevel"/>
+    <w:tmpl w:val="2988D05E"/>
+    <w:lvl w:ilvl="0" w:tplc="080A000F">
+      <w:start w:val="1"/>
+      <w:numFmt w:val="decimal"/>
+      <w:lvlText w:val="%1."/>
+      <w:lvlJc w:val="left"/>
+      <w:pPr>
+        <w:ind w:left="720" w:hanging="360"/>
+      </w:pPr>
+    </w:lvl>
+    <w:lvl w:ilvl="1" w:tplc="080A0019" w:tentative="1">
+      <w:start w:val="1"/>
+      <w:numFmt w:val="lowerLetter"/>
+      <w:lvlText w:val="%2."/>
+      <w:lvlJc w:val="left"/>
+      <w:pPr>
+        <w:ind w:left="1440" w:hanging="360"/>
+      </w:pPr>
+    </w:lvl>
+    <w:lvl w:ilvl="2" w:tplc="080A001B" w:tentative="1">
+      <w:start w:val="1"/>
+      <w:numFmt w:val="lowerRoman"/>
+      <w:lvlText w:val="%3."/>
+      <w:lvlJc w:val="right"/>
+      <w:pPr>
+        <w:ind w:left="2160" w:hanging="180"/>
+      </w:pPr>
+    </w:lvl>
+    <w:lvl w:ilvl="3" w:tplc="080A000F" w:tentative="1">
+      <w:start w:val="1"/>
+      <w:numFmt w:val="decimal"/>
+      <w:lvlText w:val="%4."/>
+      <w:lvlJc w:val="left"/>
+      <w:pPr>
+        <w:ind w:left="2880" w:hanging="360"/>
+      </w:pPr>
+    </w:lvl>
+    <w:lvl w:ilvl="4" w:tplc="080A0019" w:tentative="1">
+      <w:start w:val="1"/>
+      <w:numFmt w:val="lowerLetter"/>
+      <w:lvlText w:val="%5."/>
+      <w:lvlJc w:val="left"/>
+      <w:pPr>
+        <w:ind w:left="3600" w:hanging="360"/>
+      </w:pPr>
+    </w:lvl>
+    <w:lvl w:ilvl="5" w:tplc="080A001B" w:tentative="1">
+      <w:start w:val="1"/>
+      <w:numFmt w:val="lowerRoman"/>
+      <w:lvlText w:val="%6."/>
+      <w:lvlJc w:val="right"/>
+      <w:pPr>
+        <w:ind w:left="4320" w:hanging="180"/>
+      </w:pPr>
+    </w:lvl>
+    <w:lvl w:ilvl="6" w:tplc="080A000F" w:tentative="1">
+      <w:start w:val="1"/>
+      <w:numFmt w:val="decimal"/>
+      <w:lvlText w:val="%7."/>
+      <w:lvlJc w:val="left"/>
+      <w:pPr>
+        <w:ind w:left="5040" w:hanging="360"/>
+      </w:pPr>
+    </w:lvl>
+    <w:lvl w:ilvl="7" w:tplc="080A0019" w:tentative="1">
+      <w:start w:val="1"/>
+      <w:numFmt w:val="lowerLetter"/>
+      <w:lvlText w:val="%8."/>
+      <w:lvlJc w:val="left"/>
+      <w:pPr>
+        <w:ind w:left="5760" w:hanging="360"/>
+      </w:pPr>
+    </w:lvl>
+    <w:lvl w:ilvl="8" w:tplc="080A001B" w:tentative="1">
+      <w:start w:val="1"/>
+      <w:numFmt w:val="lowerRoman"/>
+      <w:lvlText w:val="%9."/>
+      <w:lvlJc w:val="right"/>
+      <w:pPr>
+        <w:ind w:left="6480" w:hanging="180"/>
+      </w:pPr>
+    </w:lvl>
+  </w:abstractNum>
+  <w:abstractNum w:abstractNumId="1" w15:restartNumberingAfterBreak="0">
     <w:nsid w:val="280163CB"/>
     <w:multiLevelType w:val="hybridMultilevel"/>
     <w:tmpl w:val="50924842"/>
@@ -985,7 +1756,120 @@
       </w:rPr>
     </w:lvl>
   </w:abstractNum>
-  <w:abstractNum w:abstractNumId="1" w15:restartNumberingAfterBreak="0">
+  <w:abstractNum w:abstractNumId="2" w15:restartNumberingAfterBreak="0">
+    <w:nsid w:val="4D213FED"/>
+    <w:multiLevelType w:val="hybridMultilevel"/>
+    <w:tmpl w:val="66401F3A"/>
+    <w:lvl w:ilvl="0" w:tplc="080A0001">
+      <w:start w:val="1"/>
+      <w:numFmt w:val="bullet"/>
+      <w:lvlText w:val=""/>
+      <w:lvlJc w:val="left"/>
+      <w:pPr>
+        <w:ind w:left="720" w:hanging="360"/>
+      </w:pPr>
+      <w:rPr>
+        <w:rFonts w:ascii="Symbol" w:hAnsi="Symbol" w:hint="default"/>
+      </w:rPr>
+    </w:lvl>
+    <w:lvl w:ilvl="1" w:tplc="080A0003" w:tentative="1">
+      <w:start w:val="1"/>
+      <w:numFmt w:val="bullet"/>
+      <w:lvlText w:val="o"/>
+      <w:lvlJc w:val="left"/>
+      <w:pPr>
+        <w:ind w:left="1440" w:hanging="360"/>
+      </w:pPr>
+      <w:rPr>
+        <w:rFonts w:ascii="Courier New" w:hAnsi="Courier New" w:cs="Courier New" w:hint="default"/>
+      </w:rPr>
+    </w:lvl>
+    <w:lvl w:ilvl="2" w:tplc="080A0005" w:tentative="1">
+      <w:start w:val="1"/>
+      <w:numFmt w:val="bullet"/>
+      <w:lvlText w:val=""/>
+      <w:lvlJc w:val="left"/>
+      <w:pPr>
+        <w:ind w:left="2160" w:hanging="360"/>
+      </w:pPr>
+      <w:rPr>
+        <w:rFonts w:ascii="Wingdings" w:hAnsi="Wingdings" w:hint="default"/>
+      </w:rPr>
+    </w:lvl>
+    <w:lvl w:ilvl="3" w:tplc="080A0001" w:tentative="1">
+      <w:start w:val="1"/>
+      <w:numFmt w:val="bullet"/>
+      <w:lvlText w:val=""/>
+      <w:lvlJc w:val="left"/>
+      <w:pPr>
+        <w:ind w:left="2880" w:hanging="360"/>
+      </w:pPr>
+      <w:rPr>
+        <w:rFonts w:ascii="Symbol" w:hAnsi="Symbol" w:hint="default"/>
+      </w:rPr>
+    </w:lvl>
+    <w:lvl w:ilvl="4" w:tplc="080A0003" w:tentative="1">
+      <w:start w:val="1"/>
+      <w:numFmt w:val="bullet"/>
+      <w:lvlText w:val="o"/>
+      <w:lvlJc w:val="left"/>
+      <w:pPr>
+        <w:ind w:left="3600" w:hanging="360"/>
+      </w:pPr>
+      <w:rPr>
+        <w:rFonts w:ascii="Courier New" w:hAnsi="Courier New" w:cs="Courier New" w:hint="default"/>
+      </w:rPr>
+    </w:lvl>
+    <w:lvl w:ilvl="5" w:tplc="080A0005" w:tentative="1">
+      <w:start w:val="1"/>
+      <w:numFmt w:val="bullet"/>
+      <w:lvlText w:val=""/>
+      <w:lvlJc w:val="left"/>
+      <w:pPr>
+        <w:ind w:left="4320" w:hanging="360"/>
+      </w:pPr>
+      <w:rPr>
+        <w:rFonts w:ascii="Wingdings" w:hAnsi="Wingdings" w:hint="default"/>
+      </w:rPr>
+    </w:lvl>
+    <w:lvl w:ilvl="6" w:tplc="080A0001" w:tentative="1">
+      <w:start w:val="1"/>
+      <w:numFmt w:val="bullet"/>
+      <w:lvlText w:val=""/>
+      <w:lvlJc w:val="left"/>
+      <w:pPr>
+        <w:ind w:left="5040" w:hanging="360"/>
+      </w:pPr>
+      <w:rPr>
+        <w:rFonts w:ascii="Symbol" w:hAnsi="Symbol" w:hint="default"/>
+      </w:rPr>
+    </w:lvl>
+    <w:lvl w:ilvl="7" w:tplc="080A0003" w:tentative="1">
+      <w:start w:val="1"/>
+      <w:numFmt w:val="bullet"/>
+      <w:lvlText w:val="o"/>
+      <w:lvlJc w:val="left"/>
+      <w:pPr>
+        <w:ind w:left="5760" w:hanging="360"/>
+      </w:pPr>
+      <w:rPr>
+        <w:rFonts w:ascii="Courier New" w:hAnsi="Courier New" w:cs="Courier New" w:hint="default"/>
+      </w:rPr>
+    </w:lvl>
+    <w:lvl w:ilvl="8" w:tplc="080A0005" w:tentative="1">
+      <w:start w:val="1"/>
+      <w:numFmt w:val="bullet"/>
+      <w:lvlText w:val=""/>
+      <w:lvlJc w:val="left"/>
+      <w:pPr>
+        <w:ind w:left="6480" w:hanging="360"/>
+      </w:pPr>
+      <w:rPr>
+        <w:rFonts w:ascii="Wingdings" w:hAnsi="Wingdings" w:hint="default"/>
+      </w:rPr>
+    </w:lvl>
+  </w:abstractNum>
+  <w:abstractNum w:abstractNumId="3" w15:restartNumberingAfterBreak="0">
     <w:nsid w:val="643633BC"/>
     <w:multiLevelType w:val="hybridMultilevel"/>
     <w:tmpl w:val="FE6E4CEE"/>
@@ -1099,16 +1983,22 @@
     </w:lvl>
   </w:abstractNum>
   <w:num w:numId="1">
+    <w:abstractNumId w:val="3"/>
+  </w:num>
+  <w:num w:numId="2">
     <w:abstractNumId w:val="1"/>
   </w:num>
-  <w:num w:numId="2">
+  <w:num w:numId="3">
     <w:abstractNumId w:val="0"/>
+  </w:num>
+  <w:num w:numId="4">
+    <w:abstractNumId w:val="2"/>
   </w:num>
 </w:numbering>
 </file>
 
 <file path=word/styles.xml><?xml version="1.0" encoding="utf-8"?>
-<w:styles xmlns:mc="http://schemas.openxmlformats.org/markup-compatibility/2006" xmlns:r="http://schemas.openxmlformats.org/officeDocument/2006/relationships" xmlns:w="http://schemas.openxmlformats.org/wordprocessingml/2006/main" xmlns:w14="http://schemas.microsoft.com/office/word/2010/wordml" xmlns:w15="http://schemas.microsoft.com/office/word/2012/wordml" xmlns:w16se="http://schemas.microsoft.com/office/word/2015/wordml/symex" mc:Ignorable="w14 w15 w16se">
+<w:styles xmlns:mc="http://schemas.openxmlformats.org/markup-compatibility/2006" xmlns:r="http://schemas.openxmlformats.org/officeDocument/2006/relationships" xmlns:w="http://schemas.openxmlformats.org/wordprocessingml/2006/main" xmlns:w14="http://schemas.microsoft.com/office/word/2010/wordml" xmlns:w15="http://schemas.microsoft.com/office/word/2012/wordml" xmlns:w16cex="http://schemas.microsoft.com/office/word/2018/wordml/cex" xmlns:w16cid="http://schemas.microsoft.com/office/word/2016/wordml/cid" xmlns:w16="http://schemas.microsoft.com/office/word/2018/wordml" xmlns:w16se="http://schemas.microsoft.com/office/word/2015/wordml/symex" mc:Ignorable="w14 w15 w16se w16cid w16 w16cex">
   <w:docDefaults>
     <w:rPrDefault>
       <w:rPr>
@@ -1124,7 +2014,7 @@
       </w:pPr>
     </w:pPrDefault>
   </w:docDefaults>
-  <w:latentStyles w:defLockedState="0" w:defUIPriority="99" w:defSemiHidden="0" w:defUnhideWhenUsed="0" w:defQFormat="0" w:count="371">
+  <w:latentStyles w:defLockedState="0" w:defUIPriority="99" w:defSemiHidden="0" w:defUnhideWhenUsed="0" w:defQFormat="0" w:count="376">
     <w:lsdException w:name="Normal" w:uiPriority="0" w:qFormat="1"/>
     <w:lsdException w:name="heading 1" w:uiPriority="9" w:qFormat="1"/>
     <w:lsdException w:name="heading 2" w:semiHidden="1" w:uiPriority="9" w:unhideWhenUsed="1" w:qFormat="1"/>
@@ -1230,7 +2120,6 @@
     <w:lsdException w:name="HTML Sample" w:semiHidden="1" w:unhideWhenUsed="1"/>
     <w:lsdException w:name="HTML Typewriter" w:semiHidden="1" w:unhideWhenUsed="1"/>
     <w:lsdException w:name="HTML Variable" w:semiHidden="1" w:unhideWhenUsed="1"/>
-    <w:lsdException w:name="Normal Table" w:semiHidden="1" w:unhideWhenUsed="1"/>
     <w:lsdException w:name="annotation subject" w:semiHidden="1" w:unhideWhenUsed="1"/>
     <w:lsdException w:name="No List" w:semiHidden="1" w:unhideWhenUsed="1"/>
     <w:lsdException w:name="Outline List 1" w:semiHidden="1" w:unhideWhenUsed="1"/>
@@ -1273,11 +2162,8 @@
     <w:lsdException w:name="Table Contemporary" w:semiHidden="1" w:unhideWhenUsed="1"/>
     <w:lsdException w:name="Table Elegant" w:semiHidden="1" w:unhideWhenUsed="1"/>
     <w:lsdException w:name="Table Professional" w:semiHidden="1" w:unhideWhenUsed="1"/>
-    <w:lsdException w:name="Table Subtle 1" w:semiHidden="1" w:unhideWhenUsed="1"/>
     <w:lsdException w:name="Table Subtle 2" w:semiHidden="1" w:unhideWhenUsed="1"/>
     <w:lsdException w:name="Table Web 1" w:semiHidden="1" w:unhideWhenUsed="1"/>
-    <w:lsdException w:name="Table Web 2" w:semiHidden="1" w:unhideWhenUsed="1"/>
-    <w:lsdException w:name="Table Web 3" w:semiHidden="1" w:unhideWhenUsed="1"/>
     <w:lsdException w:name="Balloon Text" w:semiHidden="1" w:unhideWhenUsed="1"/>
     <w:lsdException w:name="Table Grid" w:uiPriority="39"/>
     <w:lsdException w:name="Table Theme" w:semiHidden="1" w:unhideWhenUsed="1"/>
@@ -1496,6 +2382,11 @@
     <w:lsdException w:name="List Table 5 Dark Accent 6" w:uiPriority="50"/>
     <w:lsdException w:name="List Table 6 Colorful Accent 6" w:uiPriority="51"/>
     <w:lsdException w:name="List Table 7 Colorful Accent 6" w:uiPriority="52"/>
+    <w:lsdException w:name="Mention" w:semiHidden="1" w:unhideWhenUsed="1"/>
+    <w:lsdException w:name="Smart Hyperlink" w:semiHidden="1" w:unhideWhenUsed="1"/>
+    <w:lsdException w:name="Hashtag" w:semiHidden="1" w:unhideWhenUsed="1"/>
+    <w:lsdException w:name="Unresolved Mention" w:semiHidden="1" w:unhideWhenUsed="1"/>
+    <w:lsdException w:name="Smart Link" w:semiHidden="1" w:unhideWhenUsed="1"/>
   </w:latentStyles>
   <w:style w:type="paragraph" w:default="1" w:styleId="Normal">
     <w:name w:val="Normal"/>

</xml_diff>

<commit_message>
Se agregaron casos de usos completo: Agendar Cita, Historial Clinico y Registrar Inventario.
</commit_message>
<xml_diff>
--- a/DentiSmart.Documentacion/Casos de uso.docx
+++ b/DentiSmart.Documentacion/Casos de uso.docx
@@ -80,6 +80,1001 @@
         <w:t>: Agendar Cita Dental</w:t>
       </w:r>
     </w:p>
+    <w:tbl>
+      <w:tblPr>
+        <w:tblStyle w:val="Tablaconcuadrcula6concolores"/>
+        <w:tblW w:w="0" w:type="auto"/>
+        <w:jc w:val="center"/>
+        <w:tblLook w:val="04A0" w:firstRow="1" w:lastRow="0" w:firstColumn="1" w:lastColumn="0" w:noHBand="0" w:noVBand="1"/>
+      </w:tblPr>
+      <w:tblGrid>
+        <w:gridCol w:w="3823"/>
+        <w:gridCol w:w="5528"/>
+      </w:tblGrid>
+      <w:tr>
+        <w:trPr>
+          <w:cnfStyle w:val="100000000000" w:firstRow="1" w:lastRow="0" w:firstColumn="0" w:lastColumn="0" w:oddVBand="0" w:evenVBand="0" w:oddHBand="0" w:evenHBand="0" w:firstRowFirstColumn="0" w:firstRowLastColumn="0" w:lastRowFirstColumn="0" w:lastRowLastColumn="0"/>
+          <w:jc w:val="center"/>
+        </w:trPr>
+        <w:tc>
+          <w:tcPr>
+            <w:cnfStyle w:val="001000000000" w:firstRow="0" w:lastRow="0" w:firstColumn="1" w:lastColumn="0" w:oddVBand="0" w:evenVBand="0" w:oddHBand="0" w:evenHBand="0" w:firstRowFirstColumn="0" w:firstRowLastColumn="0" w:lastRowFirstColumn="0" w:lastRowLastColumn="0"/>
+            <w:tcW w:w="3823" w:type="dxa"/>
+          </w:tcPr>
+          <w:p>
+            <w:pPr>
+              <w:jc w:val="center"/>
+              <w:rPr>
+                <w:rFonts w:ascii="Arial" w:hAnsi="Arial" w:cs="Arial"/>
+                <w:sz w:val="24"/>
+                <w:szCs w:val="24"/>
+                <w:lang w:val="es-ES"/>
+              </w:rPr>
+            </w:pPr>
+            <w:r>
+              <w:rPr>
+                <w:rFonts w:ascii="Arial" w:hAnsi="Arial" w:cs="Arial"/>
+                <w:sz w:val="24"/>
+                <w:szCs w:val="24"/>
+                <w:lang w:val="es-ES"/>
+              </w:rPr>
+              <w:t>Caso de Uso No.1</w:t>
+            </w:r>
+          </w:p>
+        </w:tc>
+        <w:tc>
+          <w:tcPr>
+            <w:tcW w:w="5528" w:type="dxa"/>
+          </w:tcPr>
+          <w:p>
+            <w:pPr>
+              <w:jc w:val="center"/>
+              <w:cnfStyle w:val="100000000000" w:firstRow="1" w:lastRow="0" w:firstColumn="0" w:lastColumn="0" w:oddVBand="0" w:evenVBand="0" w:oddHBand="0" w:evenHBand="0" w:firstRowFirstColumn="0" w:firstRowLastColumn="0" w:lastRowFirstColumn="0" w:lastRowLastColumn="0"/>
+              <w:rPr>
+                <w:rFonts w:ascii="Arial" w:hAnsi="Arial" w:cs="Arial"/>
+                <w:sz w:val="24"/>
+                <w:szCs w:val="24"/>
+                <w:lang w:val="es-ES"/>
+              </w:rPr>
+            </w:pPr>
+            <w:r>
+              <w:rPr>
+                <w:rFonts w:ascii="Arial" w:hAnsi="Arial" w:cs="Arial"/>
+                <w:sz w:val="24"/>
+                <w:szCs w:val="24"/>
+                <w:lang w:val="es-ES"/>
+              </w:rPr>
+              <w:t>Nombre: Agendar Cita</w:t>
+            </w:r>
+          </w:p>
+          <w:p>
+            <w:pPr>
+              <w:jc w:val="center"/>
+              <w:cnfStyle w:val="100000000000" w:firstRow="1" w:lastRow="0" w:firstColumn="0" w:lastColumn="0" w:oddVBand="0" w:evenVBand="0" w:oddHBand="0" w:evenHBand="0" w:firstRowFirstColumn="0" w:firstRowLastColumn="0" w:lastRowFirstColumn="0" w:lastRowLastColumn="0"/>
+              <w:rPr>
+                <w:rFonts w:ascii="Arial" w:hAnsi="Arial" w:cs="Arial"/>
+                <w:sz w:val="24"/>
+                <w:szCs w:val="24"/>
+                <w:lang w:val="es-ES"/>
+              </w:rPr>
+            </w:pPr>
+          </w:p>
+        </w:tc>
+      </w:tr>
+      <w:tr>
+        <w:trPr>
+          <w:cnfStyle w:val="000000100000" w:firstRow="0" w:lastRow="0" w:firstColumn="0" w:lastColumn="0" w:oddVBand="0" w:evenVBand="0" w:oddHBand="1" w:evenHBand="0" w:firstRowFirstColumn="0" w:firstRowLastColumn="0" w:lastRowFirstColumn="0" w:lastRowLastColumn="0"/>
+          <w:jc w:val="center"/>
+        </w:trPr>
+        <w:tc>
+          <w:tcPr>
+            <w:cnfStyle w:val="001000000000" w:firstRow="0" w:lastRow="0" w:firstColumn="1" w:lastColumn="0" w:oddVBand="0" w:evenVBand="0" w:oddHBand="0" w:evenHBand="0" w:firstRowFirstColumn="0" w:firstRowLastColumn="0" w:lastRowFirstColumn="0" w:lastRowLastColumn="0"/>
+            <w:tcW w:w="3823" w:type="dxa"/>
+          </w:tcPr>
+          <w:p>
+            <w:pPr>
+              <w:jc w:val="both"/>
+              <w:rPr>
+                <w:rFonts w:ascii="Arial" w:hAnsi="Arial" w:cs="Arial"/>
+                <w:sz w:val="24"/>
+                <w:szCs w:val="24"/>
+                <w:lang w:val="es-ES"/>
+              </w:rPr>
+            </w:pPr>
+            <w:r>
+              <w:rPr>
+                <w:rFonts w:ascii="Arial" w:hAnsi="Arial" w:cs="Arial"/>
+                <w:sz w:val="24"/>
+                <w:szCs w:val="24"/>
+                <w:lang w:val="es-ES"/>
+              </w:rPr>
+              <w:t>Actores</w:t>
+            </w:r>
+          </w:p>
+        </w:tc>
+        <w:tc>
+          <w:tcPr>
+            <w:tcW w:w="5528" w:type="dxa"/>
+          </w:tcPr>
+          <w:p>
+            <w:pPr>
+              <w:jc w:val="both"/>
+              <w:cnfStyle w:val="000000100000" w:firstRow="0" w:lastRow="0" w:firstColumn="0" w:lastColumn="0" w:oddVBand="0" w:evenVBand="0" w:oddHBand="1" w:evenHBand="0" w:firstRowFirstColumn="0" w:firstRowLastColumn="0" w:lastRowFirstColumn="0" w:lastRowLastColumn="0"/>
+              <w:rPr>
+                <w:rFonts w:ascii="Arial" w:hAnsi="Arial" w:cs="Arial"/>
+                <w:sz w:val="24"/>
+                <w:szCs w:val="24"/>
+                <w:lang w:val="es-ES"/>
+              </w:rPr>
+            </w:pPr>
+            <w:r>
+              <w:rPr>
+                <w:rFonts w:ascii="Arial" w:hAnsi="Arial" w:cs="Arial"/>
+                <w:sz w:val="24"/>
+                <w:szCs w:val="24"/>
+                <w:lang w:val="es-ES"/>
+              </w:rPr>
+              <w:t>Paciente, Dentista</w:t>
+            </w:r>
+            <w:r>
+              <w:rPr>
+                <w:rFonts w:ascii="Arial" w:hAnsi="Arial" w:cs="Arial"/>
+                <w:sz w:val="24"/>
+                <w:szCs w:val="24"/>
+                <w:lang w:val="es-ES"/>
+              </w:rPr>
+              <w:t>.</w:t>
+            </w:r>
+          </w:p>
+        </w:tc>
+      </w:tr>
+      <w:tr>
+        <w:trPr>
+          <w:jc w:val="center"/>
+        </w:trPr>
+        <w:tc>
+          <w:tcPr>
+            <w:cnfStyle w:val="001000000000" w:firstRow="0" w:lastRow="0" w:firstColumn="1" w:lastColumn="0" w:oddVBand="0" w:evenVBand="0" w:oddHBand="0" w:evenHBand="0" w:firstRowFirstColumn="0" w:firstRowLastColumn="0" w:lastRowFirstColumn="0" w:lastRowLastColumn="0"/>
+            <w:tcW w:w="3823" w:type="dxa"/>
+          </w:tcPr>
+          <w:p>
+            <w:pPr>
+              <w:jc w:val="both"/>
+              <w:rPr>
+                <w:rFonts w:ascii="Arial" w:hAnsi="Arial" w:cs="Arial"/>
+                <w:sz w:val="24"/>
+                <w:szCs w:val="24"/>
+                <w:lang w:val="es-ES"/>
+              </w:rPr>
+            </w:pPr>
+            <w:r>
+              <w:rPr>
+                <w:rFonts w:ascii="Arial" w:hAnsi="Arial" w:cs="Arial"/>
+                <w:sz w:val="24"/>
+                <w:szCs w:val="24"/>
+                <w:lang w:val="es-ES"/>
+              </w:rPr>
+              <w:t>Objetivo</w:t>
+            </w:r>
+          </w:p>
+        </w:tc>
+        <w:tc>
+          <w:tcPr>
+            <w:tcW w:w="5528" w:type="dxa"/>
+          </w:tcPr>
+          <w:p>
+            <w:pPr>
+              <w:jc w:val="both"/>
+              <w:cnfStyle w:val="000000000000" w:firstRow="0" w:lastRow="0" w:firstColumn="0" w:lastColumn="0" w:oddVBand="0" w:evenVBand="0" w:oddHBand="0" w:evenHBand="0" w:firstRowFirstColumn="0" w:firstRowLastColumn="0" w:lastRowFirstColumn="0" w:lastRowLastColumn="0"/>
+              <w:rPr>
+                <w:rFonts w:ascii="Arial" w:hAnsi="Arial" w:cs="Arial"/>
+                <w:sz w:val="24"/>
+                <w:szCs w:val="24"/>
+                <w:lang w:val="es-ES"/>
+              </w:rPr>
+            </w:pPr>
+            <w:r>
+              <w:rPr>
+                <w:rFonts w:ascii="Arial" w:hAnsi="Arial" w:cs="Arial"/>
+                <w:sz w:val="24"/>
+                <w:szCs w:val="24"/>
+                <w:lang w:val="es-ES"/>
+              </w:rPr>
+              <w:t>Agenda una cita en la fecha deseada</w:t>
+            </w:r>
+            <w:r>
+              <w:rPr>
+                <w:rFonts w:ascii="Arial" w:hAnsi="Arial" w:cs="Arial"/>
+                <w:sz w:val="24"/>
+                <w:szCs w:val="24"/>
+                <w:lang w:val="es-ES"/>
+              </w:rPr>
+              <w:t>.</w:t>
+            </w:r>
+          </w:p>
+        </w:tc>
+      </w:tr>
+      <w:tr>
+        <w:trPr>
+          <w:cnfStyle w:val="000000100000" w:firstRow="0" w:lastRow="0" w:firstColumn="0" w:lastColumn="0" w:oddVBand="0" w:evenVBand="0" w:oddHBand="1" w:evenHBand="0" w:firstRowFirstColumn="0" w:firstRowLastColumn="0" w:lastRowFirstColumn="0" w:lastRowLastColumn="0"/>
+          <w:jc w:val="center"/>
+        </w:trPr>
+        <w:tc>
+          <w:tcPr>
+            <w:cnfStyle w:val="001000000000" w:firstRow="0" w:lastRow="0" w:firstColumn="1" w:lastColumn="0" w:oddVBand="0" w:evenVBand="0" w:oddHBand="0" w:evenHBand="0" w:firstRowFirstColumn="0" w:firstRowLastColumn="0" w:lastRowFirstColumn="0" w:lastRowLastColumn="0"/>
+            <w:tcW w:w="3823" w:type="dxa"/>
+          </w:tcPr>
+          <w:p>
+            <w:pPr>
+              <w:jc w:val="both"/>
+              <w:rPr>
+                <w:rFonts w:ascii="Arial" w:hAnsi="Arial" w:cs="Arial"/>
+                <w:sz w:val="24"/>
+                <w:szCs w:val="24"/>
+                <w:lang w:val="es-ES"/>
+              </w:rPr>
+            </w:pPr>
+            <w:r>
+              <w:rPr>
+                <w:rFonts w:ascii="Arial" w:hAnsi="Arial" w:cs="Arial"/>
+                <w:sz w:val="24"/>
+                <w:szCs w:val="24"/>
+                <w:lang w:val="es-ES"/>
+              </w:rPr>
+              <w:t xml:space="preserve">Descripción </w:t>
+            </w:r>
+          </w:p>
+        </w:tc>
+        <w:tc>
+          <w:tcPr>
+            <w:tcW w:w="5528" w:type="dxa"/>
+          </w:tcPr>
+          <w:p>
+            <w:pPr>
+              <w:jc w:val="both"/>
+              <w:cnfStyle w:val="000000100000" w:firstRow="0" w:lastRow="0" w:firstColumn="0" w:lastColumn="0" w:oddVBand="0" w:evenVBand="0" w:oddHBand="1" w:evenHBand="0" w:firstRowFirstColumn="0" w:firstRowLastColumn="0" w:lastRowFirstColumn="0" w:lastRowLastColumn="0"/>
+              <w:rPr>
+                <w:rFonts w:ascii="Arial" w:hAnsi="Arial" w:cs="Arial"/>
+                <w:sz w:val="24"/>
+                <w:szCs w:val="24"/>
+                <w:lang w:val="es-ES"/>
+              </w:rPr>
+            </w:pPr>
+            <w:r>
+              <w:rPr>
+                <w:rFonts w:ascii="Arial" w:hAnsi="Arial" w:cs="Arial"/>
+                <w:sz w:val="24"/>
+                <w:szCs w:val="24"/>
+                <w:lang w:val="es-ES"/>
+              </w:rPr>
+              <w:t xml:space="preserve">El paciente podrá ver un registro de las citas disponibles </w:t>
+            </w:r>
+            <w:r>
+              <w:rPr>
+                <w:rFonts w:ascii="Arial" w:hAnsi="Arial" w:cs="Arial"/>
+                <w:sz w:val="24"/>
+                <w:szCs w:val="24"/>
+                <w:lang w:val="es-ES"/>
+              </w:rPr>
+              <w:t>de acuerdo con</w:t>
+            </w:r>
+            <w:r>
+              <w:rPr>
+                <w:rFonts w:ascii="Arial" w:hAnsi="Arial" w:cs="Arial"/>
+                <w:sz w:val="24"/>
+                <w:szCs w:val="24"/>
+                <w:lang w:val="es-ES"/>
+              </w:rPr>
+              <w:t xml:space="preserve"> la fecha solicitada, </w:t>
+            </w:r>
+            <w:r>
+              <w:rPr>
+                <w:rFonts w:ascii="Arial" w:hAnsi="Arial" w:cs="Arial"/>
+                <w:sz w:val="24"/>
+                <w:szCs w:val="24"/>
+                <w:lang w:val="es-ES"/>
+              </w:rPr>
+              <w:t>donde cada una tendrá un botón (Guardar cita) con el cual se podrá tomar la cita deseada.</w:t>
+            </w:r>
+          </w:p>
+          <w:p>
+            <w:pPr>
+              <w:jc w:val="both"/>
+              <w:cnfStyle w:val="000000100000" w:firstRow="0" w:lastRow="0" w:firstColumn="0" w:lastColumn="0" w:oddVBand="0" w:evenVBand="0" w:oddHBand="1" w:evenHBand="0" w:firstRowFirstColumn="0" w:firstRowLastColumn="0" w:lastRowFirstColumn="0" w:lastRowLastColumn="0"/>
+              <w:rPr>
+                <w:rFonts w:ascii="Arial" w:hAnsi="Arial" w:cs="Arial"/>
+                <w:sz w:val="24"/>
+                <w:szCs w:val="24"/>
+                <w:lang w:val="es-ES"/>
+              </w:rPr>
+            </w:pPr>
+            <w:r>
+              <w:rPr>
+                <w:rFonts w:ascii="Arial" w:hAnsi="Arial" w:cs="Arial"/>
+                <w:sz w:val="24"/>
+                <w:szCs w:val="24"/>
+                <w:lang w:val="es-ES"/>
+              </w:rPr>
+              <w:t>El dentista</w:t>
+            </w:r>
+            <w:r>
+              <w:rPr>
+                <w:rFonts w:ascii="Arial" w:hAnsi="Arial" w:cs="Arial"/>
+                <w:sz w:val="24"/>
+                <w:szCs w:val="24"/>
+                <w:lang w:val="es-ES"/>
+              </w:rPr>
+              <w:t xml:space="preserve"> podrá registrar citas de los pacientes. </w:t>
+            </w:r>
+          </w:p>
+        </w:tc>
+      </w:tr>
+      <w:tr>
+        <w:trPr>
+          <w:jc w:val="center"/>
+        </w:trPr>
+        <w:tc>
+          <w:tcPr>
+            <w:cnfStyle w:val="001000000000" w:firstRow="0" w:lastRow="0" w:firstColumn="1" w:lastColumn="0" w:oddVBand="0" w:evenVBand="0" w:oddHBand="0" w:evenHBand="0" w:firstRowFirstColumn="0" w:firstRowLastColumn="0" w:lastRowFirstColumn="0" w:lastRowLastColumn="0"/>
+            <w:tcW w:w="9351" w:type="dxa"/>
+            <w:gridSpan w:val="2"/>
+          </w:tcPr>
+          <w:p>
+            <w:pPr>
+              <w:jc w:val="center"/>
+              <w:rPr>
+                <w:rFonts w:ascii="Arial" w:hAnsi="Arial" w:cs="Arial"/>
+                <w:b w:val="0"/>
+                <w:bCs w:val="0"/>
+                <w:sz w:val="24"/>
+                <w:szCs w:val="24"/>
+                <w:lang w:val="es-ES"/>
+              </w:rPr>
+            </w:pPr>
+            <w:proofErr w:type="spellStart"/>
+            <w:proofErr w:type="gramStart"/>
+            <w:r>
+              <w:rPr>
+                <w:rFonts w:ascii="Arial" w:hAnsi="Arial" w:cs="Arial"/>
+                <w:sz w:val="24"/>
+                <w:szCs w:val="24"/>
+                <w:lang w:val="es-ES"/>
+              </w:rPr>
+              <w:t>Pre-condiciones</w:t>
+            </w:r>
+            <w:proofErr w:type="spellEnd"/>
+            <w:proofErr w:type="gramEnd"/>
+          </w:p>
+          <w:p>
+            <w:pPr>
+              <w:jc w:val="both"/>
+              <w:rPr>
+                <w:rFonts w:ascii="Arial" w:hAnsi="Arial" w:cs="Arial"/>
+                <w:b w:val="0"/>
+                <w:bCs w:val="0"/>
+                <w:sz w:val="24"/>
+                <w:szCs w:val="24"/>
+                <w:lang w:val="es-ES"/>
+              </w:rPr>
+            </w:pPr>
+            <w:r>
+              <w:rPr>
+                <w:rFonts w:ascii="Arial" w:hAnsi="Arial" w:cs="Arial"/>
+                <w:b w:val="0"/>
+                <w:bCs w:val="0"/>
+                <w:sz w:val="24"/>
+                <w:szCs w:val="24"/>
+                <w:lang w:val="es-ES"/>
+              </w:rPr>
+              <w:t>1.</w:t>
+            </w:r>
+            <w:r>
+              <w:rPr>
+                <w:rFonts w:ascii="Arial" w:hAnsi="Arial" w:cs="Arial"/>
+                <w:b w:val="0"/>
+                <w:bCs w:val="0"/>
+                <w:sz w:val="24"/>
+                <w:szCs w:val="24"/>
+                <w:lang w:val="es-ES"/>
+              </w:rPr>
+              <w:t xml:space="preserve"> </w:t>
+            </w:r>
+            <w:r>
+              <w:rPr>
+                <w:rFonts w:ascii="Arial" w:hAnsi="Arial" w:cs="Arial"/>
+                <w:b w:val="0"/>
+                <w:bCs w:val="0"/>
+                <w:sz w:val="24"/>
+                <w:szCs w:val="24"/>
+                <w:lang w:val="es-ES"/>
+              </w:rPr>
+              <w:t>Debe haber iniciado sesión como Paciente o Dentista</w:t>
+            </w:r>
+            <w:r>
+              <w:rPr>
+                <w:rFonts w:ascii="Arial" w:hAnsi="Arial" w:cs="Arial"/>
+                <w:b w:val="0"/>
+                <w:bCs w:val="0"/>
+                <w:sz w:val="24"/>
+                <w:szCs w:val="24"/>
+                <w:lang w:val="es-ES"/>
+              </w:rPr>
+              <w:t>.</w:t>
+            </w:r>
+          </w:p>
+          <w:p>
+            <w:pPr>
+              <w:jc w:val="both"/>
+              <w:rPr>
+                <w:rFonts w:ascii="Arial" w:hAnsi="Arial" w:cs="Arial"/>
+                <w:b w:val="0"/>
+                <w:bCs w:val="0"/>
+                <w:sz w:val="24"/>
+                <w:szCs w:val="24"/>
+                <w:lang w:val="es-ES"/>
+              </w:rPr>
+            </w:pPr>
+            <w:r>
+              <w:rPr>
+                <w:rFonts w:ascii="Arial" w:hAnsi="Arial" w:cs="Arial"/>
+                <w:b w:val="0"/>
+                <w:bCs w:val="0"/>
+                <w:sz w:val="24"/>
+                <w:szCs w:val="24"/>
+                <w:lang w:val="es-ES"/>
+              </w:rPr>
+              <w:t>2.</w:t>
+            </w:r>
+            <w:r>
+              <w:rPr>
+                <w:rFonts w:ascii="Arial" w:hAnsi="Arial" w:cs="Arial"/>
+                <w:b w:val="0"/>
+                <w:bCs w:val="0"/>
+                <w:sz w:val="24"/>
+                <w:szCs w:val="24"/>
+                <w:lang w:val="es-ES"/>
+              </w:rPr>
+              <w:t xml:space="preserve"> </w:t>
+            </w:r>
+            <w:r>
+              <w:rPr>
+                <w:rFonts w:ascii="Arial" w:hAnsi="Arial" w:cs="Arial"/>
+                <w:b w:val="0"/>
+                <w:bCs w:val="0"/>
+                <w:sz w:val="24"/>
+                <w:szCs w:val="24"/>
+                <w:lang w:val="es-ES"/>
+              </w:rPr>
+              <w:t>No debe presentar alguna cita previamente agendada.</w:t>
+            </w:r>
+          </w:p>
+          <w:p>
+            <w:pPr>
+              <w:jc w:val="both"/>
+              <w:rPr>
+                <w:rFonts w:ascii="Arial" w:hAnsi="Arial" w:cs="Arial"/>
+                <w:b w:val="0"/>
+                <w:bCs w:val="0"/>
+                <w:sz w:val="24"/>
+                <w:szCs w:val="24"/>
+                <w:lang w:val="es-ES"/>
+              </w:rPr>
+            </w:pPr>
+            <w:r>
+              <w:rPr>
+                <w:rFonts w:ascii="Arial" w:hAnsi="Arial" w:cs="Arial"/>
+                <w:b w:val="0"/>
+                <w:bCs w:val="0"/>
+                <w:sz w:val="24"/>
+                <w:szCs w:val="24"/>
+                <w:lang w:val="es-ES"/>
+              </w:rPr>
+              <w:t>3.</w:t>
+            </w:r>
+            <w:r>
+              <w:rPr>
+                <w:rFonts w:ascii="Arial" w:hAnsi="Arial" w:cs="Arial"/>
+                <w:b w:val="0"/>
+                <w:bCs w:val="0"/>
+                <w:sz w:val="24"/>
+                <w:szCs w:val="24"/>
+                <w:lang w:val="es-ES"/>
+              </w:rPr>
+              <w:t xml:space="preserve"> </w:t>
+            </w:r>
+            <w:r>
+              <w:rPr>
+                <w:rFonts w:ascii="Arial" w:hAnsi="Arial" w:cs="Arial"/>
+                <w:b w:val="0"/>
+                <w:bCs w:val="0"/>
+                <w:sz w:val="24"/>
+                <w:szCs w:val="24"/>
+                <w:lang w:val="es-ES"/>
+              </w:rPr>
+              <w:t>Consultar cita</w:t>
+            </w:r>
+            <w:r>
+              <w:rPr>
+                <w:rFonts w:ascii="Arial" w:hAnsi="Arial" w:cs="Arial"/>
+                <w:b w:val="0"/>
+                <w:bCs w:val="0"/>
+                <w:sz w:val="24"/>
+                <w:szCs w:val="24"/>
+                <w:lang w:val="es-ES"/>
+              </w:rPr>
+              <w:t>.</w:t>
+            </w:r>
+          </w:p>
+        </w:tc>
+      </w:tr>
+      <w:tr>
+        <w:trPr>
+          <w:cnfStyle w:val="000000100000" w:firstRow="0" w:lastRow="0" w:firstColumn="0" w:lastColumn="0" w:oddVBand="0" w:evenVBand="0" w:oddHBand="1" w:evenHBand="0" w:firstRowFirstColumn="0" w:firstRowLastColumn="0" w:lastRowFirstColumn="0" w:lastRowLastColumn="0"/>
+          <w:jc w:val="center"/>
+        </w:trPr>
+        <w:tc>
+          <w:tcPr>
+            <w:cnfStyle w:val="001000000000" w:firstRow="0" w:lastRow="0" w:firstColumn="1" w:lastColumn="0" w:oddVBand="0" w:evenVBand="0" w:oddHBand="0" w:evenHBand="0" w:firstRowFirstColumn="0" w:firstRowLastColumn="0" w:lastRowFirstColumn="0" w:lastRowLastColumn="0"/>
+            <w:tcW w:w="9351" w:type="dxa"/>
+            <w:gridSpan w:val="2"/>
+          </w:tcPr>
+          <w:p>
+            <w:pPr>
+              <w:ind w:left="708" w:hanging="708"/>
+              <w:jc w:val="center"/>
+              <w:rPr>
+                <w:rFonts w:ascii="Arial" w:hAnsi="Arial" w:cs="Arial"/>
+                <w:b w:val="0"/>
+                <w:bCs w:val="0"/>
+                <w:sz w:val="24"/>
+                <w:szCs w:val="24"/>
+                <w:lang w:val="es-ES"/>
+              </w:rPr>
+            </w:pPr>
+            <w:proofErr w:type="spellStart"/>
+            <w:proofErr w:type="gramStart"/>
+            <w:r>
+              <w:rPr>
+                <w:rFonts w:ascii="Arial" w:hAnsi="Arial" w:cs="Arial"/>
+                <w:sz w:val="24"/>
+                <w:szCs w:val="24"/>
+                <w:lang w:val="es-ES"/>
+              </w:rPr>
+              <w:t>Post-condiciones</w:t>
+            </w:r>
+            <w:proofErr w:type="spellEnd"/>
+            <w:proofErr w:type="gramEnd"/>
+          </w:p>
+          <w:p>
+            <w:pPr>
+              <w:jc w:val="both"/>
+              <w:rPr>
+                <w:rFonts w:ascii="Arial" w:hAnsi="Arial" w:cs="Arial"/>
+                <w:b w:val="0"/>
+                <w:bCs w:val="0"/>
+                <w:sz w:val="24"/>
+                <w:szCs w:val="24"/>
+                <w:lang w:val="es-ES"/>
+              </w:rPr>
+            </w:pPr>
+            <w:r>
+              <w:rPr>
+                <w:rFonts w:ascii="Arial" w:hAnsi="Arial" w:cs="Arial"/>
+                <w:b w:val="0"/>
+                <w:bCs w:val="0"/>
+                <w:sz w:val="24"/>
+                <w:szCs w:val="24"/>
+                <w:lang w:val="es-ES"/>
+              </w:rPr>
+              <w:t xml:space="preserve">4. Podrá ver, editar o eliminar la cita agendada en la opción </w:t>
+            </w:r>
+            <w:r>
+              <w:rPr>
+                <w:rFonts w:ascii="Arial" w:hAnsi="Arial" w:cs="Arial"/>
+                <w:b w:val="0"/>
+                <w:bCs w:val="0"/>
+                <w:sz w:val="24"/>
+                <w:szCs w:val="24"/>
+                <w:lang w:val="es-ES"/>
+              </w:rPr>
+              <w:t>correspondiente.</w:t>
+            </w:r>
+          </w:p>
+        </w:tc>
+      </w:tr>
+      <w:tr>
+        <w:trPr>
+          <w:jc w:val="center"/>
+        </w:trPr>
+        <w:tc>
+          <w:tcPr>
+            <w:cnfStyle w:val="001000000000" w:firstRow="0" w:lastRow="0" w:firstColumn="1" w:lastColumn="0" w:oddVBand="0" w:evenVBand="0" w:oddHBand="0" w:evenHBand="0" w:firstRowFirstColumn="0" w:firstRowLastColumn="0" w:lastRowFirstColumn="0" w:lastRowLastColumn="0"/>
+            <w:tcW w:w="9351" w:type="dxa"/>
+            <w:gridSpan w:val="2"/>
+          </w:tcPr>
+          <w:p>
+            <w:pPr>
+              <w:jc w:val="center"/>
+              <w:rPr>
+                <w:rFonts w:ascii="Arial" w:hAnsi="Arial" w:cs="Arial"/>
+                <w:b w:val="0"/>
+                <w:bCs w:val="0"/>
+                <w:sz w:val="24"/>
+                <w:szCs w:val="24"/>
+                <w:lang w:val="es-ES"/>
+              </w:rPr>
+            </w:pPr>
+            <w:r>
+              <w:rPr>
+                <w:rFonts w:ascii="Arial" w:hAnsi="Arial" w:cs="Arial"/>
+                <w:sz w:val="24"/>
+                <w:szCs w:val="24"/>
+                <w:lang w:val="es-ES"/>
+              </w:rPr>
+              <w:t>Flujo de Eventos</w:t>
+            </w:r>
+          </w:p>
+        </w:tc>
+      </w:tr>
+      <w:tr>
+        <w:trPr>
+          <w:cnfStyle w:val="000000100000" w:firstRow="0" w:lastRow="0" w:firstColumn="0" w:lastColumn="0" w:oddVBand="0" w:evenVBand="0" w:oddHBand="1" w:evenHBand="0" w:firstRowFirstColumn="0" w:firstRowLastColumn="0" w:lastRowFirstColumn="0" w:lastRowLastColumn="0"/>
+          <w:jc w:val="center"/>
+        </w:trPr>
+        <w:tc>
+          <w:tcPr>
+            <w:cnfStyle w:val="001000000000" w:firstRow="0" w:lastRow="0" w:firstColumn="1" w:lastColumn="0" w:oddVBand="0" w:evenVBand="0" w:oddHBand="0" w:evenHBand="0" w:firstRowFirstColumn="0" w:firstRowLastColumn="0" w:lastRowFirstColumn="0" w:lastRowLastColumn="0"/>
+            <w:tcW w:w="3823" w:type="dxa"/>
+          </w:tcPr>
+          <w:p>
+            <w:pPr>
+              <w:jc w:val="center"/>
+              <w:rPr>
+                <w:rFonts w:ascii="Arial" w:hAnsi="Arial" w:cs="Arial"/>
+                <w:b w:val="0"/>
+                <w:bCs w:val="0"/>
+                <w:sz w:val="24"/>
+                <w:szCs w:val="24"/>
+                <w:lang w:val="es-ES"/>
+              </w:rPr>
+            </w:pPr>
+            <w:r>
+              <w:rPr>
+                <w:rFonts w:ascii="Arial" w:hAnsi="Arial" w:cs="Arial"/>
+                <w:sz w:val="24"/>
+                <w:szCs w:val="24"/>
+                <w:lang w:val="es-ES"/>
+              </w:rPr>
+              <w:t>Acciones del Actor</w:t>
+            </w:r>
+          </w:p>
+          <w:p>
+            <w:pPr>
+              <w:jc w:val="both"/>
+              <w:rPr>
+                <w:rFonts w:ascii="Arial" w:hAnsi="Arial" w:cs="Arial"/>
+                <w:sz w:val="24"/>
+                <w:szCs w:val="24"/>
+                <w:lang w:val="es-ES"/>
+              </w:rPr>
+            </w:pPr>
+            <w:r>
+              <w:rPr>
+                <w:rFonts w:ascii="Arial" w:hAnsi="Arial" w:cs="Arial"/>
+                <w:b w:val="0"/>
+                <w:bCs w:val="0"/>
+                <w:sz w:val="24"/>
+                <w:szCs w:val="24"/>
+                <w:lang w:val="es-ES"/>
+              </w:rPr>
+              <w:t xml:space="preserve">1. Selecciona </w:t>
+            </w:r>
+            <w:r>
+              <w:rPr>
+                <w:rFonts w:ascii="Arial" w:hAnsi="Arial" w:cs="Arial"/>
+                <w:b w:val="0"/>
+                <w:bCs w:val="0"/>
+                <w:sz w:val="24"/>
+                <w:szCs w:val="24"/>
+                <w:lang w:val="es-ES"/>
+              </w:rPr>
+              <w:t>el consultorio que desea acudir, la fecha de la cita, el servicio a brin</w:t>
+            </w:r>
+            <w:r>
+              <w:rPr>
+                <w:rFonts w:ascii="Arial" w:hAnsi="Arial" w:cs="Arial"/>
+                <w:b w:val="0"/>
+                <w:bCs w:val="0"/>
+                <w:sz w:val="24"/>
+                <w:szCs w:val="24"/>
+                <w:lang w:val="es-ES"/>
+              </w:rPr>
+              <w:t>d</w:t>
+            </w:r>
+            <w:r>
+              <w:rPr>
+                <w:rFonts w:ascii="Arial" w:hAnsi="Arial" w:cs="Arial"/>
+                <w:b w:val="0"/>
+                <w:bCs w:val="0"/>
+                <w:sz w:val="24"/>
+                <w:szCs w:val="24"/>
+                <w:lang w:val="es-ES"/>
+              </w:rPr>
+              <w:t>ar</w:t>
+            </w:r>
+            <w:r>
+              <w:rPr>
+                <w:rFonts w:ascii="Arial" w:hAnsi="Arial" w:cs="Arial"/>
+                <w:b w:val="0"/>
+                <w:bCs w:val="0"/>
+                <w:sz w:val="24"/>
+                <w:szCs w:val="24"/>
+                <w:lang w:val="es-ES"/>
+              </w:rPr>
+              <w:t xml:space="preserve"> y presionar el botón de “Guardar Cita”.</w:t>
+            </w:r>
+          </w:p>
+        </w:tc>
+        <w:tc>
+          <w:tcPr>
+            <w:tcW w:w="5528" w:type="dxa"/>
+          </w:tcPr>
+          <w:p>
+            <w:pPr>
+              <w:jc w:val="center"/>
+              <w:cnfStyle w:val="000000100000" w:firstRow="0" w:lastRow="0" w:firstColumn="0" w:lastColumn="0" w:oddVBand="0" w:evenVBand="0" w:oddHBand="1" w:evenHBand="0" w:firstRowFirstColumn="0" w:firstRowLastColumn="0" w:lastRowFirstColumn="0" w:lastRowLastColumn="0"/>
+              <w:rPr>
+                <w:rFonts w:ascii="Arial" w:hAnsi="Arial" w:cs="Arial"/>
+                <w:b/>
+                <w:bCs/>
+                <w:sz w:val="24"/>
+                <w:szCs w:val="24"/>
+                <w:lang w:val="es-ES"/>
+              </w:rPr>
+            </w:pPr>
+            <w:r>
+              <w:rPr>
+                <w:rFonts w:ascii="Arial" w:hAnsi="Arial" w:cs="Arial"/>
+                <w:b/>
+                <w:bCs/>
+                <w:sz w:val="24"/>
+                <w:szCs w:val="24"/>
+                <w:lang w:val="es-ES"/>
+              </w:rPr>
+              <w:t>Acciones del Sistema</w:t>
+            </w:r>
+          </w:p>
+          <w:p>
+            <w:pPr>
+              <w:jc w:val="both"/>
+              <w:cnfStyle w:val="000000100000" w:firstRow="0" w:lastRow="0" w:firstColumn="0" w:lastColumn="0" w:oddVBand="0" w:evenVBand="0" w:oddHBand="1" w:evenHBand="0" w:firstRowFirstColumn="0" w:firstRowLastColumn="0" w:lastRowFirstColumn="0" w:lastRowLastColumn="0"/>
+              <w:rPr>
+                <w:rFonts w:ascii="Arial" w:hAnsi="Arial" w:cs="Arial"/>
+                <w:sz w:val="24"/>
+                <w:szCs w:val="24"/>
+                <w:lang w:val="es-ES"/>
+              </w:rPr>
+            </w:pPr>
+            <w:r>
+              <w:rPr>
+                <w:rFonts w:ascii="Arial" w:hAnsi="Arial" w:cs="Arial"/>
+                <w:sz w:val="24"/>
+                <w:szCs w:val="24"/>
+                <w:lang w:val="es-ES"/>
+              </w:rPr>
+              <w:t>2. Guarda la información</w:t>
+            </w:r>
+            <w:r>
+              <w:rPr>
+                <w:rFonts w:ascii="Arial" w:hAnsi="Arial" w:cs="Arial"/>
+                <w:sz w:val="24"/>
+                <w:szCs w:val="24"/>
+                <w:lang w:val="es-ES"/>
+              </w:rPr>
+              <w:t>.</w:t>
+            </w:r>
+          </w:p>
+          <w:p>
+            <w:pPr>
+              <w:jc w:val="both"/>
+              <w:cnfStyle w:val="000000100000" w:firstRow="0" w:lastRow="0" w:firstColumn="0" w:lastColumn="0" w:oddVBand="0" w:evenVBand="0" w:oddHBand="1" w:evenHBand="0" w:firstRowFirstColumn="0" w:firstRowLastColumn="0" w:lastRowFirstColumn="0" w:lastRowLastColumn="0"/>
+              <w:rPr>
+                <w:rFonts w:ascii="Arial" w:hAnsi="Arial" w:cs="Arial"/>
+                <w:sz w:val="24"/>
+                <w:szCs w:val="24"/>
+                <w:lang w:val="es-ES"/>
+              </w:rPr>
+            </w:pPr>
+            <w:r>
+              <w:rPr>
+                <w:rFonts w:ascii="Arial" w:hAnsi="Arial" w:cs="Arial"/>
+                <w:sz w:val="24"/>
+                <w:szCs w:val="24"/>
+                <w:lang w:val="es-ES"/>
+              </w:rPr>
+              <w:t>3.</w:t>
+            </w:r>
+            <w:r>
+              <w:rPr>
+                <w:rFonts w:ascii="Arial" w:hAnsi="Arial" w:cs="Arial"/>
+                <w:sz w:val="24"/>
+                <w:szCs w:val="24"/>
+                <w:lang w:val="es-ES"/>
+              </w:rPr>
+              <w:t xml:space="preserve"> Muestra un mensaje de confirmación.</w:t>
+            </w:r>
+          </w:p>
+          <w:p>
+            <w:pPr>
+              <w:jc w:val="both"/>
+              <w:cnfStyle w:val="000000100000" w:firstRow="0" w:lastRow="0" w:firstColumn="0" w:lastColumn="0" w:oddVBand="0" w:evenVBand="0" w:oddHBand="1" w:evenHBand="0" w:firstRowFirstColumn="0" w:firstRowLastColumn="0" w:lastRowFirstColumn="0" w:lastRowLastColumn="0"/>
+              <w:rPr>
+                <w:rFonts w:ascii="Arial" w:hAnsi="Arial" w:cs="Arial"/>
+                <w:sz w:val="24"/>
+                <w:szCs w:val="24"/>
+                <w:lang w:val="es-ES"/>
+              </w:rPr>
+            </w:pPr>
+            <w:r>
+              <w:rPr>
+                <w:rFonts w:ascii="Arial" w:hAnsi="Arial" w:cs="Arial"/>
+                <w:sz w:val="24"/>
+                <w:szCs w:val="24"/>
+                <w:lang w:val="es-ES"/>
+              </w:rPr>
+              <w:t>4. Recarga la página</w:t>
+            </w:r>
+            <w:r>
+              <w:rPr>
+                <w:rFonts w:ascii="Arial" w:hAnsi="Arial" w:cs="Arial"/>
+                <w:sz w:val="24"/>
+                <w:szCs w:val="24"/>
+                <w:lang w:val="es-ES"/>
+              </w:rPr>
+              <w:t>.</w:t>
+            </w:r>
+          </w:p>
+        </w:tc>
+      </w:tr>
+      <w:tr>
+        <w:trPr>
+          <w:jc w:val="center"/>
+        </w:trPr>
+        <w:tc>
+          <w:tcPr>
+            <w:cnfStyle w:val="001000000000" w:firstRow="0" w:lastRow="0" w:firstColumn="1" w:lastColumn="0" w:oddVBand="0" w:evenVBand="0" w:oddHBand="0" w:evenHBand="0" w:firstRowFirstColumn="0" w:firstRowLastColumn="0" w:lastRowFirstColumn="0" w:lastRowLastColumn="0"/>
+            <w:tcW w:w="9351" w:type="dxa"/>
+            <w:gridSpan w:val="2"/>
+          </w:tcPr>
+          <w:p>
+            <w:pPr>
+              <w:jc w:val="center"/>
+              <w:rPr>
+                <w:rFonts w:ascii="Arial" w:hAnsi="Arial" w:cs="Arial"/>
+                <w:sz w:val="24"/>
+                <w:szCs w:val="24"/>
+                <w:lang w:val="es-ES"/>
+              </w:rPr>
+            </w:pPr>
+            <w:r>
+              <w:rPr>
+                <w:rFonts w:ascii="Arial" w:hAnsi="Arial" w:cs="Arial"/>
+                <w:sz w:val="24"/>
+                <w:szCs w:val="24"/>
+                <w:lang w:val="es-ES"/>
+              </w:rPr>
+              <w:t>Manejo de Situaciones Excepcionales</w:t>
+            </w:r>
+          </w:p>
+        </w:tc>
+      </w:tr>
+      <w:tr>
+        <w:trPr>
+          <w:cnfStyle w:val="000000100000" w:firstRow="0" w:lastRow="0" w:firstColumn="0" w:lastColumn="0" w:oddVBand="0" w:evenVBand="0" w:oddHBand="1" w:evenHBand="0" w:firstRowFirstColumn="0" w:firstRowLastColumn="0" w:lastRowFirstColumn="0" w:lastRowLastColumn="0"/>
+          <w:jc w:val="center"/>
+        </w:trPr>
+        <w:tc>
+          <w:tcPr>
+            <w:cnfStyle w:val="001000000000" w:firstRow="0" w:lastRow="0" w:firstColumn="1" w:lastColumn="0" w:oddVBand="0" w:evenVBand="0" w:oddHBand="0" w:evenHBand="0" w:firstRowFirstColumn="0" w:firstRowLastColumn="0" w:lastRowFirstColumn="0" w:lastRowLastColumn="0"/>
+            <w:tcW w:w="9351" w:type="dxa"/>
+            <w:gridSpan w:val="2"/>
+          </w:tcPr>
+          <w:p>
+            <w:pPr>
+              <w:jc w:val="center"/>
+              <w:rPr>
+                <w:rFonts w:ascii="Arial" w:hAnsi="Arial" w:cs="Arial"/>
+                <w:b w:val="0"/>
+                <w:bCs w:val="0"/>
+                <w:sz w:val="24"/>
+                <w:szCs w:val="24"/>
+                <w:lang w:val="es-ES"/>
+              </w:rPr>
+            </w:pPr>
+            <w:r>
+              <w:rPr>
+                <w:rFonts w:ascii="Arial" w:hAnsi="Arial" w:cs="Arial"/>
+                <w:b w:val="0"/>
+                <w:bCs w:val="0"/>
+                <w:sz w:val="24"/>
+                <w:szCs w:val="24"/>
+                <w:lang w:val="es-ES"/>
+              </w:rPr>
+              <w:t>No se encuentran citas disponibles para esa fecha</w:t>
+            </w:r>
+          </w:p>
+        </w:tc>
+      </w:tr>
+      <w:tr>
+        <w:trPr>
+          <w:jc w:val="center"/>
+        </w:trPr>
+        <w:tc>
+          <w:tcPr>
+            <w:cnfStyle w:val="001000000000" w:firstRow="0" w:lastRow="0" w:firstColumn="1" w:lastColumn="0" w:oddVBand="0" w:evenVBand="0" w:oddHBand="0" w:evenHBand="0" w:firstRowFirstColumn="0" w:firstRowLastColumn="0" w:lastRowFirstColumn="0" w:lastRowLastColumn="0"/>
+            <w:tcW w:w="9351" w:type="dxa"/>
+            <w:gridSpan w:val="2"/>
+          </w:tcPr>
+          <w:p>
+            <w:pPr>
+              <w:jc w:val="center"/>
+              <w:rPr>
+                <w:rFonts w:ascii="Arial" w:hAnsi="Arial" w:cs="Arial"/>
+                <w:sz w:val="24"/>
+                <w:szCs w:val="24"/>
+                <w:lang w:val="es-ES"/>
+              </w:rPr>
+            </w:pPr>
+            <w:r>
+              <w:rPr>
+                <w:rFonts w:ascii="Arial" w:hAnsi="Arial" w:cs="Arial"/>
+                <w:sz w:val="24"/>
+                <w:szCs w:val="24"/>
+                <w:lang w:val="es-ES"/>
+              </w:rPr>
+              <w:t>Flujo Alterno</w:t>
+            </w:r>
+          </w:p>
+        </w:tc>
+      </w:tr>
+      <w:tr>
+        <w:trPr>
+          <w:cnfStyle w:val="000000100000" w:firstRow="0" w:lastRow="0" w:firstColumn="0" w:lastColumn="0" w:oddVBand="0" w:evenVBand="0" w:oddHBand="1" w:evenHBand="0" w:firstRowFirstColumn="0" w:firstRowLastColumn="0" w:lastRowFirstColumn="0" w:lastRowLastColumn="0"/>
+          <w:jc w:val="center"/>
+        </w:trPr>
+        <w:tc>
+          <w:tcPr>
+            <w:cnfStyle w:val="001000000000" w:firstRow="0" w:lastRow="0" w:firstColumn="1" w:lastColumn="0" w:oddVBand="0" w:evenVBand="0" w:oddHBand="0" w:evenHBand="0" w:firstRowFirstColumn="0" w:firstRowLastColumn="0" w:lastRowFirstColumn="0" w:lastRowLastColumn="0"/>
+            <w:tcW w:w="9351" w:type="dxa"/>
+            <w:gridSpan w:val="2"/>
+          </w:tcPr>
+          <w:p>
+            <w:pPr>
+              <w:jc w:val="center"/>
+              <w:rPr>
+                <w:rFonts w:ascii="Arial" w:hAnsi="Arial" w:cs="Arial"/>
+                <w:b w:val="0"/>
+                <w:bCs w:val="0"/>
+                <w:sz w:val="24"/>
+                <w:szCs w:val="24"/>
+                <w:lang w:val="es-ES"/>
+              </w:rPr>
+            </w:pPr>
+            <w:r>
+              <w:rPr>
+                <w:rFonts w:ascii="Arial" w:hAnsi="Arial" w:cs="Arial"/>
+                <w:b w:val="0"/>
+                <w:bCs w:val="0"/>
+                <w:sz w:val="24"/>
+                <w:szCs w:val="24"/>
+                <w:lang w:val="es-ES"/>
+              </w:rPr>
+              <w:t>El paciente cancela el registro de la cita</w:t>
+            </w:r>
+          </w:p>
+        </w:tc>
+      </w:tr>
+    </w:tbl>
     <w:p>
       <w:pPr>
         <w:jc w:val="both"/>
@@ -91,6 +1086,174 @@
           <w:lang w:val="es-ES"/>
         </w:rPr>
       </w:pPr>
+    </w:p>
+    <w:p>
+      <w:pPr>
+        <w:jc w:val="both"/>
+        <w:rPr>
+          <w:rFonts w:ascii="Arial" w:hAnsi="Arial" w:cs="Arial"/>
+          <w:color w:val="000000" w:themeColor="text1"/>
+          <w:sz w:val="24"/>
+          <w:szCs w:val="24"/>
+          <w:lang w:val="es-ES"/>
+        </w:rPr>
+      </w:pPr>
+    </w:p>
+    <w:p>
+      <w:pPr>
+        <w:jc w:val="both"/>
+        <w:rPr>
+          <w:rFonts w:ascii="Arial" w:hAnsi="Arial" w:cs="Arial"/>
+          <w:color w:val="000000" w:themeColor="text1"/>
+          <w:sz w:val="24"/>
+          <w:szCs w:val="24"/>
+          <w:lang w:val="es-ES"/>
+        </w:rPr>
+      </w:pPr>
+    </w:p>
+    <w:p>
+      <w:pPr>
+        <w:jc w:val="both"/>
+        <w:rPr>
+          <w:rFonts w:ascii="Arial" w:hAnsi="Arial" w:cs="Arial"/>
+          <w:color w:val="000000" w:themeColor="text1"/>
+          <w:sz w:val="24"/>
+          <w:szCs w:val="24"/>
+          <w:lang w:val="es-ES"/>
+        </w:rPr>
+      </w:pPr>
+    </w:p>
+    <w:p>
+      <w:pPr>
+        <w:jc w:val="both"/>
+        <w:rPr>
+          <w:rFonts w:ascii="Arial" w:hAnsi="Arial" w:cs="Arial"/>
+          <w:color w:val="000000" w:themeColor="text1"/>
+          <w:sz w:val="24"/>
+          <w:szCs w:val="24"/>
+          <w:lang w:val="es-ES"/>
+        </w:rPr>
+      </w:pPr>
+    </w:p>
+    <w:p>
+      <w:pPr>
+        <w:jc w:val="both"/>
+        <w:rPr>
+          <w:rFonts w:ascii="Arial" w:hAnsi="Arial" w:cs="Arial"/>
+          <w:color w:val="000000" w:themeColor="text1"/>
+          <w:sz w:val="24"/>
+          <w:szCs w:val="24"/>
+          <w:lang w:val="es-ES"/>
+        </w:rPr>
+      </w:pPr>
+    </w:p>
+    <w:p>
+      <w:pPr>
+        <w:jc w:val="both"/>
+        <w:rPr>
+          <w:rFonts w:ascii="Arial" w:hAnsi="Arial" w:cs="Arial"/>
+          <w:color w:val="000000" w:themeColor="text1"/>
+          <w:sz w:val="24"/>
+          <w:szCs w:val="24"/>
+          <w:lang w:val="es-ES"/>
+        </w:rPr>
+      </w:pPr>
+    </w:p>
+    <w:p>
+      <w:pPr>
+        <w:jc w:val="both"/>
+        <w:rPr>
+          <w:rFonts w:ascii="Arial" w:hAnsi="Arial" w:cs="Arial"/>
+          <w:color w:val="000000" w:themeColor="text1"/>
+          <w:sz w:val="24"/>
+          <w:szCs w:val="24"/>
+          <w:lang w:val="es-ES"/>
+        </w:rPr>
+      </w:pPr>
+    </w:p>
+    <w:p>
+      <w:pPr>
+        <w:jc w:val="both"/>
+        <w:rPr>
+          <w:rFonts w:ascii="Arial" w:hAnsi="Arial" w:cs="Arial"/>
+          <w:color w:val="000000" w:themeColor="text1"/>
+          <w:sz w:val="24"/>
+          <w:szCs w:val="24"/>
+          <w:lang w:val="es-ES"/>
+        </w:rPr>
+      </w:pPr>
+    </w:p>
+    <w:p>
+      <w:pPr>
+        <w:jc w:val="both"/>
+        <w:rPr>
+          <w:rFonts w:ascii="Arial" w:hAnsi="Arial" w:cs="Arial"/>
+          <w:color w:val="000000" w:themeColor="text1"/>
+          <w:sz w:val="24"/>
+          <w:szCs w:val="24"/>
+          <w:lang w:val="es-ES"/>
+        </w:rPr>
+      </w:pPr>
+    </w:p>
+    <w:p>
+      <w:pPr>
+        <w:jc w:val="both"/>
+        <w:rPr>
+          <w:rFonts w:ascii="Arial" w:hAnsi="Arial" w:cs="Arial"/>
+          <w:color w:val="000000" w:themeColor="text1"/>
+          <w:sz w:val="24"/>
+          <w:szCs w:val="24"/>
+          <w:lang w:val="es-ES"/>
+        </w:rPr>
+      </w:pPr>
+    </w:p>
+    <w:p>
+      <w:pPr>
+        <w:jc w:val="both"/>
+        <w:rPr>
+          <w:rFonts w:ascii="Arial" w:hAnsi="Arial" w:cs="Arial"/>
+          <w:color w:val="000000" w:themeColor="text1"/>
+          <w:sz w:val="24"/>
+          <w:szCs w:val="24"/>
+          <w:lang w:val="es-ES"/>
+        </w:rPr>
+      </w:pPr>
+    </w:p>
+    <w:p>
+      <w:pPr>
+        <w:jc w:val="both"/>
+        <w:rPr>
+          <w:rFonts w:ascii="Arial" w:hAnsi="Arial" w:cs="Arial"/>
+          <w:color w:val="000000" w:themeColor="text1"/>
+          <w:sz w:val="24"/>
+          <w:szCs w:val="24"/>
+          <w:lang w:val="es-ES"/>
+        </w:rPr>
+      </w:pPr>
+    </w:p>
+    <w:p>
+      <w:pPr>
+        <w:jc w:val="both"/>
+        <w:rPr>
+          <w:rFonts w:ascii="Arial" w:hAnsi="Arial" w:cs="Arial"/>
+          <w:color w:val="000000" w:themeColor="text1"/>
+          <w:sz w:val="24"/>
+          <w:szCs w:val="24"/>
+          <w:lang w:val="es-ES"/>
+        </w:rPr>
+      </w:pPr>
+    </w:p>
+    <w:p>
+      <w:pPr>
+        <w:jc w:val="both"/>
+        <w:rPr>
+          <w:rFonts w:ascii="Arial" w:hAnsi="Arial" w:cs="Arial"/>
+          <w:color w:val="000000" w:themeColor="text1"/>
+          <w:sz w:val="24"/>
+          <w:szCs w:val="24"/>
+          <w:lang w:val="es-ES"/>
+        </w:rPr>
+      </w:pPr>
       <w:r>
         <w:rPr>
           <w:rFonts w:ascii="Arial" w:hAnsi="Arial" w:cs="Arial"/>
@@ -99,6 +1262,7 @@
           <w:szCs w:val="24"/>
           <w:lang w:val="es-ES"/>
         </w:rPr>
+        <w:lastRenderedPageBreak/>
         <w:t>C</w:t>
       </w:r>
       <w:r>
@@ -708,6 +1872,812 @@
         <w:t xml:space="preserve"> </w:t>
       </w:r>
     </w:p>
+    <w:tbl>
+      <w:tblPr>
+        <w:tblStyle w:val="Tablaconcuadrcula6concolores"/>
+        <w:tblW w:w="0" w:type="auto"/>
+        <w:jc w:val="center"/>
+        <w:tblLook w:val="04A0" w:firstRow="1" w:lastRow="0" w:firstColumn="1" w:lastColumn="0" w:noHBand="0" w:noVBand="1"/>
+      </w:tblPr>
+      <w:tblGrid>
+        <w:gridCol w:w="3823"/>
+        <w:gridCol w:w="5528"/>
+      </w:tblGrid>
+      <w:tr>
+        <w:trPr>
+          <w:cnfStyle w:val="100000000000" w:firstRow="1" w:lastRow="0" w:firstColumn="0" w:lastColumn="0" w:oddVBand="0" w:evenVBand="0" w:oddHBand="0" w:evenHBand="0" w:firstRowFirstColumn="0" w:firstRowLastColumn="0" w:lastRowFirstColumn="0" w:lastRowLastColumn="0"/>
+          <w:jc w:val="center"/>
+        </w:trPr>
+        <w:tc>
+          <w:tcPr>
+            <w:cnfStyle w:val="001000000000" w:firstRow="0" w:lastRow="0" w:firstColumn="1" w:lastColumn="0" w:oddVBand="0" w:evenVBand="0" w:oddHBand="0" w:evenHBand="0" w:firstRowFirstColumn="0" w:firstRowLastColumn="0" w:lastRowFirstColumn="0" w:lastRowLastColumn="0"/>
+            <w:tcW w:w="3823" w:type="dxa"/>
+          </w:tcPr>
+          <w:p>
+            <w:pPr>
+              <w:jc w:val="center"/>
+              <w:rPr>
+                <w:rFonts w:ascii="Arial" w:hAnsi="Arial" w:cs="Arial"/>
+                <w:sz w:val="24"/>
+                <w:szCs w:val="24"/>
+                <w:lang w:val="es-ES"/>
+              </w:rPr>
+            </w:pPr>
+            <w:r>
+              <w:rPr>
+                <w:rFonts w:ascii="Arial" w:hAnsi="Arial" w:cs="Arial"/>
+                <w:sz w:val="24"/>
+                <w:szCs w:val="24"/>
+                <w:lang w:val="es-ES"/>
+              </w:rPr>
+              <w:t>Caso de Uso No.</w:t>
+            </w:r>
+            <w:r>
+              <w:rPr>
+                <w:rFonts w:ascii="Arial" w:hAnsi="Arial" w:cs="Arial"/>
+                <w:sz w:val="24"/>
+                <w:szCs w:val="24"/>
+                <w:lang w:val="es-ES"/>
+              </w:rPr>
+              <w:t>1</w:t>
+            </w:r>
+            <w:r>
+              <w:rPr>
+                <w:rFonts w:ascii="Arial" w:hAnsi="Arial" w:cs="Arial"/>
+                <w:sz w:val="24"/>
+                <w:szCs w:val="24"/>
+                <w:lang w:val="es-ES"/>
+              </w:rPr>
+              <w:t>0</w:t>
+            </w:r>
+          </w:p>
+        </w:tc>
+        <w:tc>
+          <w:tcPr>
+            <w:tcW w:w="5528" w:type="dxa"/>
+          </w:tcPr>
+          <w:p>
+            <w:pPr>
+              <w:jc w:val="center"/>
+              <w:cnfStyle w:val="100000000000" w:firstRow="1" w:lastRow="0" w:firstColumn="0" w:lastColumn="0" w:oddVBand="0" w:evenVBand="0" w:oddHBand="0" w:evenHBand="0" w:firstRowFirstColumn="0" w:firstRowLastColumn="0" w:lastRowFirstColumn="0" w:lastRowLastColumn="0"/>
+              <w:rPr>
+                <w:rFonts w:ascii="Arial" w:hAnsi="Arial" w:cs="Arial"/>
+                <w:sz w:val="24"/>
+                <w:szCs w:val="24"/>
+                <w:lang w:val="es-ES"/>
+              </w:rPr>
+            </w:pPr>
+            <w:r>
+              <w:rPr>
+                <w:rFonts w:ascii="Arial" w:hAnsi="Arial" w:cs="Arial"/>
+                <w:sz w:val="24"/>
+                <w:szCs w:val="24"/>
+                <w:lang w:val="es-ES"/>
+              </w:rPr>
+              <w:t xml:space="preserve">Nombre: </w:t>
+            </w:r>
+            <w:r>
+              <w:rPr>
+                <w:rFonts w:ascii="Arial" w:hAnsi="Arial" w:cs="Arial"/>
+                <w:sz w:val="24"/>
+                <w:szCs w:val="24"/>
+                <w:lang w:val="es-ES"/>
+              </w:rPr>
+              <w:t>Generar Historial clínico</w:t>
+            </w:r>
+          </w:p>
+          <w:p>
+            <w:pPr>
+              <w:jc w:val="center"/>
+              <w:cnfStyle w:val="100000000000" w:firstRow="1" w:lastRow="0" w:firstColumn="0" w:lastColumn="0" w:oddVBand="0" w:evenVBand="0" w:oddHBand="0" w:evenHBand="0" w:firstRowFirstColumn="0" w:firstRowLastColumn="0" w:lastRowFirstColumn="0" w:lastRowLastColumn="0"/>
+              <w:rPr>
+                <w:rFonts w:ascii="Arial" w:hAnsi="Arial" w:cs="Arial"/>
+                <w:sz w:val="24"/>
+                <w:szCs w:val="24"/>
+                <w:lang w:val="es-ES"/>
+              </w:rPr>
+            </w:pPr>
+          </w:p>
+        </w:tc>
+      </w:tr>
+      <w:tr>
+        <w:trPr>
+          <w:cnfStyle w:val="000000100000" w:firstRow="0" w:lastRow="0" w:firstColumn="0" w:lastColumn="0" w:oddVBand="0" w:evenVBand="0" w:oddHBand="1" w:evenHBand="0" w:firstRowFirstColumn="0" w:firstRowLastColumn="0" w:lastRowFirstColumn="0" w:lastRowLastColumn="0"/>
+          <w:jc w:val="center"/>
+        </w:trPr>
+        <w:tc>
+          <w:tcPr>
+            <w:cnfStyle w:val="001000000000" w:firstRow="0" w:lastRow="0" w:firstColumn="1" w:lastColumn="0" w:oddVBand="0" w:evenVBand="0" w:oddHBand="0" w:evenHBand="0" w:firstRowFirstColumn="0" w:firstRowLastColumn="0" w:lastRowFirstColumn="0" w:lastRowLastColumn="0"/>
+            <w:tcW w:w="3823" w:type="dxa"/>
+          </w:tcPr>
+          <w:p>
+            <w:pPr>
+              <w:jc w:val="both"/>
+              <w:rPr>
+                <w:rFonts w:ascii="Arial" w:hAnsi="Arial" w:cs="Arial"/>
+                <w:sz w:val="24"/>
+                <w:szCs w:val="24"/>
+                <w:lang w:val="es-ES"/>
+              </w:rPr>
+            </w:pPr>
+            <w:r>
+              <w:rPr>
+                <w:rFonts w:ascii="Arial" w:hAnsi="Arial" w:cs="Arial"/>
+                <w:sz w:val="24"/>
+                <w:szCs w:val="24"/>
+                <w:lang w:val="es-ES"/>
+              </w:rPr>
+              <w:t>Actores</w:t>
+            </w:r>
+          </w:p>
+        </w:tc>
+        <w:tc>
+          <w:tcPr>
+            <w:tcW w:w="5528" w:type="dxa"/>
+          </w:tcPr>
+          <w:p>
+            <w:pPr>
+              <w:jc w:val="both"/>
+              <w:cnfStyle w:val="000000100000" w:firstRow="0" w:lastRow="0" w:firstColumn="0" w:lastColumn="0" w:oddVBand="0" w:evenVBand="0" w:oddHBand="1" w:evenHBand="0" w:firstRowFirstColumn="0" w:firstRowLastColumn="0" w:lastRowFirstColumn="0" w:lastRowLastColumn="0"/>
+              <w:rPr>
+                <w:rFonts w:ascii="Arial" w:hAnsi="Arial" w:cs="Arial"/>
+                <w:sz w:val="24"/>
+                <w:szCs w:val="24"/>
+                <w:lang w:val="es-ES"/>
+              </w:rPr>
+            </w:pPr>
+            <w:r>
+              <w:rPr>
+                <w:rFonts w:ascii="Arial" w:hAnsi="Arial" w:cs="Arial"/>
+                <w:sz w:val="24"/>
+                <w:szCs w:val="24"/>
+                <w:lang w:val="es-ES"/>
+              </w:rPr>
+              <w:t>Dentista</w:t>
+            </w:r>
+          </w:p>
+        </w:tc>
+      </w:tr>
+      <w:tr>
+        <w:trPr>
+          <w:jc w:val="center"/>
+        </w:trPr>
+        <w:tc>
+          <w:tcPr>
+            <w:cnfStyle w:val="001000000000" w:firstRow="0" w:lastRow="0" w:firstColumn="1" w:lastColumn="0" w:oddVBand="0" w:evenVBand="0" w:oddHBand="0" w:evenHBand="0" w:firstRowFirstColumn="0" w:firstRowLastColumn="0" w:lastRowFirstColumn="0" w:lastRowLastColumn="0"/>
+            <w:tcW w:w="3823" w:type="dxa"/>
+          </w:tcPr>
+          <w:p>
+            <w:pPr>
+              <w:jc w:val="both"/>
+              <w:rPr>
+                <w:rFonts w:ascii="Arial" w:hAnsi="Arial" w:cs="Arial"/>
+                <w:sz w:val="24"/>
+                <w:szCs w:val="24"/>
+                <w:lang w:val="es-ES"/>
+              </w:rPr>
+            </w:pPr>
+            <w:r>
+              <w:rPr>
+                <w:rFonts w:ascii="Arial" w:hAnsi="Arial" w:cs="Arial"/>
+                <w:sz w:val="24"/>
+                <w:szCs w:val="24"/>
+                <w:lang w:val="es-ES"/>
+              </w:rPr>
+              <w:t>Objetivo</w:t>
+            </w:r>
+          </w:p>
+        </w:tc>
+        <w:tc>
+          <w:tcPr>
+            <w:tcW w:w="5528" w:type="dxa"/>
+          </w:tcPr>
+          <w:p>
+            <w:pPr>
+              <w:jc w:val="both"/>
+              <w:cnfStyle w:val="000000000000" w:firstRow="0" w:lastRow="0" w:firstColumn="0" w:lastColumn="0" w:oddVBand="0" w:evenVBand="0" w:oddHBand="0" w:evenHBand="0" w:firstRowFirstColumn="0" w:firstRowLastColumn="0" w:lastRowFirstColumn="0" w:lastRowLastColumn="0"/>
+              <w:rPr>
+                <w:rFonts w:ascii="Arial" w:hAnsi="Arial" w:cs="Arial"/>
+                <w:sz w:val="24"/>
+                <w:szCs w:val="24"/>
+                <w:lang w:val="es-ES"/>
+              </w:rPr>
+            </w:pPr>
+            <w:r>
+              <w:rPr>
+                <w:rFonts w:ascii="Arial" w:hAnsi="Arial" w:cs="Arial"/>
+                <w:sz w:val="24"/>
+                <w:szCs w:val="24"/>
+                <w:lang w:val="es-ES"/>
+              </w:rPr>
+              <w:t>Generar un PDF del historial clínico.</w:t>
+            </w:r>
+          </w:p>
+        </w:tc>
+      </w:tr>
+      <w:tr>
+        <w:trPr>
+          <w:cnfStyle w:val="000000100000" w:firstRow="0" w:lastRow="0" w:firstColumn="0" w:lastColumn="0" w:oddVBand="0" w:evenVBand="0" w:oddHBand="1" w:evenHBand="0" w:firstRowFirstColumn="0" w:firstRowLastColumn="0" w:lastRowFirstColumn="0" w:lastRowLastColumn="0"/>
+          <w:jc w:val="center"/>
+        </w:trPr>
+        <w:tc>
+          <w:tcPr>
+            <w:cnfStyle w:val="001000000000" w:firstRow="0" w:lastRow="0" w:firstColumn="1" w:lastColumn="0" w:oddVBand="0" w:evenVBand="0" w:oddHBand="0" w:evenHBand="0" w:firstRowFirstColumn="0" w:firstRowLastColumn="0" w:lastRowFirstColumn="0" w:lastRowLastColumn="0"/>
+            <w:tcW w:w="3823" w:type="dxa"/>
+          </w:tcPr>
+          <w:p>
+            <w:pPr>
+              <w:jc w:val="both"/>
+              <w:rPr>
+                <w:rFonts w:ascii="Arial" w:hAnsi="Arial" w:cs="Arial"/>
+                <w:sz w:val="24"/>
+                <w:szCs w:val="24"/>
+                <w:lang w:val="es-ES"/>
+              </w:rPr>
+            </w:pPr>
+            <w:r>
+              <w:rPr>
+                <w:rFonts w:ascii="Arial" w:hAnsi="Arial" w:cs="Arial"/>
+                <w:sz w:val="24"/>
+                <w:szCs w:val="24"/>
+                <w:lang w:val="es-ES"/>
+              </w:rPr>
+              <w:t xml:space="preserve">Descripción </w:t>
+            </w:r>
+          </w:p>
+        </w:tc>
+        <w:tc>
+          <w:tcPr>
+            <w:tcW w:w="5528" w:type="dxa"/>
+          </w:tcPr>
+          <w:p>
+            <w:pPr>
+              <w:jc w:val="both"/>
+              <w:cnfStyle w:val="000000100000" w:firstRow="0" w:lastRow="0" w:firstColumn="0" w:lastColumn="0" w:oddVBand="0" w:evenVBand="0" w:oddHBand="1" w:evenHBand="0" w:firstRowFirstColumn="0" w:firstRowLastColumn="0" w:lastRowFirstColumn="0" w:lastRowLastColumn="0"/>
+              <w:rPr>
+                <w:rFonts w:ascii="Arial" w:hAnsi="Arial" w:cs="Arial"/>
+                <w:sz w:val="24"/>
+                <w:szCs w:val="24"/>
+                <w:lang w:val="es-ES"/>
+              </w:rPr>
+            </w:pPr>
+            <w:r>
+              <w:rPr>
+                <w:rFonts w:ascii="Arial" w:hAnsi="Arial" w:cs="Arial"/>
+                <w:sz w:val="24"/>
+                <w:szCs w:val="24"/>
+                <w:lang w:val="es-ES"/>
+              </w:rPr>
+              <w:t xml:space="preserve">El dentista </w:t>
+            </w:r>
+            <w:r>
+              <w:rPr>
+                <w:rFonts w:ascii="Arial" w:hAnsi="Arial" w:cs="Arial"/>
+                <w:sz w:val="24"/>
+                <w:szCs w:val="24"/>
+                <w:lang w:val="es-ES"/>
+              </w:rPr>
+              <w:t xml:space="preserve">ingresa en la opción Generar Historial Clínico, luego se mostrará una interfaz donde tiene que seleccionar el paciente que desea consultar el historial clínico, después ingresar la fecha inicial y final o el historial completo. Presionar en el botón Generar PDF y se desplegará una ventana con el historial clínico. </w:t>
+            </w:r>
+          </w:p>
+        </w:tc>
+      </w:tr>
+      <w:tr>
+        <w:trPr>
+          <w:jc w:val="center"/>
+        </w:trPr>
+        <w:tc>
+          <w:tcPr>
+            <w:cnfStyle w:val="001000000000" w:firstRow="0" w:lastRow="0" w:firstColumn="1" w:lastColumn="0" w:oddVBand="0" w:evenVBand="0" w:oddHBand="0" w:evenHBand="0" w:firstRowFirstColumn="0" w:firstRowLastColumn="0" w:lastRowFirstColumn="0" w:lastRowLastColumn="0"/>
+            <w:tcW w:w="9351" w:type="dxa"/>
+            <w:gridSpan w:val="2"/>
+          </w:tcPr>
+          <w:p>
+            <w:pPr>
+              <w:jc w:val="center"/>
+              <w:rPr>
+                <w:rFonts w:ascii="Arial" w:hAnsi="Arial" w:cs="Arial"/>
+                <w:b w:val="0"/>
+                <w:bCs w:val="0"/>
+                <w:sz w:val="24"/>
+                <w:szCs w:val="24"/>
+                <w:lang w:val="es-ES"/>
+              </w:rPr>
+            </w:pPr>
+            <w:proofErr w:type="spellStart"/>
+            <w:proofErr w:type="gramStart"/>
+            <w:r>
+              <w:rPr>
+                <w:rFonts w:ascii="Arial" w:hAnsi="Arial" w:cs="Arial"/>
+                <w:sz w:val="24"/>
+                <w:szCs w:val="24"/>
+                <w:lang w:val="es-ES"/>
+              </w:rPr>
+              <w:t>Pre-condiciones</w:t>
+            </w:r>
+            <w:proofErr w:type="spellEnd"/>
+            <w:proofErr w:type="gramEnd"/>
+          </w:p>
+          <w:p>
+            <w:pPr>
+              <w:rPr>
+                <w:rFonts w:ascii="Arial" w:hAnsi="Arial" w:cs="Arial"/>
+                <w:b w:val="0"/>
+                <w:bCs w:val="0"/>
+                <w:sz w:val="24"/>
+                <w:szCs w:val="24"/>
+                <w:lang w:val="es-ES"/>
+              </w:rPr>
+            </w:pPr>
+            <w:r>
+              <w:rPr>
+                <w:rFonts w:ascii="Arial" w:hAnsi="Arial" w:cs="Arial"/>
+                <w:b w:val="0"/>
+                <w:bCs w:val="0"/>
+                <w:sz w:val="24"/>
+                <w:szCs w:val="24"/>
+                <w:lang w:val="es-ES"/>
+              </w:rPr>
+              <w:t>1.</w:t>
+            </w:r>
+            <w:r>
+              <w:rPr>
+                <w:rFonts w:ascii="Arial" w:hAnsi="Arial" w:cs="Arial"/>
+                <w:b w:val="0"/>
+                <w:bCs w:val="0"/>
+                <w:sz w:val="24"/>
+                <w:szCs w:val="24"/>
+                <w:lang w:val="es-ES"/>
+              </w:rPr>
+              <w:t xml:space="preserve"> </w:t>
+            </w:r>
+            <w:r>
+              <w:rPr>
+                <w:rFonts w:ascii="Arial" w:hAnsi="Arial" w:cs="Arial"/>
+                <w:b w:val="0"/>
+                <w:bCs w:val="0"/>
+                <w:sz w:val="24"/>
+                <w:szCs w:val="24"/>
+                <w:lang w:val="es-ES"/>
+              </w:rPr>
+              <w:t xml:space="preserve">Debe </w:t>
+            </w:r>
+            <w:r>
+              <w:rPr>
+                <w:rFonts w:ascii="Arial" w:hAnsi="Arial" w:cs="Arial"/>
+                <w:b w:val="0"/>
+                <w:bCs w:val="0"/>
+                <w:sz w:val="24"/>
+                <w:szCs w:val="24"/>
+                <w:lang w:val="es-ES"/>
+              </w:rPr>
+              <w:t>estar registrado un paciente con al menos una cita previamente.</w:t>
+            </w:r>
+          </w:p>
+        </w:tc>
+      </w:tr>
+      <w:tr>
+        <w:trPr>
+          <w:cnfStyle w:val="000000100000" w:firstRow="0" w:lastRow="0" w:firstColumn="0" w:lastColumn="0" w:oddVBand="0" w:evenVBand="0" w:oddHBand="1" w:evenHBand="0" w:firstRowFirstColumn="0" w:firstRowLastColumn="0" w:lastRowFirstColumn="0" w:lastRowLastColumn="0"/>
+          <w:jc w:val="center"/>
+        </w:trPr>
+        <w:tc>
+          <w:tcPr>
+            <w:cnfStyle w:val="001000000000" w:firstRow="0" w:lastRow="0" w:firstColumn="1" w:lastColumn="0" w:oddVBand="0" w:evenVBand="0" w:oddHBand="0" w:evenHBand="0" w:firstRowFirstColumn="0" w:firstRowLastColumn="0" w:lastRowFirstColumn="0" w:lastRowLastColumn="0"/>
+            <w:tcW w:w="9351" w:type="dxa"/>
+            <w:gridSpan w:val="2"/>
+          </w:tcPr>
+          <w:p>
+            <w:pPr>
+              <w:ind w:left="708" w:hanging="708"/>
+              <w:jc w:val="center"/>
+              <w:rPr>
+                <w:rFonts w:ascii="Arial" w:hAnsi="Arial" w:cs="Arial"/>
+                <w:b w:val="0"/>
+                <w:bCs w:val="0"/>
+                <w:sz w:val="24"/>
+                <w:szCs w:val="24"/>
+                <w:lang w:val="es-ES"/>
+              </w:rPr>
+            </w:pPr>
+            <w:proofErr w:type="spellStart"/>
+            <w:proofErr w:type="gramStart"/>
+            <w:r>
+              <w:rPr>
+                <w:rFonts w:ascii="Arial" w:hAnsi="Arial" w:cs="Arial"/>
+                <w:sz w:val="24"/>
+                <w:szCs w:val="24"/>
+                <w:lang w:val="es-ES"/>
+              </w:rPr>
+              <w:t>Post-condiciones</w:t>
+            </w:r>
+            <w:proofErr w:type="spellEnd"/>
+            <w:proofErr w:type="gramEnd"/>
+          </w:p>
+          <w:p>
+            <w:pPr>
+              <w:ind w:left="708" w:hanging="708"/>
+              <w:rPr>
+                <w:rFonts w:ascii="Arial" w:hAnsi="Arial" w:cs="Arial"/>
+                <w:sz w:val="24"/>
+                <w:szCs w:val="24"/>
+                <w:lang w:val="es-ES"/>
+              </w:rPr>
+            </w:pPr>
+            <w:r>
+              <w:rPr>
+                <w:rFonts w:ascii="Arial" w:hAnsi="Arial" w:cs="Arial"/>
+                <w:b w:val="0"/>
+                <w:bCs w:val="0"/>
+                <w:sz w:val="24"/>
+                <w:szCs w:val="24"/>
+                <w:lang w:val="es-ES"/>
+              </w:rPr>
+              <w:t>2. Permite guardar en PDF.</w:t>
+            </w:r>
+          </w:p>
+          <w:p>
+            <w:pPr>
+              <w:ind w:left="708" w:hanging="708"/>
+              <w:rPr>
+                <w:rFonts w:ascii="Arial" w:hAnsi="Arial" w:cs="Arial"/>
+                <w:b w:val="0"/>
+                <w:bCs w:val="0"/>
+                <w:sz w:val="24"/>
+                <w:szCs w:val="24"/>
+                <w:lang w:val="es-ES"/>
+              </w:rPr>
+            </w:pPr>
+            <w:r>
+              <w:rPr>
+                <w:rFonts w:ascii="Arial" w:hAnsi="Arial" w:cs="Arial"/>
+                <w:b w:val="0"/>
+                <w:bCs w:val="0"/>
+                <w:sz w:val="24"/>
+                <w:szCs w:val="24"/>
+                <w:lang w:val="es-ES"/>
+              </w:rPr>
+              <w:t>3. Permite imprimir el PDF.</w:t>
+            </w:r>
+          </w:p>
+        </w:tc>
+      </w:tr>
+      <w:tr>
+        <w:trPr>
+          <w:jc w:val="center"/>
+        </w:trPr>
+        <w:tc>
+          <w:tcPr>
+            <w:cnfStyle w:val="001000000000" w:firstRow="0" w:lastRow="0" w:firstColumn="1" w:lastColumn="0" w:oddVBand="0" w:evenVBand="0" w:oddHBand="0" w:evenHBand="0" w:firstRowFirstColumn="0" w:firstRowLastColumn="0" w:lastRowFirstColumn="0" w:lastRowLastColumn="0"/>
+            <w:tcW w:w="9351" w:type="dxa"/>
+            <w:gridSpan w:val="2"/>
+          </w:tcPr>
+          <w:p>
+            <w:pPr>
+              <w:jc w:val="center"/>
+              <w:rPr>
+                <w:rFonts w:ascii="Arial" w:hAnsi="Arial" w:cs="Arial"/>
+                <w:b w:val="0"/>
+                <w:bCs w:val="0"/>
+                <w:sz w:val="24"/>
+                <w:szCs w:val="24"/>
+                <w:lang w:val="es-ES"/>
+              </w:rPr>
+            </w:pPr>
+            <w:r>
+              <w:rPr>
+                <w:rFonts w:ascii="Arial" w:hAnsi="Arial" w:cs="Arial"/>
+                <w:sz w:val="24"/>
+                <w:szCs w:val="24"/>
+                <w:lang w:val="es-ES"/>
+              </w:rPr>
+              <w:t>Flujo de Eventos</w:t>
+            </w:r>
+          </w:p>
+        </w:tc>
+      </w:tr>
+      <w:tr>
+        <w:trPr>
+          <w:cnfStyle w:val="000000100000" w:firstRow="0" w:lastRow="0" w:firstColumn="0" w:lastColumn="0" w:oddVBand="0" w:evenVBand="0" w:oddHBand="1" w:evenHBand="0" w:firstRowFirstColumn="0" w:firstRowLastColumn="0" w:lastRowFirstColumn="0" w:lastRowLastColumn="0"/>
+          <w:jc w:val="center"/>
+        </w:trPr>
+        <w:tc>
+          <w:tcPr>
+            <w:cnfStyle w:val="001000000000" w:firstRow="0" w:lastRow="0" w:firstColumn="1" w:lastColumn="0" w:oddVBand="0" w:evenVBand="0" w:oddHBand="0" w:evenHBand="0" w:firstRowFirstColumn="0" w:firstRowLastColumn="0" w:lastRowFirstColumn="0" w:lastRowLastColumn="0"/>
+            <w:tcW w:w="3823" w:type="dxa"/>
+          </w:tcPr>
+          <w:p>
+            <w:pPr>
+              <w:jc w:val="center"/>
+              <w:rPr>
+                <w:rFonts w:ascii="Arial" w:hAnsi="Arial" w:cs="Arial"/>
+                <w:b w:val="0"/>
+                <w:bCs w:val="0"/>
+                <w:sz w:val="24"/>
+                <w:szCs w:val="24"/>
+                <w:lang w:val="es-ES"/>
+              </w:rPr>
+            </w:pPr>
+            <w:r>
+              <w:rPr>
+                <w:rFonts w:ascii="Arial" w:hAnsi="Arial" w:cs="Arial"/>
+                <w:sz w:val="24"/>
+                <w:szCs w:val="24"/>
+                <w:lang w:val="es-ES"/>
+              </w:rPr>
+              <w:t>Acciones del Actor</w:t>
+            </w:r>
+          </w:p>
+          <w:p>
+            <w:pPr>
+              <w:jc w:val="both"/>
+              <w:rPr>
+                <w:rFonts w:ascii="Arial" w:hAnsi="Arial" w:cs="Arial"/>
+                <w:b w:val="0"/>
+                <w:bCs w:val="0"/>
+                <w:sz w:val="24"/>
+                <w:szCs w:val="24"/>
+                <w:lang w:val="es-ES"/>
+              </w:rPr>
+            </w:pPr>
+            <w:r>
+              <w:rPr>
+                <w:rFonts w:ascii="Arial" w:hAnsi="Arial" w:cs="Arial"/>
+                <w:b w:val="0"/>
+                <w:bCs w:val="0"/>
+                <w:sz w:val="24"/>
+                <w:szCs w:val="24"/>
+                <w:lang w:val="es-ES"/>
+              </w:rPr>
+              <w:t>1. Acceder a la opción de Generar Historial Clínico.</w:t>
+            </w:r>
+          </w:p>
+          <w:p>
+            <w:pPr>
+              <w:jc w:val="both"/>
+              <w:rPr>
+                <w:rFonts w:ascii="Arial" w:hAnsi="Arial" w:cs="Arial"/>
+                <w:b w:val="0"/>
+                <w:bCs w:val="0"/>
+                <w:sz w:val="24"/>
+                <w:szCs w:val="24"/>
+                <w:lang w:val="es-ES"/>
+              </w:rPr>
+            </w:pPr>
+            <w:r>
+              <w:rPr>
+                <w:rFonts w:ascii="Arial" w:hAnsi="Arial" w:cs="Arial"/>
+                <w:b w:val="0"/>
+                <w:bCs w:val="0"/>
+                <w:sz w:val="24"/>
+                <w:szCs w:val="24"/>
+                <w:lang w:val="es-ES"/>
+              </w:rPr>
+              <w:t>3. Presionar el botón Generar PDF.</w:t>
+            </w:r>
+          </w:p>
+        </w:tc>
+        <w:tc>
+          <w:tcPr>
+            <w:tcW w:w="5528" w:type="dxa"/>
+          </w:tcPr>
+          <w:p>
+            <w:pPr>
+              <w:jc w:val="center"/>
+              <w:cnfStyle w:val="000000100000" w:firstRow="0" w:lastRow="0" w:firstColumn="0" w:lastColumn="0" w:oddVBand="0" w:evenVBand="0" w:oddHBand="1" w:evenHBand="0" w:firstRowFirstColumn="0" w:firstRowLastColumn="0" w:lastRowFirstColumn="0" w:lastRowLastColumn="0"/>
+              <w:rPr>
+                <w:rFonts w:ascii="Arial" w:hAnsi="Arial" w:cs="Arial"/>
+                <w:b/>
+                <w:bCs/>
+                <w:sz w:val="24"/>
+                <w:szCs w:val="24"/>
+                <w:lang w:val="es-ES"/>
+              </w:rPr>
+            </w:pPr>
+            <w:r>
+              <w:rPr>
+                <w:rFonts w:ascii="Arial" w:hAnsi="Arial" w:cs="Arial"/>
+                <w:b/>
+                <w:bCs/>
+                <w:sz w:val="24"/>
+                <w:szCs w:val="24"/>
+                <w:lang w:val="es-ES"/>
+              </w:rPr>
+              <w:t>Acciones del Sistema</w:t>
+            </w:r>
+          </w:p>
+          <w:p>
+            <w:pPr>
+              <w:jc w:val="both"/>
+              <w:cnfStyle w:val="000000100000" w:firstRow="0" w:lastRow="0" w:firstColumn="0" w:lastColumn="0" w:oddVBand="0" w:evenVBand="0" w:oddHBand="1" w:evenHBand="0" w:firstRowFirstColumn="0" w:firstRowLastColumn="0" w:lastRowFirstColumn="0" w:lastRowLastColumn="0"/>
+              <w:rPr>
+                <w:rFonts w:ascii="Arial" w:hAnsi="Arial" w:cs="Arial"/>
+                <w:sz w:val="24"/>
+                <w:szCs w:val="24"/>
+                <w:lang w:val="es-ES"/>
+              </w:rPr>
+            </w:pPr>
+            <w:r>
+              <w:rPr>
+                <w:rFonts w:ascii="Arial" w:hAnsi="Arial" w:cs="Arial"/>
+                <w:sz w:val="24"/>
+                <w:szCs w:val="24"/>
+                <w:lang w:val="es-ES"/>
+              </w:rPr>
+              <w:t>2. Mostrará una interfaz en el cual podrá seleccionar la fecha inicial y final o historial completo del paciente.</w:t>
+            </w:r>
+          </w:p>
+          <w:p>
+            <w:pPr>
+              <w:jc w:val="both"/>
+              <w:cnfStyle w:val="000000100000" w:firstRow="0" w:lastRow="0" w:firstColumn="0" w:lastColumn="0" w:oddVBand="0" w:evenVBand="0" w:oddHBand="1" w:evenHBand="0" w:firstRowFirstColumn="0" w:firstRowLastColumn="0" w:lastRowFirstColumn="0" w:lastRowLastColumn="0"/>
+              <w:rPr>
+                <w:rFonts w:ascii="Arial" w:hAnsi="Arial" w:cs="Arial"/>
+                <w:sz w:val="24"/>
+                <w:szCs w:val="24"/>
+                <w:lang w:val="es-ES"/>
+              </w:rPr>
+            </w:pPr>
+            <w:r>
+              <w:rPr>
+                <w:rFonts w:ascii="Arial" w:hAnsi="Arial" w:cs="Arial"/>
+                <w:sz w:val="24"/>
+                <w:szCs w:val="24"/>
+                <w:lang w:val="es-ES"/>
+              </w:rPr>
+              <w:t>4. Despliega una ventana con el PDF del Historial Clínico</w:t>
+            </w:r>
+            <w:r>
+              <w:rPr>
+                <w:rFonts w:ascii="Arial" w:hAnsi="Arial" w:cs="Arial"/>
+                <w:sz w:val="24"/>
+                <w:szCs w:val="24"/>
+                <w:lang w:val="es-ES"/>
+              </w:rPr>
+              <w:t>.</w:t>
+            </w:r>
+          </w:p>
+        </w:tc>
+      </w:tr>
+      <w:tr>
+        <w:trPr>
+          <w:jc w:val="center"/>
+        </w:trPr>
+        <w:tc>
+          <w:tcPr>
+            <w:cnfStyle w:val="001000000000" w:firstRow="0" w:lastRow="0" w:firstColumn="1" w:lastColumn="0" w:oddVBand="0" w:evenVBand="0" w:oddHBand="0" w:evenHBand="0" w:firstRowFirstColumn="0" w:firstRowLastColumn="0" w:lastRowFirstColumn="0" w:lastRowLastColumn="0"/>
+            <w:tcW w:w="9351" w:type="dxa"/>
+            <w:gridSpan w:val="2"/>
+          </w:tcPr>
+          <w:p>
+            <w:pPr>
+              <w:jc w:val="center"/>
+              <w:rPr>
+                <w:rFonts w:ascii="Arial" w:hAnsi="Arial" w:cs="Arial"/>
+                <w:sz w:val="24"/>
+                <w:szCs w:val="24"/>
+                <w:lang w:val="es-ES"/>
+              </w:rPr>
+            </w:pPr>
+            <w:r>
+              <w:rPr>
+                <w:rFonts w:ascii="Arial" w:hAnsi="Arial" w:cs="Arial"/>
+                <w:sz w:val="24"/>
+                <w:szCs w:val="24"/>
+                <w:lang w:val="es-ES"/>
+              </w:rPr>
+              <w:t>Manejo de Situaciones Excepcionales</w:t>
+            </w:r>
+          </w:p>
+        </w:tc>
+      </w:tr>
+      <w:tr>
+        <w:trPr>
+          <w:cnfStyle w:val="000000100000" w:firstRow="0" w:lastRow="0" w:firstColumn="0" w:lastColumn="0" w:oddVBand="0" w:evenVBand="0" w:oddHBand="1" w:evenHBand="0" w:firstRowFirstColumn="0" w:firstRowLastColumn="0" w:lastRowFirstColumn="0" w:lastRowLastColumn="0"/>
+          <w:jc w:val="center"/>
+        </w:trPr>
+        <w:tc>
+          <w:tcPr>
+            <w:cnfStyle w:val="001000000000" w:firstRow="0" w:lastRow="0" w:firstColumn="1" w:lastColumn="0" w:oddVBand="0" w:evenVBand="0" w:oddHBand="0" w:evenHBand="0" w:firstRowFirstColumn="0" w:firstRowLastColumn="0" w:lastRowFirstColumn="0" w:lastRowLastColumn="0"/>
+            <w:tcW w:w="9351" w:type="dxa"/>
+            <w:gridSpan w:val="2"/>
+          </w:tcPr>
+          <w:p>
+            <w:pPr>
+              <w:jc w:val="center"/>
+              <w:rPr>
+                <w:rFonts w:ascii="Arial" w:hAnsi="Arial" w:cs="Arial"/>
+                <w:b w:val="0"/>
+                <w:bCs w:val="0"/>
+                <w:sz w:val="24"/>
+                <w:szCs w:val="24"/>
+                <w:lang w:val="es-ES"/>
+              </w:rPr>
+            </w:pPr>
+            <w:r>
+              <w:rPr>
+                <w:rFonts w:ascii="Arial" w:hAnsi="Arial" w:cs="Arial"/>
+                <w:b w:val="0"/>
+                <w:bCs w:val="0"/>
+                <w:sz w:val="24"/>
+                <w:szCs w:val="24"/>
+                <w:lang w:val="es-ES"/>
+              </w:rPr>
+              <w:t>El paciente ya tuvo que haber asistido al menos una cita agendada.</w:t>
+            </w:r>
+          </w:p>
+        </w:tc>
+      </w:tr>
+      <w:tr>
+        <w:trPr>
+          <w:jc w:val="center"/>
+        </w:trPr>
+        <w:tc>
+          <w:tcPr>
+            <w:cnfStyle w:val="001000000000" w:firstRow="0" w:lastRow="0" w:firstColumn="1" w:lastColumn="0" w:oddVBand="0" w:evenVBand="0" w:oddHBand="0" w:evenHBand="0" w:firstRowFirstColumn="0" w:firstRowLastColumn="0" w:lastRowFirstColumn="0" w:lastRowLastColumn="0"/>
+            <w:tcW w:w="9351" w:type="dxa"/>
+            <w:gridSpan w:val="2"/>
+          </w:tcPr>
+          <w:p>
+            <w:pPr>
+              <w:jc w:val="center"/>
+              <w:rPr>
+                <w:rFonts w:ascii="Arial" w:hAnsi="Arial" w:cs="Arial"/>
+                <w:sz w:val="24"/>
+                <w:szCs w:val="24"/>
+                <w:lang w:val="es-ES"/>
+              </w:rPr>
+            </w:pPr>
+            <w:r>
+              <w:rPr>
+                <w:rFonts w:ascii="Arial" w:hAnsi="Arial" w:cs="Arial"/>
+                <w:sz w:val="24"/>
+                <w:szCs w:val="24"/>
+                <w:lang w:val="es-ES"/>
+              </w:rPr>
+              <w:t>Flujo Alterno</w:t>
+            </w:r>
+          </w:p>
+        </w:tc>
+      </w:tr>
+      <w:tr>
+        <w:trPr>
+          <w:cnfStyle w:val="000000100000" w:firstRow="0" w:lastRow="0" w:firstColumn="0" w:lastColumn="0" w:oddVBand="0" w:evenVBand="0" w:oddHBand="1" w:evenHBand="0" w:firstRowFirstColumn="0" w:firstRowLastColumn="0" w:lastRowFirstColumn="0" w:lastRowLastColumn="0"/>
+          <w:jc w:val="center"/>
+        </w:trPr>
+        <w:tc>
+          <w:tcPr>
+            <w:cnfStyle w:val="001000000000" w:firstRow="0" w:lastRow="0" w:firstColumn="1" w:lastColumn="0" w:oddVBand="0" w:evenVBand="0" w:oddHBand="0" w:evenHBand="0" w:firstRowFirstColumn="0" w:firstRowLastColumn="0" w:lastRowFirstColumn="0" w:lastRowLastColumn="0"/>
+            <w:tcW w:w="9351" w:type="dxa"/>
+            <w:gridSpan w:val="2"/>
+          </w:tcPr>
+          <w:p>
+            <w:pPr>
+              <w:jc w:val="center"/>
+              <w:rPr>
+                <w:rFonts w:ascii="Arial" w:hAnsi="Arial" w:cs="Arial"/>
+                <w:b w:val="0"/>
+                <w:bCs w:val="0"/>
+                <w:sz w:val="24"/>
+                <w:szCs w:val="24"/>
+                <w:lang w:val="es-ES"/>
+              </w:rPr>
+            </w:pPr>
+            <w:r>
+              <w:rPr>
+                <w:rFonts w:ascii="Arial" w:hAnsi="Arial" w:cs="Arial"/>
+                <w:b w:val="0"/>
+                <w:bCs w:val="0"/>
+                <w:sz w:val="24"/>
+                <w:szCs w:val="24"/>
+                <w:lang w:val="es-ES"/>
+              </w:rPr>
+              <w:t>Ninguna.</w:t>
+            </w:r>
+          </w:p>
+        </w:tc>
+      </w:tr>
+    </w:tbl>
     <w:p>
       <w:pPr>
         <w:jc w:val="both"/>
@@ -719,6 +2689,78 @@
           <w:lang w:val="es-ES"/>
         </w:rPr>
       </w:pPr>
+    </w:p>
+    <w:p>
+      <w:pPr>
+        <w:jc w:val="both"/>
+        <w:rPr>
+          <w:rFonts w:ascii="Arial" w:hAnsi="Arial" w:cs="Arial"/>
+          <w:color w:val="000000" w:themeColor="text1"/>
+          <w:sz w:val="24"/>
+          <w:szCs w:val="24"/>
+          <w:lang w:val="es-ES"/>
+        </w:rPr>
+      </w:pPr>
+    </w:p>
+    <w:p>
+      <w:pPr>
+        <w:jc w:val="both"/>
+        <w:rPr>
+          <w:rFonts w:ascii="Arial" w:hAnsi="Arial" w:cs="Arial"/>
+          <w:color w:val="000000" w:themeColor="text1"/>
+          <w:sz w:val="24"/>
+          <w:szCs w:val="24"/>
+          <w:lang w:val="es-ES"/>
+        </w:rPr>
+      </w:pPr>
+    </w:p>
+    <w:p>
+      <w:pPr>
+        <w:jc w:val="both"/>
+        <w:rPr>
+          <w:rFonts w:ascii="Arial" w:hAnsi="Arial" w:cs="Arial"/>
+          <w:color w:val="000000" w:themeColor="text1"/>
+          <w:sz w:val="24"/>
+          <w:szCs w:val="24"/>
+          <w:lang w:val="es-ES"/>
+        </w:rPr>
+      </w:pPr>
+    </w:p>
+    <w:p>
+      <w:pPr>
+        <w:jc w:val="both"/>
+        <w:rPr>
+          <w:rFonts w:ascii="Arial" w:hAnsi="Arial" w:cs="Arial"/>
+          <w:color w:val="000000" w:themeColor="text1"/>
+          <w:sz w:val="24"/>
+          <w:szCs w:val="24"/>
+          <w:lang w:val="es-ES"/>
+        </w:rPr>
+      </w:pPr>
+    </w:p>
+    <w:p>
+      <w:pPr>
+        <w:jc w:val="both"/>
+        <w:rPr>
+          <w:rFonts w:ascii="Arial" w:hAnsi="Arial" w:cs="Arial"/>
+          <w:color w:val="000000" w:themeColor="text1"/>
+          <w:sz w:val="24"/>
+          <w:szCs w:val="24"/>
+          <w:lang w:val="es-ES"/>
+        </w:rPr>
+      </w:pPr>
+    </w:p>
+    <w:p>
+      <w:pPr>
+        <w:jc w:val="both"/>
+        <w:rPr>
+          <w:rFonts w:ascii="Arial" w:hAnsi="Arial" w:cs="Arial"/>
+          <w:color w:val="000000" w:themeColor="text1"/>
+          <w:sz w:val="24"/>
+          <w:szCs w:val="24"/>
+          <w:lang w:val="es-ES"/>
+        </w:rPr>
+      </w:pPr>
       <w:r>
         <w:rPr>
           <w:rFonts w:ascii="Arial" w:hAnsi="Arial" w:cs="Arial"/>
@@ -727,8 +2769,823 @@
           <w:szCs w:val="24"/>
           <w:lang w:val="es-ES"/>
         </w:rPr>
+        <w:lastRenderedPageBreak/>
         <w:t>CU11: Registrar Inventario</w:t>
       </w:r>
+    </w:p>
+    <w:tbl>
+      <w:tblPr>
+        <w:tblStyle w:val="Tablaconcuadrcula6concolores"/>
+        <w:tblW w:w="0" w:type="auto"/>
+        <w:jc w:val="center"/>
+        <w:tblLook w:val="04A0" w:firstRow="1" w:lastRow="0" w:firstColumn="1" w:lastColumn="0" w:noHBand="0" w:noVBand="1"/>
+      </w:tblPr>
+      <w:tblGrid>
+        <w:gridCol w:w="3823"/>
+        <w:gridCol w:w="5528"/>
+      </w:tblGrid>
+      <w:tr>
+        <w:trPr>
+          <w:cnfStyle w:val="100000000000" w:firstRow="1" w:lastRow="0" w:firstColumn="0" w:lastColumn="0" w:oddVBand="0" w:evenVBand="0" w:oddHBand="0" w:evenHBand="0" w:firstRowFirstColumn="0" w:firstRowLastColumn="0" w:lastRowFirstColumn="0" w:lastRowLastColumn="0"/>
+          <w:jc w:val="center"/>
+        </w:trPr>
+        <w:tc>
+          <w:tcPr>
+            <w:cnfStyle w:val="001000000000" w:firstRow="0" w:lastRow="0" w:firstColumn="1" w:lastColumn="0" w:oddVBand="0" w:evenVBand="0" w:oddHBand="0" w:evenHBand="0" w:firstRowFirstColumn="0" w:firstRowLastColumn="0" w:lastRowFirstColumn="0" w:lastRowLastColumn="0"/>
+            <w:tcW w:w="3823" w:type="dxa"/>
+          </w:tcPr>
+          <w:p>
+            <w:pPr>
+              <w:jc w:val="center"/>
+              <w:rPr>
+                <w:rFonts w:ascii="Arial" w:hAnsi="Arial" w:cs="Arial"/>
+                <w:sz w:val="24"/>
+                <w:szCs w:val="24"/>
+                <w:lang w:val="es-ES"/>
+              </w:rPr>
+            </w:pPr>
+            <w:r>
+              <w:rPr>
+                <w:rFonts w:ascii="Arial" w:hAnsi="Arial" w:cs="Arial"/>
+                <w:sz w:val="24"/>
+                <w:szCs w:val="24"/>
+                <w:lang w:val="es-ES"/>
+              </w:rPr>
+              <w:t>Caso de Uso No.</w:t>
+            </w:r>
+            <w:r>
+              <w:rPr>
+                <w:rFonts w:ascii="Arial" w:hAnsi="Arial" w:cs="Arial"/>
+                <w:sz w:val="24"/>
+                <w:szCs w:val="24"/>
+                <w:lang w:val="es-ES"/>
+              </w:rPr>
+              <w:t>11</w:t>
+            </w:r>
+          </w:p>
+        </w:tc>
+        <w:tc>
+          <w:tcPr>
+            <w:tcW w:w="5528" w:type="dxa"/>
+          </w:tcPr>
+          <w:p>
+            <w:pPr>
+              <w:jc w:val="center"/>
+              <w:cnfStyle w:val="100000000000" w:firstRow="1" w:lastRow="0" w:firstColumn="0" w:lastColumn="0" w:oddVBand="0" w:evenVBand="0" w:oddHBand="0" w:evenHBand="0" w:firstRowFirstColumn="0" w:firstRowLastColumn="0" w:lastRowFirstColumn="0" w:lastRowLastColumn="0"/>
+              <w:rPr>
+                <w:rFonts w:ascii="Arial" w:hAnsi="Arial" w:cs="Arial"/>
+                <w:sz w:val="24"/>
+                <w:szCs w:val="24"/>
+                <w:lang w:val="es-ES"/>
+              </w:rPr>
+            </w:pPr>
+            <w:r>
+              <w:rPr>
+                <w:rFonts w:ascii="Arial" w:hAnsi="Arial" w:cs="Arial"/>
+                <w:sz w:val="24"/>
+                <w:szCs w:val="24"/>
+                <w:lang w:val="es-ES"/>
+              </w:rPr>
+              <w:t xml:space="preserve">Nombre: </w:t>
+            </w:r>
+            <w:r>
+              <w:rPr>
+                <w:rFonts w:ascii="Arial" w:hAnsi="Arial" w:cs="Arial"/>
+                <w:sz w:val="24"/>
+                <w:szCs w:val="24"/>
+                <w:lang w:val="es-ES"/>
+              </w:rPr>
+              <w:t>Registrar Inventario</w:t>
+            </w:r>
+          </w:p>
+          <w:p>
+            <w:pPr>
+              <w:jc w:val="center"/>
+              <w:cnfStyle w:val="100000000000" w:firstRow="1" w:lastRow="0" w:firstColumn="0" w:lastColumn="0" w:oddVBand="0" w:evenVBand="0" w:oddHBand="0" w:evenHBand="0" w:firstRowFirstColumn="0" w:firstRowLastColumn="0" w:lastRowFirstColumn="0" w:lastRowLastColumn="0"/>
+              <w:rPr>
+                <w:rFonts w:ascii="Arial" w:hAnsi="Arial" w:cs="Arial"/>
+                <w:sz w:val="24"/>
+                <w:szCs w:val="24"/>
+                <w:lang w:val="es-ES"/>
+              </w:rPr>
+            </w:pPr>
+          </w:p>
+        </w:tc>
+      </w:tr>
+      <w:tr>
+        <w:trPr>
+          <w:cnfStyle w:val="000000100000" w:firstRow="0" w:lastRow="0" w:firstColumn="0" w:lastColumn="0" w:oddVBand="0" w:evenVBand="0" w:oddHBand="1" w:evenHBand="0" w:firstRowFirstColumn="0" w:firstRowLastColumn="0" w:lastRowFirstColumn="0" w:lastRowLastColumn="0"/>
+          <w:jc w:val="center"/>
+        </w:trPr>
+        <w:tc>
+          <w:tcPr>
+            <w:cnfStyle w:val="001000000000" w:firstRow="0" w:lastRow="0" w:firstColumn="1" w:lastColumn="0" w:oddVBand="0" w:evenVBand="0" w:oddHBand="0" w:evenHBand="0" w:firstRowFirstColumn="0" w:firstRowLastColumn="0" w:lastRowFirstColumn="0" w:lastRowLastColumn="0"/>
+            <w:tcW w:w="3823" w:type="dxa"/>
+          </w:tcPr>
+          <w:p>
+            <w:pPr>
+              <w:jc w:val="both"/>
+              <w:rPr>
+                <w:rFonts w:ascii="Arial" w:hAnsi="Arial" w:cs="Arial"/>
+                <w:sz w:val="24"/>
+                <w:szCs w:val="24"/>
+                <w:lang w:val="es-ES"/>
+              </w:rPr>
+            </w:pPr>
+            <w:r>
+              <w:rPr>
+                <w:rFonts w:ascii="Arial" w:hAnsi="Arial" w:cs="Arial"/>
+                <w:sz w:val="24"/>
+                <w:szCs w:val="24"/>
+                <w:lang w:val="es-ES"/>
+              </w:rPr>
+              <w:t>Actores</w:t>
+            </w:r>
+          </w:p>
+        </w:tc>
+        <w:tc>
+          <w:tcPr>
+            <w:tcW w:w="5528" w:type="dxa"/>
+          </w:tcPr>
+          <w:p>
+            <w:pPr>
+              <w:jc w:val="both"/>
+              <w:cnfStyle w:val="000000100000" w:firstRow="0" w:lastRow="0" w:firstColumn="0" w:lastColumn="0" w:oddVBand="0" w:evenVBand="0" w:oddHBand="1" w:evenHBand="0" w:firstRowFirstColumn="0" w:firstRowLastColumn="0" w:lastRowFirstColumn="0" w:lastRowLastColumn="0"/>
+              <w:rPr>
+                <w:rFonts w:ascii="Arial" w:hAnsi="Arial" w:cs="Arial"/>
+                <w:sz w:val="24"/>
+                <w:szCs w:val="24"/>
+                <w:lang w:val="es-ES"/>
+              </w:rPr>
+            </w:pPr>
+            <w:r>
+              <w:rPr>
+                <w:rFonts w:ascii="Arial" w:hAnsi="Arial" w:cs="Arial"/>
+                <w:sz w:val="24"/>
+                <w:szCs w:val="24"/>
+                <w:lang w:val="es-ES"/>
+              </w:rPr>
+              <w:t>Administrador, Dentista</w:t>
+            </w:r>
+          </w:p>
+        </w:tc>
+      </w:tr>
+      <w:tr>
+        <w:trPr>
+          <w:jc w:val="center"/>
+        </w:trPr>
+        <w:tc>
+          <w:tcPr>
+            <w:cnfStyle w:val="001000000000" w:firstRow="0" w:lastRow="0" w:firstColumn="1" w:lastColumn="0" w:oddVBand="0" w:evenVBand="0" w:oddHBand="0" w:evenHBand="0" w:firstRowFirstColumn="0" w:firstRowLastColumn="0" w:lastRowFirstColumn="0" w:lastRowLastColumn="0"/>
+            <w:tcW w:w="3823" w:type="dxa"/>
+          </w:tcPr>
+          <w:p>
+            <w:pPr>
+              <w:jc w:val="both"/>
+              <w:rPr>
+                <w:rFonts w:ascii="Arial" w:hAnsi="Arial" w:cs="Arial"/>
+                <w:sz w:val="24"/>
+                <w:szCs w:val="24"/>
+                <w:lang w:val="es-ES"/>
+              </w:rPr>
+            </w:pPr>
+            <w:r>
+              <w:rPr>
+                <w:rFonts w:ascii="Arial" w:hAnsi="Arial" w:cs="Arial"/>
+                <w:sz w:val="24"/>
+                <w:szCs w:val="24"/>
+                <w:lang w:val="es-ES"/>
+              </w:rPr>
+              <w:t>Objetivo</w:t>
+            </w:r>
+          </w:p>
+        </w:tc>
+        <w:tc>
+          <w:tcPr>
+            <w:tcW w:w="5528" w:type="dxa"/>
+          </w:tcPr>
+          <w:p>
+            <w:pPr>
+              <w:jc w:val="both"/>
+              <w:cnfStyle w:val="000000000000" w:firstRow="0" w:lastRow="0" w:firstColumn="0" w:lastColumn="0" w:oddVBand="0" w:evenVBand="0" w:oddHBand="0" w:evenHBand="0" w:firstRowFirstColumn="0" w:firstRowLastColumn="0" w:lastRowFirstColumn="0" w:lastRowLastColumn="0"/>
+              <w:rPr>
+                <w:rFonts w:ascii="Arial" w:hAnsi="Arial" w:cs="Arial"/>
+                <w:sz w:val="24"/>
+                <w:szCs w:val="24"/>
+                <w:lang w:val="es-ES"/>
+              </w:rPr>
+            </w:pPr>
+            <w:r>
+              <w:rPr>
+                <w:rFonts w:ascii="Arial" w:hAnsi="Arial" w:cs="Arial"/>
+                <w:sz w:val="24"/>
+                <w:szCs w:val="24"/>
+                <w:lang w:val="es-ES"/>
+              </w:rPr>
+              <w:t>Registrar un producto en el inventario.</w:t>
+            </w:r>
+          </w:p>
+        </w:tc>
+      </w:tr>
+      <w:tr>
+        <w:trPr>
+          <w:cnfStyle w:val="000000100000" w:firstRow="0" w:lastRow="0" w:firstColumn="0" w:lastColumn="0" w:oddVBand="0" w:evenVBand="0" w:oddHBand="1" w:evenHBand="0" w:firstRowFirstColumn="0" w:firstRowLastColumn="0" w:lastRowFirstColumn="0" w:lastRowLastColumn="0"/>
+          <w:jc w:val="center"/>
+        </w:trPr>
+        <w:tc>
+          <w:tcPr>
+            <w:cnfStyle w:val="001000000000" w:firstRow="0" w:lastRow="0" w:firstColumn="1" w:lastColumn="0" w:oddVBand="0" w:evenVBand="0" w:oddHBand="0" w:evenHBand="0" w:firstRowFirstColumn="0" w:firstRowLastColumn="0" w:lastRowFirstColumn="0" w:lastRowLastColumn="0"/>
+            <w:tcW w:w="3823" w:type="dxa"/>
+          </w:tcPr>
+          <w:p>
+            <w:pPr>
+              <w:jc w:val="both"/>
+              <w:rPr>
+                <w:rFonts w:ascii="Arial" w:hAnsi="Arial" w:cs="Arial"/>
+                <w:sz w:val="24"/>
+                <w:szCs w:val="24"/>
+                <w:lang w:val="es-ES"/>
+              </w:rPr>
+            </w:pPr>
+            <w:r>
+              <w:rPr>
+                <w:rFonts w:ascii="Arial" w:hAnsi="Arial" w:cs="Arial"/>
+                <w:sz w:val="24"/>
+                <w:szCs w:val="24"/>
+                <w:lang w:val="es-ES"/>
+              </w:rPr>
+              <w:t xml:space="preserve">Descripción </w:t>
+            </w:r>
+          </w:p>
+        </w:tc>
+        <w:tc>
+          <w:tcPr>
+            <w:tcW w:w="5528" w:type="dxa"/>
+          </w:tcPr>
+          <w:p>
+            <w:pPr>
+              <w:jc w:val="both"/>
+              <w:cnfStyle w:val="000000100000" w:firstRow="0" w:lastRow="0" w:firstColumn="0" w:lastColumn="0" w:oddVBand="0" w:evenVBand="0" w:oddHBand="1" w:evenHBand="0" w:firstRowFirstColumn="0" w:firstRowLastColumn="0" w:lastRowFirstColumn="0" w:lastRowLastColumn="0"/>
+              <w:rPr>
+                <w:rFonts w:ascii="Arial" w:hAnsi="Arial" w:cs="Arial"/>
+                <w:sz w:val="24"/>
+                <w:szCs w:val="24"/>
+                <w:lang w:val="es-ES"/>
+              </w:rPr>
+            </w:pPr>
+            <w:r>
+              <w:rPr>
+                <w:rFonts w:ascii="Arial" w:hAnsi="Arial" w:cs="Arial"/>
+                <w:sz w:val="24"/>
+                <w:szCs w:val="24"/>
+                <w:lang w:val="es-ES"/>
+              </w:rPr>
+              <w:t>Capturar el nombre de producto, descripción detallada de ese producto, la cantidad de productos, al terminar de ingresar la información se guardará el producto.</w:t>
+            </w:r>
+          </w:p>
+        </w:tc>
+      </w:tr>
+      <w:tr>
+        <w:trPr>
+          <w:jc w:val="center"/>
+        </w:trPr>
+        <w:tc>
+          <w:tcPr>
+            <w:cnfStyle w:val="001000000000" w:firstRow="0" w:lastRow="0" w:firstColumn="1" w:lastColumn="0" w:oddVBand="0" w:evenVBand="0" w:oddHBand="0" w:evenHBand="0" w:firstRowFirstColumn="0" w:firstRowLastColumn="0" w:lastRowFirstColumn="0" w:lastRowLastColumn="0"/>
+            <w:tcW w:w="9351" w:type="dxa"/>
+            <w:gridSpan w:val="2"/>
+          </w:tcPr>
+          <w:p>
+            <w:pPr>
+              <w:jc w:val="center"/>
+              <w:rPr>
+                <w:rFonts w:ascii="Arial" w:hAnsi="Arial" w:cs="Arial"/>
+                <w:b w:val="0"/>
+                <w:bCs w:val="0"/>
+                <w:sz w:val="24"/>
+                <w:szCs w:val="24"/>
+                <w:lang w:val="es-ES"/>
+              </w:rPr>
+            </w:pPr>
+            <w:proofErr w:type="spellStart"/>
+            <w:proofErr w:type="gramStart"/>
+            <w:r>
+              <w:rPr>
+                <w:rFonts w:ascii="Arial" w:hAnsi="Arial" w:cs="Arial"/>
+                <w:sz w:val="24"/>
+                <w:szCs w:val="24"/>
+                <w:lang w:val="es-ES"/>
+              </w:rPr>
+              <w:t>Pre-condiciones</w:t>
+            </w:r>
+            <w:proofErr w:type="spellEnd"/>
+            <w:proofErr w:type="gramEnd"/>
+          </w:p>
+          <w:p>
+            <w:pPr>
+              <w:rPr>
+                <w:rFonts w:ascii="Arial" w:hAnsi="Arial" w:cs="Arial"/>
+                <w:b w:val="0"/>
+                <w:bCs w:val="0"/>
+                <w:sz w:val="24"/>
+                <w:szCs w:val="24"/>
+                <w:lang w:val="es-ES"/>
+              </w:rPr>
+            </w:pPr>
+            <w:r>
+              <w:rPr>
+                <w:rFonts w:ascii="Arial" w:hAnsi="Arial" w:cs="Arial"/>
+                <w:b w:val="0"/>
+                <w:bCs w:val="0"/>
+                <w:sz w:val="24"/>
+                <w:szCs w:val="24"/>
+                <w:lang w:val="es-ES"/>
+              </w:rPr>
+              <w:t>1. Consultar Inventario</w:t>
+            </w:r>
+          </w:p>
+        </w:tc>
+      </w:tr>
+      <w:tr>
+        <w:trPr>
+          <w:cnfStyle w:val="000000100000" w:firstRow="0" w:lastRow="0" w:firstColumn="0" w:lastColumn="0" w:oddVBand="0" w:evenVBand="0" w:oddHBand="1" w:evenHBand="0" w:firstRowFirstColumn="0" w:firstRowLastColumn="0" w:lastRowFirstColumn="0" w:lastRowLastColumn="0"/>
+          <w:jc w:val="center"/>
+        </w:trPr>
+        <w:tc>
+          <w:tcPr>
+            <w:cnfStyle w:val="001000000000" w:firstRow="0" w:lastRow="0" w:firstColumn="1" w:lastColumn="0" w:oddVBand="0" w:evenVBand="0" w:oddHBand="0" w:evenHBand="0" w:firstRowFirstColumn="0" w:firstRowLastColumn="0" w:lastRowFirstColumn="0" w:lastRowLastColumn="0"/>
+            <w:tcW w:w="9351" w:type="dxa"/>
+            <w:gridSpan w:val="2"/>
+          </w:tcPr>
+          <w:p>
+            <w:pPr>
+              <w:ind w:left="708" w:hanging="708"/>
+              <w:jc w:val="center"/>
+              <w:rPr>
+                <w:rFonts w:ascii="Arial" w:hAnsi="Arial" w:cs="Arial"/>
+                <w:b w:val="0"/>
+                <w:bCs w:val="0"/>
+                <w:sz w:val="24"/>
+                <w:szCs w:val="24"/>
+                <w:lang w:val="es-ES"/>
+              </w:rPr>
+            </w:pPr>
+            <w:proofErr w:type="spellStart"/>
+            <w:proofErr w:type="gramStart"/>
+            <w:r>
+              <w:rPr>
+                <w:rFonts w:ascii="Arial" w:hAnsi="Arial" w:cs="Arial"/>
+                <w:sz w:val="24"/>
+                <w:szCs w:val="24"/>
+                <w:lang w:val="es-ES"/>
+              </w:rPr>
+              <w:t>Post-condiciones</w:t>
+            </w:r>
+            <w:proofErr w:type="spellEnd"/>
+            <w:proofErr w:type="gramEnd"/>
+          </w:p>
+          <w:p>
+            <w:pPr>
+              <w:ind w:left="708" w:hanging="708"/>
+              <w:rPr>
+                <w:rFonts w:ascii="Arial" w:hAnsi="Arial" w:cs="Arial"/>
+                <w:b w:val="0"/>
+                <w:bCs w:val="0"/>
+                <w:sz w:val="24"/>
+                <w:szCs w:val="24"/>
+                <w:lang w:val="es-ES"/>
+              </w:rPr>
+            </w:pPr>
+            <w:r>
+              <w:rPr>
+                <w:rFonts w:ascii="Arial" w:hAnsi="Arial" w:cs="Arial"/>
+                <w:b w:val="0"/>
+                <w:bCs w:val="0"/>
+                <w:sz w:val="24"/>
+                <w:szCs w:val="24"/>
+                <w:lang w:val="es-ES"/>
+              </w:rPr>
+              <w:t>2. El inventario queda actualizado.</w:t>
+            </w:r>
+          </w:p>
+        </w:tc>
+      </w:tr>
+      <w:tr>
+        <w:trPr>
+          <w:jc w:val="center"/>
+        </w:trPr>
+        <w:tc>
+          <w:tcPr>
+            <w:cnfStyle w:val="001000000000" w:firstRow="0" w:lastRow="0" w:firstColumn="1" w:lastColumn="0" w:oddVBand="0" w:evenVBand="0" w:oddHBand="0" w:evenHBand="0" w:firstRowFirstColumn="0" w:firstRowLastColumn="0" w:lastRowFirstColumn="0" w:lastRowLastColumn="0"/>
+            <w:tcW w:w="9351" w:type="dxa"/>
+            <w:gridSpan w:val="2"/>
+          </w:tcPr>
+          <w:p>
+            <w:pPr>
+              <w:jc w:val="center"/>
+              <w:rPr>
+                <w:rFonts w:ascii="Arial" w:hAnsi="Arial" w:cs="Arial"/>
+                <w:b w:val="0"/>
+                <w:bCs w:val="0"/>
+                <w:sz w:val="24"/>
+                <w:szCs w:val="24"/>
+                <w:lang w:val="es-ES"/>
+              </w:rPr>
+            </w:pPr>
+            <w:r>
+              <w:rPr>
+                <w:rFonts w:ascii="Arial" w:hAnsi="Arial" w:cs="Arial"/>
+                <w:sz w:val="24"/>
+                <w:szCs w:val="24"/>
+                <w:lang w:val="es-ES"/>
+              </w:rPr>
+              <w:t>Flujo de Eventos</w:t>
+            </w:r>
+          </w:p>
+        </w:tc>
+      </w:tr>
+      <w:tr>
+        <w:trPr>
+          <w:cnfStyle w:val="000000100000" w:firstRow="0" w:lastRow="0" w:firstColumn="0" w:lastColumn="0" w:oddVBand="0" w:evenVBand="0" w:oddHBand="1" w:evenHBand="0" w:firstRowFirstColumn="0" w:firstRowLastColumn="0" w:lastRowFirstColumn="0" w:lastRowLastColumn="0"/>
+          <w:jc w:val="center"/>
+        </w:trPr>
+        <w:tc>
+          <w:tcPr>
+            <w:cnfStyle w:val="001000000000" w:firstRow="0" w:lastRow="0" w:firstColumn="1" w:lastColumn="0" w:oddVBand="0" w:evenVBand="0" w:oddHBand="0" w:evenHBand="0" w:firstRowFirstColumn="0" w:firstRowLastColumn="0" w:lastRowFirstColumn="0" w:lastRowLastColumn="0"/>
+            <w:tcW w:w="3823" w:type="dxa"/>
+          </w:tcPr>
+          <w:p>
+            <w:pPr>
+              <w:jc w:val="center"/>
+              <w:rPr>
+                <w:rFonts w:ascii="Arial" w:hAnsi="Arial" w:cs="Arial"/>
+                <w:b w:val="0"/>
+                <w:bCs w:val="0"/>
+                <w:sz w:val="24"/>
+                <w:szCs w:val="24"/>
+                <w:lang w:val="es-ES"/>
+              </w:rPr>
+            </w:pPr>
+            <w:r>
+              <w:rPr>
+                <w:rFonts w:ascii="Arial" w:hAnsi="Arial" w:cs="Arial"/>
+                <w:sz w:val="24"/>
+                <w:szCs w:val="24"/>
+                <w:lang w:val="es-ES"/>
+              </w:rPr>
+              <w:t>Acciones del Actor</w:t>
+            </w:r>
+          </w:p>
+          <w:p>
+            <w:pPr>
+              <w:jc w:val="both"/>
+              <w:rPr>
+                <w:rFonts w:ascii="Arial" w:hAnsi="Arial" w:cs="Arial"/>
+                <w:b w:val="0"/>
+                <w:bCs w:val="0"/>
+                <w:sz w:val="24"/>
+                <w:szCs w:val="24"/>
+                <w:lang w:val="es-ES"/>
+              </w:rPr>
+            </w:pPr>
+            <w:r>
+              <w:rPr>
+                <w:rFonts w:ascii="Arial" w:hAnsi="Arial" w:cs="Arial"/>
+                <w:b w:val="0"/>
+                <w:bCs w:val="0"/>
+                <w:sz w:val="24"/>
+                <w:szCs w:val="24"/>
+                <w:lang w:val="es-ES"/>
+              </w:rPr>
+              <w:t>1.  Ingresar el nombre del producto que desea registrar.</w:t>
+            </w:r>
+          </w:p>
+          <w:p>
+            <w:pPr>
+              <w:jc w:val="both"/>
+              <w:rPr>
+                <w:rFonts w:ascii="Arial" w:hAnsi="Arial" w:cs="Arial"/>
+                <w:b w:val="0"/>
+                <w:bCs w:val="0"/>
+                <w:sz w:val="24"/>
+                <w:szCs w:val="24"/>
+                <w:lang w:val="es-ES"/>
+              </w:rPr>
+            </w:pPr>
+            <w:r>
+              <w:rPr>
+                <w:rFonts w:ascii="Arial" w:hAnsi="Arial" w:cs="Arial"/>
+                <w:b w:val="0"/>
+                <w:bCs w:val="0"/>
+                <w:sz w:val="24"/>
+                <w:szCs w:val="24"/>
+                <w:lang w:val="es-ES"/>
+              </w:rPr>
+              <w:t xml:space="preserve">2. </w:t>
+            </w:r>
+            <w:r>
+              <w:rPr>
+                <w:rFonts w:ascii="Arial" w:hAnsi="Arial" w:cs="Arial"/>
+                <w:b w:val="0"/>
+                <w:bCs w:val="0"/>
+                <w:sz w:val="24"/>
+                <w:szCs w:val="24"/>
+                <w:lang w:val="es-ES"/>
+              </w:rPr>
+              <w:t>Describir el producto.</w:t>
+            </w:r>
+          </w:p>
+          <w:p>
+            <w:pPr>
+              <w:jc w:val="both"/>
+              <w:rPr>
+                <w:rFonts w:ascii="Arial" w:hAnsi="Arial" w:cs="Arial"/>
+                <w:b w:val="0"/>
+                <w:bCs w:val="0"/>
+                <w:sz w:val="24"/>
+                <w:szCs w:val="24"/>
+                <w:lang w:val="es-ES"/>
+              </w:rPr>
+            </w:pPr>
+            <w:r>
+              <w:rPr>
+                <w:rFonts w:ascii="Arial" w:hAnsi="Arial" w:cs="Arial"/>
+                <w:b w:val="0"/>
+                <w:bCs w:val="0"/>
+                <w:sz w:val="24"/>
+                <w:szCs w:val="24"/>
+                <w:lang w:val="es-ES"/>
+              </w:rPr>
+              <w:t>3. Seleccionar la cantidad de productos a capturar.</w:t>
+            </w:r>
+          </w:p>
+          <w:p>
+            <w:pPr>
+              <w:jc w:val="both"/>
+              <w:rPr>
+                <w:rFonts w:ascii="Arial" w:hAnsi="Arial" w:cs="Arial"/>
+                <w:sz w:val="24"/>
+                <w:szCs w:val="24"/>
+                <w:lang w:val="es-ES"/>
+              </w:rPr>
+            </w:pPr>
+            <w:r>
+              <w:rPr>
+                <w:rFonts w:ascii="Arial" w:hAnsi="Arial" w:cs="Arial"/>
+                <w:b w:val="0"/>
+                <w:bCs w:val="0"/>
+                <w:sz w:val="24"/>
+                <w:szCs w:val="24"/>
+                <w:lang w:val="es-ES"/>
+              </w:rPr>
+              <w:t>4. Presionar el botón Agregar</w:t>
+            </w:r>
+          </w:p>
+        </w:tc>
+        <w:tc>
+          <w:tcPr>
+            <w:tcW w:w="5528" w:type="dxa"/>
+          </w:tcPr>
+          <w:p>
+            <w:pPr>
+              <w:jc w:val="center"/>
+              <w:cnfStyle w:val="000000100000" w:firstRow="0" w:lastRow="0" w:firstColumn="0" w:lastColumn="0" w:oddVBand="0" w:evenVBand="0" w:oddHBand="1" w:evenHBand="0" w:firstRowFirstColumn="0" w:firstRowLastColumn="0" w:lastRowFirstColumn="0" w:lastRowLastColumn="0"/>
+              <w:rPr>
+                <w:rFonts w:ascii="Arial" w:hAnsi="Arial" w:cs="Arial"/>
+                <w:b/>
+                <w:bCs/>
+                <w:sz w:val="24"/>
+                <w:szCs w:val="24"/>
+                <w:lang w:val="es-ES"/>
+              </w:rPr>
+            </w:pPr>
+            <w:r>
+              <w:rPr>
+                <w:rFonts w:ascii="Arial" w:hAnsi="Arial" w:cs="Arial"/>
+                <w:b/>
+                <w:bCs/>
+                <w:sz w:val="24"/>
+                <w:szCs w:val="24"/>
+                <w:lang w:val="es-ES"/>
+              </w:rPr>
+              <w:t>Acciones del Sistema</w:t>
+            </w:r>
+          </w:p>
+          <w:p>
+            <w:pPr>
+              <w:jc w:val="both"/>
+              <w:cnfStyle w:val="000000100000" w:firstRow="0" w:lastRow="0" w:firstColumn="0" w:lastColumn="0" w:oddVBand="0" w:evenVBand="0" w:oddHBand="1" w:evenHBand="0" w:firstRowFirstColumn="0" w:firstRowLastColumn="0" w:lastRowFirstColumn="0" w:lastRowLastColumn="0"/>
+              <w:rPr>
+                <w:rFonts w:ascii="Arial" w:hAnsi="Arial" w:cs="Arial"/>
+                <w:sz w:val="24"/>
+                <w:szCs w:val="24"/>
+                <w:lang w:val="es-ES"/>
+              </w:rPr>
+            </w:pPr>
+            <w:r>
+              <w:rPr>
+                <w:rFonts w:ascii="Arial" w:hAnsi="Arial" w:cs="Arial"/>
+                <w:sz w:val="24"/>
+                <w:szCs w:val="24"/>
+                <w:lang w:val="es-ES"/>
+              </w:rPr>
+              <w:t>5. Mostrar un formulario para ingresar la información.</w:t>
+            </w:r>
+          </w:p>
+          <w:p>
+            <w:pPr>
+              <w:jc w:val="both"/>
+              <w:cnfStyle w:val="000000100000" w:firstRow="0" w:lastRow="0" w:firstColumn="0" w:lastColumn="0" w:oddVBand="0" w:evenVBand="0" w:oddHBand="1" w:evenHBand="0" w:firstRowFirstColumn="0" w:firstRowLastColumn="0" w:lastRowFirstColumn="0" w:lastRowLastColumn="0"/>
+              <w:rPr>
+                <w:rFonts w:ascii="Arial" w:hAnsi="Arial" w:cs="Arial"/>
+                <w:sz w:val="24"/>
+                <w:szCs w:val="24"/>
+                <w:lang w:val="es-ES"/>
+              </w:rPr>
+            </w:pPr>
+            <w:r>
+              <w:rPr>
+                <w:rFonts w:ascii="Arial" w:hAnsi="Arial" w:cs="Arial"/>
+                <w:sz w:val="24"/>
+                <w:szCs w:val="24"/>
+                <w:lang w:val="es-ES"/>
+              </w:rPr>
+              <w:t>6. Guarda el producto.</w:t>
+            </w:r>
+          </w:p>
+          <w:p>
+            <w:pPr>
+              <w:jc w:val="both"/>
+              <w:cnfStyle w:val="000000100000" w:firstRow="0" w:lastRow="0" w:firstColumn="0" w:lastColumn="0" w:oddVBand="0" w:evenVBand="0" w:oddHBand="1" w:evenHBand="0" w:firstRowFirstColumn="0" w:firstRowLastColumn="0" w:lastRowFirstColumn="0" w:lastRowLastColumn="0"/>
+              <w:rPr>
+                <w:rFonts w:ascii="Arial" w:hAnsi="Arial" w:cs="Arial"/>
+                <w:sz w:val="24"/>
+                <w:szCs w:val="24"/>
+                <w:lang w:val="es-ES"/>
+              </w:rPr>
+            </w:pPr>
+            <w:r>
+              <w:rPr>
+                <w:rFonts w:ascii="Arial" w:hAnsi="Arial" w:cs="Arial"/>
+                <w:sz w:val="24"/>
+                <w:szCs w:val="24"/>
+                <w:lang w:val="es-ES"/>
+              </w:rPr>
+              <w:t>7. Mostrar mensaje de éxito.</w:t>
+            </w:r>
+          </w:p>
+        </w:tc>
+      </w:tr>
+      <w:tr>
+        <w:trPr>
+          <w:jc w:val="center"/>
+        </w:trPr>
+        <w:tc>
+          <w:tcPr>
+            <w:cnfStyle w:val="001000000000" w:firstRow="0" w:lastRow="0" w:firstColumn="1" w:lastColumn="0" w:oddVBand="0" w:evenVBand="0" w:oddHBand="0" w:evenHBand="0" w:firstRowFirstColumn="0" w:firstRowLastColumn="0" w:lastRowFirstColumn="0" w:lastRowLastColumn="0"/>
+            <w:tcW w:w="9351" w:type="dxa"/>
+            <w:gridSpan w:val="2"/>
+          </w:tcPr>
+          <w:p>
+            <w:pPr>
+              <w:jc w:val="center"/>
+              <w:rPr>
+                <w:rFonts w:ascii="Arial" w:hAnsi="Arial" w:cs="Arial"/>
+                <w:sz w:val="24"/>
+                <w:szCs w:val="24"/>
+                <w:lang w:val="es-ES"/>
+              </w:rPr>
+            </w:pPr>
+            <w:r>
+              <w:rPr>
+                <w:rFonts w:ascii="Arial" w:hAnsi="Arial" w:cs="Arial"/>
+                <w:sz w:val="24"/>
+                <w:szCs w:val="24"/>
+                <w:lang w:val="es-ES"/>
+              </w:rPr>
+              <w:t>Manejo de Situaciones Excepcionales</w:t>
+            </w:r>
+          </w:p>
+        </w:tc>
+      </w:tr>
+      <w:tr>
+        <w:trPr>
+          <w:cnfStyle w:val="000000100000" w:firstRow="0" w:lastRow="0" w:firstColumn="0" w:lastColumn="0" w:oddVBand="0" w:evenVBand="0" w:oddHBand="1" w:evenHBand="0" w:firstRowFirstColumn="0" w:firstRowLastColumn="0" w:lastRowFirstColumn="0" w:lastRowLastColumn="0"/>
+          <w:jc w:val="center"/>
+        </w:trPr>
+        <w:tc>
+          <w:tcPr>
+            <w:cnfStyle w:val="001000000000" w:firstRow="0" w:lastRow="0" w:firstColumn="1" w:lastColumn="0" w:oddVBand="0" w:evenVBand="0" w:oddHBand="0" w:evenHBand="0" w:firstRowFirstColumn="0" w:firstRowLastColumn="0" w:lastRowFirstColumn="0" w:lastRowLastColumn="0"/>
+            <w:tcW w:w="9351" w:type="dxa"/>
+            <w:gridSpan w:val="2"/>
+          </w:tcPr>
+          <w:p>
+            <w:pPr>
+              <w:jc w:val="center"/>
+              <w:rPr>
+                <w:rFonts w:ascii="Arial" w:hAnsi="Arial" w:cs="Arial"/>
+                <w:b w:val="0"/>
+                <w:bCs w:val="0"/>
+                <w:sz w:val="24"/>
+                <w:szCs w:val="24"/>
+                <w:lang w:val="es-ES"/>
+              </w:rPr>
+            </w:pPr>
+            <w:r>
+              <w:rPr>
+                <w:rFonts w:ascii="Arial" w:hAnsi="Arial" w:cs="Arial"/>
+                <w:b w:val="0"/>
+                <w:bCs w:val="0"/>
+                <w:sz w:val="24"/>
+                <w:szCs w:val="24"/>
+                <w:lang w:val="es-ES"/>
+              </w:rPr>
+              <w:t>Ninguna.</w:t>
+            </w:r>
+          </w:p>
+        </w:tc>
+      </w:tr>
+      <w:tr>
+        <w:trPr>
+          <w:jc w:val="center"/>
+        </w:trPr>
+        <w:tc>
+          <w:tcPr>
+            <w:cnfStyle w:val="001000000000" w:firstRow="0" w:lastRow="0" w:firstColumn="1" w:lastColumn="0" w:oddVBand="0" w:evenVBand="0" w:oddHBand="0" w:evenHBand="0" w:firstRowFirstColumn="0" w:firstRowLastColumn="0" w:lastRowFirstColumn="0" w:lastRowLastColumn="0"/>
+            <w:tcW w:w="9351" w:type="dxa"/>
+            <w:gridSpan w:val="2"/>
+          </w:tcPr>
+          <w:p>
+            <w:pPr>
+              <w:jc w:val="center"/>
+              <w:rPr>
+                <w:rFonts w:ascii="Arial" w:hAnsi="Arial" w:cs="Arial"/>
+                <w:sz w:val="24"/>
+                <w:szCs w:val="24"/>
+                <w:lang w:val="es-ES"/>
+              </w:rPr>
+            </w:pPr>
+            <w:r>
+              <w:rPr>
+                <w:rFonts w:ascii="Arial" w:hAnsi="Arial" w:cs="Arial"/>
+                <w:sz w:val="24"/>
+                <w:szCs w:val="24"/>
+                <w:lang w:val="es-ES"/>
+              </w:rPr>
+              <w:t>Flujo Alterno</w:t>
+            </w:r>
+          </w:p>
+        </w:tc>
+      </w:tr>
+      <w:tr>
+        <w:trPr>
+          <w:cnfStyle w:val="000000100000" w:firstRow="0" w:lastRow="0" w:firstColumn="0" w:lastColumn="0" w:oddVBand="0" w:evenVBand="0" w:oddHBand="1" w:evenHBand="0" w:firstRowFirstColumn="0" w:firstRowLastColumn="0" w:lastRowFirstColumn="0" w:lastRowLastColumn="0"/>
+          <w:jc w:val="center"/>
+        </w:trPr>
+        <w:tc>
+          <w:tcPr>
+            <w:cnfStyle w:val="001000000000" w:firstRow="0" w:lastRow="0" w:firstColumn="1" w:lastColumn="0" w:oddVBand="0" w:evenVBand="0" w:oddHBand="0" w:evenHBand="0" w:firstRowFirstColumn="0" w:firstRowLastColumn="0" w:lastRowFirstColumn="0" w:lastRowLastColumn="0"/>
+            <w:tcW w:w="9351" w:type="dxa"/>
+            <w:gridSpan w:val="2"/>
+          </w:tcPr>
+          <w:p>
+            <w:pPr>
+              <w:jc w:val="center"/>
+              <w:rPr>
+                <w:rFonts w:ascii="Arial" w:hAnsi="Arial" w:cs="Arial"/>
+                <w:b w:val="0"/>
+                <w:bCs w:val="0"/>
+                <w:sz w:val="24"/>
+                <w:szCs w:val="24"/>
+                <w:lang w:val="es-ES"/>
+              </w:rPr>
+            </w:pPr>
+            <w:r>
+              <w:rPr>
+                <w:rFonts w:ascii="Arial" w:hAnsi="Arial" w:cs="Arial"/>
+                <w:b w:val="0"/>
+                <w:bCs w:val="0"/>
+                <w:sz w:val="24"/>
+                <w:szCs w:val="24"/>
+                <w:lang w:val="es-ES"/>
+              </w:rPr>
+              <w:t>Ninguna.</w:t>
+            </w:r>
+          </w:p>
+        </w:tc>
+      </w:tr>
+    </w:tbl>
+    <w:p>
+      <w:pPr>
+        <w:jc w:val="both"/>
+        <w:rPr>
+          <w:rFonts w:ascii="Arial" w:hAnsi="Arial" w:cs="Arial"/>
+          <w:color w:val="000000" w:themeColor="text1"/>
+          <w:sz w:val="24"/>
+          <w:szCs w:val="24"/>
+          <w:lang w:val="es-ES"/>
+        </w:rPr>
+      </w:pPr>
     </w:p>
     <w:p>
       <w:pPr>
@@ -1313,6 +4170,7 @@
           <w:szCs w:val="24"/>
           <w:lang w:val="es-ES"/>
         </w:rPr>
+        <w:lastRenderedPageBreak/>
         <w:t>Fechas disponibles para agendar citas</w:t>
       </w:r>
       <w:r>
@@ -1419,7 +4277,6 @@
           <w:szCs w:val="24"/>
           <w:lang w:val="es-ES"/>
         </w:rPr>
-        <w:lastRenderedPageBreak/>
         <w:t>Reportes</w:t>
       </w:r>
     </w:p>
@@ -1541,16 +4398,22 @@
         <w:jc w:val="center"/>
         <w:rPr>
           <w:rFonts w:ascii="Arial" w:hAnsi="Arial" w:cs="Arial"/>
-          <w:sz w:val="24"/>
-          <w:szCs w:val="24"/>
+          <w:b/>
+          <w:bCs/>
+          <w:sz w:val="24"/>
+          <w:szCs w:val="24"/>
+          <w:u w:val="single"/>
           <w:lang w:val="es-ES"/>
         </w:rPr>
       </w:pPr>
       <w:r>
         <w:rPr>
           <w:rFonts w:ascii="Arial" w:hAnsi="Arial" w:cs="Arial"/>
-          <w:sz w:val="24"/>
-          <w:szCs w:val="24"/>
+          <w:b/>
+          <w:bCs/>
+          <w:sz w:val="24"/>
+          <w:szCs w:val="24"/>
+          <w:u w:val="single"/>
           <w:lang w:val="es-ES"/>
         </w:rPr>
         <w:t>Requisitos Funcionales</w:t>
@@ -2007,16 +4870,7 @@
                 <w:szCs w:val="24"/>
                 <w:lang w:val="es-ES"/>
               </w:rPr>
-              <w:t>RF0</w:t>
-            </w:r>
-            <w:r>
-              <w:rPr>
-                <w:rFonts w:ascii="Arial" w:hAnsi="Arial" w:cs="Arial"/>
-                <w:sz w:val="24"/>
-                <w:szCs w:val="24"/>
-                <w:lang w:val="es-ES"/>
-              </w:rPr>
-              <w:t>2</w:t>
+              <w:t>RF02</w:t>
             </w:r>
           </w:p>
         </w:tc>
@@ -2457,7 +5311,6 @@
                 <w:szCs w:val="24"/>
                 <w:lang w:val="es-ES"/>
               </w:rPr>
-              <w:lastRenderedPageBreak/>
               <w:t>Identificación del requerimiento:</w:t>
             </w:r>
           </w:p>
@@ -2484,16 +5337,7 @@
                 <w:szCs w:val="24"/>
                 <w:lang w:val="es-ES"/>
               </w:rPr>
-              <w:t>RF0</w:t>
-            </w:r>
-            <w:r>
-              <w:rPr>
-                <w:rFonts w:ascii="Arial" w:hAnsi="Arial" w:cs="Arial"/>
-                <w:sz w:val="24"/>
-                <w:szCs w:val="24"/>
-                <w:lang w:val="es-ES"/>
-              </w:rPr>
-              <w:t>3</w:t>
+              <w:t>RF03</w:t>
             </w:r>
           </w:p>
         </w:tc>
@@ -2868,16 +5712,7 @@
                 <w:szCs w:val="24"/>
                 <w:lang w:val="es-ES"/>
               </w:rPr>
-              <w:t>RF0</w:t>
-            </w:r>
-            <w:r>
-              <w:rPr>
-                <w:rFonts w:ascii="Arial" w:hAnsi="Arial" w:cs="Arial"/>
-                <w:sz w:val="24"/>
-                <w:szCs w:val="24"/>
-                <w:lang w:val="es-ES"/>
-              </w:rPr>
-              <w:t>4</w:t>
+              <w:t>RF04</w:t>
             </w:r>
           </w:p>
         </w:tc>
@@ -3225,16 +6060,7 @@
                 <w:szCs w:val="24"/>
                 <w:lang w:val="es-ES"/>
               </w:rPr>
-              <w:t>RF0</w:t>
-            </w:r>
-            <w:r>
-              <w:rPr>
-                <w:rFonts w:ascii="Arial" w:hAnsi="Arial" w:cs="Arial"/>
-                <w:sz w:val="24"/>
-                <w:szCs w:val="24"/>
-                <w:lang w:val="es-ES"/>
-              </w:rPr>
-              <w:t>5</w:t>
+              <w:t>RF05</w:t>
             </w:r>
           </w:p>
         </w:tc>
@@ -3582,16 +6408,7 @@
                 <w:szCs w:val="24"/>
                 <w:lang w:val="es-ES"/>
               </w:rPr>
-              <w:t>RF0</w:t>
-            </w:r>
-            <w:r>
-              <w:rPr>
-                <w:rFonts w:ascii="Arial" w:hAnsi="Arial" w:cs="Arial"/>
-                <w:sz w:val="24"/>
-                <w:szCs w:val="24"/>
-                <w:lang w:val="es-ES"/>
-              </w:rPr>
-              <w:t>6</w:t>
+              <w:t>RF06</w:t>
             </w:r>
           </w:p>
         </w:tc>
@@ -3732,6 +6549,7 @@
                 <w:szCs w:val="24"/>
                 <w:lang w:val="es-ES"/>
               </w:rPr>
+              <w:lastRenderedPageBreak/>
               <w:t>Descripción del requerimiento:</w:t>
             </w:r>
           </w:p>
@@ -3913,7 +6731,6 @@
                 <w:szCs w:val="24"/>
                 <w:lang w:val="es-ES"/>
               </w:rPr>
-              <w:lastRenderedPageBreak/>
               <w:t>Identificación del requerimiento:</w:t>
             </w:r>
           </w:p>
@@ -3940,16 +6757,7 @@
                 <w:szCs w:val="24"/>
                 <w:lang w:val="es-ES"/>
               </w:rPr>
-              <w:t>RF0</w:t>
-            </w:r>
-            <w:r>
-              <w:rPr>
-                <w:rFonts w:ascii="Arial" w:hAnsi="Arial" w:cs="Arial"/>
-                <w:sz w:val="24"/>
-                <w:szCs w:val="24"/>
-                <w:lang w:val="es-ES"/>
-              </w:rPr>
-              <w:t>7</w:t>
+              <w:t>RF07</w:t>
             </w:r>
           </w:p>
         </w:tc>
@@ -4283,106 +7091,28 @@
     </w:p>
     <w:p>
       <w:pPr>
-        <w:jc w:val="both"/>
-        <w:rPr>
-          <w:rFonts w:ascii="Arial" w:hAnsi="Arial" w:cs="Arial"/>
-          <w:sz w:val="24"/>
-          <w:szCs w:val="24"/>
-          <w:lang w:val="es-ES"/>
-        </w:rPr>
-      </w:pPr>
-    </w:p>
-    <w:p>
-      <w:pPr>
-        <w:jc w:val="both"/>
-        <w:rPr>
-          <w:rFonts w:ascii="Arial" w:hAnsi="Arial" w:cs="Arial"/>
-          <w:sz w:val="24"/>
-          <w:szCs w:val="24"/>
-          <w:lang w:val="es-ES"/>
-        </w:rPr>
-      </w:pPr>
-    </w:p>
-    <w:p>
-      <w:pPr>
-        <w:jc w:val="both"/>
-        <w:rPr>
-          <w:rFonts w:ascii="Arial" w:hAnsi="Arial" w:cs="Arial"/>
-          <w:sz w:val="24"/>
-          <w:szCs w:val="24"/>
-          <w:lang w:val="es-ES"/>
-        </w:rPr>
-      </w:pPr>
-    </w:p>
-    <w:p>
-      <w:pPr>
-        <w:jc w:val="both"/>
-        <w:rPr>
-          <w:rFonts w:ascii="Arial" w:hAnsi="Arial" w:cs="Arial"/>
-          <w:sz w:val="24"/>
-          <w:szCs w:val="24"/>
-          <w:lang w:val="es-ES"/>
-        </w:rPr>
-      </w:pPr>
-    </w:p>
-    <w:p>
-      <w:pPr>
-        <w:jc w:val="both"/>
-        <w:rPr>
-          <w:rFonts w:ascii="Arial" w:hAnsi="Arial" w:cs="Arial"/>
-          <w:sz w:val="24"/>
-          <w:szCs w:val="24"/>
-          <w:lang w:val="es-ES"/>
-        </w:rPr>
-      </w:pPr>
-    </w:p>
-    <w:p>
-      <w:pPr>
-        <w:jc w:val="both"/>
-        <w:rPr>
-          <w:rFonts w:ascii="Arial" w:hAnsi="Arial" w:cs="Arial"/>
-          <w:sz w:val="24"/>
-          <w:szCs w:val="24"/>
-          <w:lang w:val="es-ES"/>
-        </w:rPr>
-      </w:pPr>
-    </w:p>
-    <w:p>
-      <w:pPr>
         <w:jc w:val="center"/>
         <w:rPr>
           <w:rFonts w:ascii="Arial" w:hAnsi="Arial" w:cs="Arial"/>
-          <w:sz w:val="24"/>
-          <w:szCs w:val="24"/>
+          <w:b/>
+          <w:bCs/>
+          <w:sz w:val="24"/>
+          <w:szCs w:val="24"/>
+          <w:u w:val="single"/>
           <w:lang w:val="es-ES"/>
         </w:rPr>
       </w:pPr>
       <w:r>
         <w:rPr>
           <w:rFonts w:ascii="Arial" w:hAnsi="Arial" w:cs="Arial"/>
-          <w:sz w:val="24"/>
-          <w:szCs w:val="24"/>
-          <w:lang w:val="es-ES"/>
-        </w:rPr>
-        <w:t xml:space="preserve">Requisitos </w:t>
-      </w:r>
-      <w:r>
-        <w:rPr>
-          <w:rFonts w:ascii="Arial" w:hAnsi="Arial" w:cs="Arial"/>
-          <w:sz w:val="24"/>
-          <w:szCs w:val="24"/>
-          <w:lang w:val="es-ES"/>
-        </w:rPr>
-        <w:t xml:space="preserve">No </w:t>
-      </w:r>
-      <w:r>
-        <w:rPr>
-          <w:rFonts w:ascii="Arial" w:hAnsi="Arial" w:cs="Arial"/>
-          <w:sz w:val="24"/>
-          <w:szCs w:val="24"/>
-          <w:lang w:val="es-ES"/>
-        </w:rPr>
-        <w:t>Funcionales</w:t>
+          <w:b/>
+          <w:bCs/>
+          <w:sz w:val="24"/>
+          <w:szCs w:val="24"/>
+          <w:u w:val="single"/>
+          <w:lang w:val="es-ES"/>
+        </w:rPr>
+        <w:t>Requisitos No Funcionales</w:t>
       </w:r>
     </w:p>
     <w:tbl>
@@ -4446,34 +7176,7 @@
                 <w:szCs w:val="24"/>
                 <w:lang w:val="es-ES"/>
               </w:rPr>
-              <w:t>R</w:t>
-            </w:r>
-            <w:r>
-              <w:rPr>
-                <w:rFonts w:ascii="Arial" w:hAnsi="Arial" w:cs="Arial"/>
-                <w:sz w:val="24"/>
-                <w:szCs w:val="24"/>
-                <w:lang w:val="es-ES"/>
-              </w:rPr>
-              <w:t>N</w:t>
-            </w:r>
-            <w:r>
-              <w:rPr>
-                <w:rFonts w:ascii="Arial" w:hAnsi="Arial" w:cs="Arial"/>
-                <w:sz w:val="24"/>
-                <w:szCs w:val="24"/>
-                <w:lang w:val="es-ES"/>
-              </w:rPr>
-              <w:t>F0</w:t>
-            </w:r>
-            <w:r>
-              <w:rPr>
-                <w:rFonts w:ascii="Arial" w:hAnsi="Arial" w:cs="Arial"/>
-                <w:sz w:val="24"/>
-                <w:szCs w:val="24"/>
-                <w:lang w:val="es-ES"/>
-              </w:rPr>
-              <w:t>1</w:t>
+              <w:t>RNF01</w:t>
             </w:r>
           </w:p>
         </w:tc>
@@ -4522,6 +7225,15 @@
                 <w:lang w:val="es-ES"/>
               </w:rPr>
             </w:pPr>
+            <w:r>
+              <w:rPr>
+                <w:rFonts w:ascii="Arial" w:hAnsi="Arial" w:cs="Arial"/>
+                <w:sz w:val="24"/>
+                <w:szCs w:val="24"/>
+                <w:lang w:val="es-ES"/>
+              </w:rPr>
+              <w:t>Diseño de la interfaz</w:t>
+            </w:r>
           </w:p>
         </w:tc>
       </w:tr>
@@ -4564,9 +7276,32 @@
                 <w:rFonts w:ascii="Arial" w:hAnsi="Arial" w:cs="Arial"/>
                 <w:sz w:val="24"/>
                 <w:szCs w:val="24"/>
-                <w:lang w:val="es-ES"/>
-              </w:rPr>
-            </w:pPr>
+              </w:rPr>
+            </w:pPr>
+            <w:r>
+              <w:rPr>
+                <w:rFonts w:ascii="Arial" w:hAnsi="Arial" w:cs="Arial"/>
+                <w:sz w:val="24"/>
+                <w:szCs w:val="24"/>
+              </w:rPr>
+              <w:t>El sistema deberá de tener una interfaz de usuario llamativa y agradable a la vista, basándose en el diseño del consultorio odontológico.</w:t>
+            </w:r>
+            <w:r>
+              <w:rPr>
+                <w:rFonts w:ascii="Arial" w:hAnsi="Arial" w:cs="Arial"/>
+                <w:sz w:val="24"/>
+                <w:szCs w:val="24"/>
+              </w:rPr>
+              <w:t xml:space="preserve"> Así mismo la interfaz de usuario será a</w:t>
+            </w:r>
+            <w:r>
+              <w:rPr>
+                <w:rFonts w:ascii="Arial" w:hAnsi="Arial" w:cs="Arial"/>
+                <w:sz w:val="24"/>
+                <w:szCs w:val="24"/>
+              </w:rPr>
+              <w:t>daptable a celular, Tablet y computadora a cualquier resolución.</w:t>
+            </w:r>
           </w:p>
         </w:tc>
       </w:tr>
@@ -4615,6 +7350,100 @@
                 <w:lang w:val="es-ES"/>
               </w:rPr>
             </w:pPr>
+            <w:r>
+              <w:rPr>
+                <w:rFonts w:ascii="Arial" w:hAnsi="Arial" w:cs="Arial"/>
+                <w:sz w:val="24"/>
+                <w:szCs w:val="24"/>
+                <w:lang w:val="es-ES"/>
+              </w:rPr>
+              <w:t xml:space="preserve">La incorporación de un </w:t>
+            </w:r>
+            <w:proofErr w:type="spellStart"/>
+            <w:r>
+              <w:rPr>
+                <w:rFonts w:ascii="Arial" w:hAnsi="Arial" w:cs="Arial"/>
+                <w:sz w:val="24"/>
+                <w:szCs w:val="24"/>
+                <w:lang w:val="es-ES"/>
+              </w:rPr>
+              <w:t>framework</w:t>
+            </w:r>
+            <w:proofErr w:type="spellEnd"/>
+            <w:r>
+              <w:rPr>
+                <w:rFonts w:ascii="Arial" w:hAnsi="Arial" w:cs="Arial"/>
+                <w:sz w:val="24"/>
+                <w:szCs w:val="24"/>
+                <w:lang w:val="es-ES"/>
+              </w:rPr>
+              <w:t xml:space="preserve"> de </w:t>
+            </w:r>
+            <w:proofErr w:type="spellStart"/>
+            <w:r>
+              <w:rPr>
+                <w:rFonts w:ascii="Arial" w:hAnsi="Arial" w:cs="Arial"/>
+                <w:sz w:val="24"/>
+                <w:szCs w:val="24"/>
+                <w:lang w:val="es-ES"/>
+              </w:rPr>
+              <w:t>css</w:t>
+            </w:r>
+            <w:proofErr w:type="spellEnd"/>
+            <w:r>
+              <w:rPr>
+                <w:rFonts w:ascii="Arial" w:hAnsi="Arial" w:cs="Arial"/>
+                <w:sz w:val="24"/>
+                <w:szCs w:val="24"/>
+                <w:lang w:val="es-ES"/>
+              </w:rPr>
+              <w:t xml:space="preserve"> responsivo</w:t>
+            </w:r>
+            <w:r>
+              <w:rPr>
+                <w:rFonts w:ascii="Arial" w:hAnsi="Arial" w:cs="Arial"/>
+                <w:sz w:val="24"/>
+                <w:szCs w:val="24"/>
+                <w:lang w:val="es-ES"/>
+              </w:rPr>
+              <w:t xml:space="preserve">, esto </w:t>
+            </w:r>
+            <w:r>
+              <w:rPr>
+                <w:rFonts w:ascii="Arial" w:hAnsi="Arial" w:cs="Arial"/>
+                <w:sz w:val="24"/>
+                <w:szCs w:val="24"/>
+                <w:lang w:val="es-ES"/>
+              </w:rPr>
+              <w:t xml:space="preserve">permitirá </w:t>
+            </w:r>
+            <w:r>
+              <w:rPr>
+                <w:rFonts w:ascii="Arial" w:hAnsi="Arial" w:cs="Arial"/>
+                <w:sz w:val="24"/>
+                <w:szCs w:val="24"/>
+                <w:lang w:val="es-ES"/>
+              </w:rPr>
+              <w:t>que</w:t>
+            </w:r>
+            <w:r>
+              <w:rPr>
+                <w:rFonts w:ascii="Arial" w:hAnsi="Arial" w:cs="Arial"/>
+                <w:sz w:val="24"/>
+                <w:szCs w:val="24"/>
+                <w:lang w:val="es-ES"/>
+              </w:rPr>
+              <w:t xml:space="preserve"> las p</w:t>
+            </w:r>
+            <w:r>
+              <w:rPr>
+                <w:rFonts w:ascii="Arial" w:hAnsi="Arial" w:cs="Arial"/>
+                <w:sz w:val="24"/>
+                <w:szCs w:val="24"/>
+                <w:lang w:val="es-ES"/>
+              </w:rPr>
+              <w:t>antallas de la aplicación se adapten al tamaño del dispositivo que se están utilizando en ese momento.</w:t>
+            </w:r>
           </w:p>
         </w:tc>
       </w:tr>
@@ -4622,26 +7451,105 @@
         <w:tc>
           <w:tcPr>
             <w:cnfStyle w:val="001000000000" w:firstRow="0" w:lastRow="0" w:firstColumn="1" w:lastColumn="0" w:oddVBand="0" w:evenVBand="0" w:oddHBand="0" w:evenHBand="0" w:firstRowFirstColumn="0" w:firstRowLastColumn="0" w:lastRowFirstColumn="0" w:lastRowLastColumn="0"/>
+            <w:tcW w:w="10790" w:type="dxa"/>
+            <w:gridSpan w:val="2"/>
+          </w:tcPr>
+          <w:p>
+            <w:pPr>
+              <w:jc w:val="both"/>
+              <w:rPr>
+                <w:rFonts w:ascii="Arial" w:hAnsi="Arial" w:cs="Arial"/>
+                <w:b w:val="0"/>
+                <w:bCs w:val="0"/>
+                <w:sz w:val="24"/>
+                <w:szCs w:val="24"/>
+                <w:lang w:val="es-ES"/>
+              </w:rPr>
+            </w:pPr>
+            <w:r>
+              <w:rPr>
+                <w:rFonts w:ascii="Arial" w:hAnsi="Arial" w:cs="Arial"/>
+                <w:sz w:val="24"/>
+                <w:szCs w:val="24"/>
+                <w:lang w:val="es-ES"/>
+              </w:rPr>
+              <w:t>Prioridad del requerimiento:</w:t>
+            </w:r>
+          </w:p>
+          <w:p>
+            <w:pPr>
+              <w:jc w:val="both"/>
+              <w:rPr>
+                <w:rFonts w:ascii="Arial" w:hAnsi="Arial" w:cs="Arial"/>
+                <w:b w:val="0"/>
+                <w:bCs w:val="0"/>
+                <w:sz w:val="24"/>
+                <w:szCs w:val="24"/>
+                <w:lang w:val="es-ES"/>
+              </w:rPr>
+            </w:pPr>
+            <w:r>
+              <w:rPr>
+                <w:rFonts w:ascii="Arial" w:hAnsi="Arial" w:cs="Arial"/>
+                <w:b w:val="0"/>
+                <w:bCs w:val="0"/>
+                <w:sz w:val="24"/>
+                <w:szCs w:val="24"/>
+                <w:lang w:val="es-ES"/>
+              </w:rPr>
+              <w:t>Alta</w:t>
+            </w:r>
+          </w:p>
+        </w:tc>
+      </w:tr>
+    </w:tbl>
+    <w:p>
+      <w:pPr>
+        <w:jc w:val="both"/>
+        <w:rPr>
+          <w:rFonts w:ascii="Arial" w:hAnsi="Arial" w:cs="Arial"/>
+          <w:sz w:val="24"/>
+          <w:szCs w:val="24"/>
+          <w:lang w:val="es-ES"/>
+        </w:rPr>
+      </w:pPr>
+    </w:p>
+    <w:tbl>
+      <w:tblPr>
+        <w:tblStyle w:val="Tablaconcuadrcula6concolores"/>
+        <w:tblW w:w="0" w:type="auto"/>
+        <w:tblLook w:val="04A0" w:firstRow="1" w:lastRow="0" w:firstColumn="1" w:lastColumn="0" w:noHBand="0" w:noVBand="1"/>
+      </w:tblPr>
+      <w:tblGrid>
+        <w:gridCol w:w="2263"/>
+        <w:gridCol w:w="8527"/>
+      </w:tblGrid>
+      <w:tr>
+        <w:trPr>
+          <w:cnfStyle w:val="100000000000" w:firstRow="1" w:lastRow="0" w:firstColumn="0" w:lastColumn="0" w:oddVBand="0" w:evenVBand="0" w:oddHBand="0" w:evenHBand="0" w:firstRowFirstColumn="0" w:firstRowLastColumn="0" w:lastRowFirstColumn="0" w:lastRowLastColumn="0"/>
+        </w:trPr>
+        <w:tc>
+          <w:tcPr>
+            <w:cnfStyle w:val="001000000000" w:firstRow="0" w:lastRow="0" w:firstColumn="1" w:lastColumn="0" w:oddVBand="0" w:evenVBand="0" w:oddHBand="0" w:evenHBand="0" w:firstRowFirstColumn="0" w:firstRowLastColumn="0" w:lastRowFirstColumn="0" w:lastRowLastColumn="0"/>
             <w:tcW w:w="2263" w:type="dxa"/>
           </w:tcPr>
           <w:p>
             <w:pPr>
-              <w:jc w:val="both"/>
-              <w:rPr>
-                <w:rFonts w:ascii="Arial" w:hAnsi="Arial" w:cs="Arial"/>
-                <w:sz w:val="24"/>
-                <w:szCs w:val="24"/>
-                <w:lang w:val="es-ES"/>
-              </w:rPr>
-            </w:pPr>
-            <w:r>
-              <w:rPr>
-                <w:rFonts w:ascii="Arial" w:hAnsi="Arial" w:cs="Arial"/>
-                <w:sz w:val="24"/>
-                <w:szCs w:val="24"/>
-                <w:lang w:val="es-ES"/>
-              </w:rPr>
-              <w:t>Requerimiento NO funcional:</w:t>
+              <w:rPr>
+                <w:rFonts w:ascii="Arial" w:hAnsi="Arial" w:cs="Arial"/>
+                <w:sz w:val="24"/>
+                <w:szCs w:val="24"/>
+                <w:lang w:val="es-ES"/>
+              </w:rPr>
+            </w:pPr>
+            <w:r>
+              <w:rPr>
+                <w:rFonts w:ascii="Arial" w:hAnsi="Arial" w:cs="Arial"/>
+                <w:sz w:val="24"/>
+                <w:szCs w:val="24"/>
+                <w:lang w:val="es-ES"/>
+              </w:rPr>
+              <w:t>Identificación del requerimiento:</w:t>
             </w:r>
           </w:p>
         </w:tc>
@@ -4652,14 +7560,32 @@
           <w:p>
             <w:pPr>
               <w:jc w:val="both"/>
-              <w:cnfStyle w:val="000000000000" w:firstRow="0" w:lastRow="0" w:firstColumn="0" w:lastColumn="0" w:oddVBand="0" w:evenVBand="0" w:oddHBand="0" w:evenHBand="0" w:firstRowFirstColumn="0" w:firstRowLastColumn="0" w:lastRowFirstColumn="0" w:lastRowLastColumn="0"/>
-              <w:rPr>
-                <w:rFonts w:ascii="Arial" w:hAnsi="Arial" w:cs="Arial"/>
-                <w:sz w:val="24"/>
-                <w:szCs w:val="24"/>
-                <w:lang w:val="es-ES"/>
-              </w:rPr>
-            </w:pPr>
+              <w:cnfStyle w:val="100000000000" w:firstRow="1" w:lastRow="0" w:firstColumn="0" w:lastColumn="0" w:oddVBand="0" w:evenVBand="0" w:oddHBand="0" w:evenHBand="0" w:firstRowFirstColumn="0" w:firstRowLastColumn="0" w:lastRowFirstColumn="0" w:lastRowLastColumn="0"/>
+              <w:rPr>
+                <w:rFonts w:ascii="Arial" w:hAnsi="Arial" w:cs="Arial"/>
+                <w:sz w:val="24"/>
+                <w:szCs w:val="24"/>
+                <w:lang w:val="es-ES"/>
+              </w:rPr>
+            </w:pPr>
+            <w:r>
+              <w:rPr>
+                <w:rFonts w:ascii="Arial" w:hAnsi="Arial" w:cs="Arial"/>
+                <w:sz w:val="24"/>
+                <w:szCs w:val="24"/>
+                <w:lang w:val="es-ES"/>
+              </w:rPr>
+              <w:t>RNF0</w:t>
+            </w:r>
+            <w:r>
+              <w:rPr>
+                <w:rFonts w:ascii="Arial" w:hAnsi="Arial" w:cs="Arial"/>
+                <w:sz w:val="24"/>
+                <w:szCs w:val="24"/>
+                <w:lang w:val="es-ES"/>
+              </w:rPr>
+              <w:t>2</w:t>
+            </w:r>
           </w:p>
         </w:tc>
       </w:tr>
@@ -4667,6 +7593,159 @@
         <w:trPr>
           <w:cnfStyle w:val="000000100000" w:firstRow="0" w:lastRow="0" w:firstColumn="0" w:lastColumn="0" w:oddVBand="0" w:evenVBand="0" w:oddHBand="1" w:evenHBand="0" w:firstRowFirstColumn="0" w:firstRowLastColumn="0" w:lastRowFirstColumn="0" w:lastRowLastColumn="0"/>
         </w:trPr>
+        <w:tc>
+          <w:tcPr>
+            <w:cnfStyle w:val="001000000000" w:firstRow="0" w:lastRow="0" w:firstColumn="1" w:lastColumn="0" w:oddVBand="0" w:evenVBand="0" w:oddHBand="0" w:evenHBand="0" w:firstRowFirstColumn="0" w:firstRowLastColumn="0" w:lastRowFirstColumn="0" w:lastRowLastColumn="0"/>
+            <w:tcW w:w="2263" w:type="dxa"/>
+          </w:tcPr>
+          <w:p>
+            <w:pPr>
+              <w:rPr>
+                <w:rFonts w:ascii="Arial" w:hAnsi="Arial" w:cs="Arial"/>
+                <w:sz w:val="24"/>
+                <w:szCs w:val="24"/>
+                <w:lang w:val="es-ES"/>
+              </w:rPr>
+            </w:pPr>
+            <w:r>
+              <w:rPr>
+                <w:rFonts w:ascii="Arial" w:hAnsi="Arial" w:cs="Arial"/>
+                <w:sz w:val="24"/>
+                <w:szCs w:val="24"/>
+                <w:lang w:val="es-ES"/>
+              </w:rPr>
+              <w:t>Nombre del Requerimiento:</w:t>
+            </w:r>
+          </w:p>
+        </w:tc>
+        <w:tc>
+          <w:tcPr>
+            <w:tcW w:w="8527" w:type="dxa"/>
+          </w:tcPr>
+          <w:p>
+            <w:pPr>
+              <w:jc w:val="both"/>
+              <w:cnfStyle w:val="000000100000" w:firstRow="0" w:lastRow="0" w:firstColumn="0" w:lastColumn="0" w:oddVBand="0" w:evenVBand="0" w:oddHBand="1" w:evenHBand="0" w:firstRowFirstColumn="0" w:firstRowLastColumn="0" w:lastRowFirstColumn="0" w:lastRowLastColumn="0"/>
+              <w:rPr>
+                <w:rFonts w:ascii="Arial" w:hAnsi="Arial" w:cs="Arial"/>
+                <w:sz w:val="24"/>
+                <w:szCs w:val="24"/>
+                <w:lang w:val="es-ES"/>
+              </w:rPr>
+            </w:pPr>
+            <w:r>
+              <w:rPr>
+                <w:rFonts w:ascii="Arial" w:hAnsi="Arial" w:cs="Arial"/>
+                <w:sz w:val="24"/>
+                <w:szCs w:val="24"/>
+                <w:lang w:val="es-ES"/>
+              </w:rPr>
+              <w:t>Tiempo de respuesta</w:t>
+            </w:r>
+          </w:p>
+        </w:tc>
+      </w:tr>
+      <w:tr>
+        <w:tc>
+          <w:tcPr>
+            <w:cnfStyle w:val="001000000000" w:firstRow="0" w:lastRow="0" w:firstColumn="1" w:lastColumn="0" w:oddVBand="0" w:evenVBand="0" w:oddHBand="0" w:evenHBand="0" w:firstRowFirstColumn="0" w:firstRowLastColumn="0" w:lastRowFirstColumn="0" w:lastRowLastColumn="0"/>
+            <w:tcW w:w="2263" w:type="dxa"/>
+          </w:tcPr>
+          <w:p>
+            <w:pPr>
+              <w:jc w:val="both"/>
+              <w:rPr>
+                <w:rFonts w:ascii="Arial" w:hAnsi="Arial" w:cs="Arial"/>
+                <w:sz w:val="24"/>
+                <w:szCs w:val="24"/>
+                <w:lang w:val="es-ES"/>
+              </w:rPr>
+            </w:pPr>
+            <w:r>
+              <w:rPr>
+                <w:rFonts w:ascii="Arial" w:hAnsi="Arial" w:cs="Arial"/>
+                <w:sz w:val="24"/>
+                <w:szCs w:val="24"/>
+                <w:lang w:val="es-ES"/>
+              </w:rPr>
+              <w:t>Características:</w:t>
+            </w:r>
+          </w:p>
+        </w:tc>
+        <w:tc>
+          <w:tcPr>
+            <w:tcW w:w="8527" w:type="dxa"/>
+          </w:tcPr>
+          <w:p>
+            <w:pPr>
+              <w:jc w:val="both"/>
+              <w:cnfStyle w:val="000000000000" w:firstRow="0" w:lastRow="0" w:firstColumn="0" w:lastColumn="0" w:oddVBand="0" w:evenVBand="0" w:oddHBand="0" w:evenHBand="0" w:firstRowFirstColumn="0" w:firstRowLastColumn="0" w:lastRowFirstColumn="0" w:lastRowLastColumn="0"/>
+              <w:rPr>
+                <w:rFonts w:ascii="Arial" w:hAnsi="Arial" w:cs="Arial"/>
+                <w:sz w:val="24"/>
+                <w:szCs w:val="24"/>
+              </w:rPr>
+            </w:pPr>
+            <w:r>
+              <w:rPr>
+                <w:rFonts w:ascii="Arial" w:hAnsi="Arial" w:cs="Arial"/>
+                <w:sz w:val="24"/>
+                <w:szCs w:val="24"/>
+              </w:rPr>
+              <w:t xml:space="preserve">El sistema </w:t>
+            </w:r>
+          </w:p>
+        </w:tc>
+      </w:tr>
+      <w:tr>
+        <w:trPr>
+          <w:cnfStyle w:val="000000100000" w:firstRow="0" w:lastRow="0" w:firstColumn="0" w:lastColumn="0" w:oddVBand="0" w:evenVBand="0" w:oddHBand="1" w:evenHBand="0" w:firstRowFirstColumn="0" w:firstRowLastColumn="0" w:lastRowFirstColumn="0" w:lastRowLastColumn="0"/>
+        </w:trPr>
+        <w:tc>
+          <w:tcPr>
+            <w:cnfStyle w:val="001000000000" w:firstRow="0" w:lastRow="0" w:firstColumn="1" w:lastColumn="0" w:oddVBand="0" w:evenVBand="0" w:oddHBand="0" w:evenHBand="0" w:firstRowFirstColumn="0" w:firstRowLastColumn="0" w:lastRowFirstColumn="0" w:lastRowLastColumn="0"/>
+            <w:tcW w:w="2263" w:type="dxa"/>
+          </w:tcPr>
+          <w:p>
+            <w:pPr>
+              <w:jc w:val="both"/>
+              <w:rPr>
+                <w:rFonts w:ascii="Arial" w:hAnsi="Arial" w:cs="Arial"/>
+                <w:sz w:val="24"/>
+                <w:szCs w:val="24"/>
+                <w:lang w:val="es-ES"/>
+              </w:rPr>
+            </w:pPr>
+            <w:r>
+              <w:rPr>
+                <w:rFonts w:ascii="Arial" w:hAnsi="Arial" w:cs="Arial"/>
+                <w:sz w:val="24"/>
+                <w:szCs w:val="24"/>
+                <w:lang w:val="es-ES"/>
+              </w:rPr>
+              <w:t>Descripción del requerimiento:</w:t>
+            </w:r>
+          </w:p>
+        </w:tc>
+        <w:tc>
+          <w:tcPr>
+            <w:tcW w:w="8527" w:type="dxa"/>
+          </w:tcPr>
+          <w:p>
+            <w:pPr>
+              <w:jc w:val="both"/>
+              <w:cnfStyle w:val="000000100000" w:firstRow="0" w:lastRow="0" w:firstColumn="0" w:lastColumn="0" w:oddVBand="0" w:evenVBand="0" w:oddHBand="1" w:evenHBand="0" w:firstRowFirstColumn="0" w:firstRowLastColumn="0" w:lastRowFirstColumn="0" w:lastRowLastColumn="0"/>
+              <w:rPr>
+                <w:rFonts w:ascii="Arial" w:hAnsi="Arial" w:cs="Arial"/>
+                <w:sz w:val="24"/>
+                <w:szCs w:val="24"/>
+                <w:lang w:val="es-ES"/>
+              </w:rPr>
+            </w:pPr>
+          </w:p>
+        </w:tc>
+      </w:tr>
+      <w:tr>
         <w:tc>
           <w:tcPr>
             <w:cnfStyle w:val="001000000000" w:firstRow="0" w:lastRow="0" w:firstColumn="1" w:lastColumn="0" w:oddVBand="0" w:evenVBand="0" w:oddHBand="0" w:evenHBand="0" w:firstRowFirstColumn="0" w:firstRowLastColumn="0" w:lastRowFirstColumn="0" w:lastRowLastColumn="0"/>
@@ -4757,6 +7836,366 @@
 <file path=word/numbering.xml><?xml version="1.0" encoding="utf-8"?>
 <w:numbering xmlns:wpc="http://schemas.microsoft.com/office/word/2010/wordprocessingCanvas" xmlns:cx="http://schemas.microsoft.com/office/drawing/2014/chartex" xmlns:cx1="http://schemas.microsoft.com/office/drawing/2015/9/8/chartex" xmlns:cx2="http://schemas.microsoft.com/office/drawing/2015/10/21/chartex" xmlns:cx3="http://schemas.microsoft.com/office/drawing/2016/5/9/chartex" xmlns:cx4="http://schemas.microsoft.com/office/drawing/2016/5/10/chartex" xmlns:cx5="http://schemas.microsoft.com/office/drawing/2016/5/11/chartex" xmlns:cx6="http://schemas.microsoft.com/office/drawing/2016/5/12/chartex" xmlns:cx7="http://schemas.microsoft.com/office/drawing/2016/5/13/chartex" xmlns:cx8="http://schemas.microsoft.com/office/drawing/2016/5/14/chartex" xmlns:mc="http://schemas.openxmlformats.org/markup-compatibility/2006" xmlns:aink="http://schemas.microsoft.com/office/drawing/2016/ink" xmlns:am3d="http://schemas.microsoft.com/office/drawing/2017/model3d" xmlns:o="urn:schemas-microsoft-com:office:office" xmlns:r="http://schemas.openxmlformats.org/officeDocument/2006/relationships" xmlns:m="http://schemas.openxmlformats.org/officeDocument/2006/math" xmlns:v="urn:schemas-microsoft-com:vml" xmlns:wp14="http://schemas.microsoft.com/office/word/2010/wordprocessingDrawing" xmlns:wp="http://schemas.openxmlformats.org/drawingml/2006/wordprocessingDrawing" xmlns:w10="urn:schemas-microsoft-com:office:word" xmlns:w="http://schemas.openxmlformats.org/wordprocessingml/2006/main" xmlns:w14="http://schemas.microsoft.com/office/word/2010/wordml" xmlns:w15="http://schemas.microsoft.com/office/word/2012/wordml" xmlns:w16cex="http://schemas.microsoft.com/office/word/2018/wordml/cex" xmlns:w16cid="http://schemas.microsoft.com/office/word/2016/wordml/cid" xmlns:w16="http://schemas.microsoft.com/office/word/2018/wordml" xmlns:w16se="http://schemas.microsoft.com/office/word/2015/wordml/symex" xmlns:wpg="http://schemas.microsoft.com/office/word/2010/wordprocessingGroup" xmlns:wpi="http://schemas.microsoft.com/office/word/2010/wordprocessingInk" xmlns:wne="http://schemas.microsoft.com/office/word/2006/wordml" xmlns:wps="http://schemas.microsoft.com/office/word/2010/wordprocessingShape" mc:Ignorable="w14 w15 w16se w16cid w16 w16cex wp14">
   <w:abstractNum w:abstractNumId="0" w15:restartNumberingAfterBreak="0">
+    <w:nsid w:val="0672713D"/>
+    <w:multiLevelType w:val="hybridMultilevel"/>
+    <w:tmpl w:val="5F5812BE"/>
+    <w:lvl w:ilvl="0" w:tplc="438CCE7C">
+      <w:start w:val="1"/>
+      <w:numFmt w:val="decimal"/>
+      <w:lvlText w:val="%1."/>
+      <w:lvlJc w:val="left"/>
+      <w:pPr>
+        <w:ind w:left="720" w:hanging="360"/>
+      </w:pPr>
+      <w:rPr>
+        <w:rFonts w:hint="default"/>
+        <w:b w:val="0"/>
+        <w:bCs/>
+      </w:rPr>
+    </w:lvl>
+    <w:lvl w:ilvl="1" w:tplc="080A0019" w:tentative="1">
+      <w:start w:val="1"/>
+      <w:numFmt w:val="lowerLetter"/>
+      <w:lvlText w:val="%2."/>
+      <w:lvlJc w:val="left"/>
+      <w:pPr>
+        <w:ind w:left="1440" w:hanging="360"/>
+      </w:pPr>
+    </w:lvl>
+    <w:lvl w:ilvl="2" w:tplc="080A001B" w:tentative="1">
+      <w:start w:val="1"/>
+      <w:numFmt w:val="lowerRoman"/>
+      <w:lvlText w:val="%3."/>
+      <w:lvlJc w:val="right"/>
+      <w:pPr>
+        <w:ind w:left="2160" w:hanging="180"/>
+      </w:pPr>
+    </w:lvl>
+    <w:lvl w:ilvl="3" w:tplc="080A000F" w:tentative="1">
+      <w:start w:val="1"/>
+      <w:numFmt w:val="decimal"/>
+      <w:lvlText w:val="%4."/>
+      <w:lvlJc w:val="left"/>
+      <w:pPr>
+        <w:ind w:left="2880" w:hanging="360"/>
+      </w:pPr>
+    </w:lvl>
+    <w:lvl w:ilvl="4" w:tplc="080A0019" w:tentative="1">
+      <w:start w:val="1"/>
+      <w:numFmt w:val="lowerLetter"/>
+      <w:lvlText w:val="%5."/>
+      <w:lvlJc w:val="left"/>
+      <w:pPr>
+        <w:ind w:left="3600" w:hanging="360"/>
+      </w:pPr>
+    </w:lvl>
+    <w:lvl w:ilvl="5" w:tplc="080A001B" w:tentative="1">
+      <w:start w:val="1"/>
+      <w:numFmt w:val="lowerRoman"/>
+      <w:lvlText w:val="%6."/>
+      <w:lvlJc w:val="right"/>
+      <w:pPr>
+        <w:ind w:left="4320" w:hanging="180"/>
+      </w:pPr>
+    </w:lvl>
+    <w:lvl w:ilvl="6" w:tplc="080A000F" w:tentative="1">
+      <w:start w:val="1"/>
+      <w:numFmt w:val="decimal"/>
+      <w:lvlText w:val="%7."/>
+      <w:lvlJc w:val="left"/>
+      <w:pPr>
+        <w:ind w:left="5040" w:hanging="360"/>
+      </w:pPr>
+    </w:lvl>
+    <w:lvl w:ilvl="7" w:tplc="080A0019" w:tentative="1">
+      <w:start w:val="1"/>
+      <w:numFmt w:val="lowerLetter"/>
+      <w:lvlText w:val="%8."/>
+      <w:lvlJc w:val="left"/>
+      <w:pPr>
+        <w:ind w:left="5760" w:hanging="360"/>
+      </w:pPr>
+    </w:lvl>
+    <w:lvl w:ilvl="8" w:tplc="080A001B" w:tentative="1">
+      <w:start w:val="1"/>
+      <w:numFmt w:val="lowerRoman"/>
+      <w:lvlText w:val="%9."/>
+      <w:lvlJc w:val="right"/>
+      <w:pPr>
+        <w:ind w:left="6480" w:hanging="180"/>
+      </w:pPr>
+    </w:lvl>
+  </w:abstractNum>
+  <w:abstractNum w:abstractNumId="1" w15:restartNumberingAfterBreak="0">
+    <w:nsid w:val="067C621E"/>
+    <w:multiLevelType w:val="hybridMultilevel"/>
+    <w:tmpl w:val="D494C748"/>
+    <w:lvl w:ilvl="0" w:tplc="02861880">
+      <w:start w:val="1"/>
+      <w:numFmt w:val="decimal"/>
+      <w:lvlText w:val="%1."/>
+      <w:lvlJc w:val="left"/>
+      <w:pPr>
+        <w:ind w:left="720" w:hanging="360"/>
+      </w:pPr>
+      <w:rPr>
+        <w:rFonts w:hint="default"/>
+        <w:b w:val="0"/>
+        <w:bCs w:val="0"/>
+      </w:rPr>
+    </w:lvl>
+    <w:lvl w:ilvl="1" w:tplc="080A0019" w:tentative="1">
+      <w:start w:val="1"/>
+      <w:numFmt w:val="lowerLetter"/>
+      <w:lvlText w:val="%2."/>
+      <w:lvlJc w:val="left"/>
+      <w:pPr>
+        <w:ind w:left="1440" w:hanging="360"/>
+      </w:pPr>
+    </w:lvl>
+    <w:lvl w:ilvl="2" w:tplc="080A001B" w:tentative="1">
+      <w:start w:val="1"/>
+      <w:numFmt w:val="lowerRoman"/>
+      <w:lvlText w:val="%3."/>
+      <w:lvlJc w:val="right"/>
+      <w:pPr>
+        <w:ind w:left="2160" w:hanging="180"/>
+      </w:pPr>
+    </w:lvl>
+    <w:lvl w:ilvl="3" w:tplc="080A000F" w:tentative="1">
+      <w:start w:val="1"/>
+      <w:numFmt w:val="decimal"/>
+      <w:lvlText w:val="%4."/>
+      <w:lvlJc w:val="left"/>
+      <w:pPr>
+        <w:ind w:left="2880" w:hanging="360"/>
+      </w:pPr>
+    </w:lvl>
+    <w:lvl w:ilvl="4" w:tplc="080A0019" w:tentative="1">
+      <w:start w:val="1"/>
+      <w:numFmt w:val="lowerLetter"/>
+      <w:lvlText w:val="%5."/>
+      <w:lvlJc w:val="left"/>
+      <w:pPr>
+        <w:ind w:left="3600" w:hanging="360"/>
+      </w:pPr>
+    </w:lvl>
+    <w:lvl w:ilvl="5" w:tplc="080A001B" w:tentative="1">
+      <w:start w:val="1"/>
+      <w:numFmt w:val="lowerRoman"/>
+      <w:lvlText w:val="%6."/>
+      <w:lvlJc w:val="right"/>
+      <w:pPr>
+        <w:ind w:left="4320" w:hanging="180"/>
+      </w:pPr>
+    </w:lvl>
+    <w:lvl w:ilvl="6" w:tplc="080A000F" w:tentative="1">
+      <w:start w:val="1"/>
+      <w:numFmt w:val="decimal"/>
+      <w:lvlText w:val="%7."/>
+      <w:lvlJc w:val="left"/>
+      <w:pPr>
+        <w:ind w:left="5040" w:hanging="360"/>
+      </w:pPr>
+    </w:lvl>
+    <w:lvl w:ilvl="7" w:tplc="080A0019" w:tentative="1">
+      <w:start w:val="1"/>
+      <w:numFmt w:val="lowerLetter"/>
+      <w:lvlText w:val="%8."/>
+      <w:lvlJc w:val="left"/>
+      <w:pPr>
+        <w:ind w:left="5760" w:hanging="360"/>
+      </w:pPr>
+    </w:lvl>
+    <w:lvl w:ilvl="8" w:tplc="080A001B" w:tentative="1">
+      <w:start w:val="1"/>
+      <w:numFmt w:val="lowerRoman"/>
+      <w:lvlText w:val="%9."/>
+      <w:lvlJc w:val="right"/>
+      <w:pPr>
+        <w:ind w:left="6480" w:hanging="180"/>
+      </w:pPr>
+    </w:lvl>
+  </w:abstractNum>
+  <w:abstractNum w:abstractNumId="2" w15:restartNumberingAfterBreak="0">
+    <w:nsid w:val="083A5414"/>
+    <w:multiLevelType w:val="hybridMultilevel"/>
+    <w:tmpl w:val="6A388826"/>
+    <w:lvl w:ilvl="0" w:tplc="080A000F">
+      <w:start w:val="1"/>
+      <w:numFmt w:val="decimal"/>
+      <w:lvlText w:val="%1."/>
+      <w:lvlJc w:val="left"/>
+      <w:pPr>
+        <w:ind w:left="720" w:hanging="360"/>
+      </w:pPr>
+      <w:rPr>
+        <w:rFonts w:hint="default"/>
+      </w:rPr>
+    </w:lvl>
+    <w:lvl w:ilvl="1" w:tplc="080A0019" w:tentative="1">
+      <w:start w:val="1"/>
+      <w:numFmt w:val="lowerLetter"/>
+      <w:lvlText w:val="%2."/>
+      <w:lvlJc w:val="left"/>
+      <w:pPr>
+        <w:ind w:left="1440" w:hanging="360"/>
+      </w:pPr>
+    </w:lvl>
+    <w:lvl w:ilvl="2" w:tplc="080A001B" w:tentative="1">
+      <w:start w:val="1"/>
+      <w:numFmt w:val="lowerRoman"/>
+      <w:lvlText w:val="%3."/>
+      <w:lvlJc w:val="right"/>
+      <w:pPr>
+        <w:ind w:left="2160" w:hanging="180"/>
+      </w:pPr>
+    </w:lvl>
+    <w:lvl w:ilvl="3" w:tplc="080A000F" w:tentative="1">
+      <w:start w:val="1"/>
+      <w:numFmt w:val="decimal"/>
+      <w:lvlText w:val="%4."/>
+      <w:lvlJc w:val="left"/>
+      <w:pPr>
+        <w:ind w:left="2880" w:hanging="360"/>
+      </w:pPr>
+    </w:lvl>
+    <w:lvl w:ilvl="4" w:tplc="080A0019" w:tentative="1">
+      <w:start w:val="1"/>
+      <w:numFmt w:val="lowerLetter"/>
+      <w:lvlText w:val="%5."/>
+      <w:lvlJc w:val="left"/>
+      <w:pPr>
+        <w:ind w:left="3600" w:hanging="360"/>
+      </w:pPr>
+    </w:lvl>
+    <w:lvl w:ilvl="5" w:tplc="080A001B" w:tentative="1">
+      <w:start w:val="1"/>
+      <w:numFmt w:val="lowerRoman"/>
+      <w:lvlText w:val="%6."/>
+      <w:lvlJc w:val="right"/>
+      <w:pPr>
+        <w:ind w:left="4320" w:hanging="180"/>
+      </w:pPr>
+    </w:lvl>
+    <w:lvl w:ilvl="6" w:tplc="080A000F" w:tentative="1">
+      <w:start w:val="1"/>
+      <w:numFmt w:val="decimal"/>
+      <w:lvlText w:val="%7."/>
+      <w:lvlJc w:val="left"/>
+      <w:pPr>
+        <w:ind w:left="5040" w:hanging="360"/>
+      </w:pPr>
+    </w:lvl>
+    <w:lvl w:ilvl="7" w:tplc="080A0019" w:tentative="1">
+      <w:start w:val="1"/>
+      <w:numFmt w:val="lowerLetter"/>
+      <w:lvlText w:val="%8."/>
+      <w:lvlJc w:val="left"/>
+      <w:pPr>
+        <w:ind w:left="5760" w:hanging="360"/>
+      </w:pPr>
+    </w:lvl>
+    <w:lvl w:ilvl="8" w:tplc="080A001B" w:tentative="1">
+      <w:start w:val="1"/>
+      <w:numFmt w:val="lowerRoman"/>
+      <w:lvlText w:val="%9."/>
+      <w:lvlJc w:val="right"/>
+      <w:pPr>
+        <w:ind w:left="6480" w:hanging="180"/>
+      </w:pPr>
+    </w:lvl>
+  </w:abstractNum>
+  <w:abstractNum w:abstractNumId="3" w15:restartNumberingAfterBreak="0">
+    <w:nsid w:val="0FB9625A"/>
+    <w:multiLevelType w:val="hybridMultilevel"/>
+    <w:tmpl w:val="E8C0B958"/>
+    <w:lvl w:ilvl="0" w:tplc="080A000F">
+      <w:start w:val="1"/>
+      <w:numFmt w:val="decimal"/>
+      <w:lvlText w:val="%1."/>
+      <w:lvlJc w:val="left"/>
+      <w:pPr>
+        <w:ind w:left="720" w:hanging="360"/>
+      </w:pPr>
+      <w:rPr>
+        <w:rFonts w:hint="default"/>
+      </w:rPr>
+    </w:lvl>
+    <w:lvl w:ilvl="1" w:tplc="080A0019" w:tentative="1">
+      <w:start w:val="1"/>
+      <w:numFmt w:val="lowerLetter"/>
+      <w:lvlText w:val="%2."/>
+      <w:lvlJc w:val="left"/>
+      <w:pPr>
+        <w:ind w:left="1440" w:hanging="360"/>
+      </w:pPr>
+    </w:lvl>
+    <w:lvl w:ilvl="2" w:tplc="080A001B" w:tentative="1">
+      <w:start w:val="1"/>
+      <w:numFmt w:val="lowerRoman"/>
+      <w:lvlText w:val="%3."/>
+      <w:lvlJc w:val="right"/>
+      <w:pPr>
+        <w:ind w:left="2160" w:hanging="180"/>
+      </w:pPr>
+    </w:lvl>
+    <w:lvl w:ilvl="3" w:tplc="080A000F" w:tentative="1">
+      <w:start w:val="1"/>
+      <w:numFmt w:val="decimal"/>
+      <w:lvlText w:val="%4."/>
+      <w:lvlJc w:val="left"/>
+      <w:pPr>
+        <w:ind w:left="2880" w:hanging="360"/>
+      </w:pPr>
+    </w:lvl>
+    <w:lvl w:ilvl="4" w:tplc="080A0019" w:tentative="1">
+      <w:start w:val="1"/>
+      <w:numFmt w:val="lowerLetter"/>
+      <w:lvlText w:val="%5."/>
+      <w:lvlJc w:val="left"/>
+      <w:pPr>
+        <w:ind w:left="3600" w:hanging="360"/>
+      </w:pPr>
+    </w:lvl>
+    <w:lvl w:ilvl="5" w:tplc="080A001B" w:tentative="1">
+      <w:start w:val="1"/>
+      <w:numFmt w:val="lowerRoman"/>
+      <w:lvlText w:val="%6."/>
+      <w:lvlJc w:val="right"/>
+      <w:pPr>
+        <w:ind w:left="4320" w:hanging="180"/>
+      </w:pPr>
+    </w:lvl>
+    <w:lvl w:ilvl="6" w:tplc="080A000F" w:tentative="1">
+      <w:start w:val="1"/>
+      <w:numFmt w:val="decimal"/>
+      <w:lvlText w:val="%7."/>
+      <w:lvlJc w:val="left"/>
+      <w:pPr>
+        <w:ind w:left="5040" w:hanging="360"/>
+      </w:pPr>
+    </w:lvl>
+    <w:lvl w:ilvl="7" w:tplc="080A0019" w:tentative="1">
+      <w:start w:val="1"/>
+      <w:numFmt w:val="lowerLetter"/>
+      <w:lvlText w:val="%8."/>
+      <w:lvlJc w:val="left"/>
+      <w:pPr>
+        <w:ind w:left="5760" w:hanging="360"/>
+      </w:pPr>
+    </w:lvl>
+    <w:lvl w:ilvl="8" w:tplc="080A001B" w:tentative="1">
+      <w:start w:val="1"/>
+      <w:numFmt w:val="lowerRoman"/>
+      <w:lvlText w:val="%9."/>
+      <w:lvlJc w:val="right"/>
+      <w:pPr>
+        <w:ind w:left="6480" w:hanging="180"/>
+      </w:pPr>
+    </w:lvl>
+  </w:abstractNum>
+  <w:abstractNum w:abstractNumId="4" w15:restartNumberingAfterBreak="0">
     <w:nsid w:val="142C1E55"/>
     <w:multiLevelType w:val="hybridMultilevel"/>
     <w:tmpl w:val="2988D05E"/>
@@ -4842,7 +8281,96 @@
       </w:pPr>
     </w:lvl>
   </w:abstractNum>
-  <w:abstractNum w:abstractNumId="1" w15:restartNumberingAfterBreak="0">
+  <w:abstractNum w:abstractNumId="5" w15:restartNumberingAfterBreak="0">
+    <w:nsid w:val="1B2A6356"/>
+    <w:multiLevelType w:val="hybridMultilevel"/>
+    <w:tmpl w:val="1514E450"/>
+    <w:lvl w:ilvl="0" w:tplc="080A000F">
+      <w:start w:val="1"/>
+      <w:numFmt w:val="decimal"/>
+      <w:lvlText w:val="%1."/>
+      <w:lvlJc w:val="left"/>
+      <w:pPr>
+        <w:ind w:left="720" w:hanging="360"/>
+      </w:pPr>
+      <w:rPr>
+        <w:rFonts w:hint="default"/>
+      </w:rPr>
+    </w:lvl>
+    <w:lvl w:ilvl="1" w:tplc="080A0019" w:tentative="1">
+      <w:start w:val="1"/>
+      <w:numFmt w:val="lowerLetter"/>
+      <w:lvlText w:val="%2."/>
+      <w:lvlJc w:val="left"/>
+      <w:pPr>
+        <w:ind w:left="1440" w:hanging="360"/>
+      </w:pPr>
+    </w:lvl>
+    <w:lvl w:ilvl="2" w:tplc="080A001B" w:tentative="1">
+      <w:start w:val="1"/>
+      <w:numFmt w:val="lowerRoman"/>
+      <w:lvlText w:val="%3."/>
+      <w:lvlJc w:val="right"/>
+      <w:pPr>
+        <w:ind w:left="2160" w:hanging="180"/>
+      </w:pPr>
+    </w:lvl>
+    <w:lvl w:ilvl="3" w:tplc="080A000F" w:tentative="1">
+      <w:start w:val="1"/>
+      <w:numFmt w:val="decimal"/>
+      <w:lvlText w:val="%4."/>
+      <w:lvlJc w:val="left"/>
+      <w:pPr>
+        <w:ind w:left="2880" w:hanging="360"/>
+      </w:pPr>
+    </w:lvl>
+    <w:lvl w:ilvl="4" w:tplc="080A0019" w:tentative="1">
+      <w:start w:val="1"/>
+      <w:numFmt w:val="lowerLetter"/>
+      <w:lvlText w:val="%5."/>
+      <w:lvlJc w:val="left"/>
+      <w:pPr>
+        <w:ind w:left="3600" w:hanging="360"/>
+      </w:pPr>
+    </w:lvl>
+    <w:lvl w:ilvl="5" w:tplc="080A001B" w:tentative="1">
+      <w:start w:val="1"/>
+      <w:numFmt w:val="lowerRoman"/>
+      <w:lvlText w:val="%6."/>
+      <w:lvlJc w:val="right"/>
+      <w:pPr>
+        <w:ind w:left="4320" w:hanging="180"/>
+      </w:pPr>
+    </w:lvl>
+    <w:lvl w:ilvl="6" w:tplc="080A000F" w:tentative="1">
+      <w:start w:val="1"/>
+      <w:numFmt w:val="decimal"/>
+      <w:lvlText w:val="%7."/>
+      <w:lvlJc w:val="left"/>
+      <w:pPr>
+        <w:ind w:left="5040" w:hanging="360"/>
+      </w:pPr>
+    </w:lvl>
+    <w:lvl w:ilvl="7" w:tplc="080A0019" w:tentative="1">
+      <w:start w:val="1"/>
+      <w:numFmt w:val="lowerLetter"/>
+      <w:lvlText w:val="%8."/>
+      <w:lvlJc w:val="left"/>
+      <w:pPr>
+        <w:ind w:left="5760" w:hanging="360"/>
+      </w:pPr>
+    </w:lvl>
+    <w:lvl w:ilvl="8" w:tplc="080A001B" w:tentative="1">
+      <w:start w:val="1"/>
+      <w:numFmt w:val="lowerRoman"/>
+      <w:lvlText w:val="%9."/>
+      <w:lvlJc w:val="right"/>
+      <w:pPr>
+        <w:ind w:left="6480" w:hanging="180"/>
+      </w:pPr>
+    </w:lvl>
+  </w:abstractNum>
+  <w:abstractNum w:abstractNumId="6" w15:restartNumberingAfterBreak="0">
     <w:nsid w:val="280163CB"/>
     <w:multiLevelType w:val="hybridMultilevel"/>
     <w:tmpl w:val="50924842"/>
@@ -4955,10 +8483,277 @@
       </w:rPr>
     </w:lvl>
   </w:abstractNum>
-  <w:abstractNum w:abstractNumId="2" w15:restartNumberingAfterBreak="0">
+  <w:abstractNum w:abstractNumId="7" w15:restartNumberingAfterBreak="0">
+    <w:nsid w:val="289D369B"/>
+    <w:multiLevelType w:val="hybridMultilevel"/>
+    <w:tmpl w:val="A7E80D96"/>
+    <w:lvl w:ilvl="0" w:tplc="080A000F">
+      <w:start w:val="1"/>
+      <w:numFmt w:val="decimal"/>
+      <w:lvlText w:val="%1."/>
+      <w:lvlJc w:val="left"/>
+      <w:pPr>
+        <w:ind w:left="720" w:hanging="360"/>
+      </w:pPr>
+      <w:rPr>
+        <w:rFonts w:hint="default"/>
+      </w:rPr>
+    </w:lvl>
+    <w:lvl w:ilvl="1" w:tplc="080A0019" w:tentative="1">
+      <w:start w:val="1"/>
+      <w:numFmt w:val="lowerLetter"/>
+      <w:lvlText w:val="%2."/>
+      <w:lvlJc w:val="left"/>
+      <w:pPr>
+        <w:ind w:left="1440" w:hanging="360"/>
+      </w:pPr>
+    </w:lvl>
+    <w:lvl w:ilvl="2" w:tplc="080A001B" w:tentative="1">
+      <w:start w:val="1"/>
+      <w:numFmt w:val="lowerRoman"/>
+      <w:lvlText w:val="%3."/>
+      <w:lvlJc w:val="right"/>
+      <w:pPr>
+        <w:ind w:left="2160" w:hanging="180"/>
+      </w:pPr>
+    </w:lvl>
+    <w:lvl w:ilvl="3" w:tplc="080A000F" w:tentative="1">
+      <w:start w:val="1"/>
+      <w:numFmt w:val="decimal"/>
+      <w:lvlText w:val="%4."/>
+      <w:lvlJc w:val="left"/>
+      <w:pPr>
+        <w:ind w:left="2880" w:hanging="360"/>
+      </w:pPr>
+    </w:lvl>
+    <w:lvl w:ilvl="4" w:tplc="080A0019" w:tentative="1">
+      <w:start w:val="1"/>
+      <w:numFmt w:val="lowerLetter"/>
+      <w:lvlText w:val="%5."/>
+      <w:lvlJc w:val="left"/>
+      <w:pPr>
+        <w:ind w:left="3600" w:hanging="360"/>
+      </w:pPr>
+    </w:lvl>
+    <w:lvl w:ilvl="5" w:tplc="080A001B" w:tentative="1">
+      <w:start w:val="1"/>
+      <w:numFmt w:val="lowerRoman"/>
+      <w:lvlText w:val="%6."/>
+      <w:lvlJc w:val="right"/>
+      <w:pPr>
+        <w:ind w:left="4320" w:hanging="180"/>
+      </w:pPr>
+    </w:lvl>
+    <w:lvl w:ilvl="6" w:tplc="080A000F" w:tentative="1">
+      <w:start w:val="1"/>
+      <w:numFmt w:val="decimal"/>
+      <w:lvlText w:val="%7."/>
+      <w:lvlJc w:val="left"/>
+      <w:pPr>
+        <w:ind w:left="5040" w:hanging="360"/>
+      </w:pPr>
+    </w:lvl>
+    <w:lvl w:ilvl="7" w:tplc="080A0019" w:tentative="1">
+      <w:start w:val="1"/>
+      <w:numFmt w:val="lowerLetter"/>
+      <w:lvlText w:val="%8."/>
+      <w:lvlJc w:val="left"/>
+      <w:pPr>
+        <w:ind w:left="5760" w:hanging="360"/>
+      </w:pPr>
+    </w:lvl>
+    <w:lvl w:ilvl="8" w:tplc="080A001B" w:tentative="1">
+      <w:start w:val="1"/>
+      <w:numFmt w:val="lowerRoman"/>
+      <w:lvlText w:val="%9."/>
+      <w:lvlJc w:val="right"/>
+      <w:pPr>
+        <w:ind w:left="6480" w:hanging="180"/>
+      </w:pPr>
+    </w:lvl>
+  </w:abstractNum>
+  <w:abstractNum w:abstractNumId="8" w15:restartNumberingAfterBreak="0">
+    <w:nsid w:val="39A23BB1"/>
+    <w:multiLevelType w:val="hybridMultilevel"/>
+    <w:tmpl w:val="91E20B28"/>
+    <w:lvl w:ilvl="0" w:tplc="080A000F">
+      <w:start w:val="1"/>
+      <w:numFmt w:val="decimal"/>
+      <w:lvlText w:val="%1."/>
+      <w:lvlJc w:val="left"/>
+      <w:pPr>
+        <w:ind w:left="720" w:hanging="360"/>
+      </w:pPr>
+      <w:rPr>
+        <w:rFonts w:hint="default"/>
+      </w:rPr>
+    </w:lvl>
+    <w:lvl w:ilvl="1" w:tplc="080A0019" w:tentative="1">
+      <w:start w:val="1"/>
+      <w:numFmt w:val="lowerLetter"/>
+      <w:lvlText w:val="%2."/>
+      <w:lvlJc w:val="left"/>
+      <w:pPr>
+        <w:ind w:left="1440" w:hanging="360"/>
+      </w:pPr>
+    </w:lvl>
+    <w:lvl w:ilvl="2" w:tplc="080A001B" w:tentative="1">
+      <w:start w:val="1"/>
+      <w:numFmt w:val="lowerRoman"/>
+      <w:lvlText w:val="%3."/>
+      <w:lvlJc w:val="right"/>
+      <w:pPr>
+        <w:ind w:left="2160" w:hanging="180"/>
+      </w:pPr>
+    </w:lvl>
+    <w:lvl w:ilvl="3" w:tplc="080A000F" w:tentative="1">
+      <w:start w:val="1"/>
+      <w:numFmt w:val="decimal"/>
+      <w:lvlText w:val="%4."/>
+      <w:lvlJc w:val="left"/>
+      <w:pPr>
+        <w:ind w:left="2880" w:hanging="360"/>
+      </w:pPr>
+    </w:lvl>
+    <w:lvl w:ilvl="4" w:tplc="080A0019" w:tentative="1">
+      <w:start w:val="1"/>
+      <w:numFmt w:val="lowerLetter"/>
+      <w:lvlText w:val="%5."/>
+      <w:lvlJc w:val="left"/>
+      <w:pPr>
+        <w:ind w:left="3600" w:hanging="360"/>
+      </w:pPr>
+    </w:lvl>
+    <w:lvl w:ilvl="5" w:tplc="080A001B" w:tentative="1">
+      <w:start w:val="1"/>
+      <w:numFmt w:val="lowerRoman"/>
+      <w:lvlText w:val="%6."/>
+      <w:lvlJc w:val="right"/>
+      <w:pPr>
+        <w:ind w:left="4320" w:hanging="180"/>
+      </w:pPr>
+    </w:lvl>
+    <w:lvl w:ilvl="6" w:tplc="080A000F" w:tentative="1">
+      <w:start w:val="1"/>
+      <w:numFmt w:val="decimal"/>
+      <w:lvlText w:val="%7."/>
+      <w:lvlJc w:val="left"/>
+      <w:pPr>
+        <w:ind w:left="5040" w:hanging="360"/>
+      </w:pPr>
+    </w:lvl>
+    <w:lvl w:ilvl="7" w:tplc="080A0019" w:tentative="1">
+      <w:start w:val="1"/>
+      <w:numFmt w:val="lowerLetter"/>
+      <w:lvlText w:val="%8."/>
+      <w:lvlJc w:val="left"/>
+      <w:pPr>
+        <w:ind w:left="5760" w:hanging="360"/>
+      </w:pPr>
+    </w:lvl>
+    <w:lvl w:ilvl="8" w:tplc="080A001B" w:tentative="1">
+      <w:start w:val="1"/>
+      <w:numFmt w:val="lowerRoman"/>
+      <w:lvlText w:val="%9."/>
+      <w:lvlJc w:val="right"/>
+      <w:pPr>
+        <w:ind w:left="6480" w:hanging="180"/>
+      </w:pPr>
+    </w:lvl>
+  </w:abstractNum>
+  <w:abstractNum w:abstractNumId="9" w15:restartNumberingAfterBreak="0">
+    <w:nsid w:val="3B3F23FC"/>
+    <w:multiLevelType w:val="hybridMultilevel"/>
+    <w:tmpl w:val="67883B12"/>
+    <w:lvl w:ilvl="0" w:tplc="080A000F">
+      <w:start w:val="1"/>
+      <w:numFmt w:val="decimal"/>
+      <w:lvlText w:val="%1."/>
+      <w:lvlJc w:val="left"/>
+      <w:pPr>
+        <w:ind w:left="720" w:hanging="360"/>
+      </w:pPr>
+      <w:rPr>
+        <w:rFonts w:hint="default"/>
+      </w:rPr>
+    </w:lvl>
+    <w:lvl w:ilvl="1" w:tplc="080A0019" w:tentative="1">
+      <w:start w:val="1"/>
+      <w:numFmt w:val="lowerLetter"/>
+      <w:lvlText w:val="%2."/>
+      <w:lvlJc w:val="left"/>
+      <w:pPr>
+        <w:ind w:left="1440" w:hanging="360"/>
+      </w:pPr>
+    </w:lvl>
+    <w:lvl w:ilvl="2" w:tplc="080A001B" w:tentative="1">
+      <w:start w:val="1"/>
+      <w:numFmt w:val="lowerRoman"/>
+      <w:lvlText w:val="%3."/>
+      <w:lvlJc w:val="right"/>
+      <w:pPr>
+        <w:ind w:left="2160" w:hanging="180"/>
+      </w:pPr>
+    </w:lvl>
+    <w:lvl w:ilvl="3" w:tplc="080A000F" w:tentative="1">
+      <w:start w:val="1"/>
+      <w:numFmt w:val="decimal"/>
+      <w:lvlText w:val="%4."/>
+      <w:lvlJc w:val="left"/>
+      <w:pPr>
+        <w:ind w:left="2880" w:hanging="360"/>
+      </w:pPr>
+    </w:lvl>
+    <w:lvl w:ilvl="4" w:tplc="080A0019" w:tentative="1">
+      <w:start w:val="1"/>
+      <w:numFmt w:val="lowerLetter"/>
+      <w:lvlText w:val="%5."/>
+      <w:lvlJc w:val="left"/>
+      <w:pPr>
+        <w:ind w:left="3600" w:hanging="360"/>
+      </w:pPr>
+    </w:lvl>
+    <w:lvl w:ilvl="5" w:tplc="080A001B" w:tentative="1">
+      <w:start w:val="1"/>
+      <w:numFmt w:val="lowerRoman"/>
+      <w:lvlText w:val="%6."/>
+      <w:lvlJc w:val="right"/>
+      <w:pPr>
+        <w:ind w:left="4320" w:hanging="180"/>
+      </w:pPr>
+    </w:lvl>
+    <w:lvl w:ilvl="6" w:tplc="080A000F" w:tentative="1">
+      <w:start w:val="1"/>
+      <w:numFmt w:val="decimal"/>
+      <w:lvlText w:val="%7."/>
+      <w:lvlJc w:val="left"/>
+      <w:pPr>
+        <w:ind w:left="5040" w:hanging="360"/>
+      </w:pPr>
+    </w:lvl>
+    <w:lvl w:ilvl="7" w:tplc="080A0019" w:tentative="1">
+      <w:start w:val="1"/>
+      <w:numFmt w:val="lowerLetter"/>
+      <w:lvlText w:val="%8."/>
+      <w:lvlJc w:val="left"/>
+      <w:pPr>
+        <w:ind w:left="5760" w:hanging="360"/>
+      </w:pPr>
+    </w:lvl>
+    <w:lvl w:ilvl="8" w:tplc="080A001B" w:tentative="1">
+      <w:start w:val="1"/>
+      <w:numFmt w:val="lowerRoman"/>
+      <w:lvlText w:val="%9."/>
+      <w:lvlJc w:val="right"/>
+      <w:pPr>
+        <w:ind w:left="6480" w:hanging="180"/>
+      </w:pPr>
+    </w:lvl>
+  </w:abstractNum>
+  <w:abstractNum w:abstractNumId="10" w15:restartNumberingAfterBreak="0">
     <w:nsid w:val="4D213FED"/>
     <w:multiLevelType w:val="hybridMultilevel"/>
-    <w:tmpl w:val="66401F3A"/>
+    <w:tmpl w:val="4DA4012C"/>
     <w:lvl w:ilvl="0" w:tplc="080A0001">
       <w:start w:val="1"/>
       <w:numFmt w:val="bullet"/>
@@ -5068,7 +8863,185 @@
       </w:rPr>
     </w:lvl>
   </w:abstractNum>
-  <w:abstractNum w:abstractNumId="3" w15:restartNumberingAfterBreak="0">
+  <w:abstractNum w:abstractNumId="11" w15:restartNumberingAfterBreak="0">
+    <w:nsid w:val="5775740F"/>
+    <w:multiLevelType w:val="hybridMultilevel"/>
+    <w:tmpl w:val="BC8AADDE"/>
+    <w:lvl w:ilvl="0" w:tplc="080A000F">
+      <w:start w:val="1"/>
+      <w:numFmt w:val="decimal"/>
+      <w:lvlText w:val="%1."/>
+      <w:lvlJc w:val="left"/>
+      <w:pPr>
+        <w:ind w:left="720" w:hanging="360"/>
+      </w:pPr>
+      <w:rPr>
+        <w:rFonts w:hint="default"/>
+      </w:rPr>
+    </w:lvl>
+    <w:lvl w:ilvl="1" w:tplc="080A0019" w:tentative="1">
+      <w:start w:val="1"/>
+      <w:numFmt w:val="lowerLetter"/>
+      <w:lvlText w:val="%2."/>
+      <w:lvlJc w:val="left"/>
+      <w:pPr>
+        <w:ind w:left="1440" w:hanging="360"/>
+      </w:pPr>
+    </w:lvl>
+    <w:lvl w:ilvl="2" w:tplc="080A001B" w:tentative="1">
+      <w:start w:val="1"/>
+      <w:numFmt w:val="lowerRoman"/>
+      <w:lvlText w:val="%3."/>
+      <w:lvlJc w:val="right"/>
+      <w:pPr>
+        <w:ind w:left="2160" w:hanging="180"/>
+      </w:pPr>
+    </w:lvl>
+    <w:lvl w:ilvl="3" w:tplc="080A000F" w:tentative="1">
+      <w:start w:val="1"/>
+      <w:numFmt w:val="decimal"/>
+      <w:lvlText w:val="%4."/>
+      <w:lvlJc w:val="left"/>
+      <w:pPr>
+        <w:ind w:left="2880" w:hanging="360"/>
+      </w:pPr>
+    </w:lvl>
+    <w:lvl w:ilvl="4" w:tplc="080A0019" w:tentative="1">
+      <w:start w:val="1"/>
+      <w:numFmt w:val="lowerLetter"/>
+      <w:lvlText w:val="%5."/>
+      <w:lvlJc w:val="left"/>
+      <w:pPr>
+        <w:ind w:left="3600" w:hanging="360"/>
+      </w:pPr>
+    </w:lvl>
+    <w:lvl w:ilvl="5" w:tplc="080A001B" w:tentative="1">
+      <w:start w:val="1"/>
+      <w:numFmt w:val="lowerRoman"/>
+      <w:lvlText w:val="%6."/>
+      <w:lvlJc w:val="right"/>
+      <w:pPr>
+        <w:ind w:left="4320" w:hanging="180"/>
+      </w:pPr>
+    </w:lvl>
+    <w:lvl w:ilvl="6" w:tplc="080A000F" w:tentative="1">
+      <w:start w:val="1"/>
+      <w:numFmt w:val="decimal"/>
+      <w:lvlText w:val="%7."/>
+      <w:lvlJc w:val="left"/>
+      <w:pPr>
+        <w:ind w:left="5040" w:hanging="360"/>
+      </w:pPr>
+    </w:lvl>
+    <w:lvl w:ilvl="7" w:tplc="080A0019" w:tentative="1">
+      <w:start w:val="1"/>
+      <w:numFmt w:val="lowerLetter"/>
+      <w:lvlText w:val="%8."/>
+      <w:lvlJc w:val="left"/>
+      <w:pPr>
+        <w:ind w:left="5760" w:hanging="360"/>
+      </w:pPr>
+    </w:lvl>
+    <w:lvl w:ilvl="8" w:tplc="080A001B" w:tentative="1">
+      <w:start w:val="1"/>
+      <w:numFmt w:val="lowerRoman"/>
+      <w:lvlText w:val="%9."/>
+      <w:lvlJc w:val="right"/>
+      <w:pPr>
+        <w:ind w:left="6480" w:hanging="180"/>
+      </w:pPr>
+    </w:lvl>
+  </w:abstractNum>
+  <w:abstractNum w:abstractNumId="12" w15:restartNumberingAfterBreak="0">
+    <w:nsid w:val="60A979F5"/>
+    <w:multiLevelType w:val="hybridMultilevel"/>
+    <w:tmpl w:val="E730D446"/>
+    <w:lvl w:ilvl="0" w:tplc="080A000F">
+      <w:start w:val="1"/>
+      <w:numFmt w:val="decimal"/>
+      <w:lvlText w:val="%1."/>
+      <w:lvlJc w:val="left"/>
+      <w:pPr>
+        <w:ind w:left="720" w:hanging="360"/>
+      </w:pPr>
+      <w:rPr>
+        <w:rFonts w:hint="default"/>
+      </w:rPr>
+    </w:lvl>
+    <w:lvl w:ilvl="1" w:tplc="080A0019" w:tentative="1">
+      <w:start w:val="1"/>
+      <w:numFmt w:val="lowerLetter"/>
+      <w:lvlText w:val="%2."/>
+      <w:lvlJc w:val="left"/>
+      <w:pPr>
+        <w:ind w:left="1440" w:hanging="360"/>
+      </w:pPr>
+    </w:lvl>
+    <w:lvl w:ilvl="2" w:tplc="080A001B" w:tentative="1">
+      <w:start w:val="1"/>
+      <w:numFmt w:val="lowerRoman"/>
+      <w:lvlText w:val="%3."/>
+      <w:lvlJc w:val="right"/>
+      <w:pPr>
+        <w:ind w:left="2160" w:hanging="180"/>
+      </w:pPr>
+    </w:lvl>
+    <w:lvl w:ilvl="3" w:tplc="080A000F" w:tentative="1">
+      <w:start w:val="1"/>
+      <w:numFmt w:val="decimal"/>
+      <w:lvlText w:val="%4."/>
+      <w:lvlJc w:val="left"/>
+      <w:pPr>
+        <w:ind w:left="2880" w:hanging="360"/>
+      </w:pPr>
+    </w:lvl>
+    <w:lvl w:ilvl="4" w:tplc="080A0019" w:tentative="1">
+      <w:start w:val="1"/>
+      <w:numFmt w:val="lowerLetter"/>
+      <w:lvlText w:val="%5."/>
+      <w:lvlJc w:val="left"/>
+      <w:pPr>
+        <w:ind w:left="3600" w:hanging="360"/>
+      </w:pPr>
+    </w:lvl>
+    <w:lvl w:ilvl="5" w:tplc="080A001B" w:tentative="1">
+      <w:start w:val="1"/>
+      <w:numFmt w:val="lowerRoman"/>
+      <w:lvlText w:val="%6."/>
+      <w:lvlJc w:val="right"/>
+      <w:pPr>
+        <w:ind w:left="4320" w:hanging="180"/>
+      </w:pPr>
+    </w:lvl>
+    <w:lvl w:ilvl="6" w:tplc="080A000F" w:tentative="1">
+      <w:start w:val="1"/>
+      <w:numFmt w:val="decimal"/>
+      <w:lvlText w:val="%7."/>
+      <w:lvlJc w:val="left"/>
+      <w:pPr>
+        <w:ind w:left="5040" w:hanging="360"/>
+      </w:pPr>
+    </w:lvl>
+    <w:lvl w:ilvl="7" w:tplc="080A0019" w:tentative="1">
+      <w:start w:val="1"/>
+      <w:numFmt w:val="lowerLetter"/>
+      <w:lvlText w:val="%8."/>
+      <w:lvlJc w:val="left"/>
+      <w:pPr>
+        <w:ind w:left="5760" w:hanging="360"/>
+      </w:pPr>
+    </w:lvl>
+    <w:lvl w:ilvl="8" w:tplc="080A001B" w:tentative="1">
+      <w:start w:val="1"/>
+      <w:numFmt w:val="lowerRoman"/>
+      <w:lvlText w:val="%9."/>
+      <w:lvlJc w:val="right"/>
+      <w:pPr>
+        <w:ind w:left="6480" w:hanging="180"/>
+      </w:pPr>
+    </w:lvl>
+  </w:abstractNum>
+  <w:abstractNum w:abstractNumId="13" w15:restartNumberingAfterBreak="0">
     <w:nsid w:val="643633BC"/>
     <w:multiLevelType w:val="hybridMultilevel"/>
     <w:tmpl w:val="FE6E4CEE"/>
@@ -5181,17 +9154,234 @@
       </w:rPr>
     </w:lvl>
   </w:abstractNum>
+  <w:abstractNum w:abstractNumId="14" w15:restartNumberingAfterBreak="0">
+    <w:nsid w:val="66C72C1C"/>
+    <w:multiLevelType w:val="hybridMultilevel"/>
+    <w:tmpl w:val="E1C26646"/>
+    <w:lvl w:ilvl="0" w:tplc="02861880">
+      <w:start w:val="1"/>
+      <w:numFmt w:val="decimal"/>
+      <w:lvlText w:val="%1."/>
+      <w:lvlJc w:val="left"/>
+      <w:pPr>
+        <w:ind w:left="720" w:hanging="360"/>
+      </w:pPr>
+      <w:rPr>
+        <w:rFonts w:hint="default"/>
+        <w:b w:val="0"/>
+        <w:bCs w:val="0"/>
+      </w:rPr>
+    </w:lvl>
+    <w:lvl w:ilvl="1" w:tplc="080A0019" w:tentative="1">
+      <w:start w:val="1"/>
+      <w:numFmt w:val="lowerLetter"/>
+      <w:lvlText w:val="%2."/>
+      <w:lvlJc w:val="left"/>
+      <w:pPr>
+        <w:ind w:left="1440" w:hanging="360"/>
+      </w:pPr>
+    </w:lvl>
+    <w:lvl w:ilvl="2" w:tplc="080A001B" w:tentative="1">
+      <w:start w:val="1"/>
+      <w:numFmt w:val="lowerRoman"/>
+      <w:lvlText w:val="%3."/>
+      <w:lvlJc w:val="right"/>
+      <w:pPr>
+        <w:ind w:left="2160" w:hanging="180"/>
+      </w:pPr>
+    </w:lvl>
+    <w:lvl w:ilvl="3" w:tplc="080A000F" w:tentative="1">
+      <w:start w:val="1"/>
+      <w:numFmt w:val="decimal"/>
+      <w:lvlText w:val="%4."/>
+      <w:lvlJc w:val="left"/>
+      <w:pPr>
+        <w:ind w:left="2880" w:hanging="360"/>
+      </w:pPr>
+    </w:lvl>
+    <w:lvl w:ilvl="4" w:tplc="080A0019" w:tentative="1">
+      <w:start w:val="1"/>
+      <w:numFmt w:val="lowerLetter"/>
+      <w:lvlText w:val="%5."/>
+      <w:lvlJc w:val="left"/>
+      <w:pPr>
+        <w:ind w:left="3600" w:hanging="360"/>
+      </w:pPr>
+    </w:lvl>
+    <w:lvl w:ilvl="5" w:tplc="080A001B" w:tentative="1">
+      <w:start w:val="1"/>
+      <w:numFmt w:val="lowerRoman"/>
+      <w:lvlText w:val="%6."/>
+      <w:lvlJc w:val="right"/>
+      <w:pPr>
+        <w:ind w:left="4320" w:hanging="180"/>
+      </w:pPr>
+    </w:lvl>
+    <w:lvl w:ilvl="6" w:tplc="080A000F" w:tentative="1">
+      <w:start w:val="1"/>
+      <w:numFmt w:val="decimal"/>
+      <w:lvlText w:val="%7."/>
+      <w:lvlJc w:val="left"/>
+      <w:pPr>
+        <w:ind w:left="5040" w:hanging="360"/>
+      </w:pPr>
+    </w:lvl>
+    <w:lvl w:ilvl="7" w:tplc="080A0019" w:tentative="1">
+      <w:start w:val="1"/>
+      <w:numFmt w:val="lowerLetter"/>
+      <w:lvlText w:val="%8."/>
+      <w:lvlJc w:val="left"/>
+      <w:pPr>
+        <w:ind w:left="5760" w:hanging="360"/>
+      </w:pPr>
+    </w:lvl>
+    <w:lvl w:ilvl="8" w:tplc="080A001B" w:tentative="1">
+      <w:start w:val="1"/>
+      <w:numFmt w:val="lowerRoman"/>
+      <w:lvlText w:val="%9."/>
+      <w:lvlJc w:val="right"/>
+      <w:pPr>
+        <w:ind w:left="6480" w:hanging="180"/>
+      </w:pPr>
+    </w:lvl>
+  </w:abstractNum>
+  <w:abstractNum w:abstractNumId="15" w15:restartNumberingAfterBreak="0">
+    <w:nsid w:val="7DD06FF0"/>
+    <w:multiLevelType w:val="hybridMultilevel"/>
+    <w:tmpl w:val="3F306D46"/>
+    <w:lvl w:ilvl="0" w:tplc="702E0356">
+      <w:start w:val="1"/>
+      <w:numFmt w:val="decimal"/>
+      <w:lvlText w:val="%1."/>
+      <w:lvlJc w:val="left"/>
+      <w:pPr>
+        <w:ind w:left="720" w:hanging="360"/>
+      </w:pPr>
+      <w:rPr>
+        <w:rFonts w:hint="default"/>
+        <w:b/>
+      </w:rPr>
+    </w:lvl>
+    <w:lvl w:ilvl="1" w:tplc="080A0019" w:tentative="1">
+      <w:start w:val="1"/>
+      <w:numFmt w:val="lowerLetter"/>
+      <w:lvlText w:val="%2."/>
+      <w:lvlJc w:val="left"/>
+      <w:pPr>
+        <w:ind w:left="1440" w:hanging="360"/>
+      </w:pPr>
+    </w:lvl>
+    <w:lvl w:ilvl="2" w:tplc="080A001B" w:tentative="1">
+      <w:start w:val="1"/>
+      <w:numFmt w:val="lowerRoman"/>
+      <w:lvlText w:val="%3."/>
+      <w:lvlJc w:val="right"/>
+      <w:pPr>
+        <w:ind w:left="2160" w:hanging="180"/>
+      </w:pPr>
+    </w:lvl>
+    <w:lvl w:ilvl="3" w:tplc="080A000F" w:tentative="1">
+      <w:start w:val="1"/>
+      <w:numFmt w:val="decimal"/>
+      <w:lvlText w:val="%4."/>
+      <w:lvlJc w:val="left"/>
+      <w:pPr>
+        <w:ind w:left="2880" w:hanging="360"/>
+      </w:pPr>
+    </w:lvl>
+    <w:lvl w:ilvl="4" w:tplc="080A0019" w:tentative="1">
+      <w:start w:val="1"/>
+      <w:numFmt w:val="lowerLetter"/>
+      <w:lvlText w:val="%5."/>
+      <w:lvlJc w:val="left"/>
+      <w:pPr>
+        <w:ind w:left="3600" w:hanging="360"/>
+      </w:pPr>
+    </w:lvl>
+    <w:lvl w:ilvl="5" w:tplc="080A001B" w:tentative="1">
+      <w:start w:val="1"/>
+      <w:numFmt w:val="lowerRoman"/>
+      <w:lvlText w:val="%6."/>
+      <w:lvlJc w:val="right"/>
+      <w:pPr>
+        <w:ind w:left="4320" w:hanging="180"/>
+      </w:pPr>
+    </w:lvl>
+    <w:lvl w:ilvl="6" w:tplc="080A000F" w:tentative="1">
+      <w:start w:val="1"/>
+      <w:numFmt w:val="decimal"/>
+      <w:lvlText w:val="%7."/>
+      <w:lvlJc w:val="left"/>
+      <w:pPr>
+        <w:ind w:left="5040" w:hanging="360"/>
+      </w:pPr>
+    </w:lvl>
+    <w:lvl w:ilvl="7" w:tplc="080A0019" w:tentative="1">
+      <w:start w:val="1"/>
+      <w:numFmt w:val="lowerLetter"/>
+      <w:lvlText w:val="%8."/>
+      <w:lvlJc w:val="left"/>
+      <w:pPr>
+        <w:ind w:left="5760" w:hanging="360"/>
+      </w:pPr>
+    </w:lvl>
+    <w:lvl w:ilvl="8" w:tplc="080A001B" w:tentative="1">
+      <w:start w:val="1"/>
+      <w:numFmt w:val="lowerRoman"/>
+      <w:lvlText w:val="%9."/>
+      <w:lvlJc w:val="right"/>
+      <w:pPr>
+        <w:ind w:left="6480" w:hanging="180"/>
+      </w:pPr>
+    </w:lvl>
+  </w:abstractNum>
   <w:num w:numId="1">
+    <w:abstractNumId w:val="13"/>
+  </w:num>
+  <w:num w:numId="2">
+    <w:abstractNumId w:val="6"/>
+  </w:num>
+  <w:num w:numId="3">
+    <w:abstractNumId w:val="4"/>
+  </w:num>
+  <w:num w:numId="4">
+    <w:abstractNumId w:val="10"/>
+  </w:num>
+  <w:num w:numId="5">
+    <w:abstractNumId w:val="14"/>
+  </w:num>
+  <w:num w:numId="6">
+    <w:abstractNumId w:val="1"/>
+  </w:num>
+  <w:num w:numId="7">
+    <w:abstractNumId w:val="7"/>
+  </w:num>
+  <w:num w:numId="8">
+    <w:abstractNumId w:val="0"/>
+  </w:num>
+  <w:num w:numId="9">
+    <w:abstractNumId w:val="12"/>
+  </w:num>
+  <w:num w:numId="10">
     <w:abstractNumId w:val="3"/>
   </w:num>
-  <w:num w:numId="2">
-    <w:abstractNumId w:val="1"/>
+  <w:num w:numId="11">
+    <w:abstractNumId w:val="2"/>
   </w:num>
-  <w:num w:numId="3">
-    <w:abstractNumId w:val="0"/>
+  <w:num w:numId="12">
+    <w:abstractNumId w:val="11"/>
   </w:num>
-  <w:num w:numId="4">
-    <w:abstractNumId w:val="2"/>
+  <w:num w:numId="13">
+    <w:abstractNumId w:val="15"/>
+  </w:num>
+  <w:num w:numId="14">
+    <w:abstractNumId w:val="5"/>
+  </w:num>
+  <w:num w:numId="15">
+    <w:abstractNumId w:val="8"/>
+  </w:num>
+  <w:num w:numId="16">
+    <w:abstractNumId w:val="9"/>
   </w:num>
 </w:numbering>
 </file>
@@ -5981,6 +10171,82 @@
       </w:tcPr>
     </w:tblStylePr>
   </w:style>
+  <w:style w:type="table" w:styleId="Tablaconcuadrcula4-nfasis5">
+    <w:name w:val="Grid Table 4 Accent 5"/>
+    <w:basedOn w:val="Tablanormal"/>
+    <w:uiPriority w:val="49"/>
+    <w:rsid w:val="00490E23"/>
+    <w:pPr>
+      <w:spacing w:after="0" w:line="240" w:lineRule="auto"/>
+    </w:pPr>
+    <w:tblPr>
+      <w:tblStyleRowBandSize w:val="1"/>
+      <w:tblStyleColBandSize w:val="1"/>
+      <w:tblBorders>
+        <w:top w:val="single" w:sz="4" w:space="0" w:color="9CC2E5" w:themeColor="accent5" w:themeTint="99"/>
+        <w:left w:val="single" w:sz="4" w:space="0" w:color="9CC2E5" w:themeColor="accent5" w:themeTint="99"/>
+        <w:bottom w:val="single" w:sz="4" w:space="0" w:color="9CC2E5" w:themeColor="accent5" w:themeTint="99"/>
+        <w:right w:val="single" w:sz="4" w:space="0" w:color="9CC2E5" w:themeColor="accent5" w:themeTint="99"/>
+        <w:insideH w:val="single" w:sz="4" w:space="0" w:color="9CC2E5" w:themeColor="accent5" w:themeTint="99"/>
+        <w:insideV w:val="single" w:sz="4" w:space="0" w:color="9CC2E5" w:themeColor="accent5" w:themeTint="99"/>
+      </w:tblBorders>
+    </w:tblPr>
+    <w:tblStylePr w:type="firstRow">
+      <w:rPr>
+        <w:b/>
+        <w:bCs/>
+        <w:color w:val="FFFFFF" w:themeColor="background1"/>
+      </w:rPr>
+      <w:tblPr/>
+      <w:tcPr>
+        <w:tcBorders>
+          <w:top w:val="single" w:sz="4" w:space="0" w:color="5B9BD5" w:themeColor="accent5"/>
+          <w:left w:val="single" w:sz="4" w:space="0" w:color="5B9BD5" w:themeColor="accent5"/>
+          <w:bottom w:val="single" w:sz="4" w:space="0" w:color="5B9BD5" w:themeColor="accent5"/>
+          <w:right w:val="single" w:sz="4" w:space="0" w:color="5B9BD5" w:themeColor="accent5"/>
+          <w:insideH w:val="nil"/>
+          <w:insideV w:val="nil"/>
+        </w:tcBorders>
+        <w:shd w:val="clear" w:color="auto" w:fill="5B9BD5" w:themeFill="accent5"/>
+      </w:tcPr>
+    </w:tblStylePr>
+    <w:tblStylePr w:type="lastRow">
+      <w:rPr>
+        <w:b/>
+        <w:bCs/>
+      </w:rPr>
+      <w:tblPr/>
+      <w:tcPr>
+        <w:tcBorders>
+          <w:top w:val="double" w:sz="4" w:space="0" w:color="5B9BD5" w:themeColor="accent5"/>
+        </w:tcBorders>
+      </w:tcPr>
+    </w:tblStylePr>
+    <w:tblStylePr w:type="firstCol">
+      <w:rPr>
+        <w:b/>
+        <w:bCs/>
+      </w:rPr>
+    </w:tblStylePr>
+    <w:tblStylePr w:type="lastCol">
+      <w:rPr>
+        <w:b/>
+        <w:bCs/>
+      </w:rPr>
+    </w:tblStylePr>
+    <w:tblStylePr w:type="band1Vert">
+      <w:tblPr/>
+      <w:tcPr>
+        <w:shd w:val="clear" w:color="auto" w:fill="DEEAF6" w:themeFill="accent5" w:themeFillTint="33"/>
+      </w:tcPr>
+    </w:tblStylePr>
+    <w:tblStylePr w:type="band1Horz">
+      <w:tblPr/>
+      <w:tcPr>
+        <w:shd w:val="clear" w:color="auto" w:fill="DEEAF6" w:themeFill="accent5" w:themeFillTint="33"/>
+      </w:tcPr>
+    </w:tblStylePr>
+  </w:style>
 </w:styles>
 </file>
 

</xml_diff>

<commit_message>
Agregando nuevos detalles a los requisitos
</commit_message>
<xml_diff>
--- a/DentiSmart.Documentacion/Casos de uso.docx
+++ b/DentiSmart.Documentacion/Casos de uso.docx
@@ -5766,12 +5766,115 @@
         <w:jc w:val="both"/>
         <w:rPr>
           <w:rFonts w:ascii="Arial" w:hAnsi="Arial" w:cs="Arial"/>
+          <w:b/>
+          <w:bCs/>
           <w:color w:val="000000" w:themeColor="text1"/>
           <w:sz w:val="24"/>
           <w:szCs w:val="24"/>
           <w:lang w:val="es-ES"/>
         </w:rPr>
       </w:pPr>
+      <w:r>
+        <w:rPr>
+          <w:rFonts w:ascii="Arial" w:hAnsi="Arial" w:cs="Arial"/>
+          <w:b/>
+          <w:bCs/>
+          <w:color w:val="000000" w:themeColor="text1"/>
+          <w:sz w:val="24"/>
+          <w:szCs w:val="24"/>
+          <w:u w:val="single"/>
+          <w:lang w:val="es-ES"/>
+        </w:rPr>
+        <w:t>Anexo:</w:t>
+      </w:r>
+      <w:r>
+        <w:rPr>
+          <w:rFonts w:ascii="Arial" w:hAnsi="Arial" w:cs="Arial"/>
+          <w:color w:val="000000" w:themeColor="text1"/>
+          <w:sz w:val="24"/>
+          <w:szCs w:val="24"/>
+          <w:lang w:val="es-ES"/>
+        </w:rPr>
+        <w:t xml:space="preserve"> </w:t>
+      </w:r>
+      <w:r>
+        <w:rPr>
+          <w:rFonts w:ascii="Arial" w:hAnsi="Arial" w:cs="Arial"/>
+          <w:color w:val="000000" w:themeColor="text1"/>
+          <w:sz w:val="24"/>
+          <w:szCs w:val="24"/>
+          <w:lang w:val="es-ES"/>
+        </w:rPr>
+        <w:t>CU</w:t>
+      </w:r>
+      <w:r>
+        <w:rPr>
+          <w:rFonts w:ascii="Arial" w:hAnsi="Arial" w:cs="Arial"/>
+          <w:color w:val="000000" w:themeColor="text1"/>
+          <w:sz w:val="24"/>
+          <w:szCs w:val="24"/>
+          <w:lang w:val="es-ES"/>
+        </w:rPr>
+        <w:t>0</w:t>
+      </w:r>
+      <w:r>
+        <w:rPr>
+          <w:rFonts w:ascii="Arial" w:hAnsi="Arial" w:cs="Arial"/>
+          <w:color w:val="000000" w:themeColor="text1"/>
+          <w:sz w:val="24"/>
+          <w:szCs w:val="24"/>
+          <w:lang w:val="es-ES"/>
+        </w:rPr>
+        <w:t>1: Agendar Cita Dental</w:t>
+      </w:r>
+      <w:r>
+        <w:rPr>
+          <w:rFonts w:ascii="Arial" w:hAnsi="Arial" w:cs="Arial"/>
+          <w:color w:val="000000" w:themeColor="text1"/>
+          <w:sz w:val="24"/>
+          <w:szCs w:val="24"/>
+          <w:lang w:val="es-ES"/>
+        </w:rPr>
+        <w:t xml:space="preserve"> en la </w:t>
+      </w:r>
+      <w:r>
+        <w:rPr>
+          <w:rFonts w:ascii="Arial" w:hAnsi="Arial" w:cs="Arial"/>
+          <w:b/>
+          <w:bCs/>
+          <w:color w:val="000000" w:themeColor="text1"/>
+          <w:sz w:val="24"/>
+          <w:szCs w:val="24"/>
+          <w:lang w:val="es-ES"/>
+        </w:rPr>
+        <w:t>H</w:t>
+      </w:r>
+      <w:r>
+        <w:rPr>
+          <w:rFonts w:ascii="Arial" w:hAnsi="Arial" w:cs="Arial"/>
+          <w:b/>
+          <w:bCs/>
+          <w:color w:val="000000" w:themeColor="text1"/>
+          <w:sz w:val="24"/>
+          <w:szCs w:val="24"/>
+          <w:lang w:val="es-ES"/>
+        </w:rPr>
+        <w:t xml:space="preserve">erramienta Enterprise </w:t>
+      </w:r>
+      <w:proofErr w:type="spellStart"/>
+      <w:r>
+        <w:rPr>
+          <w:rFonts w:ascii="Arial" w:hAnsi="Arial" w:cs="Arial"/>
+          <w:b/>
+          <w:bCs/>
+          <w:color w:val="000000" w:themeColor="text1"/>
+          <w:sz w:val="24"/>
+          <w:szCs w:val="24"/>
+          <w:lang w:val="es-ES"/>
+        </w:rPr>
+        <w:t>Architect</w:t>
+      </w:r>
+      <w:proofErr w:type="spellEnd"/>
     </w:p>
     <w:p>
       <w:pPr>
@@ -5928,6 +6031,18 @@
           <w:lang w:val="es-ES"/>
         </w:rPr>
       </w:pPr>
+    </w:p>
+    <w:p>
+      <w:pPr>
+        <w:jc w:val="both"/>
+        <w:rPr>
+          <w:rFonts w:ascii="Arial" w:hAnsi="Arial" w:cs="Arial"/>
+          <w:color w:val="000000" w:themeColor="text1"/>
+          <w:sz w:val="24"/>
+          <w:szCs w:val="24"/>
+          <w:lang w:val="es-ES"/>
+        </w:rPr>
+      </w:pPr>
       <w:r>
         <w:rPr>
           <w:rFonts w:ascii="Arial" w:hAnsi="Arial" w:cs="Arial"/>
@@ -5936,7 +6051,6 @@
           <w:szCs w:val="24"/>
           <w:lang w:val="es-ES"/>
         </w:rPr>
-        <w:lastRenderedPageBreak/>
         <w:t>C</w:t>
       </w:r>
       <w:r>
@@ -7434,7 +7548,6 @@
           <w:szCs w:val="24"/>
           <w:lang w:val="es-ES"/>
         </w:rPr>
-        <w:lastRenderedPageBreak/>
         <w:t>CU11: Registrar Inventario</w:t>
       </w:r>
     </w:p>
@@ -8821,7 +8934,6 @@
           <w:szCs w:val="24"/>
           <w:lang w:val="es-ES"/>
         </w:rPr>
-        <w:lastRenderedPageBreak/>
         <w:t xml:space="preserve">Interfaces (Pantallas) </w:t>
       </w:r>
     </w:p>

</xml_diff>

<commit_message>
Agregando capturas de casos de uso
</commit_message>
<xml_diff>
--- a/DentiSmart.Documentacion/Casos de uso.docx
+++ b/DentiSmart.Documentacion/Casos de uso.docx
@@ -5881,12 +5881,76 @@
         <w:jc w:val="both"/>
         <w:rPr>
           <w:rFonts w:ascii="Arial" w:hAnsi="Arial" w:cs="Arial"/>
+          <w:b/>
+          <w:bCs/>
           <w:color w:val="000000" w:themeColor="text1"/>
           <w:sz w:val="24"/>
           <w:szCs w:val="24"/>
           <w:lang w:val="es-ES"/>
         </w:rPr>
       </w:pPr>
+      <w:r>
+        <w:rPr>
+          <w:rFonts w:ascii="Arial" w:hAnsi="Arial" w:cs="Arial"/>
+          <w:b/>
+          <w:bCs/>
+          <w:noProof/>
+          <w:color w:val="000000" w:themeColor="text1"/>
+          <w:sz w:val="24"/>
+          <w:szCs w:val="24"/>
+          <w:lang w:val="es-ES"/>
+        </w:rPr>
+        <w:lastRenderedPageBreak/>
+        <w:drawing>
+          <wp:anchor distT="0" distB="0" distL="114300" distR="114300" simplePos="0" relativeHeight="251658240" behindDoc="0" locked="0" layoutInCell="1" allowOverlap="1" wp14:anchorId="5D502933" wp14:editId="675285EC">
+            <wp:simplePos x="0" y="0"/>
+            <wp:positionH relativeFrom="column">
+              <wp:posOffset>0</wp:posOffset>
+            </wp:positionH>
+            <wp:positionV relativeFrom="paragraph">
+              <wp:posOffset>0</wp:posOffset>
+            </wp:positionV>
+            <wp:extent cx="6077798" cy="4667901"/>
+            <wp:effectExtent l="0" t="0" r="0" b="0"/>
+            <wp:wrapTopAndBottom/>
+            <wp:docPr id="1" name="Imagen 1" descr="Diagrama&#10;&#10;Descripción generada automáticamente"/>
+            <wp:cNvGraphicFramePr>
+              <a:graphicFrameLocks xmlns:a="http://schemas.openxmlformats.org/drawingml/2006/main" noChangeAspect="1"/>
+            </wp:cNvGraphicFramePr>
+            <a:graphic xmlns:a="http://schemas.openxmlformats.org/drawingml/2006/main">
+              <a:graphicData uri="http://schemas.openxmlformats.org/drawingml/2006/picture">
+                <pic:pic xmlns:pic="http://schemas.openxmlformats.org/drawingml/2006/picture">
+                  <pic:nvPicPr>
+                    <pic:cNvPr id="1" name="Imagen 1" descr="Diagrama&#10;&#10;Descripción generada automáticamente"/>
+                    <pic:cNvPicPr/>
+                  </pic:nvPicPr>
+                  <pic:blipFill>
+                    <a:blip r:embed="rId5">
+                      <a:extLst>
+                        <a:ext uri="{28A0092B-C50C-407E-A947-70E740481C1C}">
+                          <a14:useLocalDpi xmlns:a14="http://schemas.microsoft.com/office/drawing/2010/main" val="0"/>
+                        </a:ext>
+                      </a:extLst>
+                    </a:blip>
+                    <a:stretch>
+                      <a:fillRect/>
+                    </a:stretch>
+                  </pic:blipFill>
+                  <pic:spPr>
+                    <a:xfrm>
+                      <a:off x="0" y="0"/>
+                      <a:ext cx="6077798" cy="4667901"/>
+                    </a:xfrm>
+                    <a:prstGeom prst="rect">
+                      <a:avLst/>
+                    </a:prstGeom>
+                  </pic:spPr>
+                </pic:pic>
+              </a:graphicData>
+            </a:graphic>
+          </wp:anchor>
+        </w:drawing>
+      </w:r>
     </w:p>
     <w:p>
       <w:pPr>
@@ -5899,6 +5963,66 @@
           <w:lang w:val="es-ES"/>
         </w:rPr>
       </w:pPr>
+      <w:r>
+        <w:rPr>
+          <w:rFonts w:ascii="Arial" w:hAnsi="Arial" w:cs="Arial"/>
+          <w:color w:val="000000" w:themeColor="text1"/>
+          <w:sz w:val="24"/>
+          <w:szCs w:val="24"/>
+          <w:lang w:val="es-ES"/>
+        </w:rPr>
+        <w:t>C</w:t>
+      </w:r>
+      <w:r>
+        <w:rPr>
+          <w:rFonts w:ascii="Arial" w:hAnsi="Arial" w:cs="Arial"/>
+          <w:color w:val="000000" w:themeColor="text1"/>
+          <w:sz w:val="24"/>
+          <w:szCs w:val="24"/>
+          <w:lang w:val="es-ES"/>
+        </w:rPr>
+        <w:t>U</w:t>
+      </w:r>
+      <w:r>
+        <w:rPr>
+          <w:rFonts w:ascii="Arial" w:hAnsi="Arial" w:cs="Arial"/>
+          <w:color w:val="000000" w:themeColor="text1"/>
+          <w:sz w:val="24"/>
+          <w:szCs w:val="24"/>
+          <w:lang w:val="es-ES"/>
+        </w:rPr>
+        <w:t>0</w:t>
+      </w:r>
+      <w:r>
+        <w:rPr>
+          <w:rFonts w:ascii="Arial" w:hAnsi="Arial" w:cs="Arial"/>
+          <w:color w:val="000000" w:themeColor="text1"/>
+          <w:sz w:val="24"/>
+          <w:szCs w:val="24"/>
+          <w:lang w:val="es-ES"/>
+        </w:rPr>
+        <w:t>2</w:t>
+      </w:r>
+      <w:r>
+        <w:rPr>
+          <w:rFonts w:ascii="Arial" w:hAnsi="Arial" w:cs="Arial"/>
+          <w:color w:val="000000" w:themeColor="text1"/>
+          <w:sz w:val="24"/>
+          <w:szCs w:val="24"/>
+          <w:lang w:val="es-ES"/>
+        </w:rPr>
+        <w:t xml:space="preserve">: </w:t>
+      </w:r>
+      <w:r>
+        <w:rPr>
+          <w:rFonts w:ascii="Arial" w:hAnsi="Arial" w:cs="Arial"/>
+          <w:color w:val="000000" w:themeColor="text1"/>
+          <w:sz w:val="24"/>
+          <w:szCs w:val="24"/>
+          <w:lang w:val="es-ES"/>
+        </w:rPr>
+        <w:t>Eliminar Cita Dental</w:t>
+      </w:r>
     </w:p>
     <w:p>
       <w:pPr>
@@ -5911,6 +6035,58 @@
           <w:lang w:val="es-ES"/>
         </w:rPr>
       </w:pPr>
+      <w:r>
+        <w:rPr>
+          <w:rFonts w:ascii="Arial" w:hAnsi="Arial" w:cs="Arial"/>
+          <w:noProof/>
+          <w:color w:val="000000" w:themeColor="text1"/>
+          <w:sz w:val="24"/>
+          <w:szCs w:val="24"/>
+          <w:lang w:val="es-ES"/>
+        </w:rPr>
+        <w:lastRenderedPageBreak/>
+        <w:drawing>
+          <wp:inline distT="0" distB="0" distL="0" distR="0" wp14:anchorId="441FC9FF" wp14:editId="5E0F6998">
+            <wp:extent cx="6372225" cy="3900038"/>
+            <wp:effectExtent l="0" t="0" r="0" b="5715"/>
+            <wp:docPr id="2" name="Imagen 2" descr="Diagrama&#10;&#10;Descripción generada automáticamente"/>
+            <wp:cNvGraphicFramePr>
+              <a:graphicFrameLocks xmlns:a="http://schemas.openxmlformats.org/drawingml/2006/main" noChangeAspect="1"/>
+            </wp:cNvGraphicFramePr>
+            <a:graphic xmlns:a="http://schemas.openxmlformats.org/drawingml/2006/main">
+              <a:graphicData uri="http://schemas.openxmlformats.org/drawingml/2006/picture">
+                <pic:pic xmlns:pic="http://schemas.openxmlformats.org/drawingml/2006/picture">
+                  <pic:nvPicPr>
+                    <pic:cNvPr id="2" name="Imagen 2" descr="Diagrama&#10;&#10;Descripción generada automáticamente"/>
+                    <pic:cNvPicPr/>
+                  </pic:nvPicPr>
+                  <pic:blipFill>
+                    <a:blip r:embed="rId6">
+                      <a:extLst>
+                        <a:ext uri="{28A0092B-C50C-407E-A947-70E740481C1C}">
+                          <a14:useLocalDpi xmlns:a14="http://schemas.microsoft.com/office/drawing/2010/main" val="0"/>
+                        </a:ext>
+                      </a:extLst>
+                    </a:blip>
+                    <a:stretch>
+                      <a:fillRect/>
+                    </a:stretch>
+                  </pic:blipFill>
+                  <pic:spPr>
+                    <a:xfrm>
+                      <a:off x="0" y="0"/>
+                      <a:ext cx="6375335" cy="3901941"/>
+                    </a:xfrm>
+                    <a:prstGeom prst="rect">
+                      <a:avLst/>
+                    </a:prstGeom>
+                  </pic:spPr>
+                </pic:pic>
+              </a:graphicData>
+            </a:graphic>
+          </wp:inline>
+        </w:drawing>
+      </w:r>
     </w:p>
     <w:p>
       <w:pPr>
@@ -5923,6 +6099,66 @@
           <w:lang w:val="es-ES"/>
         </w:rPr>
       </w:pPr>
+      <w:r>
+        <w:rPr>
+          <w:rFonts w:ascii="Arial" w:hAnsi="Arial" w:cs="Arial"/>
+          <w:color w:val="000000" w:themeColor="text1"/>
+          <w:sz w:val="24"/>
+          <w:szCs w:val="24"/>
+          <w:lang w:val="es-ES"/>
+        </w:rPr>
+        <w:t>C</w:t>
+      </w:r>
+      <w:r>
+        <w:rPr>
+          <w:rFonts w:ascii="Arial" w:hAnsi="Arial" w:cs="Arial"/>
+          <w:color w:val="000000" w:themeColor="text1"/>
+          <w:sz w:val="24"/>
+          <w:szCs w:val="24"/>
+          <w:lang w:val="es-ES"/>
+        </w:rPr>
+        <w:t>U</w:t>
+      </w:r>
+      <w:r>
+        <w:rPr>
+          <w:rFonts w:ascii="Arial" w:hAnsi="Arial" w:cs="Arial"/>
+          <w:color w:val="000000" w:themeColor="text1"/>
+          <w:sz w:val="24"/>
+          <w:szCs w:val="24"/>
+          <w:lang w:val="es-ES"/>
+        </w:rPr>
+        <w:t>0</w:t>
+      </w:r>
+      <w:r>
+        <w:rPr>
+          <w:rFonts w:ascii="Arial" w:hAnsi="Arial" w:cs="Arial"/>
+          <w:color w:val="000000" w:themeColor="text1"/>
+          <w:sz w:val="24"/>
+          <w:szCs w:val="24"/>
+          <w:lang w:val="es-ES"/>
+        </w:rPr>
+        <w:t>3</w:t>
+      </w:r>
+      <w:r>
+        <w:rPr>
+          <w:rFonts w:ascii="Arial" w:hAnsi="Arial" w:cs="Arial"/>
+          <w:color w:val="000000" w:themeColor="text1"/>
+          <w:sz w:val="24"/>
+          <w:szCs w:val="24"/>
+          <w:lang w:val="es-ES"/>
+        </w:rPr>
+        <w:t xml:space="preserve">: </w:t>
+      </w:r>
+      <w:r>
+        <w:rPr>
+          <w:rFonts w:ascii="Arial" w:hAnsi="Arial" w:cs="Arial"/>
+          <w:color w:val="000000" w:themeColor="text1"/>
+          <w:sz w:val="24"/>
+          <w:szCs w:val="24"/>
+          <w:lang w:val="es-ES"/>
+        </w:rPr>
+        <w:t>Modificar Cita Dental</w:t>
+      </w:r>
     </w:p>
     <w:p>
       <w:pPr>
@@ -5935,6 +6171,57 @@
           <w:lang w:val="es-ES"/>
         </w:rPr>
       </w:pPr>
+      <w:r>
+        <w:rPr>
+          <w:rFonts w:ascii="Arial" w:hAnsi="Arial" w:cs="Arial"/>
+          <w:noProof/>
+          <w:color w:val="000000" w:themeColor="text1"/>
+          <w:sz w:val="24"/>
+          <w:szCs w:val="24"/>
+          <w:lang w:val="es-ES"/>
+        </w:rPr>
+        <w:drawing>
+          <wp:inline distT="0" distB="0" distL="0" distR="0" wp14:anchorId="4B56F2C0" wp14:editId="222DF60E">
+            <wp:extent cx="6858000" cy="4008755"/>
+            <wp:effectExtent l="0" t="0" r="0" b="0"/>
+            <wp:docPr id="3" name="Imagen 3" descr="Diagrama&#10;&#10;Descripción generada automáticamente"/>
+            <wp:cNvGraphicFramePr>
+              <a:graphicFrameLocks xmlns:a="http://schemas.openxmlformats.org/drawingml/2006/main" noChangeAspect="1"/>
+            </wp:cNvGraphicFramePr>
+            <a:graphic xmlns:a="http://schemas.openxmlformats.org/drawingml/2006/main">
+              <a:graphicData uri="http://schemas.openxmlformats.org/drawingml/2006/picture">
+                <pic:pic xmlns:pic="http://schemas.openxmlformats.org/drawingml/2006/picture">
+                  <pic:nvPicPr>
+                    <pic:cNvPr id="3" name="Imagen 3" descr="Diagrama&#10;&#10;Descripción generada automáticamente"/>
+                    <pic:cNvPicPr/>
+                  </pic:nvPicPr>
+                  <pic:blipFill>
+                    <a:blip r:embed="rId7">
+                      <a:extLst>
+                        <a:ext uri="{28A0092B-C50C-407E-A947-70E740481C1C}">
+                          <a14:useLocalDpi xmlns:a14="http://schemas.microsoft.com/office/drawing/2010/main" val="0"/>
+                        </a:ext>
+                      </a:extLst>
+                    </a:blip>
+                    <a:stretch>
+                      <a:fillRect/>
+                    </a:stretch>
+                  </pic:blipFill>
+                  <pic:spPr>
+                    <a:xfrm>
+                      <a:off x="0" y="0"/>
+                      <a:ext cx="6858000" cy="4008755"/>
+                    </a:xfrm>
+                    <a:prstGeom prst="rect">
+                      <a:avLst/>
+                    </a:prstGeom>
+                  </pic:spPr>
+                </pic:pic>
+              </a:graphicData>
+            </a:graphic>
+          </wp:inline>
+        </w:drawing>
+      </w:r>
     </w:p>
     <w:p>
       <w:pPr>
@@ -5947,6 +6234,66 @@
           <w:lang w:val="es-ES"/>
         </w:rPr>
       </w:pPr>
+      <w:r>
+        <w:rPr>
+          <w:rFonts w:ascii="Arial" w:hAnsi="Arial" w:cs="Arial"/>
+          <w:color w:val="000000" w:themeColor="text1"/>
+          <w:sz w:val="24"/>
+          <w:szCs w:val="24"/>
+          <w:lang w:val="es-ES"/>
+        </w:rPr>
+        <w:t>C</w:t>
+      </w:r>
+      <w:r>
+        <w:rPr>
+          <w:rFonts w:ascii="Arial" w:hAnsi="Arial" w:cs="Arial"/>
+          <w:color w:val="000000" w:themeColor="text1"/>
+          <w:sz w:val="24"/>
+          <w:szCs w:val="24"/>
+          <w:lang w:val="es-ES"/>
+        </w:rPr>
+        <w:t>U</w:t>
+      </w:r>
+      <w:r>
+        <w:rPr>
+          <w:rFonts w:ascii="Arial" w:hAnsi="Arial" w:cs="Arial"/>
+          <w:color w:val="000000" w:themeColor="text1"/>
+          <w:sz w:val="24"/>
+          <w:szCs w:val="24"/>
+          <w:lang w:val="es-ES"/>
+        </w:rPr>
+        <w:t>0</w:t>
+      </w:r>
+      <w:r>
+        <w:rPr>
+          <w:rFonts w:ascii="Arial" w:hAnsi="Arial" w:cs="Arial"/>
+          <w:color w:val="000000" w:themeColor="text1"/>
+          <w:sz w:val="24"/>
+          <w:szCs w:val="24"/>
+          <w:lang w:val="es-ES"/>
+        </w:rPr>
+        <w:t>4</w:t>
+      </w:r>
+      <w:r>
+        <w:rPr>
+          <w:rFonts w:ascii="Arial" w:hAnsi="Arial" w:cs="Arial"/>
+          <w:color w:val="000000" w:themeColor="text1"/>
+          <w:sz w:val="24"/>
+          <w:szCs w:val="24"/>
+          <w:lang w:val="es-ES"/>
+        </w:rPr>
+        <w:t>: Consultar</w:t>
+      </w:r>
+      <w:r>
+        <w:rPr>
+          <w:rFonts w:ascii="Arial" w:hAnsi="Arial" w:cs="Arial"/>
+          <w:color w:val="000000" w:themeColor="text1"/>
+          <w:sz w:val="24"/>
+          <w:szCs w:val="24"/>
+          <w:lang w:val="es-ES"/>
+        </w:rPr>
+        <w:t xml:space="preserve"> Cita Dental</w:t>
+      </w:r>
     </w:p>
     <w:p>
       <w:pPr>
@@ -5959,6 +6306,58 @@
           <w:lang w:val="es-ES"/>
         </w:rPr>
       </w:pPr>
+      <w:r>
+        <w:rPr>
+          <w:rFonts w:ascii="Arial" w:hAnsi="Arial" w:cs="Arial"/>
+          <w:noProof/>
+          <w:color w:val="000000" w:themeColor="text1"/>
+          <w:sz w:val="24"/>
+          <w:szCs w:val="24"/>
+          <w:lang w:val="es-ES"/>
+        </w:rPr>
+        <w:lastRenderedPageBreak/>
+        <w:drawing>
+          <wp:inline distT="0" distB="0" distL="0" distR="0" wp14:anchorId="7B8CF410" wp14:editId="1F34F1C5">
+            <wp:extent cx="6858000" cy="4009390"/>
+            <wp:effectExtent l="0" t="0" r="0" b="0"/>
+            <wp:docPr id="4" name="Imagen 4" descr="Diagrama&#10;&#10;Descripción generada automáticamente"/>
+            <wp:cNvGraphicFramePr>
+              <a:graphicFrameLocks xmlns:a="http://schemas.openxmlformats.org/drawingml/2006/main" noChangeAspect="1"/>
+            </wp:cNvGraphicFramePr>
+            <a:graphic xmlns:a="http://schemas.openxmlformats.org/drawingml/2006/main">
+              <a:graphicData uri="http://schemas.openxmlformats.org/drawingml/2006/picture">
+                <pic:pic xmlns:pic="http://schemas.openxmlformats.org/drawingml/2006/picture">
+                  <pic:nvPicPr>
+                    <pic:cNvPr id="4" name="Imagen 4" descr="Diagrama&#10;&#10;Descripción generada automáticamente"/>
+                    <pic:cNvPicPr/>
+                  </pic:nvPicPr>
+                  <pic:blipFill>
+                    <a:blip r:embed="rId8">
+                      <a:extLst>
+                        <a:ext uri="{28A0092B-C50C-407E-A947-70E740481C1C}">
+                          <a14:useLocalDpi xmlns:a14="http://schemas.microsoft.com/office/drawing/2010/main" val="0"/>
+                        </a:ext>
+                      </a:extLst>
+                    </a:blip>
+                    <a:stretch>
+                      <a:fillRect/>
+                    </a:stretch>
+                  </pic:blipFill>
+                  <pic:spPr>
+                    <a:xfrm>
+                      <a:off x="0" y="0"/>
+                      <a:ext cx="6858000" cy="4009390"/>
+                    </a:xfrm>
+                    <a:prstGeom prst="rect">
+                      <a:avLst/>
+                    </a:prstGeom>
+                  </pic:spPr>
+                </pic:pic>
+              </a:graphicData>
+            </a:graphic>
+          </wp:inline>
+        </w:drawing>
+      </w:r>
     </w:p>
     <w:p>
       <w:pPr>
@@ -5971,6 +6370,66 @@
           <w:lang w:val="es-ES"/>
         </w:rPr>
       </w:pPr>
+      <w:r>
+        <w:rPr>
+          <w:rFonts w:ascii="Arial" w:hAnsi="Arial" w:cs="Arial"/>
+          <w:color w:val="000000" w:themeColor="text1"/>
+          <w:sz w:val="24"/>
+          <w:szCs w:val="24"/>
+          <w:lang w:val="es-ES"/>
+        </w:rPr>
+        <w:t>CU</w:t>
+      </w:r>
+      <w:r>
+        <w:rPr>
+          <w:rFonts w:ascii="Arial" w:hAnsi="Arial" w:cs="Arial"/>
+          <w:color w:val="000000" w:themeColor="text1"/>
+          <w:sz w:val="24"/>
+          <w:szCs w:val="24"/>
+          <w:lang w:val="es-ES"/>
+        </w:rPr>
+        <w:t>0</w:t>
+      </w:r>
+      <w:r>
+        <w:rPr>
+          <w:rFonts w:ascii="Arial" w:hAnsi="Arial" w:cs="Arial"/>
+          <w:color w:val="000000" w:themeColor="text1"/>
+          <w:sz w:val="24"/>
+          <w:szCs w:val="24"/>
+          <w:lang w:val="es-ES"/>
+        </w:rPr>
+        <w:t>5</w:t>
+      </w:r>
+      <w:r>
+        <w:rPr>
+          <w:rFonts w:ascii="Arial" w:hAnsi="Arial" w:cs="Arial"/>
+          <w:color w:val="000000" w:themeColor="text1"/>
+          <w:sz w:val="24"/>
+          <w:szCs w:val="24"/>
+          <w:lang w:val="es-ES"/>
+        </w:rPr>
+        <w:t>:</w:t>
+      </w:r>
+      <w:r>
+        <w:rPr>
+          <w:rFonts w:ascii="Arial" w:hAnsi="Arial" w:cs="Arial"/>
+          <w:color w:val="000000" w:themeColor="text1"/>
+          <w:sz w:val="24"/>
+          <w:szCs w:val="24"/>
+          <w:lang w:val="es-ES"/>
+        </w:rPr>
+        <w:t xml:space="preserve"> </w:t>
+      </w:r>
+      <w:r>
+        <w:rPr>
+          <w:rFonts w:ascii="Arial" w:hAnsi="Arial" w:cs="Arial"/>
+          <w:color w:val="000000" w:themeColor="text1"/>
+          <w:sz w:val="24"/>
+          <w:szCs w:val="24"/>
+          <w:lang w:val="es-ES"/>
+        </w:rPr>
+        <w:t>Generar Pago</w:t>
+      </w:r>
     </w:p>
     <w:p>
       <w:pPr>
@@ -5983,6 +6442,57 @@
           <w:lang w:val="es-ES"/>
         </w:rPr>
       </w:pPr>
+      <w:r>
+        <w:rPr>
+          <w:rFonts w:ascii="Arial" w:hAnsi="Arial" w:cs="Arial"/>
+          <w:noProof/>
+          <w:color w:val="000000" w:themeColor="text1"/>
+          <w:sz w:val="24"/>
+          <w:szCs w:val="24"/>
+          <w:lang w:val="es-ES"/>
+        </w:rPr>
+        <w:drawing>
+          <wp:inline distT="0" distB="0" distL="0" distR="0" wp14:anchorId="5F3F12EB" wp14:editId="64B16EC4">
+            <wp:extent cx="6858000" cy="3907790"/>
+            <wp:effectExtent l="0" t="0" r="0" b="0"/>
+            <wp:docPr id="5" name="Imagen 5" descr="Diagrama&#10;&#10;Descripción generada automáticamente"/>
+            <wp:cNvGraphicFramePr>
+              <a:graphicFrameLocks xmlns:a="http://schemas.openxmlformats.org/drawingml/2006/main" noChangeAspect="1"/>
+            </wp:cNvGraphicFramePr>
+            <a:graphic xmlns:a="http://schemas.openxmlformats.org/drawingml/2006/main">
+              <a:graphicData uri="http://schemas.openxmlformats.org/drawingml/2006/picture">
+                <pic:pic xmlns:pic="http://schemas.openxmlformats.org/drawingml/2006/picture">
+                  <pic:nvPicPr>
+                    <pic:cNvPr id="5" name="Imagen 5" descr="Diagrama&#10;&#10;Descripción generada automáticamente"/>
+                    <pic:cNvPicPr/>
+                  </pic:nvPicPr>
+                  <pic:blipFill>
+                    <a:blip r:embed="rId9">
+                      <a:extLst>
+                        <a:ext uri="{28A0092B-C50C-407E-A947-70E740481C1C}">
+                          <a14:useLocalDpi xmlns:a14="http://schemas.microsoft.com/office/drawing/2010/main" val="0"/>
+                        </a:ext>
+                      </a:extLst>
+                    </a:blip>
+                    <a:stretch>
+                      <a:fillRect/>
+                    </a:stretch>
+                  </pic:blipFill>
+                  <pic:spPr>
+                    <a:xfrm>
+                      <a:off x="0" y="0"/>
+                      <a:ext cx="6858000" cy="3907790"/>
+                    </a:xfrm>
+                    <a:prstGeom prst="rect">
+                      <a:avLst/>
+                    </a:prstGeom>
+                  </pic:spPr>
+                </pic:pic>
+              </a:graphicData>
+            </a:graphic>
+          </wp:inline>
+        </w:drawing>
+      </w:r>
     </w:p>
     <w:p>
       <w:pPr>
@@ -5995,6 +6505,66 @@
           <w:lang w:val="es-ES"/>
         </w:rPr>
       </w:pPr>
+      <w:r>
+        <w:rPr>
+          <w:rFonts w:ascii="Arial" w:hAnsi="Arial" w:cs="Arial"/>
+          <w:color w:val="000000" w:themeColor="text1"/>
+          <w:sz w:val="24"/>
+          <w:szCs w:val="24"/>
+          <w:lang w:val="es-ES"/>
+        </w:rPr>
+        <w:t>C</w:t>
+      </w:r>
+      <w:r>
+        <w:rPr>
+          <w:rFonts w:ascii="Arial" w:hAnsi="Arial" w:cs="Arial"/>
+          <w:color w:val="000000" w:themeColor="text1"/>
+          <w:sz w:val="24"/>
+          <w:szCs w:val="24"/>
+          <w:lang w:val="es-ES"/>
+        </w:rPr>
+        <w:t>U</w:t>
+      </w:r>
+      <w:r>
+        <w:rPr>
+          <w:rFonts w:ascii="Arial" w:hAnsi="Arial" w:cs="Arial"/>
+          <w:color w:val="000000" w:themeColor="text1"/>
+          <w:sz w:val="24"/>
+          <w:szCs w:val="24"/>
+          <w:lang w:val="es-ES"/>
+        </w:rPr>
+        <w:t>0</w:t>
+      </w:r>
+      <w:r>
+        <w:rPr>
+          <w:rFonts w:ascii="Arial" w:hAnsi="Arial" w:cs="Arial"/>
+          <w:color w:val="000000" w:themeColor="text1"/>
+          <w:sz w:val="24"/>
+          <w:szCs w:val="24"/>
+          <w:lang w:val="es-ES"/>
+        </w:rPr>
+        <w:t>6</w:t>
+      </w:r>
+      <w:r>
+        <w:rPr>
+          <w:rFonts w:ascii="Arial" w:hAnsi="Arial" w:cs="Arial"/>
+          <w:color w:val="000000" w:themeColor="text1"/>
+          <w:sz w:val="24"/>
+          <w:szCs w:val="24"/>
+          <w:lang w:val="es-ES"/>
+        </w:rPr>
+        <w:t>:</w:t>
+      </w:r>
+      <w:r>
+        <w:rPr>
+          <w:rFonts w:ascii="Arial" w:hAnsi="Arial" w:cs="Arial"/>
+          <w:color w:val="000000" w:themeColor="text1"/>
+          <w:sz w:val="24"/>
+          <w:szCs w:val="24"/>
+          <w:lang w:val="es-ES"/>
+        </w:rPr>
+        <w:t xml:space="preserve"> Consultar Inventario</w:t>
+      </w:r>
     </w:p>
     <w:p>
       <w:pPr>
@@ -6007,6 +6577,58 @@
           <w:lang w:val="es-ES"/>
         </w:rPr>
       </w:pPr>
+      <w:r>
+        <w:rPr>
+          <w:rFonts w:ascii="Arial" w:hAnsi="Arial" w:cs="Arial"/>
+          <w:noProof/>
+          <w:color w:val="000000" w:themeColor="text1"/>
+          <w:sz w:val="24"/>
+          <w:szCs w:val="24"/>
+          <w:lang w:val="es-ES"/>
+        </w:rPr>
+        <w:lastRenderedPageBreak/>
+        <w:drawing>
+          <wp:inline distT="0" distB="0" distL="0" distR="0" wp14:anchorId="646418F1" wp14:editId="687AADE9">
+            <wp:extent cx="6858000" cy="3916045"/>
+            <wp:effectExtent l="0" t="0" r="0" b="8255"/>
+            <wp:docPr id="6" name="Imagen 6" descr="Diagrama&#10;&#10;Descripción generada automáticamente"/>
+            <wp:cNvGraphicFramePr>
+              <a:graphicFrameLocks xmlns:a="http://schemas.openxmlformats.org/drawingml/2006/main" noChangeAspect="1"/>
+            </wp:cNvGraphicFramePr>
+            <a:graphic xmlns:a="http://schemas.openxmlformats.org/drawingml/2006/main">
+              <a:graphicData uri="http://schemas.openxmlformats.org/drawingml/2006/picture">
+                <pic:pic xmlns:pic="http://schemas.openxmlformats.org/drawingml/2006/picture">
+                  <pic:nvPicPr>
+                    <pic:cNvPr id="6" name="Imagen 6" descr="Diagrama&#10;&#10;Descripción generada automáticamente"/>
+                    <pic:cNvPicPr/>
+                  </pic:nvPicPr>
+                  <pic:blipFill>
+                    <a:blip r:embed="rId10">
+                      <a:extLst>
+                        <a:ext uri="{28A0092B-C50C-407E-A947-70E740481C1C}">
+                          <a14:useLocalDpi xmlns:a14="http://schemas.microsoft.com/office/drawing/2010/main" val="0"/>
+                        </a:ext>
+                      </a:extLst>
+                    </a:blip>
+                    <a:stretch>
+                      <a:fillRect/>
+                    </a:stretch>
+                  </pic:blipFill>
+                  <pic:spPr>
+                    <a:xfrm>
+                      <a:off x="0" y="0"/>
+                      <a:ext cx="6858000" cy="3916045"/>
+                    </a:xfrm>
+                    <a:prstGeom prst="rect">
+                      <a:avLst/>
+                    </a:prstGeom>
+                  </pic:spPr>
+                </pic:pic>
+              </a:graphicData>
+            </a:graphic>
+          </wp:inline>
+        </w:drawing>
+      </w:r>
     </w:p>
     <w:p>
       <w:pPr>
@@ -6019,6 +6641,56 @@
           <w:lang w:val="es-ES"/>
         </w:rPr>
       </w:pPr>
+      <w:r>
+        <w:rPr>
+          <w:rFonts w:ascii="Arial" w:hAnsi="Arial" w:cs="Arial"/>
+          <w:color w:val="000000" w:themeColor="text1"/>
+          <w:sz w:val="24"/>
+          <w:szCs w:val="24"/>
+          <w:lang w:val="es-ES"/>
+        </w:rPr>
+        <w:t>C</w:t>
+      </w:r>
+      <w:r>
+        <w:rPr>
+          <w:rFonts w:ascii="Arial" w:hAnsi="Arial" w:cs="Arial"/>
+          <w:color w:val="000000" w:themeColor="text1"/>
+          <w:sz w:val="24"/>
+          <w:szCs w:val="24"/>
+          <w:lang w:val="es-ES"/>
+        </w:rPr>
+        <w:t>U</w:t>
+      </w:r>
+      <w:r>
+        <w:rPr>
+          <w:rFonts w:ascii="Arial" w:hAnsi="Arial" w:cs="Arial"/>
+          <w:color w:val="000000" w:themeColor="text1"/>
+          <w:sz w:val="24"/>
+          <w:szCs w:val="24"/>
+          <w:lang w:val="es-ES"/>
+        </w:rPr>
+        <w:t>0</w:t>
+      </w:r>
+      <w:r>
+        <w:rPr>
+          <w:rFonts w:ascii="Arial" w:hAnsi="Arial" w:cs="Arial"/>
+          <w:color w:val="000000" w:themeColor="text1"/>
+          <w:sz w:val="24"/>
+          <w:szCs w:val="24"/>
+          <w:lang w:val="es-ES"/>
+        </w:rPr>
+        <w:t>7</w:t>
+      </w:r>
+      <w:r>
+        <w:rPr>
+          <w:rFonts w:ascii="Arial" w:hAnsi="Arial" w:cs="Arial"/>
+          <w:color w:val="000000" w:themeColor="text1"/>
+          <w:sz w:val="24"/>
+          <w:szCs w:val="24"/>
+          <w:lang w:val="es-ES"/>
+        </w:rPr>
+        <w:t xml:space="preserve">: Administrar Tratamiento </w:t>
+      </w:r>
     </w:p>
     <w:p>
       <w:pPr>
@@ -6031,6 +6703,57 @@
           <w:lang w:val="es-ES"/>
         </w:rPr>
       </w:pPr>
+      <w:r>
+        <w:rPr>
+          <w:rFonts w:ascii="Arial" w:hAnsi="Arial" w:cs="Arial"/>
+          <w:noProof/>
+          <w:color w:val="000000" w:themeColor="text1"/>
+          <w:sz w:val="24"/>
+          <w:szCs w:val="24"/>
+          <w:lang w:val="es-ES"/>
+        </w:rPr>
+        <w:drawing>
+          <wp:inline distT="0" distB="0" distL="0" distR="0" wp14:anchorId="0014C52F" wp14:editId="791D7445">
+            <wp:extent cx="6858000" cy="3850005"/>
+            <wp:effectExtent l="0" t="0" r="0" b="0"/>
+            <wp:docPr id="7" name="Imagen 7" descr="Diagrama&#10;&#10;Descripción generada automáticamente"/>
+            <wp:cNvGraphicFramePr>
+              <a:graphicFrameLocks xmlns:a="http://schemas.openxmlformats.org/drawingml/2006/main" noChangeAspect="1"/>
+            </wp:cNvGraphicFramePr>
+            <a:graphic xmlns:a="http://schemas.openxmlformats.org/drawingml/2006/main">
+              <a:graphicData uri="http://schemas.openxmlformats.org/drawingml/2006/picture">
+                <pic:pic xmlns:pic="http://schemas.openxmlformats.org/drawingml/2006/picture">
+                  <pic:nvPicPr>
+                    <pic:cNvPr id="7" name="Imagen 7" descr="Diagrama&#10;&#10;Descripción generada automáticamente"/>
+                    <pic:cNvPicPr/>
+                  </pic:nvPicPr>
+                  <pic:blipFill>
+                    <a:blip r:embed="rId11">
+                      <a:extLst>
+                        <a:ext uri="{28A0092B-C50C-407E-A947-70E740481C1C}">
+                          <a14:useLocalDpi xmlns:a14="http://schemas.microsoft.com/office/drawing/2010/main" val="0"/>
+                        </a:ext>
+                      </a:extLst>
+                    </a:blip>
+                    <a:stretch>
+                      <a:fillRect/>
+                    </a:stretch>
+                  </pic:blipFill>
+                  <pic:spPr>
+                    <a:xfrm>
+                      <a:off x="0" y="0"/>
+                      <a:ext cx="6858000" cy="3850005"/>
+                    </a:xfrm>
+                    <a:prstGeom prst="rect">
+                      <a:avLst/>
+                    </a:prstGeom>
+                  </pic:spPr>
+                </pic:pic>
+              </a:graphicData>
+            </a:graphic>
+          </wp:inline>
+        </w:drawing>
+      </w:r>
     </w:p>
     <w:p>
       <w:pPr>
@@ -6081,7 +6804,7 @@
           <w:szCs w:val="24"/>
           <w:lang w:val="es-ES"/>
         </w:rPr>
-        <w:t>2</w:t>
+        <w:t>8</w:t>
       </w:r>
       <w:r>
         <w:rPr>
@@ -6091,17 +6814,7 @@
           <w:szCs w:val="24"/>
           <w:lang w:val="es-ES"/>
         </w:rPr>
-        <w:t xml:space="preserve">: </w:t>
-      </w:r>
-      <w:r>
-        <w:rPr>
-          <w:rFonts w:ascii="Arial" w:hAnsi="Arial" w:cs="Arial"/>
-          <w:color w:val="000000" w:themeColor="text1"/>
-          <w:sz w:val="24"/>
-          <w:szCs w:val="24"/>
-          <w:lang w:val="es-ES"/>
-        </w:rPr>
-        <w:t>Eliminar Cita Dental</w:t>
+        <w:t>: Editar Tratamiento</w:t>
       </w:r>
     </w:p>
     <w:p>
@@ -6118,62 +6831,54 @@
       <w:r>
         <w:rPr>
           <w:rFonts w:ascii="Arial" w:hAnsi="Arial" w:cs="Arial"/>
+          <w:noProof/>
           <w:color w:val="000000" w:themeColor="text1"/>
           <w:sz w:val="24"/>
           <w:szCs w:val="24"/>
           <w:lang w:val="es-ES"/>
         </w:rPr>
-        <w:t>C</w:t>
-      </w:r>
-      <w:r>
-        <w:rPr>
-          <w:rFonts w:ascii="Arial" w:hAnsi="Arial" w:cs="Arial"/>
-          <w:color w:val="000000" w:themeColor="text1"/>
-          <w:sz w:val="24"/>
-          <w:szCs w:val="24"/>
-          <w:lang w:val="es-ES"/>
-        </w:rPr>
-        <w:t>U</w:t>
-      </w:r>
-      <w:r>
-        <w:rPr>
-          <w:rFonts w:ascii="Arial" w:hAnsi="Arial" w:cs="Arial"/>
-          <w:color w:val="000000" w:themeColor="text1"/>
-          <w:sz w:val="24"/>
-          <w:szCs w:val="24"/>
-          <w:lang w:val="es-ES"/>
-        </w:rPr>
-        <w:t>0</w:t>
-      </w:r>
-      <w:r>
-        <w:rPr>
-          <w:rFonts w:ascii="Arial" w:hAnsi="Arial" w:cs="Arial"/>
-          <w:color w:val="000000" w:themeColor="text1"/>
-          <w:sz w:val="24"/>
-          <w:szCs w:val="24"/>
-          <w:lang w:val="es-ES"/>
-        </w:rPr>
-        <w:t>3</w:t>
-      </w:r>
-      <w:r>
-        <w:rPr>
-          <w:rFonts w:ascii="Arial" w:hAnsi="Arial" w:cs="Arial"/>
-          <w:color w:val="000000" w:themeColor="text1"/>
-          <w:sz w:val="24"/>
-          <w:szCs w:val="24"/>
-          <w:lang w:val="es-ES"/>
-        </w:rPr>
-        <w:t xml:space="preserve">: </w:t>
-      </w:r>
-      <w:r>
-        <w:rPr>
-          <w:rFonts w:ascii="Arial" w:hAnsi="Arial" w:cs="Arial"/>
-          <w:color w:val="000000" w:themeColor="text1"/>
-          <w:sz w:val="24"/>
-          <w:szCs w:val="24"/>
-          <w:lang w:val="es-ES"/>
-        </w:rPr>
-        <w:t>Modificar Cita Dental</w:t>
+        <w:lastRenderedPageBreak/>
+        <w:drawing>
+          <wp:inline distT="0" distB="0" distL="0" distR="0" wp14:anchorId="5EA96655" wp14:editId="6C5FA784">
+            <wp:extent cx="6858000" cy="3914775"/>
+            <wp:effectExtent l="0" t="0" r="0" b="9525"/>
+            <wp:docPr id="8" name="Imagen 8" descr="Diagrama&#10;&#10;Descripción generada automáticamente"/>
+            <wp:cNvGraphicFramePr>
+              <a:graphicFrameLocks xmlns:a="http://schemas.openxmlformats.org/drawingml/2006/main" noChangeAspect="1"/>
+            </wp:cNvGraphicFramePr>
+            <a:graphic xmlns:a="http://schemas.openxmlformats.org/drawingml/2006/main">
+              <a:graphicData uri="http://schemas.openxmlformats.org/drawingml/2006/picture">
+                <pic:pic xmlns:pic="http://schemas.openxmlformats.org/drawingml/2006/picture">
+                  <pic:nvPicPr>
+                    <pic:cNvPr id="8" name="Imagen 8" descr="Diagrama&#10;&#10;Descripción generada automáticamente"/>
+                    <pic:cNvPicPr/>
+                  </pic:nvPicPr>
+                  <pic:blipFill>
+                    <a:blip r:embed="rId12">
+                      <a:extLst>
+                        <a:ext uri="{28A0092B-C50C-407E-A947-70E740481C1C}">
+                          <a14:useLocalDpi xmlns:a14="http://schemas.microsoft.com/office/drawing/2010/main" val="0"/>
+                        </a:ext>
+                      </a:extLst>
+                    </a:blip>
+                    <a:stretch>
+                      <a:fillRect/>
+                    </a:stretch>
+                  </pic:blipFill>
+                  <pic:spPr>
+                    <a:xfrm>
+                      <a:off x="0" y="0"/>
+                      <a:ext cx="6858000" cy="3914775"/>
+                    </a:xfrm>
+                    <a:prstGeom prst="rect">
+                      <a:avLst/>
+                    </a:prstGeom>
+                  </pic:spPr>
+                </pic:pic>
+              </a:graphicData>
+            </a:graphic>
+          </wp:inline>
+        </w:drawing>
       </w:r>
     </w:p>
     <w:p>
@@ -6225,7 +6930,7 @@
           <w:szCs w:val="24"/>
           <w:lang w:val="es-ES"/>
         </w:rPr>
-        <w:t>4</w:t>
+        <w:t>9</w:t>
       </w:r>
       <w:r>
         <w:rPr>
@@ -6235,7 +6940,7 @@
           <w:szCs w:val="24"/>
           <w:lang w:val="es-ES"/>
         </w:rPr>
-        <w:t>: Consultar</w:t>
+        <w:t>: Generar</w:t>
       </w:r>
       <w:r>
         <w:rPr>
@@ -6245,7 +6950,7 @@
           <w:szCs w:val="24"/>
           <w:lang w:val="es-ES"/>
         </w:rPr>
-        <w:t xml:space="preserve"> Cita Dental</w:t>
+        <w:t xml:space="preserve"> Reporte Semanal Dental</w:t>
       </w:r>
     </w:p>
     <w:p>
@@ -6262,62 +6967,53 @@
       <w:r>
         <w:rPr>
           <w:rFonts w:ascii="Arial" w:hAnsi="Arial" w:cs="Arial"/>
+          <w:noProof/>
           <w:color w:val="000000" w:themeColor="text1"/>
           <w:sz w:val="24"/>
           <w:szCs w:val="24"/>
           <w:lang w:val="es-ES"/>
         </w:rPr>
-        <w:t>CU</w:t>
-      </w:r>
-      <w:r>
-        <w:rPr>
-          <w:rFonts w:ascii="Arial" w:hAnsi="Arial" w:cs="Arial"/>
-          <w:color w:val="000000" w:themeColor="text1"/>
-          <w:sz w:val="24"/>
-          <w:szCs w:val="24"/>
-          <w:lang w:val="es-ES"/>
-        </w:rPr>
-        <w:t>0</w:t>
-      </w:r>
-      <w:r>
-        <w:rPr>
-          <w:rFonts w:ascii="Arial" w:hAnsi="Arial" w:cs="Arial"/>
-          <w:color w:val="000000" w:themeColor="text1"/>
-          <w:sz w:val="24"/>
-          <w:szCs w:val="24"/>
-          <w:lang w:val="es-ES"/>
-        </w:rPr>
-        <w:t>5</w:t>
-      </w:r>
-      <w:r>
-        <w:rPr>
-          <w:rFonts w:ascii="Arial" w:hAnsi="Arial" w:cs="Arial"/>
-          <w:color w:val="000000" w:themeColor="text1"/>
-          <w:sz w:val="24"/>
-          <w:szCs w:val="24"/>
-          <w:lang w:val="es-ES"/>
-        </w:rPr>
-        <w:t>:</w:t>
-      </w:r>
-      <w:r>
-        <w:rPr>
-          <w:rFonts w:ascii="Arial" w:hAnsi="Arial" w:cs="Arial"/>
-          <w:color w:val="000000" w:themeColor="text1"/>
-          <w:sz w:val="24"/>
-          <w:szCs w:val="24"/>
-          <w:lang w:val="es-ES"/>
-        </w:rPr>
-        <w:t xml:space="preserve"> </w:t>
-      </w:r>
-      <w:r>
-        <w:rPr>
-          <w:rFonts w:ascii="Arial" w:hAnsi="Arial" w:cs="Arial"/>
-          <w:color w:val="000000" w:themeColor="text1"/>
-          <w:sz w:val="24"/>
-          <w:szCs w:val="24"/>
-          <w:lang w:val="es-ES"/>
-        </w:rPr>
-        <w:t>Generar Pago</w:t>
+        <w:drawing>
+          <wp:inline distT="0" distB="0" distL="0" distR="0" wp14:anchorId="069E7E83" wp14:editId="636D6F4A">
+            <wp:extent cx="5877745" cy="4706007"/>
+            <wp:effectExtent l="0" t="0" r="8890" b="0"/>
+            <wp:docPr id="9" name="Imagen 9" descr="Diagrama&#10;&#10;Descripción generada automáticamente"/>
+            <wp:cNvGraphicFramePr>
+              <a:graphicFrameLocks xmlns:a="http://schemas.openxmlformats.org/drawingml/2006/main" noChangeAspect="1"/>
+            </wp:cNvGraphicFramePr>
+            <a:graphic xmlns:a="http://schemas.openxmlformats.org/drawingml/2006/main">
+              <a:graphicData uri="http://schemas.openxmlformats.org/drawingml/2006/picture">
+                <pic:pic xmlns:pic="http://schemas.openxmlformats.org/drawingml/2006/picture">
+                  <pic:nvPicPr>
+                    <pic:cNvPr id="9" name="Imagen 9" descr="Diagrama&#10;&#10;Descripción generada automáticamente"/>
+                    <pic:cNvPicPr/>
+                  </pic:nvPicPr>
+                  <pic:blipFill>
+                    <a:blip r:embed="rId13">
+                      <a:extLst>
+                        <a:ext uri="{28A0092B-C50C-407E-A947-70E740481C1C}">
+                          <a14:useLocalDpi xmlns:a14="http://schemas.microsoft.com/office/drawing/2010/main" val="0"/>
+                        </a:ext>
+                      </a:extLst>
+                    </a:blip>
+                    <a:stretch>
+                      <a:fillRect/>
+                    </a:stretch>
+                  </pic:blipFill>
+                  <pic:spPr>
+                    <a:xfrm>
+                      <a:off x="0" y="0"/>
+                      <a:ext cx="5877745" cy="4706007"/>
+                    </a:xfrm>
+                    <a:prstGeom prst="rect">
+                      <a:avLst/>
+                    </a:prstGeom>
+                  </pic:spPr>
+                </pic:pic>
+              </a:graphicData>
+            </a:graphic>
+          </wp:inline>
+        </w:drawing>
       </w:r>
     </w:p>
     <w:p>
@@ -6339,274 +7035,7 @@
           <w:szCs w:val="24"/>
           <w:lang w:val="es-ES"/>
         </w:rPr>
-        <w:t>C</w:t>
-      </w:r>
-      <w:r>
-        <w:rPr>
-          <w:rFonts w:ascii="Arial" w:hAnsi="Arial" w:cs="Arial"/>
-          <w:color w:val="000000" w:themeColor="text1"/>
-          <w:sz w:val="24"/>
-          <w:szCs w:val="24"/>
-          <w:lang w:val="es-ES"/>
-        </w:rPr>
-        <w:t>U</w:t>
-      </w:r>
-      <w:r>
-        <w:rPr>
-          <w:rFonts w:ascii="Arial" w:hAnsi="Arial" w:cs="Arial"/>
-          <w:color w:val="000000" w:themeColor="text1"/>
-          <w:sz w:val="24"/>
-          <w:szCs w:val="24"/>
-          <w:lang w:val="es-ES"/>
-        </w:rPr>
-        <w:t>0</w:t>
-      </w:r>
-      <w:r>
-        <w:rPr>
-          <w:rFonts w:ascii="Arial" w:hAnsi="Arial" w:cs="Arial"/>
-          <w:color w:val="000000" w:themeColor="text1"/>
-          <w:sz w:val="24"/>
-          <w:szCs w:val="24"/>
-          <w:lang w:val="es-ES"/>
-        </w:rPr>
-        <w:t>6</w:t>
-      </w:r>
-      <w:r>
-        <w:rPr>
-          <w:rFonts w:ascii="Arial" w:hAnsi="Arial" w:cs="Arial"/>
-          <w:color w:val="000000" w:themeColor="text1"/>
-          <w:sz w:val="24"/>
-          <w:szCs w:val="24"/>
-          <w:lang w:val="es-ES"/>
-        </w:rPr>
-        <w:t>:</w:t>
-      </w:r>
-      <w:r>
-        <w:rPr>
-          <w:rFonts w:ascii="Arial" w:hAnsi="Arial" w:cs="Arial"/>
-          <w:color w:val="000000" w:themeColor="text1"/>
-          <w:sz w:val="24"/>
-          <w:szCs w:val="24"/>
-          <w:lang w:val="es-ES"/>
-        </w:rPr>
-        <w:t xml:space="preserve"> Consultar Inventario</w:t>
-      </w:r>
-    </w:p>
-    <w:p>
-      <w:pPr>
-        <w:jc w:val="both"/>
-        <w:rPr>
-          <w:rFonts w:ascii="Arial" w:hAnsi="Arial" w:cs="Arial"/>
-          <w:color w:val="000000" w:themeColor="text1"/>
-          <w:sz w:val="24"/>
-          <w:szCs w:val="24"/>
-          <w:lang w:val="es-ES"/>
-        </w:rPr>
-      </w:pPr>
-      <w:r>
-        <w:rPr>
-          <w:rFonts w:ascii="Arial" w:hAnsi="Arial" w:cs="Arial"/>
-          <w:color w:val="000000" w:themeColor="text1"/>
-          <w:sz w:val="24"/>
-          <w:szCs w:val="24"/>
-          <w:lang w:val="es-ES"/>
-        </w:rPr>
-        <w:t>C</w:t>
-      </w:r>
-      <w:r>
-        <w:rPr>
-          <w:rFonts w:ascii="Arial" w:hAnsi="Arial" w:cs="Arial"/>
-          <w:color w:val="000000" w:themeColor="text1"/>
-          <w:sz w:val="24"/>
-          <w:szCs w:val="24"/>
-          <w:lang w:val="es-ES"/>
-        </w:rPr>
-        <w:t>U</w:t>
-      </w:r>
-      <w:r>
-        <w:rPr>
-          <w:rFonts w:ascii="Arial" w:hAnsi="Arial" w:cs="Arial"/>
-          <w:color w:val="000000" w:themeColor="text1"/>
-          <w:sz w:val="24"/>
-          <w:szCs w:val="24"/>
-          <w:lang w:val="es-ES"/>
-        </w:rPr>
-        <w:t>0</w:t>
-      </w:r>
-      <w:r>
-        <w:rPr>
-          <w:rFonts w:ascii="Arial" w:hAnsi="Arial" w:cs="Arial"/>
-          <w:color w:val="000000" w:themeColor="text1"/>
-          <w:sz w:val="24"/>
-          <w:szCs w:val="24"/>
-          <w:lang w:val="es-ES"/>
-        </w:rPr>
-        <w:t>7</w:t>
-      </w:r>
-      <w:r>
-        <w:rPr>
-          <w:rFonts w:ascii="Arial" w:hAnsi="Arial" w:cs="Arial"/>
-          <w:color w:val="000000" w:themeColor="text1"/>
-          <w:sz w:val="24"/>
-          <w:szCs w:val="24"/>
-          <w:lang w:val="es-ES"/>
-        </w:rPr>
-        <w:t xml:space="preserve">: Administrar Tratamiento </w:t>
-      </w:r>
-    </w:p>
-    <w:p>
-      <w:pPr>
-        <w:jc w:val="both"/>
-        <w:rPr>
-          <w:rFonts w:ascii="Arial" w:hAnsi="Arial" w:cs="Arial"/>
-          <w:color w:val="000000" w:themeColor="text1"/>
-          <w:sz w:val="24"/>
-          <w:szCs w:val="24"/>
-          <w:lang w:val="es-ES"/>
-        </w:rPr>
-      </w:pPr>
-      <w:r>
-        <w:rPr>
-          <w:rFonts w:ascii="Arial" w:hAnsi="Arial" w:cs="Arial"/>
-          <w:color w:val="000000" w:themeColor="text1"/>
-          <w:sz w:val="24"/>
-          <w:szCs w:val="24"/>
-          <w:lang w:val="es-ES"/>
-        </w:rPr>
-        <w:t>C</w:t>
-      </w:r>
-      <w:r>
-        <w:rPr>
-          <w:rFonts w:ascii="Arial" w:hAnsi="Arial" w:cs="Arial"/>
-          <w:color w:val="000000" w:themeColor="text1"/>
-          <w:sz w:val="24"/>
-          <w:szCs w:val="24"/>
-          <w:lang w:val="es-ES"/>
-        </w:rPr>
-        <w:t>U</w:t>
-      </w:r>
-      <w:r>
-        <w:rPr>
-          <w:rFonts w:ascii="Arial" w:hAnsi="Arial" w:cs="Arial"/>
-          <w:color w:val="000000" w:themeColor="text1"/>
-          <w:sz w:val="24"/>
-          <w:szCs w:val="24"/>
-          <w:lang w:val="es-ES"/>
-        </w:rPr>
-        <w:t>0</w:t>
-      </w:r>
-      <w:r>
-        <w:rPr>
-          <w:rFonts w:ascii="Arial" w:hAnsi="Arial" w:cs="Arial"/>
-          <w:color w:val="000000" w:themeColor="text1"/>
-          <w:sz w:val="24"/>
-          <w:szCs w:val="24"/>
-          <w:lang w:val="es-ES"/>
-        </w:rPr>
-        <w:t>8</w:t>
-      </w:r>
-      <w:r>
-        <w:rPr>
-          <w:rFonts w:ascii="Arial" w:hAnsi="Arial" w:cs="Arial"/>
-          <w:color w:val="000000" w:themeColor="text1"/>
-          <w:sz w:val="24"/>
-          <w:szCs w:val="24"/>
-          <w:lang w:val="es-ES"/>
-        </w:rPr>
-        <w:t>: Editar Tratamiento</w:t>
-      </w:r>
-    </w:p>
-    <w:p>
-      <w:pPr>
-        <w:jc w:val="both"/>
-        <w:rPr>
-          <w:rFonts w:ascii="Arial" w:hAnsi="Arial" w:cs="Arial"/>
-          <w:color w:val="000000" w:themeColor="text1"/>
-          <w:sz w:val="24"/>
-          <w:szCs w:val="24"/>
-          <w:lang w:val="es-ES"/>
-        </w:rPr>
-      </w:pPr>
-      <w:r>
-        <w:rPr>
-          <w:rFonts w:ascii="Arial" w:hAnsi="Arial" w:cs="Arial"/>
-          <w:color w:val="000000" w:themeColor="text1"/>
-          <w:sz w:val="24"/>
-          <w:szCs w:val="24"/>
-          <w:lang w:val="es-ES"/>
-        </w:rPr>
-        <w:t>C</w:t>
-      </w:r>
-      <w:r>
-        <w:rPr>
-          <w:rFonts w:ascii="Arial" w:hAnsi="Arial" w:cs="Arial"/>
-          <w:color w:val="000000" w:themeColor="text1"/>
-          <w:sz w:val="24"/>
-          <w:szCs w:val="24"/>
-          <w:lang w:val="es-ES"/>
-        </w:rPr>
-        <w:t>U</w:t>
-      </w:r>
-      <w:r>
-        <w:rPr>
-          <w:rFonts w:ascii="Arial" w:hAnsi="Arial" w:cs="Arial"/>
-          <w:color w:val="000000" w:themeColor="text1"/>
-          <w:sz w:val="24"/>
-          <w:szCs w:val="24"/>
-          <w:lang w:val="es-ES"/>
-        </w:rPr>
-        <w:t>0</w:t>
-      </w:r>
-      <w:r>
-        <w:rPr>
-          <w:rFonts w:ascii="Arial" w:hAnsi="Arial" w:cs="Arial"/>
-          <w:color w:val="000000" w:themeColor="text1"/>
-          <w:sz w:val="24"/>
-          <w:szCs w:val="24"/>
-          <w:lang w:val="es-ES"/>
-        </w:rPr>
-        <w:t>9</w:t>
-      </w:r>
-      <w:r>
-        <w:rPr>
-          <w:rFonts w:ascii="Arial" w:hAnsi="Arial" w:cs="Arial"/>
-          <w:color w:val="000000" w:themeColor="text1"/>
-          <w:sz w:val="24"/>
-          <w:szCs w:val="24"/>
-          <w:lang w:val="es-ES"/>
-        </w:rPr>
-        <w:t>: Generar</w:t>
-      </w:r>
-      <w:r>
-        <w:rPr>
-          <w:rFonts w:ascii="Arial" w:hAnsi="Arial" w:cs="Arial"/>
-          <w:color w:val="000000" w:themeColor="text1"/>
-          <w:sz w:val="24"/>
-          <w:szCs w:val="24"/>
-          <w:lang w:val="es-ES"/>
-        </w:rPr>
-        <w:t xml:space="preserve"> Reporte Semanal Dental</w:t>
-      </w:r>
-    </w:p>
-    <w:p>
-      <w:pPr>
-        <w:jc w:val="both"/>
-        <w:rPr>
-          <w:rFonts w:ascii="Arial" w:hAnsi="Arial" w:cs="Arial"/>
-          <w:color w:val="000000" w:themeColor="text1"/>
-          <w:sz w:val="24"/>
-          <w:szCs w:val="24"/>
-          <w:lang w:val="es-ES"/>
-        </w:rPr>
-      </w:pPr>
-      <w:r>
-        <w:rPr>
-          <w:rFonts w:ascii="Arial" w:hAnsi="Arial" w:cs="Arial"/>
-          <w:color w:val="000000" w:themeColor="text1"/>
-          <w:sz w:val="24"/>
-          <w:szCs w:val="24"/>
-          <w:lang w:val="es-ES"/>
-        </w:rPr>
+        <w:lastRenderedPageBreak/>
         <w:t>C</w:t>
       </w:r>
       <w:r>
@@ -7480,54 +7909,58 @@
           <w:lang w:val="es-ES"/>
         </w:rPr>
       </w:pPr>
-    </w:p>
-    <w:p>
-      <w:pPr>
-        <w:jc w:val="both"/>
-        <w:rPr>
-          <w:rFonts w:ascii="Arial" w:hAnsi="Arial" w:cs="Arial"/>
+      <w:r>
+        <w:rPr>
+          <w:rFonts w:ascii="Arial" w:hAnsi="Arial" w:cs="Arial"/>
+          <w:noProof/>
           <w:color w:val="000000" w:themeColor="text1"/>
           <w:sz w:val="24"/>
           <w:szCs w:val="24"/>
           <w:lang w:val="es-ES"/>
         </w:rPr>
-      </w:pPr>
-    </w:p>
-    <w:p>
-      <w:pPr>
-        <w:jc w:val="both"/>
-        <w:rPr>
-          <w:rFonts w:ascii="Arial" w:hAnsi="Arial" w:cs="Arial"/>
-          <w:color w:val="000000" w:themeColor="text1"/>
-          <w:sz w:val="24"/>
-          <w:szCs w:val="24"/>
-          <w:lang w:val="es-ES"/>
-        </w:rPr>
-      </w:pPr>
-    </w:p>
-    <w:p>
-      <w:pPr>
-        <w:jc w:val="both"/>
-        <w:rPr>
-          <w:rFonts w:ascii="Arial" w:hAnsi="Arial" w:cs="Arial"/>
-          <w:color w:val="000000" w:themeColor="text1"/>
-          <w:sz w:val="24"/>
-          <w:szCs w:val="24"/>
-          <w:lang w:val="es-ES"/>
-        </w:rPr>
-      </w:pPr>
-    </w:p>
-    <w:p>
-      <w:pPr>
-        <w:jc w:val="both"/>
-        <w:rPr>
-          <w:rFonts w:ascii="Arial" w:hAnsi="Arial" w:cs="Arial"/>
-          <w:color w:val="000000" w:themeColor="text1"/>
-          <w:sz w:val="24"/>
-          <w:szCs w:val="24"/>
-          <w:lang w:val="es-ES"/>
-        </w:rPr>
-      </w:pPr>
+        <w:lastRenderedPageBreak/>
+        <w:drawing>
+          <wp:inline distT="0" distB="0" distL="0" distR="0" wp14:anchorId="036B564B" wp14:editId="56F5D1E2">
+            <wp:extent cx="6858000" cy="3942080"/>
+            <wp:effectExtent l="0" t="0" r="0" b="1270"/>
+            <wp:docPr id="10" name="Imagen 10" descr="Diagrama&#10;&#10;Descripción generada automáticamente"/>
+            <wp:cNvGraphicFramePr>
+              <a:graphicFrameLocks xmlns:a="http://schemas.openxmlformats.org/drawingml/2006/main" noChangeAspect="1"/>
+            </wp:cNvGraphicFramePr>
+            <a:graphic xmlns:a="http://schemas.openxmlformats.org/drawingml/2006/main">
+              <a:graphicData uri="http://schemas.openxmlformats.org/drawingml/2006/picture">
+                <pic:pic xmlns:pic="http://schemas.openxmlformats.org/drawingml/2006/picture">
+                  <pic:nvPicPr>
+                    <pic:cNvPr id="10" name="Imagen 10" descr="Diagrama&#10;&#10;Descripción generada automáticamente"/>
+                    <pic:cNvPicPr/>
+                  </pic:nvPicPr>
+                  <pic:blipFill>
+                    <a:blip r:embed="rId14">
+                      <a:extLst>
+                        <a:ext uri="{28A0092B-C50C-407E-A947-70E740481C1C}">
+                          <a14:useLocalDpi xmlns:a14="http://schemas.microsoft.com/office/drawing/2010/main" val="0"/>
+                        </a:ext>
+                      </a:extLst>
+                    </a:blip>
+                    <a:stretch>
+                      <a:fillRect/>
+                    </a:stretch>
+                  </pic:blipFill>
+                  <pic:spPr>
+                    <a:xfrm>
+                      <a:off x="0" y="0"/>
+                      <a:ext cx="6858000" cy="3942080"/>
+                    </a:xfrm>
+                    <a:prstGeom prst="rect">
+                      <a:avLst/>
+                    </a:prstGeom>
+                  </pic:spPr>
+                </pic:pic>
+              </a:graphicData>
+            </a:graphic>
+          </wp:inline>
+        </w:drawing>
+      </w:r>
     </w:p>
     <w:p>
       <w:pPr>
@@ -8352,6 +8785,28 @@
           </w:p>
         </w:tc>
       </w:tr>
+      <w:tr>
+        <w:trPr>
+          <w:jc w:val="center"/>
+        </w:trPr>
+        <w:tc>
+          <w:tcPr>
+            <w:cnfStyle w:val="001000000000" w:firstRow="0" w:lastRow="0" w:firstColumn="1" w:lastColumn="0" w:oddVBand="0" w:evenVBand="0" w:oddHBand="0" w:evenHBand="0" w:firstRowFirstColumn="0" w:firstRowLastColumn="0" w:lastRowFirstColumn="0" w:lastRowLastColumn="0"/>
+            <w:tcW w:w="9351" w:type="dxa"/>
+            <w:gridSpan w:val="2"/>
+          </w:tcPr>
+          <w:p>
+            <w:pPr>
+              <w:rPr>
+                <w:rFonts w:ascii="Arial" w:hAnsi="Arial" w:cs="Arial"/>
+                <w:sz w:val="24"/>
+                <w:szCs w:val="24"/>
+                <w:lang w:val="es-ES"/>
+              </w:rPr>
+            </w:pPr>
+          </w:p>
+        </w:tc>
+      </w:tr>
     </w:tbl>
     <w:p>
       <w:pPr>
@@ -8364,6 +8819,70 @@
           <w:lang w:val="es-ES"/>
         </w:rPr>
       </w:pPr>
+    </w:p>
+    <w:p>
+      <w:pPr>
+        <w:jc w:val="both"/>
+        <w:rPr>
+          <w:rFonts w:ascii="Arial" w:hAnsi="Arial" w:cs="Arial"/>
+          <w:color w:val="000000" w:themeColor="text1"/>
+          <w:sz w:val="24"/>
+          <w:szCs w:val="24"/>
+          <w:lang w:val="es-ES"/>
+        </w:rPr>
+      </w:pPr>
+      <w:r>
+        <w:rPr>
+          <w:rFonts w:ascii="Arial" w:hAnsi="Arial" w:cs="Arial"/>
+          <w:noProof/>
+          <w:color w:val="000000" w:themeColor="text1"/>
+          <w:sz w:val="24"/>
+          <w:szCs w:val="24"/>
+          <w:lang w:val="es-ES"/>
+        </w:rPr>
+        <w:lastRenderedPageBreak/>
+        <w:drawing>
+          <wp:inline distT="0" distB="0" distL="0" distR="0" wp14:anchorId="54943004" wp14:editId="45004711">
+            <wp:extent cx="6858000" cy="3993515"/>
+            <wp:effectExtent l="0" t="0" r="0" b="6985"/>
+            <wp:docPr id="11" name="Imagen 11" descr="Diagrama&#10;&#10;Descripción generada automáticamente"/>
+            <wp:cNvGraphicFramePr>
+              <a:graphicFrameLocks xmlns:a="http://schemas.openxmlformats.org/drawingml/2006/main" noChangeAspect="1"/>
+            </wp:cNvGraphicFramePr>
+            <a:graphic xmlns:a="http://schemas.openxmlformats.org/drawingml/2006/main">
+              <a:graphicData uri="http://schemas.openxmlformats.org/drawingml/2006/picture">
+                <pic:pic xmlns:pic="http://schemas.openxmlformats.org/drawingml/2006/picture">
+                  <pic:nvPicPr>
+                    <pic:cNvPr id="11" name="Imagen 11" descr="Diagrama&#10;&#10;Descripción generada automáticamente"/>
+                    <pic:cNvPicPr/>
+                  </pic:nvPicPr>
+                  <pic:blipFill>
+                    <a:blip r:embed="rId15">
+                      <a:extLst>
+                        <a:ext uri="{28A0092B-C50C-407E-A947-70E740481C1C}">
+                          <a14:useLocalDpi xmlns:a14="http://schemas.microsoft.com/office/drawing/2010/main" val="0"/>
+                        </a:ext>
+                      </a:extLst>
+                    </a:blip>
+                    <a:stretch>
+                      <a:fillRect/>
+                    </a:stretch>
+                  </pic:blipFill>
+                  <pic:spPr>
+                    <a:xfrm>
+                      <a:off x="0" y="0"/>
+                      <a:ext cx="6858000" cy="3993515"/>
+                    </a:xfrm>
+                    <a:prstGeom prst="rect">
+                      <a:avLst/>
+                    </a:prstGeom>
+                  </pic:spPr>
+                </pic:pic>
+              </a:graphicData>
+            </a:graphic>
+          </wp:inline>
+        </w:drawing>
+      </w:r>
     </w:p>
     <w:p>
       <w:pPr>
@@ -8652,6 +9171,69 @@
           <w:lang w:val="es-ES"/>
         </w:rPr>
         <w:t>.</w:t>
+      </w:r>
+    </w:p>
+    <w:p>
+      <w:pPr>
+        <w:pStyle w:val="Prrafodelista"/>
+        <w:jc w:val="both"/>
+        <w:rPr>
+          <w:rFonts w:ascii="Arial" w:hAnsi="Arial" w:cs="Arial"/>
+          <w:sz w:val="24"/>
+          <w:szCs w:val="24"/>
+          <w:lang w:val="es-ES"/>
+        </w:rPr>
+      </w:pPr>
+      <w:r>
+        <w:rPr>
+          <w:rFonts w:ascii="Arial" w:hAnsi="Arial" w:cs="Arial"/>
+          <w:noProof/>
+          <w:sz w:val="24"/>
+          <w:szCs w:val="24"/>
+          <w:lang w:val="es-ES"/>
+        </w:rPr>
+        <w:lastRenderedPageBreak/>
+        <w:drawing>
+          <wp:inline distT="0" distB="0" distL="0" distR="0" wp14:anchorId="001E7A0D" wp14:editId="4E538EE8">
+            <wp:extent cx="4744112" cy="3496163"/>
+            <wp:effectExtent l="0" t="0" r="0" b="9525"/>
+            <wp:docPr id="12" name="Imagen 12" descr="Diagrama&#10;&#10;Descripción generada automáticamente"/>
+            <wp:cNvGraphicFramePr>
+              <a:graphicFrameLocks xmlns:a="http://schemas.openxmlformats.org/drawingml/2006/main" noChangeAspect="1"/>
+            </wp:cNvGraphicFramePr>
+            <a:graphic xmlns:a="http://schemas.openxmlformats.org/drawingml/2006/main">
+              <a:graphicData uri="http://schemas.openxmlformats.org/drawingml/2006/picture">
+                <pic:pic xmlns:pic="http://schemas.openxmlformats.org/drawingml/2006/picture">
+                  <pic:nvPicPr>
+                    <pic:cNvPr id="12" name="Imagen 12" descr="Diagrama&#10;&#10;Descripción generada automáticamente"/>
+                    <pic:cNvPicPr/>
+                  </pic:nvPicPr>
+                  <pic:blipFill>
+                    <a:blip r:embed="rId16">
+                      <a:extLst>
+                        <a:ext uri="{28A0092B-C50C-407E-A947-70E740481C1C}">
+                          <a14:useLocalDpi xmlns:a14="http://schemas.microsoft.com/office/drawing/2010/main" val="0"/>
+                        </a:ext>
+                      </a:extLst>
+                    </a:blip>
+                    <a:stretch>
+                      <a:fillRect/>
+                    </a:stretch>
+                  </pic:blipFill>
+                  <pic:spPr>
+                    <a:xfrm>
+                      <a:off x="0" y="0"/>
+                      <a:ext cx="4744112" cy="3496163"/>
+                    </a:xfrm>
+                    <a:prstGeom prst="rect">
+                      <a:avLst/>
+                    </a:prstGeom>
+                  </pic:spPr>
+                </pic:pic>
+              </a:graphicData>
+            </a:graphic>
+          </wp:inline>
+        </w:drawing>
       </w:r>
     </w:p>
     <w:p>
@@ -8976,6 +9558,62 @@
         <w:jc w:val="both"/>
         <w:rPr>
           <w:rFonts w:ascii="Arial" w:hAnsi="Arial" w:cs="Arial"/>
+          <w:sz w:val="24"/>
+          <w:szCs w:val="24"/>
+          <w:lang w:val="es-ES"/>
+        </w:rPr>
+      </w:pPr>
+      <w:r>
+        <w:rPr>
+          <w:rFonts w:ascii="Arial" w:hAnsi="Arial" w:cs="Arial"/>
+          <w:sz w:val="24"/>
+          <w:szCs w:val="24"/>
+          <w:lang w:val="es-ES"/>
+        </w:rPr>
+        <w:t xml:space="preserve">Están diseñadas en Enterprise </w:t>
+      </w:r>
+      <w:proofErr w:type="spellStart"/>
+      <w:r>
+        <w:rPr>
+          <w:rFonts w:ascii="Arial" w:hAnsi="Arial" w:cs="Arial"/>
+          <w:sz w:val="24"/>
+          <w:szCs w:val="24"/>
+          <w:lang w:val="es-ES"/>
+        </w:rPr>
+        <w:t>Architect</w:t>
+      </w:r>
+      <w:proofErr w:type="spellEnd"/>
+    </w:p>
+    <w:p>
+      <w:pPr>
+        <w:jc w:val="both"/>
+        <w:rPr>
+          <w:rFonts w:ascii="Arial" w:hAnsi="Arial" w:cs="Arial"/>
+          <w:b/>
+          <w:bCs/>
+          <w:sz w:val="24"/>
+          <w:szCs w:val="24"/>
+          <w:lang w:val="es-ES"/>
+        </w:rPr>
+      </w:pPr>
+      <w:r>
+        <w:rPr>
+          <w:rFonts w:ascii="Arial" w:hAnsi="Arial" w:cs="Arial"/>
+          <w:b/>
+          <w:bCs/>
+          <w:sz w:val="24"/>
+          <w:szCs w:val="24"/>
+          <w:lang w:val="es-ES"/>
+        </w:rPr>
+        <w:t>Interfaz 01</w:t>
+      </w:r>
+    </w:p>
+    <w:p>
+      <w:pPr>
+        <w:pStyle w:val="Prrafodelista"/>
+        <w:jc w:val="both"/>
+        <w:rPr>
+          <w:rFonts w:ascii="Arial" w:hAnsi="Arial" w:cs="Arial"/>
           <w:b/>
           <w:bCs/>
           <w:color w:val="FF0000"/>
@@ -8988,23 +9626,1145 @@
       <w:r>
         <w:rPr>
           <w:rFonts w:ascii="Arial" w:hAnsi="Arial" w:cs="Arial"/>
-          <w:sz w:val="24"/>
-          <w:szCs w:val="24"/>
-          <w:lang w:val="es-ES"/>
-        </w:rPr>
-        <w:t xml:space="preserve">Están diseñadas en Enterprise </w:t>
-      </w:r>
-      <w:proofErr w:type="spellStart"/>
-      <w:r>
-        <w:rPr>
-          <w:rFonts w:ascii="Arial" w:hAnsi="Arial" w:cs="Arial"/>
-          <w:sz w:val="24"/>
-          <w:szCs w:val="24"/>
-          <w:lang w:val="es-ES"/>
-        </w:rPr>
-        <w:t>Architect</w:t>
-      </w:r>
-      <w:proofErr w:type="spellEnd"/>
+          <w:b/>
+          <w:bCs/>
+          <w:noProof/>
+          <w:color w:val="FF0000"/>
+          <w:sz w:val="24"/>
+          <w:szCs w:val="24"/>
+          <w:u w:val="single"/>
+          <w:lang w:val="es-ES"/>
+        </w:rPr>
+        <w:drawing>
+          <wp:inline distT="0" distB="0" distL="0" distR="0" wp14:anchorId="0FA2F460" wp14:editId="1304A027">
+            <wp:extent cx="4029637" cy="2934109"/>
+            <wp:effectExtent l="0" t="0" r="9525" b="0"/>
+            <wp:docPr id="13" name="Imagen 13" descr="Interfaz de usuario gráfica&#10;&#10;Descripción generada automáticamente"/>
+            <wp:cNvGraphicFramePr>
+              <a:graphicFrameLocks xmlns:a="http://schemas.openxmlformats.org/drawingml/2006/main" noChangeAspect="1"/>
+            </wp:cNvGraphicFramePr>
+            <a:graphic xmlns:a="http://schemas.openxmlformats.org/drawingml/2006/main">
+              <a:graphicData uri="http://schemas.openxmlformats.org/drawingml/2006/picture">
+                <pic:pic xmlns:pic="http://schemas.openxmlformats.org/drawingml/2006/picture">
+                  <pic:nvPicPr>
+                    <pic:cNvPr id="13" name="Imagen 13" descr="Interfaz de usuario gráfica&#10;&#10;Descripción generada automáticamente"/>
+                    <pic:cNvPicPr/>
+                  </pic:nvPicPr>
+                  <pic:blipFill>
+                    <a:blip r:embed="rId17">
+                      <a:extLst>
+                        <a:ext uri="{28A0092B-C50C-407E-A947-70E740481C1C}">
+                          <a14:useLocalDpi xmlns:a14="http://schemas.microsoft.com/office/drawing/2010/main" val="0"/>
+                        </a:ext>
+                      </a:extLst>
+                    </a:blip>
+                    <a:stretch>
+                      <a:fillRect/>
+                    </a:stretch>
+                  </pic:blipFill>
+                  <pic:spPr>
+                    <a:xfrm>
+                      <a:off x="0" y="0"/>
+                      <a:ext cx="4029637" cy="2934109"/>
+                    </a:xfrm>
+                    <a:prstGeom prst="rect">
+                      <a:avLst/>
+                    </a:prstGeom>
+                  </pic:spPr>
+                </pic:pic>
+              </a:graphicData>
+            </a:graphic>
+          </wp:inline>
+        </w:drawing>
+      </w:r>
+    </w:p>
+    <w:p>
+      <w:pPr>
+        <w:jc w:val="both"/>
+        <w:rPr>
+          <w:rFonts w:ascii="Arial" w:hAnsi="Arial" w:cs="Arial"/>
+          <w:b/>
+          <w:bCs/>
+          <w:sz w:val="24"/>
+          <w:szCs w:val="24"/>
+          <w:lang w:val="es-ES"/>
+        </w:rPr>
+      </w:pPr>
+      <w:r>
+        <w:rPr>
+          <w:rFonts w:ascii="Arial" w:hAnsi="Arial" w:cs="Arial"/>
+          <w:b/>
+          <w:bCs/>
+          <w:sz w:val="24"/>
+          <w:szCs w:val="24"/>
+          <w:lang w:val="es-ES"/>
+        </w:rPr>
+        <w:lastRenderedPageBreak/>
+        <w:t>Interfaz 0</w:t>
+      </w:r>
+      <w:r>
+        <w:rPr>
+          <w:rFonts w:ascii="Arial" w:hAnsi="Arial" w:cs="Arial"/>
+          <w:b/>
+          <w:bCs/>
+          <w:sz w:val="24"/>
+          <w:szCs w:val="24"/>
+          <w:lang w:val="es-ES"/>
+        </w:rPr>
+        <w:t>2</w:t>
+      </w:r>
+    </w:p>
+    <w:p>
+      <w:pPr>
+        <w:jc w:val="both"/>
+        <w:rPr>
+          <w:rFonts w:ascii="Arial" w:hAnsi="Arial" w:cs="Arial"/>
+          <w:b/>
+          <w:bCs/>
+          <w:sz w:val="24"/>
+          <w:szCs w:val="24"/>
+          <w:lang w:val="es-ES"/>
+        </w:rPr>
+      </w:pPr>
+      <w:r>
+        <w:rPr>
+          <w:rFonts w:ascii="Arial" w:hAnsi="Arial" w:cs="Arial"/>
+          <w:b/>
+          <w:bCs/>
+          <w:noProof/>
+          <w:sz w:val="24"/>
+          <w:szCs w:val="24"/>
+          <w:lang w:val="es-ES"/>
+        </w:rPr>
+        <w:drawing>
+          <wp:inline distT="0" distB="0" distL="0" distR="0" wp14:anchorId="4EEBE0BD" wp14:editId="31451904">
+            <wp:extent cx="6335009" cy="3134162"/>
+            <wp:effectExtent l="0" t="0" r="8890" b="9525"/>
+            <wp:docPr id="14" name="Imagen 14" descr="Interfaz de usuario gráfica&#10;&#10;Descripción generada automáticamente"/>
+            <wp:cNvGraphicFramePr>
+              <a:graphicFrameLocks xmlns:a="http://schemas.openxmlformats.org/drawingml/2006/main" noChangeAspect="1"/>
+            </wp:cNvGraphicFramePr>
+            <a:graphic xmlns:a="http://schemas.openxmlformats.org/drawingml/2006/main">
+              <a:graphicData uri="http://schemas.openxmlformats.org/drawingml/2006/picture">
+                <pic:pic xmlns:pic="http://schemas.openxmlformats.org/drawingml/2006/picture">
+                  <pic:nvPicPr>
+                    <pic:cNvPr id="14" name="Imagen 14" descr="Interfaz de usuario gráfica&#10;&#10;Descripción generada automáticamente"/>
+                    <pic:cNvPicPr/>
+                  </pic:nvPicPr>
+                  <pic:blipFill>
+                    <a:blip r:embed="rId18">
+                      <a:extLst>
+                        <a:ext uri="{28A0092B-C50C-407E-A947-70E740481C1C}">
+                          <a14:useLocalDpi xmlns:a14="http://schemas.microsoft.com/office/drawing/2010/main" val="0"/>
+                        </a:ext>
+                      </a:extLst>
+                    </a:blip>
+                    <a:stretch>
+                      <a:fillRect/>
+                    </a:stretch>
+                  </pic:blipFill>
+                  <pic:spPr>
+                    <a:xfrm>
+                      <a:off x="0" y="0"/>
+                      <a:ext cx="6335009" cy="3134162"/>
+                    </a:xfrm>
+                    <a:prstGeom prst="rect">
+                      <a:avLst/>
+                    </a:prstGeom>
+                  </pic:spPr>
+                </pic:pic>
+              </a:graphicData>
+            </a:graphic>
+          </wp:inline>
+        </w:drawing>
+      </w:r>
+    </w:p>
+    <w:p>
+      <w:pPr>
+        <w:jc w:val="both"/>
+        <w:rPr>
+          <w:rFonts w:ascii="Arial" w:hAnsi="Arial" w:cs="Arial"/>
+          <w:b/>
+          <w:bCs/>
+          <w:sz w:val="24"/>
+          <w:szCs w:val="24"/>
+          <w:lang w:val="es-ES"/>
+        </w:rPr>
+      </w:pPr>
+      <w:r>
+        <w:rPr>
+          <w:rFonts w:ascii="Arial" w:hAnsi="Arial" w:cs="Arial"/>
+          <w:b/>
+          <w:bCs/>
+          <w:sz w:val="24"/>
+          <w:szCs w:val="24"/>
+          <w:lang w:val="es-ES"/>
+        </w:rPr>
+        <w:t>Interfaz 0</w:t>
+      </w:r>
+      <w:r>
+        <w:rPr>
+          <w:rFonts w:ascii="Arial" w:hAnsi="Arial" w:cs="Arial"/>
+          <w:b/>
+          <w:bCs/>
+          <w:sz w:val="24"/>
+          <w:szCs w:val="24"/>
+          <w:lang w:val="es-ES"/>
+        </w:rPr>
+        <w:t>3</w:t>
+      </w:r>
+    </w:p>
+    <w:p>
+      <w:pPr>
+        <w:jc w:val="both"/>
+        <w:rPr>
+          <w:rFonts w:ascii="Arial" w:hAnsi="Arial" w:cs="Arial"/>
+          <w:b/>
+          <w:bCs/>
+          <w:sz w:val="24"/>
+          <w:szCs w:val="24"/>
+          <w:lang w:val="es-ES"/>
+        </w:rPr>
+      </w:pPr>
+      <w:r>
+        <w:rPr>
+          <w:rFonts w:ascii="Arial" w:hAnsi="Arial" w:cs="Arial"/>
+          <w:b/>
+          <w:bCs/>
+          <w:noProof/>
+          <w:sz w:val="24"/>
+          <w:szCs w:val="24"/>
+          <w:lang w:val="es-ES"/>
+        </w:rPr>
+        <w:drawing>
+          <wp:inline distT="0" distB="0" distL="0" distR="0" wp14:anchorId="64BF4E85" wp14:editId="119BDE8D">
+            <wp:extent cx="6401693" cy="4572638"/>
+            <wp:effectExtent l="0" t="0" r="0" b="0"/>
+            <wp:docPr id="15" name="Imagen 15" descr="Interfaz de usuario gráfica&#10;&#10;Descripción generada automáticamente"/>
+            <wp:cNvGraphicFramePr>
+              <a:graphicFrameLocks xmlns:a="http://schemas.openxmlformats.org/drawingml/2006/main" noChangeAspect="1"/>
+            </wp:cNvGraphicFramePr>
+            <a:graphic xmlns:a="http://schemas.openxmlformats.org/drawingml/2006/main">
+              <a:graphicData uri="http://schemas.openxmlformats.org/drawingml/2006/picture">
+                <pic:pic xmlns:pic="http://schemas.openxmlformats.org/drawingml/2006/picture">
+                  <pic:nvPicPr>
+                    <pic:cNvPr id="15" name="Imagen 15" descr="Interfaz de usuario gráfica&#10;&#10;Descripción generada automáticamente"/>
+                    <pic:cNvPicPr/>
+                  </pic:nvPicPr>
+                  <pic:blipFill>
+                    <a:blip r:embed="rId19">
+                      <a:extLst>
+                        <a:ext uri="{28A0092B-C50C-407E-A947-70E740481C1C}">
+                          <a14:useLocalDpi xmlns:a14="http://schemas.microsoft.com/office/drawing/2010/main" val="0"/>
+                        </a:ext>
+                      </a:extLst>
+                    </a:blip>
+                    <a:stretch>
+                      <a:fillRect/>
+                    </a:stretch>
+                  </pic:blipFill>
+                  <pic:spPr>
+                    <a:xfrm>
+                      <a:off x="0" y="0"/>
+                      <a:ext cx="6401693" cy="4572638"/>
+                    </a:xfrm>
+                    <a:prstGeom prst="rect">
+                      <a:avLst/>
+                    </a:prstGeom>
+                  </pic:spPr>
+                </pic:pic>
+              </a:graphicData>
+            </a:graphic>
+          </wp:inline>
+        </w:drawing>
+      </w:r>
+    </w:p>
+    <w:p>
+      <w:pPr>
+        <w:jc w:val="both"/>
+        <w:rPr>
+          <w:rFonts w:ascii="Arial" w:hAnsi="Arial" w:cs="Arial"/>
+          <w:b/>
+          <w:bCs/>
+          <w:sz w:val="24"/>
+          <w:szCs w:val="24"/>
+          <w:lang w:val="es-ES"/>
+        </w:rPr>
+      </w:pPr>
+      <w:r>
+        <w:rPr>
+          <w:rFonts w:ascii="Arial" w:hAnsi="Arial" w:cs="Arial"/>
+          <w:b/>
+          <w:bCs/>
+          <w:sz w:val="24"/>
+          <w:szCs w:val="24"/>
+          <w:lang w:val="es-ES"/>
+        </w:rPr>
+        <w:t>Interfaz 0</w:t>
+      </w:r>
+      <w:r>
+        <w:rPr>
+          <w:rFonts w:ascii="Arial" w:hAnsi="Arial" w:cs="Arial"/>
+          <w:b/>
+          <w:bCs/>
+          <w:sz w:val="24"/>
+          <w:szCs w:val="24"/>
+          <w:lang w:val="es-ES"/>
+        </w:rPr>
+        <w:t>4</w:t>
+      </w:r>
+    </w:p>
+    <w:p>
+      <w:pPr>
+        <w:jc w:val="both"/>
+        <w:rPr>
+          <w:rFonts w:ascii="Arial" w:hAnsi="Arial" w:cs="Arial"/>
+          <w:b/>
+          <w:bCs/>
+          <w:color w:val="FF0000"/>
+          <w:sz w:val="24"/>
+          <w:szCs w:val="24"/>
+          <w:u w:val="single"/>
+          <w:lang w:val="es-ES"/>
+        </w:rPr>
+      </w:pPr>
+      <w:r>
+        <w:rPr>
+          <w:rFonts w:ascii="Arial" w:hAnsi="Arial" w:cs="Arial"/>
+          <w:b/>
+          <w:bCs/>
+          <w:noProof/>
+          <w:color w:val="FF0000"/>
+          <w:sz w:val="24"/>
+          <w:szCs w:val="24"/>
+          <w:u w:val="single"/>
+          <w:lang w:val="es-ES"/>
+        </w:rPr>
+        <w:lastRenderedPageBreak/>
+        <w:drawing>
+          <wp:inline distT="0" distB="0" distL="0" distR="0" wp14:anchorId="770F836B" wp14:editId="112175EA">
+            <wp:extent cx="4134427" cy="4601217"/>
+            <wp:effectExtent l="0" t="0" r="0" b="8890"/>
+            <wp:docPr id="16" name="Imagen 16" descr="Interfaz de usuario gráfica, Aplicación&#10;&#10;Descripción generada automáticamente"/>
+            <wp:cNvGraphicFramePr>
+              <a:graphicFrameLocks xmlns:a="http://schemas.openxmlformats.org/drawingml/2006/main" noChangeAspect="1"/>
+            </wp:cNvGraphicFramePr>
+            <a:graphic xmlns:a="http://schemas.openxmlformats.org/drawingml/2006/main">
+              <a:graphicData uri="http://schemas.openxmlformats.org/drawingml/2006/picture">
+                <pic:pic xmlns:pic="http://schemas.openxmlformats.org/drawingml/2006/picture">
+                  <pic:nvPicPr>
+                    <pic:cNvPr id="16" name="Imagen 16" descr="Interfaz de usuario gráfica, Aplicación&#10;&#10;Descripción generada automáticamente"/>
+                    <pic:cNvPicPr/>
+                  </pic:nvPicPr>
+                  <pic:blipFill>
+                    <a:blip r:embed="rId20">
+                      <a:extLst>
+                        <a:ext uri="{28A0092B-C50C-407E-A947-70E740481C1C}">
+                          <a14:useLocalDpi xmlns:a14="http://schemas.microsoft.com/office/drawing/2010/main" val="0"/>
+                        </a:ext>
+                      </a:extLst>
+                    </a:blip>
+                    <a:stretch>
+                      <a:fillRect/>
+                    </a:stretch>
+                  </pic:blipFill>
+                  <pic:spPr>
+                    <a:xfrm>
+                      <a:off x="0" y="0"/>
+                      <a:ext cx="4134427" cy="4601217"/>
+                    </a:xfrm>
+                    <a:prstGeom prst="rect">
+                      <a:avLst/>
+                    </a:prstGeom>
+                  </pic:spPr>
+                </pic:pic>
+              </a:graphicData>
+            </a:graphic>
+          </wp:inline>
+        </w:drawing>
+      </w:r>
+    </w:p>
+    <w:p>
+      <w:pPr>
+        <w:jc w:val="both"/>
+        <w:rPr>
+          <w:rFonts w:ascii="Arial" w:hAnsi="Arial" w:cs="Arial"/>
+          <w:b/>
+          <w:bCs/>
+          <w:sz w:val="24"/>
+          <w:szCs w:val="24"/>
+          <w:lang w:val="es-ES"/>
+        </w:rPr>
+      </w:pPr>
+      <w:r>
+        <w:rPr>
+          <w:rFonts w:ascii="Arial" w:hAnsi="Arial" w:cs="Arial"/>
+          <w:b/>
+          <w:bCs/>
+          <w:sz w:val="24"/>
+          <w:szCs w:val="24"/>
+          <w:lang w:val="es-ES"/>
+        </w:rPr>
+        <w:t>Interfaz 0</w:t>
+      </w:r>
+      <w:r>
+        <w:rPr>
+          <w:rFonts w:ascii="Arial" w:hAnsi="Arial" w:cs="Arial"/>
+          <w:b/>
+          <w:bCs/>
+          <w:sz w:val="24"/>
+          <w:szCs w:val="24"/>
+          <w:lang w:val="es-ES"/>
+        </w:rPr>
+        <w:t>5</w:t>
+      </w:r>
+    </w:p>
+    <w:p>
+      <w:pPr>
+        <w:jc w:val="both"/>
+        <w:rPr>
+          <w:rFonts w:ascii="Arial" w:hAnsi="Arial" w:cs="Arial"/>
+          <w:b/>
+          <w:bCs/>
+          <w:sz w:val="24"/>
+          <w:szCs w:val="24"/>
+          <w:lang w:val="es-ES"/>
+        </w:rPr>
+      </w:pPr>
+      <w:r>
+        <w:rPr>
+          <w:rFonts w:ascii="Arial" w:hAnsi="Arial" w:cs="Arial"/>
+          <w:b/>
+          <w:bCs/>
+          <w:noProof/>
+          <w:sz w:val="24"/>
+          <w:szCs w:val="24"/>
+          <w:lang w:val="es-ES"/>
+        </w:rPr>
+        <w:drawing>
+          <wp:inline distT="0" distB="0" distL="0" distR="0" wp14:anchorId="06666D51" wp14:editId="0F7C7762">
+            <wp:extent cx="6858000" cy="4034790"/>
+            <wp:effectExtent l="0" t="0" r="0" b="3810"/>
+            <wp:docPr id="17" name="Imagen 17" descr="Una captura de pantalla de una red social&#10;&#10;Descripción generada automáticamente"/>
+            <wp:cNvGraphicFramePr>
+              <a:graphicFrameLocks xmlns:a="http://schemas.openxmlformats.org/drawingml/2006/main" noChangeAspect="1"/>
+            </wp:cNvGraphicFramePr>
+            <a:graphic xmlns:a="http://schemas.openxmlformats.org/drawingml/2006/main">
+              <a:graphicData uri="http://schemas.openxmlformats.org/drawingml/2006/picture">
+                <pic:pic xmlns:pic="http://schemas.openxmlformats.org/drawingml/2006/picture">
+                  <pic:nvPicPr>
+                    <pic:cNvPr id="17" name="Imagen 17" descr="Una captura de pantalla de una red social&#10;&#10;Descripción generada automáticamente"/>
+                    <pic:cNvPicPr/>
+                  </pic:nvPicPr>
+                  <pic:blipFill>
+                    <a:blip r:embed="rId21">
+                      <a:extLst>
+                        <a:ext uri="{28A0092B-C50C-407E-A947-70E740481C1C}">
+                          <a14:useLocalDpi xmlns:a14="http://schemas.microsoft.com/office/drawing/2010/main" val="0"/>
+                        </a:ext>
+                      </a:extLst>
+                    </a:blip>
+                    <a:stretch>
+                      <a:fillRect/>
+                    </a:stretch>
+                  </pic:blipFill>
+                  <pic:spPr>
+                    <a:xfrm>
+                      <a:off x="0" y="0"/>
+                      <a:ext cx="6858000" cy="4034790"/>
+                    </a:xfrm>
+                    <a:prstGeom prst="rect">
+                      <a:avLst/>
+                    </a:prstGeom>
+                  </pic:spPr>
+                </pic:pic>
+              </a:graphicData>
+            </a:graphic>
+          </wp:inline>
+        </w:drawing>
+      </w:r>
+    </w:p>
+    <w:p>
+      <w:pPr>
+        <w:jc w:val="both"/>
+        <w:rPr>
+          <w:rFonts w:ascii="Arial" w:hAnsi="Arial" w:cs="Arial"/>
+          <w:b/>
+          <w:bCs/>
+          <w:sz w:val="24"/>
+          <w:szCs w:val="24"/>
+          <w:lang w:val="es-ES"/>
+        </w:rPr>
+      </w:pPr>
+      <w:r>
+        <w:rPr>
+          <w:rFonts w:ascii="Arial" w:hAnsi="Arial" w:cs="Arial"/>
+          <w:b/>
+          <w:bCs/>
+          <w:sz w:val="24"/>
+          <w:szCs w:val="24"/>
+          <w:lang w:val="es-ES"/>
+        </w:rPr>
+        <w:lastRenderedPageBreak/>
+        <w:t>Interfaz 0</w:t>
+      </w:r>
+      <w:r>
+        <w:rPr>
+          <w:rFonts w:ascii="Arial" w:hAnsi="Arial" w:cs="Arial"/>
+          <w:b/>
+          <w:bCs/>
+          <w:sz w:val="24"/>
+          <w:szCs w:val="24"/>
+          <w:lang w:val="es-ES"/>
+        </w:rPr>
+        <w:t>6</w:t>
+      </w:r>
+    </w:p>
+    <w:p>
+      <w:pPr>
+        <w:jc w:val="both"/>
+        <w:rPr>
+          <w:rFonts w:ascii="Arial" w:hAnsi="Arial" w:cs="Arial"/>
+          <w:b/>
+          <w:bCs/>
+          <w:sz w:val="24"/>
+          <w:szCs w:val="24"/>
+          <w:lang w:val="es-ES"/>
+        </w:rPr>
+      </w:pPr>
+      <w:r>
+        <w:rPr>
+          <w:rFonts w:ascii="Arial" w:hAnsi="Arial" w:cs="Arial"/>
+          <w:b/>
+          <w:bCs/>
+          <w:noProof/>
+          <w:sz w:val="24"/>
+          <w:szCs w:val="24"/>
+          <w:lang w:val="es-ES"/>
+        </w:rPr>
+        <w:drawing>
+          <wp:inline distT="0" distB="0" distL="0" distR="0" wp14:anchorId="58846645" wp14:editId="21F42B3B">
+            <wp:extent cx="3896269" cy="3324689"/>
+            <wp:effectExtent l="0" t="0" r="9525" b="9525"/>
+            <wp:docPr id="18" name="Imagen 18" descr="Interfaz de usuario gráfica&#10;&#10;Descripción generada automáticamente"/>
+            <wp:cNvGraphicFramePr>
+              <a:graphicFrameLocks xmlns:a="http://schemas.openxmlformats.org/drawingml/2006/main" noChangeAspect="1"/>
+            </wp:cNvGraphicFramePr>
+            <a:graphic xmlns:a="http://schemas.openxmlformats.org/drawingml/2006/main">
+              <a:graphicData uri="http://schemas.openxmlformats.org/drawingml/2006/picture">
+                <pic:pic xmlns:pic="http://schemas.openxmlformats.org/drawingml/2006/picture">
+                  <pic:nvPicPr>
+                    <pic:cNvPr id="18" name="Imagen 18" descr="Interfaz de usuario gráfica&#10;&#10;Descripción generada automáticamente"/>
+                    <pic:cNvPicPr/>
+                  </pic:nvPicPr>
+                  <pic:blipFill>
+                    <a:blip r:embed="rId22">
+                      <a:extLst>
+                        <a:ext uri="{28A0092B-C50C-407E-A947-70E740481C1C}">
+                          <a14:useLocalDpi xmlns:a14="http://schemas.microsoft.com/office/drawing/2010/main" val="0"/>
+                        </a:ext>
+                      </a:extLst>
+                    </a:blip>
+                    <a:stretch>
+                      <a:fillRect/>
+                    </a:stretch>
+                  </pic:blipFill>
+                  <pic:spPr>
+                    <a:xfrm>
+                      <a:off x="0" y="0"/>
+                      <a:ext cx="3896269" cy="3324689"/>
+                    </a:xfrm>
+                    <a:prstGeom prst="rect">
+                      <a:avLst/>
+                    </a:prstGeom>
+                  </pic:spPr>
+                </pic:pic>
+              </a:graphicData>
+            </a:graphic>
+          </wp:inline>
+        </w:drawing>
+      </w:r>
+    </w:p>
+    <w:p>
+      <w:pPr>
+        <w:jc w:val="both"/>
+        <w:rPr>
+          <w:rFonts w:ascii="Arial" w:hAnsi="Arial" w:cs="Arial"/>
+          <w:b/>
+          <w:bCs/>
+          <w:sz w:val="24"/>
+          <w:szCs w:val="24"/>
+          <w:lang w:val="es-ES"/>
+        </w:rPr>
+      </w:pPr>
+      <w:r>
+        <w:rPr>
+          <w:rFonts w:ascii="Arial" w:hAnsi="Arial" w:cs="Arial"/>
+          <w:b/>
+          <w:bCs/>
+          <w:sz w:val="24"/>
+          <w:szCs w:val="24"/>
+          <w:lang w:val="es-ES"/>
+        </w:rPr>
+        <w:t>Interfaz 0</w:t>
+      </w:r>
+      <w:r>
+        <w:rPr>
+          <w:rFonts w:ascii="Arial" w:hAnsi="Arial" w:cs="Arial"/>
+          <w:b/>
+          <w:bCs/>
+          <w:sz w:val="24"/>
+          <w:szCs w:val="24"/>
+          <w:lang w:val="es-ES"/>
+        </w:rPr>
+        <w:t>7</w:t>
+      </w:r>
+      <w:r>
+        <w:rPr>
+          <w:rFonts w:ascii="Arial" w:hAnsi="Arial" w:cs="Arial"/>
+          <w:b/>
+          <w:bCs/>
+          <w:sz w:val="24"/>
+          <w:szCs w:val="24"/>
+          <w:lang w:val="es-ES"/>
+        </w:rPr>
+        <w:t xml:space="preserve"> </w:t>
+      </w:r>
+    </w:p>
+    <w:p>
+      <w:pPr>
+        <w:jc w:val="both"/>
+        <w:rPr>
+          <w:rFonts w:ascii="Arial" w:hAnsi="Arial" w:cs="Arial"/>
+          <w:b/>
+          <w:bCs/>
+          <w:sz w:val="24"/>
+          <w:szCs w:val="24"/>
+          <w:lang w:val="es-ES"/>
+        </w:rPr>
+      </w:pPr>
+      <w:r>
+        <w:rPr>
+          <w:rFonts w:ascii="Arial" w:hAnsi="Arial" w:cs="Arial"/>
+          <w:b/>
+          <w:bCs/>
+          <w:noProof/>
+          <w:sz w:val="24"/>
+          <w:szCs w:val="24"/>
+          <w:lang w:val="es-ES"/>
+        </w:rPr>
+        <w:drawing>
+          <wp:inline distT="0" distB="0" distL="0" distR="0" wp14:anchorId="2AE5A363" wp14:editId="29738435">
+            <wp:extent cx="4096322" cy="4201111"/>
+            <wp:effectExtent l="0" t="0" r="0" b="0"/>
+            <wp:docPr id="19" name="Imagen 19" descr="Interfaz de usuario gráfica&#10;&#10;Descripción generada automáticamente"/>
+            <wp:cNvGraphicFramePr>
+              <a:graphicFrameLocks xmlns:a="http://schemas.openxmlformats.org/drawingml/2006/main" noChangeAspect="1"/>
+            </wp:cNvGraphicFramePr>
+            <a:graphic xmlns:a="http://schemas.openxmlformats.org/drawingml/2006/main">
+              <a:graphicData uri="http://schemas.openxmlformats.org/drawingml/2006/picture">
+                <pic:pic xmlns:pic="http://schemas.openxmlformats.org/drawingml/2006/picture">
+                  <pic:nvPicPr>
+                    <pic:cNvPr id="19" name="Imagen 19" descr="Interfaz de usuario gráfica&#10;&#10;Descripción generada automáticamente"/>
+                    <pic:cNvPicPr/>
+                  </pic:nvPicPr>
+                  <pic:blipFill>
+                    <a:blip r:embed="rId23">
+                      <a:extLst>
+                        <a:ext uri="{28A0092B-C50C-407E-A947-70E740481C1C}">
+                          <a14:useLocalDpi xmlns:a14="http://schemas.microsoft.com/office/drawing/2010/main" val="0"/>
+                        </a:ext>
+                      </a:extLst>
+                    </a:blip>
+                    <a:stretch>
+                      <a:fillRect/>
+                    </a:stretch>
+                  </pic:blipFill>
+                  <pic:spPr>
+                    <a:xfrm>
+                      <a:off x="0" y="0"/>
+                      <a:ext cx="4096322" cy="4201111"/>
+                    </a:xfrm>
+                    <a:prstGeom prst="rect">
+                      <a:avLst/>
+                    </a:prstGeom>
+                  </pic:spPr>
+                </pic:pic>
+              </a:graphicData>
+            </a:graphic>
+          </wp:inline>
+        </w:drawing>
+      </w:r>
+    </w:p>
+    <w:p>
+      <w:pPr>
+        <w:jc w:val="both"/>
+        <w:rPr>
+          <w:rFonts w:ascii="Arial" w:hAnsi="Arial" w:cs="Arial"/>
+          <w:b/>
+          <w:bCs/>
+          <w:sz w:val="24"/>
+          <w:szCs w:val="24"/>
+          <w:lang w:val="es-ES"/>
+        </w:rPr>
+      </w:pPr>
+      <w:r>
+        <w:rPr>
+          <w:rFonts w:ascii="Arial" w:hAnsi="Arial" w:cs="Arial"/>
+          <w:b/>
+          <w:bCs/>
+          <w:sz w:val="24"/>
+          <w:szCs w:val="24"/>
+          <w:lang w:val="es-ES"/>
+        </w:rPr>
+        <w:t>Interfaz 0</w:t>
+      </w:r>
+      <w:r>
+        <w:rPr>
+          <w:rFonts w:ascii="Arial" w:hAnsi="Arial" w:cs="Arial"/>
+          <w:b/>
+          <w:bCs/>
+          <w:sz w:val="24"/>
+          <w:szCs w:val="24"/>
+          <w:lang w:val="es-ES"/>
+        </w:rPr>
+        <w:t>8</w:t>
+      </w:r>
+    </w:p>
+    <w:p>
+      <w:pPr>
+        <w:jc w:val="both"/>
+        <w:rPr>
+          <w:rFonts w:ascii="Arial" w:hAnsi="Arial" w:cs="Arial"/>
+          <w:b/>
+          <w:bCs/>
+          <w:sz w:val="24"/>
+          <w:szCs w:val="24"/>
+          <w:lang w:val="es-ES"/>
+        </w:rPr>
+      </w:pPr>
+      <w:r>
+        <w:rPr>
+          <w:rFonts w:ascii="Arial" w:hAnsi="Arial" w:cs="Arial"/>
+          <w:b/>
+          <w:bCs/>
+          <w:noProof/>
+          <w:sz w:val="24"/>
+          <w:szCs w:val="24"/>
+          <w:lang w:val="es-ES"/>
+        </w:rPr>
+        <w:lastRenderedPageBreak/>
+        <w:drawing>
+          <wp:inline distT="0" distB="0" distL="0" distR="0" wp14:anchorId="7B48DF22" wp14:editId="567DF9FE">
+            <wp:extent cx="3086531" cy="4258269"/>
+            <wp:effectExtent l="0" t="0" r="0" b="0"/>
+            <wp:docPr id="20" name="Imagen 20" descr="Interfaz de usuario gráfica&#10;&#10;Descripción generada automáticamente"/>
+            <wp:cNvGraphicFramePr>
+              <a:graphicFrameLocks xmlns:a="http://schemas.openxmlformats.org/drawingml/2006/main" noChangeAspect="1"/>
+            </wp:cNvGraphicFramePr>
+            <a:graphic xmlns:a="http://schemas.openxmlformats.org/drawingml/2006/main">
+              <a:graphicData uri="http://schemas.openxmlformats.org/drawingml/2006/picture">
+                <pic:pic xmlns:pic="http://schemas.openxmlformats.org/drawingml/2006/picture">
+                  <pic:nvPicPr>
+                    <pic:cNvPr id="20" name="Imagen 20" descr="Interfaz de usuario gráfica&#10;&#10;Descripción generada automáticamente"/>
+                    <pic:cNvPicPr/>
+                  </pic:nvPicPr>
+                  <pic:blipFill>
+                    <a:blip r:embed="rId24">
+                      <a:extLst>
+                        <a:ext uri="{28A0092B-C50C-407E-A947-70E740481C1C}">
+                          <a14:useLocalDpi xmlns:a14="http://schemas.microsoft.com/office/drawing/2010/main" val="0"/>
+                        </a:ext>
+                      </a:extLst>
+                    </a:blip>
+                    <a:stretch>
+                      <a:fillRect/>
+                    </a:stretch>
+                  </pic:blipFill>
+                  <pic:spPr>
+                    <a:xfrm>
+                      <a:off x="0" y="0"/>
+                      <a:ext cx="3086531" cy="4258269"/>
+                    </a:xfrm>
+                    <a:prstGeom prst="rect">
+                      <a:avLst/>
+                    </a:prstGeom>
+                  </pic:spPr>
+                </pic:pic>
+              </a:graphicData>
+            </a:graphic>
+          </wp:inline>
+        </w:drawing>
+      </w:r>
+    </w:p>
+    <w:p>
+      <w:pPr>
+        <w:jc w:val="both"/>
+        <w:rPr>
+          <w:rFonts w:ascii="Arial" w:hAnsi="Arial" w:cs="Arial"/>
+          <w:b/>
+          <w:bCs/>
+          <w:sz w:val="24"/>
+          <w:szCs w:val="24"/>
+          <w:lang w:val="es-ES"/>
+        </w:rPr>
+      </w:pPr>
+      <w:r>
+        <w:rPr>
+          <w:rFonts w:ascii="Arial" w:hAnsi="Arial" w:cs="Arial"/>
+          <w:b/>
+          <w:bCs/>
+          <w:sz w:val="24"/>
+          <w:szCs w:val="24"/>
+          <w:lang w:val="es-ES"/>
+        </w:rPr>
+        <w:t>Interfaz 0</w:t>
+      </w:r>
+      <w:r>
+        <w:rPr>
+          <w:rFonts w:ascii="Arial" w:hAnsi="Arial" w:cs="Arial"/>
+          <w:b/>
+          <w:bCs/>
+          <w:sz w:val="24"/>
+          <w:szCs w:val="24"/>
+          <w:lang w:val="es-ES"/>
+        </w:rPr>
+        <w:t>9</w:t>
+      </w:r>
+    </w:p>
+    <w:p>
+      <w:pPr>
+        <w:jc w:val="both"/>
+        <w:rPr>
+          <w:rFonts w:ascii="Arial" w:hAnsi="Arial" w:cs="Arial"/>
+          <w:b/>
+          <w:bCs/>
+          <w:sz w:val="24"/>
+          <w:szCs w:val="24"/>
+          <w:lang w:val="es-ES"/>
+        </w:rPr>
+      </w:pPr>
+      <w:r>
+        <w:rPr>
+          <w:rFonts w:ascii="Arial" w:hAnsi="Arial" w:cs="Arial"/>
+          <w:b/>
+          <w:bCs/>
+          <w:noProof/>
+          <w:sz w:val="24"/>
+          <w:szCs w:val="24"/>
+          <w:lang w:val="es-ES"/>
+        </w:rPr>
+        <w:drawing>
+          <wp:inline distT="0" distB="0" distL="0" distR="0" wp14:anchorId="18C01648" wp14:editId="65D66A6D">
+            <wp:extent cx="5068007" cy="3620005"/>
+            <wp:effectExtent l="0" t="0" r="0" b="0"/>
+            <wp:docPr id="21" name="Imagen 21" descr="Interfaz de usuario gráfica, Aplicación&#10;&#10;Descripción generada automáticamente"/>
+            <wp:cNvGraphicFramePr>
+              <a:graphicFrameLocks xmlns:a="http://schemas.openxmlformats.org/drawingml/2006/main" noChangeAspect="1"/>
+            </wp:cNvGraphicFramePr>
+            <a:graphic xmlns:a="http://schemas.openxmlformats.org/drawingml/2006/main">
+              <a:graphicData uri="http://schemas.openxmlformats.org/drawingml/2006/picture">
+                <pic:pic xmlns:pic="http://schemas.openxmlformats.org/drawingml/2006/picture">
+                  <pic:nvPicPr>
+                    <pic:cNvPr id="21" name="Imagen 21" descr="Interfaz de usuario gráfica, Aplicación&#10;&#10;Descripción generada automáticamente"/>
+                    <pic:cNvPicPr/>
+                  </pic:nvPicPr>
+                  <pic:blipFill>
+                    <a:blip r:embed="rId25">
+                      <a:extLst>
+                        <a:ext uri="{28A0092B-C50C-407E-A947-70E740481C1C}">
+                          <a14:useLocalDpi xmlns:a14="http://schemas.microsoft.com/office/drawing/2010/main" val="0"/>
+                        </a:ext>
+                      </a:extLst>
+                    </a:blip>
+                    <a:stretch>
+                      <a:fillRect/>
+                    </a:stretch>
+                  </pic:blipFill>
+                  <pic:spPr>
+                    <a:xfrm>
+                      <a:off x="0" y="0"/>
+                      <a:ext cx="5068007" cy="3620005"/>
+                    </a:xfrm>
+                    <a:prstGeom prst="rect">
+                      <a:avLst/>
+                    </a:prstGeom>
+                  </pic:spPr>
+                </pic:pic>
+              </a:graphicData>
+            </a:graphic>
+          </wp:inline>
+        </w:drawing>
+      </w:r>
+    </w:p>
+    <w:p>
+      <w:pPr>
+        <w:jc w:val="both"/>
+        <w:rPr>
+          <w:rFonts w:ascii="Arial" w:hAnsi="Arial" w:cs="Arial"/>
+          <w:b/>
+          <w:bCs/>
+          <w:sz w:val="24"/>
+          <w:szCs w:val="24"/>
+          <w:lang w:val="es-ES"/>
+        </w:rPr>
+      </w:pPr>
+      <w:r>
+        <w:rPr>
+          <w:rFonts w:ascii="Arial" w:hAnsi="Arial" w:cs="Arial"/>
+          <w:b/>
+          <w:bCs/>
+          <w:sz w:val="24"/>
+          <w:szCs w:val="24"/>
+          <w:lang w:val="es-ES"/>
+        </w:rPr>
+        <w:t xml:space="preserve">Interfaz </w:t>
+      </w:r>
+      <w:r>
+        <w:rPr>
+          <w:rFonts w:ascii="Arial" w:hAnsi="Arial" w:cs="Arial"/>
+          <w:b/>
+          <w:bCs/>
+          <w:sz w:val="24"/>
+          <w:szCs w:val="24"/>
+          <w:lang w:val="es-ES"/>
+        </w:rPr>
+        <w:t>10</w:t>
+      </w:r>
+    </w:p>
+    <w:p>
+      <w:pPr>
+        <w:jc w:val="both"/>
+        <w:rPr>
+          <w:rFonts w:ascii="Arial" w:hAnsi="Arial" w:cs="Arial"/>
+          <w:b/>
+          <w:bCs/>
+          <w:sz w:val="24"/>
+          <w:szCs w:val="24"/>
+          <w:lang w:val="es-ES"/>
+        </w:rPr>
+      </w:pPr>
+      <w:r>
+        <w:rPr>
+          <w:rFonts w:ascii="Arial" w:hAnsi="Arial" w:cs="Arial"/>
+          <w:b/>
+          <w:bCs/>
+          <w:noProof/>
+          <w:sz w:val="24"/>
+          <w:szCs w:val="24"/>
+          <w:lang w:val="es-ES"/>
+        </w:rPr>
+        <w:lastRenderedPageBreak/>
+        <w:drawing>
+          <wp:inline distT="0" distB="0" distL="0" distR="0" wp14:anchorId="3D8485CF" wp14:editId="2921E19F">
+            <wp:extent cx="3629532" cy="2810267"/>
+            <wp:effectExtent l="0" t="0" r="9525" b="0"/>
+            <wp:docPr id="22" name="Imagen 22" descr="Interfaz de usuario gráfica&#10;&#10;Descripción generada automáticamente"/>
+            <wp:cNvGraphicFramePr>
+              <a:graphicFrameLocks xmlns:a="http://schemas.openxmlformats.org/drawingml/2006/main" noChangeAspect="1"/>
+            </wp:cNvGraphicFramePr>
+            <a:graphic xmlns:a="http://schemas.openxmlformats.org/drawingml/2006/main">
+              <a:graphicData uri="http://schemas.openxmlformats.org/drawingml/2006/picture">
+                <pic:pic xmlns:pic="http://schemas.openxmlformats.org/drawingml/2006/picture">
+                  <pic:nvPicPr>
+                    <pic:cNvPr id="22" name="Imagen 22" descr="Interfaz de usuario gráfica&#10;&#10;Descripción generada automáticamente"/>
+                    <pic:cNvPicPr/>
+                  </pic:nvPicPr>
+                  <pic:blipFill>
+                    <a:blip r:embed="rId26">
+                      <a:extLst>
+                        <a:ext uri="{28A0092B-C50C-407E-A947-70E740481C1C}">
+                          <a14:useLocalDpi xmlns:a14="http://schemas.microsoft.com/office/drawing/2010/main" val="0"/>
+                        </a:ext>
+                      </a:extLst>
+                    </a:blip>
+                    <a:stretch>
+                      <a:fillRect/>
+                    </a:stretch>
+                  </pic:blipFill>
+                  <pic:spPr>
+                    <a:xfrm>
+                      <a:off x="0" y="0"/>
+                      <a:ext cx="3629532" cy="2810267"/>
+                    </a:xfrm>
+                    <a:prstGeom prst="rect">
+                      <a:avLst/>
+                    </a:prstGeom>
+                  </pic:spPr>
+                </pic:pic>
+              </a:graphicData>
+            </a:graphic>
+          </wp:inline>
+        </w:drawing>
+      </w:r>
+    </w:p>
+    <w:p>
+      <w:pPr>
+        <w:jc w:val="both"/>
+        <w:rPr>
+          <w:rFonts w:ascii="Arial" w:hAnsi="Arial" w:cs="Arial"/>
+          <w:b/>
+          <w:bCs/>
+          <w:sz w:val="24"/>
+          <w:szCs w:val="24"/>
+          <w:lang w:val="es-ES"/>
+        </w:rPr>
+      </w:pPr>
+      <w:r>
+        <w:rPr>
+          <w:rFonts w:ascii="Arial" w:hAnsi="Arial" w:cs="Arial"/>
+          <w:b/>
+          <w:bCs/>
+          <w:sz w:val="24"/>
+          <w:szCs w:val="24"/>
+          <w:lang w:val="es-ES"/>
+        </w:rPr>
+        <w:t xml:space="preserve">Interfaz </w:t>
+      </w:r>
+      <w:r>
+        <w:rPr>
+          <w:rFonts w:ascii="Arial" w:hAnsi="Arial" w:cs="Arial"/>
+          <w:b/>
+          <w:bCs/>
+          <w:sz w:val="24"/>
+          <w:szCs w:val="24"/>
+          <w:lang w:val="es-ES"/>
+        </w:rPr>
+        <w:t>1</w:t>
+      </w:r>
+      <w:r>
+        <w:rPr>
+          <w:rFonts w:ascii="Arial" w:hAnsi="Arial" w:cs="Arial"/>
+          <w:b/>
+          <w:bCs/>
+          <w:sz w:val="24"/>
+          <w:szCs w:val="24"/>
+          <w:lang w:val="es-ES"/>
+        </w:rPr>
+        <w:t>1</w:t>
+      </w:r>
+    </w:p>
+    <w:p>
+      <w:pPr>
+        <w:jc w:val="both"/>
+        <w:rPr>
+          <w:rFonts w:ascii="Arial" w:hAnsi="Arial" w:cs="Arial"/>
+          <w:b/>
+          <w:bCs/>
+          <w:sz w:val="24"/>
+          <w:szCs w:val="24"/>
+          <w:lang w:val="es-ES"/>
+        </w:rPr>
+      </w:pPr>
+      <w:r>
+        <w:rPr>
+          <w:rFonts w:ascii="Arial" w:hAnsi="Arial" w:cs="Arial"/>
+          <w:b/>
+          <w:bCs/>
+          <w:noProof/>
+          <w:sz w:val="24"/>
+          <w:szCs w:val="24"/>
+          <w:lang w:val="es-ES"/>
+        </w:rPr>
+        <w:drawing>
+          <wp:inline distT="0" distB="0" distL="0" distR="0" wp14:anchorId="60ECE887" wp14:editId="7B383BCB">
+            <wp:extent cx="3010320" cy="3439005"/>
+            <wp:effectExtent l="0" t="0" r="0" b="9525"/>
+            <wp:docPr id="23" name="Imagen 23" descr="Interfaz de usuario gráfica&#10;&#10;Descripción generada automáticamente"/>
+            <wp:cNvGraphicFramePr>
+              <a:graphicFrameLocks xmlns:a="http://schemas.openxmlformats.org/drawingml/2006/main" noChangeAspect="1"/>
+            </wp:cNvGraphicFramePr>
+            <a:graphic xmlns:a="http://schemas.openxmlformats.org/drawingml/2006/main">
+              <a:graphicData uri="http://schemas.openxmlformats.org/drawingml/2006/picture">
+                <pic:pic xmlns:pic="http://schemas.openxmlformats.org/drawingml/2006/picture">
+                  <pic:nvPicPr>
+                    <pic:cNvPr id="23" name="Imagen 23" descr="Interfaz de usuario gráfica&#10;&#10;Descripción generada automáticamente"/>
+                    <pic:cNvPicPr/>
+                  </pic:nvPicPr>
+                  <pic:blipFill>
+                    <a:blip r:embed="rId27">
+                      <a:extLst>
+                        <a:ext uri="{28A0092B-C50C-407E-A947-70E740481C1C}">
+                          <a14:useLocalDpi xmlns:a14="http://schemas.microsoft.com/office/drawing/2010/main" val="0"/>
+                        </a:ext>
+                      </a:extLst>
+                    </a:blip>
+                    <a:stretch>
+                      <a:fillRect/>
+                    </a:stretch>
+                  </pic:blipFill>
+                  <pic:spPr>
+                    <a:xfrm>
+                      <a:off x="0" y="0"/>
+                      <a:ext cx="3010320" cy="3439005"/>
+                    </a:xfrm>
+                    <a:prstGeom prst="rect">
+                      <a:avLst/>
+                    </a:prstGeom>
+                  </pic:spPr>
+                </pic:pic>
+              </a:graphicData>
+            </a:graphic>
+          </wp:inline>
+        </w:drawing>
+      </w:r>
+    </w:p>
+    <w:p>
+      <w:pPr>
+        <w:jc w:val="both"/>
+        <w:rPr>
+          <w:rFonts w:ascii="Arial" w:hAnsi="Arial" w:cs="Arial"/>
+          <w:b/>
+          <w:bCs/>
+          <w:sz w:val="24"/>
+          <w:szCs w:val="24"/>
+          <w:lang w:val="es-ES"/>
+        </w:rPr>
+      </w:pPr>
+    </w:p>
+    <w:p>
+      <w:pPr>
+        <w:jc w:val="both"/>
+        <w:rPr>
+          <w:rFonts w:ascii="Arial" w:hAnsi="Arial" w:cs="Arial"/>
+          <w:b/>
+          <w:bCs/>
+          <w:sz w:val="24"/>
+          <w:szCs w:val="24"/>
+          <w:lang w:val="es-ES"/>
+        </w:rPr>
+      </w:pPr>
+    </w:p>
+    <w:p>
+      <w:pPr>
+        <w:jc w:val="both"/>
+        <w:rPr>
+          <w:rFonts w:ascii="Arial" w:hAnsi="Arial" w:cs="Arial"/>
+          <w:b/>
+          <w:bCs/>
+          <w:color w:val="FF0000"/>
+          <w:sz w:val="24"/>
+          <w:szCs w:val="24"/>
+          <w:u w:val="single"/>
+          <w:lang w:val="es-ES"/>
+        </w:rPr>
+      </w:pPr>
+    </w:p>
+    <w:p>
+      <w:pPr>
+        <w:pStyle w:val="Prrafodelista"/>
+        <w:jc w:val="both"/>
+        <w:rPr>
+          <w:rFonts w:ascii="Arial" w:hAnsi="Arial" w:cs="Arial"/>
+          <w:b/>
+          <w:bCs/>
+          <w:color w:val="FF0000"/>
+          <w:sz w:val="24"/>
+          <w:szCs w:val="24"/>
+          <w:u w:val="single"/>
+          <w:lang w:val="es-ES"/>
+        </w:rPr>
+      </w:pPr>
     </w:p>
     <w:p>
       <w:pPr>
@@ -9274,6 +11034,7 @@
           <w:szCs w:val="24"/>
           <w:lang w:val="es-ES"/>
         </w:rPr>
+        <w:lastRenderedPageBreak/>
         <w:t>Respaldo de base de datos cada 24 horas.</w:t>
       </w:r>
     </w:p>

</xml_diff>

<commit_message>
Modifcacion al archivo EA y Agg de CU breves
</commit_message>
<xml_diff>
--- a/DentiSmart.Documentacion/Casos de uso.docx
+++ b/DentiSmart.Documentacion/Casos de uso.docx
@@ -5766,6 +5766,162 @@
         <w:jc w:val="both"/>
         <w:rPr>
           <w:rFonts w:ascii="Arial" w:hAnsi="Arial" w:cs="Arial"/>
+          <w:color w:val="000000" w:themeColor="text1"/>
+          <w:sz w:val="24"/>
+          <w:szCs w:val="24"/>
+          <w:lang w:val="es-ES"/>
+        </w:rPr>
+      </w:pPr>
+    </w:p>
+    <w:p>
+      <w:pPr>
+        <w:jc w:val="both"/>
+        <w:rPr>
+          <w:rFonts w:ascii="Arial" w:hAnsi="Arial" w:cs="Arial"/>
+          <w:color w:val="000000" w:themeColor="text1"/>
+          <w:sz w:val="24"/>
+          <w:szCs w:val="24"/>
+          <w:lang w:val="es-ES"/>
+        </w:rPr>
+      </w:pPr>
+    </w:p>
+    <w:p>
+      <w:pPr>
+        <w:jc w:val="both"/>
+        <w:rPr>
+          <w:rFonts w:ascii="Arial" w:hAnsi="Arial" w:cs="Arial"/>
+          <w:color w:val="000000" w:themeColor="text1"/>
+          <w:sz w:val="24"/>
+          <w:szCs w:val="24"/>
+          <w:lang w:val="es-ES"/>
+        </w:rPr>
+      </w:pPr>
+    </w:p>
+    <w:p>
+      <w:pPr>
+        <w:jc w:val="both"/>
+        <w:rPr>
+          <w:rFonts w:ascii="Arial" w:hAnsi="Arial" w:cs="Arial"/>
+          <w:color w:val="000000" w:themeColor="text1"/>
+          <w:sz w:val="24"/>
+          <w:szCs w:val="24"/>
+          <w:lang w:val="es-ES"/>
+        </w:rPr>
+      </w:pPr>
+    </w:p>
+    <w:p>
+      <w:pPr>
+        <w:jc w:val="both"/>
+        <w:rPr>
+          <w:rFonts w:ascii="Arial" w:hAnsi="Arial" w:cs="Arial"/>
+          <w:color w:val="000000" w:themeColor="text1"/>
+          <w:sz w:val="24"/>
+          <w:szCs w:val="24"/>
+          <w:lang w:val="es-ES"/>
+        </w:rPr>
+      </w:pPr>
+    </w:p>
+    <w:p>
+      <w:pPr>
+        <w:jc w:val="both"/>
+        <w:rPr>
+          <w:rFonts w:ascii="Arial" w:hAnsi="Arial" w:cs="Arial"/>
+          <w:color w:val="000000" w:themeColor="text1"/>
+          <w:sz w:val="24"/>
+          <w:szCs w:val="24"/>
+          <w:lang w:val="es-ES"/>
+        </w:rPr>
+      </w:pPr>
+    </w:p>
+    <w:p>
+      <w:pPr>
+        <w:jc w:val="both"/>
+        <w:rPr>
+          <w:rFonts w:ascii="Arial" w:hAnsi="Arial" w:cs="Arial"/>
+          <w:color w:val="000000" w:themeColor="text1"/>
+          <w:sz w:val="24"/>
+          <w:szCs w:val="24"/>
+          <w:lang w:val="es-ES"/>
+        </w:rPr>
+      </w:pPr>
+    </w:p>
+    <w:p>
+      <w:pPr>
+        <w:jc w:val="both"/>
+        <w:rPr>
+          <w:rFonts w:ascii="Arial" w:hAnsi="Arial" w:cs="Arial"/>
+          <w:color w:val="000000" w:themeColor="text1"/>
+          <w:sz w:val="24"/>
+          <w:szCs w:val="24"/>
+          <w:lang w:val="es-ES"/>
+        </w:rPr>
+      </w:pPr>
+    </w:p>
+    <w:p>
+      <w:pPr>
+        <w:jc w:val="both"/>
+        <w:rPr>
+          <w:rFonts w:ascii="Arial" w:hAnsi="Arial" w:cs="Arial"/>
+          <w:color w:val="000000" w:themeColor="text1"/>
+          <w:sz w:val="24"/>
+          <w:szCs w:val="24"/>
+          <w:lang w:val="es-ES"/>
+        </w:rPr>
+      </w:pPr>
+    </w:p>
+    <w:p>
+      <w:pPr>
+        <w:jc w:val="both"/>
+        <w:rPr>
+          <w:rFonts w:ascii="Arial" w:hAnsi="Arial" w:cs="Arial"/>
+          <w:color w:val="000000" w:themeColor="text1"/>
+          <w:sz w:val="24"/>
+          <w:szCs w:val="24"/>
+          <w:lang w:val="es-ES"/>
+        </w:rPr>
+      </w:pPr>
+    </w:p>
+    <w:p>
+      <w:pPr>
+        <w:jc w:val="both"/>
+        <w:rPr>
+          <w:rFonts w:ascii="Arial" w:hAnsi="Arial" w:cs="Arial"/>
+          <w:color w:val="000000" w:themeColor="text1"/>
+          <w:sz w:val="24"/>
+          <w:szCs w:val="24"/>
+          <w:lang w:val="es-ES"/>
+        </w:rPr>
+      </w:pPr>
+    </w:p>
+    <w:p>
+      <w:pPr>
+        <w:jc w:val="both"/>
+        <w:rPr>
+          <w:rFonts w:ascii="Arial" w:hAnsi="Arial" w:cs="Arial"/>
+          <w:color w:val="000000" w:themeColor="text1"/>
+          <w:sz w:val="24"/>
+          <w:szCs w:val="24"/>
+          <w:lang w:val="es-ES"/>
+        </w:rPr>
+      </w:pPr>
+    </w:p>
+    <w:p>
+      <w:pPr>
+        <w:jc w:val="both"/>
+        <w:rPr>
+          <w:rFonts w:ascii="Arial" w:hAnsi="Arial" w:cs="Arial"/>
+          <w:color w:val="000000" w:themeColor="text1"/>
+          <w:sz w:val="24"/>
+          <w:szCs w:val="24"/>
+          <w:lang w:val="es-ES"/>
+        </w:rPr>
+      </w:pPr>
+    </w:p>
+    <w:p>
+      <w:pPr>
+        <w:jc w:val="both"/>
+        <w:rPr>
+          <w:rFonts w:ascii="Arial" w:hAnsi="Arial" w:cs="Arial"/>
           <w:b/>
           <w:bCs/>
           <w:color w:val="000000" w:themeColor="text1"/>
@@ -5785,6 +5941,7 @@
           <w:u w:val="single"/>
           <w:lang w:val="es-ES"/>
         </w:rPr>
+        <w:lastRenderedPageBreak/>
         <w:t>Anexo:</w:t>
       </w:r>
       <w:r>
@@ -5878,7 +6035,7 @@
     </w:p>
     <w:p>
       <w:pPr>
-        <w:jc w:val="both"/>
+        <w:jc w:val="center"/>
         <w:rPr>
           <w:rFonts w:ascii="Arial" w:hAnsi="Arial" w:cs="Arial"/>
           <w:b/>
@@ -5900,19 +6057,10 @@
           <w:szCs w:val="24"/>
           <w:lang w:val="es-ES"/>
         </w:rPr>
-        <w:lastRenderedPageBreak/>
         <w:drawing>
-          <wp:anchor distT="0" distB="0" distL="114300" distR="114300" simplePos="0" relativeHeight="251658240" behindDoc="0" locked="0" layoutInCell="1" allowOverlap="1" wp14:anchorId="5D502933" wp14:editId="675285EC">
-            <wp:simplePos x="0" y="0"/>
-            <wp:positionH relativeFrom="column">
-              <wp:posOffset>0</wp:posOffset>
-            </wp:positionH>
-            <wp:positionV relativeFrom="paragraph">
-              <wp:posOffset>0</wp:posOffset>
-            </wp:positionV>
+          <wp:inline distT="0" distB="0" distL="0" distR="0" wp14:anchorId="5D502933" wp14:editId="7F655420">
             <wp:extent cx="6077798" cy="4667901"/>
-            <wp:effectExtent l="0" t="0" r="0" b="0"/>
-            <wp:wrapTopAndBottom/>
+            <wp:effectExtent l="19050" t="19050" r="18415" b="18415"/>
             <wp:docPr id="1" name="Imagen 1" descr="Diagrama&#10;&#10;Descripción generada automáticamente"/>
             <wp:cNvGraphicFramePr>
               <a:graphicFrameLocks xmlns:a="http://schemas.openxmlformats.org/drawingml/2006/main" noChangeAspect="1"/>
@@ -5944,11 +6092,16 @@
                     <a:prstGeom prst="rect">
                       <a:avLst/>
                     </a:prstGeom>
+                    <a:ln>
+                      <a:solidFill>
+                        <a:schemeClr val="tx1"/>
+                      </a:solidFill>
+                    </a:ln>
                   </pic:spPr>
                 </pic:pic>
               </a:graphicData>
             </a:graphic>
-          </wp:anchor>
+          </wp:inline>
         </w:drawing>
       </w:r>
     </w:p>
@@ -5963,14 +6116,183 @@
           <w:lang w:val="es-ES"/>
         </w:rPr>
       </w:pPr>
-      <w:r>
-        <w:rPr>
-          <w:rFonts w:ascii="Arial" w:hAnsi="Arial" w:cs="Arial"/>
-          <w:color w:val="000000" w:themeColor="text1"/>
-          <w:sz w:val="24"/>
-          <w:szCs w:val="24"/>
-          <w:lang w:val="es-ES"/>
-        </w:rPr>
+    </w:p>
+    <w:p>
+      <w:pPr>
+        <w:jc w:val="both"/>
+        <w:rPr>
+          <w:rFonts w:ascii="Arial" w:hAnsi="Arial" w:cs="Arial"/>
+          <w:color w:val="000000" w:themeColor="text1"/>
+          <w:sz w:val="24"/>
+          <w:szCs w:val="24"/>
+          <w:lang w:val="es-ES"/>
+        </w:rPr>
+      </w:pPr>
+    </w:p>
+    <w:p>
+      <w:pPr>
+        <w:jc w:val="both"/>
+        <w:rPr>
+          <w:rFonts w:ascii="Arial" w:hAnsi="Arial" w:cs="Arial"/>
+          <w:color w:val="000000" w:themeColor="text1"/>
+          <w:sz w:val="24"/>
+          <w:szCs w:val="24"/>
+          <w:lang w:val="es-ES"/>
+        </w:rPr>
+      </w:pPr>
+    </w:p>
+    <w:p>
+      <w:pPr>
+        <w:jc w:val="both"/>
+        <w:rPr>
+          <w:rFonts w:ascii="Arial" w:hAnsi="Arial" w:cs="Arial"/>
+          <w:color w:val="000000" w:themeColor="text1"/>
+          <w:sz w:val="24"/>
+          <w:szCs w:val="24"/>
+          <w:lang w:val="es-ES"/>
+        </w:rPr>
+      </w:pPr>
+    </w:p>
+    <w:p>
+      <w:pPr>
+        <w:jc w:val="both"/>
+        <w:rPr>
+          <w:rFonts w:ascii="Arial" w:hAnsi="Arial" w:cs="Arial"/>
+          <w:color w:val="000000" w:themeColor="text1"/>
+          <w:sz w:val="24"/>
+          <w:szCs w:val="24"/>
+          <w:lang w:val="es-ES"/>
+        </w:rPr>
+      </w:pPr>
+    </w:p>
+    <w:p>
+      <w:pPr>
+        <w:jc w:val="both"/>
+        <w:rPr>
+          <w:rFonts w:ascii="Arial" w:hAnsi="Arial" w:cs="Arial"/>
+          <w:color w:val="000000" w:themeColor="text1"/>
+          <w:sz w:val="24"/>
+          <w:szCs w:val="24"/>
+          <w:lang w:val="es-ES"/>
+        </w:rPr>
+      </w:pPr>
+    </w:p>
+    <w:p>
+      <w:pPr>
+        <w:jc w:val="both"/>
+        <w:rPr>
+          <w:rFonts w:ascii="Arial" w:hAnsi="Arial" w:cs="Arial"/>
+          <w:color w:val="000000" w:themeColor="text1"/>
+          <w:sz w:val="24"/>
+          <w:szCs w:val="24"/>
+          <w:lang w:val="es-ES"/>
+        </w:rPr>
+      </w:pPr>
+    </w:p>
+    <w:p>
+      <w:pPr>
+        <w:jc w:val="both"/>
+        <w:rPr>
+          <w:rFonts w:ascii="Arial" w:hAnsi="Arial" w:cs="Arial"/>
+          <w:color w:val="000000" w:themeColor="text1"/>
+          <w:sz w:val="24"/>
+          <w:szCs w:val="24"/>
+          <w:lang w:val="es-ES"/>
+        </w:rPr>
+      </w:pPr>
+    </w:p>
+    <w:p>
+      <w:pPr>
+        <w:jc w:val="both"/>
+        <w:rPr>
+          <w:rFonts w:ascii="Arial" w:hAnsi="Arial" w:cs="Arial"/>
+          <w:color w:val="000000" w:themeColor="text1"/>
+          <w:sz w:val="24"/>
+          <w:szCs w:val="24"/>
+          <w:lang w:val="es-ES"/>
+        </w:rPr>
+      </w:pPr>
+    </w:p>
+    <w:p>
+      <w:pPr>
+        <w:jc w:val="both"/>
+        <w:rPr>
+          <w:rFonts w:ascii="Arial" w:hAnsi="Arial" w:cs="Arial"/>
+          <w:color w:val="000000" w:themeColor="text1"/>
+          <w:sz w:val="24"/>
+          <w:szCs w:val="24"/>
+          <w:lang w:val="es-ES"/>
+        </w:rPr>
+      </w:pPr>
+    </w:p>
+    <w:p>
+      <w:pPr>
+        <w:jc w:val="both"/>
+        <w:rPr>
+          <w:rFonts w:ascii="Arial" w:hAnsi="Arial" w:cs="Arial"/>
+          <w:color w:val="000000" w:themeColor="text1"/>
+          <w:sz w:val="24"/>
+          <w:szCs w:val="24"/>
+          <w:lang w:val="es-ES"/>
+        </w:rPr>
+      </w:pPr>
+    </w:p>
+    <w:p>
+      <w:pPr>
+        <w:jc w:val="both"/>
+        <w:rPr>
+          <w:rFonts w:ascii="Arial" w:hAnsi="Arial" w:cs="Arial"/>
+          <w:color w:val="000000" w:themeColor="text1"/>
+          <w:sz w:val="24"/>
+          <w:szCs w:val="24"/>
+          <w:lang w:val="es-ES"/>
+        </w:rPr>
+      </w:pPr>
+    </w:p>
+    <w:p>
+      <w:pPr>
+        <w:jc w:val="both"/>
+        <w:rPr>
+          <w:rFonts w:ascii="Arial" w:hAnsi="Arial" w:cs="Arial"/>
+          <w:color w:val="000000" w:themeColor="text1"/>
+          <w:sz w:val="24"/>
+          <w:szCs w:val="24"/>
+          <w:lang w:val="es-ES"/>
+        </w:rPr>
+      </w:pPr>
+    </w:p>
+    <w:p>
+      <w:pPr>
+        <w:jc w:val="both"/>
+        <w:rPr>
+          <w:rFonts w:ascii="Arial" w:hAnsi="Arial" w:cs="Arial"/>
+          <w:color w:val="000000" w:themeColor="text1"/>
+          <w:sz w:val="24"/>
+          <w:szCs w:val="24"/>
+          <w:lang w:val="es-ES"/>
+        </w:rPr>
+      </w:pPr>
+    </w:p>
+    <w:p>
+      <w:pPr>
+        <w:jc w:val="both"/>
+        <w:rPr>
+          <w:rFonts w:ascii="Arial" w:hAnsi="Arial" w:cs="Arial"/>
+          <w:color w:val="000000" w:themeColor="text1"/>
+          <w:sz w:val="24"/>
+          <w:szCs w:val="24"/>
+          <w:lang w:val="es-ES"/>
+        </w:rPr>
+      </w:pPr>
+      <w:r>
+        <w:rPr>
+          <w:rFonts w:ascii="Arial" w:hAnsi="Arial" w:cs="Arial"/>
+          <w:color w:val="000000" w:themeColor="text1"/>
+          <w:sz w:val="24"/>
+          <w:szCs w:val="24"/>
+          <w:lang w:val="es-ES"/>
+        </w:rPr>
+        <w:lastRenderedPageBreak/>
         <w:t>C</w:t>
       </w:r>
       <w:r>
@@ -6024,9 +6346,495 @@
         <w:t>Eliminar Cita Dental</w:t>
       </w:r>
     </w:p>
-    <w:p>
-      <w:pPr>
-        <w:jc w:val="both"/>
+    <w:tbl>
+      <w:tblPr>
+        <w:tblStyle w:val="Tablaconcuadrcula6concolores"/>
+        <w:tblW w:w="0" w:type="auto"/>
+        <w:jc w:val="center"/>
+        <w:tblLook w:val="04A0" w:firstRow="1" w:lastRow="0" w:firstColumn="1" w:lastColumn="0" w:noHBand="0" w:noVBand="1"/>
+      </w:tblPr>
+      <w:tblGrid>
+        <w:gridCol w:w="3823"/>
+        <w:gridCol w:w="5528"/>
+      </w:tblGrid>
+      <w:tr>
+        <w:trPr>
+          <w:cnfStyle w:val="100000000000" w:firstRow="1" w:lastRow="0" w:firstColumn="0" w:lastColumn="0" w:oddVBand="0" w:evenVBand="0" w:oddHBand="0" w:evenHBand="0" w:firstRowFirstColumn="0" w:firstRowLastColumn="0" w:lastRowFirstColumn="0" w:lastRowLastColumn="0"/>
+          <w:jc w:val="center"/>
+        </w:trPr>
+        <w:tc>
+          <w:tcPr>
+            <w:cnfStyle w:val="001000000000" w:firstRow="0" w:lastRow="0" w:firstColumn="1" w:lastColumn="0" w:oddVBand="0" w:evenVBand="0" w:oddHBand="0" w:evenHBand="0" w:firstRowFirstColumn="0" w:firstRowLastColumn="0" w:lastRowFirstColumn="0" w:lastRowLastColumn="0"/>
+            <w:tcW w:w="3823" w:type="dxa"/>
+          </w:tcPr>
+          <w:p>
+            <w:pPr>
+              <w:jc w:val="center"/>
+              <w:rPr>
+                <w:rFonts w:ascii="Arial" w:hAnsi="Arial" w:cs="Arial"/>
+                <w:sz w:val="24"/>
+                <w:szCs w:val="24"/>
+                <w:lang w:val="es-ES"/>
+              </w:rPr>
+            </w:pPr>
+            <w:r>
+              <w:rPr>
+                <w:rFonts w:ascii="Arial" w:hAnsi="Arial" w:cs="Arial"/>
+                <w:sz w:val="24"/>
+                <w:szCs w:val="24"/>
+                <w:lang w:val="es-ES"/>
+              </w:rPr>
+              <w:t>Caso de Uso No.</w:t>
+            </w:r>
+            <w:r>
+              <w:rPr>
+                <w:rFonts w:ascii="Arial" w:hAnsi="Arial" w:cs="Arial"/>
+                <w:sz w:val="24"/>
+                <w:szCs w:val="24"/>
+                <w:lang w:val="es-ES"/>
+              </w:rPr>
+              <w:t>2</w:t>
+            </w:r>
+          </w:p>
+        </w:tc>
+        <w:tc>
+          <w:tcPr>
+            <w:tcW w:w="5528" w:type="dxa"/>
+          </w:tcPr>
+          <w:p>
+            <w:pPr>
+              <w:jc w:val="center"/>
+              <w:cnfStyle w:val="100000000000" w:firstRow="1" w:lastRow="0" w:firstColumn="0" w:lastColumn="0" w:oddVBand="0" w:evenVBand="0" w:oddHBand="0" w:evenHBand="0" w:firstRowFirstColumn="0" w:firstRowLastColumn="0" w:lastRowFirstColumn="0" w:lastRowLastColumn="0"/>
+              <w:rPr>
+                <w:rFonts w:ascii="Arial" w:hAnsi="Arial" w:cs="Arial"/>
+                <w:sz w:val="24"/>
+                <w:szCs w:val="24"/>
+                <w:lang w:val="es-ES"/>
+              </w:rPr>
+            </w:pPr>
+            <w:r>
+              <w:rPr>
+                <w:rFonts w:ascii="Arial" w:hAnsi="Arial" w:cs="Arial"/>
+                <w:sz w:val="24"/>
+                <w:szCs w:val="24"/>
+                <w:lang w:val="es-ES"/>
+              </w:rPr>
+              <w:t xml:space="preserve">Nombre: </w:t>
+            </w:r>
+            <w:r>
+              <w:rPr>
+                <w:rFonts w:ascii="Arial" w:hAnsi="Arial" w:cs="Arial"/>
+                <w:sz w:val="24"/>
+                <w:szCs w:val="24"/>
+                <w:lang w:val="es-ES"/>
+              </w:rPr>
+              <w:t>Eliminar Cita Dental</w:t>
+            </w:r>
+          </w:p>
+          <w:p>
+            <w:pPr>
+              <w:jc w:val="center"/>
+              <w:cnfStyle w:val="100000000000" w:firstRow="1" w:lastRow="0" w:firstColumn="0" w:lastColumn="0" w:oddVBand="0" w:evenVBand="0" w:oddHBand="0" w:evenHBand="0" w:firstRowFirstColumn="0" w:firstRowLastColumn="0" w:lastRowFirstColumn="0" w:lastRowLastColumn="0"/>
+              <w:rPr>
+                <w:rFonts w:ascii="Arial" w:hAnsi="Arial" w:cs="Arial"/>
+                <w:sz w:val="24"/>
+                <w:szCs w:val="24"/>
+                <w:lang w:val="es-ES"/>
+              </w:rPr>
+            </w:pPr>
+          </w:p>
+        </w:tc>
+      </w:tr>
+      <w:tr>
+        <w:trPr>
+          <w:cnfStyle w:val="000000100000" w:firstRow="0" w:lastRow="0" w:firstColumn="0" w:lastColumn="0" w:oddVBand="0" w:evenVBand="0" w:oddHBand="1" w:evenHBand="0" w:firstRowFirstColumn="0" w:firstRowLastColumn="0" w:lastRowFirstColumn="0" w:lastRowLastColumn="0"/>
+          <w:jc w:val="center"/>
+        </w:trPr>
+        <w:tc>
+          <w:tcPr>
+            <w:cnfStyle w:val="001000000000" w:firstRow="0" w:lastRow="0" w:firstColumn="1" w:lastColumn="0" w:oddVBand="0" w:evenVBand="0" w:oddHBand="0" w:evenHBand="0" w:firstRowFirstColumn="0" w:firstRowLastColumn="0" w:lastRowFirstColumn="0" w:lastRowLastColumn="0"/>
+            <w:tcW w:w="3823" w:type="dxa"/>
+          </w:tcPr>
+          <w:p>
+            <w:pPr>
+              <w:jc w:val="both"/>
+              <w:rPr>
+                <w:rFonts w:ascii="Arial" w:hAnsi="Arial" w:cs="Arial"/>
+                <w:sz w:val="24"/>
+                <w:szCs w:val="24"/>
+                <w:lang w:val="es-ES"/>
+              </w:rPr>
+            </w:pPr>
+            <w:r>
+              <w:rPr>
+                <w:rFonts w:ascii="Arial" w:hAnsi="Arial" w:cs="Arial"/>
+                <w:sz w:val="24"/>
+                <w:szCs w:val="24"/>
+                <w:lang w:val="es-ES"/>
+              </w:rPr>
+              <w:t>Actores</w:t>
+            </w:r>
+          </w:p>
+        </w:tc>
+        <w:tc>
+          <w:tcPr>
+            <w:tcW w:w="5528" w:type="dxa"/>
+          </w:tcPr>
+          <w:p>
+            <w:pPr>
+              <w:jc w:val="both"/>
+              <w:cnfStyle w:val="000000100000" w:firstRow="0" w:lastRow="0" w:firstColumn="0" w:lastColumn="0" w:oddVBand="0" w:evenVBand="0" w:oddHBand="1" w:evenHBand="0" w:firstRowFirstColumn="0" w:firstRowLastColumn="0" w:lastRowFirstColumn="0" w:lastRowLastColumn="0"/>
+              <w:rPr>
+                <w:rFonts w:ascii="Arial" w:hAnsi="Arial" w:cs="Arial"/>
+                <w:sz w:val="24"/>
+                <w:szCs w:val="24"/>
+                <w:lang w:val="es-ES"/>
+              </w:rPr>
+            </w:pPr>
+            <w:r>
+              <w:rPr>
+                <w:rFonts w:ascii="Arial" w:hAnsi="Arial" w:cs="Arial"/>
+                <w:sz w:val="24"/>
+                <w:szCs w:val="24"/>
+                <w:lang w:val="es-ES"/>
+              </w:rPr>
+              <w:t>Paciente, Dentista</w:t>
+            </w:r>
+          </w:p>
+        </w:tc>
+      </w:tr>
+      <w:tr>
+        <w:trPr>
+          <w:jc w:val="center"/>
+        </w:trPr>
+        <w:tc>
+          <w:tcPr>
+            <w:cnfStyle w:val="001000000000" w:firstRow="0" w:lastRow="0" w:firstColumn="1" w:lastColumn="0" w:oddVBand="0" w:evenVBand="0" w:oddHBand="0" w:evenHBand="0" w:firstRowFirstColumn="0" w:firstRowLastColumn="0" w:lastRowFirstColumn="0" w:lastRowLastColumn="0"/>
+            <w:tcW w:w="3823" w:type="dxa"/>
+          </w:tcPr>
+          <w:p>
+            <w:pPr>
+              <w:jc w:val="both"/>
+              <w:rPr>
+                <w:rFonts w:ascii="Arial" w:hAnsi="Arial" w:cs="Arial"/>
+                <w:sz w:val="24"/>
+                <w:szCs w:val="24"/>
+                <w:lang w:val="es-ES"/>
+              </w:rPr>
+            </w:pPr>
+            <w:r>
+              <w:rPr>
+                <w:rFonts w:ascii="Arial" w:hAnsi="Arial" w:cs="Arial"/>
+                <w:sz w:val="24"/>
+                <w:szCs w:val="24"/>
+                <w:lang w:val="es-ES"/>
+              </w:rPr>
+              <w:t>Objetivo</w:t>
+            </w:r>
+          </w:p>
+        </w:tc>
+        <w:tc>
+          <w:tcPr>
+            <w:tcW w:w="5528" w:type="dxa"/>
+          </w:tcPr>
+          <w:p>
+            <w:pPr>
+              <w:jc w:val="both"/>
+              <w:cnfStyle w:val="000000000000" w:firstRow="0" w:lastRow="0" w:firstColumn="0" w:lastColumn="0" w:oddVBand="0" w:evenVBand="0" w:oddHBand="0" w:evenHBand="0" w:firstRowFirstColumn="0" w:firstRowLastColumn="0" w:lastRowFirstColumn="0" w:lastRowLastColumn="0"/>
+              <w:rPr>
+                <w:rFonts w:ascii="Arial" w:hAnsi="Arial" w:cs="Arial"/>
+                <w:sz w:val="24"/>
+                <w:szCs w:val="24"/>
+                <w:lang w:val="es-ES"/>
+              </w:rPr>
+            </w:pPr>
+            <w:r>
+              <w:rPr>
+                <w:rFonts w:ascii="Arial" w:hAnsi="Arial" w:cs="Arial"/>
+                <w:sz w:val="24"/>
+                <w:szCs w:val="24"/>
+                <w:lang w:val="es-ES"/>
+              </w:rPr>
+              <w:t>Elimina una cita agendada en específico.</w:t>
+            </w:r>
+          </w:p>
+        </w:tc>
+      </w:tr>
+      <w:tr>
+        <w:trPr>
+          <w:cnfStyle w:val="000000100000" w:firstRow="0" w:lastRow="0" w:firstColumn="0" w:lastColumn="0" w:oddVBand="0" w:evenVBand="0" w:oddHBand="1" w:evenHBand="0" w:firstRowFirstColumn="0" w:firstRowLastColumn="0" w:lastRowFirstColumn="0" w:lastRowLastColumn="0"/>
+          <w:jc w:val="center"/>
+        </w:trPr>
+        <w:tc>
+          <w:tcPr>
+            <w:cnfStyle w:val="001000000000" w:firstRow="0" w:lastRow="0" w:firstColumn="1" w:lastColumn="0" w:oddVBand="0" w:evenVBand="0" w:oddHBand="0" w:evenHBand="0" w:firstRowFirstColumn="0" w:firstRowLastColumn="0" w:lastRowFirstColumn="0" w:lastRowLastColumn="0"/>
+            <w:tcW w:w="3823" w:type="dxa"/>
+          </w:tcPr>
+          <w:p>
+            <w:pPr>
+              <w:jc w:val="both"/>
+              <w:rPr>
+                <w:rFonts w:ascii="Arial" w:hAnsi="Arial" w:cs="Arial"/>
+                <w:sz w:val="24"/>
+                <w:szCs w:val="24"/>
+                <w:lang w:val="es-ES"/>
+              </w:rPr>
+            </w:pPr>
+            <w:r>
+              <w:rPr>
+                <w:rFonts w:ascii="Arial" w:hAnsi="Arial" w:cs="Arial"/>
+                <w:sz w:val="24"/>
+                <w:szCs w:val="24"/>
+                <w:lang w:val="es-ES"/>
+              </w:rPr>
+              <w:t xml:space="preserve">Descripción </w:t>
+            </w:r>
+          </w:p>
+        </w:tc>
+        <w:tc>
+          <w:tcPr>
+            <w:tcW w:w="5528" w:type="dxa"/>
+          </w:tcPr>
+          <w:p>
+            <w:pPr>
+              <w:jc w:val="both"/>
+              <w:cnfStyle w:val="000000100000" w:firstRow="0" w:lastRow="0" w:firstColumn="0" w:lastColumn="0" w:oddVBand="0" w:evenVBand="0" w:oddHBand="1" w:evenHBand="0" w:firstRowFirstColumn="0" w:firstRowLastColumn="0" w:lastRowFirstColumn="0" w:lastRowLastColumn="0"/>
+              <w:rPr>
+                <w:rFonts w:ascii="Arial" w:hAnsi="Arial" w:cs="Arial"/>
+                <w:sz w:val="24"/>
+                <w:szCs w:val="24"/>
+                <w:lang w:val="es-ES"/>
+              </w:rPr>
+            </w:pPr>
+            <w:r>
+              <w:rPr>
+                <w:rFonts w:ascii="Arial" w:hAnsi="Arial" w:cs="Arial"/>
+                <w:sz w:val="24"/>
+                <w:szCs w:val="24"/>
+                <w:lang w:val="es-ES"/>
+              </w:rPr>
+              <w:t xml:space="preserve">El paciente </w:t>
+            </w:r>
+            <w:r>
+              <w:rPr>
+                <w:rFonts w:ascii="Arial" w:hAnsi="Arial" w:cs="Arial"/>
+                <w:sz w:val="24"/>
+                <w:szCs w:val="24"/>
+                <w:lang w:val="es-ES"/>
+              </w:rPr>
+              <w:t xml:space="preserve">ingresa </w:t>
+            </w:r>
+            <w:r>
+              <w:rPr>
+                <w:rFonts w:ascii="Arial" w:hAnsi="Arial" w:cs="Arial"/>
+                <w:sz w:val="24"/>
+                <w:szCs w:val="24"/>
+                <w:lang w:val="es-ES"/>
+              </w:rPr>
+              <w:t>en</w:t>
+            </w:r>
+            <w:r>
+              <w:rPr>
+                <w:rFonts w:ascii="Arial" w:hAnsi="Arial" w:cs="Arial"/>
+                <w:sz w:val="24"/>
+                <w:szCs w:val="24"/>
+                <w:lang w:val="es-ES"/>
+              </w:rPr>
+              <w:t xml:space="preserve"> la opción de eliminar cita dental podrá acceder a la solicitud de cancelación de cita en el cual mostrará todas las citas agendadas y podrá seleccionar cual cita desea eliminar, posteriormente presionará el botón de Mandar solicitud y saldrá un aviso de confirmación.</w:t>
+            </w:r>
+          </w:p>
+          <w:p>
+            <w:pPr>
+              <w:jc w:val="both"/>
+              <w:cnfStyle w:val="000000100000" w:firstRow="0" w:lastRow="0" w:firstColumn="0" w:lastColumn="0" w:oddVBand="0" w:evenVBand="0" w:oddHBand="1" w:evenHBand="0" w:firstRowFirstColumn="0" w:firstRowLastColumn="0" w:lastRowFirstColumn="0" w:lastRowLastColumn="0"/>
+              <w:rPr>
+                <w:rFonts w:ascii="Arial" w:hAnsi="Arial" w:cs="Arial"/>
+                <w:sz w:val="24"/>
+                <w:szCs w:val="24"/>
+                <w:lang w:val="es-ES"/>
+              </w:rPr>
+            </w:pPr>
+            <w:r>
+              <w:rPr>
+                <w:rFonts w:ascii="Arial" w:hAnsi="Arial" w:cs="Arial"/>
+                <w:sz w:val="24"/>
+                <w:szCs w:val="24"/>
+                <w:lang w:val="es-ES"/>
+              </w:rPr>
+              <w:t xml:space="preserve">El dentista </w:t>
+            </w:r>
+            <w:r>
+              <w:rPr>
+                <w:rFonts w:ascii="Arial" w:hAnsi="Arial" w:cs="Arial"/>
+                <w:sz w:val="24"/>
+                <w:szCs w:val="24"/>
+                <w:lang w:val="es-ES"/>
+              </w:rPr>
+              <w:t>podrá seleccionar el paciente que desea cancelar alguna cita, posteriormente se mostrarán las citas que tiene el paciente asignadas, para ello tendrá que seleccionar la que desea eliminar y presionará el botón de Eliminar Cita.</w:t>
+            </w:r>
+          </w:p>
+        </w:tc>
+      </w:tr>
+    </w:tbl>
+    <w:p>
+      <w:pPr>
+        <w:jc w:val="both"/>
+        <w:rPr>
+          <w:rFonts w:ascii="Arial" w:hAnsi="Arial" w:cs="Arial"/>
+          <w:color w:val="000000" w:themeColor="text1"/>
+          <w:sz w:val="24"/>
+          <w:szCs w:val="24"/>
+        </w:rPr>
+      </w:pPr>
+    </w:p>
+    <w:p>
+      <w:pPr>
+        <w:jc w:val="both"/>
+        <w:rPr>
+          <w:rFonts w:ascii="Arial" w:hAnsi="Arial" w:cs="Arial"/>
+          <w:b/>
+          <w:bCs/>
+          <w:color w:val="000000" w:themeColor="text1"/>
+          <w:sz w:val="24"/>
+          <w:szCs w:val="24"/>
+          <w:lang w:val="es-ES"/>
+        </w:rPr>
+      </w:pPr>
+      <w:r>
+        <w:rPr>
+          <w:rFonts w:ascii="Arial" w:hAnsi="Arial" w:cs="Arial"/>
+          <w:b/>
+          <w:bCs/>
+          <w:color w:val="000000" w:themeColor="text1"/>
+          <w:sz w:val="24"/>
+          <w:szCs w:val="24"/>
+          <w:u w:val="single"/>
+          <w:lang w:val="es-ES"/>
+        </w:rPr>
+        <w:t>Anexo:</w:t>
+      </w:r>
+      <w:r>
+        <w:rPr>
+          <w:rFonts w:ascii="Arial" w:hAnsi="Arial" w:cs="Arial"/>
+          <w:color w:val="000000" w:themeColor="text1"/>
+          <w:sz w:val="24"/>
+          <w:szCs w:val="24"/>
+          <w:lang w:val="es-ES"/>
+        </w:rPr>
+        <w:t xml:space="preserve"> </w:t>
+      </w:r>
+      <w:r>
+        <w:rPr>
+          <w:rFonts w:ascii="Arial" w:hAnsi="Arial" w:cs="Arial"/>
+          <w:color w:val="000000" w:themeColor="text1"/>
+          <w:sz w:val="24"/>
+          <w:szCs w:val="24"/>
+          <w:lang w:val="es-ES"/>
+        </w:rPr>
+        <w:t>CU</w:t>
+      </w:r>
+      <w:r>
+        <w:rPr>
+          <w:rFonts w:ascii="Arial" w:hAnsi="Arial" w:cs="Arial"/>
+          <w:color w:val="000000" w:themeColor="text1"/>
+          <w:sz w:val="24"/>
+          <w:szCs w:val="24"/>
+          <w:lang w:val="es-ES"/>
+        </w:rPr>
+        <w:t>0</w:t>
+      </w:r>
+      <w:r>
+        <w:rPr>
+          <w:rFonts w:ascii="Arial" w:hAnsi="Arial" w:cs="Arial"/>
+          <w:color w:val="000000" w:themeColor="text1"/>
+          <w:sz w:val="24"/>
+          <w:szCs w:val="24"/>
+          <w:lang w:val="es-ES"/>
+        </w:rPr>
+        <w:t>2</w:t>
+      </w:r>
+      <w:r>
+        <w:rPr>
+          <w:rFonts w:ascii="Arial" w:hAnsi="Arial" w:cs="Arial"/>
+          <w:color w:val="000000" w:themeColor="text1"/>
+          <w:sz w:val="24"/>
+          <w:szCs w:val="24"/>
+          <w:lang w:val="es-ES"/>
+        </w:rPr>
+        <w:t xml:space="preserve">: </w:t>
+      </w:r>
+      <w:r>
+        <w:rPr>
+          <w:rFonts w:ascii="Arial" w:hAnsi="Arial" w:cs="Arial"/>
+          <w:color w:val="000000" w:themeColor="text1"/>
+          <w:sz w:val="24"/>
+          <w:szCs w:val="24"/>
+          <w:lang w:val="es-ES"/>
+        </w:rPr>
+        <w:t>Eliminar</w:t>
+      </w:r>
+      <w:r>
+        <w:rPr>
+          <w:rFonts w:ascii="Arial" w:hAnsi="Arial" w:cs="Arial"/>
+          <w:color w:val="000000" w:themeColor="text1"/>
+          <w:sz w:val="24"/>
+          <w:szCs w:val="24"/>
+          <w:lang w:val="es-ES"/>
+        </w:rPr>
+        <w:t xml:space="preserve"> Cita Dental</w:t>
+      </w:r>
+      <w:r>
+        <w:rPr>
+          <w:rFonts w:ascii="Arial" w:hAnsi="Arial" w:cs="Arial"/>
+          <w:color w:val="000000" w:themeColor="text1"/>
+          <w:sz w:val="24"/>
+          <w:szCs w:val="24"/>
+          <w:lang w:val="es-ES"/>
+        </w:rPr>
+        <w:t xml:space="preserve"> en la </w:t>
+      </w:r>
+      <w:r>
+        <w:rPr>
+          <w:rFonts w:ascii="Arial" w:hAnsi="Arial" w:cs="Arial"/>
+          <w:b/>
+          <w:bCs/>
+          <w:color w:val="000000" w:themeColor="text1"/>
+          <w:sz w:val="24"/>
+          <w:szCs w:val="24"/>
+          <w:lang w:val="es-ES"/>
+        </w:rPr>
+        <w:t>H</w:t>
+      </w:r>
+      <w:r>
+        <w:rPr>
+          <w:rFonts w:ascii="Arial" w:hAnsi="Arial" w:cs="Arial"/>
+          <w:b/>
+          <w:bCs/>
+          <w:color w:val="000000" w:themeColor="text1"/>
+          <w:sz w:val="24"/>
+          <w:szCs w:val="24"/>
+          <w:lang w:val="es-ES"/>
+        </w:rPr>
+        <w:t xml:space="preserve">erramienta Enterprise </w:t>
+      </w:r>
+      <w:proofErr w:type="spellStart"/>
+      <w:r>
+        <w:rPr>
+          <w:rFonts w:ascii="Arial" w:hAnsi="Arial" w:cs="Arial"/>
+          <w:b/>
+          <w:bCs/>
+          <w:color w:val="000000" w:themeColor="text1"/>
+          <w:sz w:val="24"/>
+          <w:szCs w:val="24"/>
+          <w:lang w:val="es-ES"/>
+        </w:rPr>
+        <w:t>Architect</w:t>
+      </w:r>
+      <w:proofErr w:type="spellEnd"/>
+    </w:p>
+    <w:p>
+      <w:pPr>
+        <w:jc w:val="center"/>
         <w:rPr>
           <w:rFonts w:ascii="Arial" w:hAnsi="Arial" w:cs="Arial"/>
           <w:color w:val="000000" w:themeColor="text1"/>
@@ -6044,11 +6852,10 @@
           <w:szCs w:val="24"/>
           <w:lang w:val="es-ES"/>
         </w:rPr>
-        <w:lastRenderedPageBreak/>
         <w:drawing>
-          <wp:inline distT="0" distB="0" distL="0" distR="0" wp14:anchorId="441FC9FF" wp14:editId="5E0F6998">
+          <wp:inline distT="0" distB="0" distL="0" distR="0" wp14:anchorId="441FC9FF" wp14:editId="7AF4E1B3">
             <wp:extent cx="6372225" cy="3900038"/>
-            <wp:effectExtent l="0" t="0" r="0" b="5715"/>
+            <wp:effectExtent l="19050" t="19050" r="9525" b="24765"/>
             <wp:docPr id="2" name="Imagen 2" descr="Diagrama&#10;&#10;Descripción generada automáticamente"/>
             <wp:cNvGraphicFramePr>
               <a:graphicFrameLocks xmlns:a="http://schemas.openxmlformats.org/drawingml/2006/main" noChangeAspect="1"/>
@@ -6080,6 +6887,11 @@
                     <a:prstGeom prst="rect">
                       <a:avLst/>
                     </a:prstGeom>
+                    <a:ln>
+                      <a:solidFill>
+                        <a:schemeClr val="tx1"/>
+                      </a:solidFill>
+                    </a:ln>
                   </pic:spPr>
                 </pic:pic>
               </a:graphicData>
@@ -6099,14 +6911,63 @@
           <w:lang w:val="es-ES"/>
         </w:rPr>
       </w:pPr>
-      <w:r>
-        <w:rPr>
-          <w:rFonts w:ascii="Arial" w:hAnsi="Arial" w:cs="Arial"/>
-          <w:color w:val="000000" w:themeColor="text1"/>
-          <w:sz w:val="24"/>
-          <w:szCs w:val="24"/>
-          <w:lang w:val="es-ES"/>
-        </w:rPr>
+    </w:p>
+    <w:p>
+      <w:pPr>
+        <w:jc w:val="both"/>
+        <w:rPr>
+          <w:rFonts w:ascii="Arial" w:hAnsi="Arial" w:cs="Arial"/>
+          <w:color w:val="000000" w:themeColor="text1"/>
+          <w:sz w:val="24"/>
+          <w:szCs w:val="24"/>
+          <w:lang w:val="es-ES"/>
+        </w:rPr>
+      </w:pPr>
+    </w:p>
+    <w:p>
+      <w:pPr>
+        <w:jc w:val="both"/>
+        <w:rPr>
+          <w:rFonts w:ascii="Arial" w:hAnsi="Arial" w:cs="Arial"/>
+          <w:color w:val="000000" w:themeColor="text1"/>
+          <w:sz w:val="24"/>
+          <w:szCs w:val="24"/>
+          <w:lang w:val="es-ES"/>
+        </w:rPr>
+      </w:pPr>
+    </w:p>
+    <w:p>
+      <w:pPr>
+        <w:jc w:val="both"/>
+        <w:rPr>
+          <w:rFonts w:ascii="Arial" w:hAnsi="Arial" w:cs="Arial"/>
+          <w:color w:val="000000" w:themeColor="text1"/>
+          <w:sz w:val="24"/>
+          <w:szCs w:val="24"/>
+          <w:lang w:val="es-ES"/>
+        </w:rPr>
+      </w:pPr>
+    </w:p>
+    <w:p>
+      <w:pPr>
+        <w:jc w:val="both"/>
+        <w:rPr>
+          <w:rFonts w:ascii="Arial" w:hAnsi="Arial" w:cs="Arial"/>
+          <w:color w:val="000000" w:themeColor="text1"/>
+          <w:sz w:val="24"/>
+          <w:szCs w:val="24"/>
+          <w:lang w:val="es-ES"/>
+        </w:rPr>
+      </w:pPr>
+      <w:r>
+        <w:rPr>
+          <w:rFonts w:ascii="Arial" w:hAnsi="Arial" w:cs="Arial"/>
+          <w:color w:val="000000" w:themeColor="text1"/>
+          <w:sz w:val="24"/>
+          <w:szCs w:val="24"/>
+          <w:lang w:val="es-ES"/>
+        </w:rPr>
+        <w:lastRenderedPageBreak/>
         <w:t>C</w:t>
       </w:r>
       <w:r>
@@ -6160,9 +7021,504 @@
         <w:t>Modificar Cita Dental</w:t>
       </w:r>
     </w:p>
-    <w:p>
-      <w:pPr>
-        <w:jc w:val="both"/>
+    <w:tbl>
+      <w:tblPr>
+        <w:tblStyle w:val="Tablaconcuadrcula6concolores"/>
+        <w:tblW w:w="0" w:type="auto"/>
+        <w:jc w:val="center"/>
+        <w:tblLook w:val="04A0" w:firstRow="1" w:lastRow="0" w:firstColumn="1" w:lastColumn="0" w:noHBand="0" w:noVBand="1"/>
+      </w:tblPr>
+      <w:tblGrid>
+        <w:gridCol w:w="3823"/>
+        <w:gridCol w:w="5528"/>
+      </w:tblGrid>
+      <w:tr>
+        <w:trPr>
+          <w:cnfStyle w:val="100000000000" w:firstRow="1" w:lastRow="0" w:firstColumn="0" w:lastColumn="0" w:oddVBand="0" w:evenVBand="0" w:oddHBand="0" w:evenHBand="0" w:firstRowFirstColumn="0" w:firstRowLastColumn="0" w:lastRowFirstColumn="0" w:lastRowLastColumn="0"/>
+          <w:jc w:val="center"/>
+        </w:trPr>
+        <w:tc>
+          <w:tcPr>
+            <w:cnfStyle w:val="001000000000" w:firstRow="0" w:lastRow="0" w:firstColumn="1" w:lastColumn="0" w:oddVBand="0" w:evenVBand="0" w:oddHBand="0" w:evenHBand="0" w:firstRowFirstColumn="0" w:firstRowLastColumn="0" w:lastRowFirstColumn="0" w:lastRowLastColumn="0"/>
+            <w:tcW w:w="3823" w:type="dxa"/>
+          </w:tcPr>
+          <w:p>
+            <w:pPr>
+              <w:jc w:val="center"/>
+              <w:rPr>
+                <w:rFonts w:ascii="Arial" w:hAnsi="Arial" w:cs="Arial"/>
+                <w:sz w:val="24"/>
+                <w:szCs w:val="24"/>
+                <w:lang w:val="es-ES"/>
+              </w:rPr>
+            </w:pPr>
+            <w:r>
+              <w:rPr>
+                <w:rFonts w:ascii="Arial" w:hAnsi="Arial" w:cs="Arial"/>
+                <w:sz w:val="24"/>
+                <w:szCs w:val="24"/>
+                <w:lang w:val="es-ES"/>
+              </w:rPr>
+              <w:t>Caso de Uso No.</w:t>
+            </w:r>
+            <w:r>
+              <w:rPr>
+                <w:rFonts w:ascii="Arial" w:hAnsi="Arial" w:cs="Arial"/>
+                <w:sz w:val="24"/>
+                <w:szCs w:val="24"/>
+                <w:lang w:val="es-ES"/>
+              </w:rPr>
+              <w:t>3</w:t>
+            </w:r>
+          </w:p>
+        </w:tc>
+        <w:tc>
+          <w:tcPr>
+            <w:tcW w:w="5528" w:type="dxa"/>
+          </w:tcPr>
+          <w:p>
+            <w:pPr>
+              <w:jc w:val="center"/>
+              <w:cnfStyle w:val="100000000000" w:firstRow="1" w:lastRow="0" w:firstColumn="0" w:lastColumn="0" w:oddVBand="0" w:evenVBand="0" w:oddHBand="0" w:evenHBand="0" w:firstRowFirstColumn="0" w:firstRowLastColumn="0" w:lastRowFirstColumn="0" w:lastRowLastColumn="0"/>
+              <w:rPr>
+                <w:rFonts w:ascii="Arial" w:hAnsi="Arial" w:cs="Arial"/>
+                <w:sz w:val="24"/>
+                <w:szCs w:val="24"/>
+                <w:lang w:val="es-ES"/>
+              </w:rPr>
+            </w:pPr>
+            <w:r>
+              <w:rPr>
+                <w:rFonts w:ascii="Arial" w:hAnsi="Arial" w:cs="Arial"/>
+                <w:sz w:val="24"/>
+                <w:szCs w:val="24"/>
+                <w:lang w:val="es-ES"/>
+              </w:rPr>
+              <w:t xml:space="preserve">Nombre: </w:t>
+            </w:r>
+            <w:r>
+              <w:rPr>
+                <w:rFonts w:ascii="Arial" w:hAnsi="Arial" w:cs="Arial"/>
+                <w:sz w:val="24"/>
+                <w:szCs w:val="24"/>
+                <w:lang w:val="es-ES"/>
+              </w:rPr>
+              <w:t>Modificar</w:t>
+            </w:r>
+            <w:r>
+              <w:rPr>
+                <w:rFonts w:ascii="Arial" w:hAnsi="Arial" w:cs="Arial"/>
+                <w:sz w:val="24"/>
+                <w:szCs w:val="24"/>
+                <w:lang w:val="es-ES"/>
+              </w:rPr>
+              <w:t xml:space="preserve"> Cita Dental</w:t>
+            </w:r>
+          </w:p>
+          <w:p>
+            <w:pPr>
+              <w:jc w:val="center"/>
+              <w:cnfStyle w:val="100000000000" w:firstRow="1" w:lastRow="0" w:firstColumn="0" w:lastColumn="0" w:oddVBand="0" w:evenVBand="0" w:oddHBand="0" w:evenHBand="0" w:firstRowFirstColumn="0" w:firstRowLastColumn="0" w:lastRowFirstColumn="0" w:lastRowLastColumn="0"/>
+              <w:rPr>
+                <w:rFonts w:ascii="Arial" w:hAnsi="Arial" w:cs="Arial"/>
+                <w:sz w:val="24"/>
+                <w:szCs w:val="24"/>
+                <w:lang w:val="es-ES"/>
+              </w:rPr>
+            </w:pPr>
+          </w:p>
+        </w:tc>
+      </w:tr>
+      <w:tr>
+        <w:trPr>
+          <w:cnfStyle w:val="000000100000" w:firstRow="0" w:lastRow="0" w:firstColumn="0" w:lastColumn="0" w:oddVBand="0" w:evenVBand="0" w:oddHBand="1" w:evenHBand="0" w:firstRowFirstColumn="0" w:firstRowLastColumn="0" w:lastRowFirstColumn="0" w:lastRowLastColumn="0"/>
+          <w:jc w:val="center"/>
+        </w:trPr>
+        <w:tc>
+          <w:tcPr>
+            <w:cnfStyle w:val="001000000000" w:firstRow="0" w:lastRow="0" w:firstColumn="1" w:lastColumn="0" w:oddVBand="0" w:evenVBand="0" w:oddHBand="0" w:evenHBand="0" w:firstRowFirstColumn="0" w:firstRowLastColumn="0" w:lastRowFirstColumn="0" w:lastRowLastColumn="0"/>
+            <w:tcW w:w="3823" w:type="dxa"/>
+          </w:tcPr>
+          <w:p>
+            <w:pPr>
+              <w:jc w:val="both"/>
+              <w:rPr>
+                <w:rFonts w:ascii="Arial" w:hAnsi="Arial" w:cs="Arial"/>
+                <w:sz w:val="24"/>
+                <w:szCs w:val="24"/>
+                <w:lang w:val="es-ES"/>
+              </w:rPr>
+            </w:pPr>
+            <w:r>
+              <w:rPr>
+                <w:rFonts w:ascii="Arial" w:hAnsi="Arial" w:cs="Arial"/>
+                <w:sz w:val="24"/>
+                <w:szCs w:val="24"/>
+                <w:lang w:val="es-ES"/>
+              </w:rPr>
+              <w:t>Actores</w:t>
+            </w:r>
+          </w:p>
+        </w:tc>
+        <w:tc>
+          <w:tcPr>
+            <w:tcW w:w="5528" w:type="dxa"/>
+          </w:tcPr>
+          <w:p>
+            <w:pPr>
+              <w:jc w:val="both"/>
+              <w:cnfStyle w:val="000000100000" w:firstRow="0" w:lastRow="0" w:firstColumn="0" w:lastColumn="0" w:oddVBand="0" w:evenVBand="0" w:oddHBand="1" w:evenHBand="0" w:firstRowFirstColumn="0" w:firstRowLastColumn="0" w:lastRowFirstColumn="0" w:lastRowLastColumn="0"/>
+              <w:rPr>
+                <w:rFonts w:ascii="Arial" w:hAnsi="Arial" w:cs="Arial"/>
+                <w:sz w:val="24"/>
+                <w:szCs w:val="24"/>
+                <w:lang w:val="es-ES"/>
+              </w:rPr>
+            </w:pPr>
+            <w:r>
+              <w:rPr>
+                <w:rFonts w:ascii="Arial" w:hAnsi="Arial" w:cs="Arial"/>
+                <w:sz w:val="24"/>
+                <w:szCs w:val="24"/>
+                <w:lang w:val="es-ES"/>
+              </w:rPr>
+              <w:t>Paciente, Dentista</w:t>
+            </w:r>
+          </w:p>
+        </w:tc>
+      </w:tr>
+      <w:tr>
+        <w:trPr>
+          <w:jc w:val="center"/>
+        </w:trPr>
+        <w:tc>
+          <w:tcPr>
+            <w:cnfStyle w:val="001000000000" w:firstRow="0" w:lastRow="0" w:firstColumn="1" w:lastColumn="0" w:oddVBand="0" w:evenVBand="0" w:oddHBand="0" w:evenHBand="0" w:firstRowFirstColumn="0" w:firstRowLastColumn="0" w:lastRowFirstColumn="0" w:lastRowLastColumn="0"/>
+            <w:tcW w:w="3823" w:type="dxa"/>
+          </w:tcPr>
+          <w:p>
+            <w:pPr>
+              <w:jc w:val="both"/>
+              <w:rPr>
+                <w:rFonts w:ascii="Arial" w:hAnsi="Arial" w:cs="Arial"/>
+                <w:sz w:val="24"/>
+                <w:szCs w:val="24"/>
+                <w:lang w:val="es-ES"/>
+              </w:rPr>
+            </w:pPr>
+            <w:r>
+              <w:rPr>
+                <w:rFonts w:ascii="Arial" w:hAnsi="Arial" w:cs="Arial"/>
+                <w:sz w:val="24"/>
+                <w:szCs w:val="24"/>
+                <w:lang w:val="es-ES"/>
+              </w:rPr>
+              <w:t>Objetivo</w:t>
+            </w:r>
+          </w:p>
+        </w:tc>
+        <w:tc>
+          <w:tcPr>
+            <w:tcW w:w="5528" w:type="dxa"/>
+          </w:tcPr>
+          <w:p>
+            <w:pPr>
+              <w:jc w:val="both"/>
+              <w:cnfStyle w:val="000000000000" w:firstRow="0" w:lastRow="0" w:firstColumn="0" w:lastColumn="0" w:oddVBand="0" w:evenVBand="0" w:oddHBand="0" w:evenHBand="0" w:firstRowFirstColumn="0" w:firstRowLastColumn="0" w:lastRowFirstColumn="0" w:lastRowLastColumn="0"/>
+              <w:rPr>
+                <w:rFonts w:ascii="Arial" w:hAnsi="Arial" w:cs="Arial"/>
+                <w:sz w:val="24"/>
+                <w:szCs w:val="24"/>
+                <w:lang w:val="es-ES"/>
+              </w:rPr>
+            </w:pPr>
+            <w:r>
+              <w:rPr>
+                <w:rFonts w:ascii="Arial" w:hAnsi="Arial" w:cs="Arial"/>
+                <w:sz w:val="24"/>
+                <w:szCs w:val="24"/>
+                <w:lang w:val="es-ES"/>
+              </w:rPr>
+              <w:t>Modificar una cita agendada en específico.</w:t>
+            </w:r>
+          </w:p>
+        </w:tc>
+      </w:tr>
+      <w:tr>
+        <w:trPr>
+          <w:cnfStyle w:val="000000100000" w:firstRow="0" w:lastRow="0" w:firstColumn="0" w:lastColumn="0" w:oddVBand="0" w:evenVBand="0" w:oddHBand="1" w:evenHBand="0" w:firstRowFirstColumn="0" w:firstRowLastColumn="0" w:lastRowFirstColumn="0" w:lastRowLastColumn="0"/>
+          <w:jc w:val="center"/>
+        </w:trPr>
+        <w:tc>
+          <w:tcPr>
+            <w:cnfStyle w:val="001000000000" w:firstRow="0" w:lastRow="0" w:firstColumn="1" w:lastColumn="0" w:oddVBand="0" w:evenVBand="0" w:oddHBand="0" w:evenHBand="0" w:firstRowFirstColumn="0" w:firstRowLastColumn="0" w:lastRowFirstColumn="0" w:lastRowLastColumn="0"/>
+            <w:tcW w:w="3823" w:type="dxa"/>
+          </w:tcPr>
+          <w:p>
+            <w:pPr>
+              <w:jc w:val="both"/>
+              <w:rPr>
+                <w:rFonts w:ascii="Arial" w:hAnsi="Arial" w:cs="Arial"/>
+                <w:sz w:val="24"/>
+                <w:szCs w:val="24"/>
+                <w:lang w:val="es-ES"/>
+              </w:rPr>
+            </w:pPr>
+            <w:r>
+              <w:rPr>
+                <w:rFonts w:ascii="Arial" w:hAnsi="Arial" w:cs="Arial"/>
+                <w:sz w:val="24"/>
+                <w:szCs w:val="24"/>
+                <w:lang w:val="es-ES"/>
+              </w:rPr>
+              <w:t xml:space="preserve">Descripción </w:t>
+            </w:r>
+          </w:p>
+        </w:tc>
+        <w:tc>
+          <w:tcPr>
+            <w:tcW w:w="5528" w:type="dxa"/>
+          </w:tcPr>
+          <w:p>
+            <w:pPr>
+              <w:jc w:val="both"/>
+              <w:cnfStyle w:val="000000100000" w:firstRow="0" w:lastRow="0" w:firstColumn="0" w:lastColumn="0" w:oddVBand="0" w:evenVBand="0" w:oddHBand="1" w:evenHBand="0" w:firstRowFirstColumn="0" w:firstRowLastColumn="0" w:lastRowFirstColumn="0" w:lastRowLastColumn="0"/>
+              <w:rPr>
+                <w:rFonts w:ascii="Arial" w:hAnsi="Arial" w:cs="Arial"/>
+                <w:sz w:val="24"/>
+                <w:szCs w:val="24"/>
+                <w:lang w:val="es-ES"/>
+              </w:rPr>
+            </w:pPr>
+            <w:r>
+              <w:rPr>
+                <w:rFonts w:ascii="Arial" w:hAnsi="Arial" w:cs="Arial"/>
+                <w:sz w:val="24"/>
+                <w:szCs w:val="24"/>
+                <w:lang w:val="es-ES"/>
+              </w:rPr>
+              <w:t xml:space="preserve">El paciente ingresa a la opción de </w:t>
+            </w:r>
+            <w:r>
+              <w:rPr>
+                <w:rFonts w:ascii="Arial" w:hAnsi="Arial" w:cs="Arial"/>
+                <w:sz w:val="24"/>
+                <w:szCs w:val="24"/>
+                <w:lang w:val="es-ES"/>
+              </w:rPr>
+              <w:t xml:space="preserve">“Próximas Citas” </w:t>
+            </w:r>
+            <w:r>
+              <w:rPr>
+                <w:rFonts w:ascii="Arial" w:hAnsi="Arial" w:cs="Arial"/>
+                <w:sz w:val="24"/>
+                <w:szCs w:val="24"/>
+                <w:lang w:val="es-ES"/>
+              </w:rPr>
+              <w:t>en la cual se mostrarán las citas agendadas del paciente</w:t>
+            </w:r>
+            <w:r>
+              <w:rPr>
+                <w:rFonts w:ascii="Arial" w:hAnsi="Arial" w:cs="Arial"/>
+                <w:sz w:val="24"/>
+                <w:szCs w:val="24"/>
+                <w:lang w:val="es-ES"/>
+              </w:rPr>
+              <w:t>, ahí mismo podrá solicitar una modificación de alguna cita según la disponibilidad en la agenda del dentista en cuestión</w:t>
+            </w:r>
+            <w:r>
+              <w:rPr>
+                <w:rFonts w:ascii="Arial" w:hAnsi="Arial" w:cs="Arial"/>
+                <w:sz w:val="24"/>
+                <w:szCs w:val="24"/>
+                <w:lang w:val="es-ES"/>
+              </w:rPr>
+              <w:t xml:space="preserve"> y presionar el botón de “Solicitar Cambio de fecha”.</w:t>
+            </w:r>
+          </w:p>
+          <w:p>
+            <w:pPr>
+              <w:jc w:val="both"/>
+              <w:cnfStyle w:val="000000100000" w:firstRow="0" w:lastRow="0" w:firstColumn="0" w:lastColumn="0" w:oddVBand="0" w:evenVBand="0" w:oddHBand="1" w:evenHBand="0" w:firstRowFirstColumn="0" w:firstRowLastColumn="0" w:lastRowFirstColumn="0" w:lastRowLastColumn="0"/>
+              <w:rPr>
+                <w:rFonts w:ascii="Arial" w:hAnsi="Arial" w:cs="Arial"/>
+                <w:sz w:val="24"/>
+                <w:szCs w:val="24"/>
+                <w:lang w:val="es-ES"/>
+              </w:rPr>
+            </w:pPr>
+            <w:r>
+              <w:rPr>
+                <w:rFonts w:ascii="Arial" w:hAnsi="Arial" w:cs="Arial"/>
+                <w:sz w:val="24"/>
+                <w:szCs w:val="24"/>
+                <w:lang w:val="es-ES"/>
+              </w:rPr>
+              <w:t>El dentista ingresa a la opción de “Modificar Cita Dental”, en la cual deberá seleccionar el paciente que desea modificar la cita dental, luego podrá solicitar una modificación de la cita según la fecha disponible del dentista y presionar el botón “Establecer Nueva Fecha”.</w:t>
+            </w:r>
+          </w:p>
+        </w:tc>
+      </w:tr>
+    </w:tbl>
+    <w:p>
+      <w:pPr>
+        <w:jc w:val="both"/>
+        <w:rPr>
+          <w:rFonts w:ascii="Arial" w:hAnsi="Arial" w:cs="Arial"/>
+          <w:color w:val="000000" w:themeColor="text1"/>
+          <w:sz w:val="24"/>
+          <w:szCs w:val="24"/>
+        </w:rPr>
+      </w:pPr>
+    </w:p>
+    <w:p>
+      <w:pPr>
+        <w:jc w:val="both"/>
+        <w:rPr>
+          <w:rFonts w:ascii="Arial" w:hAnsi="Arial" w:cs="Arial"/>
+          <w:b/>
+          <w:bCs/>
+          <w:color w:val="000000" w:themeColor="text1"/>
+          <w:sz w:val="24"/>
+          <w:szCs w:val="24"/>
+          <w:lang w:val="es-ES"/>
+        </w:rPr>
+      </w:pPr>
+      <w:r>
+        <w:rPr>
+          <w:rFonts w:ascii="Arial" w:hAnsi="Arial" w:cs="Arial"/>
+          <w:b/>
+          <w:bCs/>
+          <w:color w:val="000000" w:themeColor="text1"/>
+          <w:sz w:val="24"/>
+          <w:szCs w:val="24"/>
+          <w:u w:val="single"/>
+          <w:lang w:val="es-ES"/>
+        </w:rPr>
+        <w:t>Anexo:</w:t>
+      </w:r>
+      <w:r>
+        <w:rPr>
+          <w:rFonts w:ascii="Arial" w:hAnsi="Arial" w:cs="Arial"/>
+          <w:color w:val="000000" w:themeColor="text1"/>
+          <w:sz w:val="24"/>
+          <w:szCs w:val="24"/>
+          <w:lang w:val="es-ES"/>
+        </w:rPr>
+        <w:t xml:space="preserve"> </w:t>
+      </w:r>
+      <w:r>
+        <w:rPr>
+          <w:rFonts w:ascii="Arial" w:hAnsi="Arial" w:cs="Arial"/>
+          <w:color w:val="000000" w:themeColor="text1"/>
+          <w:sz w:val="24"/>
+          <w:szCs w:val="24"/>
+          <w:lang w:val="es-ES"/>
+        </w:rPr>
+        <w:t>CU</w:t>
+      </w:r>
+      <w:r>
+        <w:rPr>
+          <w:rFonts w:ascii="Arial" w:hAnsi="Arial" w:cs="Arial"/>
+          <w:color w:val="000000" w:themeColor="text1"/>
+          <w:sz w:val="24"/>
+          <w:szCs w:val="24"/>
+          <w:lang w:val="es-ES"/>
+        </w:rPr>
+        <w:t>0</w:t>
+      </w:r>
+      <w:r>
+        <w:rPr>
+          <w:rFonts w:ascii="Arial" w:hAnsi="Arial" w:cs="Arial"/>
+          <w:color w:val="000000" w:themeColor="text1"/>
+          <w:sz w:val="24"/>
+          <w:szCs w:val="24"/>
+          <w:lang w:val="es-ES"/>
+        </w:rPr>
+        <w:t>3</w:t>
+      </w:r>
+      <w:r>
+        <w:rPr>
+          <w:rFonts w:ascii="Arial" w:hAnsi="Arial" w:cs="Arial"/>
+          <w:color w:val="000000" w:themeColor="text1"/>
+          <w:sz w:val="24"/>
+          <w:szCs w:val="24"/>
+          <w:lang w:val="es-ES"/>
+        </w:rPr>
+        <w:t xml:space="preserve">: </w:t>
+      </w:r>
+      <w:r>
+        <w:rPr>
+          <w:rFonts w:ascii="Arial" w:hAnsi="Arial" w:cs="Arial"/>
+          <w:color w:val="000000" w:themeColor="text1"/>
+          <w:sz w:val="24"/>
+          <w:szCs w:val="24"/>
+          <w:lang w:val="es-ES"/>
+        </w:rPr>
+        <w:t>Modificar</w:t>
+      </w:r>
+      <w:r>
+        <w:rPr>
+          <w:rFonts w:ascii="Arial" w:hAnsi="Arial" w:cs="Arial"/>
+          <w:color w:val="000000" w:themeColor="text1"/>
+          <w:sz w:val="24"/>
+          <w:szCs w:val="24"/>
+          <w:lang w:val="es-ES"/>
+        </w:rPr>
+        <w:t xml:space="preserve"> Cita Dental</w:t>
+      </w:r>
+      <w:r>
+        <w:rPr>
+          <w:rFonts w:ascii="Arial" w:hAnsi="Arial" w:cs="Arial"/>
+          <w:color w:val="000000" w:themeColor="text1"/>
+          <w:sz w:val="24"/>
+          <w:szCs w:val="24"/>
+          <w:lang w:val="es-ES"/>
+        </w:rPr>
+        <w:t xml:space="preserve"> en la </w:t>
+      </w:r>
+      <w:r>
+        <w:rPr>
+          <w:rFonts w:ascii="Arial" w:hAnsi="Arial" w:cs="Arial"/>
+          <w:b/>
+          <w:bCs/>
+          <w:color w:val="000000" w:themeColor="text1"/>
+          <w:sz w:val="24"/>
+          <w:szCs w:val="24"/>
+          <w:lang w:val="es-ES"/>
+        </w:rPr>
+        <w:t>H</w:t>
+      </w:r>
+      <w:r>
+        <w:rPr>
+          <w:rFonts w:ascii="Arial" w:hAnsi="Arial" w:cs="Arial"/>
+          <w:b/>
+          <w:bCs/>
+          <w:color w:val="000000" w:themeColor="text1"/>
+          <w:sz w:val="24"/>
+          <w:szCs w:val="24"/>
+          <w:lang w:val="es-ES"/>
+        </w:rPr>
+        <w:t xml:space="preserve">erramienta Enterprise </w:t>
+      </w:r>
+      <w:proofErr w:type="spellStart"/>
+      <w:r>
+        <w:rPr>
+          <w:rFonts w:ascii="Arial" w:hAnsi="Arial" w:cs="Arial"/>
+          <w:b/>
+          <w:bCs/>
+          <w:color w:val="000000" w:themeColor="text1"/>
+          <w:sz w:val="24"/>
+          <w:szCs w:val="24"/>
+          <w:lang w:val="es-ES"/>
+        </w:rPr>
+        <w:t>Architect</w:t>
+      </w:r>
+      <w:proofErr w:type="spellEnd"/>
+    </w:p>
+    <w:p>
+      <w:pPr>
+        <w:jc w:val="center"/>
         <w:rPr>
           <w:rFonts w:ascii="Arial" w:hAnsi="Arial" w:cs="Arial"/>
           <w:color w:val="000000" w:themeColor="text1"/>
@@ -6181,9 +7537,9 @@
           <w:lang w:val="es-ES"/>
         </w:rPr>
         <w:drawing>
-          <wp:inline distT="0" distB="0" distL="0" distR="0" wp14:anchorId="4B56F2C0" wp14:editId="222DF60E">
+          <wp:inline distT="0" distB="0" distL="0" distR="0" wp14:anchorId="4B56F2C0" wp14:editId="0036094A">
             <wp:extent cx="6858000" cy="4008755"/>
-            <wp:effectExtent l="0" t="0" r="0" b="0"/>
+            <wp:effectExtent l="19050" t="19050" r="19050" b="10795"/>
             <wp:docPr id="3" name="Imagen 3" descr="Diagrama&#10;&#10;Descripción generada automáticamente"/>
             <wp:cNvGraphicFramePr>
               <a:graphicFrameLocks xmlns:a="http://schemas.openxmlformats.org/drawingml/2006/main" noChangeAspect="1"/>
@@ -6215,6 +7571,11 @@
                     <a:prstGeom prst="rect">
                       <a:avLst/>
                     </a:prstGeom>
+                    <a:ln>
+                      <a:solidFill>
+                        <a:schemeClr val="tx1"/>
+                      </a:solidFill>
+                    </a:ln>
                   </pic:spPr>
                 </pic:pic>
               </a:graphicData>
@@ -6234,14 +7595,63 @@
           <w:lang w:val="es-ES"/>
         </w:rPr>
       </w:pPr>
-      <w:r>
-        <w:rPr>
-          <w:rFonts w:ascii="Arial" w:hAnsi="Arial" w:cs="Arial"/>
-          <w:color w:val="000000" w:themeColor="text1"/>
-          <w:sz w:val="24"/>
-          <w:szCs w:val="24"/>
-          <w:lang w:val="es-ES"/>
-        </w:rPr>
+    </w:p>
+    <w:p>
+      <w:pPr>
+        <w:jc w:val="both"/>
+        <w:rPr>
+          <w:rFonts w:ascii="Arial" w:hAnsi="Arial" w:cs="Arial"/>
+          <w:color w:val="000000" w:themeColor="text1"/>
+          <w:sz w:val="24"/>
+          <w:szCs w:val="24"/>
+          <w:lang w:val="es-ES"/>
+        </w:rPr>
+      </w:pPr>
+    </w:p>
+    <w:p>
+      <w:pPr>
+        <w:jc w:val="both"/>
+        <w:rPr>
+          <w:rFonts w:ascii="Arial" w:hAnsi="Arial" w:cs="Arial"/>
+          <w:color w:val="000000" w:themeColor="text1"/>
+          <w:sz w:val="24"/>
+          <w:szCs w:val="24"/>
+          <w:lang w:val="es-ES"/>
+        </w:rPr>
+      </w:pPr>
+    </w:p>
+    <w:p>
+      <w:pPr>
+        <w:jc w:val="both"/>
+        <w:rPr>
+          <w:rFonts w:ascii="Arial" w:hAnsi="Arial" w:cs="Arial"/>
+          <w:color w:val="000000" w:themeColor="text1"/>
+          <w:sz w:val="24"/>
+          <w:szCs w:val="24"/>
+          <w:lang w:val="es-ES"/>
+        </w:rPr>
+      </w:pPr>
+    </w:p>
+    <w:p>
+      <w:pPr>
+        <w:jc w:val="both"/>
+        <w:rPr>
+          <w:rFonts w:ascii="Arial" w:hAnsi="Arial" w:cs="Arial"/>
+          <w:color w:val="000000" w:themeColor="text1"/>
+          <w:sz w:val="24"/>
+          <w:szCs w:val="24"/>
+          <w:lang w:val="es-ES"/>
+        </w:rPr>
+      </w:pPr>
+      <w:r>
+        <w:rPr>
+          <w:rFonts w:ascii="Arial" w:hAnsi="Arial" w:cs="Arial"/>
+          <w:color w:val="000000" w:themeColor="text1"/>
+          <w:sz w:val="24"/>
+          <w:szCs w:val="24"/>
+          <w:lang w:val="es-ES"/>
+        </w:rPr>
+        <w:lastRenderedPageBreak/>
         <w:t>C</w:t>
       </w:r>
       <w:r>
@@ -6295,9 +7705,513 @@
         <w:t xml:space="preserve"> Cita Dental</w:t>
       </w:r>
     </w:p>
-    <w:p>
-      <w:pPr>
-        <w:jc w:val="both"/>
+    <w:tbl>
+      <w:tblPr>
+        <w:tblStyle w:val="Tablaconcuadrcula6concolores"/>
+        <w:tblW w:w="0" w:type="auto"/>
+        <w:jc w:val="center"/>
+        <w:tblLook w:val="04A0" w:firstRow="1" w:lastRow="0" w:firstColumn="1" w:lastColumn="0" w:noHBand="0" w:noVBand="1"/>
+      </w:tblPr>
+      <w:tblGrid>
+        <w:gridCol w:w="3823"/>
+        <w:gridCol w:w="5528"/>
+      </w:tblGrid>
+      <w:tr>
+        <w:trPr>
+          <w:cnfStyle w:val="100000000000" w:firstRow="1" w:lastRow="0" w:firstColumn="0" w:lastColumn="0" w:oddVBand="0" w:evenVBand="0" w:oddHBand="0" w:evenHBand="0" w:firstRowFirstColumn="0" w:firstRowLastColumn="0" w:lastRowFirstColumn="0" w:lastRowLastColumn="0"/>
+          <w:jc w:val="center"/>
+        </w:trPr>
+        <w:tc>
+          <w:tcPr>
+            <w:cnfStyle w:val="001000000000" w:firstRow="0" w:lastRow="0" w:firstColumn="1" w:lastColumn="0" w:oddVBand="0" w:evenVBand="0" w:oddHBand="0" w:evenHBand="0" w:firstRowFirstColumn="0" w:firstRowLastColumn="0" w:lastRowFirstColumn="0" w:lastRowLastColumn="0"/>
+            <w:tcW w:w="3823" w:type="dxa"/>
+          </w:tcPr>
+          <w:p>
+            <w:pPr>
+              <w:jc w:val="center"/>
+              <w:rPr>
+                <w:rFonts w:ascii="Arial" w:hAnsi="Arial" w:cs="Arial"/>
+                <w:sz w:val="24"/>
+                <w:szCs w:val="24"/>
+                <w:lang w:val="es-ES"/>
+              </w:rPr>
+            </w:pPr>
+            <w:r>
+              <w:rPr>
+                <w:rFonts w:ascii="Arial" w:hAnsi="Arial" w:cs="Arial"/>
+                <w:sz w:val="24"/>
+                <w:szCs w:val="24"/>
+                <w:lang w:val="es-ES"/>
+              </w:rPr>
+              <w:t>Caso de Uso No.</w:t>
+            </w:r>
+            <w:r>
+              <w:rPr>
+                <w:rFonts w:ascii="Arial" w:hAnsi="Arial" w:cs="Arial"/>
+                <w:sz w:val="24"/>
+                <w:szCs w:val="24"/>
+                <w:lang w:val="es-ES"/>
+              </w:rPr>
+              <w:t>4</w:t>
+            </w:r>
+          </w:p>
+        </w:tc>
+        <w:tc>
+          <w:tcPr>
+            <w:tcW w:w="5528" w:type="dxa"/>
+          </w:tcPr>
+          <w:p>
+            <w:pPr>
+              <w:jc w:val="center"/>
+              <w:cnfStyle w:val="100000000000" w:firstRow="1" w:lastRow="0" w:firstColumn="0" w:lastColumn="0" w:oddVBand="0" w:evenVBand="0" w:oddHBand="0" w:evenHBand="0" w:firstRowFirstColumn="0" w:firstRowLastColumn="0" w:lastRowFirstColumn="0" w:lastRowLastColumn="0"/>
+              <w:rPr>
+                <w:rFonts w:ascii="Arial" w:hAnsi="Arial" w:cs="Arial"/>
+                <w:sz w:val="24"/>
+                <w:szCs w:val="24"/>
+                <w:lang w:val="es-ES"/>
+              </w:rPr>
+            </w:pPr>
+            <w:r>
+              <w:rPr>
+                <w:rFonts w:ascii="Arial" w:hAnsi="Arial" w:cs="Arial"/>
+                <w:sz w:val="24"/>
+                <w:szCs w:val="24"/>
+                <w:lang w:val="es-ES"/>
+              </w:rPr>
+              <w:t xml:space="preserve">Nombre: </w:t>
+            </w:r>
+            <w:r>
+              <w:rPr>
+                <w:rFonts w:ascii="Arial" w:hAnsi="Arial" w:cs="Arial"/>
+                <w:sz w:val="24"/>
+                <w:szCs w:val="24"/>
+                <w:lang w:val="es-ES"/>
+              </w:rPr>
+              <w:t>Consultar</w:t>
+            </w:r>
+            <w:r>
+              <w:rPr>
+                <w:rFonts w:ascii="Arial" w:hAnsi="Arial" w:cs="Arial"/>
+                <w:sz w:val="24"/>
+                <w:szCs w:val="24"/>
+                <w:lang w:val="es-ES"/>
+              </w:rPr>
+              <w:t xml:space="preserve"> Cita Dental</w:t>
+            </w:r>
+          </w:p>
+          <w:p>
+            <w:pPr>
+              <w:jc w:val="center"/>
+              <w:cnfStyle w:val="100000000000" w:firstRow="1" w:lastRow="0" w:firstColumn="0" w:lastColumn="0" w:oddVBand="0" w:evenVBand="0" w:oddHBand="0" w:evenHBand="0" w:firstRowFirstColumn="0" w:firstRowLastColumn="0" w:lastRowFirstColumn="0" w:lastRowLastColumn="0"/>
+              <w:rPr>
+                <w:rFonts w:ascii="Arial" w:hAnsi="Arial" w:cs="Arial"/>
+                <w:sz w:val="24"/>
+                <w:szCs w:val="24"/>
+                <w:lang w:val="es-ES"/>
+              </w:rPr>
+            </w:pPr>
+          </w:p>
+        </w:tc>
+      </w:tr>
+      <w:tr>
+        <w:trPr>
+          <w:cnfStyle w:val="000000100000" w:firstRow="0" w:lastRow="0" w:firstColumn="0" w:lastColumn="0" w:oddVBand="0" w:evenVBand="0" w:oddHBand="1" w:evenHBand="0" w:firstRowFirstColumn="0" w:firstRowLastColumn="0" w:lastRowFirstColumn="0" w:lastRowLastColumn="0"/>
+          <w:jc w:val="center"/>
+        </w:trPr>
+        <w:tc>
+          <w:tcPr>
+            <w:cnfStyle w:val="001000000000" w:firstRow="0" w:lastRow="0" w:firstColumn="1" w:lastColumn="0" w:oddVBand="0" w:evenVBand="0" w:oddHBand="0" w:evenHBand="0" w:firstRowFirstColumn="0" w:firstRowLastColumn="0" w:lastRowFirstColumn="0" w:lastRowLastColumn="0"/>
+            <w:tcW w:w="3823" w:type="dxa"/>
+          </w:tcPr>
+          <w:p>
+            <w:pPr>
+              <w:jc w:val="both"/>
+              <w:rPr>
+                <w:rFonts w:ascii="Arial" w:hAnsi="Arial" w:cs="Arial"/>
+                <w:sz w:val="24"/>
+                <w:szCs w:val="24"/>
+                <w:lang w:val="es-ES"/>
+              </w:rPr>
+            </w:pPr>
+            <w:r>
+              <w:rPr>
+                <w:rFonts w:ascii="Arial" w:hAnsi="Arial" w:cs="Arial"/>
+                <w:sz w:val="24"/>
+                <w:szCs w:val="24"/>
+                <w:lang w:val="es-ES"/>
+              </w:rPr>
+              <w:t>Actores</w:t>
+            </w:r>
+          </w:p>
+        </w:tc>
+        <w:tc>
+          <w:tcPr>
+            <w:tcW w:w="5528" w:type="dxa"/>
+          </w:tcPr>
+          <w:p>
+            <w:pPr>
+              <w:jc w:val="both"/>
+              <w:cnfStyle w:val="000000100000" w:firstRow="0" w:lastRow="0" w:firstColumn="0" w:lastColumn="0" w:oddVBand="0" w:evenVBand="0" w:oddHBand="1" w:evenHBand="0" w:firstRowFirstColumn="0" w:firstRowLastColumn="0" w:lastRowFirstColumn="0" w:lastRowLastColumn="0"/>
+              <w:rPr>
+                <w:rFonts w:ascii="Arial" w:hAnsi="Arial" w:cs="Arial"/>
+                <w:sz w:val="24"/>
+                <w:szCs w:val="24"/>
+                <w:lang w:val="es-ES"/>
+              </w:rPr>
+            </w:pPr>
+            <w:r>
+              <w:rPr>
+                <w:rFonts w:ascii="Arial" w:hAnsi="Arial" w:cs="Arial"/>
+                <w:sz w:val="24"/>
+                <w:szCs w:val="24"/>
+                <w:lang w:val="es-ES"/>
+              </w:rPr>
+              <w:t>Paciente, Dentista</w:t>
+            </w:r>
+          </w:p>
+        </w:tc>
+      </w:tr>
+      <w:tr>
+        <w:trPr>
+          <w:jc w:val="center"/>
+        </w:trPr>
+        <w:tc>
+          <w:tcPr>
+            <w:cnfStyle w:val="001000000000" w:firstRow="0" w:lastRow="0" w:firstColumn="1" w:lastColumn="0" w:oddVBand="0" w:evenVBand="0" w:oddHBand="0" w:evenHBand="0" w:firstRowFirstColumn="0" w:firstRowLastColumn="0" w:lastRowFirstColumn="0" w:lastRowLastColumn="0"/>
+            <w:tcW w:w="3823" w:type="dxa"/>
+          </w:tcPr>
+          <w:p>
+            <w:pPr>
+              <w:jc w:val="both"/>
+              <w:rPr>
+                <w:rFonts w:ascii="Arial" w:hAnsi="Arial" w:cs="Arial"/>
+                <w:sz w:val="24"/>
+                <w:szCs w:val="24"/>
+                <w:lang w:val="es-ES"/>
+              </w:rPr>
+            </w:pPr>
+            <w:r>
+              <w:rPr>
+                <w:rFonts w:ascii="Arial" w:hAnsi="Arial" w:cs="Arial"/>
+                <w:sz w:val="24"/>
+                <w:szCs w:val="24"/>
+                <w:lang w:val="es-ES"/>
+              </w:rPr>
+              <w:t>Objetivo</w:t>
+            </w:r>
+          </w:p>
+        </w:tc>
+        <w:tc>
+          <w:tcPr>
+            <w:tcW w:w="5528" w:type="dxa"/>
+          </w:tcPr>
+          <w:p>
+            <w:pPr>
+              <w:jc w:val="both"/>
+              <w:cnfStyle w:val="000000000000" w:firstRow="0" w:lastRow="0" w:firstColumn="0" w:lastColumn="0" w:oddVBand="0" w:evenVBand="0" w:oddHBand="0" w:evenHBand="0" w:firstRowFirstColumn="0" w:firstRowLastColumn="0" w:lastRowFirstColumn="0" w:lastRowLastColumn="0"/>
+              <w:rPr>
+                <w:rFonts w:ascii="Arial" w:hAnsi="Arial" w:cs="Arial"/>
+                <w:sz w:val="24"/>
+                <w:szCs w:val="24"/>
+                <w:lang w:val="es-ES"/>
+              </w:rPr>
+            </w:pPr>
+            <w:r>
+              <w:rPr>
+                <w:rFonts w:ascii="Arial" w:hAnsi="Arial" w:cs="Arial"/>
+                <w:sz w:val="24"/>
+                <w:szCs w:val="24"/>
+                <w:lang w:val="es-ES"/>
+              </w:rPr>
+              <w:t>Consultar las citas del dentista a partir del día en curso en adelante.</w:t>
+            </w:r>
+          </w:p>
+        </w:tc>
+      </w:tr>
+      <w:tr>
+        <w:trPr>
+          <w:cnfStyle w:val="000000100000" w:firstRow="0" w:lastRow="0" w:firstColumn="0" w:lastColumn="0" w:oddVBand="0" w:evenVBand="0" w:oddHBand="1" w:evenHBand="0" w:firstRowFirstColumn="0" w:firstRowLastColumn="0" w:lastRowFirstColumn="0" w:lastRowLastColumn="0"/>
+          <w:jc w:val="center"/>
+        </w:trPr>
+        <w:tc>
+          <w:tcPr>
+            <w:cnfStyle w:val="001000000000" w:firstRow="0" w:lastRow="0" w:firstColumn="1" w:lastColumn="0" w:oddVBand="0" w:evenVBand="0" w:oddHBand="0" w:evenHBand="0" w:firstRowFirstColumn="0" w:firstRowLastColumn="0" w:lastRowFirstColumn="0" w:lastRowLastColumn="0"/>
+            <w:tcW w:w="3823" w:type="dxa"/>
+          </w:tcPr>
+          <w:p>
+            <w:pPr>
+              <w:jc w:val="both"/>
+              <w:rPr>
+                <w:rFonts w:ascii="Arial" w:hAnsi="Arial" w:cs="Arial"/>
+                <w:sz w:val="24"/>
+                <w:szCs w:val="24"/>
+                <w:lang w:val="es-ES"/>
+              </w:rPr>
+            </w:pPr>
+            <w:r>
+              <w:rPr>
+                <w:rFonts w:ascii="Arial" w:hAnsi="Arial" w:cs="Arial"/>
+                <w:sz w:val="24"/>
+                <w:szCs w:val="24"/>
+                <w:lang w:val="es-ES"/>
+              </w:rPr>
+              <w:t xml:space="preserve">Descripción </w:t>
+            </w:r>
+          </w:p>
+        </w:tc>
+        <w:tc>
+          <w:tcPr>
+            <w:tcW w:w="5528" w:type="dxa"/>
+          </w:tcPr>
+          <w:p>
+            <w:pPr>
+              <w:jc w:val="both"/>
+              <w:cnfStyle w:val="000000100000" w:firstRow="0" w:lastRow="0" w:firstColumn="0" w:lastColumn="0" w:oddVBand="0" w:evenVBand="0" w:oddHBand="1" w:evenHBand="0" w:firstRowFirstColumn="0" w:firstRowLastColumn="0" w:lastRowFirstColumn="0" w:lastRowLastColumn="0"/>
+              <w:rPr>
+                <w:rFonts w:ascii="Arial" w:hAnsi="Arial" w:cs="Arial"/>
+                <w:sz w:val="24"/>
+                <w:szCs w:val="24"/>
+                <w:lang w:val="es-ES"/>
+              </w:rPr>
+            </w:pPr>
+            <w:r>
+              <w:rPr>
+                <w:rFonts w:ascii="Arial" w:hAnsi="Arial" w:cs="Arial"/>
+                <w:sz w:val="24"/>
+                <w:szCs w:val="24"/>
+                <w:lang w:val="es-ES"/>
+              </w:rPr>
+              <w:t>El paciente ingresa a la opción de “Consultar Cita Dental”, mostrará el nombre del paciente que esta consultando sus citas y el paciente deberá seleccionar las citas que desea consultar, posteriormente presionar el botón de “Consultar”</w:t>
+            </w:r>
+            <w:r>
+              <w:rPr>
+                <w:rFonts w:ascii="Arial" w:hAnsi="Arial" w:cs="Arial"/>
+                <w:sz w:val="24"/>
+                <w:szCs w:val="24"/>
+                <w:lang w:val="es-ES"/>
+              </w:rPr>
+              <w:t>, para que muestre un mensaje de información acerca de la cita</w:t>
+            </w:r>
+            <w:r>
+              <w:rPr>
+                <w:rFonts w:ascii="Arial" w:hAnsi="Arial" w:cs="Arial"/>
+                <w:sz w:val="24"/>
+                <w:szCs w:val="24"/>
+                <w:lang w:val="es-ES"/>
+              </w:rPr>
+              <w:t>.</w:t>
+            </w:r>
+          </w:p>
+          <w:p>
+            <w:pPr>
+              <w:jc w:val="both"/>
+              <w:cnfStyle w:val="000000100000" w:firstRow="0" w:lastRow="0" w:firstColumn="0" w:lastColumn="0" w:oddVBand="0" w:evenVBand="0" w:oddHBand="1" w:evenHBand="0" w:firstRowFirstColumn="0" w:firstRowLastColumn="0" w:lastRowFirstColumn="0" w:lastRowLastColumn="0"/>
+              <w:rPr>
+                <w:rFonts w:ascii="Arial" w:hAnsi="Arial" w:cs="Arial"/>
+                <w:sz w:val="24"/>
+                <w:szCs w:val="24"/>
+                <w:lang w:val="es-ES"/>
+              </w:rPr>
+            </w:pPr>
+            <w:r>
+              <w:rPr>
+                <w:rFonts w:ascii="Arial" w:hAnsi="Arial" w:cs="Arial"/>
+                <w:sz w:val="24"/>
+                <w:szCs w:val="24"/>
+                <w:lang w:val="es-ES"/>
+              </w:rPr>
+              <w:t xml:space="preserve">El dentista ingresa a la opción de </w:t>
+            </w:r>
+            <w:r>
+              <w:rPr>
+                <w:rFonts w:ascii="Arial" w:hAnsi="Arial" w:cs="Arial"/>
+                <w:sz w:val="24"/>
+                <w:szCs w:val="24"/>
+                <w:lang w:val="es-ES"/>
+              </w:rPr>
+              <w:t>“Consultar Cita Dental”,</w:t>
+            </w:r>
+            <w:r>
+              <w:rPr>
+                <w:rFonts w:ascii="Arial" w:hAnsi="Arial" w:cs="Arial"/>
+                <w:sz w:val="24"/>
+                <w:szCs w:val="24"/>
+                <w:lang w:val="es-ES"/>
+              </w:rPr>
+              <w:t xml:space="preserve"> selecciona el paciente que desea consultar, luego selecciona que citas quiere consultar, posteriormente presionar el botón de “Consultar”</w:t>
+            </w:r>
+            <w:r>
+              <w:rPr>
+                <w:rFonts w:ascii="Arial" w:hAnsi="Arial" w:cs="Arial"/>
+                <w:sz w:val="24"/>
+                <w:szCs w:val="24"/>
+                <w:lang w:val="es-ES"/>
+              </w:rPr>
+              <w:t>, para que muestre un mensaje de información acerca de la cita.</w:t>
+            </w:r>
+          </w:p>
+        </w:tc>
+      </w:tr>
+    </w:tbl>
+    <w:p>
+      <w:pPr>
+        <w:jc w:val="both"/>
+        <w:rPr>
+          <w:rFonts w:ascii="Arial" w:hAnsi="Arial" w:cs="Arial"/>
+          <w:color w:val="000000" w:themeColor="text1"/>
+          <w:sz w:val="24"/>
+          <w:szCs w:val="24"/>
+        </w:rPr>
+      </w:pPr>
+    </w:p>
+    <w:p>
+      <w:pPr>
+        <w:jc w:val="both"/>
+        <w:rPr>
+          <w:rFonts w:ascii="Arial" w:hAnsi="Arial" w:cs="Arial"/>
+          <w:b/>
+          <w:bCs/>
+          <w:color w:val="000000" w:themeColor="text1"/>
+          <w:sz w:val="24"/>
+          <w:szCs w:val="24"/>
+          <w:lang w:val="es-ES"/>
+        </w:rPr>
+      </w:pPr>
+      <w:r>
+        <w:rPr>
+          <w:rFonts w:ascii="Arial" w:hAnsi="Arial" w:cs="Arial"/>
+          <w:b/>
+          <w:bCs/>
+          <w:color w:val="000000" w:themeColor="text1"/>
+          <w:sz w:val="24"/>
+          <w:szCs w:val="24"/>
+          <w:u w:val="single"/>
+          <w:lang w:val="es-ES"/>
+        </w:rPr>
+        <w:t>Anexo:</w:t>
+      </w:r>
+      <w:r>
+        <w:rPr>
+          <w:rFonts w:ascii="Arial" w:hAnsi="Arial" w:cs="Arial"/>
+          <w:color w:val="000000" w:themeColor="text1"/>
+          <w:sz w:val="24"/>
+          <w:szCs w:val="24"/>
+          <w:lang w:val="es-ES"/>
+        </w:rPr>
+        <w:t xml:space="preserve"> </w:t>
+      </w:r>
+      <w:r>
+        <w:rPr>
+          <w:rFonts w:ascii="Arial" w:hAnsi="Arial" w:cs="Arial"/>
+          <w:color w:val="000000" w:themeColor="text1"/>
+          <w:sz w:val="24"/>
+          <w:szCs w:val="24"/>
+          <w:lang w:val="es-ES"/>
+        </w:rPr>
+        <w:t>CU</w:t>
+      </w:r>
+      <w:r>
+        <w:rPr>
+          <w:rFonts w:ascii="Arial" w:hAnsi="Arial" w:cs="Arial"/>
+          <w:color w:val="000000" w:themeColor="text1"/>
+          <w:sz w:val="24"/>
+          <w:szCs w:val="24"/>
+          <w:lang w:val="es-ES"/>
+        </w:rPr>
+        <w:t>0</w:t>
+      </w:r>
+      <w:r>
+        <w:rPr>
+          <w:rFonts w:ascii="Arial" w:hAnsi="Arial" w:cs="Arial"/>
+          <w:color w:val="000000" w:themeColor="text1"/>
+          <w:sz w:val="24"/>
+          <w:szCs w:val="24"/>
+          <w:lang w:val="es-ES"/>
+        </w:rPr>
+        <w:t>4</w:t>
+      </w:r>
+      <w:r>
+        <w:rPr>
+          <w:rFonts w:ascii="Arial" w:hAnsi="Arial" w:cs="Arial"/>
+          <w:color w:val="000000" w:themeColor="text1"/>
+          <w:sz w:val="24"/>
+          <w:szCs w:val="24"/>
+          <w:lang w:val="es-ES"/>
+        </w:rPr>
+        <w:t xml:space="preserve">: </w:t>
+      </w:r>
+      <w:r>
+        <w:rPr>
+          <w:rFonts w:ascii="Arial" w:hAnsi="Arial" w:cs="Arial"/>
+          <w:color w:val="000000" w:themeColor="text1"/>
+          <w:sz w:val="24"/>
+          <w:szCs w:val="24"/>
+          <w:lang w:val="es-ES"/>
+        </w:rPr>
+        <w:t>Consultar</w:t>
+      </w:r>
+      <w:r>
+        <w:rPr>
+          <w:rFonts w:ascii="Arial" w:hAnsi="Arial" w:cs="Arial"/>
+          <w:color w:val="000000" w:themeColor="text1"/>
+          <w:sz w:val="24"/>
+          <w:szCs w:val="24"/>
+          <w:lang w:val="es-ES"/>
+        </w:rPr>
+        <w:t xml:space="preserve"> Cita Dental</w:t>
+      </w:r>
+      <w:r>
+        <w:rPr>
+          <w:rFonts w:ascii="Arial" w:hAnsi="Arial" w:cs="Arial"/>
+          <w:color w:val="000000" w:themeColor="text1"/>
+          <w:sz w:val="24"/>
+          <w:szCs w:val="24"/>
+          <w:lang w:val="es-ES"/>
+        </w:rPr>
+        <w:t xml:space="preserve"> en la </w:t>
+      </w:r>
+      <w:r>
+        <w:rPr>
+          <w:rFonts w:ascii="Arial" w:hAnsi="Arial" w:cs="Arial"/>
+          <w:b/>
+          <w:bCs/>
+          <w:color w:val="000000" w:themeColor="text1"/>
+          <w:sz w:val="24"/>
+          <w:szCs w:val="24"/>
+          <w:lang w:val="es-ES"/>
+        </w:rPr>
+        <w:t>H</w:t>
+      </w:r>
+      <w:r>
+        <w:rPr>
+          <w:rFonts w:ascii="Arial" w:hAnsi="Arial" w:cs="Arial"/>
+          <w:b/>
+          <w:bCs/>
+          <w:color w:val="000000" w:themeColor="text1"/>
+          <w:sz w:val="24"/>
+          <w:szCs w:val="24"/>
+          <w:lang w:val="es-ES"/>
+        </w:rPr>
+        <w:t xml:space="preserve">erramienta Enterprise </w:t>
+      </w:r>
+      <w:proofErr w:type="spellStart"/>
+      <w:r>
+        <w:rPr>
+          <w:rFonts w:ascii="Arial" w:hAnsi="Arial" w:cs="Arial"/>
+          <w:b/>
+          <w:bCs/>
+          <w:color w:val="000000" w:themeColor="text1"/>
+          <w:sz w:val="24"/>
+          <w:szCs w:val="24"/>
+          <w:lang w:val="es-ES"/>
+        </w:rPr>
+        <w:t>Architect</w:t>
+      </w:r>
+      <w:proofErr w:type="spellEnd"/>
+    </w:p>
+    <w:p>
+      <w:pPr>
+        <w:jc w:val="center"/>
         <w:rPr>
           <w:rFonts w:ascii="Arial" w:hAnsi="Arial" w:cs="Arial"/>
           <w:color w:val="000000" w:themeColor="text1"/>
@@ -6315,11 +8229,10 @@
           <w:szCs w:val="24"/>
           <w:lang w:val="es-ES"/>
         </w:rPr>
-        <w:lastRenderedPageBreak/>
         <w:drawing>
-          <wp:inline distT="0" distB="0" distL="0" distR="0" wp14:anchorId="7B8CF410" wp14:editId="1F34F1C5">
+          <wp:inline distT="0" distB="0" distL="0" distR="0" wp14:anchorId="7B8CF410" wp14:editId="7341BB56">
             <wp:extent cx="6858000" cy="4009390"/>
-            <wp:effectExtent l="0" t="0" r="0" b="0"/>
+            <wp:effectExtent l="19050" t="19050" r="19050" b="10160"/>
             <wp:docPr id="4" name="Imagen 4" descr="Diagrama&#10;&#10;Descripción generada automáticamente"/>
             <wp:cNvGraphicFramePr>
               <a:graphicFrameLocks xmlns:a="http://schemas.openxmlformats.org/drawingml/2006/main" noChangeAspect="1"/>
@@ -6351,6 +8264,11 @@
                     <a:prstGeom prst="rect">
                       <a:avLst/>
                     </a:prstGeom>
+                    <a:ln>
+                      <a:solidFill>
+                        <a:schemeClr val="tx1"/>
+                      </a:solidFill>
+                    </a:ln>
                   </pic:spPr>
                 </pic:pic>
               </a:graphicData>
@@ -6370,14 +8288,51 @@
           <w:lang w:val="es-ES"/>
         </w:rPr>
       </w:pPr>
-      <w:r>
-        <w:rPr>
-          <w:rFonts w:ascii="Arial" w:hAnsi="Arial" w:cs="Arial"/>
-          <w:color w:val="000000" w:themeColor="text1"/>
-          <w:sz w:val="24"/>
-          <w:szCs w:val="24"/>
-          <w:lang w:val="es-ES"/>
-        </w:rPr>
+    </w:p>
+    <w:p>
+      <w:pPr>
+        <w:jc w:val="both"/>
+        <w:rPr>
+          <w:rFonts w:ascii="Arial" w:hAnsi="Arial" w:cs="Arial"/>
+          <w:color w:val="000000" w:themeColor="text1"/>
+          <w:sz w:val="24"/>
+          <w:szCs w:val="24"/>
+          <w:lang w:val="es-ES"/>
+        </w:rPr>
+      </w:pPr>
+    </w:p>
+    <w:p>
+      <w:pPr>
+        <w:jc w:val="both"/>
+        <w:rPr>
+          <w:rFonts w:ascii="Arial" w:hAnsi="Arial" w:cs="Arial"/>
+          <w:color w:val="000000" w:themeColor="text1"/>
+          <w:sz w:val="24"/>
+          <w:szCs w:val="24"/>
+          <w:lang w:val="es-ES"/>
+        </w:rPr>
+      </w:pPr>
+    </w:p>
+    <w:p>
+      <w:pPr>
+        <w:jc w:val="both"/>
+        <w:rPr>
+          <w:rFonts w:ascii="Arial" w:hAnsi="Arial" w:cs="Arial"/>
+          <w:color w:val="000000" w:themeColor="text1"/>
+          <w:sz w:val="24"/>
+          <w:szCs w:val="24"/>
+          <w:lang w:val="es-ES"/>
+        </w:rPr>
+      </w:pPr>
+      <w:r>
+        <w:rPr>
+          <w:rFonts w:ascii="Arial" w:hAnsi="Arial" w:cs="Arial"/>
+          <w:color w:val="000000" w:themeColor="text1"/>
+          <w:sz w:val="24"/>
+          <w:szCs w:val="24"/>
+          <w:lang w:val="es-ES"/>
+        </w:rPr>
+        <w:lastRenderedPageBreak/>
         <w:t>CU</w:t>
       </w:r>
       <w:r>
@@ -6430,6 +8385,380 @@
         </w:rPr>
         <w:t>Generar Pago</w:t>
       </w:r>
+    </w:p>
+    <w:tbl>
+      <w:tblPr>
+        <w:tblStyle w:val="Tablaconcuadrcula6concolores"/>
+        <w:tblW w:w="0" w:type="auto"/>
+        <w:jc w:val="center"/>
+        <w:tblLook w:val="04A0" w:firstRow="1" w:lastRow="0" w:firstColumn="1" w:lastColumn="0" w:noHBand="0" w:noVBand="1"/>
+      </w:tblPr>
+      <w:tblGrid>
+        <w:gridCol w:w="3823"/>
+        <w:gridCol w:w="5528"/>
+      </w:tblGrid>
+      <w:tr>
+        <w:trPr>
+          <w:cnfStyle w:val="100000000000" w:firstRow="1" w:lastRow="0" w:firstColumn="0" w:lastColumn="0" w:oddVBand="0" w:evenVBand="0" w:oddHBand="0" w:evenHBand="0" w:firstRowFirstColumn="0" w:firstRowLastColumn="0" w:lastRowFirstColumn="0" w:lastRowLastColumn="0"/>
+          <w:jc w:val="center"/>
+        </w:trPr>
+        <w:tc>
+          <w:tcPr>
+            <w:cnfStyle w:val="001000000000" w:firstRow="0" w:lastRow="0" w:firstColumn="1" w:lastColumn="0" w:oddVBand="0" w:evenVBand="0" w:oddHBand="0" w:evenHBand="0" w:firstRowFirstColumn="0" w:firstRowLastColumn="0" w:lastRowFirstColumn="0" w:lastRowLastColumn="0"/>
+            <w:tcW w:w="3823" w:type="dxa"/>
+          </w:tcPr>
+          <w:p>
+            <w:pPr>
+              <w:jc w:val="center"/>
+              <w:rPr>
+                <w:rFonts w:ascii="Arial" w:hAnsi="Arial" w:cs="Arial"/>
+                <w:sz w:val="24"/>
+                <w:szCs w:val="24"/>
+                <w:lang w:val="es-ES"/>
+              </w:rPr>
+            </w:pPr>
+            <w:r>
+              <w:rPr>
+                <w:rFonts w:ascii="Arial" w:hAnsi="Arial" w:cs="Arial"/>
+                <w:sz w:val="24"/>
+                <w:szCs w:val="24"/>
+                <w:lang w:val="es-ES"/>
+              </w:rPr>
+              <w:t>Caso de Uso No.</w:t>
+            </w:r>
+          </w:p>
+        </w:tc>
+        <w:tc>
+          <w:tcPr>
+            <w:tcW w:w="5528" w:type="dxa"/>
+          </w:tcPr>
+          <w:p>
+            <w:pPr>
+              <w:jc w:val="center"/>
+              <w:cnfStyle w:val="100000000000" w:firstRow="1" w:lastRow="0" w:firstColumn="0" w:lastColumn="0" w:oddVBand="0" w:evenVBand="0" w:oddHBand="0" w:evenHBand="0" w:firstRowFirstColumn="0" w:firstRowLastColumn="0" w:lastRowFirstColumn="0" w:lastRowLastColumn="0"/>
+              <w:rPr>
+                <w:rFonts w:ascii="Arial" w:hAnsi="Arial" w:cs="Arial"/>
+                <w:sz w:val="24"/>
+                <w:szCs w:val="24"/>
+                <w:lang w:val="es-ES"/>
+              </w:rPr>
+            </w:pPr>
+            <w:r>
+              <w:rPr>
+                <w:rFonts w:ascii="Arial" w:hAnsi="Arial" w:cs="Arial"/>
+                <w:sz w:val="24"/>
+                <w:szCs w:val="24"/>
+                <w:lang w:val="es-ES"/>
+              </w:rPr>
+              <w:t xml:space="preserve">Nombre: </w:t>
+            </w:r>
+          </w:p>
+          <w:p>
+            <w:pPr>
+              <w:jc w:val="center"/>
+              <w:cnfStyle w:val="100000000000" w:firstRow="1" w:lastRow="0" w:firstColumn="0" w:lastColumn="0" w:oddVBand="0" w:evenVBand="0" w:oddHBand="0" w:evenHBand="0" w:firstRowFirstColumn="0" w:firstRowLastColumn="0" w:lastRowFirstColumn="0" w:lastRowLastColumn="0"/>
+              <w:rPr>
+                <w:rFonts w:ascii="Arial" w:hAnsi="Arial" w:cs="Arial"/>
+                <w:sz w:val="24"/>
+                <w:szCs w:val="24"/>
+                <w:lang w:val="es-ES"/>
+              </w:rPr>
+            </w:pPr>
+          </w:p>
+        </w:tc>
+      </w:tr>
+      <w:tr>
+        <w:trPr>
+          <w:cnfStyle w:val="000000100000" w:firstRow="0" w:lastRow="0" w:firstColumn="0" w:lastColumn="0" w:oddVBand="0" w:evenVBand="0" w:oddHBand="1" w:evenHBand="0" w:firstRowFirstColumn="0" w:firstRowLastColumn="0" w:lastRowFirstColumn="0" w:lastRowLastColumn="0"/>
+          <w:jc w:val="center"/>
+        </w:trPr>
+        <w:tc>
+          <w:tcPr>
+            <w:cnfStyle w:val="001000000000" w:firstRow="0" w:lastRow="0" w:firstColumn="1" w:lastColumn="0" w:oddVBand="0" w:evenVBand="0" w:oddHBand="0" w:evenHBand="0" w:firstRowFirstColumn="0" w:firstRowLastColumn="0" w:lastRowFirstColumn="0" w:lastRowLastColumn="0"/>
+            <w:tcW w:w="3823" w:type="dxa"/>
+          </w:tcPr>
+          <w:p>
+            <w:pPr>
+              <w:jc w:val="both"/>
+              <w:rPr>
+                <w:rFonts w:ascii="Arial" w:hAnsi="Arial" w:cs="Arial"/>
+                <w:sz w:val="24"/>
+                <w:szCs w:val="24"/>
+                <w:lang w:val="es-ES"/>
+              </w:rPr>
+            </w:pPr>
+            <w:r>
+              <w:rPr>
+                <w:rFonts w:ascii="Arial" w:hAnsi="Arial" w:cs="Arial"/>
+                <w:sz w:val="24"/>
+                <w:szCs w:val="24"/>
+                <w:lang w:val="es-ES"/>
+              </w:rPr>
+              <w:t>Actores</w:t>
+            </w:r>
+          </w:p>
+        </w:tc>
+        <w:tc>
+          <w:tcPr>
+            <w:tcW w:w="5528" w:type="dxa"/>
+          </w:tcPr>
+          <w:p>
+            <w:pPr>
+              <w:jc w:val="both"/>
+              <w:cnfStyle w:val="000000100000" w:firstRow="0" w:lastRow="0" w:firstColumn="0" w:lastColumn="0" w:oddVBand="0" w:evenVBand="0" w:oddHBand="1" w:evenHBand="0" w:firstRowFirstColumn="0" w:firstRowLastColumn="0" w:lastRowFirstColumn="0" w:lastRowLastColumn="0"/>
+              <w:rPr>
+                <w:rFonts w:ascii="Arial" w:hAnsi="Arial" w:cs="Arial"/>
+                <w:sz w:val="24"/>
+                <w:szCs w:val="24"/>
+                <w:lang w:val="es-ES"/>
+              </w:rPr>
+            </w:pPr>
+          </w:p>
+        </w:tc>
+      </w:tr>
+      <w:tr>
+        <w:trPr>
+          <w:jc w:val="center"/>
+        </w:trPr>
+        <w:tc>
+          <w:tcPr>
+            <w:cnfStyle w:val="001000000000" w:firstRow="0" w:lastRow="0" w:firstColumn="1" w:lastColumn="0" w:oddVBand="0" w:evenVBand="0" w:oddHBand="0" w:evenHBand="0" w:firstRowFirstColumn="0" w:firstRowLastColumn="0" w:lastRowFirstColumn="0" w:lastRowLastColumn="0"/>
+            <w:tcW w:w="3823" w:type="dxa"/>
+          </w:tcPr>
+          <w:p>
+            <w:pPr>
+              <w:jc w:val="both"/>
+              <w:rPr>
+                <w:rFonts w:ascii="Arial" w:hAnsi="Arial" w:cs="Arial"/>
+                <w:sz w:val="24"/>
+                <w:szCs w:val="24"/>
+                <w:lang w:val="es-ES"/>
+              </w:rPr>
+            </w:pPr>
+            <w:r>
+              <w:rPr>
+                <w:rFonts w:ascii="Arial" w:hAnsi="Arial" w:cs="Arial"/>
+                <w:sz w:val="24"/>
+                <w:szCs w:val="24"/>
+                <w:lang w:val="es-ES"/>
+              </w:rPr>
+              <w:t>Objetivo</w:t>
+            </w:r>
+          </w:p>
+        </w:tc>
+        <w:tc>
+          <w:tcPr>
+            <w:tcW w:w="5528" w:type="dxa"/>
+          </w:tcPr>
+          <w:p>
+            <w:pPr>
+              <w:jc w:val="both"/>
+              <w:cnfStyle w:val="000000000000" w:firstRow="0" w:lastRow="0" w:firstColumn="0" w:lastColumn="0" w:oddVBand="0" w:evenVBand="0" w:oddHBand="0" w:evenHBand="0" w:firstRowFirstColumn="0" w:firstRowLastColumn="0" w:lastRowFirstColumn="0" w:lastRowLastColumn="0"/>
+              <w:rPr>
+                <w:rFonts w:ascii="Arial" w:hAnsi="Arial" w:cs="Arial"/>
+                <w:sz w:val="24"/>
+                <w:szCs w:val="24"/>
+                <w:lang w:val="es-ES"/>
+              </w:rPr>
+            </w:pPr>
+          </w:p>
+        </w:tc>
+      </w:tr>
+      <w:tr>
+        <w:trPr>
+          <w:cnfStyle w:val="000000100000" w:firstRow="0" w:lastRow="0" w:firstColumn="0" w:lastColumn="0" w:oddVBand="0" w:evenVBand="0" w:oddHBand="1" w:evenHBand="0" w:firstRowFirstColumn="0" w:firstRowLastColumn="0" w:lastRowFirstColumn="0" w:lastRowLastColumn="0"/>
+          <w:jc w:val="center"/>
+        </w:trPr>
+        <w:tc>
+          <w:tcPr>
+            <w:cnfStyle w:val="001000000000" w:firstRow="0" w:lastRow="0" w:firstColumn="1" w:lastColumn="0" w:oddVBand="0" w:evenVBand="0" w:oddHBand="0" w:evenHBand="0" w:firstRowFirstColumn="0" w:firstRowLastColumn="0" w:lastRowFirstColumn="0" w:lastRowLastColumn="0"/>
+            <w:tcW w:w="3823" w:type="dxa"/>
+          </w:tcPr>
+          <w:p>
+            <w:pPr>
+              <w:jc w:val="both"/>
+              <w:rPr>
+                <w:rFonts w:ascii="Arial" w:hAnsi="Arial" w:cs="Arial"/>
+                <w:sz w:val="24"/>
+                <w:szCs w:val="24"/>
+                <w:lang w:val="es-ES"/>
+              </w:rPr>
+            </w:pPr>
+            <w:r>
+              <w:rPr>
+                <w:rFonts w:ascii="Arial" w:hAnsi="Arial" w:cs="Arial"/>
+                <w:sz w:val="24"/>
+                <w:szCs w:val="24"/>
+                <w:lang w:val="es-ES"/>
+              </w:rPr>
+              <w:t xml:space="preserve">Descripción </w:t>
+            </w:r>
+          </w:p>
+        </w:tc>
+        <w:tc>
+          <w:tcPr>
+            <w:tcW w:w="5528" w:type="dxa"/>
+          </w:tcPr>
+          <w:p>
+            <w:pPr>
+              <w:jc w:val="both"/>
+              <w:cnfStyle w:val="000000100000" w:firstRow="0" w:lastRow="0" w:firstColumn="0" w:lastColumn="0" w:oddVBand="0" w:evenVBand="0" w:oddHBand="1" w:evenHBand="0" w:firstRowFirstColumn="0" w:firstRowLastColumn="0" w:lastRowFirstColumn="0" w:lastRowLastColumn="0"/>
+              <w:rPr>
+                <w:rFonts w:ascii="Arial" w:hAnsi="Arial" w:cs="Arial"/>
+                <w:sz w:val="24"/>
+                <w:szCs w:val="24"/>
+                <w:lang w:val="es-ES"/>
+              </w:rPr>
+            </w:pPr>
+          </w:p>
+        </w:tc>
+      </w:tr>
+    </w:tbl>
+    <w:p>
+      <w:pPr>
+        <w:jc w:val="both"/>
+        <w:rPr>
+          <w:rFonts w:ascii="Arial" w:hAnsi="Arial" w:cs="Arial"/>
+          <w:color w:val="000000" w:themeColor="text1"/>
+          <w:sz w:val="24"/>
+          <w:szCs w:val="24"/>
+        </w:rPr>
+      </w:pPr>
+    </w:p>
+    <w:p>
+      <w:pPr>
+        <w:jc w:val="both"/>
+        <w:rPr>
+          <w:rFonts w:ascii="Arial" w:hAnsi="Arial" w:cs="Arial"/>
+          <w:b/>
+          <w:bCs/>
+          <w:color w:val="000000" w:themeColor="text1"/>
+          <w:sz w:val="24"/>
+          <w:szCs w:val="24"/>
+          <w:lang w:val="es-ES"/>
+        </w:rPr>
+      </w:pPr>
+      <w:r>
+        <w:rPr>
+          <w:rFonts w:ascii="Arial" w:hAnsi="Arial" w:cs="Arial"/>
+          <w:b/>
+          <w:bCs/>
+          <w:color w:val="000000" w:themeColor="text1"/>
+          <w:sz w:val="24"/>
+          <w:szCs w:val="24"/>
+          <w:u w:val="single"/>
+          <w:lang w:val="es-ES"/>
+        </w:rPr>
+        <w:t>Anexo:</w:t>
+      </w:r>
+      <w:r>
+        <w:rPr>
+          <w:rFonts w:ascii="Arial" w:hAnsi="Arial" w:cs="Arial"/>
+          <w:color w:val="000000" w:themeColor="text1"/>
+          <w:sz w:val="24"/>
+          <w:szCs w:val="24"/>
+          <w:lang w:val="es-ES"/>
+        </w:rPr>
+        <w:t xml:space="preserve"> </w:t>
+      </w:r>
+      <w:r>
+        <w:rPr>
+          <w:rFonts w:ascii="Arial" w:hAnsi="Arial" w:cs="Arial"/>
+          <w:color w:val="000000" w:themeColor="text1"/>
+          <w:sz w:val="24"/>
+          <w:szCs w:val="24"/>
+          <w:lang w:val="es-ES"/>
+        </w:rPr>
+        <w:t>CU</w:t>
+      </w:r>
+      <w:r>
+        <w:rPr>
+          <w:rFonts w:ascii="Arial" w:hAnsi="Arial" w:cs="Arial"/>
+          <w:color w:val="000000" w:themeColor="text1"/>
+          <w:sz w:val="24"/>
+          <w:szCs w:val="24"/>
+          <w:lang w:val="es-ES"/>
+        </w:rPr>
+        <w:t>0</w:t>
+      </w:r>
+      <w:r>
+        <w:rPr>
+          <w:rFonts w:ascii="Arial" w:hAnsi="Arial" w:cs="Arial"/>
+          <w:color w:val="000000" w:themeColor="text1"/>
+          <w:sz w:val="24"/>
+          <w:szCs w:val="24"/>
+          <w:lang w:val="es-ES"/>
+        </w:rPr>
+        <w:t>5</w:t>
+      </w:r>
+      <w:r>
+        <w:rPr>
+          <w:rFonts w:ascii="Arial" w:hAnsi="Arial" w:cs="Arial"/>
+          <w:color w:val="000000" w:themeColor="text1"/>
+          <w:sz w:val="24"/>
+          <w:szCs w:val="24"/>
+          <w:lang w:val="es-ES"/>
+        </w:rPr>
+        <w:t xml:space="preserve">: </w:t>
+      </w:r>
+      <w:r>
+        <w:rPr>
+          <w:rFonts w:ascii="Arial" w:hAnsi="Arial" w:cs="Arial"/>
+          <w:color w:val="000000" w:themeColor="text1"/>
+          <w:sz w:val="24"/>
+          <w:szCs w:val="24"/>
+          <w:lang w:val="es-ES"/>
+        </w:rPr>
+        <w:t>Generar Pago</w:t>
+      </w:r>
+      <w:r>
+        <w:rPr>
+          <w:rFonts w:ascii="Arial" w:hAnsi="Arial" w:cs="Arial"/>
+          <w:color w:val="000000" w:themeColor="text1"/>
+          <w:sz w:val="24"/>
+          <w:szCs w:val="24"/>
+          <w:lang w:val="es-ES"/>
+        </w:rPr>
+        <w:t xml:space="preserve"> en la </w:t>
+      </w:r>
+      <w:r>
+        <w:rPr>
+          <w:rFonts w:ascii="Arial" w:hAnsi="Arial" w:cs="Arial"/>
+          <w:b/>
+          <w:bCs/>
+          <w:color w:val="000000" w:themeColor="text1"/>
+          <w:sz w:val="24"/>
+          <w:szCs w:val="24"/>
+          <w:lang w:val="es-ES"/>
+        </w:rPr>
+        <w:t>H</w:t>
+      </w:r>
+      <w:r>
+        <w:rPr>
+          <w:rFonts w:ascii="Arial" w:hAnsi="Arial" w:cs="Arial"/>
+          <w:b/>
+          <w:bCs/>
+          <w:color w:val="000000" w:themeColor="text1"/>
+          <w:sz w:val="24"/>
+          <w:szCs w:val="24"/>
+          <w:lang w:val="es-ES"/>
+        </w:rPr>
+        <w:t xml:space="preserve">erramienta Enterprise </w:t>
+      </w:r>
+      <w:proofErr w:type="spellStart"/>
+      <w:r>
+        <w:rPr>
+          <w:rFonts w:ascii="Arial" w:hAnsi="Arial" w:cs="Arial"/>
+          <w:b/>
+          <w:bCs/>
+          <w:color w:val="000000" w:themeColor="text1"/>
+          <w:sz w:val="24"/>
+          <w:szCs w:val="24"/>
+          <w:lang w:val="es-ES"/>
+        </w:rPr>
+        <w:t>Architect</w:t>
+      </w:r>
+      <w:proofErr w:type="spellEnd"/>
     </w:p>
     <w:p>
       <w:pPr>
@@ -6565,6 +8894,246 @@
         </w:rPr>
         <w:t xml:space="preserve"> Consultar Inventario</w:t>
       </w:r>
+    </w:p>
+    <w:tbl>
+      <w:tblPr>
+        <w:tblStyle w:val="Tablaconcuadrcula6concolores"/>
+        <w:tblW w:w="0" w:type="auto"/>
+        <w:jc w:val="center"/>
+        <w:tblLook w:val="04A0" w:firstRow="1" w:lastRow="0" w:firstColumn="1" w:lastColumn="0" w:noHBand="0" w:noVBand="1"/>
+      </w:tblPr>
+      <w:tblGrid>
+        <w:gridCol w:w="3823"/>
+        <w:gridCol w:w="5528"/>
+      </w:tblGrid>
+      <w:tr>
+        <w:trPr>
+          <w:cnfStyle w:val="100000000000" w:firstRow="1" w:lastRow="0" w:firstColumn="0" w:lastColumn="0" w:oddVBand="0" w:evenVBand="0" w:oddHBand="0" w:evenHBand="0" w:firstRowFirstColumn="0" w:firstRowLastColumn="0" w:lastRowFirstColumn="0" w:lastRowLastColumn="0"/>
+          <w:jc w:val="center"/>
+        </w:trPr>
+        <w:tc>
+          <w:tcPr>
+            <w:cnfStyle w:val="001000000000" w:firstRow="0" w:lastRow="0" w:firstColumn="1" w:lastColumn="0" w:oddVBand="0" w:evenVBand="0" w:oddHBand="0" w:evenHBand="0" w:firstRowFirstColumn="0" w:firstRowLastColumn="0" w:lastRowFirstColumn="0" w:lastRowLastColumn="0"/>
+            <w:tcW w:w="3823" w:type="dxa"/>
+          </w:tcPr>
+          <w:p>
+            <w:pPr>
+              <w:jc w:val="center"/>
+              <w:rPr>
+                <w:rFonts w:ascii="Arial" w:hAnsi="Arial" w:cs="Arial"/>
+                <w:sz w:val="24"/>
+                <w:szCs w:val="24"/>
+                <w:lang w:val="es-ES"/>
+              </w:rPr>
+            </w:pPr>
+            <w:r>
+              <w:rPr>
+                <w:rFonts w:ascii="Arial" w:hAnsi="Arial" w:cs="Arial"/>
+                <w:sz w:val="24"/>
+                <w:szCs w:val="24"/>
+                <w:lang w:val="es-ES"/>
+              </w:rPr>
+              <w:t>Caso de Uso No.</w:t>
+            </w:r>
+          </w:p>
+        </w:tc>
+        <w:tc>
+          <w:tcPr>
+            <w:tcW w:w="5528" w:type="dxa"/>
+          </w:tcPr>
+          <w:p>
+            <w:pPr>
+              <w:jc w:val="center"/>
+              <w:cnfStyle w:val="100000000000" w:firstRow="1" w:lastRow="0" w:firstColumn="0" w:lastColumn="0" w:oddVBand="0" w:evenVBand="0" w:oddHBand="0" w:evenHBand="0" w:firstRowFirstColumn="0" w:firstRowLastColumn="0" w:lastRowFirstColumn="0" w:lastRowLastColumn="0"/>
+              <w:rPr>
+                <w:rFonts w:ascii="Arial" w:hAnsi="Arial" w:cs="Arial"/>
+                <w:sz w:val="24"/>
+                <w:szCs w:val="24"/>
+                <w:lang w:val="es-ES"/>
+              </w:rPr>
+            </w:pPr>
+            <w:r>
+              <w:rPr>
+                <w:rFonts w:ascii="Arial" w:hAnsi="Arial" w:cs="Arial"/>
+                <w:sz w:val="24"/>
+                <w:szCs w:val="24"/>
+                <w:lang w:val="es-ES"/>
+              </w:rPr>
+              <w:t xml:space="preserve">Nombre: </w:t>
+            </w:r>
+          </w:p>
+          <w:p>
+            <w:pPr>
+              <w:jc w:val="center"/>
+              <w:cnfStyle w:val="100000000000" w:firstRow="1" w:lastRow="0" w:firstColumn="0" w:lastColumn="0" w:oddVBand="0" w:evenVBand="0" w:oddHBand="0" w:evenHBand="0" w:firstRowFirstColumn="0" w:firstRowLastColumn="0" w:lastRowFirstColumn="0" w:lastRowLastColumn="0"/>
+              <w:rPr>
+                <w:rFonts w:ascii="Arial" w:hAnsi="Arial" w:cs="Arial"/>
+                <w:sz w:val="24"/>
+                <w:szCs w:val="24"/>
+                <w:lang w:val="es-ES"/>
+              </w:rPr>
+            </w:pPr>
+          </w:p>
+        </w:tc>
+      </w:tr>
+      <w:tr>
+        <w:trPr>
+          <w:cnfStyle w:val="000000100000" w:firstRow="0" w:lastRow="0" w:firstColumn="0" w:lastColumn="0" w:oddVBand="0" w:evenVBand="0" w:oddHBand="1" w:evenHBand="0" w:firstRowFirstColumn="0" w:firstRowLastColumn="0" w:lastRowFirstColumn="0" w:lastRowLastColumn="0"/>
+          <w:jc w:val="center"/>
+        </w:trPr>
+        <w:tc>
+          <w:tcPr>
+            <w:cnfStyle w:val="001000000000" w:firstRow="0" w:lastRow="0" w:firstColumn="1" w:lastColumn="0" w:oddVBand="0" w:evenVBand="0" w:oddHBand="0" w:evenHBand="0" w:firstRowFirstColumn="0" w:firstRowLastColumn="0" w:lastRowFirstColumn="0" w:lastRowLastColumn="0"/>
+            <w:tcW w:w="3823" w:type="dxa"/>
+          </w:tcPr>
+          <w:p>
+            <w:pPr>
+              <w:jc w:val="both"/>
+              <w:rPr>
+                <w:rFonts w:ascii="Arial" w:hAnsi="Arial" w:cs="Arial"/>
+                <w:sz w:val="24"/>
+                <w:szCs w:val="24"/>
+                <w:lang w:val="es-ES"/>
+              </w:rPr>
+            </w:pPr>
+            <w:r>
+              <w:rPr>
+                <w:rFonts w:ascii="Arial" w:hAnsi="Arial" w:cs="Arial"/>
+                <w:sz w:val="24"/>
+                <w:szCs w:val="24"/>
+                <w:lang w:val="es-ES"/>
+              </w:rPr>
+              <w:t>Actores</w:t>
+            </w:r>
+          </w:p>
+        </w:tc>
+        <w:tc>
+          <w:tcPr>
+            <w:tcW w:w="5528" w:type="dxa"/>
+          </w:tcPr>
+          <w:p>
+            <w:pPr>
+              <w:jc w:val="both"/>
+              <w:cnfStyle w:val="000000100000" w:firstRow="0" w:lastRow="0" w:firstColumn="0" w:lastColumn="0" w:oddVBand="0" w:evenVBand="0" w:oddHBand="1" w:evenHBand="0" w:firstRowFirstColumn="0" w:firstRowLastColumn="0" w:lastRowFirstColumn="0" w:lastRowLastColumn="0"/>
+              <w:rPr>
+                <w:rFonts w:ascii="Arial" w:hAnsi="Arial" w:cs="Arial"/>
+                <w:sz w:val="24"/>
+                <w:szCs w:val="24"/>
+                <w:lang w:val="es-ES"/>
+              </w:rPr>
+            </w:pPr>
+          </w:p>
+        </w:tc>
+      </w:tr>
+      <w:tr>
+        <w:trPr>
+          <w:jc w:val="center"/>
+        </w:trPr>
+        <w:tc>
+          <w:tcPr>
+            <w:cnfStyle w:val="001000000000" w:firstRow="0" w:lastRow="0" w:firstColumn="1" w:lastColumn="0" w:oddVBand="0" w:evenVBand="0" w:oddHBand="0" w:evenHBand="0" w:firstRowFirstColumn="0" w:firstRowLastColumn="0" w:lastRowFirstColumn="0" w:lastRowLastColumn="0"/>
+            <w:tcW w:w="3823" w:type="dxa"/>
+          </w:tcPr>
+          <w:p>
+            <w:pPr>
+              <w:jc w:val="both"/>
+              <w:rPr>
+                <w:rFonts w:ascii="Arial" w:hAnsi="Arial" w:cs="Arial"/>
+                <w:sz w:val="24"/>
+                <w:szCs w:val="24"/>
+                <w:lang w:val="es-ES"/>
+              </w:rPr>
+            </w:pPr>
+            <w:r>
+              <w:rPr>
+                <w:rFonts w:ascii="Arial" w:hAnsi="Arial" w:cs="Arial"/>
+                <w:sz w:val="24"/>
+                <w:szCs w:val="24"/>
+                <w:lang w:val="es-ES"/>
+              </w:rPr>
+              <w:t>Objetivo</w:t>
+            </w:r>
+          </w:p>
+        </w:tc>
+        <w:tc>
+          <w:tcPr>
+            <w:tcW w:w="5528" w:type="dxa"/>
+          </w:tcPr>
+          <w:p>
+            <w:pPr>
+              <w:jc w:val="both"/>
+              <w:cnfStyle w:val="000000000000" w:firstRow="0" w:lastRow="0" w:firstColumn="0" w:lastColumn="0" w:oddVBand="0" w:evenVBand="0" w:oddHBand="0" w:evenHBand="0" w:firstRowFirstColumn="0" w:firstRowLastColumn="0" w:lastRowFirstColumn="0" w:lastRowLastColumn="0"/>
+              <w:rPr>
+                <w:rFonts w:ascii="Arial" w:hAnsi="Arial" w:cs="Arial"/>
+                <w:sz w:val="24"/>
+                <w:szCs w:val="24"/>
+                <w:lang w:val="es-ES"/>
+              </w:rPr>
+            </w:pPr>
+          </w:p>
+        </w:tc>
+      </w:tr>
+      <w:tr>
+        <w:trPr>
+          <w:cnfStyle w:val="000000100000" w:firstRow="0" w:lastRow="0" w:firstColumn="0" w:lastColumn="0" w:oddVBand="0" w:evenVBand="0" w:oddHBand="1" w:evenHBand="0" w:firstRowFirstColumn="0" w:firstRowLastColumn="0" w:lastRowFirstColumn="0" w:lastRowLastColumn="0"/>
+          <w:jc w:val="center"/>
+        </w:trPr>
+        <w:tc>
+          <w:tcPr>
+            <w:cnfStyle w:val="001000000000" w:firstRow="0" w:lastRow="0" w:firstColumn="1" w:lastColumn="0" w:oddVBand="0" w:evenVBand="0" w:oddHBand="0" w:evenHBand="0" w:firstRowFirstColumn="0" w:firstRowLastColumn="0" w:lastRowFirstColumn="0" w:lastRowLastColumn="0"/>
+            <w:tcW w:w="3823" w:type="dxa"/>
+          </w:tcPr>
+          <w:p>
+            <w:pPr>
+              <w:jc w:val="both"/>
+              <w:rPr>
+                <w:rFonts w:ascii="Arial" w:hAnsi="Arial" w:cs="Arial"/>
+                <w:sz w:val="24"/>
+                <w:szCs w:val="24"/>
+                <w:lang w:val="es-ES"/>
+              </w:rPr>
+            </w:pPr>
+            <w:r>
+              <w:rPr>
+                <w:rFonts w:ascii="Arial" w:hAnsi="Arial" w:cs="Arial"/>
+                <w:sz w:val="24"/>
+                <w:szCs w:val="24"/>
+                <w:lang w:val="es-ES"/>
+              </w:rPr>
+              <w:t xml:space="preserve">Descripción </w:t>
+            </w:r>
+          </w:p>
+        </w:tc>
+        <w:tc>
+          <w:tcPr>
+            <w:tcW w:w="5528" w:type="dxa"/>
+          </w:tcPr>
+          <w:p>
+            <w:pPr>
+              <w:jc w:val="both"/>
+              <w:cnfStyle w:val="000000100000" w:firstRow="0" w:lastRow="0" w:firstColumn="0" w:lastColumn="0" w:oddVBand="0" w:evenVBand="0" w:oddHBand="1" w:evenHBand="0" w:firstRowFirstColumn="0" w:firstRowLastColumn="0" w:lastRowFirstColumn="0" w:lastRowLastColumn="0"/>
+              <w:rPr>
+                <w:rFonts w:ascii="Arial" w:hAnsi="Arial" w:cs="Arial"/>
+                <w:sz w:val="24"/>
+                <w:szCs w:val="24"/>
+                <w:lang w:val="es-ES"/>
+              </w:rPr>
+            </w:pPr>
+          </w:p>
+        </w:tc>
+      </w:tr>
+    </w:tbl>
+    <w:p>
+      <w:pPr>
+        <w:jc w:val="both"/>
+        <w:rPr>
+          <w:rFonts w:ascii="Arial" w:hAnsi="Arial" w:cs="Arial"/>
+          <w:color w:val="000000" w:themeColor="text1"/>
+          <w:sz w:val="24"/>
+          <w:szCs w:val="24"/>
+          <w:lang w:val="es-ES"/>
+        </w:rPr>
+      </w:pPr>
     </w:p>
     <w:p>
       <w:pPr>
@@ -6641,6 +9210,30 @@
           <w:lang w:val="es-ES"/>
         </w:rPr>
       </w:pPr>
+    </w:p>
+    <w:p>
+      <w:pPr>
+        <w:jc w:val="both"/>
+        <w:rPr>
+          <w:rFonts w:ascii="Arial" w:hAnsi="Arial" w:cs="Arial"/>
+          <w:color w:val="000000" w:themeColor="text1"/>
+          <w:sz w:val="24"/>
+          <w:szCs w:val="24"/>
+          <w:lang w:val="es-ES"/>
+        </w:rPr>
+      </w:pPr>
+    </w:p>
+    <w:p>
+      <w:pPr>
+        <w:jc w:val="both"/>
+        <w:rPr>
+          <w:rFonts w:ascii="Arial" w:hAnsi="Arial" w:cs="Arial"/>
+          <w:color w:val="000000" w:themeColor="text1"/>
+          <w:sz w:val="24"/>
+          <w:szCs w:val="24"/>
+          <w:lang w:val="es-ES"/>
+        </w:rPr>
+      </w:pPr>
       <w:r>
         <w:rPr>
           <w:rFonts w:ascii="Arial" w:hAnsi="Arial" w:cs="Arial"/>
@@ -6692,6 +9285,246 @@
         <w:t xml:space="preserve">: Administrar Tratamiento </w:t>
       </w:r>
     </w:p>
+    <w:tbl>
+      <w:tblPr>
+        <w:tblStyle w:val="Tablaconcuadrcula6concolores"/>
+        <w:tblW w:w="0" w:type="auto"/>
+        <w:jc w:val="center"/>
+        <w:tblLook w:val="04A0" w:firstRow="1" w:lastRow="0" w:firstColumn="1" w:lastColumn="0" w:noHBand="0" w:noVBand="1"/>
+      </w:tblPr>
+      <w:tblGrid>
+        <w:gridCol w:w="3823"/>
+        <w:gridCol w:w="5528"/>
+      </w:tblGrid>
+      <w:tr>
+        <w:trPr>
+          <w:cnfStyle w:val="100000000000" w:firstRow="1" w:lastRow="0" w:firstColumn="0" w:lastColumn="0" w:oddVBand="0" w:evenVBand="0" w:oddHBand="0" w:evenHBand="0" w:firstRowFirstColumn="0" w:firstRowLastColumn="0" w:lastRowFirstColumn="0" w:lastRowLastColumn="0"/>
+          <w:jc w:val="center"/>
+        </w:trPr>
+        <w:tc>
+          <w:tcPr>
+            <w:cnfStyle w:val="001000000000" w:firstRow="0" w:lastRow="0" w:firstColumn="1" w:lastColumn="0" w:oddVBand="0" w:evenVBand="0" w:oddHBand="0" w:evenHBand="0" w:firstRowFirstColumn="0" w:firstRowLastColumn="0" w:lastRowFirstColumn="0" w:lastRowLastColumn="0"/>
+            <w:tcW w:w="3823" w:type="dxa"/>
+          </w:tcPr>
+          <w:p>
+            <w:pPr>
+              <w:jc w:val="center"/>
+              <w:rPr>
+                <w:rFonts w:ascii="Arial" w:hAnsi="Arial" w:cs="Arial"/>
+                <w:sz w:val="24"/>
+                <w:szCs w:val="24"/>
+                <w:lang w:val="es-ES"/>
+              </w:rPr>
+            </w:pPr>
+            <w:r>
+              <w:rPr>
+                <w:rFonts w:ascii="Arial" w:hAnsi="Arial" w:cs="Arial"/>
+                <w:sz w:val="24"/>
+                <w:szCs w:val="24"/>
+                <w:lang w:val="es-ES"/>
+              </w:rPr>
+              <w:t>Caso de Uso No.</w:t>
+            </w:r>
+          </w:p>
+        </w:tc>
+        <w:tc>
+          <w:tcPr>
+            <w:tcW w:w="5528" w:type="dxa"/>
+          </w:tcPr>
+          <w:p>
+            <w:pPr>
+              <w:jc w:val="center"/>
+              <w:cnfStyle w:val="100000000000" w:firstRow="1" w:lastRow="0" w:firstColumn="0" w:lastColumn="0" w:oddVBand="0" w:evenVBand="0" w:oddHBand="0" w:evenHBand="0" w:firstRowFirstColumn="0" w:firstRowLastColumn="0" w:lastRowFirstColumn="0" w:lastRowLastColumn="0"/>
+              <w:rPr>
+                <w:rFonts w:ascii="Arial" w:hAnsi="Arial" w:cs="Arial"/>
+                <w:sz w:val="24"/>
+                <w:szCs w:val="24"/>
+                <w:lang w:val="es-ES"/>
+              </w:rPr>
+            </w:pPr>
+            <w:r>
+              <w:rPr>
+                <w:rFonts w:ascii="Arial" w:hAnsi="Arial" w:cs="Arial"/>
+                <w:sz w:val="24"/>
+                <w:szCs w:val="24"/>
+                <w:lang w:val="es-ES"/>
+              </w:rPr>
+              <w:t xml:space="preserve">Nombre: </w:t>
+            </w:r>
+          </w:p>
+          <w:p>
+            <w:pPr>
+              <w:jc w:val="center"/>
+              <w:cnfStyle w:val="100000000000" w:firstRow="1" w:lastRow="0" w:firstColumn="0" w:lastColumn="0" w:oddVBand="0" w:evenVBand="0" w:oddHBand="0" w:evenHBand="0" w:firstRowFirstColumn="0" w:firstRowLastColumn="0" w:lastRowFirstColumn="0" w:lastRowLastColumn="0"/>
+              <w:rPr>
+                <w:rFonts w:ascii="Arial" w:hAnsi="Arial" w:cs="Arial"/>
+                <w:sz w:val="24"/>
+                <w:szCs w:val="24"/>
+                <w:lang w:val="es-ES"/>
+              </w:rPr>
+            </w:pPr>
+          </w:p>
+        </w:tc>
+      </w:tr>
+      <w:tr>
+        <w:trPr>
+          <w:cnfStyle w:val="000000100000" w:firstRow="0" w:lastRow="0" w:firstColumn="0" w:lastColumn="0" w:oddVBand="0" w:evenVBand="0" w:oddHBand="1" w:evenHBand="0" w:firstRowFirstColumn="0" w:firstRowLastColumn="0" w:lastRowFirstColumn="0" w:lastRowLastColumn="0"/>
+          <w:jc w:val="center"/>
+        </w:trPr>
+        <w:tc>
+          <w:tcPr>
+            <w:cnfStyle w:val="001000000000" w:firstRow="0" w:lastRow="0" w:firstColumn="1" w:lastColumn="0" w:oddVBand="0" w:evenVBand="0" w:oddHBand="0" w:evenHBand="0" w:firstRowFirstColumn="0" w:firstRowLastColumn="0" w:lastRowFirstColumn="0" w:lastRowLastColumn="0"/>
+            <w:tcW w:w="3823" w:type="dxa"/>
+          </w:tcPr>
+          <w:p>
+            <w:pPr>
+              <w:jc w:val="both"/>
+              <w:rPr>
+                <w:rFonts w:ascii="Arial" w:hAnsi="Arial" w:cs="Arial"/>
+                <w:sz w:val="24"/>
+                <w:szCs w:val="24"/>
+                <w:lang w:val="es-ES"/>
+              </w:rPr>
+            </w:pPr>
+            <w:r>
+              <w:rPr>
+                <w:rFonts w:ascii="Arial" w:hAnsi="Arial" w:cs="Arial"/>
+                <w:sz w:val="24"/>
+                <w:szCs w:val="24"/>
+                <w:lang w:val="es-ES"/>
+              </w:rPr>
+              <w:t>Actores</w:t>
+            </w:r>
+          </w:p>
+        </w:tc>
+        <w:tc>
+          <w:tcPr>
+            <w:tcW w:w="5528" w:type="dxa"/>
+          </w:tcPr>
+          <w:p>
+            <w:pPr>
+              <w:jc w:val="both"/>
+              <w:cnfStyle w:val="000000100000" w:firstRow="0" w:lastRow="0" w:firstColumn="0" w:lastColumn="0" w:oddVBand="0" w:evenVBand="0" w:oddHBand="1" w:evenHBand="0" w:firstRowFirstColumn="0" w:firstRowLastColumn="0" w:lastRowFirstColumn="0" w:lastRowLastColumn="0"/>
+              <w:rPr>
+                <w:rFonts w:ascii="Arial" w:hAnsi="Arial" w:cs="Arial"/>
+                <w:sz w:val="24"/>
+                <w:szCs w:val="24"/>
+                <w:lang w:val="es-ES"/>
+              </w:rPr>
+            </w:pPr>
+          </w:p>
+        </w:tc>
+      </w:tr>
+      <w:tr>
+        <w:trPr>
+          <w:jc w:val="center"/>
+        </w:trPr>
+        <w:tc>
+          <w:tcPr>
+            <w:cnfStyle w:val="001000000000" w:firstRow="0" w:lastRow="0" w:firstColumn="1" w:lastColumn="0" w:oddVBand="0" w:evenVBand="0" w:oddHBand="0" w:evenHBand="0" w:firstRowFirstColumn="0" w:firstRowLastColumn="0" w:lastRowFirstColumn="0" w:lastRowLastColumn="0"/>
+            <w:tcW w:w="3823" w:type="dxa"/>
+          </w:tcPr>
+          <w:p>
+            <w:pPr>
+              <w:jc w:val="both"/>
+              <w:rPr>
+                <w:rFonts w:ascii="Arial" w:hAnsi="Arial" w:cs="Arial"/>
+                <w:sz w:val="24"/>
+                <w:szCs w:val="24"/>
+                <w:lang w:val="es-ES"/>
+              </w:rPr>
+            </w:pPr>
+            <w:r>
+              <w:rPr>
+                <w:rFonts w:ascii="Arial" w:hAnsi="Arial" w:cs="Arial"/>
+                <w:sz w:val="24"/>
+                <w:szCs w:val="24"/>
+                <w:lang w:val="es-ES"/>
+              </w:rPr>
+              <w:t>Objetivo</w:t>
+            </w:r>
+          </w:p>
+        </w:tc>
+        <w:tc>
+          <w:tcPr>
+            <w:tcW w:w="5528" w:type="dxa"/>
+          </w:tcPr>
+          <w:p>
+            <w:pPr>
+              <w:jc w:val="both"/>
+              <w:cnfStyle w:val="000000000000" w:firstRow="0" w:lastRow="0" w:firstColumn="0" w:lastColumn="0" w:oddVBand="0" w:evenVBand="0" w:oddHBand="0" w:evenHBand="0" w:firstRowFirstColumn="0" w:firstRowLastColumn="0" w:lastRowFirstColumn="0" w:lastRowLastColumn="0"/>
+              <w:rPr>
+                <w:rFonts w:ascii="Arial" w:hAnsi="Arial" w:cs="Arial"/>
+                <w:sz w:val="24"/>
+                <w:szCs w:val="24"/>
+                <w:lang w:val="es-ES"/>
+              </w:rPr>
+            </w:pPr>
+          </w:p>
+        </w:tc>
+      </w:tr>
+      <w:tr>
+        <w:trPr>
+          <w:cnfStyle w:val="000000100000" w:firstRow="0" w:lastRow="0" w:firstColumn="0" w:lastColumn="0" w:oddVBand="0" w:evenVBand="0" w:oddHBand="1" w:evenHBand="0" w:firstRowFirstColumn="0" w:firstRowLastColumn="0" w:lastRowFirstColumn="0" w:lastRowLastColumn="0"/>
+          <w:jc w:val="center"/>
+        </w:trPr>
+        <w:tc>
+          <w:tcPr>
+            <w:cnfStyle w:val="001000000000" w:firstRow="0" w:lastRow="0" w:firstColumn="1" w:lastColumn="0" w:oddVBand="0" w:evenVBand="0" w:oddHBand="0" w:evenHBand="0" w:firstRowFirstColumn="0" w:firstRowLastColumn="0" w:lastRowFirstColumn="0" w:lastRowLastColumn="0"/>
+            <w:tcW w:w="3823" w:type="dxa"/>
+          </w:tcPr>
+          <w:p>
+            <w:pPr>
+              <w:jc w:val="both"/>
+              <w:rPr>
+                <w:rFonts w:ascii="Arial" w:hAnsi="Arial" w:cs="Arial"/>
+                <w:sz w:val="24"/>
+                <w:szCs w:val="24"/>
+                <w:lang w:val="es-ES"/>
+              </w:rPr>
+            </w:pPr>
+            <w:r>
+              <w:rPr>
+                <w:rFonts w:ascii="Arial" w:hAnsi="Arial" w:cs="Arial"/>
+                <w:sz w:val="24"/>
+                <w:szCs w:val="24"/>
+                <w:lang w:val="es-ES"/>
+              </w:rPr>
+              <w:t xml:space="preserve">Descripción </w:t>
+            </w:r>
+          </w:p>
+        </w:tc>
+        <w:tc>
+          <w:tcPr>
+            <w:tcW w:w="5528" w:type="dxa"/>
+          </w:tcPr>
+          <w:p>
+            <w:pPr>
+              <w:jc w:val="both"/>
+              <w:cnfStyle w:val="000000100000" w:firstRow="0" w:lastRow="0" w:firstColumn="0" w:lastColumn="0" w:oddVBand="0" w:evenVBand="0" w:oddHBand="1" w:evenHBand="0" w:firstRowFirstColumn="0" w:firstRowLastColumn="0" w:lastRowFirstColumn="0" w:lastRowLastColumn="0"/>
+              <w:rPr>
+                <w:rFonts w:ascii="Arial" w:hAnsi="Arial" w:cs="Arial"/>
+                <w:sz w:val="24"/>
+                <w:szCs w:val="24"/>
+                <w:lang w:val="es-ES"/>
+              </w:rPr>
+            </w:pPr>
+          </w:p>
+        </w:tc>
+      </w:tr>
+    </w:tbl>
+    <w:p>
+      <w:pPr>
+        <w:jc w:val="both"/>
+        <w:rPr>
+          <w:rFonts w:ascii="Arial" w:hAnsi="Arial" w:cs="Arial"/>
+          <w:color w:val="000000" w:themeColor="text1"/>
+          <w:sz w:val="24"/>
+          <w:szCs w:val="24"/>
+          <w:lang w:val="es-ES"/>
+        </w:rPr>
+      </w:pPr>
+    </w:p>
     <w:p>
       <w:pPr>
         <w:jc w:val="both"/>
@@ -6712,6 +9545,7 @@
           <w:szCs w:val="24"/>
           <w:lang w:val="es-ES"/>
         </w:rPr>
+        <w:lastRenderedPageBreak/>
         <w:drawing>
           <wp:inline distT="0" distB="0" distL="0" distR="0" wp14:anchorId="0014C52F" wp14:editId="791D7445">
             <wp:extent cx="6858000" cy="3850005"/>
@@ -6816,6 +9650,246 @@
         </w:rPr>
         <w:t>: Editar Tratamiento</w:t>
       </w:r>
+    </w:p>
+    <w:tbl>
+      <w:tblPr>
+        <w:tblStyle w:val="Tablaconcuadrcula6concolores"/>
+        <w:tblW w:w="0" w:type="auto"/>
+        <w:jc w:val="center"/>
+        <w:tblLook w:val="04A0" w:firstRow="1" w:lastRow="0" w:firstColumn="1" w:lastColumn="0" w:noHBand="0" w:noVBand="1"/>
+      </w:tblPr>
+      <w:tblGrid>
+        <w:gridCol w:w="3823"/>
+        <w:gridCol w:w="5528"/>
+      </w:tblGrid>
+      <w:tr>
+        <w:trPr>
+          <w:cnfStyle w:val="100000000000" w:firstRow="1" w:lastRow="0" w:firstColumn="0" w:lastColumn="0" w:oddVBand="0" w:evenVBand="0" w:oddHBand="0" w:evenHBand="0" w:firstRowFirstColumn="0" w:firstRowLastColumn="0" w:lastRowFirstColumn="0" w:lastRowLastColumn="0"/>
+          <w:jc w:val="center"/>
+        </w:trPr>
+        <w:tc>
+          <w:tcPr>
+            <w:cnfStyle w:val="001000000000" w:firstRow="0" w:lastRow="0" w:firstColumn="1" w:lastColumn="0" w:oddVBand="0" w:evenVBand="0" w:oddHBand="0" w:evenHBand="0" w:firstRowFirstColumn="0" w:firstRowLastColumn="0" w:lastRowFirstColumn="0" w:lastRowLastColumn="0"/>
+            <w:tcW w:w="3823" w:type="dxa"/>
+          </w:tcPr>
+          <w:p>
+            <w:pPr>
+              <w:jc w:val="center"/>
+              <w:rPr>
+                <w:rFonts w:ascii="Arial" w:hAnsi="Arial" w:cs="Arial"/>
+                <w:sz w:val="24"/>
+                <w:szCs w:val="24"/>
+                <w:lang w:val="es-ES"/>
+              </w:rPr>
+            </w:pPr>
+            <w:r>
+              <w:rPr>
+                <w:rFonts w:ascii="Arial" w:hAnsi="Arial" w:cs="Arial"/>
+                <w:sz w:val="24"/>
+                <w:szCs w:val="24"/>
+                <w:lang w:val="es-ES"/>
+              </w:rPr>
+              <w:t>Caso de Uso No.</w:t>
+            </w:r>
+          </w:p>
+        </w:tc>
+        <w:tc>
+          <w:tcPr>
+            <w:tcW w:w="5528" w:type="dxa"/>
+          </w:tcPr>
+          <w:p>
+            <w:pPr>
+              <w:jc w:val="center"/>
+              <w:cnfStyle w:val="100000000000" w:firstRow="1" w:lastRow="0" w:firstColumn="0" w:lastColumn="0" w:oddVBand="0" w:evenVBand="0" w:oddHBand="0" w:evenHBand="0" w:firstRowFirstColumn="0" w:firstRowLastColumn="0" w:lastRowFirstColumn="0" w:lastRowLastColumn="0"/>
+              <w:rPr>
+                <w:rFonts w:ascii="Arial" w:hAnsi="Arial" w:cs="Arial"/>
+                <w:sz w:val="24"/>
+                <w:szCs w:val="24"/>
+                <w:lang w:val="es-ES"/>
+              </w:rPr>
+            </w:pPr>
+            <w:r>
+              <w:rPr>
+                <w:rFonts w:ascii="Arial" w:hAnsi="Arial" w:cs="Arial"/>
+                <w:sz w:val="24"/>
+                <w:szCs w:val="24"/>
+                <w:lang w:val="es-ES"/>
+              </w:rPr>
+              <w:t xml:space="preserve">Nombre: </w:t>
+            </w:r>
+          </w:p>
+          <w:p>
+            <w:pPr>
+              <w:jc w:val="center"/>
+              <w:cnfStyle w:val="100000000000" w:firstRow="1" w:lastRow="0" w:firstColumn="0" w:lastColumn="0" w:oddVBand="0" w:evenVBand="0" w:oddHBand="0" w:evenHBand="0" w:firstRowFirstColumn="0" w:firstRowLastColumn="0" w:lastRowFirstColumn="0" w:lastRowLastColumn="0"/>
+              <w:rPr>
+                <w:rFonts w:ascii="Arial" w:hAnsi="Arial" w:cs="Arial"/>
+                <w:sz w:val="24"/>
+                <w:szCs w:val="24"/>
+                <w:lang w:val="es-ES"/>
+              </w:rPr>
+            </w:pPr>
+          </w:p>
+        </w:tc>
+      </w:tr>
+      <w:tr>
+        <w:trPr>
+          <w:cnfStyle w:val="000000100000" w:firstRow="0" w:lastRow="0" w:firstColumn="0" w:lastColumn="0" w:oddVBand="0" w:evenVBand="0" w:oddHBand="1" w:evenHBand="0" w:firstRowFirstColumn="0" w:firstRowLastColumn="0" w:lastRowFirstColumn="0" w:lastRowLastColumn="0"/>
+          <w:jc w:val="center"/>
+        </w:trPr>
+        <w:tc>
+          <w:tcPr>
+            <w:cnfStyle w:val="001000000000" w:firstRow="0" w:lastRow="0" w:firstColumn="1" w:lastColumn="0" w:oddVBand="0" w:evenVBand="0" w:oddHBand="0" w:evenHBand="0" w:firstRowFirstColumn="0" w:firstRowLastColumn="0" w:lastRowFirstColumn="0" w:lastRowLastColumn="0"/>
+            <w:tcW w:w="3823" w:type="dxa"/>
+          </w:tcPr>
+          <w:p>
+            <w:pPr>
+              <w:jc w:val="both"/>
+              <w:rPr>
+                <w:rFonts w:ascii="Arial" w:hAnsi="Arial" w:cs="Arial"/>
+                <w:sz w:val="24"/>
+                <w:szCs w:val="24"/>
+                <w:lang w:val="es-ES"/>
+              </w:rPr>
+            </w:pPr>
+            <w:r>
+              <w:rPr>
+                <w:rFonts w:ascii="Arial" w:hAnsi="Arial" w:cs="Arial"/>
+                <w:sz w:val="24"/>
+                <w:szCs w:val="24"/>
+                <w:lang w:val="es-ES"/>
+              </w:rPr>
+              <w:t>Actores</w:t>
+            </w:r>
+          </w:p>
+        </w:tc>
+        <w:tc>
+          <w:tcPr>
+            <w:tcW w:w="5528" w:type="dxa"/>
+          </w:tcPr>
+          <w:p>
+            <w:pPr>
+              <w:jc w:val="both"/>
+              <w:cnfStyle w:val="000000100000" w:firstRow="0" w:lastRow="0" w:firstColumn="0" w:lastColumn="0" w:oddVBand="0" w:evenVBand="0" w:oddHBand="1" w:evenHBand="0" w:firstRowFirstColumn="0" w:firstRowLastColumn="0" w:lastRowFirstColumn="0" w:lastRowLastColumn="0"/>
+              <w:rPr>
+                <w:rFonts w:ascii="Arial" w:hAnsi="Arial" w:cs="Arial"/>
+                <w:sz w:val="24"/>
+                <w:szCs w:val="24"/>
+                <w:lang w:val="es-ES"/>
+              </w:rPr>
+            </w:pPr>
+          </w:p>
+        </w:tc>
+      </w:tr>
+      <w:tr>
+        <w:trPr>
+          <w:jc w:val="center"/>
+        </w:trPr>
+        <w:tc>
+          <w:tcPr>
+            <w:cnfStyle w:val="001000000000" w:firstRow="0" w:lastRow="0" w:firstColumn="1" w:lastColumn="0" w:oddVBand="0" w:evenVBand="0" w:oddHBand="0" w:evenHBand="0" w:firstRowFirstColumn="0" w:firstRowLastColumn="0" w:lastRowFirstColumn="0" w:lastRowLastColumn="0"/>
+            <w:tcW w:w="3823" w:type="dxa"/>
+          </w:tcPr>
+          <w:p>
+            <w:pPr>
+              <w:jc w:val="both"/>
+              <w:rPr>
+                <w:rFonts w:ascii="Arial" w:hAnsi="Arial" w:cs="Arial"/>
+                <w:sz w:val="24"/>
+                <w:szCs w:val="24"/>
+                <w:lang w:val="es-ES"/>
+              </w:rPr>
+            </w:pPr>
+            <w:r>
+              <w:rPr>
+                <w:rFonts w:ascii="Arial" w:hAnsi="Arial" w:cs="Arial"/>
+                <w:sz w:val="24"/>
+                <w:szCs w:val="24"/>
+                <w:lang w:val="es-ES"/>
+              </w:rPr>
+              <w:t>Objetivo</w:t>
+            </w:r>
+          </w:p>
+        </w:tc>
+        <w:tc>
+          <w:tcPr>
+            <w:tcW w:w="5528" w:type="dxa"/>
+          </w:tcPr>
+          <w:p>
+            <w:pPr>
+              <w:jc w:val="both"/>
+              <w:cnfStyle w:val="000000000000" w:firstRow="0" w:lastRow="0" w:firstColumn="0" w:lastColumn="0" w:oddVBand="0" w:evenVBand="0" w:oddHBand="0" w:evenHBand="0" w:firstRowFirstColumn="0" w:firstRowLastColumn="0" w:lastRowFirstColumn="0" w:lastRowLastColumn="0"/>
+              <w:rPr>
+                <w:rFonts w:ascii="Arial" w:hAnsi="Arial" w:cs="Arial"/>
+                <w:sz w:val="24"/>
+                <w:szCs w:val="24"/>
+                <w:lang w:val="es-ES"/>
+              </w:rPr>
+            </w:pPr>
+          </w:p>
+        </w:tc>
+      </w:tr>
+      <w:tr>
+        <w:trPr>
+          <w:cnfStyle w:val="000000100000" w:firstRow="0" w:lastRow="0" w:firstColumn="0" w:lastColumn="0" w:oddVBand="0" w:evenVBand="0" w:oddHBand="1" w:evenHBand="0" w:firstRowFirstColumn="0" w:firstRowLastColumn="0" w:lastRowFirstColumn="0" w:lastRowLastColumn="0"/>
+          <w:jc w:val="center"/>
+        </w:trPr>
+        <w:tc>
+          <w:tcPr>
+            <w:cnfStyle w:val="001000000000" w:firstRow="0" w:lastRow="0" w:firstColumn="1" w:lastColumn="0" w:oddVBand="0" w:evenVBand="0" w:oddHBand="0" w:evenHBand="0" w:firstRowFirstColumn="0" w:firstRowLastColumn="0" w:lastRowFirstColumn="0" w:lastRowLastColumn="0"/>
+            <w:tcW w:w="3823" w:type="dxa"/>
+          </w:tcPr>
+          <w:p>
+            <w:pPr>
+              <w:jc w:val="both"/>
+              <w:rPr>
+                <w:rFonts w:ascii="Arial" w:hAnsi="Arial" w:cs="Arial"/>
+                <w:sz w:val="24"/>
+                <w:szCs w:val="24"/>
+                <w:lang w:val="es-ES"/>
+              </w:rPr>
+            </w:pPr>
+            <w:r>
+              <w:rPr>
+                <w:rFonts w:ascii="Arial" w:hAnsi="Arial" w:cs="Arial"/>
+                <w:sz w:val="24"/>
+                <w:szCs w:val="24"/>
+                <w:lang w:val="es-ES"/>
+              </w:rPr>
+              <w:t xml:space="preserve">Descripción </w:t>
+            </w:r>
+          </w:p>
+        </w:tc>
+        <w:tc>
+          <w:tcPr>
+            <w:tcW w:w="5528" w:type="dxa"/>
+          </w:tcPr>
+          <w:p>
+            <w:pPr>
+              <w:jc w:val="both"/>
+              <w:cnfStyle w:val="000000100000" w:firstRow="0" w:lastRow="0" w:firstColumn="0" w:lastColumn="0" w:oddVBand="0" w:evenVBand="0" w:oddHBand="1" w:evenHBand="0" w:firstRowFirstColumn="0" w:firstRowLastColumn="0" w:lastRowFirstColumn="0" w:lastRowLastColumn="0"/>
+              <w:rPr>
+                <w:rFonts w:ascii="Arial" w:hAnsi="Arial" w:cs="Arial"/>
+                <w:sz w:val="24"/>
+                <w:szCs w:val="24"/>
+                <w:lang w:val="es-ES"/>
+              </w:rPr>
+            </w:pPr>
+          </w:p>
+        </w:tc>
+      </w:tr>
+    </w:tbl>
+    <w:p>
+      <w:pPr>
+        <w:jc w:val="both"/>
+        <w:rPr>
+          <w:rFonts w:ascii="Arial" w:hAnsi="Arial" w:cs="Arial"/>
+          <w:color w:val="000000" w:themeColor="text1"/>
+          <w:sz w:val="24"/>
+          <w:szCs w:val="24"/>
+          <w:lang w:val="es-ES"/>
+        </w:rPr>
+      </w:pPr>
     </w:p>
     <w:p>
       <w:pPr>
@@ -6892,6 +9966,30 @@
           <w:lang w:val="es-ES"/>
         </w:rPr>
       </w:pPr>
+    </w:p>
+    <w:p>
+      <w:pPr>
+        <w:jc w:val="both"/>
+        <w:rPr>
+          <w:rFonts w:ascii="Arial" w:hAnsi="Arial" w:cs="Arial"/>
+          <w:color w:val="000000" w:themeColor="text1"/>
+          <w:sz w:val="24"/>
+          <w:szCs w:val="24"/>
+          <w:lang w:val="es-ES"/>
+        </w:rPr>
+      </w:pPr>
+    </w:p>
+    <w:p>
+      <w:pPr>
+        <w:jc w:val="both"/>
+        <w:rPr>
+          <w:rFonts w:ascii="Arial" w:hAnsi="Arial" w:cs="Arial"/>
+          <w:color w:val="000000" w:themeColor="text1"/>
+          <w:sz w:val="24"/>
+          <w:szCs w:val="24"/>
+          <w:lang w:val="es-ES"/>
+        </w:rPr>
+      </w:pPr>
       <w:r>
         <w:rPr>
           <w:rFonts w:ascii="Arial" w:hAnsi="Arial" w:cs="Arial"/>
@@ -6953,6 +10051,246 @@
         <w:t xml:space="preserve"> Reporte Semanal Dental</w:t>
       </w:r>
     </w:p>
+    <w:tbl>
+      <w:tblPr>
+        <w:tblStyle w:val="Tablaconcuadrcula6concolores"/>
+        <w:tblW w:w="0" w:type="auto"/>
+        <w:jc w:val="center"/>
+        <w:tblLook w:val="04A0" w:firstRow="1" w:lastRow="0" w:firstColumn="1" w:lastColumn="0" w:noHBand="0" w:noVBand="1"/>
+      </w:tblPr>
+      <w:tblGrid>
+        <w:gridCol w:w="3823"/>
+        <w:gridCol w:w="5528"/>
+      </w:tblGrid>
+      <w:tr>
+        <w:trPr>
+          <w:cnfStyle w:val="100000000000" w:firstRow="1" w:lastRow="0" w:firstColumn="0" w:lastColumn="0" w:oddVBand="0" w:evenVBand="0" w:oddHBand="0" w:evenHBand="0" w:firstRowFirstColumn="0" w:firstRowLastColumn="0" w:lastRowFirstColumn="0" w:lastRowLastColumn="0"/>
+          <w:jc w:val="center"/>
+        </w:trPr>
+        <w:tc>
+          <w:tcPr>
+            <w:cnfStyle w:val="001000000000" w:firstRow="0" w:lastRow="0" w:firstColumn="1" w:lastColumn="0" w:oddVBand="0" w:evenVBand="0" w:oddHBand="0" w:evenHBand="0" w:firstRowFirstColumn="0" w:firstRowLastColumn="0" w:lastRowFirstColumn="0" w:lastRowLastColumn="0"/>
+            <w:tcW w:w="3823" w:type="dxa"/>
+          </w:tcPr>
+          <w:p>
+            <w:pPr>
+              <w:jc w:val="center"/>
+              <w:rPr>
+                <w:rFonts w:ascii="Arial" w:hAnsi="Arial" w:cs="Arial"/>
+                <w:sz w:val="24"/>
+                <w:szCs w:val="24"/>
+                <w:lang w:val="es-ES"/>
+              </w:rPr>
+            </w:pPr>
+            <w:r>
+              <w:rPr>
+                <w:rFonts w:ascii="Arial" w:hAnsi="Arial" w:cs="Arial"/>
+                <w:sz w:val="24"/>
+                <w:szCs w:val="24"/>
+                <w:lang w:val="es-ES"/>
+              </w:rPr>
+              <w:t>Caso de Uso No.</w:t>
+            </w:r>
+          </w:p>
+        </w:tc>
+        <w:tc>
+          <w:tcPr>
+            <w:tcW w:w="5528" w:type="dxa"/>
+          </w:tcPr>
+          <w:p>
+            <w:pPr>
+              <w:jc w:val="center"/>
+              <w:cnfStyle w:val="100000000000" w:firstRow="1" w:lastRow="0" w:firstColumn="0" w:lastColumn="0" w:oddVBand="0" w:evenVBand="0" w:oddHBand="0" w:evenHBand="0" w:firstRowFirstColumn="0" w:firstRowLastColumn="0" w:lastRowFirstColumn="0" w:lastRowLastColumn="0"/>
+              <w:rPr>
+                <w:rFonts w:ascii="Arial" w:hAnsi="Arial" w:cs="Arial"/>
+                <w:sz w:val="24"/>
+                <w:szCs w:val="24"/>
+                <w:lang w:val="es-ES"/>
+              </w:rPr>
+            </w:pPr>
+            <w:r>
+              <w:rPr>
+                <w:rFonts w:ascii="Arial" w:hAnsi="Arial" w:cs="Arial"/>
+                <w:sz w:val="24"/>
+                <w:szCs w:val="24"/>
+                <w:lang w:val="es-ES"/>
+              </w:rPr>
+              <w:t xml:space="preserve">Nombre: </w:t>
+            </w:r>
+          </w:p>
+          <w:p>
+            <w:pPr>
+              <w:jc w:val="center"/>
+              <w:cnfStyle w:val="100000000000" w:firstRow="1" w:lastRow="0" w:firstColumn="0" w:lastColumn="0" w:oddVBand="0" w:evenVBand="0" w:oddHBand="0" w:evenHBand="0" w:firstRowFirstColumn="0" w:firstRowLastColumn="0" w:lastRowFirstColumn="0" w:lastRowLastColumn="0"/>
+              <w:rPr>
+                <w:rFonts w:ascii="Arial" w:hAnsi="Arial" w:cs="Arial"/>
+                <w:sz w:val="24"/>
+                <w:szCs w:val="24"/>
+                <w:lang w:val="es-ES"/>
+              </w:rPr>
+            </w:pPr>
+          </w:p>
+        </w:tc>
+      </w:tr>
+      <w:tr>
+        <w:trPr>
+          <w:cnfStyle w:val="000000100000" w:firstRow="0" w:lastRow="0" w:firstColumn="0" w:lastColumn="0" w:oddVBand="0" w:evenVBand="0" w:oddHBand="1" w:evenHBand="0" w:firstRowFirstColumn="0" w:firstRowLastColumn="0" w:lastRowFirstColumn="0" w:lastRowLastColumn="0"/>
+          <w:jc w:val="center"/>
+        </w:trPr>
+        <w:tc>
+          <w:tcPr>
+            <w:cnfStyle w:val="001000000000" w:firstRow="0" w:lastRow="0" w:firstColumn="1" w:lastColumn="0" w:oddVBand="0" w:evenVBand="0" w:oddHBand="0" w:evenHBand="0" w:firstRowFirstColumn="0" w:firstRowLastColumn="0" w:lastRowFirstColumn="0" w:lastRowLastColumn="0"/>
+            <w:tcW w:w="3823" w:type="dxa"/>
+          </w:tcPr>
+          <w:p>
+            <w:pPr>
+              <w:jc w:val="both"/>
+              <w:rPr>
+                <w:rFonts w:ascii="Arial" w:hAnsi="Arial" w:cs="Arial"/>
+                <w:sz w:val="24"/>
+                <w:szCs w:val="24"/>
+                <w:lang w:val="es-ES"/>
+              </w:rPr>
+            </w:pPr>
+            <w:r>
+              <w:rPr>
+                <w:rFonts w:ascii="Arial" w:hAnsi="Arial" w:cs="Arial"/>
+                <w:sz w:val="24"/>
+                <w:szCs w:val="24"/>
+                <w:lang w:val="es-ES"/>
+              </w:rPr>
+              <w:t>Actores</w:t>
+            </w:r>
+          </w:p>
+        </w:tc>
+        <w:tc>
+          <w:tcPr>
+            <w:tcW w:w="5528" w:type="dxa"/>
+          </w:tcPr>
+          <w:p>
+            <w:pPr>
+              <w:jc w:val="both"/>
+              <w:cnfStyle w:val="000000100000" w:firstRow="0" w:lastRow="0" w:firstColumn="0" w:lastColumn="0" w:oddVBand="0" w:evenVBand="0" w:oddHBand="1" w:evenHBand="0" w:firstRowFirstColumn="0" w:firstRowLastColumn="0" w:lastRowFirstColumn="0" w:lastRowLastColumn="0"/>
+              <w:rPr>
+                <w:rFonts w:ascii="Arial" w:hAnsi="Arial" w:cs="Arial"/>
+                <w:sz w:val="24"/>
+                <w:szCs w:val="24"/>
+                <w:lang w:val="es-ES"/>
+              </w:rPr>
+            </w:pPr>
+          </w:p>
+        </w:tc>
+      </w:tr>
+      <w:tr>
+        <w:trPr>
+          <w:jc w:val="center"/>
+        </w:trPr>
+        <w:tc>
+          <w:tcPr>
+            <w:cnfStyle w:val="001000000000" w:firstRow="0" w:lastRow="0" w:firstColumn="1" w:lastColumn="0" w:oddVBand="0" w:evenVBand="0" w:oddHBand="0" w:evenHBand="0" w:firstRowFirstColumn="0" w:firstRowLastColumn="0" w:lastRowFirstColumn="0" w:lastRowLastColumn="0"/>
+            <w:tcW w:w="3823" w:type="dxa"/>
+          </w:tcPr>
+          <w:p>
+            <w:pPr>
+              <w:jc w:val="both"/>
+              <w:rPr>
+                <w:rFonts w:ascii="Arial" w:hAnsi="Arial" w:cs="Arial"/>
+                <w:sz w:val="24"/>
+                <w:szCs w:val="24"/>
+                <w:lang w:val="es-ES"/>
+              </w:rPr>
+            </w:pPr>
+            <w:r>
+              <w:rPr>
+                <w:rFonts w:ascii="Arial" w:hAnsi="Arial" w:cs="Arial"/>
+                <w:sz w:val="24"/>
+                <w:szCs w:val="24"/>
+                <w:lang w:val="es-ES"/>
+              </w:rPr>
+              <w:t>Objetivo</w:t>
+            </w:r>
+          </w:p>
+        </w:tc>
+        <w:tc>
+          <w:tcPr>
+            <w:tcW w:w="5528" w:type="dxa"/>
+          </w:tcPr>
+          <w:p>
+            <w:pPr>
+              <w:jc w:val="both"/>
+              <w:cnfStyle w:val="000000000000" w:firstRow="0" w:lastRow="0" w:firstColumn="0" w:lastColumn="0" w:oddVBand="0" w:evenVBand="0" w:oddHBand="0" w:evenHBand="0" w:firstRowFirstColumn="0" w:firstRowLastColumn="0" w:lastRowFirstColumn="0" w:lastRowLastColumn="0"/>
+              <w:rPr>
+                <w:rFonts w:ascii="Arial" w:hAnsi="Arial" w:cs="Arial"/>
+                <w:sz w:val="24"/>
+                <w:szCs w:val="24"/>
+                <w:lang w:val="es-ES"/>
+              </w:rPr>
+            </w:pPr>
+          </w:p>
+        </w:tc>
+      </w:tr>
+      <w:tr>
+        <w:trPr>
+          <w:cnfStyle w:val="000000100000" w:firstRow="0" w:lastRow="0" w:firstColumn="0" w:lastColumn="0" w:oddVBand="0" w:evenVBand="0" w:oddHBand="1" w:evenHBand="0" w:firstRowFirstColumn="0" w:firstRowLastColumn="0" w:lastRowFirstColumn="0" w:lastRowLastColumn="0"/>
+          <w:jc w:val="center"/>
+        </w:trPr>
+        <w:tc>
+          <w:tcPr>
+            <w:cnfStyle w:val="001000000000" w:firstRow="0" w:lastRow="0" w:firstColumn="1" w:lastColumn="0" w:oddVBand="0" w:evenVBand="0" w:oddHBand="0" w:evenHBand="0" w:firstRowFirstColumn="0" w:firstRowLastColumn="0" w:lastRowFirstColumn="0" w:lastRowLastColumn="0"/>
+            <w:tcW w:w="3823" w:type="dxa"/>
+          </w:tcPr>
+          <w:p>
+            <w:pPr>
+              <w:jc w:val="both"/>
+              <w:rPr>
+                <w:rFonts w:ascii="Arial" w:hAnsi="Arial" w:cs="Arial"/>
+                <w:sz w:val="24"/>
+                <w:szCs w:val="24"/>
+                <w:lang w:val="es-ES"/>
+              </w:rPr>
+            </w:pPr>
+            <w:r>
+              <w:rPr>
+                <w:rFonts w:ascii="Arial" w:hAnsi="Arial" w:cs="Arial"/>
+                <w:sz w:val="24"/>
+                <w:szCs w:val="24"/>
+                <w:lang w:val="es-ES"/>
+              </w:rPr>
+              <w:t xml:space="preserve">Descripción </w:t>
+            </w:r>
+          </w:p>
+        </w:tc>
+        <w:tc>
+          <w:tcPr>
+            <w:tcW w:w="5528" w:type="dxa"/>
+          </w:tcPr>
+          <w:p>
+            <w:pPr>
+              <w:jc w:val="both"/>
+              <w:cnfStyle w:val="000000100000" w:firstRow="0" w:lastRow="0" w:firstColumn="0" w:lastColumn="0" w:oddVBand="0" w:evenVBand="0" w:oddHBand="1" w:evenHBand="0" w:firstRowFirstColumn="0" w:firstRowLastColumn="0" w:lastRowFirstColumn="0" w:lastRowLastColumn="0"/>
+              <w:rPr>
+                <w:rFonts w:ascii="Arial" w:hAnsi="Arial" w:cs="Arial"/>
+                <w:sz w:val="24"/>
+                <w:szCs w:val="24"/>
+                <w:lang w:val="es-ES"/>
+              </w:rPr>
+            </w:pPr>
+          </w:p>
+        </w:tc>
+      </w:tr>
+    </w:tbl>
+    <w:p>
+      <w:pPr>
+        <w:jc w:val="both"/>
+        <w:rPr>
+          <w:rFonts w:ascii="Arial" w:hAnsi="Arial" w:cs="Arial"/>
+          <w:color w:val="000000" w:themeColor="text1"/>
+          <w:sz w:val="24"/>
+          <w:szCs w:val="24"/>
+          <w:lang w:val="es-ES"/>
+        </w:rPr>
+      </w:pPr>
+    </w:p>
     <w:p>
       <w:pPr>
         <w:jc w:val="both"/>
@@ -6973,6 +10311,7 @@
           <w:szCs w:val="24"/>
           <w:lang w:val="es-ES"/>
         </w:rPr>
+        <w:lastRenderedPageBreak/>
         <w:drawing>
           <wp:inline distT="0" distB="0" distL="0" distR="0" wp14:anchorId="069E7E83" wp14:editId="636D6F4A">
             <wp:extent cx="5877745" cy="4706007"/>
@@ -7035,7 +10374,6 @@
           <w:szCs w:val="24"/>
           <w:lang w:val="es-ES"/>
         </w:rPr>
-        <w:lastRenderedPageBreak/>
         <w:t>C</w:t>
       </w:r>
       <w:r>
@@ -7733,6 +11071,7 @@
                 <w:szCs w:val="24"/>
                 <w:lang w:val="es-ES"/>
               </w:rPr>
+              <w:lastRenderedPageBreak/>
               <w:t>4. Despliega una ventana con el PDF del Historial Clínico</w:t>
             </w:r>
             <w:r>
@@ -7774,6 +11113,7 @@
                 <w:szCs w:val="24"/>
                 <w:lang w:val="es-ES"/>
               </w:rPr>
+              <w:lastRenderedPageBreak/>
               <w:t>Manejo de Situaciones Excepcionales</w:t>
             </w:r>
           </w:p>
@@ -7918,7 +11258,6 @@
           <w:szCs w:val="24"/>
           <w:lang w:val="es-ES"/>
         </w:rPr>
-        <w:lastRenderedPageBreak/>
         <w:drawing>
           <wp:inline distT="0" distB="0" distL="0" distR="0" wp14:anchorId="036B564B" wp14:editId="56F5D1E2">
             <wp:extent cx="6858000" cy="3942080"/>
@@ -8549,6 +11888,7 @@
                 <w:szCs w:val="24"/>
                 <w:lang w:val="es-ES"/>
               </w:rPr>
+              <w:lastRenderedPageBreak/>
               <w:t>4. Presionar el botón Agregar</w:t>
             </w:r>
           </w:p>
@@ -8579,6 +11919,7 @@
                 <w:szCs w:val="24"/>
                 <w:lang w:val="es-ES"/>
               </w:rPr>
+              <w:lastRenderedPageBreak/>
               <w:t>Acciones del Sistema</w:t>
             </w:r>
           </w:p>
@@ -8840,7 +12181,6 @@
           <w:szCs w:val="24"/>
           <w:lang w:val="es-ES"/>
         </w:rPr>
-        <w:lastRenderedPageBreak/>
         <w:drawing>
           <wp:inline distT="0" distB="0" distL="0" distR="0" wp14:anchorId="54943004" wp14:editId="45004711">
             <wp:extent cx="6858000" cy="3993515"/>
@@ -8906,6 +12246,246 @@
         <w:t>CU12: Registrar Paciente</w:t>
       </w:r>
     </w:p>
+    <w:tbl>
+      <w:tblPr>
+        <w:tblStyle w:val="Tablaconcuadrcula6concolores"/>
+        <w:tblW w:w="0" w:type="auto"/>
+        <w:jc w:val="center"/>
+        <w:tblLook w:val="04A0" w:firstRow="1" w:lastRow="0" w:firstColumn="1" w:lastColumn="0" w:noHBand="0" w:noVBand="1"/>
+      </w:tblPr>
+      <w:tblGrid>
+        <w:gridCol w:w="3823"/>
+        <w:gridCol w:w="5528"/>
+      </w:tblGrid>
+      <w:tr>
+        <w:trPr>
+          <w:cnfStyle w:val="100000000000" w:firstRow="1" w:lastRow="0" w:firstColumn="0" w:lastColumn="0" w:oddVBand="0" w:evenVBand="0" w:oddHBand="0" w:evenHBand="0" w:firstRowFirstColumn="0" w:firstRowLastColumn="0" w:lastRowFirstColumn="0" w:lastRowLastColumn="0"/>
+          <w:jc w:val="center"/>
+        </w:trPr>
+        <w:tc>
+          <w:tcPr>
+            <w:cnfStyle w:val="001000000000" w:firstRow="0" w:lastRow="0" w:firstColumn="1" w:lastColumn="0" w:oddVBand="0" w:evenVBand="0" w:oddHBand="0" w:evenHBand="0" w:firstRowFirstColumn="0" w:firstRowLastColumn="0" w:lastRowFirstColumn="0" w:lastRowLastColumn="0"/>
+            <w:tcW w:w="3823" w:type="dxa"/>
+          </w:tcPr>
+          <w:p>
+            <w:pPr>
+              <w:jc w:val="center"/>
+              <w:rPr>
+                <w:rFonts w:ascii="Arial" w:hAnsi="Arial" w:cs="Arial"/>
+                <w:sz w:val="24"/>
+                <w:szCs w:val="24"/>
+                <w:lang w:val="es-ES"/>
+              </w:rPr>
+            </w:pPr>
+            <w:r>
+              <w:rPr>
+                <w:rFonts w:ascii="Arial" w:hAnsi="Arial" w:cs="Arial"/>
+                <w:sz w:val="24"/>
+                <w:szCs w:val="24"/>
+                <w:lang w:val="es-ES"/>
+              </w:rPr>
+              <w:t>Caso de Uso No.</w:t>
+            </w:r>
+          </w:p>
+        </w:tc>
+        <w:tc>
+          <w:tcPr>
+            <w:tcW w:w="5528" w:type="dxa"/>
+          </w:tcPr>
+          <w:p>
+            <w:pPr>
+              <w:jc w:val="center"/>
+              <w:cnfStyle w:val="100000000000" w:firstRow="1" w:lastRow="0" w:firstColumn="0" w:lastColumn="0" w:oddVBand="0" w:evenVBand="0" w:oddHBand="0" w:evenHBand="0" w:firstRowFirstColumn="0" w:firstRowLastColumn="0" w:lastRowFirstColumn="0" w:lastRowLastColumn="0"/>
+              <w:rPr>
+                <w:rFonts w:ascii="Arial" w:hAnsi="Arial" w:cs="Arial"/>
+                <w:sz w:val="24"/>
+                <w:szCs w:val="24"/>
+                <w:lang w:val="es-ES"/>
+              </w:rPr>
+            </w:pPr>
+            <w:r>
+              <w:rPr>
+                <w:rFonts w:ascii="Arial" w:hAnsi="Arial" w:cs="Arial"/>
+                <w:sz w:val="24"/>
+                <w:szCs w:val="24"/>
+                <w:lang w:val="es-ES"/>
+              </w:rPr>
+              <w:t xml:space="preserve">Nombre: </w:t>
+            </w:r>
+          </w:p>
+          <w:p>
+            <w:pPr>
+              <w:jc w:val="center"/>
+              <w:cnfStyle w:val="100000000000" w:firstRow="1" w:lastRow="0" w:firstColumn="0" w:lastColumn="0" w:oddVBand="0" w:evenVBand="0" w:oddHBand="0" w:evenHBand="0" w:firstRowFirstColumn="0" w:firstRowLastColumn="0" w:lastRowFirstColumn="0" w:lastRowLastColumn="0"/>
+              <w:rPr>
+                <w:rFonts w:ascii="Arial" w:hAnsi="Arial" w:cs="Arial"/>
+                <w:sz w:val="24"/>
+                <w:szCs w:val="24"/>
+                <w:lang w:val="es-ES"/>
+              </w:rPr>
+            </w:pPr>
+          </w:p>
+        </w:tc>
+      </w:tr>
+      <w:tr>
+        <w:trPr>
+          <w:cnfStyle w:val="000000100000" w:firstRow="0" w:lastRow="0" w:firstColumn="0" w:lastColumn="0" w:oddVBand="0" w:evenVBand="0" w:oddHBand="1" w:evenHBand="0" w:firstRowFirstColumn="0" w:firstRowLastColumn="0" w:lastRowFirstColumn="0" w:lastRowLastColumn="0"/>
+          <w:jc w:val="center"/>
+        </w:trPr>
+        <w:tc>
+          <w:tcPr>
+            <w:cnfStyle w:val="001000000000" w:firstRow="0" w:lastRow="0" w:firstColumn="1" w:lastColumn="0" w:oddVBand="0" w:evenVBand="0" w:oddHBand="0" w:evenHBand="0" w:firstRowFirstColumn="0" w:firstRowLastColumn="0" w:lastRowFirstColumn="0" w:lastRowLastColumn="0"/>
+            <w:tcW w:w="3823" w:type="dxa"/>
+          </w:tcPr>
+          <w:p>
+            <w:pPr>
+              <w:jc w:val="both"/>
+              <w:rPr>
+                <w:rFonts w:ascii="Arial" w:hAnsi="Arial" w:cs="Arial"/>
+                <w:sz w:val="24"/>
+                <w:szCs w:val="24"/>
+                <w:lang w:val="es-ES"/>
+              </w:rPr>
+            </w:pPr>
+            <w:r>
+              <w:rPr>
+                <w:rFonts w:ascii="Arial" w:hAnsi="Arial" w:cs="Arial"/>
+                <w:sz w:val="24"/>
+                <w:szCs w:val="24"/>
+                <w:lang w:val="es-ES"/>
+              </w:rPr>
+              <w:t>Actores</w:t>
+            </w:r>
+          </w:p>
+        </w:tc>
+        <w:tc>
+          <w:tcPr>
+            <w:tcW w:w="5528" w:type="dxa"/>
+          </w:tcPr>
+          <w:p>
+            <w:pPr>
+              <w:jc w:val="both"/>
+              <w:cnfStyle w:val="000000100000" w:firstRow="0" w:lastRow="0" w:firstColumn="0" w:lastColumn="0" w:oddVBand="0" w:evenVBand="0" w:oddHBand="1" w:evenHBand="0" w:firstRowFirstColumn="0" w:firstRowLastColumn="0" w:lastRowFirstColumn="0" w:lastRowLastColumn="0"/>
+              <w:rPr>
+                <w:rFonts w:ascii="Arial" w:hAnsi="Arial" w:cs="Arial"/>
+                <w:sz w:val="24"/>
+                <w:szCs w:val="24"/>
+                <w:lang w:val="es-ES"/>
+              </w:rPr>
+            </w:pPr>
+          </w:p>
+        </w:tc>
+      </w:tr>
+      <w:tr>
+        <w:trPr>
+          <w:jc w:val="center"/>
+        </w:trPr>
+        <w:tc>
+          <w:tcPr>
+            <w:cnfStyle w:val="001000000000" w:firstRow="0" w:lastRow="0" w:firstColumn="1" w:lastColumn="0" w:oddVBand="0" w:evenVBand="0" w:oddHBand="0" w:evenHBand="0" w:firstRowFirstColumn="0" w:firstRowLastColumn="0" w:lastRowFirstColumn="0" w:lastRowLastColumn="0"/>
+            <w:tcW w:w="3823" w:type="dxa"/>
+          </w:tcPr>
+          <w:p>
+            <w:pPr>
+              <w:jc w:val="both"/>
+              <w:rPr>
+                <w:rFonts w:ascii="Arial" w:hAnsi="Arial" w:cs="Arial"/>
+                <w:sz w:val="24"/>
+                <w:szCs w:val="24"/>
+                <w:lang w:val="es-ES"/>
+              </w:rPr>
+            </w:pPr>
+            <w:r>
+              <w:rPr>
+                <w:rFonts w:ascii="Arial" w:hAnsi="Arial" w:cs="Arial"/>
+                <w:sz w:val="24"/>
+                <w:szCs w:val="24"/>
+                <w:lang w:val="es-ES"/>
+              </w:rPr>
+              <w:t>Objetivo</w:t>
+            </w:r>
+          </w:p>
+        </w:tc>
+        <w:tc>
+          <w:tcPr>
+            <w:tcW w:w="5528" w:type="dxa"/>
+          </w:tcPr>
+          <w:p>
+            <w:pPr>
+              <w:jc w:val="both"/>
+              <w:cnfStyle w:val="000000000000" w:firstRow="0" w:lastRow="0" w:firstColumn="0" w:lastColumn="0" w:oddVBand="0" w:evenVBand="0" w:oddHBand="0" w:evenHBand="0" w:firstRowFirstColumn="0" w:firstRowLastColumn="0" w:lastRowFirstColumn="0" w:lastRowLastColumn="0"/>
+              <w:rPr>
+                <w:rFonts w:ascii="Arial" w:hAnsi="Arial" w:cs="Arial"/>
+                <w:sz w:val="24"/>
+                <w:szCs w:val="24"/>
+                <w:lang w:val="es-ES"/>
+              </w:rPr>
+            </w:pPr>
+          </w:p>
+        </w:tc>
+      </w:tr>
+      <w:tr>
+        <w:trPr>
+          <w:cnfStyle w:val="000000100000" w:firstRow="0" w:lastRow="0" w:firstColumn="0" w:lastColumn="0" w:oddVBand="0" w:evenVBand="0" w:oddHBand="1" w:evenHBand="0" w:firstRowFirstColumn="0" w:firstRowLastColumn="0" w:lastRowFirstColumn="0" w:lastRowLastColumn="0"/>
+          <w:jc w:val="center"/>
+        </w:trPr>
+        <w:tc>
+          <w:tcPr>
+            <w:cnfStyle w:val="001000000000" w:firstRow="0" w:lastRow="0" w:firstColumn="1" w:lastColumn="0" w:oddVBand="0" w:evenVBand="0" w:oddHBand="0" w:evenHBand="0" w:firstRowFirstColumn="0" w:firstRowLastColumn="0" w:lastRowFirstColumn="0" w:lastRowLastColumn="0"/>
+            <w:tcW w:w="3823" w:type="dxa"/>
+          </w:tcPr>
+          <w:p>
+            <w:pPr>
+              <w:jc w:val="both"/>
+              <w:rPr>
+                <w:rFonts w:ascii="Arial" w:hAnsi="Arial" w:cs="Arial"/>
+                <w:sz w:val="24"/>
+                <w:szCs w:val="24"/>
+                <w:lang w:val="es-ES"/>
+              </w:rPr>
+            </w:pPr>
+            <w:r>
+              <w:rPr>
+                <w:rFonts w:ascii="Arial" w:hAnsi="Arial" w:cs="Arial"/>
+                <w:sz w:val="24"/>
+                <w:szCs w:val="24"/>
+                <w:lang w:val="es-ES"/>
+              </w:rPr>
+              <w:t xml:space="preserve">Descripción </w:t>
+            </w:r>
+          </w:p>
+        </w:tc>
+        <w:tc>
+          <w:tcPr>
+            <w:tcW w:w="5528" w:type="dxa"/>
+          </w:tcPr>
+          <w:p>
+            <w:pPr>
+              <w:jc w:val="both"/>
+              <w:cnfStyle w:val="000000100000" w:firstRow="0" w:lastRow="0" w:firstColumn="0" w:lastColumn="0" w:oddVBand="0" w:evenVBand="0" w:oddHBand="1" w:evenHBand="0" w:firstRowFirstColumn="0" w:firstRowLastColumn="0" w:lastRowFirstColumn="0" w:lastRowLastColumn="0"/>
+              <w:rPr>
+                <w:rFonts w:ascii="Arial" w:hAnsi="Arial" w:cs="Arial"/>
+                <w:sz w:val="24"/>
+                <w:szCs w:val="24"/>
+                <w:lang w:val="es-ES"/>
+              </w:rPr>
+            </w:pPr>
+          </w:p>
+        </w:tc>
+      </w:tr>
+    </w:tbl>
+    <w:p>
+      <w:pPr>
+        <w:jc w:val="both"/>
+        <w:rPr>
+          <w:rFonts w:ascii="Arial" w:hAnsi="Arial" w:cs="Arial"/>
+          <w:color w:val="000000" w:themeColor="text1"/>
+          <w:sz w:val="24"/>
+          <w:szCs w:val="24"/>
+          <w:lang w:val="es-ES"/>
+        </w:rPr>
+      </w:pPr>
+    </w:p>
     <w:p>
       <w:pPr>
         <w:jc w:val="both"/>
@@ -8928,6 +12508,234 @@
         <w:t>CU13: Actualizar Historial Clínico</w:t>
       </w:r>
     </w:p>
+    <w:tbl>
+      <w:tblPr>
+        <w:tblStyle w:val="Tablaconcuadrcula6concolores"/>
+        <w:tblW w:w="0" w:type="auto"/>
+        <w:jc w:val="center"/>
+        <w:tblLook w:val="04A0" w:firstRow="1" w:lastRow="0" w:firstColumn="1" w:lastColumn="0" w:noHBand="0" w:noVBand="1"/>
+      </w:tblPr>
+      <w:tblGrid>
+        <w:gridCol w:w="3823"/>
+        <w:gridCol w:w="5528"/>
+      </w:tblGrid>
+      <w:tr>
+        <w:trPr>
+          <w:cnfStyle w:val="100000000000" w:firstRow="1" w:lastRow="0" w:firstColumn="0" w:lastColumn="0" w:oddVBand="0" w:evenVBand="0" w:oddHBand="0" w:evenHBand="0" w:firstRowFirstColumn="0" w:firstRowLastColumn="0" w:lastRowFirstColumn="0" w:lastRowLastColumn="0"/>
+          <w:jc w:val="center"/>
+        </w:trPr>
+        <w:tc>
+          <w:tcPr>
+            <w:cnfStyle w:val="001000000000" w:firstRow="0" w:lastRow="0" w:firstColumn="1" w:lastColumn="0" w:oddVBand="0" w:evenVBand="0" w:oddHBand="0" w:evenHBand="0" w:firstRowFirstColumn="0" w:firstRowLastColumn="0" w:lastRowFirstColumn="0" w:lastRowLastColumn="0"/>
+            <w:tcW w:w="3823" w:type="dxa"/>
+          </w:tcPr>
+          <w:p>
+            <w:pPr>
+              <w:jc w:val="center"/>
+              <w:rPr>
+                <w:rFonts w:ascii="Arial" w:hAnsi="Arial" w:cs="Arial"/>
+                <w:sz w:val="24"/>
+                <w:szCs w:val="24"/>
+                <w:lang w:val="es-ES"/>
+              </w:rPr>
+            </w:pPr>
+            <w:r>
+              <w:rPr>
+                <w:rFonts w:ascii="Arial" w:hAnsi="Arial" w:cs="Arial"/>
+                <w:sz w:val="24"/>
+                <w:szCs w:val="24"/>
+                <w:lang w:val="es-ES"/>
+              </w:rPr>
+              <w:t>Caso de Uso No.</w:t>
+            </w:r>
+          </w:p>
+        </w:tc>
+        <w:tc>
+          <w:tcPr>
+            <w:tcW w:w="5528" w:type="dxa"/>
+          </w:tcPr>
+          <w:p>
+            <w:pPr>
+              <w:jc w:val="center"/>
+              <w:cnfStyle w:val="100000000000" w:firstRow="1" w:lastRow="0" w:firstColumn="0" w:lastColumn="0" w:oddVBand="0" w:evenVBand="0" w:oddHBand="0" w:evenHBand="0" w:firstRowFirstColumn="0" w:firstRowLastColumn="0" w:lastRowFirstColumn="0" w:lastRowLastColumn="0"/>
+              <w:rPr>
+                <w:rFonts w:ascii="Arial" w:hAnsi="Arial" w:cs="Arial"/>
+                <w:sz w:val="24"/>
+                <w:szCs w:val="24"/>
+                <w:lang w:val="es-ES"/>
+              </w:rPr>
+            </w:pPr>
+            <w:r>
+              <w:rPr>
+                <w:rFonts w:ascii="Arial" w:hAnsi="Arial" w:cs="Arial"/>
+                <w:sz w:val="24"/>
+                <w:szCs w:val="24"/>
+                <w:lang w:val="es-ES"/>
+              </w:rPr>
+              <w:t xml:space="preserve">Nombre: </w:t>
+            </w:r>
+          </w:p>
+          <w:p>
+            <w:pPr>
+              <w:jc w:val="center"/>
+              <w:cnfStyle w:val="100000000000" w:firstRow="1" w:lastRow="0" w:firstColumn="0" w:lastColumn="0" w:oddVBand="0" w:evenVBand="0" w:oddHBand="0" w:evenHBand="0" w:firstRowFirstColumn="0" w:firstRowLastColumn="0" w:lastRowFirstColumn="0" w:lastRowLastColumn="0"/>
+              <w:rPr>
+                <w:rFonts w:ascii="Arial" w:hAnsi="Arial" w:cs="Arial"/>
+                <w:sz w:val="24"/>
+                <w:szCs w:val="24"/>
+                <w:lang w:val="es-ES"/>
+              </w:rPr>
+            </w:pPr>
+          </w:p>
+        </w:tc>
+      </w:tr>
+      <w:tr>
+        <w:trPr>
+          <w:cnfStyle w:val="000000100000" w:firstRow="0" w:lastRow="0" w:firstColumn="0" w:lastColumn="0" w:oddVBand="0" w:evenVBand="0" w:oddHBand="1" w:evenHBand="0" w:firstRowFirstColumn="0" w:firstRowLastColumn="0" w:lastRowFirstColumn="0" w:lastRowLastColumn="0"/>
+          <w:jc w:val="center"/>
+        </w:trPr>
+        <w:tc>
+          <w:tcPr>
+            <w:cnfStyle w:val="001000000000" w:firstRow="0" w:lastRow="0" w:firstColumn="1" w:lastColumn="0" w:oddVBand="0" w:evenVBand="0" w:oddHBand="0" w:evenHBand="0" w:firstRowFirstColumn="0" w:firstRowLastColumn="0" w:lastRowFirstColumn="0" w:lastRowLastColumn="0"/>
+            <w:tcW w:w="3823" w:type="dxa"/>
+          </w:tcPr>
+          <w:p>
+            <w:pPr>
+              <w:jc w:val="both"/>
+              <w:rPr>
+                <w:rFonts w:ascii="Arial" w:hAnsi="Arial" w:cs="Arial"/>
+                <w:sz w:val="24"/>
+                <w:szCs w:val="24"/>
+                <w:lang w:val="es-ES"/>
+              </w:rPr>
+            </w:pPr>
+            <w:r>
+              <w:rPr>
+                <w:rFonts w:ascii="Arial" w:hAnsi="Arial" w:cs="Arial"/>
+                <w:sz w:val="24"/>
+                <w:szCs w:val="24"/>
+                <w:lang w:val="es-ES"/>
+              </w:rPr>
+              <w:t>Actores</w:t>
+            </w:r>
+          </w:p>
+        </w:tc>
+        <w:tc>
+          <w:tcPr>
+            <w:tcW w:w="5528" w:type="dxa"/>
+          </w:tcPr>
+          <w:p>
+            <w:pPr>
+              <w:jc w:val="both"/>
+              <w:cnfStyle w:val="000000100000" w:firstRow="0" w:lastRow="0" w:firstColumn="0" w:lastColumn="0" w:oddVBand="0" w:evenVBand="0" w:oddHBand="1" w:evenHBand="0" w:firstRowFirstColumn="0" w:firstRowLastColumn="0" w:lastRowFirstColumn="0" w:lastRowLastColumn="0"/>
+              <w:rPr>
+                <w:rFonts w:ascii="Arial" w:hAnsi="Arial" w:cs="Arial"/>
+                <w:sz w:val="24"/>
+                <w:szCs w:val="24"/>
+                <w:lang w:val="es-ES"/>
+              </w:rPr>
+            </w:pPr>
+          </w:p>
+        </w:tc>
+      </w:tr>
+      <w:tr>
+        <w:trPr>
+          <w:jc w:val="center"/>
+        </w:trPr>
+        <w:tc>
+          <w:tcPr>
+            <w:cnfStyle w:val="001000000000" w:firstRow="0" w:lastRow="0" w:firstColumn="1" w:lastColumn="0" w:oddVBand="0" w:evenVBand="0" w:oddHBand="0" w:evenHBand="0" w:firstRowFirstColumn="0" w:firstRowLastColumn="0" w:lastRowFirstColumn="0" w:lastRowLastColumn="0"/>
+            <w:tcW w:w="3823" w:type="dxa"/>
+          </w:tcPr>
+          <w:p>
+            <w:pPr>
+              <w:jc w:val="both"/>
+              <w:rPr>
+                <w:rFonts w:ascii="Arial" w:hAnsi="Arial" w:cs="Arial"/>
+                <w:sz w:val="24"/>
+                <w:szCs w:val="24"/>
+                <w:lang w:val="es-ES"/>
+              </w:rPr>
+            </w:pPr>
+            <w:r>
+              <w:rPr>
+                <w:rFonts w:ascii="Arial" w:hAnsi="Arial" w:cs="Arial"/>
+                <w:sz w:val="24"/>
+                <w:szCs w:val="24"/>
+                <w:lang w:val="es-ES"/>
+              </w:rPr>
+              <w:t>Objetivo</w:t>
+            </w:r>
+          </w:p>
+        </w:tc>
+        <w:tc>
+          <w:tcPr>
+            <w:tcW w:w="5528" w:type="dxa"/>
+          </w:tcPr>
+          <w:p>
+            <w:pPr>
+              <w:jc w:val="both"/>
+              <w:cnfStyle w:val="000000000000" w:firstRow="0" w:lastRow="0" w:firstColumn="0" w:lastColumn="0" w:oddVBand="0" w:evenVBand="0" w:oddHBand="0" w:evenHBand="0" w:firstRowFirstColumn="0" w:firstRowLastColumn="0" w:lastRowFirstColumn="0" w:lastRowLastColumn="0"/>
+              <w:rPr>
+                <w:rFonts w:ascii="Arial" w:hAnsi="Arial" w:cs="Arial"/>
+                <w:sz w:val="24"/>
+                <w:szCs w:val="24"/>
+                <w:lang w:val="es-ES"/>
+              </w:rPr>
+            </w:pPr>
+          </w:p>
+        </w:tc>
+      </w:tr>
+      <w:tr>
+        <w:trPr>
+          <w:cnfStyle w:val="000000100000" w:firstRow="0" w:lastRow="0" w:firstColumn="0" w:lastColumn="0" w:oddVBand="0" w:evenVBand="0" w:oddHBand="1" w:evenHBand="0" w:firstRowFirstColumn="0" w:firstRowLastColumn="0" w:lastRowFirstColumn="0" w:lastRowLastColumn="0"/>
+          <w:jc w:val="center"/>
+        </w:trPr>
+        <w:tc>
+          <w:tcPr>
+            <w:cnfStyle w:val="001000000000" w:firstRow="0" w:lastRow="0" w:firstColumn="1" w:lastColumn="0" w:oddVBand="0" w:evenVBand="0" w:oddHBand="0" w:evenHBand="0" w:firstRowFirstColumn="0" w:firstRowLastColumn="0" w:lastRowFirstColumn="0" w:lastRowLastColumn="0"/>
+            <w:tcW w:w="3823" w:type="dxa"/>
+          </w:tcPr>
+          <w:p>
+            <w:pPr>
+              <w:jc w:val="both"/>
+              <w:rPr>
+                <w:rFonts w:ascii="Arial" w:hAnsi="Arial" w:cs="Arial"/>
+                <w:sz w:val="24"/>
+                <w:szCs w:val="24"/>
+                <w:lang w:val="es-ES"/>
+              </w:rPr>
+            </w:pPr>
+            <w:r>
+              <w:rPr>
+                <w:rFonts w:ascii="Arial" w:hAnsi="Arial" w:cs="Arial"/>
+                <w:sz w:val="24"/>
+                <w:szCs w:val="24"/>
+                <w:lang w:val="es-ES"/>
+              </w:rPr>
+              <w:t xml:space="preserve">Descripción </w:t>
+            </w:r>
+          </w:p>
+        </w:tc>
+        <w:tc>
+          <w:tcPr>
+            <w:tcW w:w="5528" w:type="dxa"/>
+          </w:tcPr>
+          <w:p>
+            <w:pPr>
+              <w:jc w:val="both"/>
+              <w:cnfStyle w:val="000000100000" w:firstRow="0" w:lastRow="0" w:firstColumn="0" w:lastColumn="0" w:oddVBand="0" w:evenVBand="0" w:oddHBand="1" w:evenHBand="0" w:firstRowFirstColumn="0" w:firstRowLastColumn="0" w:lastRowFirstColumn="0" w:lastRowLastColumn="0"/>
+              <w:rPr>
+                <w:rFonts w:ascii="Arial" w:hAnsi="Arial" w:cs="Arial"/>
+                <w:sz w:val="24"/>
+                <w:szCs w:val="24"/>
+                <w:lang w:val="es-ES"/>
+              </w:rPr>
+            </w:pPr>
+          </w:p>
+        </w:tc>
+      </w:tr>
+    </w:tbl>
     <w:p>
       <w:pPr>
         <w:jc w:val="both"/>
@@ -9009,6 +12817,7 @@
           <w:szCs w:val="24"/>
           <w:lang w:val="es-ES"/>
         </w:rPr>
+        <w:lastRenderedPageBreak/>
         <w:t>Tipo: Primario</w:t>
       </w:r>
       <w:r>
@@ -9192,7 +13001,6 @@
           <w:szCs w:val="24"/>
           <w:lang w:val="es-ES"/>
         </w:rPr>
-        <w:lastRenderedPageBreak/>
         <w:drawing>
           <wp:inline distT="0" distB="0" distL="0" distR="0" wp14:anchorId="001E7A0D" wp14:editId="4E538EE8">
             <wp:extent cx="4744112" cy="3496163"/>
@@ -9635,6 +13443,7 @@
           <w:u w:val="single"/>
           <w:lang w:val="es-ES"/>
         </w:rPr>
+        <w:lastRenderedPageBreak/>
         <w:drawing>
           <wp:inline distT="0" distB="0" distL="0" distR="0" wp14:anchorId="0FA2F460" wp14:editId="1304A027">
             <wp:extent cx="4029637" cy="2934109"/>
@@ -9699,7 +13508,6 @@
           <w:szCs w:val="24"/>
           <w:lang w:val="es-ES"/>
         </w:rPr>
-        <w:lastRenderedPageBreak/>
         <w:t>Interfaz 0</w:t>
       </w:r>
       <w:r>
@@ -9734,12 +13542,13 @@
           <w:noProof/>
           <w:sz w:val="24"/>
           <w:szCs w:val="24"/>
+          <w:highlight w:val="yellow"/>
           <w:lang w:val="es-ES"/>
         </w:rPr>
         <w:drawing>
-          <wp:inline distT="0" distB="0" distL="0" distR="0" wp14:anchorId="4EEBE0BD" wp14:editId="31451904">
+          <wp:inline distT="0" distB="0" distL="0" distR="0" wp14:anchorId="4EEBE0BD" wp14:editId="510EA2B4">
             <wp:extent cx="6335009" cy="3134162"/>
-            <wp:effectExtent l="0" t="0" r="8890" b="9525"/>
+            <wp:effectExtent l="76200" t="76200" r="142240" b="142875"/>
             <wp:docPr id="14" name="Imagen 14" descr="Interfaz de usuario gráfica&#10;&#10;Descripción generada automáticamente"/>
             <wp:cNvGraphicFramePr>
               <a:graphicFrameLocks xmlns:a="http://schemas.openxmlformats.org/drawingml/2006/main" noChangeAspect="1"/>
@@ -9771,6 +13580,20 @@
                     <a:prstGeom prst="rect">
                       <a:avLst/>
                     </a:prstGeom>
+                    <a:ln w="38100" cap="sq">
+                      <a:solidFill>
+                        <a:srgbClr val="000000"/>
+                      </a:solidFill>
+                      <a:prstDash val="solid"/>
+                      <a:miter lim="800000"/>
+                    </a:ln>
+                    <a:effectLst>
+                      <a:outerShdw blurRad="50800" dist="38100" dir="2700000" algn="tl" rotWithShape="0">
+                        <a:srgbClr val="000000">
+                          <a:alpha val="43000"/>
+                        </a:srgbClr>
+                      </a:outerShdw>
+                    </a:effectLst>
                   </pic:spPr>
                 </pic:pic>
               </a:graphicData>
@@ -9834,12 +13657,14 @@
           <w:noProof/>
           <w:sz w:val="24"/>
           <w:szCs w:val="24"/>
-          <w:lang w:val="es-ES"/>
-        </w:rPr>
+          <w:highlight w:val="yellow"/>
+          <w:lang w:val="es-ES"/>
+        </w:rPr>
+        <w:lastRenderedPageBreak/>
         <w:drawing>
-          <wp:inline distT="0" distB="0" distL="0" distR="0" wp14:anchorId="64BF4E85" wp14:editId="119BDE8D">
+          <wp:inline distT="0" distB="0" distL="0" distR="0" wp14:anchorId="64BF4E85" wp14:editId="3429FDA6">
             <wp:extent cx="6401693" cy="4572638"/>
-            <wp:effectExtent l="0" t="0" r="0" b="0"/>
+            <wp:effectExtent l="152400" t="152400" r="227965" b="227965"/>
             <wp:docPr id="15" name="Imagen 15" descr="Interfaz de usuario gráfica&#10;&#10;Descripción generada automáticamente"/>
             <wp:cNvGraphicFramePr>
               <a:graphicFrameLocks xmlns:a="http://schemas.openxmlformats.org/drawingml/2006/main" noChangeAspect="1"/>
@@ -9871,6 +13696,19 @@
                     <a:prstGeom prst="rect">
                       <a:avLst/>
                     </a:prstGeom>
+                    <a:ln w="127000" cap="sq">
+                      <a:solidFill>
+                        <a:srgbClr val="000000"/>
+                      </a:solidFill>
+                      <a:miter lim="800000"/>
+                    </a:ln>
+                    <a:effectLst>
+                      <a:outerShdw blurRad="57150" dist="50800" dir="2700000" algn="tl" rotWithShape="0">
+                        <a:srgbClr val="000000">
+                          <a:alpha val="40000"/>
+                        </a:srgbClr>
+                      </a:outerShdw>
+                    </a:effectLst>
                   </pic:spPr>
                 </pic:pic>
               </a:graphicData>

</xml_diff>

<commit_message>
Se agrego descripcion del problema, solucion, objetivo general
</commit_message>
<xml_diff>
--- a/DentiSmart.Documentacion/Casos de uso.docx
+++ b/DentiSmart.Documentacion/Casos de uso.docx
@@ -4,27 +4,628 @@
   <w:body>
     <w:p>
       <w:pPr>
-        <w:jc w:val="center"/>
-        <w:rPr>
-          <w:rFonts w:ascii="Arial" w:hAnsi="Arial" w:cs="Arial"/>
+        <w:pStyle w:val="NormalWeb"/>
+        <w:shd w:val="clear" w:color="auto" w:fill="FFFFFF"/>
+        <w:spacing w:before="0" w:beforeAutospacing="0" w:after="300" w:afterAutospacing="0"/>
+        <w:jc w:val="both"/>
+        <w:textAlignment w:val="baseline"/>
+        <w:rPr>
+          <w:rFonts w:ascii="Arial" w:eastAsia="Arial" w:hAnsi="Arial" w:cs="Arial"/>
+        </w:rPr>
+      </w:pPr>
+      <w:r>
+        <w:rPr>
+          <w:rFonts w:ascii="Arial" w:eastAsia="Arial" w:hAnsi="Arial" w:cs="Arial"/>
           <w:b/>
           <w:bCs/>
-          <w:sz w:val="24"/>
-          <w:szCs w:val="24"/>
           <w:u w:val="single"/>
-          <w:lang w:val="es-ES"/>
-        </w:rPr>
-      </w:pPr>
-      <w:r>
-        <w:rPr>
-          <w:rFonts w:ascii="Arial" w:hAnsi="Arial" w:cs="Arial"/>
+        </w:rPr>
+        <w:t>Descripción del problema:</w:t>
+      </w:r>
+      <w:r>
+        <w:rPr>
+          <w:rFonts w:ascii="Arial" w:eastAsia="Arial" w:hAnsi="Arial" w:cs="Arial"/>
+        </w:rPr>
+        <w:t xml:space="preserve"> </w:t>
+      </w:r>
+    </w:p>
+    <w:p>
+      <w:pPr>
+        <w:pStyle w:val="NormalWeb"/>
+        <w:shd w:val="clear" w:color="auto" w:fill="FFFFFF"/>
+        <w:spacing w:before="0" w:beforeAutospacing="0" w:after="300" w:afterAutospacing="0"/>
+        <w:jc w:val="both"/>
+        <w:textAlignment w:val="baseline"/>
+        <w:rPr>
+          <w:rFonts w:ascii="Arial" w:eastAsia="Arial" w:hAnsi="Arial" w:cs="Arial"/>
+          <w:lang w:eastAsia="en-US"/>
+        </w:rPr>
+      </w:pPr>
+      <w:r>
+        <w:rPr>
+          <w:rFonts w:ascii="Arial" w:eastAsia="Arial" w:hAnsi="Arial" w:cs="Arial"/>
+          <w:lang w:eastAsia="en-US"/>
+        </w:rPr>
+        <w:t>El consultorio “</w:t>
+      </w:r>
+      <w:proofErr w:type="spellStart"/>
+      <w:r>
+        <w:rPr>
+          <w:rFonts w:ascii="Arial" w:eastAsia="Arial" w:hAnsi="Arial" w:cs="Arial"/>
+          <w:lang w:eastAsia="en-US"/>
+        </w:rPr>
+        <w:t>DentiSmart</w:t>
+      </w:r>
+      <w:proofErr w:type="spellEnd"/>
+      <w:r>
+        <w:rPr>
+          <w:rFonts w:ascii="Arial" w:eastAsia="Arial" w:hAnsi="Arial" w:cs="Arial"/>
+          <w:lang w:eastAsia="en-US"/>
+        </w:rPr>
+        <w:t xml:space="preserve">” no cuenta con un sistema software capaz de llevar a cabo ciertos servicios de manera eficiente. Tales como: registrar citas al consultorio, expediente dental, recetario electrónico, aceptar pagos con tarjetas de crédito o débito. </w:t>
+      </w:r>
+    </w:p>
+    <w:p>
+      <w:pPr>
+        <w:pStyle w:val="NormalWeb"/>
+        <w:shd w:val="clear" w:color="auto" w:fill="FFFFFF"/>
+        <w:spacing w:before="0" w:beforeAutospacing="0" w:after="300" w:afterAutospacing="0"/>
+        <w:jc w:val="both"/>
+        <w:textAlignment w:val="baseline"/>
+        <w:rPr>
+          <w:rFonts w:ascii="Arial" w:eastAsia="Arial" w:hAnsi="Arial" w:cs="Arial"/>
+          <w:lang w:eastAsia="en-US"/>
+        </w:rPr>
+      </w:pPr>
+      <w:r>
+        <w:rPr>
+          <w:rFonts w:ascii="Arial" w:eastAsia="Arial" w:hAnsi="Arial" w:cs="Arial"/>
+          <w:lang w:eastAsia="en-US"/>
+        </w:rPr>
+        <w:t>La falta de un buen sistema para la automatización de la gestión de un consultorio traerá problemas tales como el descontento de los clientes por no llevar un control adecuado del expediente dental del paciente, por no poder realizar sus pagos por su medio preferido, las citas agendadas no son las correspondientes, todo esto podría generar conflictos con los clientes y éstos dejarán de ir al consultorio dando como resultado números negativos para el negocio.</w:t>
+      </w:r>
+    </w:p>
+    <w:p>
+      <w:pPr>
+        <w:pStyle w:val="NormalWeb"/>
+        <w:shd w:val="clear" w:color="auto" w:fill="FFFFFF"/>
+        <w:spacing w:before="0" w:beforeAutospacing="0" w:after="300" w:afterAutospacing="0"/>
+        <w:jc w:val="both"/>
+        <w:textAlignment w:val="baseline"/>
+        <w:rPr>
+          <w:rFonts w:ascii="Arial" w:eastAsia="Arial" w:hAnsi="Arial" w:cs="Arial"/>
           <w:b/>
           <w:bCs/>
-          <w:sz w:val="24"/>
-          <w:szCs w:val="24"/>
           <w:u w:val="single"/>
-          <w:lang w:val="es-ES"/>
-        </w:rPr>
+          <w:lang w:eastAsia="en-US"/>
+        </w:rPr>
+      </w:pPr>
+      <w:r>
+        <w:rPr>
+          <w:rFonts w:ascii="Arial" w:eastAsia="Arial" w:hAnsi="Arial" w:cs="Arial"/>
+          <w:b/>
+          <w:bCs/>
+          <w:u w:val="single"/>
+          <w:lang w:eastAsia="en-US"/>
+        </w:rPr>
+        <w:t>Solución del problema:</w:t>
+      </w:r>
+    </w:p>
+    <w:p>
+      <w:pPr>
+        <w:pStyle w:val="NormalWeb"/>
+        <w:shd w:val="clear" w:color="auto" w:fill="FFFFFF"/>
+        <w:spacing w:before="0" w:beforeAutospacing="0" w:after="300" w:afterAutospacing="0"/>
+        <w:jc w:val="both"/>
+        <w:textAlignment w:val="baseline"/>
+        <w:rPr>
+          <w:rFonts w:ascii="Arial" w:eastAsia="Arial" w:hAnsi="Arial" w:cs="Arial"/>
+          <w:b/>
+          <w:bCs/>
+          <w:u w:val="single"/>
+          <w:lang w:eastAsia="en-US"/>
+        </w:rPr>
+      </w:pPr>
+      <w:r>
+        <w:rPr>
+          <w:rFonts w:ascii="Arial" w:eastAsia="Arial" w:hAnsi="Arial" w:cs="Arial"/>
+        </w:rPr>
+        <w:t>La propuesta que hemos decidido trabajar para atender el problema y atender el sector odontológico es la aplicación para la automatización de la gestión de un consultorio de dentista “</w:t>
+      </w:r>
+      <w:proofErr w:type="spellStart"/>
+      <w:r>
+        <w:rPr>
+          <w:rFonts w:ascii="Arial" w:eastAsia="Arial" w:hAnsi="Arial" w:cs="Arial"/>
+        </w:rPr>
+        <w:t>DentiSmart</w:t>
+      </w:r>
+      <w:proofErr w:type="spellEnd"/>
+      <w:r>
+        <w:rPr>
+          <w:rFonts w:ascii="Arial" w:eastAsia="Arial" w:hAnsi="Arial" w:cs="Arial"/>
+        </w:rPr>
+        <w:t xml:space="preserve">”. Se desea que nuestra solución sea más sencilla e intuitiva para los usuarios y se requiere de las siguientes funcionalidades: </w:t>
+      </w:r>
+    </w:p>
+    <w:p>
+      <w:pPr>
+        <w:pStyle w:val="Prrafodelista"/>
+        <w:numPr>
+          <w:ilvl w:val="0"/>
+          <w:numId w:val="20"/>
+        </w:numPr>
+        <w:rPr>
+          <w:rFonts w:ascii="Arial" w:hAnsi="Arial" w:cs="Arial"/>
+          <w:sz w:val="24"/>
+          <w:szCs w:val="24"/>
+        </w:rPr>
+      </w:pPr>
+      <w:r>
+        <w:rPr>
+          <w:rFonts w:ascii="Arial" w:hAnsi="Arial" w:cs="Arial"/>
+          <w:sz w:val="24"/>
+          <w:szCs w:val="24"/>
+        </w:rPr>
+        <w:t>Registrar citas al consultorio</w:t>
+      </w:r>
+      <w:r>
+        <w:rPr>
+          <w:rFonts w:ascii="Arial" w:hAnsi="Arial" w:cs="Arial"/>
+          <w:sz w:val="24"/>
+          <w:szCs w:val="24"/>
+        </w:rPr>
+        <w:t>.</w:t>
+      </w:r>
+    </w:p>
+    <w:p>
+      <w:pPr>
+        <w:pStyle w:val="Prrafodelista"/>
+        <w:numPr>
+          <w:ilvl w:val="0"/>
+          <w:numId w:val="20"/>
+        </w:numPr>
+        <w:rPr>
+          <w:rFonts w:ascii="Arial" w:hAnsi="Arial" w:cs="Arial"/>
+          <w:sz w:val="24"/>
+          <w:szCs w:val="24"/>
+        </w:rPr>
+      </w:pPr>
+      <w:r>
+        <w:rPr>
+          <w:rFonts w:ascii="Arial" w:hAnsi="Arial" w:cs="Arial"/>
+          <w:sz w:val="24"/>
+          <w:szCs w:val="24"/>
+        </w:rPr>
+        <w:t>Control de inventario del consultorio</w:t>
+      </w:r>
+      <w:r>
+        <w:rPr>
+          <w:rFonts w:ascii="Arial" w:hAnsi="Arial" w:cs="Arial"/>
+          <w:sz w:val="24"/>
+          <w:szCs w:val="24"/>
+        </w:rPr>
+        <w:t>.</w:t>
+      </w:r>
+    </w:p>
+    <w:p>
+      <w:pPr>
+        <w:pStyle w:val="Prrafodelista"/>
+        <w:numPr>
+          <w:ilvl w:val="0"/>
+          <w:numId w:val="20"/>
+        </w:numPr>
+        <w:rPr>
+          <w:rFonts w:ascii="Arial" w:hAnsi="Arial" w:cs="Arial"/>
+          <w:sz w:val="24"/>
+          <w:szCs w:val="24"/>
+        </w:rPr>
+      </w:pPr>
+      <w:r>
+        <w:rPr>
+          <w:rFonts w:ascii="Arial" w:hAnsi="Arial" w:cs="Arial"/>
+          <w:sz w:val="24"/>
+          <w:szCs w:val="24"/>
+        </w:rPr>
+        <w:t>Expediente dental electrónico de los pacientes (subida de fotos/radiografías)</w:t>
+      </w:r>
+      <w:r>
+        <w:rPr>
+          <w:rFonts w:ascii="Arial" w:hAnsi="Arial" w:cs="Arial"/>
+          <w:sz w:val="24"/>
+          <w:szCs w:val="24"/>
+        </w:rPr>
+        <w:t>.</w:t>
+      </w:r>
+    </w:p>
+    <w:p>
+      <w:pPr>
+        <w:pStyle w:val="Prrafodelista"/>
+        <w:numPr>
+          <w:ilvl w:val="0"/>
+          <w:numId w:val="20"/>
+        </w:numPr>
+        <w:rPr>
+          <w:rFonts w:ascii="Arial" w:hAnsi="Arial" w:cs="Arial"/>
+          <w:sz w:val="24"/>
+          <w:szCs w:val="24"/>
+        </w:rPr>
+      </w:pPr>
+      <w:r>
+        <w:rPr>
+          <w:rFonts w:ascii="Arial" w:hAnsi="Arial" w:cs="Arial"/>
+          <w:sz w:val="24"/>
+          <w:szCs w:val="24"/>
+        </w:rPr>
+        <w:t>Recetario electrónico, recordatorios vía WhatsApp</w:t>
+      </w:r>
+      <w:r>
+        <w:rPr>
+          <w:rFonts w:ascii="Arial" w:hAnsi="Arial" w:cs="Arial"/>
+          <w:sz w:val="24"/>
+          <w:szCs w:val="24"/>
+        </w:rPr>
+        <w:t>.</w:t>
+      </w:r>
+      <w:r>
+        <w:rPr>
+          <w:rFonts w:ascii="Arial" w:hAnsi="Arial" w:cs="Arial"/>
+          <w:sz w:val="24"/>
+          <w:szCs w:val="24"/>
+        </w:rPr>
+        <w:t xml:space="preserve"> </w:t>
+      </w:r>
+    </w:p>
+    <w:p>
+      <w:pPr>
+        <w:pStyle w:val="Prrafodelista"/>
+        <w:numPr>
+          <w:ilvl w:val="0"/>
+          <w:numId w:val="20"/>
+        </w:numPr>
+        <w:rPr>
+          <w:rFonts w:ascii="Arial" w:hAnsi="Arial" w:cs="Arial"/>
+          <w:sz w:val="24"/>
+          <w:szCs w:val="24"/>
+        </w:rPr>
+      </w:pPr>
+      <w:r>
+        <w:rPr>
+          <w:rFonts w:ascii="Arial" w:hAnsi="Arial" w:cs="Arial"/>
+          <w:sz w:val="24"/>
+          <w:szCs w:val="24"/>
+        </w:rPr>
+        <w:t>Alta de servicios del consultorio</w:t>
+      </w:r>
+      <w:r>
+        <w:rPr>
+          <w:rFonts w:ascii="Arial" w:hAnsi="Arial" w:cs="Arial"/>
+          <w:sz w:val="24"/>
+          <w:szCs w:val="24"/>
+        </w:rPr>
+        <w:t>.</w:t>
+      </w:r>
+    </w:p>
+    <w:p>
+      <w:pPr>
+        <w:pStyle w:val="Prrafodelista"/>
+        <w:numPr>
+          <w:ilvl w:val="0"/>
+          <w:numId w:val="20"/>
+        </w:numPr>
+        <w:rPr>
+          <w:rFonts w:ascii="Arial" w:hAnsi="Arial" w:cs="Arial"/>
+          <w:sz w:val="24"/>
+          <w:szCs w:val="24"/>
+        </w:rPr>
+      </w:pPr>
+      <w:r>
+        <w:rPr>
+          <w:rFonts w:ascii="Arial" w:hAnsi="Arial" w:cs="Arial"/>
+          <w:sz w:val="24"/>
+          <w:szCs w:val="24"/>
+        </w:rPr>
+        <w:t>Módulo</w:t>
+      </w:r>
+      <w:r>
+        <w:rPr>
+          <w:rFonts w:ascii="Arial" w:hAnsi="Arial" w:cs="Arial"/>
+          <w:sz w:val="24"/>
+          <w:szCs w:val="24"/>
+        </w:rPr>
+        <w:t xml:space="preserve"> de educación para pacientes</w:t>
+      </w:r>
+      <w:r>
+        <w:rPr>
+          <w:rFonts w:ascii="Arial" w:hAnsi="Arial" w:cs="Arial"/>
+          <w:sz w:val="24"/>
+          <w:szCs w:val="24"/>
+        </w:rPr>
+        <w:t>.</w:t>
+      </w:r>
+      <w:r>
+        <w:rPr>
+          <w:rFonts w:ascii="Arial" w:hAnsi="Arial" w:cs="Arial"/>
+          <w:sz w:val="24"/>
+          <w:szCs w:val="24"/>
+        </w:rPr>
+        <w:t xml:space="preserve"> </w:t>
+      </w:r>
+    </w:p>
+    <w:p>
+      <w:pPr>
+        <w:pStyle w:val="Prrafodelista"/>
+        <w:numPr>
+          <w:ilvl w:val="0"/>
+          <w:numId w:val="20"/>
+        </w:numPr>
+        <w:rPr>
+          <w:rFonts w:ascii="Arial" w:hAnsi="Arial" w:cs="Arial"/>
+          <w:sz w:val="24"/>
+          <w:szCs w:val="24"/>
+        </w:rPr>
+      </w:pPr>
+      <w:r>
+        <w:rPr>
+          <w:rFonts w:ascii="Arial" w:hAnsi="Arial" w:cs="Arial"/>
+          <w:sz w:val="24"/>
+          <w:szCs w:val="24"/>
+        </w:rPr>
+        <w:t>Reportes de ingresos del consultorio</w:t>
+      </w:r>
+      <w:r>
+        <w:rPr>
+          <w:rFonts w:ascii="Arial" w:hAnsi="Arial" w:cs="Arial"/>
+          <w:sz w:val="24"/>
+          <w:szCs w:val="24"/>
+        </w:rPr>
+        <w:t>.</w:t>
+      </w:r>
+      <w:r>
+        <w:rPr>
+          <w:rFonts w:ascii="Arial" w:hAnsi="Arial" w:cs="Arial"/>
+          <w:sz w:val="24"/>
+          <w:szCs w:val="24"/>
+        </w:rPr>
+        <w:t xml:space="preserve"> </w:t>
+      </w:r>
+      <w:r>
+        <w:rPr>
+          <w:rFonts w:ascii="Arial" w:hAnsi="Arial" w:cs="Arial"/>
+          <w:sz w:val="24"/>
+          <w:szCs w:val="24"/>
+        </w:rPr>
+        <w:t xml:space="preserve"> </w:t>
+      </w:r>
+    </w:p>
+    <w:p>
+      <w:pPr>
+        <w:pStyle w:val="Prrafodelista"/>
+        <w:numPr>
+          <w:ilvl w:val="0"/>
+          <w:numId w:val="20"/>
+        </w:numPr>
+        <w:rPr>
+          <w:rFonts w:ascii="Arial" w:hAnsi="Arial" w:cs="Arial"/>
+          <w:sz w:val="24"/>
+          <w:szCs w:val="24"/>
+        </w:rPr>
+      </w:pPr>
+      <w:r>
+        <w:rPr>
+          <w:rFonts w:ascii="Arial" w:hAnsi="Arial" w:cs="Arial"/>
+          <w:sz w:val="24"/>
+          <w:szCs w:val="24"/>
+        </w:rPr>
+        <w:t>Agenda electrónica.</w:t>
+      </w:r>
+    </w:p>
+    <w:p>
+      <w:pPr>
+        <w:pStyle w:val="NormalWeb"/>
+        <w:shd w:val="clear" w:color="auto" w:fill="FFFFFF"/>
+        <w:spacing w:before="0" w:beforeAutospacing="0" w:after="300" w:afterAutospacing="0"/>
+        <w:jc w:val="both"/>
+        <w:textAlignment w:val="baseline"/>
+        <w:rPr>
+          <w:rFonts w:ascii="Arial" w:eastAsia="Arial" w:hAnsi="Arial" w:cs="Arial"/>
+          <w:b/>
+          <w:bCs/>
+          <w:u w:val="single"/>
+        </w:rPr>
+      </w:pPr>
+      <w:r>
+        <w:rPr>
+          <w:rFonts w:ascii="Arial" w:eastAsia="Arial" w:hAnsi="Arial" w:cs="Arial"/>
+          <w:b/>
+          <w:bCs/>
+          <w:u w:val="single"/>
+        </w:rPr>
+        <w:t>Objetivo General:</w:t>
+      </w:r>
+    </w:p>
+    <w:p>
+      <w:pPr>
+        <w:pStyle w:val="NormalWeb"/>
+        <w:numPr>
+          <w:ilvl w:val="0"/>
+          <w:numId w:val="18"/>
+        </w:numPr>
+        <w:shd w:val="clear" w:color="auto" w:fill="FFFFFF"/>
+        <w:spacing w:before="0" w:beforeAutospacing="0" w:after="300" w:afterAutospacing="0"/>
+        <w:jc w:val="both"/>
+        <w:textAlignment w:val="baseline"/>
+        <w:rPr>
+          <w:rFonts w:ascii="Arial" w:eastAsia="Arial" w:hAnsi="Arial" w:cs="Arial"/>
+          <w:b/>
+          <w:bCs/>
+          <w:u w:val="single"/>
+        </w:rPr>
+      </w:pPr>
+      <w:r>
+        <w:rPr>
+          <w:rFonts w:ascii="Arial" w:eastAsia="Arial" w:hAnsi="Arial" w:cs="Arial"/>
+        </w:rPr>
+        <w:t>Implementar una aplicación para la automatización de la gestión de un consultorio de dentista para que los clientes puedan recibir un servicio eficiente con el fin de tener una mejor administración de los pacientes.</w:t>
+      </w:r>
+    </w:p>
+    <w:p>
+      <w:pPr>
+        <w:rPr>
+          <w:rFonts w:ascii="Arial" w:hAnsi="Arial" w:cs="Arial"/>
+          <w:b/>
+          <w:bCs/>
+          <w:sz w:val="24"/>
+          <w:szCs w:val="24"/>
+          <w:u w:val="single"/>
+        </w:rPr>
+      </w:pPr>
+    </w:p>
+    <w:p>
+      <w:pPr>
+        <w:jc w:val="center"/>
+        <w:rPr>
+          <w:rFonts w:ascii="Arial" w:hAnsi="Arial" w:cs="Arial"/>
+          <w:b/>
+          <w:bCs/>
+          <w:sz w:val="24"/>
+          <w:szCs w:val="24"/>
+          <w:u w:val="single"/>
+          <w:lang w:val="es-ES"/>
+        </w:rPr>
+      </w:pPr>
+    </w:p>
+    <w:p>
+      <w:pPr>
+        <w:rPr>
+          <w:rFonts w:ascii="Arial" w:hAnsi="Arial" w:cs="Arial"/>
+          <w:b/>
+          <w:bCs/>
+          <w:sz w:val="24"/>
+          <w:szCs w:val="24"/>
+          <w:u w:val="single"/>
+          <w:lang w:val="es-ES"/>
+        </w:rPr>
+      </w:pPr>
+    </w:p>
+    <w:p>
+      <w:pPr>
+        <w:jc w:val="center"/>
+        <w:rPr>
+          <w:rFonts w:ascii="Arial" w:hAnsi="Arial" w:cs="Arial"/>
+          <w:b/>
+          <w:bCs/>
+          <w:sz w:val="24"/>
+          <w:szCs w:val="24"/>
+          <w:u w:val="single"/>
+          <w:lang w:val="es-ES"/>
+        </w:rPr>
+      </w:pPr>
+    </w:p>
+    <w:p>
+      <w:pPr>
+        <w:jc w:val="center"/>
+        <w:rPr>
+          <w:rFonts w:ascii="Arial" w:hAnsi="Arial" w:cs="Arial"/>
+          <w:b/>
+          <w:bCs/>
+          <w:sz w:val="24"/>
+          <w:szCs w:val="24"/>
+          <w:u w:val="single"/>
+          <w:lang w:val="es-ES"/>
+        </w:rPr>
+      </w:pPr>
+    </w:p>
+    <w:p>
+      <w:pPr>
+        <w:jc w:val="center"/>
+        <w:rPr>
+          <w:rFonts w:ascii="Arial" w:hAnsi="Arial" w:cs="Arial"/>
+          <w:b/>
+          <w:bCs/>
+          <w:sz w:val="24"/>
+          <w:szCs w:val="24"/>
+          <w:u w:val="single"/>
+          <w:lang w:val="es-ES"/>
+        </w:rPr>
+      </w:pPr>
+    </w:p>
+    <w:p>
+      <w:pPr>
+        <w:jc w:val="center"/>
+        <w:rPr>
+          <w:rFonts w:ascii="Arial" w:hAnsi="Arial" w:cs="Arial"/>
+          <w:b/>
+          <w:bCs/>
+          <w:sz w:val="24"/>
+          <w:szCs w:val="24"/>
+          <w:u w:val="single"/>
+          <w:lang w:val="es-ES"/>
+        </w:rPr>
+      </w:pPr>
+    </w:p>
+    <w:p>
+      <w:pPr>
+        <w:rPr>
+          <w:rFonts w:ascii="Arial" w:hAnsi="Arial" w:cs="Arial"/>
+          <w:b/>
+          <w:bCs/>
+          <w:sz w:val="24"/>
+          <w:szCs w:val="24"/>
+          <w:u w:val="single"/>
+          <w:lang w:val="es-ES"/>
+        </w:rPr>
+      </w:pPr>
+    </w:p>
+    <w:p>
+      <w:pPr>
+        <w:rPr>
+          <w:rFonts w:ascii="Arial" w:hAnsi="Arial" w:cs="Arial"/>
+          <w:b/>
+          <w:bCs/>
+          <w:sz w:val="24"/>
+          <w:szCs w:val="24"/>
+          <w:u w:val="single"/>
+          <w:lang w:val="es-ES"/>
+        </w:rPr>
+      </w:pPr>
+    </w:p>
+    <w:p>
+      <w:pPr>
+        <w:rPr>
+          <w:rFonts w:ascii="Arial" w:hAnsi="Arial" w:cs="Arial"/>
+          <w:b/>
+          <w:bCs/>
+          <w:sz w:val="24"/>
+          <w:szCs w:val="24"/>
+          <w:u w:val="single"/>
+          <w:lang w:val="es-ES"/>
+        </w:rPr>
+      </w:pPr>
+    </w:p>
+    <w:p>
+      <w:pPr>
+        <w:jc w:val="center"/>
+        <w:rPr>
+          <w:rFonts w:ascii="Arial" w:hAnsi="Arial" w:cs="Arial"/>
+          <w:b/>
+          <w:bCs/>
+          <w:sz w:val="24"/>
+          <w:szCs w:val="24"/>
+          <w:u w:val="single"/>
+          <w:lang w:val="es-ES"/>
+        </w:rPr>
+      </w:pPr>
+      <w:r>
+        <w:rPr>
+          <w:rFonts w:ascii="Arial" w:hAnsi="Arial" w:cs="Arial"/>
+          <w:b/>
+          <w:bCs/>
+          <w:sz w:val="24"/>
+          <w:szCs w:val="24"/>
+          <w:u w:val="single"/>
+          <w:lang w:val="es-ES"/>
+        </w:rPr>
+        <w:lastRenderedPageBreak/>
         <w:t>Requisitos Funcionales</w:t>
       </w:r>
     </w:p>
@@ -6741,17 +7342,7 @@
           <w:szCs w:val="24"/>
           <w:lang w:val="es-ES"/>
         </w:rPr>
-        <w:t>0</w:t>
-      </w:r>
-      <w:r>
-        <w:rPr>
-          <w:rFonts w:ascii="Arial" w:hAnsi="Arial" w:cs="Arial"/>
-          <w:color w:val="000000" w:themeColor="text1"/>
-          <w:sz w:val="24"/>
-          <w:szCs w:val="24"/>
-          <w:lang w:val="es-ES"/>
-        </w:rPr>
-        <w:t>2</w:t>
+        <w:t>02</w:t>
       </w:r>
       <w:r>
         <w:rPr>
@@ -7103,16 +7694,7 @@
                 <w:szCs w:val="24"/>
                 <w:lang w:val="es-ES"/>
               </w:rPr>
-              <w:t>Modificar</w:t>
-            </w:r>
-            <w:r>
-              <w:rPr>
-                <w:rFonts w:ascii="Arial" w:hAnsi="Arial" w:cs="Arial"/>
-                <w:sz w:val="24"/>
-                <w:szCs w:val="24"/>
-                <w:lang w:val="es-ES"/>
-              </w:rPr>
-              <w:t xml:space="preserve"> Cita Dental</w:t>
+              <w:t>Modificar Cita Dental</w:t>
             </w:r>
           </w:p>
           <w:p>
@@ -7425,17 +8007,7 @@
           <w:szCs w:val="24"/>
           <w:lang w:val="es-ES"/>
         </w:rPr>
-        <w:t>0</w:t>
-      </w:r>
-      <w:r>
-        <w:rPr>
-          <w:rFonts w:ascii="Arial" w:hAnsi="Arial" w:cs="Arial"/>
-          <w:color w:val="000000" w:themeColor="text1"/>
-          <w:sz w:val="24"/>
-          <w:szCs w:val="24"/>
-          <w:lang w:val="es-ES"/>
-        </w:rPr>
-        <w:t>3</w:t>
+        <w:t>03</w:t>
       </w:r>
       <w:r>
         <w:rPr>
@@ -7787,16 +8359,7 @@
                 <w:szCs w:val="24"/>
                 <w:lang w:val="es-ES"/>
               </w:rPr>
-              <w:t>Consultar</w:t>
-            </w:r>
-            <w:r>
-              <w:rPr>
-                <w:rFonts w:ascii="Arial" w:hAnsi="Arial" w:cs="Arial"/>
-                <w:sz w:val="24"/>
-                <w:szCs w:val="24"/>
-                <w:lang w:val="es-ES"/>
-              </w:rPr>
-              <w:t xml:space="preserve"> Cita Dental</w:t>
+              <w:t>Consultar Cita Dental</w:t>
             </w:r>
           </w:p>
           <w:p>
@@ -8020,25 +8583,7 @@
                 <w:szCs w:val="24"/>
                 <w:lang w:val="es-ES"/>
               </w:rPr>
-              <w:t xml:space="preserve">El dentista ingresa a la opción de </w:t>
-            </w:r>
-            <w:r>
-              <w:rPr>
-                <w:rFonts w:ascii="Arial" w:hAnsi="Arial" w:cs="Arial"/>
-                <w:sz w:val="24"/>
-                <w:szCs w:val="24"/>
-                <w:lang w:val="es-ES"/>
-              </w:rPr>
-              <w:t>“Consultar Cita Dental”,</w:t>
-            </w:r>
-            <w:r>
-              <w:rPr>
-                <w:rFonts w:ascii="Arial" w:hAnsi="Arial" w:cs="Arial"/>
-                <w:sz w:val="24"/>
-                <w:szCs w:val="24"/>
-                <w:lang w:val="es-ES"/>
-              </w:rPr>
-              <w:t xml:space="preserve"> selecciona el paciente que desea consultar, luego selecciona que citas quiere consultar, posteriormente presionar el botón de “Consultar”</w:t>
+              <w:t>El dentista ingresa a la opción de “Consultar Cita Dental”, selecciona el paciente que desea consultar, luego selecciona que citas quiere consultar, posteriormente presionar el botón de “Consultar”</w:t>
             </w:r>
             <w:r>
               <w:rPr>
@@ -8118,17 +8663,7 @@
           <w:szCs w:val="24"/>
           <w:lang w:val="es-ES"/>
         </w:rPr>
-        <w:t>0</w:t>
-      </w:r>
-      <w:r>
-        <w:rPr>
-          <w:rFonts w:ascii="Arial" w:hAnsi="Arial" w:cs="Arial"/>
-          <w:color w:val="000000" w:themeColor="text1"/>
-          <w:sz w:val="24"/>
-          <w:szCs w:val="24"/>
-          <w:lang w:val="es-ES"/>
-        </w:rPr>
-        <w:t>4</w:t>
+        <w:t>04</w:t>
       </w:r>
       <w:r>
         <w:rPr>
@@ -8679,17 +9214,7 @@
           <w:szCs w:val="24"/>
           <w:lang w:val="es-ES"/>
         </w:rPr>
-        <w:t>0</w:t>
-      </w:r>
-      <w:r>
-        <w:rPr>
-          <w:rFonts w:ascii="Arial" w:hAnsi="Arial" w:cs="Arial"/>
-          <w:color w:val="000000" w:themeColor="text1"/>
-          <w:sz w:val="24"/>
-          <w:szCs w:val="24"/>
-          <w:lang w:val="es-ES"/>
-        </w:rPr>
-        <w:t>5</w:t>
+        <w:t>05</w:t>
       </w:r>
       <w:r>
         <w:rPr>
@@ -8709,17 +9234,7 @@
           <w:szCs w:val="24"/>
           <w:lang w:val="es-ES"/>
         </w:rPr>
-        <w:t>Generar Pago</w:t>
-      </w:r>
-      <w:r>
-        <w:rPr>
-          <w:rFonts w:ascii="Arial" w:hAnsi="Arial" w:cs="Arial"/>
-          <w:color w:val="000000" w:themeColor="text1"/>
-          <w:sz w:val="24"/>
-          <w:szCs w:val="24"/>
-          <w:lang w:val="es-ES"/>
-        </w:rPr>
-        <w:t xml:space="preserve"> en la </w:t>
+        <w:t xml:space="preserve">Generar Pago en la </w:t>
       </w:r>
       <w:r>
         <w:rPr>
@@ -11113,7 +11628,6 @@
                 <w:szCs w:val="24"/>
                 <w:lang w:val="es-ES"/>
               </w:rPr>
-              <w:lastRenderedPageBreak/>
               <w:t>Manejo de Situaciones Excepcionales</w:t>
             </w:r>
           </w:p>
@@ -13044,254 +13558,6 @@
         </w:drawing>
       </w:r>
     </w:p>
-    <w:p>
-      <w:pPr>
-        <w:jc w:val="both"/>
-        <w:rPr>
-          <w:rFonts w:ascii="Arial" w:hAnsi="Arial" w:cs="Arial"/>
-          <w:sz w:val="24"/>
-          <w:szCs w:val="24"/>
-          <w:u w:val="single"/>
-          <w:lang w:val="es-ES"/>
-        </w:rPr>
-      </w:pPr>
-      <w:r>
-        <w:rPr>
-          <w:rFonts w:ascii="Arial" w:hAnsi="Arial" w:cs="Arial"/>
-          <w:sz w:val="24"/>
-          <w:szCs w:val="24"/>
-          <w:u w:val="single"/>
-          <w:lang w:val="es-ES"/>
-        </w:rPr>
-        <w:t>Definición de Roles</w:t>
-      </w:r>
-    </w:p>
-    <w:tbl>
-      <w:tblPr>
-        <w:tblStyle w:val="Tablaconcuadrcula6concolores"/>
-        <w:tblW w:w="0" w:type="auto"/>
-        <w:tblLook w:val="04A0" w:firstRow="1" w:lastRow="0" w:firstColumn="1" w:lastColumn="0" w:noHBand="0" w:noVBand="1"/>
-      </w:tblPr>
-      <w:tblGrid>
-        <w:gridCol w:w="5395"/>
-        <w:gridCol w:w="5395"/>
-      </w:tblGrid>
-      <w:tr>
-        <w:trPr>
-          <w:cnfStyle w:val="100000000000" w:firstRow="1" w:lastRow="0" w:firstColumn="0" w:lastColumn="0" w:oddVBand="0" w:evenVBand="0" w:oddHBand="0" w:evenHBand="0" w:firstRowFirstColumn="0" w:firstRowLastColumn="0" w:lastRowFirstColumn="0" w:lastRowLastColumn="0"/>
-        </w:trPr>
-        <w:tc>
-          <w:tcPr>
-            <w:cnfStyle w:val="001000000000" w:firstRow="0" w:lastRow="0" w:firstColumn="1" w:lastColumn="0" w:oddVBand="0" w:evenVBand="0" w:oddHBand="0" w:evenHBand="0" w:firstRowFirstColumn="0" w:firstRowLastColumn="0" w:lastRowFirstColumn="0" w:lastRowLastColumn="0"/>
-            <w:tcW w:w="5395" w:type="dxa"/>
-          </w:tcPr>
-          <w:p>
-            <w:pPr>
-              <w:jc w:val="both"/>
-              <w:rPr>
-                <w:rFonts w:ascii="Arial" w:hAnsi="Arial" w:cs="Arial"/>
-                <w:sz w:val="24"/>
-                <w:szCs w:val="24"/>
-                <w:lang w:val="es-ES"/>
-              </w:rPr>
-            </w:pPr>
-            <w:r>
-              <w:rPr>
-                <w:rFonts w:ascii="Arial" w:hAnsi="Arial" w:cs="Arial"/>
-                <w:sz w:val="24"/>
-                <w:szCs w:val="24"/>
-                <w:lang w:val="es-ES"/>
-              </w:rPr>
-              <w:t>Actores</w:t>
-            </w:r>
-          </w:p>
-        </w:tc>
-        <w:tc>
-          <w:tcPr>
-            <w:tcW w:w="5395" w:type="dxa"/>
-          </w:tcPr>
-          <w:p>
-            <w:pPr>
-              <w:jc w:val="both"/>
-              <w:cnfStyle w:val="100000000000" w:firstRow="1" w:lastRow="0" w:firstColumn="0" w:lastColumn="0" w:oddVBand="0" w:evenVBand="0" w:oddHBand="0" w:evenHBand="0" w:firstRowFirstColumn="0" w:firstRowLastColumn="0" w:lastRowFirstColumn="0" w:lastRowLastColumn="0"/>
-              <w:rPr>
-                <w:rFonts w:ascii="Arial" w:hAnsi="Arial" w:cs="Arial"/>
-                <w:sz w:val="24"/>
-                <w:szCs w:val="24"/>
-                <w:lang w:val="es-ES"/>
-              </w:rPr>
-            </w:pPr>
-            <w:r>
-              <w:rPr>
-                <w:rFonts w:ascii="Arial" w:hAnsi="Arial" w:cs="Arial"/>
-                <w:sz w:val="24"/>
-                <w:szCs w:val="24"/>
-                <w:lang w:val="es-ES"/>
-              </w:rPr>
-              <w:t>Funcionalidades</w:t>
-            </w:r>
-          </w:p>
-        </w:tc>
-      </w:tr>
-      <w:tr>
-        <w:trPr>
-          <w:cnfStyle w:val="000000100000" w:firstRow="0" w:lastRow="0" w:firstColumn="0" w:lastColumn="0" w:oddVBand="0" w:evenVBand="0" w:oddHBand="1" w:evenHBand="0" w:firstRowFirstColumn="0" w:firstRowLastColumn="0" w:lastRowFirstColumn="0" w:lastRowLastColumn="0"/>
-        </w:trPr>
-        <w:tc>
-          <w:tcPr>
-            <w:cnfStyle w:val="001000000000" w:firstRow="0" w:lastRow="0" w:firstColumn="1" w:lastColumn="0" w:oddVBand="0" w:evenVBand="0" w:oddHBand="0" w:evenHBand="0" w:firstRowFirstColumn="0" w:firstRowLastColumn="0" w:lastRowFirstColumn="0" w:lastRowLastColumn="0"/>
-            <w:tcW w:w="5395" w:type="dxa"/>
-          </w:tcPr>
-          <w:p>
-            <w:pPr>
-              <w:jc w:val="both"/>
-              <w:rPr>
-                <w:rFonts w:ascii="Arial" w:hAnsi="Arial" w:cs="Arial"/>
-                <w:sz w:val="24"/>
-                <w:szCs w:val="24"/>
-                <w:lang w:val="es-ES"/>
-              </w:rPr>
-            </w:pPr>
-            <w:r>
-              <w:rPr>
-                <w:rFonts w:ascii="Arial" w:hAnsi="Arial" w:cs="Arial"/>
-                <w:sz w:val="24"/>
-                <w:szCs w:val="24"/>
-                <w:lang w:val="es-ES"/>
-              </w:rPr>
-              <w:t>Paciente</w:t>
-            </w:r>
-          </w:p>
-        </w:tc>
-        <w:tc>
-          <w:tcPr>
-            <w:tcW w:w="5395" w:type="dxa"/>
-          </w:tcPr>
-          <w:p>
-            <w:pPr>
-              <w:pStyle w:val="Prrafodelista"/>
-              <w:numPr>
-                <w:ilvl w:val="0"/>
-                <w:numId w:val="17"/>
-              </w:numPr>
-              <w:jc w:val="both"/>
-              <w:cnfStyle w:val="000000100000" w:firstRow="0" w:lastRow="0" w:firstColumn="0" w:lastColumn="0" w:oddVBand="0" w:evenVBand="0" w:oddHBand="1" w:evenHBand="0" w:firstRowFirstColumn="0" w:firstRowLastColumn="0" w:lastRowFirstColumn="0" w:lastRowLastColumn="0"/>
-              <w:rPr>
-                <w:rFonts w:ascii="Arial" w:hAnsi="Arial" w:cs="Arial"/>
-                <w:sz w:val="24"/>
-                <w:szCs w:val="24"/>
-                <w:lang w:val="es-ES"/>
-              </w:rPr>
-            </w:pPr>
-          </w:p>
-        </w:tc>
-      </w:tr>
-      <w:tr>
-        <w:tc>
-          <w:tcPr>
-            <w:cnfStyle w:val="001000000000" w:firstRow="0" w:lastRow="0" w:firstColumn="1" w:lastColumn="0" w:oddVBand="0" w:evenVBand="0" w:oddHBand="0" w:evenHBand="0" w:firstRowFirstColumn="0" w:firstRowLastColumn="0" w:lastRowFirstColumn="0" w:lastRowLastColumn="0"/>
-            <w:tcW w:w="5395" w:type="dxa"/>
-          </w:tcPr>
-          <w:p>
-            <w:pPr>
-              <w:jc w:val="both"/>
-              <w:rPr>
-                <w:rFonts w:ascii="Arial" w:hAnsi="Arial" w:cs="Arial"/>
-                <w:b w:val="0"/>
-                <w:bCs w:val="0"/>
-                <w:sz w:val="24"/>
-                <w:szCs w:val="24"/>
-                <w:lang w:val="es-ES"/>
-              </w:rPr>
-            </w:pPr>
-            <w:r>
-              <w:rPr>
-                <w:rFonts w:ascii="Arial" w:hAnsi="Arial" w:cs="Arial"/>
-                <w:sz w:val="24"/>
-                <w:szCs w:val="24"/>
-                <w:lang w:val="es-ES"/>
-              </w:rPr>
-              <w:t>Dentista</w:t>
-            </w:r>
-          </w:p>
-        </w:tc>
-        <w:tc>
-          <w:tcPr>
-            <w:tcW w:w="5395" w:type="dxa"/>
-          </w:tcPr>
-          <w:p>
-            <w:pPr>
-              <w:pStyle w:val="Prrafodelista"/>
-              <w:numPr>
-                <w:ilvl w:val="0"/>
-                <w:numId w:val="17"/>
-              </w:numPr>
-              <w:jc w:val="both"/>
-              <w:cnfStyle w:val="000000000000" w:firstRow="0" w:lastRow="0" w:firstColumn="0" w:lastColumn="0" w:oddVBand="0" w:evenVBand="0" w:oddHBand="0" w:evenHBand="0" w:firstRowFirstColumn="0" w:firstRowLastColumn="0" w:lastRowFirstColumn="0" w:lastRowLastColumn="0"/>
-              <w:rPr>
-                <w:rFonts w:ascii="Arial" w:hAnsi="Arial" w:cs="Arial"/>
-                <w:sz w:val="24"/>
-                <w:szCs w:val="24"/>
-                <w:lang w:val="es-ES"/>
-              </w:rPr>
-            </w:pPr>
-          </w:p>
-        </w:tc>
-      </w:tr>
-      <w:tr>
-        <w:trPr>
-          <w:cnfStyle w:val="000000100000" w:firstRow="0" w:lastRow="0" w:firstColumn="0" w:lastColumn="0" w:oddVBand="0" w:evenVBand="0" w:oddHBand="1" w:evenHBand="0" w:firstRowFirstColumn="0" w:firstRowLastColumn="0" w:lastRowFirstColumn="0" w:lastRowLastColumn="0"/>
-        </w:trPr>
-        <w:tc>
-          <w:tcPr>
-            <w:cnfStyle w:val="001000000000" w:firstRow="0" w:lastRow="0" w:firstColumn="1" w:lastColumn="0" w:oddVBand="0" w:evenVBand="0" w:oddHBand="0" w:evenHBand="0" w:firstRowFirstColumn="0" w:firstRowLastColumn="0" w:lastRowFirstColumn="0" w:lastRowLastColumn="0"/>
-            <w:tcW w:w="5395" w:type="dxa"/>
-          </w:tcPr>
-          <w:p>
-            <w:pPr>
-              <w:jc w:val="both"/>
-              <w:rPr>
-                <w:rFonts w:ascii="Arial" w:hAnsi="Arial" w:cs="Arial"/>
-                <w:sz w:val="24"/>
-                <w:szCs w:val="24"/>
-                <w:lang w:val="es-ES"/>
-              </w:rPr>
-            </w:pPr>
-            <w:r>
-              <w:rPr>
-                <w:rFonts w:ascii="Arial" w:hAnsi="Arial" w:cs="Arial"/>
-                <w:sz w:val="24"/>
-                <w:szCs w:val="24"/>
-                <w:lang w:val="es-ES"/>
-              </w:rPr>
-              <w:t>Administrador</w:t>
-            </w:r>
-          </w:p>
-        </w:tc>
-        <w:tc>
-          <w:tcPr>
-            <w:tcW w:w="5395" w:type="dxa"/>
-          </w:tcPr>
-          <w:p>
-            <w:pPr>
-              <w:pStyle w:val="Prrafodelista"/>
-              <w:numPr>
-                <w:ilvl w:val="0"/>
-                <w:numId w:val="17"/>
-              </w:numPr>
-              <w:jc w:val="both"/>
-              <w:cnfStyle w:val="000000100000" w:firstRow="0" w:lastRow="0" w:firstColumn="0" w:lastColumn="0" w:oddVBand="0" w:evenVBand="0" w:oddHBand="1" w:evenHBand="0" w:firstRowFirstColumn="0" w:firstRowLastColumn="0" w:lastRowFirstColumn="0" w:lastRowLastColumn="0"/>
-              <w:rPr>
-                <w:rFonts w:ascii="Arial" w:hAnsi="Arial" w:cs="Arial"/>
-                <w:sz w:val="24"/>
-                <w:szCs w:val="24"/>
-                <w:lang w:val="es-ES"/>
-              </w:rPr>
-            </w:pPr>
-          </w:p>
-        </w:tc>
-      </w:tr>
-    </w:tbl>
     <w:p>
       <w:pPr>
         <w:jc w:val="both"/>
@@ -15793,6 +16059,119 @@
     </w:lvl>
   </w:abstractNum>
   <w:abstractNum w:abstractNumId="6" w15:restartNumberingAfterBreak="0">
+    <w:nsid w:val="1EFF5E9F"/>
+    <w:multiLevelType w:val="hybridMultilevel"/>
+    <w:tmpl w:val="846E1548"/>
+    <w:lvl w:ilvl="0" w:tplc="080A0001">
+      <w:start w:val="1"/>
+      <w:numFmt w:val="bullet"/>
+      <w:lvlText w:val=""/>
+      <w:lvlJc w:val="left"/>
+      <w:pPr>
+        <w:ind w:left="720" w:hanging="360"/>
+      </w:pPr>
+      <w:rPr>
+        <w:rFonts w:ascii="Symbol" w:hAnsi="Symbol" w:hint="default"/>
+      </w:rPr>
+    </w:lvl>
+    <w:lvl w:ilvl="1" w:tplc="080A0003" w:tentative="1">
+      <w:start w:val="1"/>
+      <w:numFmt w:val="bullet"/>
+      <w:lvlText w:val="o"/>
+      <w:lvlJc w:val="left"/>
+      <w:pPr>
+        <w:ind w:left="1440" w:hanging="360"/>
+      </w:pPr>
+      <w:rPr>
+        <w:rFonts w:ascii="Courier New" w:hAnsi="Courier New" w:cs="Courier New" w:hint="default"/>
+      </w:rPr>
+    </w:lvl>
+    <w:lvl w:ilvl="2" w:tplc="080A0005" w:tentative="1">
+      <w:start w:val="1"/>
+      <w:numFmt w:val="bullet"/>
+      <w:lvlText w:val=""/>
+      <w:lvlJc w:val="left"/>
+      <w:pPr>
+        <w:ind w:left="2160" w:hanging="360"/>
+      </w:pPr>
+      <w:rPr>
+        <w:rFonts w:ascii="Wingdings" w:hAnsi="Wingdings" w:hint="default"/>
+      </w:rPr>
+    </w:lvl>
+    <w:lvl w:ilvl="3" w:tplc="080A0001" w:tentative="1">
+      <w:start w:val="1"/>
+      <w:numFmt w:val="bullet"/>
+      <w:lvlText w:val=""/>
+      <w:lvlJc w:val="left"/>
+      <w:pPr>
+        <w:ind w:left="2880" w:hanging="360"/>
+      </w:pPr>
+      <w:rPr>
+        <w:rFonts w:ascii="Symbol" w:hAnsi="Symbol" w:hint="default"/>
+      </w:rPr>
+    </w:lvl>
+    <w:lvl w:ilvl="4" w:tplc="080A0003" w:tentative="1">
+      <w:start w:val="1"/>
+      <w:numFmt w:val="bullet"/>
+      <w:lvlText w:val="o"/>
+      <w:lvlJc w:val="left"/>
+      <w:pPr>
+        <w:ind w:left="3600" w:hanging="360"/>
+      </w:pPr>
+      <w:rPr>
+        <w:rFonts w:ascii="Courier New" w:hAnsi="Courier New" w:cs="Courier New" w:hint="default"/>
+      </w:rPr>
+    </w:lvl>
+    <w:lvl w:ilvl="5" w:tplc="080A0005" w:tentative="1">
+      <w:start w:val="1"/>
+      <w:numFmt w:val="bullet"/>
+      <w:lvlText w:val=""/>
+      <w:lvlJc w:val="left"/>
+      <w:pPr>
+        <w:ind w:left="4320" w:hanging="360"/>
+      </w:pPr>
+      <w:rPr>
+        <w:rFonts w:ascii="Wingdings" w:hAnsi="Wingdings" w:hint="default"/>
+      </w:rPr>
+    </w:lvl>
+    <w:lvl w:ilvl="6" w:tplc="080A0001" w:tentative="1">
+      <w:start w:val="1"/>
+      <w:numFmt w:val="bullet"/>
+      <w:lvlText w:val=""/>
+      <w:lvlJc w:val="left"/>
+      <w:pPr>
+        <w:ind w:left="5040" w:hanging="360"/>
+      </w:pPr>
+      <w:rPr>
+        <w:rFonts w:ascii="Symbol" w:hAnsi="Symbol" w:hint="default"/>
+      </w:rPr>
+    </w:lvl>
+    <w:lvl w:ilvl="7" w:tplc="080A0003" w:tentative="1">
+      <w:start w:val="1"/>
+      <w:numFmt w:val="bullet"/>
+      <w:lvlText w:val="o"/>
+      <w:lvlJc w:val="left"/>
+      <w:pPr>
+        <w:ind w:left="5760" w:hanging="360"/>
+      </w:pPr>
+      <w:rPr>
+        <w:rFonts w:ascii="Courier New" w:hAnsi="Courier New" w:cs="Courier New" w:hint="default"/>
+      </w:rPr>
+    </w:lvl>
+    <w:lvl w:ilvl="8" w:tplc="080A0005" w:tentative="1">
+      <w:start w:val="1"/>
+      <w:numFmt w:val="bullet"/>
+      <w:lvlText w:val=""/>
+      <w:lvlJc w:val="left"/>
+      <w:pPr>
+        <w:ind w:left="6480" w:hanging="360"/>
+      </w:pPr>
+      <w:rPr>
+        <w:rFonts w:ascii="Wingdings" w:hAnsi="Wingdings" w:hint="default"/>
+      </w:rPr>
+    </w:lvl>
+  </w:abstractNum>
+  <w:abstractNum w:abstractNumId="7" w15:restartNumberingAfterBreak="0">
     <w:nsid w:val="280163CB"/>
     <w:multiLevelType w:val="hybridMultilevel"/>
     <w:tmpl w:val="50924842"/>
@@ -15905,7 +16284,7 @@
       </w:rPr>
     </w:lvl>
   </w:abstractNum>
-  <w:abstractNum w:abstractNumId="7" w15:restartNumberingAfterBreak="0">
+  <w:abstractNum w:abstractNumId="8" w15:restartNumberingAfterBreak="0">
     <w:nsid w:val="289D369B"/>
     <w:multiLevelType w:val="hybridMultilevel"/>
     <w:tmpl w:val="A7E80D96"/>
@@ -15994,7 +16373,120 @@
       </w:pPr>
     </w:lvl>
   </w:abstractNum>
-  <w:abstractNum w:abstractNumId="8" w15:restartNumberingAfterBreak="0">
+  <w:abstractNum w:abstractNumId="9" w15:restartNumberingAfterBreak="0">
+    <w:nsid w:val="2E5816D1"/>
+    <w:multiLevelType w:val="hybridMultilevel"/>
+    <w:tmpl w:val="27C64DBA"/>
+    <w:lvl w:ilvl="0" w:tplc="080A0001">
+      <w:start w:val="1"/>
+      <w:numFmt w:val="bullet"/>
+      <w:lvlText w:val=""/>
+      <w:lvlJc w:val="left"/>
+      <w:pPr>
+        <w:ind w:left="720" w:hanging="360"/>
+      </w:pPr>
+      <w:rPr>
+        <w:rFonts w:ascii="Symbol" w:hAnsi="Symbol" w:hint="default"/>
+      </w:rPr>
+    </w:lvl>
+    <w:lvl w:ilvl="1" w:tplc="080A0003" w:tentative="1">
+      <w:start w:val="1"/>
+      <w:numFmt w:val="bullet"/>
+      <w:lvlText w:val="o"/>
+      <w:lvlJc w:val="left"/>
+      <w:pPr>
+        <w:ind w:left="1440" w:hanging="360"/>
+      </w:pPr>
+      <w:rPr>
+        <w:rFonts w:ascii="Courier New" w:hAnsi="Courier New" w:cs="Courier New" w:hint="default"/>
+      </w:rPr>
+    </w:lvl>
+    <w:lvl w:ilvl="2" w:tplc="080A0005" w:tentative="1">
+      <w:start w:val="1"/>
+      <w:numFmt w:val="bullet"/>
+      <w:lvlText w:val=""/>
+      <w:lvlJc w:val="left"/>
+      <w:pPr>
+        <w:ind w:left="2160" w:hanging="360"/>
+      </w:pPr>
+      <w:rPr>
+        <w:rFonts w:ascii="Wingdings" w:hAnsi="Wingdings" w:hint="default"/>
+      </w:rPr>
+    </w:lvl>
+    <w:lvl w:ilvl="3" w:tplc="080A0001" w:tentative="1">
+      <w:start w:val="1"/>
+      <w:numFmt w:val="bullet"/>
+      <w:lvlText w:val=""/>
+      <w:lvlJc w:val="left"/>
+      <w:pPr>
+        <w:ind w:left="2880" w:hanging="360"/>
+      </w:pPr>
+      <w:rPr>
+        <w:rFonts w:ascii="Symbol" w:hAnsi="Symbol" w:hint="default"/>
+      </w:rPr>
+    </w:lvl>
+    <w:lvl w:ilvl="4" w:tplc="080A0003" w:tentative="1">
+      <w:start w:val="1"/>
+      <w:numFmt w:val="bullet"/>
+      <w:lvlText w:val="o"/>
+      <w:lvlJc w:val="left"/>
+      <w:pPr>
+        <w:ind w:left="3600" w:hanging="360"/>
+      </w:pPr>
+      <w:rPr>
+        <w:rFonts w:ascii="Courier New" w:hAnsi="Courier New" w:cs="Courier New" w:hint="default"/>
+      </w:rPr>
+    </w:lvl>
+    <w:lvl w:ilvl="5" w:tplc="080A0005" w:tentative="1">
+      <w:start w:val="1"/>
+      <w:numFmt w:val="bullet"/>
+      <w:lvlText w:val=""/>
+      <w:lvlJc w:val="left"/>
+      <w:pPr>
+        <w:ind w:left="4320" w:hanging="360"/>
+      </w:pPr>
+      <w:rPr>
+        <w:rFonts w:ascii="Wingdings" w:hAnsi="Wingdings" w:hint="default"/>
+      </w:rPr>
+    </w:lvl>
+    <w:lvl w:ilvl="6" w:tplc="080A0001" w:tentative="1">
+      <w:start w:val="1"/>
+      <w:numFmt w:val="bullet"/>
+      <w:lvlText w:val=""/>
+      <w:lvlJc w:val="left"/>
+      <w:pPr>
+        <w:ind w:left="5040" w:hanging="360"/>
+      </w:pPr>
+      <w:rPr>
+        <w:rFonts w:ascii="Symbol" w:hAnsi="Symbol" w:hint="default"/>
+      </w:rPr>
+    </w:lvl>
+    <w:lvl w:ilvl="7" w:tplc="080A0003" w:tentative="1">
+      <w:start w:val="1"/>
+      <w:numFmt w:val="bullet"/>
+      <w:lvlText w:val="o"/>
+      <w:lvlJc w:val="left"/>
+      <w:pPr>
+        <w:ind w:left="5760" w:hanging="360"/>
+      </w:pPr>
+      <w:rPr>
+        <w:rFonts w:ascii="Courier New" w:hAnsi="Courier New" w:cs="Courier New" w:hint="default"/>
+      </w:rPr>
+    </w:lvl>
+    <w:lvl w:ilvl="8" w:tplc="080A0005" w:tentative="1">
+      <w:start w:val="1"/>
+      <w:numFmt w:val="bullet"/>
+      <w:lvlText w:val=""/>
+      <w:lvlJc w:val="left"/>
+      <w:pPr>
+        <w:ind w:left="6480" w:hanging="360"/>
+      </w:pPr>
+      <w:rPr>
+        <w:rFonts w:ascii="Wingdings" w:hAnsi="Wingdings" w:hint="default"/>
+      </w:rPr>
+    </w:lvl>
+  </w:abstractNum>
+  <w:abstractNum w:abstractNumId="10" w15:restartNumberingAfterBreak="0">
     <w:nsid w:val="39A23BB1"/>
     <w:multiLevelType w:val="hybridMultilevel"/>
     <w:tmpl w:val="91E20B28"/>
@@ -16083,7 +16575,7 @@
       </w:pPr>
     </w:lvl>
   </w:abstractNum>
-  <w:abstractNum w:abstractNumId="9" w15:restartNumberingAfterBreak="0">
+  <w:abstractNum w:abstractNumId="11" w15:restartNumberingAfterBreak="0">
     <w:nsid w:val="3B3F23FC"/>
     <w:multiLevelType w:val="hybridMultilevel"/>
     <w:tmpl w:val="67883B12"/>
@@ -16172,7 +16664,7 @@
       </w:pPr>
     </w:lvl>
   </w:abstractNum>
-  <w:abstractNum w:abstractNumId="10" w15:restartNumberingAfterBreak="0">
+  <w:abstractNum w:abstractNumId="12" w15:restartNumberingAfterBreak="0">
     <w:nsid w:val="4D213FED"/>
     <w:multiLevelType w:val="hybridMultilevel"/>
     <w:tmpl w:val="EA8C7C56"/>
@@ -16285,7 +16777,7 @@
       </w:rPr>
     </w:lvl>
   </w:abstractNum>
-  <w:abstractNum w:abstractNumId="11" w15:restartNumberingAfterBreak="0">
+  <w:abstractNum w:abstractNumId="13" w15:restartNumberingAfterBreak="0">
     <w:nsid w:val="5775740F"/>
     <w:multiLevelType w:val="hybridMultilevel"/>
     <w:tmpl w:val="BC8AADDE"/>
@@ -16374,7 +16866,7 @@
       </w:pPr>
     </w:lvl>
   </w:abstractNum>
-  <w:abstractNum w:abstractNumId="12" w15:restartNumberingAfterBreak="0">
+  <w:abstractNum w:abstractNumId="14" w15:restartNumberingAfterBreak="0">
     <w:nsid w:val="588E10C1"/>
     <w:multiLevelType w:val="hybridMultilevel"/>
     <w:tmpl w:val="61289468"/>
@@ -16487,7 +16979,7 @@
       </w:rPr>
     </w:lvl>
   </w:abstractNum>
-  <w:abstractNum w:abstractNumId="13" w15:restartNumberingAfterBreak="0">
+  <w:abstractNum w:abstractNumId="15" w15:restartNumberingAfterBreak="0">
     <w:nsid w:val="60A979F5"/>
     <w:multiLevelType w:val="hybridMultilevel"/>
     <w:tmpl w:val="E730D446"/>
@@ -16576,7 +17068,7 @@
       </w:pPr>
     </w:lvl>
   </w:abstractNum>
-  <w:abstractNum w:abstractNumId="14" w15:restartNumberingAfterBreak="0">
+  <w:abstractNum w:abstractNumId="16" w15:restartNumberingAfterBreak="0">
     <w:nsid w:val="643633BC"/>
     <w:multiLevelType w:val="hybridMultilevel"/>
     <w:tmpl w:val="FE6E4CEE"/>
@@ -16689,7 +17181,7 @@
       </w:rPr>
     </w:lvl>
   </w:abstractNum>
-  <w:abstractNum w:abstractNumId="15" w15:restartNumberingAfterBreak="0">
+  <w:abstractNum w:abstractNumId="17" w15:restartNumberingAfterBreak="0">
     <w:nsid w:val="66C72C1C"/>
     <w:multiLevelType w:val="hybridMultilevel"/>
     <w:tmpl w:val="E1C26646"/>
@@ -16780,7 +17272,120 @@
       </w:pPr>
     </w:lvl>
   </w:abstractNum>
-  <w:abstractNum w:abstractNumId="16" w15:restartNumberingAfterBreak="0">
+  <w:abstractNum w:abstractNumId="18" w15:restartNumberingAfterBreak="0">
+    <w:nsid w:val="757E2A78"/>
+    <w:multiLevelType w:val="hybridMultilevel"/>
+    <w:tmpl w:val="ED5C74A6"/>
+    <w:lvl w:ilvl="0" w:tplc="080A0001">
+      <w:start w:val="1"/>
+      <w:numFmt w:val="bullet"/>
+      <w:lvlText w:val=""/>
+      <w:lvlJc w:val="left"/>
+      <w:pPr>
+        <w:ind w:left="720" w:hanging="360"/>
+      </w:pPr>
+      <w:rPr>
+        <w:rFonts w:ascii="Symbol" w:hAnsi="Symbol" w:hint="default"/>
+      </w:rPr>
+    </w:lvl>
+    <w:lvl w:ilvl="1" w:tplc="080A0003" w:tentative="1">
+      <w:start w:val="1"/>
+      <w:numFmt w:val="bullet"/>
+      <w:lvlText w:val="o"/>
+      <w:lvlJc w:val="left"/>
+      <w:pPr>
+        <w:ind w:left="1440" w:hanging="360"/>
+      </w:pPr>
+      <w:rPr>
+        <w:rFonts w:ascii="Courier New" w:hAnsi="Courier New" w:cs="Courier New" w:hint="default"/>
+      </w:rPr>
+    </w:lvl>
+    <w:lvl w:ilvl="2" w:tplc="080A0005" w:tentative="1">
+      <w:start w:val="1"/>
+      <w:numFmt w:val="bullet"/>
+      <w:lvlText w:val=""/>
+      <w:lvlJc w:val="left"/>
+      <w:pPr>
+        <w:ind w:left="2160" w:hanging="360"/>
+      </w:pPr>
+      <w:rPr>
+        <w:rFonts w:ascii="Wingdings" w:hAnsi="Wingdings" w:hint="default"/>
+      </w:rPr>
+    </w:lvl>
+    <w:lvl w:ilvl="3" w:tplc="080A0001" w:tentative="1">
+      <w:start w:val="1"/>
+      <w:numFmt w:val="bullet"/>
+      <w:lvlText w:val=""/>
+      <w:lvlJc w:val="left"/>
+      <w:pPr>
+        <w:ind w:left="2880" w:hanging="360"/>
+      </w:pPr>
+      <w:rPr>
+        <w:rFonts w:ascii="Symbol" w:hAnsi="Symbol" w:hint="default"/>
+      </w:rPr>
+    </w:lvl>
+    <w:lvl w:ilvl="4" w:tplc="080A0003" w:tentative="1">
+      <w:start w:val="1"/>
+      <w:numFmt w:val="bullet"/>
+      <w:lvlText w:val="o"/>
+      <w:lvlJc w:val="left"/>
+      <w:pPr>
+        <w:ind w:left="3600" w:hanging="360"/>
+      </w:pPr>
+      <w:rPr>
+        <w:rFonts w:ascii="Courier New" w:hAnsi="Courier New" w:cs="Courier New" w:hint="default"/>
+      </w:rPr>
+    </w:lvl>
+    <w:lvl w:ilvl="5" w:tplc="080A0005" w:tentative="1">
+      <w:start w:val="1"/>
+      <w:numFmt w:val="bullet"/>
+      <w:lvlText w:val=""/>
+      <w:lvlJc w:val="left"/>
+      <w:pPr>
+        <w:ind w:left="4320" w:hanging="360"/>
+      </w:pPr>
+      <w:rPr>
+        <w:rFonts w:ascii="Wingdings" w:hAnsi="Wingdings" w:hint="default"/>
+      </w:rPr>
+    </w:lvl>
+    <w:lvl w:ilvl="6" w:tplc="080A0001" w:tentative="1">
+      <w:start w:val="1"/>
+      <w:numFmt w:val="bullet"/>
+      <w:lvlText w:val=""/>
+      <w:lvlJc w:val="left"/>
+      <w:pPr>
+        <w:ind w:left="5040" w:hanging="360"/>
+      </w:pPr>
+      <w:rPr>
+        <w:rFonts w:ascii="Symbol" w:hAnsi="Symbol" w:hint="default"/>
+      </w:rPr>
+    </w:lvl>
+    <w:lvl w:ilvl="7" w:tplc="080A0003" w:tentative="1">
+      <w:start w:val="1"/>
+      <w:numFmt w:val="bullet"/>
+      <w:lvlText w:val="o"/>
+      <w:lvlJc w:val="left"/>
+      <w:pPr>
+        <w:ind w:left="5760" w:hanging="360"/>
+      </w:pPr>
+      <w:rPr>
+        <w:rFonts w:ascii="Courier New" w:hAnsi="Courier New" w:cs="Courier New" w:hint="default"/>
+      </w:rPr>
+    </w:lvl>
+    <w:lvl w:ilvl="8" w:tplc="080A0005" w:tentative="1">
+      <w:start w:val="1"/>
+      <w:numFmt w:val="bullet"/>
+      <w:lvlText w:val=""/>
+      <w:lvlJc w:val="left"/>
+      <w:pPr>
+        <w:ind w:left="6480" w:hanging="360"/>
+      </w:pPr>
+      <w:rPr>
+        <w:rFonts w:ascii="Wingdings" w:hAnsi="Wingdings" w:hint="default"/>
+      </w:rPr>
+    </w:lvl>
+  </w:abstractNum>
+  <w:abstractNum w:abstractNumId="19" w15:restartNumberingAfterBreak="0">
     <w:nsid w:val="7DD06FF0"/>
     <w:multiLevelType w:val="hybridMultilevel"/>
     <w:tmpl w:val="3F306D46"/>
@@ -16871,31 +17476,31 @@
     </w:lvl>
   </w:abstractNum>
   <w:num w:numId="1">
-    <w:abstractNumId w:val="14"/>
+    <w:abstractNumId w:val="16"/>
   </w:num>
   <w:num w:numId="2">
-    <w:abstractNumId w:val="6"/>
+    <w:abstractNumId w:val="7"/>
   </w:num>
   <w:num w:numId="3">
     <w:abstractNumId w:val="4"/>
   </w:num>
   <w:num w:numId="4">
-    <w:abstractNumId w:val="10"/>
+    <w:abstractNumId w:val="12"/>
   </w:num>
   <w:num w:numId="5">
-    <w:abstractNumId w:val="15"/>
+    <w:abstractNumId w:val="17"/>
   </w:num>
   <w:num w:numId="6">
     <w:abstractNumId w:val="1"/>
   </w:num>
   <w:num w:numId="7">
-    <w:abstractNumId w:val="7"/>
+    <w:abstractNumId w:val="8"/>
   </w:num>
   <w:num w:numId="8">
     <w:abstractNumId w:val="0"/>
   </w:num>
   <w:num w:numId="9">
-    <w:abstractNumId w:val="13"/>
+    <w:abstractNumId w:val="15"/>
   </w:num>
   <w:num w:numId="10">
     <w:abstractNumId w:val="3"/>
@@ -16904,22 +17509,31 @@
     <w:abstractNumId w:val="2"/>
   </w:num>
   <w:num w:numId="12">
-    <w:abstractNumId w:val="11"/>
+    <w:abstractNumId w:val="13"/>
   </w:num>
   <w:num w:numId="13">
-    <w:abstractNumId w:val="16"/>
+    <w:abstractNumId w:val="19"/>
   </w:num>
   <w:num w:numId="14">
     <w:abstractNumId w:val="5"/>
   </w:num>
   <w:num w:numId="15">
-    <w:abstractNumId w:val="8"/>
+    <w:abstractNumId w:val="10"/>
   </w:num>
   <w:num w:numId="16">
+    <w:abstractNumId w:val="11"/>
+  </w:num>
+  <w:num w:numId="17">
+    <w:abstractNumId w:val="14"/>
+  </w:num>
+  <w:num w:numId="18">
+    <w:abstractNumId w:val="18"/>
+  </w:num>
+  <w:num w:numId="19">
     <w:abstractNumId w:val="9"/>
   </w:num>
-  <w:num w:numId="17">
-    <w:abstractNumId w:val="12"/>
+  <w:num w:numId="20">
+    <w:abstractNumId w:val="6"/>
   </w:num>
 </w:numbering>
 </file>
@@ -17955,6 +18569,22 @@
       </w:tcPr>
     </w:tblStylePr>
   </w:style>
+  <w:style w:type="paragraph" w:styleId="NormalWeb">
+    <w:name w:val="Normal (Web)"/>
+    <w:basedOn w:val="Normal"/>
+    <w:uiPriority w:val="99"/>
+    <w:unhideWhenUsed/>
+    <w:rsid w:val="007F4DFA"/>
+    <w:pPr>
+      <w:spacing w:before="100" w:beforeAutospacing="1" w:after="100" w:afterAutospacing="1" w:line="240" w:lineRule="auto"/>
+    </w:pPr>
+    <w:rPr>
+      <w:rFonts w:ascii="Times New Roman" w:eastAsia="Times New Roman" w:hAnsi="Times New Roman" w:cs="Times New Roman"/>
+      <w:sz w:val="24"/>
+      <w:szCs w:val="24"/>
+      <w:lang w:eastAsia="es-MX"/>
+    </w:rPr>
+  </w:style>
 </w:styles>
 </file>
 

</xml_diff>

<commit_message>
Agregando Lista de Actores Semantica y Objetivo en Proceso
</commit_message>
<xml_diff>
--- a/DentiSmart.Documentacion/Casos de uso.docx
+++ b/DentiSmart.Documentacion/Casos de uso.docx
@@ -9594,7 +9594,27 @@
           <w:szCs w:val="24"/>
           <w:lang w:val="es-ES"/>
         </w:rPr>
-        <w:t xml:space="preserve">: Administrar Tratamiento </w:t>
+        <w:t>: A</w:t>
+      </w:r>
+      <w:r>
+        <w:rPr>
+          <w:rFonts w:ascii="Arial" w:hAnsi="Arial" w:cs="Arial"/>
+          <w:color w:val="000000" w:themeColor="text1"/>
+          <w:sz w:val="24"/>
+          <w:szCs w:val="24"/>
+          <w:lang w:val="es-ES"/>
+        </w:rPr>
+        <w:t>gregar</w:t>
+      </w:r>
+      <w:r>
+        <w:rPr>
+          <w:rFonts w:ascii="Arial" w:hAnsi="Arial" w:cs="Arial"/>
+          <w:color w:val="000000" w:themeColor="text1"/>
+          <w:sz w:val="24"/>
+          <w:szCs w:val="24"/>
+          <w:lang w:val="es-ES"/>
+        </w:rPr>
+        <w:t xml:space="preserve"> Tratamiento </w:t>
       </w:r>
     </w:p>
     <w:tbl>
@@ -13296,7 +13316,181 @@
           <w:szCs w:val="24"/>
           <w:lang w:val="es-ES"/>
         </w:rPr>
-        <w:t>CU13: Actualizar Historial Clínico</w:t>
+        <w:t>CU13: Editar Paciente</w:t>
+      </w:r>
+    </w:p>
+    <w:p>
+      <w:pPr>
+        <w:jc w:val="both"/>
+        <w:rPr>
+          <w:rFonts w:ascii="Arial" w:hAnsi="Arial" w:cs="Arial"/>
+          <w:color w:val="000000" w:themeColor="text1"/>
+          <w:sz w:val="24"/>
+          <w:szCs w:val="24"/>
+          <w:lang w:val="es-ES"/>
+        </w:rPr>
+      </w:pPr>
+      <w:r>
+        <w:rPr>
+          <w:rFonts w:ascii="Arial" w:hAnsi="Arial" w:cs="Arial"/>
+          <w:color w:val="000000" w:themeColor="text1"/>
+          <w:sz w:val="24"/>
+          <w:szCs w:val="24"/>
+          <w:lang w:val="es-ES"/>
+        </w:rPr>
+        <w:t>CU14: Eliminar Paciente</w:t>
+      </w:r>
+    </w:p>
+    <w:p>
+      <w:pPr>
+        <w:jc w:val="both"/>
+        <w:rPr>
+          <w:rFonts w:ascii="Arial" w:hAnsi="Arial" w:cs="Arial"/>
+          <w:color w:val="000000" w:themeColor="text1"/>
+          <w:sz w:val="24"/>
+          <w:szCs w:val="24"/>
+          <w:lang w:val="es-ES"/>
+        </w:rPr>
+      </w:pPr>
+      <w:r>
+        <w:rPr>
+          <w:rFonts w:ascii="Arial" w:hAnsi="Arial" w:cs="Arial"/>
+          <w:color w:val="000000" w:themeColor="text1"/>
+          <w:sz w:val="24"/>
+          <w:szCs w:val="24"/>
+          <w:lang w:val="es-ES"/>
+        </w:rPr>
+        <w:t>CU15: Modificar Inventario</w:t>
+      </w:r>
+    </w:p>
+    <w:p>
+      <w:pPr>
+        <w:jc w:val="both"/>
+        <w:rPr>
+          <w:rFonts w:ascii="Arial" w:hAnsi="Arial" w:cs="Arial"/>
+          <w:color w:val="000000" w:themeColor="text1"/>
+          <w:sz w:val="24"/>
+          <w:szCs w:val="24"/>
+          <w:lang w:val="es-ES"/>
+        </w:rPr>
+      </w:pPr>
+      <w:r>
+        <w:rPr>
+          <w:rFonts w:ascii="Arial" w:hAnsi="Arial" w:cs="Arial"/>
+          <w:color w:val="000000" w:themeColor="text1"/>
+          <w:sz w:val="24"/>
+          <w:szCs w:val="24"/>
+          <w:lang w:val="es-ES"/>
+        </w:rPr>
+        <w:t>CU16: Eliminar Inventario</w:t>
+      </w:r>
+    </w:p>
+    <w:p>
+      <w:pPr>
+        <w:jc w:val="both"/>
+        <w:rPr>
+          <w:rFonts w:ascii="Arial" w:hAnsi="Arial" w:cs="Arial"/>
+          <w:color w:val="000000" w:themeColor="text1"/>
+          <w:sz w:val="24"/>
+          <w:szCs w:val="24"/>
+          <w:lang w:val="es-ES"/>
+        </w:rPr>
+      </w:pPr>
+      <w:r>
+        <w:rPr>
+          <w:rFonts w:ascii="Arial" w:hAnsi="Arial" w:cs="Arial"/>
+          <w:color w:val="000000" w:themeColor="text1"/>
+          <w:sz w:val="24"/>
+          <w:szCs w:val="24"/>
+          <w:lang w:val="es-ES"/>
+        </w:rPr>
+        <w:t>CU17: Registrar Consultorio</w:t>
+      </w:r>
+    </w:p>
+    <w:p>
+      <w:pPr>
+        <w:jc w:val="both"/>
+        <w:rPr>
+          <w:rFonts w:ascii="Arial" w:hAnsi="Arial" w:cs="Arial"/>
+          <w:color w:val="000000" w:themeColor="text1"/>
+          <w:sz w:val="24"/>
+          <w:szCs w:val="24"/>
+          <w:lang w:val="es-ES"/>
+        </w:rPr>
+      </w:pPr>
+      <w:r>
+        <w:rPr>
+          <w:rFonts w:ascii="Arial" w:hAnsi="Arial" w:cs="Arial"/>
+          <w:color w:val="000000" w:themeColor="text1"/>
+          <w:sz w:val="24"/>
+          <w:szCs w:val="24"/>
+          <w:lang w:val="es-ES"/>
+        </w:rPr>
+        <w:t>CU18: Editar Consultorio</w:t>
+      </w:r>
+    </w:p>
+    <w:p>
+      <w:pPr>
+        <w:jc w:val="both"/>
+        <w:rPr>
+          <w:rFonts w:ascii="Arial" w:hAnsi="Arial" w:cs="Arial"/>
+          <w:color w:val="000000" w:themeColor="text1"/>
+          <w:sz w:val="24"/>
+          <w:szCs w:val="24"/>
+          <w:lang w:val="es-ES"/>
+        </w:rPr>
+      </w:pPr>
+      <w:r>
+        <w:rPr>
+          <w:rFonts w:ascii="Arial" w:hAnsi="Arial" w:cs="Arial"/>
+          <w:color w:val="000000" w:themeColor="text1"/>
+          <w:sz w:val="24"/>
+          <w:szCs w:val="24"/>
+          <w:lang w:val="es-ES"/>
+        </w:rPr>
+        <w:t>CU19: Eliminar Consultorio</w:t>
+      </w:r>
+    </w:p>
+    <w:p>
+      <w:pPr>
+        <w:jc w:val="both"/>
+        <w:rPr>
+          <w:rFonts w:ascii="Arial" w:hAnsi="Arial" w:cs="Arial"/>
+          <w:color w:val="000000" w:themeColor="text1"/>
+          <w:sz w:val="24"/>
+          <w:szCs w:val="24"/>
+          <w:lang w:val="es-ES"/>
+        </w:rPr>
+      </w:pPr>
+      <w:r>
+        <w:rPr>
+          <w:rFonts w:ascii="Arial" w:hAnsi="Arial" w:cs="Arial"/>
+          <w:color w:val="000000" w:themeColor="text1"/>
+          <w:sz w:val="24"/>
+          <w:szCs w:val="24"/>
+          <w:lang w:val="es-ES"/>
+        </w:rPr>
+        <w:t>CU</w:t>
+      </w:r>
+      <w:r>
+        <w:rPr>
+          <w:rFonts w:ascii="Arial" w:hAnsi="Arial" w:cs="Arial"/>
+          <w:color w:val="000000" w:themeColor="text1"/>
+          <w:sz w:val="24"/>
+          <w:szCs w:val="24"/>
+          <w:lang w:val="es-ES"/>
+        </w:rPr>
+        <w:t>20</w:t>
+      </w:r>
+      <w:r>
+        <w:rPr>
+          <w:rFonts w:ascii="Arial" w:hAnsi="Arial" w:cs="Arial"/>
+          <w:color w:val="000000" w:themeColor="text1"/>
+          <w:sz w:val="24"/>
+          <w:szCs w:val="24"/>
+          <w:lang w:val="es-ES"/>
+        </w:rPr>
+        <w:t>: Actualizar Historial Clínico</w:t>
       </w:r>
     </w:p>
     <w:tbl>
@@ -13455,6 +13649,7 @@
                 <w:szCs w:val="24"/>
                 <w:lang w:val="es-ES"/>
               </w:rPr>
+              <w:lastRenderedPageBreak/>
               <w:t>Objetivo</w:t>
             </w:r>
           </w:p>
@@ -13622,6 +13817,300 @@
           <w:lang w:val="es-ES"/>
         </w:rPr>
       </w:pPr>
+    </w:p>
+    <w:p>
+      <w:pPr>
+        <w:jc w:val="both"/>
+        <w:rPr>
+          <w:rFonts w:ascii="Arial" w:hAnsi="Arial" w:cs="Arial"/>
+          <w:b/>
+          <w:bCs/>
+          <w:sz w:val="24"/>
+          <w:szCs w:val="24"/>
+          <w:u w:val="single"/>
+          <w:lang w:val="es-ES"/>
+        </w:rPr>
+      </w:pPr>
+    </w:p>
+    <w:p>
+      <w:pPr>
+        <w:jc w:val="both"/>
+        <w:rPr>
+          <w:rFonts w:ascii="Arial" w:hAnsi="Arial" w:cs="Arial"/>
+          <w:b/>
+          <w:bCs/>
+          <w:sz w:val="24"/>
+          <w:szCs w:val="24"/>
+          <w:u w:val="single"/>
+          <w:lang w:val="es-ES"/>
+        </w:rPr>
+      </w:pPr>
+    </w:p>
+    <w:p>
+      <w:pPr>
+        <w:jc w:val="both"/>
+        <w:rPr>
+          <w:rFonts w:ascii="Arial" w:hAnsi="Arial" w:cs="Arial"/>
+          <w:b/>
+          <w:bCs/>
+          <w:sz w:val="24"/>
+          <w:szCs w:val="24"/>
+          <w:u w:val="single"/>
+          <w:lang w:val="es-ES"/>
+        </w:rPr>
+      </w:pPr>
+    </w:p>
+    <w:p>
+      <w:pPr>
+        <w:jc w:val="both"/>
+        <w:rPr>
+          <w:rFonts w:ascii="Arial" w:hAnsi="Arial" w:cs="Arial"/>
+          <w:b/>
+          <w:bCs/>
+          <w:sz w:val="24"/>
+          <w:szCs w:val="24"/>
+          <w:u w:val="single"/>
+          <w:lang w:val="es-ES"/>
+        </w:rPr>
+      </w:pPr>
+    </w:p>
+    <w:p>
+      <w:pPr>
+        <w:jc w:val="both"/>
+        <w:rPr>
+          <w:rFonts w:ascii="Arial" w:hAnsi="Arial" w:cs="Arial"/>
+          <w:b/>
+          <w:bCs/>
+          <w:sz w:val="24"/>
+          <w:szCs w:val="24"/>
+          <w:u w:val="single"/>
+          <w:lang w:val="es-ES"/>
+        </w:rPr>
+      </w:pPr>
+    </w:p>
+    <w:p>
+      <w:pPr>
+        <w:jc w:val="both"/>
+        <w:rPr>
+          <w:rFonts w:ascii="Arial" w:hAnsi="Arial" w:cs="Arial"/>
+          <w:b/>
+          <w:bCs/>
+          <w:sz w:val="24"/>
+          <w:szCs w:val="24"/>
+          <w:u w:val="single"/>
+          <w:lang w:val="es-ES"/>
+        </w:rPr>
+      </w:pPr>
+    </w:p>
+    <w:p>
+      <w:pPr>
+        <w:jc w:val="both"/>
+        <w:rPr>
+          <w:rFonts w:ascii="Arial" w:hAnsi="Arial" w:cs="Arial"/>
+          <w:b/>
+          <w:bCs/>
+          <w:sz w:val="24"/>
+          <w:szCs w:val="24"/>
+          <w:u w:val="single"/>
+          <w:lang w:val="es-ES"/>
+        </w:rPr>
+      </w:pPr>
+    </w:p>
+    <w:p>
+      <w:pPr>
+        <w:jc w:val="both"/>
+        <w:rPr>
+          <w:rFonts w:ascii="Arial" w:hAnsi="Arial" w:cs="Arial"/>
+          <w:b/>
+          <w:bCs/>
+          <w:sz w:val="24"/>
+          <w:szCs w:val="24"/>
+          <w:u w:val="single"/>
+          <w:lang w:val="es-ES"/>
+        </w:rPr>
+      </w:pPr>
+    </w:p>
+    <w:p>
+      <w:pPr>
+        <w:jc w:val="both"/>
+        <w:rPr>
+          <w:rFonts w:ascii="Arial" w:hAnsi="Arial" w:cs="Arial"/>
+          <w:b/>
+          <w:bCs/>
+          <w:sz w:val="24"/>
+          <w:szCs w:val="24"/>
+          <w:u w:val="single"/>
+          <w:lang w:val="es-ES"/>
+        </w:rPr>
+      </w:pPr>
+    </w:p>
+    <w:p>
+      <w:pPr>
+        <w:jc w:val="both"/>
+        <w:rPr>
+          <w:rFonts w:ascii="Arial" w:hAnsi="Arial" w:cs="Arial"/>
+          <w:b/>
+          <w:bCs/>
+          <w:sz w:val="24"/>
+          <w:szCs w:val="24"/>
+          <w:u w:val="single"/>
+          <w:lang w:val="es-ES"/>
+        </w:rPr>
+      </w:pPr>
+    </w:p>
+    <w:p>
+      <w:pPr>
+        <w:jc w:val="both"/>
+        <w:rPr>
+          <w:rFonts w:ascii="Arial" w:hAnsi="Arial" w:cs="Arial"/>
+          <w:b/>
+          <w:bCs/>
+          <w:sz w:val="24"/>
+          <w:szCs w:val="24"/>
+          <w:u w:val="single"/>
+          <w:lang w:val="es-ES"/>
+        </w:rPr>
+      </w:pPr>
+    </w:p>
+    <w:p>
+      <w:pPr>
+        <w:jc w:val="both"/>
+        <w:rPr>
+          <w:rFonts w:ascii="Arial" w:hAnsi="Arial" w:cs="Arial"/>
+          <w:b/>
+          <w:bCs/>
+          <w:sz w:val="24"/>
+          <w:szCs w:val="24"/>
+          <w:u w:val="single"/>
+          <w:lang w:val="es-ES"/>
+        </w:rPr>
+      </w:pPr>
+    </w:p>
+    <w:p>
+      <w:pPr>
+        <w:jc w:val="both"/>
+        <w:rPr>
+          <w:rFonts w:ascii="Arial" w:hAnsi="Arial" w:cs="Arial"/>
+          <w:b/>
+          <w:bCs/>
+          <w:sz w:val="24"/>
+          <w:szCs w:val="24"/>
+          <w:u w:val="single"/>
+          <w:lang w:val="es-ES"/>
+        </w:rPr>
+      </w:pPr>
+    </w:p>
+    <w:p>
+      <w:pPr>
+        <w:jc w:val="both"/>
+        <w:rPr>
+          <w:rFonts w:ascii="Arial" w:hAnsi="Arial" w:cs="Arial"/>
+          <w:b/>
+          <w:bCs/>
+          <w:sz w:val="24"/>
+          <w:szCs w:val="24"/>
+          <w:u w:val="single"/>
+          <w:lang w:val="es-ES"/>
+        </w:rPr>
+      </w:pPr>
+    </w:p>
+    <w:p>
+      <w:pPr>
+        <w:jc w:val="both"/>
+        <w:rPr>
+          <w:rFonts w:ascii="Arial" w:hAnsi="Arial" w:cs="Arial"/>
+          <w:b/>
+          <w:bCs/>
+          <w:sz w:val="24"/>
+          <w:szCs w:val="24"/>
+          <w:u w:val="single"/>
+          <w:lang w:val="es-ES"/>
+        </w:rPr>
+      </w:pPr>
+    </w:p>
+    <w:p>
+      <w:pPr>
+        <w:jc w:val="both"/>
+        <w:rPr>
+          <w:rFonts w:ascii="Arial" w:hAnsi="Arial" w:cs="Arial"/>
+          <w:b/>
+          <w:bCs/>
+          <w:sz w:val="24"/>
+          <w:szCs w:val="24"/>
+          <w:u w:val="single"/>
+          <w:lang w:val="es-ES"/>
+        </w:rPr>
+      </w:pPr>
+    </w:p>
+    <w:p>
+      <w:pPr>
+        <w:jc w:val="both"/>
+        <w:rPr>
+          <w:rFonts w:ascii="Arial" w:hAnsi="Arial" w:cs="Arial"/>
+          <w:b/>
+          <w:bCs/>
+          <w:sz w:val="24"/>
+          <w:szCs w:val="24"/>
+          <w:u w:val="single"/>
+          <w:lang w:val="es-ES"/>
+        </w:rPr>
+      </w:pPr>
+    </w:p>
+    <w:p>
+      <w:pPr>
+        <w:jc w:val="both"/>
+        <w:rPr>
+          <w:rFonts w:ascii="Arial" w:hAnsi="Arial" w:cs="Arial"/>
+          <w:b/>
+          <w:bCs/>
+          <w:sz w:val="24"/>
+          <w:szCs w:val="24"/>
+          <w:u w:val="single"/>
+          <w:lang w:val="es-ES"/>
+        </w:rPr>
+      </w:pPr>
+    </w:p>
+    <w:p>
+      <w:pPr>
+        <w:jc w:val="both"/>
+        <w:rPr>
+          <w:rFonts w:ascii="Arial" w:hAnsi="Arial" w:cs="Arial"/>
+          <w:b/>
+          <w:bCs/>
+          <w:sz w:val="24"/>
+          <w:szCs w:val="24"/>
+          <w:u w:val="single"/>
+          <w:lang w:val="es-ES"/>
+        </w:rPr>
+      </w:pPr>
+    </w:p>
+    <w:p>
+      <w:pPr>
+        <w:jc w:val="both"/>
+        <w:rPr>
+          <w:rFonts w:ascii="Arial" w:hAnsi="Arial" w:cs="Arial"/>
+          <w:b/>
+          <w:bCs/>
+          <w:sz w:val="24"/>
+          <w:szCs w:val="24"/>
+          <w:u w:val="single"/>
+          <w:lang w:val="es-ES"/>
+        </w:rPr>
+      </w:pPr>
+    </w:p>
+    <w:p>
+      <w:pPr>
+        <w:jc w:val="both"/>
+        <w:rPr>
+          <w:rFonts w:ascii="Arial" w:hAnsi="Arial" w:cs="Arial"/>
+          <w:b/>
+          <w:bCs/>
+          <w:sz w:val="24"/>
+          <w:szCs w:val="24"/>
+          <w:u w:val="single"/>
+          <w:lang w:val="es-ES"/>
+        </w:rPr>
+      </w:pPr>
       <w:r>
         <w:rPr>
           <w:rFonts w:ascii="Arial" w:hAnsi="Arial" w:cs="Arial"/>
@@ -13903,19 +14392,51 @@
     <w:p>
       <w:pPr>
         <w:pStyle w:val="Prrafodelista"/>
-        <w:jc w:val="both"/>
-        <w:rPr>
-          <w:rFonts w:ascii="Arial" w:hAnsi="Arial" w:cs="Arial"/>
-          <w:sz w:val="24"/>
-          <w:szCs w:val="24"/>
-          <w:lang w:val="es-ES"/>
-        </w:rPr>
-      </w:pPr>
+        <w:numPr>
+          <w:ilvl w:val="0"/>
+          <w:numId w:val="22"/>
+        </w:numPr>
+        <w:jc w:val="both"/>
+        <w:rPr>
+          <w:rFonts w:ascii="Arial" w:hAnsi="Arial" w:cs="Arial"/>
+          <w:sz w:val="24"/>
+          <w:szCs w:val="24"/>
+          <w:lang w:val="es-ES"/>
+        </w:rPr>
+      </w:pPr>
+      <w:r>
+        <w:rPr>
+          <w:rFonts w:ascii="Arial" w:hAnsi="Arial" w:cs="Arial"/>
+          <w:sz w:val="24"/>
+          <w:szCs w:val="24"/>
+          <w:lang w:val="es-ES"/>
+        </w:rPr>
+        <w:t>Administrador</w:t>
+      </w:r>
     </w:p>
     <w:p>
       <w:pPr>
         <w:pStyle w:val="Prrafodelista"/>
-        <w:jc w:val="center"/>
+        <w:jc w:val="both"/>
+        <w:rPr>
+          <w:rFonts w:ascii="Arial" w:hAnsi="Arial" w:cs="Arial"/>
+          <w:sz w:val="24"/>
+          <w:szCs w:val="24"/>
+          <w:lang w:val="es-ES"/>
+        </w:rPr>
+      </w:pPr>
+    </w:p>
+    <w:p>
+      <w:pPr>
+        <w:jc w:val="both"/>
+        <w:rPr>
+          <w:rFonts w:ascii="Arial" w:hAnsi="Arial" w:cs="Arial"/>
+          <w:sz w:val="24"/>
+          <w:szCs w:val="24"/>
+          <w:lang w:val="es-ES"/>
+        </w:rPr>
+      </w:pPr>
+      <w:r>
         <w:rPr>
           <w:rFonts w:ascii="Arial" w:hAnsi="Arial" w:cs="Arial"/>
           <w:b/>
@@ -13924,7 +14445,8 @@
           <w:szCs w:val="24"/>
           <w:lang w:val="es-ES"/>
         </w:rPr>
-      </w:pPr>
+        <w:t>Administrador</w:t>
+      </w:r>
       <w:r>
         <w:rPr>
           <w:rFonts w:ascii="Arial" w:hAnsi="Arial" w:cs="Arial"/>
@@ -13934,19 +14456,8 @@
           <w:szCs w:val="24"/>
           <w:lang w:val="es-ES"/>
         </w:rPr>
-        <w:t>Secundarios</w:t>
-      </w:r>
-    </w:p>
-    <w:p>
-      <w:pPr>
-        <w:jc w:val="both"/>
-        <w:rPr>
-          <w:rFonts w:ascii="Arial" w:hAnsi="Arial" w:cs="Arial"/>
-          <w:sz w:val="24"/>
-          <w:szCs w:val="24"/>
-          <w:lang w:val="es-ES"/>
-        </w:rPr>
-      </w:pPr>
+        <w:t>es</w:t>
+      </w:r>
       <w:r>
         <w:rPr>
           <w:rFonts w:ascii="Arial" w:hAnsi="Arial" w:cs="Arial"/>
@@ -13956,16 +14467,34 @@
           <w:szCs w:val="24"/>
           <w:lang w:val="es-ES"/>
         </w:rPr>
-        <w:t>Administradores/Modificadores del Sistema:</w:t>
-      </w:r>
-      <w:r>
-        <w:rPr>
-          <w:rFonts w:ascii="Arial" w:hAnsi="Arial" w:cs="Arial"/>
-          <w:sz w:val="24"/>
-          <w:szCs w:val="24"/>
-          <w:lang w:val="es-ES"/>
-        </w:rPr>
-        <w:t xml:space="preserve"> Tienen como privilegio principal el de registrar a nuevos usuarios finales del sistema.</w:t>
+        <w:t>:</w:t>
+      </w:r>
+      <w:r>
+        <w:rPr>
+          <w:rFonts w:ascii="Arial" w:hAnsi="Arial" w:cs="Arial"/>
+          <w:sz w:val="24"/>
+          <w:szCs w:val="24"/>
+          <w:lang w:val="es-ES"/>
+        </w:rPr>
+        <w:t xml:space="preserve"> Tienen como privilegio principal el de registrar</w:t>
+      </w:r>
+      <w:r>
+        <w:rPr>
+          <w:rFonts w:ascii="Arial" w:hAnsi="Arial" w:cs="Arial"/>
+          <w:sz w:val="24"/>
+          <w:szCs w:val="24"/>
+          <w:lang w:val="es-ES"/>
+        </w:rPr>
+        <w:t>, editar, eliminar</w:t>
+      </w:r>
+      <w:r>
+        <w:rPr>
+          <w:rFonts w:ascii="Arial" w:hAnsi="Arial" w:cs="Arial"/>
+          <w:sz w:val="24"/>
+          <w:szCs w:val="24"/>
+          <w:lang w:val="es-ES"/>
+        </w:rPr>
+        <w:t xml:space="preserve"> a nuevos usuarios finales del sistema.</w:t>
       </w:r>
     </w:p>
     <w:p>
@@ -14051,8 +14580,19 @@
           <w:szCs w:val="24"/>
           <w:lang w:val="es-ES"/>
         </w:rPr>
-        <w:t>Lista de actores-</w:t>
-      </w:r>
+        <w:t>Secundarios</w:t>
+      </w:r>
+    </w:p>
+    <w:p>
+      <w:pPr>
+        <w:jc w:val="both"/>
+        <w:rPr>
+          <w:rFonts w:ascii="Arial" w:hAnsi="Arial" w:cs="Arial"/>
+          <w:sz w:val="24"/>
+          <w:szCs w:val="24"/>
+          <w:lang w:val="es-ES"/>
+        </w:rPr>
+      </w:pPr>
       <w:r>
         <w:rPr>
           <w:rFonts w:ascii="Arial" w:hAnsi="Arial" w:cs="Arial"/>
@@ -14062,13 +14602,9 @@
           <w:szCs w:val="24"/>
           <w:lang w:val="es-ES"/>
         </w:rPr>
-        <w:t>objetivo</w:t>
-      </w:r>
-    </w:p>
-    <w:p>
-      <w:pPr>
-        <w:pStyle w:val="Prrafodelista"/>
-        <w:jc w:val="center"/>
+        <w:t>Ingeniero de Sistemas</w:t>
+      </w:r>
+      <w:r>
         <w:rPr>
           <w:rFonts w:ascii="Arial" w:hAnsi="Arial" w:cs="Arial"/>
           <w:b/>
@@ -14077,7 +14613,8 @@
           <w:szCs w:val="24"/>
           <w:lang w:val="es-ES"/>
         </w:rPr>
-      </w:pPr>
+        <w:t>:</w:t>
+      </w:r>
       <w:r>
         <w:rPr>
           <w:rFonts w:ascii="Arial" w:hAnsi="Arial" w:cs="Arial"/>
@@ -14087,11 +14624,39 @@
           <w:szCs w:val="24"/>
           <w:lang w:val="es-ES"/>
         </w:rPr>
-        <w:t>Primarios</w:t>
-      </w:r>
-    </w:p>
-    <w:p>
-      <w:pPr>
+        <w:t xml:space="preserve"> </w:t>
+      </w:r>
+      <w:r>
+        <w:rPr>
+          <w:rFonts w:ascii="Arial" w:hAnsi="Arial" w:cs="Arial"/>
+          <w:sz w:val="24"/>
+          <w:szCs w:val="24"/>
+          <w:lang w:val="es-ES"/>
+        </w:rPr>
+        <w:t>Es quien se encargará de desarrollar el sistema y de su mante</w:t>
+      </w:r>
+      <w:r>
+        <w:rPr>
+          <w:rFonts w:ascii="Arial" w:hAnsi="Arial" w:cs="Arial"/>
+          <w:sz w:val="24"/>
+          <w:szCs w:val="24"/>
+          <w:lang w:val="es-ES"/>
+        </w:rPr>
+        <w:t>ni</w:t>
+      </w:r>
+      <w:r>
+        <w:rPr>
+          <w:rFonts w:ascii="Arial" w:hAnsi="Arial" w:cs="Arial"/>
+          <w:sz w:val="24"/>
+          <w:szCs w:val="24"/>
+          <w:lang w:val="es-ES"/>
+        </w:rPr>
+        <w:t>miento constante.</w:t>
+      </w:r>
+    </w:p>
+    <w:p>
+      <w:pPr>
+        <w:jc w:val="both"/>
         <w:rPr>
           <w:rFonts w:ascii="Arial" w:hAnsi="Arial" w:cs="Arial"/>
           <w:b/>
@@ -14101,10 +14666,7 @@
           <w:lang w:val="es-ES"/>
         </w:rPr>
       </w:pPr>
-    </w:p>
-    <w:p>
-      <w:pPr>
-        <w:jc w:val="both"/>
+      <w:r>
         <w:rPr>
           <w:rFonts w:ascii="Arial" w:hAnsi="Arial" w:cs="Arial"/>
           <w:b/>
@@ -14113,17 +14675,7 @@
           <w:szCs w:val="24"/>
           <w:lang w:val="es-ES"/>
         </w:rPr>
-      </w:pPr>
-      <w:r>
-        <w:rPr>
-          <w:rFonts w:ascii="Arial" w:hAnsi="Arial" w:cs="Arial"/>
-          <w:b/>
-          <w:bCs/>
-          <w:sz w:val="24"/>
-          <w:szCs w:val="24"/>
-          <w:lang w:val="es-ES"/>
-        </w:rPr>
-        <w:t>Usuarios finales del sistema</w:t>
+        <w:t>Actores:</w:t>
       </w:r>
     </w:p>
     <w:p>
@@ -14148,7 +14700,159 @@
           <w:szCs w:val="24"/>
           <w:lang w:val="es-ES"/>
         </w:rPr>
-        <w:t>Paciente:</w:t>
+        <w:t>Ingeniero de Sistemas.</w:t>
+      </w:r>
+    </w:p>
+    <w:p>
+      <w:pPr>
+        <w:jc w:val="both"/>
+        <w:rPr>
+          <w:rFonts w:ascii="Arial" w:hAnsi="Arial" w:cs="Arial"/>
+          <w:sz w:val="24"/>
+          <w:szCs w:val="24"/>
+          <w:lang w:val="es-ES"/>
+        </w:rPr>
+      </w:pPr>
+    </w:p>
+    <w:p>
+      <w:pPr>
+        <w:jc w:val="both"/>
+        <w:rPr>
+          <w:rFonts w:ascii="Arial" w:hAnsi="Arial" w:cs="Arial"/>
+          <w:sz w:val="24"/>
+          <w:szCs w:val="24"/>
+          <w:lang w:val="es-ES"/>
+        </w:rPr>
+      </w:pPr>
+    </w:p>
+    <w:p>
+      <w:pPr>
+        <w:jc w:val="both"/>
+        <w:rPr>
+          <w:rFonts w:ascii="Arial" w:hAnsi="Arial" w:cs="Arial"/>
+          <w:sz w:val="24"/>
+          <w:szCs w:val="24"/>
+          <w:lang w:val="es-ES"/>
+        </w:rPr>
+      </w:pPr>
+    </w:p>
+    <w:p>
+      <w:pPr>
+        <w:jc w:val="both"/>
+        <w:rPr>
+          <w:rFonts w:ascii="Arial" w:hAnsi="Arial" w:cs="Arial"/>
+          <w:sz w:val="24"/>
+          <w:szCs w:val="24"/>
+          <w:lang w:val="es-ES"/>
+        </w:rPr>
+      </w:pPr>
+    </w:p>
+    <w:p>
+      <w:pPr>
+        <w:jc w:val="both"/>
+        <w:rPr>
+          <w:rFonts w:ascii="Arial" w:hAnsi="Arial" w:cs="Arial"/>
+          <w:sz w:val="24"/>
+          <w:szCs w:val="24"/>
+          <w:lang w:val="es-ES"/>
+        </w:rPr>
+      </w:pPr>
+    </w:p>
+    <w:p>
+      <w:pPr>
+        <w:jc w:val="both"/>
+        <w:rPr>
+          <w:rFonts w:ascii="Arial" w:hAnsi="Arial" w:cs="Arial"/>
+          <w:sz w:val="24"/>
+          <w:szCs w:val="24"/>
+          <w:lang w:val="es-ES"/>
+        </w:rPr>
+      </w:pPr>
+    </w:p>
+    <w:p>
+      <w:pPr>
+        <w:pStyle w:val="Prrafodelista"/>
+        <w:jc w:val="center"/>
+        <w:rPr>
+          <w:rFonts w:ascii="Arial" w:hAnsi="Arial" w:cs="Arial"/>
+          <w:b/>
+          <w:bCs/>
+          <w:sz w:val="24"/>
+          <w:szCs w:val="24"/>
+          <w:lang w:val="es-ES"/>
+        </w:rPr>
+      </w:pPr>
+      <w:r>
+        <w:rPr>
+          <w:rFonts w:ascii="Arial" w:hAnsi="Arial" w:cs="Arial"/>
+          <w:b/>
+          <w:bCs/>
+          <w:sz w:val="24"/>
+          <w:szCs w:val="24"/>
+          <w:lang w:val="es-ES"/>
+        </w:rPr>
+        <w:lastRenderedPageBreak/>
+        <w:t>Lista de actores-</w:t>
+      </w:r>
+      <w:r>
+        <w:rPr>
+          <w:rFonts w:ascii="Arial" w:hAnsi="Arial" w:cs="Arial"/>
+          <w:b/>
+          <w:bCs/>
+          <w:sz w:val="24"/>
+          <w:szCs w:val="24"/>
+          <w:lang w:val="es-ES"/>
+        </w:rPr>
+        <w:t>objetivo</w:t>
+      </w:r>
+    </w:p>
+    <w:p>
+      <w:pPr>
+        <w:pStyle w:val="Prrafodelista"/>
+        <w:jc w:val="center"/>
+        <w:rPr>
+          <w:rFonts w:ascii="Arial" w:hAnsi="Arial" w:cs="Arial"/>
+          <w:b/>
+          <w:bCs/>
+          <w:sz w:val="24"/>
+          <w:szCs w:val="24"/>
+          <w:lang w:val="es-ES"/>
+        </w:rPr>
+      </w:pPr>
+      <w:r>
+        <w:rPr>
+          <w:rFonts w:ascii="Arial" w:hAnsi="Arial" w:cs="Arial"/>
+          <w:b/>
+          <w:bCs/>
+          <w:sz w:val="24"/>
+          <w:szCs w:val="24"/>
+          <w:lang w:val="es-ES"/>
+        </w:rPr>
+        <w:t>Primarios</w:t>
+      </w:r>
+    </w:p>
+    <w:p>
+      <w:pPr>
+        <w:jc w:val="both"/>
+        <w:rPr>
+          <w:rFonts w:ascii="Arial" w:hAnsi="Arial" w:cs="Arial"/>
+          <w:b/>
+          <w:bCs/>
+          <w:sz w:val="24"/>
+          <w:szCs w:val="24"/>
+          <w:lang w:val="es-ES"/>
+        </w:rPr>
+      </w:pPr>
+      <w:r>
+        <w:rPr>
+          <w:rFonts w:ascii="Arial" w:hAnsi="Arial" w:cs="Arial"/>
+          <w:b/>
+          <w:bCs/>
+          <w:sz w:val="24"/>
+          <w:szCs w:val="24"/>
+          <w:lang w:val="es-ES"/>
+        </w:rPr>
+        <w:t>Usuarios finales del sistema</w:t>
       </w:r>
     </w:p>
     <w:p>
@@ -14173,21 +14877,358 @@
           <w:szCs w:val="24"/>
           <w:lang w:val="es-ES"/>
         </w:rPr>
+        <w:t>Paciente:</w:t>
+      </w:r>
+    </w:p>
+    <w:p>
+      <w:pPr>
+        <w:pStyle w:val="Prrafodelista"/>
+        <w:numPr>
+          <w:ilvl w:val="0"/>
+          <w:numId w:val="26"/>
+        </w:numPr>
+        <w:jc w:val="both"/>
+        <w:rPr>
+          <w:rFonts w:ascii="Arial" w:hAnsi="Arial" w:cs="Arial"/>
+          <w:sz w:val="24"/>
+          <w:szCs w:val="24"/>
+          <w:lang w:val="es-ES"/>
+        </w:rPr>
+      </w:pPr>
+      <w:r>
+        <w:rPr>
+          <w:rFonts w:ascii="Arial" w:hAnsi="Arial" w:cs="Arial"/>
+          <w:sz w:val="24"/>
+          <w:szCs w:val="24"/>
+          <w:lang w:val="es-ES"/>
+        </w:rPr>
+        <w:t>Agendar Cita Dental</w:t>
+      </w:r>
+    </w:p>
+    <w:p>
+      <w:pPr>
+        <w:pStyle w:val="Prrafodelista"/>
+        <w:numPr>
+          <w:ilvl w:val="0"/>
+          <w:numId w:val="26"/>
+        </w:numPr>
+        <w:jc w:val="both"/>
+        <w:rPr>
+          <w:rFonts w:ascii="Arial" w:hAnsi="Arial" w:cs="Arial"/>
+          <w:sz w:val="24"/>
+          <w:szCs w:val="24"/>
+          <w:lang w:val="es-ES"/>
+        </w:rPr>
+      </w:pPr>
+      <w:r>
+        <w:rPr>
+          <w:rFonts w:ascii="Arial" w:hAnsi="Arial" w:cs="Arial"/>
+          <w:sz w:val="24"/>
+          <w:szCs w:val="24"/>
+          <w:lang w:val="es-ES"/>
+        </w:rPr>
+        <w:t>Eliminar Cita Dental</w:t>
+      </w:r>
+    </w:p>
+    <w:p>
+      <w:pPr>
+        <w:pStyle w:val="Prrafodelista"/>
+        <w:numPr>
+          <w:ilvl w:val="0"/>
+          <w:numId w:val="26"/>
+        </w:numPr>
+        <w:jc w:val="both"/>
+        <w:rPr>
+          <w:rFonts w:ascii="Arial" w:hAnsi="Arial" w:cs="Arial"/>
+          <w:sz w:val="24"/>
+          <w:szCs w:val="24"/>
+          <w:lang w:val="es-ES"/>
+        </w:rPr>
+      </w:pPr>
+      <w:r>
+        <w:rPr>
+          <w:rFonts w:ascii="Arial" w:hAnsi="Arial" w:cs="Arial"/>
+          <w:sz w:val="24"/>
+          <w:szCs w:val="24"/>
+          <w:lang w:val="es-ES"/>
+        </w:rPr>
+        <w:t>Modificar Cita Dental</w:t>
+      </w:r>
+    </w:p>
+    <w:p>
+      <w:pPr>
+        <w:pStyle w:val="Prrafodelista"/>
+        <w:numPr>
+          <w:ilvl w:val="0"/>
+          <w:numId w:val="26"/>
+        </w:numPr>
+        <w:jc w:val="both"/>
+        <w:rPr>
+          <w:rFonts w:ascii="Arial" w:hAnsi="Arial" w:cs="Arial"/>
+          <w:sz w:val="24"/>
+          <w:szCs w:val="24"/>
+          <w:lang w:val="es-ES"/>
+        </w:rPr>
+      </w:pPr>
+      <w:r>
+        <w:rPr>
+          <w:rFonts w:ascii="Arial" w:hAnsi="Arial" w:cs="Arial"/>
+          <w:sz w:val="24"/>
+          <w:szCs w:val="24"/>
+          <w:lang w:val="es-ES"/>
+        </w:rPr>
+        <w:t>Consultar Cita Dental</w:t>
+      </w:r>
+    </w:p>
+    <w:p>
+      <w:pPr>
+        <w:pStyle w:val="Prrafodelista"/>
+        <w:numPr>
+          <w:ilvl w:val="0"/>
+          <w:numId w:val="26"/>
+        </w:numPr>
+        <w:jc w:val="both"/>
+        <w:rPr>
+          <w:rFonts w:ascii="Arial" w:hAnsi="Arial" w:cs="Arial"/>
+          <w:sz w:val="24"/>
+          <w:szCs w:val="24"/>
+          <w:lang w:val="es-ES"/>
+        </w:rPr>
+      </w:pPr>
+      <w:r>
+        <w:rPr>
+          <w:rFonts w:ascii="Arial" w:hAnsi="Arial" w:cs="Arial"/>
+          <w:sz w:val="24"/>
+          <w:szCs w:val="24"/>
+          <w:lang w:val="es-ES"/>
+        </w:rPr>
+        <w:t>Realizar Pago</w:t>
+      </w:r>
+    </w:p>
+    <w:p>
+      <w:pPr>
+        <w:pStyle w:val="Prrafodelista"/>
+        <w:numPr>
+          <w:ilvl w:val="0"/>
+          <w:numId w:val="22"/>
+        </w:numPr>
+        <w:jc w:val="both"/>
+        <w:rPr>
+          <w:rFonts w:ascii="Arial" w:hAnsi="Arial" w:cs="Arial"/>
+          <w:sz w:val="24"/>
+          <w:szCs w:val="24"/>
+          <w:lang w:val="es-ES"/>
+        </w:rPr>
+      </w:pPr>
+      <w:r>
+        <w:rPr>
+          <w:rFonts w:ascii="Arial" w:hAnsi="Arial" w:cs="Arial"/>
+          <w:sz w:val="24"/>
+          <w:szCs w:val="24"/>
+          <w:lang w:val="es-ES"/>
+        </w:rPr>
         <w:t>Dentista:</w:t>
       </w:r>
     </w:p>
     <w:p>
       <w:pPr>
-        <w:jc w:val="both"/>
-        <w:rPr>
-          <w:rFonts w:ascii="Arial" w:hAnsi="Arial" w:cs="Arial"/>
-          <w:b/>
-          <w:bCs/>
-          <w:sz w:val="24"/>
-          <w:szCs w:val="24"/>
-          <w:lang w:val="es-ES"/>
-        </w:rPr>
-      </w:pPr>
+        <w:pStyle w:val="Prrafodelista"/>
+        <w:numPr>
+          <w:ilvl w:val="0"/>
+          <w:numId w:val="27"/>
+        </w:numPr>
+        <w:jc w:val="both"/>
+        <w:rPr>
+          <w:rFonts w:ascii="Arial" w:hAnsi="Arial" w:cs="Arial"/>
+          <w:sz w:val="24"/>
+          <w:szCs w:val="24"/>
+          <w:lang w:val="es-ES"/>
+        </w:rPr>
+      </w:pPr>
+      <w:r>
+        <w:rPr>
+          <w:rFonts w:ascii="Arial" w:hAnsi="Arial" w:cs="Arial"/>
+          <w:sz w:val="24"/>
+          <w:szCs w:val="24"/>
+          <w:lang w:val="es-ES"/>
+        </w:rPr>
+        <w:t>Agendar Cita Dental</w:t>
+      </w:r>
+    </w:p>
+    <w:p>
+      <w:pPr>
+        <w:pStyle w:val="Prrafodelista"/>
+        <w:numPr>
+          <w:ilvl w:val="0"/>
+          <w:numId w:val="27"/>
+        </w:numPr>
+        <w:jc w:val="both"/>
+        <w:rPr>
+          <w:rFonts w:ascii="Arial" w:hAnsi="Arial" w:cs="Arial"/>
+          <w:sz w:val="24"/>
+          <w:szCs w:val="24"/>
+          <w:lang w:val="es-ES"/>
+        </w:rPr>
+      </w:pPr>
+      <w:r>
+        <w:rPr>
+          <w:rFonts w:ascii="Arial" w:hAnsi="Arial" w:cs="Arial"/>
+          <w:sz w:val="24"/>
+          <w:szCs w:val="24"/>
+          <w:lang w:val="es-ES"/>
+        </w:rPr>
+        <w:t>Eliminar Cita Dental</w:t>
+      </w:r>
+    </w:p>
+    <w:p>
+      <w:pPr>
+        <w:pStyle w:val="Prrafodelista"/>
+        <w:numPr>
+          <w:ilvl w:val="0"/>
+          <w:numId w:val="27"/>
+        </w:numPr>
+        <w:jc w:val="both"/>
+        <w:rPr>
+          <w:rFonts w:ascii="Arial" w:hAnsi="Arial" w:cs="Arial"/>
+          <w:sz w:val="24"/>
+          <w:szCs w:val="24"/>
+          <w:lang w:val="es-ES"/>
+        </w:rPr>
+      </w:pPr>
+      <w:r>
+        <w:rPr>
+          <w:rFonts w:ascii="Arial" w:hAnsi="Arial" w:cs="Arial"/>
+          <w:sz w:val="24"/>
+          <w:szCs w:val="24"/>
+          <w:lang w:val="es-ES"/>
+        </w:rPr>
+        <w:t>Modificar Cita Dental</w:t>
+      </w:r>
+    </w:p>
+    <w:p>
+      <w:pPr>
+        <w:pStyle w:val="Prrafodelista"/>
+        <w:numPr>
+          <w:ilvl w:val="0"/>
+          <w:numId w:val="27"/>
+        </w:numPr>
+        <w:jc w:val="both"/>
+        <w:rPr>
+          <w:rFonts w:ascii="Arial" w:hAnsi="Arial" w:cs="Arial"/>
+          <w:sz w:val="24"/>
+          <w:szCs w:val="24"/>
+          <w:lang w:val="es-ES"/>
+        </w:rPr>
+      </w:pPr>
+      <w:r>
+        <w:rPr>
+          <w:rFonts w:ascii="Arial" w:hAnsi="Arial" w:cs="Arial"/>
+          <w:sz w:val="24"/>
+          <w:szCs w:val="24"/>
+          <w:lang w:val="es-ES"/>
+        </w:rPr>
+        <w:t>Consultar Cita Dental</w:t>
+      </w:r>
+    </w:p>
+    <w:p>
+      <w:pPr>
+        <w:pStyle w:val="Prrafodelista"/>
+        <w:numPr>
+          <w:ilvl w:val="0"/>
+          <w:numId w:val="27"/>
+        </w:numPr>
+        <w:jc w:val="both"/>
+        <w:rPr>
+          <w:rFonts w:ascii="Arial" w:hAnsi="Arial" w:cs="Arial"/>
+          <w:sz w:val="24"/>
+          <w:szCs w:val="24"/>
+          <w:lang w:val="es-ES"/>
+        </w:rPr>
+      </w:pPr>
+      <w:r>
+        <w:rPr>
+          <w:rFonts w:ascii="Arial" w:hAnsi="Arial" w:cs="Arial"/>
+          <w:sz w:val="24"/>
+          <w:szCs w:val="24"/>
+          <w:lang w:val="es-ES"/>
+        </w:rPr>
+        <w:t>Realizar Pago</w:t>
+      </w:r>
+    </w:p>
+    <w:p>
+      <w:pPr>
+        <w:pStyle w:val="Prrafodelista"/>
+        <w:numPr>
+          <w:ilvl w:val="0"/>
+          <w:numId w:val="27"/>
+        </w:numPr>
+        <w:jc w:val="both"/>
+        <w:rPr>
+          <w:rFonts w:ascii="Arial" w:hAnsi="Arial" w:cs="Arial"/>
+          <w:sz w:val="24"/>
+          <w:szCs w:val="24"/>
+          <w:lang w:val="es-ES"/>
+        </w:rPr>
+      </w:pPr>
+      <w:r>
+        <w:rPr>
+          <w:rFonts w:ascii="Arial" w:hAnsi="Arial" w:cs="Arial"/>
+          <w:sz w:val="24"/>
+          <w:szCs w:val="24"/>
+          <w:lang w:val="es-ES"/>
+        </w:rPr>
+        <w:t>Administrar Tratamiento</w:t>
+      </w:r>
+    </w:p>
+    <w:p>
+      <w:pPr>
+        <w:pStyle w:val="Prrafodelista"/>
+        <w:numPr>
+          <w:ilvl w:val="0"/>
+          <w:numId w:val="27"/>
+        </w:numPr>
+        <w:jc w:val="both"/>
+        <w:rPr>
+          <w:rFonts w:ascii="Arial" w:hAnsi="Arial" w:cs="Arial"/>
+          <w:sz w:val="24"/>
+          <w:szCs w:val="24"/>
+          <w:lang w:val="es-ES"/>
+        </w:rPr>
+      </w:pPr>
+      <w:r>
+        <w:rPr>
+          <w:rFonts w:ascii="Arial" w:hAnsi="Arial" w:cs="Arial"/>
+          <w:sz w:val="24"/>
+          <w:szCs w:val="24"/>
+          <w:lang w:val="es-ES"/>
+        </w:rPr>
+        <w:t>Editar Tratamiento</w:t>
+      </w:r>
+    </w:p>
+    <w:p>
+      <w:pPr>
+        <w:pStyle w:val="Prrafodelista"/>
+        <w:numPr>
+          <w:ilvl w:val="0"/>
+          <w:numId w:val="27"/>
+        </w:numPr>
+        <w:jc w:val="both"/>
+        <w:rPr>
+          <w:rFonts w:ascii="Arial" w:hAnsi="Arial" w:cs="Arial"/>
+          <w:sz w:val="24"/>
+          <w:szCs w:val="24"/>
+          <w:lang w:val="es-ES"/>
+        </w:rPr>
+      </w:pPr>
+      <w:r>
+        <w:rPr>
+          <w:rFonts w:ascii="Arial" w:hAnsi="Arial" w:cs="Arial"/>
+          <w:sz w:val="24"/>
+          <w:szCs w:val="24"/>
+          <w:lang w:val="es-ES"/>
+        </w:rPr>
+        <w:t>Generar Historial Clínico</w:t>
+      </w:r>
     </w:p>
     <w:p>
       <w:pPr>
@@ -14235,6 +15276,90 @@
         </w:rPr>
         <w:t>Dentista</w:t>
       </w:r>
+      <w:r>
+        <w:rPr>
+          <w:rFonts w:ascii="Arial" w:hAnsi="Arial" w:cs="Arial"/>
+          <w:sz w:val="24"/>
+          <w:szCs w:val="24"/>
+          <w:lang w:val="es-ES"/>
+        </w:rPr>
+        <w:t>:</w:t>
+      </w:r>
+    </w:p>
+    <w:p>
+      <w:pPr>
+        <w:pStyle w:val="Prrafodelista"/>
+        <w:numPr>
+          <w:ilvl w:val="0"/>
+          <w:numId w:val="33"/>
+        </w:numPr>
+        <w:jc w:val="both"/>
+        <w:rPr>
+          <w:rFonts w:ascii="Arial" w:hAnsi="Arial" w:cs="Arial"/>
+          <w:sz w:val="24"/>
+          <w:szCs w:val="24"/>
+          <w:lang w:val="es-ES"/>
+        </w:rPr>
+      </w:pPr>
+      <w:r>
+        <w:rPr>
+          <w:rFonts w:ascii="Arial" w:hAnsi="Arial" w:cs="Arial"/>
+          <w:sz w:val="24"/>
+          <w:szCs w:val="24"/>
+          <w:lang w:val="es-ES"/>
+        </w:rPr>
+        <w:t>Consultar Inventario</w:t>
+      </w:r>
+    </w:p>
+    <w:p>
+      <w:pPr>
+        <w:pStyle w:val="Prrafodelista"/>
+        <w:numPr>
+          <w:ilvl w:val="0"/>
+          <w:numId w:val="32"/>
+        </w:numPr>
+        <w:jc w:val="both"/>
+        <w:rPr>
+          <w:rFonts w:ascii="Arial" w:hAnsi="Arial" w:cs="Arial"/>
+          <w:sz w:val="24"/>
+          <w:szCs w:val="24"/>
+          <w:lang w:val="es-ES"/>
+        </w:rPr>
+      </w:pPr>
+      <w:r>
+        <w:rPr>
+          <w:rFonts w:ascii="Arial" w:hAnsi="Arial" w:cs="Arial"/>
+          <w:sz w:val="24"/>
+          <w:szCs w:val="24"/>
+          <w:lang w:val="es-ES"/>
+        </w:rPr>
+        <w:t>Generar Reporte de ingresos</w:t>
+      </w:r>
+    </w:p>
+    <w:p>
+      <w:pPr>
+        <w:pStyle w:val="Prrafodelista"/>
+        <w:numPr>
+          <w:ilvl w:val="0"/>
+          <w:numId w:val="32"/>
+        </w:numPr>
+        <w:jc w:val="both"/>
+        <w:rPr>
+          <w:rFonts w:ascii="Arial" w:hAnsi="Arial" w:cs="Arial"/>
+          <w:sz w:val="24"/>
+          <w:szCs w:val="24"/>
+          <w:lang w:val="es-ES"/>
+        </w:rPr>
+      </w:pPr>
+      <w:r>
+        <w:rPr>
+          <w:rFonts w:ascii="Arial" w:hAnsi="Arial" w:cs="Arial"/>
+          <w:sz w:val="24"/>
+          <w:szCs w:val="24"/>
+          <w:lang w:val="es-ES"/>
+        </w:rPr>
+        <w:t>Registrar Inventario</w:t>
+      </w:r>
     </w:p>
     <w:p>
       <w:pPr>
@@ -14251,6 +15376,142 @@
           <w:lang w:val="es-ES"/>
         </w:rPr>
       </w:pPr>
+      <w:r>
+        <w:rPr>
+          <w:rFonts w:ascii="Arial" w:hAnsi="Arial" w:cs="Arial"/>
+          <w:sz w:val="24"/>
+          <w:szCs w:val="24"/>
+          <w:lang w:val="es-ES"/>
+        </w:rPr>
+        <w:t>Administrador:</w:t>
+      </w:r>
+    </w:p>
+    <w:p>
+      <w:pPr>
+        <w:pStyle w:val="Prrafodelista"/>
+        <w:numPr>
+          <w:ilvl w:val="0"/>
+          <w:numId w:val="31"/>
+        </w:numPr>
+        <w:jc w:val="both"/>
+        <w:rPr>
+          <w:rFonts w:ascii="Arial" w:hAnsi="Arial" w:cs="Arial"/>
+          <w:sz w:val="24"/>
+          <w:szCs w:val="24"/>
+          <w:lang w:val="es-ES"/>
+        </w:rPr>
+      </w:pPr>
+      <w:r>
+        <w:rPr>
+          <w:rFonts w:ascii="Arial" w:hAnsi="Arial" w:cs="Arial"/>
+          <w:sz w:val="24"/>
+          <w:szCs w:val="24"/>
+          <w:lang w:val="es-ES"/>
+        </w:rPr>
+        <w:t>Generar Reporte de ingresos</w:t>
+      </w:r>
+    </w:p>
+    <w:p>
+      <w:pPr>
+        <w:pStyle w:val="Prrafodelista"/>
+        <w:numPr>
+          <w:ilvl w:val="0"/>
+          <w:numId w:val="31"/>
+        </w:numPr>
+        <w:jc w:val="both"/>
+        <w:rPr>
+          <w:rFonts w:ascii="Arial" w:hAnsi="Arial" w:cs="Arial"/>
+          <w:sz w:val="24"/>
+          <w:szCs w:val="24"/>
+          <w:lang w:val="es-ES"/>
+        </w:rPr>
+      </w:pPr>
+      <w:r>
+        <w:rPr>
+          <w:rFonts w:ascii="Arial" w:hAnsi="Arial" w:cs="Arial"/>
+          <w:sz w:val="24"/>
+          <w:szCs w:val="24"/>
+          <w:lang w:val="es-ES"/>
+        </w:rPr>
+        <w:t>Registrar Inventario</w:t>
+      </w:r>
+    </w:p>
+    <w:p>
+      <w:pPr>
+        <w:pStyle w:val="Prrafodelista"/>
+        <w:jc w:val="both"/>
+        <w:rPr>
+          <w:rFonts w:ascii="Arial" w:hAnsi="Arial" w:cs="Arial"/>
+          <w:sz w:val="24"/>
+          <w:szCs w:val="24"/>
+          <w:lang w:val="es-ES"/>
+        </w:rPr>
+      </w:pPr>
+    </w:p>
+    <w:p>
+      <w:pPr>
+        <w:jc w:val="both"/>
+        <w:rPr>
+          <w:rFonts w:ascii="Arial" w:hAnsi="Arial" w:cs="Arial"/>
+          <w:b/>
+          <w:bCs/>
+          <w:color w:val="000000" w:themeColor="text1"/>
+          <w:sz w:val="24"/>
+          <w:szCs w:val="24"/>
+          <w:u w:val="single"/>
+          <w:lang w:val="es-ES"/>
+        </w:rPr>
+      </w:pPr>
+      <w:r>
+        <w:rPr>
+          <w:rFonts w:ascii="Arial" w:hAnsi="Arial" w:cs="Arial"/>
+          <w:b/>
+          <w:bCs/>
+          <w:sz w:val="24"/>
+          <w:szCs w:val="24"/>
+          <w:lang w:val="es-ES"/>
+        </w:rPr>
+        <w:t>Administradores:</w:t>
+      </w:r>
+    </w:p>
+    <w:p>
+      <w:pPr>
+        <w:pStyle w:val="Prrafodelista"/>
+        <w:numPr>
+          <w:ilvl w:val="0"/>
+          <w:numId w:val="36"/>
+        </w:numPr>
+        <w:jc w:val="both"/>
+        <w:rPr>
+          <w:rFonts w:ascii="Arial" w:hAnsi="Arial" w:cs="Arial"/>
+          <w:color w:val="000000" w:themeColor="text1"/>
+          <w:sz w:val="24"/>
+          <w:szCs w:val="24"/>
+          <w:lang w:val="es-ES"/>
+        </w:rPr>
+      </w:pPr>
+      <w:r>
+        <w:rPr>
+          <w:rFonts w:ascii="Arial" w:hAnsi="Arial" w:cs="Arial"/>
+          <w:color w:val="000000" w:themeColor="text1"/>
+          <w:sz w:val="24"/>
+          <w:szCs w:val="24"/>
+          <w:lang w:val="es-ES"/>
+        </w:rPr>
+        <w:t>Registrar Paciente</w:t>
+      </w:r>
+    </w:p>
+    <w:p>
+      <w:pPr>
+        <w:jc w:val="both"/>
+        <w:rPr>
+          <w:rFonts w:ascii="Arial" w:hAnsi="Arial" w:cs="Arial"/>
+          <w:color w:val="000000" w:themeColor="text1"/>
+          <w:sz w:val="24"/>
+          <w:szCs w:val="24"/>
+          <w:lang w:val="es-ES"/>
+        </w:rPr>
+      </w:pPr>
     </w:p>
     <w:p>
       <w:pPr>
@@ -14279,15 +15540,136 @@
     </w:p>
     <w:p>
       <w:pPr>
-        <w:jc w:val="both"/>
         <w:rPr>
           <w:rFonts w:ascii="Arial" w:hAnsi="Arial" w:cs="Arial"/>
           <w:b/>
           <w:bCs/>
-          <w:color w:val="000000" w:themeColor="text1"/>
-          <w:sz w:val="24"/>
-          <w:szCs w:val="24"/>
-          <w:u w:val="single"/>
+          <w:sz w:val="24"/>
+          <w:szCs w:val="24"/>
+          <w:lang w:val="es-ES"/>
+        </w:rPr>
+      </w:pPr>
+      <w:r>
+        <w:rPr>
+          <w:rFonts w:ascii="Arial" w:hAnsi="Arial" w:cs="Arial"/>
+          <w:b/>
+          <w:bCs/>
+          <w:sz w:val="24"/>
+          <w:szCs w:val="24"/>
+          <w:lang w:val="es-ES"/>
+        </w:rPr>
+        <w:t>Ingeniero de Sistemas</w:t>
+      </w:r>
+      <w:r>
+        <w:rPr>
+          <w:rFonts w:ascii="Arial" w:hAnsi="Arial" w:cs="Arial"/>
+          <w:b/>
+          <w:bCs/>
+          <w:sz w:val="24"/>
+          <w:szCs w:val="24"/>
+          <w:lang w:val="es-ES"/>
+        </w:rPr>
+        <w:t>:</w:t>
+      </w:r>
+    </w:p>
+    <w:p>
+      <w:pPr>
+        <w:pStyle w:val="Prrafodelista"/>
+        <w:numPr>
+          <w:ilvl w:val="0"/>
+          <w:numId w:val="36"/>
+        </w:numPr>
+        <w:rPr>
+          <w:rFonts w:ascii="Arial" w:hAnsi="Arial" w:cs="Arial"/>
+          <w:b/>
+          <w:bCs/>
+          <w:sz w:val="24"/>
+          <w:szCs w:val="24"/>
+          <w:lang w:val="es-ES"/>
+        </w:rPr>
+      </w:pPr>
+      <w:r>
+        <w:rPr>
+          <w:rFonts w:ascii="Arial" w:hAnsi="Arial" w:cs="Arial"/>
+          <w:sz w:val="24"/>
+          <w:szCs w:val="24"/>
+          <w:lang w:val="es-ES"/>
+        </w:rPr>
+        <w:t>Actualizar el sistema.</w:t>
+      </w:r>
+    </w:p>
+    <w:p>
+      <w:pPr>
+        <w:pStyle w:val="Prrafodelista"/>
+        <w:numPr>
+          <w:ilvl w:val="0"/>
+          <w:numId w:val="36"/>
+        </w:numPr>
+        <w:rPr>
+          <w:rFonts w:ascii="Arial" w:hAnsi="Arial" w:cs="Arial"/>
+          <w:b/>
+          <w:bCs/>
+          <w:sz w:val="24"/>
+          <w:szCs w:val="24"/>
+          <w:lang w:val="es-ES"/>
+        </w:rPr>
+      </w:pPr>
+      <w:r>
+        <w:rPr>
+          <w:rFonts w:ascii="Arial" w:hAnsi="Arial" w:cs="Arial"/>
+          <w:sz w:val="24"/>
+          <w:szCs w:val="24"/>
+          <w:lang w:val="es-ES"/>
+        </w:rPr>
+        <w:t>Corregir errores.</w:t>
+      </w:r>
+    </w:p>
+    <w:p>
+      <w:pPr>
+        <w:pStyle w:val="Prrafodelista"/>
+        <w:numPr>
+          <w:ilvl w:val="0"/>
+          <w:numId w:val="36"/>
+        </w:numPr>
+        <w:rPr>
+          <w:rFonts w:ascii="Arial" w:hAnsi="Arial" w:cs="Arial"/>
+          <w:b/>
+          <w:bCs/>
+          <w:sz w:val="24"/>
+          <w:szCs w:val="24"/>
+          <w:lang w:val="es-ES"/>
+        </w:rPr>
+      </w:pPr>
+      <w:r>
+        <w:rPr>
+          <w:rFonts w:ascii="Arial" w:hAnsi="Arial" w:cs="Arial"/>
+          <w:sz w:val="24"/>
+          <w:szCs w:val="24"/>
+          <w:lang w:val="es-ES"/>
+        </w:rPr>
+        <w:t>Generar copias de seguridad.</w:t>
+      </w:r>
+    </w:p>
+    <w:p>
+      <w:pPr>
+        <w:jc w:val="both"/>
+        <w:rPr>
+          <w:rFonts w:ascii="Arial" w:hAnsi="Arial" w:cs="Arial"/>
+          <w:color w:val="000000" w:themeColor="text1"/>
+          <w:sz w:val="24"/>
+          <w:szCs w:val="24"/>
+          <w:lang w:val="es-ES"/>
+        </w:rPr>
+      </w:pPr>
+    </w:p>
+    <w:p>
+      <w:pPr>
+        <w:jc w:val="both"/>
+        <w:rPr>
+          <w:rFonts w:ascii="Arial" w:hAnsi="Arial" w:cs="Arial"/>
+          <w:color w:val="000000" w:themeColor="text1"/>
+          <w:sz w:val="24"/>
+          <w:szCs w:val="24"/>
           <w:lang w:val="es-ES"/>
         </w:rPr>
       </w:pPr>
@@ -14462,149 +15844,6 @@
         <w:jc w:val="both"/>
         <w:rPr>
           <w:rFonts w:ascii="Arial" w:hAnsi="Arial" w:cs="Arial"/>
-          <w:sz w:val="24"/>
-          <w:szCs w:val="24"/>
-          <w:lang w:val="es-ES"/>
-        </w:rPr>
-      </w:pPr>
-    </w:p>
-    <w:p>
-      <w:pPr>
-        <w:jc w:val="both"/>
-        <w:rPr>
-          <w:rFonts w:ascii="Arial" w:hAnsi="Arial" w:cs="Arial"/>
-          <w:sz w:val="24"/>
-          <w:szCs w:val="24"/>
-          <w:lang w:val="es-ES"/>
-        </w:rPr>
-      </w:pPr>
-    </w:p>
-    <w:p>
-      <w:pPr>
-        <w:jc w:val="both"/>
-        <w:rPr>
-          <w:rFonts w:ascii="Arial" w:hAnsi="Arial" w:cs="Arial"/>
-          <w:sz w:val="24"/>
-          <w:szCs w:val="24"/>
-          <w:lang w:val="es-ES"/>
-        </w:rPr>
-      </w:pPr>
-    </w:p>
-    <w:p>
-      <w:pPr>
-        <w:jc w:val="both"/>
-        <w:rPr>
-          <w:rFonts w:ascii="Arial" w:hAnsi="Arial" w:cs="Arial"/>
-          <w:sz w:val="24"/>
-          <w:szCs w:val="24"/>
-          <w:lang w:val="es-ES"/>
-        </w:rPr>
-      </w:pPr>
-    </w:p>
-    <w:p>
-      <w:pPr>
-        <w:jc w:val="both"/>
-        <w:rPr>
-          <w:rFonts w:ascii="Arial" w:hAnsi="Arial" w:cs="Arial"/>
-          <w:sz w:val="24"/>
-          <w:szCs w:val="24"/>
-          <w:lang w:val="es-ES"/>
-        </w:rPr>
-      </w:pPr>
-    </w:p>
-    <w:p>
-      <w:pPr>
-        <w:jc w:val="both"/>
-        <w:rPr>
-          <w:rFonts w:ascii="Arial" w:hAnsi="Arial" w:cs="Arial"/>
-          <w:sz w:val="24"/>
-          <w:szCs w:val="24"/>
-          <w:lang w:val="es-ES"/>
-        </w:rPr>
-      </w:pPr>
-    </w:p>
-    <w:p>
-      <w:pPr>
-        <w:jc w:val="both"/>
-        <w:rPr>
-          <w:rFonts w:ascii="Arial" w:hAnsi="Arial" w:cs="Arial"/>
-          <w:sz w:val="24"/>
-          <w:szCs w:val="24"/>
-          <w:lang w:val="es-ES"/>
-        </w:rPr>
-      </w:pPr>
-    </w:p>
-    <w:p>
-      <w:pPr>
-        <w:jc w:val="both"/>
-        <w:rPr>
-          <w:rFonts w:ascii="Arial" w:hAnsi="Arial" w:cs="Arial"/>
-          <w:sz w:val="24"/>
-          <w:szCs w:val="24"/>
-          <w:lang w:val="es-ES"/>
-        </w:rPr>
-      </w:pPr>
-    </w:p>
-    <w:p>
-      <w:pPr>
-        <w:jc w:val="both"/>
-        <w:rPr>
-          <w:rFonts w:ascii="Arial" w:hAnsi="Arial" w:cs="Arial"/>
-          <w:sz w:val="24"/>
-          <w:szCs w:val="24"/>
-          <w:lang w:val="es-ES"/>
-        </w:rPr>
-      </w:pPr>
-    </w:p>
-    <w:p>
-      <w:pPr>
-        <w:jc w:val="both"/>
-        <w:rPr>
-          <w:rFonts w:ascii="Arial" w:hAnsi="Arial" w:cs="Arial"/>
-          <w:sz w:val="24"/>
-          <w:szCs w:val="24"/>
-          <w:lang w:val="es-ES"/>
-        </w:rPr>
-      </w:pPr>
-    </w:p>
-    <w:p>
-      <w:pPr>
-        <w:jc w:val="both"/>
-        <w:rPr>
-          <w:rFonts w:ascii="Arial" w:hAnsi="Arial" w:cs="Arial"/>
-          <w:sz w:val="24"/>
-          <w:szCs w:val="24"/>
-          <w:lang w:val="es-ES"/>
-        </w:rPr>
-      </w:pPr>
-    </w:p>
-    <w:p>
-      <w:pPr>
-        <w:jc w:val="both"/>
-        <w:rPr>
-          <w:rFonts w:ascii="Arial" w:hAnsi="Arial" w:cs="Arial"/>
-          <w:sz w:val="24"/>
-          <w:szCs w:val="24"/>
-          <w:lang w:val="es-ES"/>
-        </w:rPr>
-      </w:pPr>
-    </w:p>
-    <w:p>
-      <w:pPr>
-        <w:jc w:val="both"/>
-        <w:rPr>
-          <w:rFonts w:ascii="Arial" w:hAnsi="Arial" w:cs="Arial"/>
-          <w:sz w:val="24"/>
-          <w:szCs w:val="24"/>
-          <w:lang w:val="es-ES"/>
-        </w:rPr>
-      </w:pPr>
-    </w:p>
-    <w:p>
-      <w:pPr>
-        <w:jc w:val="both"/>
-        <w:rPr>
-          <w:rFonts w:ascii="Arial" w:hAnsi="Arial" w:cs="Arial"/>
           <w:b/>
           <w:bCs/>
           <w:sz w:val="24"/>
@@ -14621,7 +15860,6 @@
           <w:szCs w:val="24"/>
           <w:lang w:val="es-ES"/>
         </w:rPr>
-        <w:lastRenderedPageBreak/>
         <w:t xml:space="preserve">Interfaces (Pantallas) </w:t>
       </w:r>
     </w:p>
@@ -14741,6 +15979,7 @@
           <w:u w:val="single"/>
           <w:lang w:val="es-ES"/>
         </w:rPr>
+        <w:lastRenderedPageBreak/>
         <w:drawing>
           <wp:inline distT="0" distB="0" distL="0" distR="0" wp14:anchorId="0FA2F460" wp14:editId="1304A027">
             <wp:extent cx="4029637" cy="2934109"/>
@@ -16698,7 +17937,7 @@
   <w:abstractNum w:abstractNumId="4" w15:restartNumberingAfterBreak="0">
     <w:nsid w:val="13944CCD"/>
     <w:multiLevelType w:val="hybridMultilevel"/>
-    <w:tmpl w:val="30220D5A"/>
+    <w:tmpl w:val="AA3A0BA0"/>
     <w:lvl w:ilvl="0" w:tplc="080A0001">
       <w:start w:val="1"/>
       <w:numFmt w:val="bullet"/>
@@ -16895,6 +18134,92 @@
     </w:lvl>
   </w:abstractNum>
   <w:abstractNum w:abstractNumId="6" w15:restartNumberingAfterBreak="0">
+    <w:nsid w:val="169743F1"/>
+    <w:multiLevelType w:val="hybridMultilevel"/>
+    <w:tmpl w:val="949C9F06"/>
+    <w:lvl w:ilvl="0" w:tplc="080A000F">
+      <w:start w:val="1"/>
+      <w:numFmt w:val="decimal"/>
+      <w:lvlText w:val="%1."/>
+      <w:lvlJc w:val="left"/>
+      <w:pPr>
+        <w:ind w:left="1440" w:hanging="360"/>
+      </w:pPr>
+    </w:lvl>
+    <w:lvl w:ilvl="1" w:tplc="080A0019" w:tentative="1">
+      <w:start w:val="1"/>
+      <w:numFmt w:val="lowerLetter"/>
+      <w:lvlText w:val="%2."/>
+      <w:lvlJc w:val="left"/>
+      <w:pPr>
+        <w:ind w:left="2160" w:hanging="360"/>
+      </w:pPr>
+    </w:lvl>
+    <w:lvl w:ilvl="2" w:tplc="080A001B" w:tentative="1">
+      <w:start w:val="1"/>
+      <w:numFmt w:val="lowerRoman"/>
+      <w:lvlText w:val="%3."/>
+      <w:lvlJc w:val="right"/>
+      <w:pPr>
+        <w:ind w:left="2880" w:hanging="180"/>
+      </w:pPr>
+    </w:lvl>
+    <w:lvl w:ilvl="3" w:tplc="080A000F" w:tentative="1">
+      <w:start w:val="1"/>
+      <w:numFmt w:val="decimal"/>
+      <w:lvlText w:val="%4."/>
+      <w:lvlJc w:val="left"/>
+      <w:pPr>
+        <w:ind w:left="3600" w:hanging="360"/>
+      </w:pPr>
+    </w:lvl>
+    <w:lvl w:ilvl="4" w:tplc="080A0019" w:tentative="1">
+      <w:start w:val="1"/>
+      <w:numFmt w:val="lowerLetter"/>
+      <w:lvlText w:val="%5."/>
+      <w:lvlJc w:val="left"/>
+      <w:pPr>
+        <w:ind w:left="4320" w:hanging="360"/>
+      </w:pPr>
+    </w:lvl>
+    <w:lvl w:ilvl="5" w:tplc="080A001B" w:tentative="1">
+      <w:start w:val="1"/>
+      <w:numFmt w:val="lowerRoman"/>
+      <w:lvlText w:val="%6."/>
+      <w:lvlJc w:val="right"/>
+      <w:pPr>
+        <w:ind w:left="5040" w:hanging="180"/>
+      </w:pPr>
+    </w:lvl>
+    <w:lvl w:ilvl="6" w:tplc="080A000F" w:tentative="1">
+      <w:start w:val="1"/>
+      <w:numFmt w:val="decimal"/>
+      <w:lvlText w:val="%7."/>
+      <w:lvlJc w:val="left"/>
+      <w:pPr>
+        <w:ind w:left="5760" w:hanging="360"/>
+      </w:pPr>
+    </w:lvl>
+    <w:lvl w:ilvl="7" w:tplc="080A0019" w:tentative="1">
+      <w:start w:val="1"/>
+      <w:numFmt w:val="lowerLetter"/>
+      <w:lvlText w:val="%8."/>
+      <w:lvlJc w:val="left"/>
+      <w:pPr>
+        <w:ind w:left="6480" w:hanging="360"/>
+      </w:pPr>
+    </w:lvl>
+    <w:lvl w:ilvl="8" w:tplc="080A001B" w:tentative="1">
+      <w:start w:val="1"/>
+      <w:numFmt w:val="lowerRoman"/>
+      <w:lvlText w:val="%9."/>
+      <w:lvlJc w:val="right"/>
+      <w:pPr>
+        <w:ind w:left="7200" w:hanging="180"/>
+      </w:pPr>
+    </w:lvl>
+  </w:abstractNum>
+  <w:abstractNum w:abstractNumId="7" w15:restartNumberingAfterBreak="0">
     <w:nsid w:val="1B2A6356"/>
     <w:multiLevelType w:val="hybridMultilevel"/>
     <w:tmpl w:val="1514E450"/>
@@ -16983,7 +18308,7 @@
       </w:pPr>
     </w:lvl>
   </w:abstractNum>
-  <w:abstractNum w:abstractNumId="7" w15:restartNumberingAfterBreak="0">
+  <w:abstractNum w:abstractNumId="8" w15:restartNumberingAfterBreak="0">
     <w:nsid w:val="1B5B2417"/>
     <w:multiLevelType w:val="hybridMultilevel"/>
     <w:tmpl w:val="7CECD1B6"/>
@@ -17096,7 +18421,7 @@
       </w:rPr>
     </w:lvl>
   </w:abstractNum>
-  <w:abstractNum w:abstractNumId="8" w15:restartNumberingAfterBreak="0">
+  <w:abstractNum w:abstractNumId="9" w15:restartNumberingAfterBreak="0">
     <w:nsid w:val="1EFF5E9F"/>
     <w:multiLevelType w:val="hybridMultilevel"/>
     <w:tmpl w:val="846E1548"/>
@@ -17209,7 +18534,233 @@
       </w:rPr>
     </w:lvl>
   </w:abstractNum>
-  <w:abstractNum w:abstractNumId="9" w15:restartNumberingAfterBreak="0">
+  <w:abstractNum w:abstractNumId="10" w15:restartNumberingAfterBreak="0">
+    <w:nsid w:val="1F8B4192"/>
+    <w:multiLevelType w:val="hybridMultilevel"/>
+    <w:tmpl w:val="91C48814"/>
+    <w:lvl w:ilvl="0" w:tplc="080A0005">
+      <w:start w:val="1"/>
+      <w:numFmt w:val="bullet"/>
+      <w:lvlText w:val=""/>
+      <w:lvlJc w:val="left"/>
+      <w:pPr>
+        <w:ind w:left="1440" w:hanging="360"/>
+      </w:pPr>
+      <w:rPr>
+        <w:rFonts w:ascii="Wingdings" w:hAnsi="Wingdings" w:hint="default"/>
+      </w:rPr>
+    </w:lvl>
+    <w:lvl w:ilvl="1" w:tplc="080A0003" w:tentative="1">
+      <w:start w:val="1"/>
+      <w:numFmt w:val="bullet"/>
+      <w:lvlText w:val="o"/>
+      <w:lvlJc w:val="left"/>
+      <w:pPr>
+        <w:ind w:left="2160" w:hanging="360"/>
+      </w:pPr>
+      <w:rPr>
+        <w:rFonts w:ascii="Courier New" w:hAnsi="Courier New" w:cs="Courier New" w:hint="default"/>
+      </w:rPr>
+    </w:lvl>
+    <w:lvl w:ilvl="2" w:tplc="080A0005" w:tentative="1">
+      <w:start w:val="1"/>
+      <w:numFmt w:val="bullet"/>
+      <w:lvlText w:val=""/>
+      <w:lvlJc w:val="left"/>
+      <w:pPr>
+        <w:ind w:left="2880" w:hanging="360"/>
+      </w:pPr>
+      <w:rPr>
+        <w:rFonts w:ascii="Wingdings" w:hAnsi="Wingdings" w:hint="default"/>
+      </w:rPr>
+    </w:lvl>
+    <w:lvl w:ilvl="3" w:tplc="080A0001" w:tentative="1">
+      <w:start w:val="1"/>
+      <w:numFmt w:val="bullet"/>
+      <w:lvlText w:val=""/>
+      <w:lvlJc w:val="left"/>
+      <w:pPr>
+        <w:ind w:left="3600" w:hanging="360"/>
+      </w:pPr>
+      <w:rPr>
+        <w:rFonts w:ascii="Symbol" w:hAnsi="Symbol" w:hint="default"/>
+      </w:rPr>
+    </w:lvl>
+    <w:lvl w:ilvl="4" w:tplc="080A0003" w:tentative="1">
+      <w:start w:val="1"/>
+      <w:numFmt w:val="bullet"/>
+      <w:lvlText w:val="o"/>
+      <w:lvlJc w:val="left"/>
+      <w:pPr>
+        <w:ind w:left="4320" w:hanging="360"/>
+      </w:pPr>
+      <w:rPr>
+        <w:rFonts w:ascii="Courier New" w:hAnsi="Courier New" w:cs="Courier New" w:hint="default"/>
+      </w:rPr>
+    </w:lvl>
+    <w:lvl w:ilvl="5" w:tplc="080A0005" w:tentative="1">
+      <w:start w:val="1"/>
+      <w:numFmt w:val="bullet"/>
+      <w:lvlText w:val=""/>
+      <w:lvlJc w:val="left"/>
+      <w:pPr>
+        <w:ind w:left="5040" w:hanging="360"/>
+      </w:pPr>
+      <w:rPr>
+        <w:rFonts w:ascii="Wingdings" w:hAnsi="Wingdings" w:hint="default"/>
+      </w:rPr>
+    </w:lvl>
+    <w:lvl w:ilvl="6" w:tplc="080A0001" w:tentative="1">
+      <w:start w:val="1"/>
+      <w:numFmt w:val="bullet"/>
+      <w:lvlText w:val=""/>
+      <w:lvlJc w:val="left"/>
+      <w:pPr>
+        <w:ind w:left="5760" w:hanging="360"/>
+      </w:pPr>
+      <w:rPr>
+        <w:rFonts w:ascii="Symbol" w:hAnsi="Symbol" w:hint="default"/>
+      </w:rPr>
+    </w:lvl>
+    <w:lvl w:ilvl="7" w:tplc="080A0003" w:tentative="1">
+      <w:start w:val="1"/>
+      <w:numFmt w:val="bullet"/>
+      <w:lvlText w:val="o"/>
+      <w:lvlJc w:val="left"/>
+      <w:pPr>
+        <w:ind w:left="6480" w:hanging="360"/>
+      </w:pPr>
+      <w:rPr>
+        <w:rFonts w:ascii="Courier New" w:hAnsi="Courier New" w:cs="Courier New" w:hint="default"/>
+      </w:rPr>
+    </w:lvl>
+    <w:lvl w:ilvl="8" w:tplc="080A0005" w:tentative="1">
+      <w:start w:val="1"/>
+      <w:numFmt w:val="bullet"/>
+      <w:lvlText w:val=""/>
+      <w:lvlJc w:val="left"/>
+      <w:pPr>
+        <w:ind w:left="7200" w:hanging="360"/>
+      </w:pPr>
+      <w:rPr>
+        <w:rFonts w:ascii="Wingdings" w:hAnsi="Wingdings" w:hint="default"/>
+      </w:rPr>
+    </w:lvl>
+  </w:abstractNum>
+  <w:abstractNum w:abstractNumId="11" w15:restartNumberingAfterBreak="0">
+    <w:nsid w:val="26AA0E81"/>
+    <w:multiLevelType w:val="hybridMultilevel"/>
+    <w:tmpl w:val="8110D640"/>
+    <w:lvl w:ilvl="0" w:tplc="080A0005">
+      <w:start w:val="1"/>
+      <w:numFmt w:val="bullet"/>
+      <w:lvlText w:val=""/>
+      <w:lvlJc w:val="left"/>
+      <w:pPr>
+        <w:ind w:left="1440" w:hanging="360"/>
+      </w:pPr>
+      <w:rPr>
+        <w:rFonts w:ascii="Wingdings" w:hAnsi="Wingdings" w:hint="default"/>
+      </w:rPr>
+    </w:lvl>
+    <w:lvl w:ilvl="1" w:tplc="080A0003" w:tentative="1">
+      <w:start w:val="1"/>
+      <w:numFmt w:val="bullet"/>
+      <w:lvlText w:val="o"/>
+      <w:lvlJc w:val="left"/>
+      <w:pPr>
+        <w:ind w:left="2160" w:hanging="360"/>
+      </w:pPr>
+      <w:rPr>
+        <w:rFonts w:ascii="Courier New" w:hAnsi="Courier New" w:cs="Courier New" w:hint="default"/>
+      </w:rPr>
+    </w:lvl>
+    <w:lvl w:ilvl="2" w:tplc="080A0005" w:tentative="1">
+      <w:start w:val="1"/>
+      <w:numFmt w:val="bullet"/>
+      <w:lvlText w:val=""/>
+      <w:lvlJc w:val="left"/>
+      <w:pPr>
+        <w:ind w:left="2880" w:hanging="360"/>
+      </w:pPr>
+      <w:rPr>
+        <w:rFonts w:ascii="Wingdings" w:hAnsi="Wingdings" w:hint="default"/>
+      </w:rPr>
+    </w:lvl>
+    <w:lvl w:ilvl="3" w:tplc="080A0001" w:tentative="1">
+      <w:start w:val="1"/>
+      <w:numFmt w:val="bullet"/>
+      <w:lvlText w:val=""/>
+      <w:lvlJc w:val="left"/>
+      <w:pPr>
+        <w:ind w:left="3600" w:hanging="360"/>
+      </w:pPr>
+      <w:rPr>
+        <w:rFonts w:ascii="Symbol" w:hAnsi="Symbol" w:hint="default"/>
+      </w:rPr>
+    </w:lvl>
+    <w:lvl w:ilvl="4" w:tplc="080A0003" w:tentative="1">
+      <w:start w:val="1"/>
+      <w:numFmt w:val="bullet"/>
+      <w:lvlText w:val="o"/>
+      <w:lvlJc w:val="left"/>
+      <w:pPr>
+        <w:ind w:left="4320" w:hanging="360"/>
+      </w:pPr>
+      <w:rPr>
+        <w:rFonts w:ascii="Courier New" w:hAnsi="Courier New" w:cs="Courier New" w:hint="default"/>
+      </w:rPr>
+    </w:lvl>
+    <w:lvl w:ilvl="5" w:tplc="080A0005" w:tentative="1">
+      <w:start w:val="1"/>
+      <w:numFmt w:val="bullet"/>
+      <w:lvlText w:val=""/>
+      <w:lvlJc w:val="left"/>
+      <w:pPr>
+        <w:ind w:left="5040" w:hanging="360"/>
+      </w:pPr>
+      <w:rPr>
+        <w:rFonts w:ascii="Wingdings" w:hAnsi="Wingdings" w:hint="default"/>
+      </w:rPr>
+    </w:lvl>
+    <w:lvl w:ilvl="6" w:tplc="080A0001" w:tentative="1">
+      <w:start w:val="1"/>
+      <w:numFmt w:val="bullet"/>
+      <w:lvlText w:val=""/>
+      <w:lvlJc w:val="left"/>
+      <w:pPr>
+        <w:ind w:left="5760" w:hanging="360"/>
+      </w:pPr>
+      <w:rPr>
+        <w:rFonts w:ascii="Symbol" w:hAnsi="Symbol" w:hint="default"/>
+      </w:rPr>
+    </w:lvl>
+    <w:lvl w:ilvl="7" w:tplc="080A0003" w:tentative="1">
+      <w:start w:val="1"/>
+      <w:numFmt w:val="bullet"/>
+      <w:lvlText w:val="o"/>
+      <w:lvlJc w:val="left"/>
+      <w:pPr>
+        <w:ind w:left="6480" w:hanging="360"/>
+      </w:pPr>
+      <w:rPr>
+        <w:rFonts w:ascii="Courier New" w:hAnsi="Courier New" w:cs="Courier New" w:hint="default"/>
+      </w:rPr>
+    </w:lvl>
+    <w:lvl w:ilvl="8" w:tplc="080A0005" w:tentative="1">
+      <w:start w:val="1"/>
+      <w:numFmt w:val="bullet"/>
+      <w:lvlText w:val=""/>
+      <w:lvlJc w:val="left"/>
+      <w:pPr>
+        <w:ind w:left="7200" w:hanging="360"/>
+      </w:pPr>
+      <w:rPr>
+        <w:rFonts w:ascii="Wingdings" w:hAnsi="Wingdings" w:hint="default"/>
+      </w:rPr>
+    </w:lvl>
+  </w:abstractNum>
+  <w:abstractNum w:abstractNumId="12" w15:restartNumberingAfterBreak="0">
     <w:nsid w:val="280163CB"/>
     <w:multiLevelType w:val="hybridMultilevel"/>
     <w:tmpl w:val="50924842"/>
@@ -17322,7 +18873,7 @@
       </w:rPr>
     </w:lvl>
   </w:abstractNum>
-  <w:abstractNum w:abstractNumId="10" w15:restartNumberingAfterBreak="0">
+  <w:abstractNum w:abstractNumId="13" w15:restartNumberingAfterBreak="0">
     <w:nsid w:val="289D369B"/>
     <w:multiLevelType w:val="hybridMultilevel"/>
     <w:tmpl w:val="A7E80D96"/>
@@ -17411,7 +18962,120 @@
       </w:pPr>
     </w:lvl>
   </w:abstractNum>
-  <w:abstractNum w:abstractNumId="11" w15:restartNumberingAfterBreak="0">
+  <w:abstractNum w:abstractNumId="14" w15:restartNumberingAfterBreak="0">
+    <w:nsid w:val="2BD54FD0"/>
+    <w:multiLevelType w:val="hybridMultilevel"/>
+    <w:tmpl w:val="3FC6059A"/>
+    <w:lvl w:ilvl="0" w:tplc="080A0005">
+      <w:start w:val="1"/>
+      <w:numFmt w:val="bullet"/>
+      <w:lvlText w:val=""/>
+      <w:lvlJc w:val="left"/>
+      <w:pPr>
+        <w:ind w:left="720" w:hanging="360"/>
+      </w:pPr>
+      <w:rPr>
+        <w:rFonts w:ascii="Wingdings" w:hAnsi="Wingdings" w:hint="default"/>
+      </w:rPr>
+    </w:lvl>
+    <w:lvl w:ilvl="1" w:tplc="080A0003" w:tentative="1">
+      <w:start w:val="1"/>
+      <w:numFmt w:val="bullet"/>
+      <w:lvlText w:val="o"/>
+      <w:lvlJc w:val="left"/>
+      <w:pPr>
+        <w:ind w:left="1440" w:hanging="360"/>
+      </w:pPr>
+      <w:rPr>
+        <w:rFonts w:ascii="Courier New" w:hAnsi="Courier New" w:cs="Courier New" w:hint="default"/>
+      </w:rPr>
+    </w:lvl>
+    <w:lvl w:ilvl="2" w:tplc="080A0005" w:tentative="1">
+      <w:start w:val="1"/>
+      <w:numFmt w:val="bullet"/>
+      <w:lvlText w:val=""/>
+      <w:lvlJc w:val="left"/>
+      <w:pPr>
+        <w:ind w:left="2160" w:hanging="360"/>
+      </w:pPr>
+      <w:rPr>
+        <w:rFonts w:ascii="Wingdings" w:hAnsi="Wingdings" w:hint="default"/>
+      </w:rPr>
+    </w:lvl>
+    <w:lvl w:ilvl="3" w:tplc="080A0001" w:tentative="1">
+      <w:start w:val="1"/>
+      <w:numFmt w:val="bullet"/>
+      <w:lvlText w:val=""/>
+      <w:lvlJc w:val="left"/>
+      <w:pPr>
+        <w:ind w:left="2880" w:hanging="360"/>
+      </w:pPr>
+      <w:rPr>
+        <w:rFonts w:ascii="Symbol" w:hAnsi="Symbol" w:hint="default"/>
+      </w:rPr>
+    </w:lvl>
+    <w:lvl w:ilvl="4" w:tplc="080A0003" w:tentative="1">
+      <w:start w:val="1"/>
+      <w:numFmt w:val="bullet"/>
+      <w:lvlText w:val="o"/>
+      <w:lvlJc w:val="left"/>
+      <w:pPr>
+        <w:ind w:left="3600" w:hanging="360"/>
+      </w:pPr>
+      <w:rPr>
+        <w:rFonts w:ascii="Courier New" w:hAnsi="Courier New" w:cs="Courier New" w:hint="default"/>
+      </w:rPr>
+    </w:lvl>
+    <w:lvl w:ilvl="5" w:tplc="080A0005" w:tentative="1">
+      <w:start w:val="1"/>
+      <w:numFmt w:val="bullet"/>
+      <w:lvlText w:val=""/>
+      <w:lvlJc w:val="left"/>
+      <w:pPr>
+        <w:ind w:left="4320" w:hanging="360"/>
+      </w:pPr>
+      <w:rPr>
+        <w:rFonts w:ascii="Wingdings" w:hAnsi="Wingdings" w:hint="default"/>
+      </w:rPr>
+    </w:lvl>
+    <w:lvl w:ilvl="6" w:tplc="080A0001" w:tentative="1">
+      <w:start w:val="1"/>
+      <w:numFmt w:val="bullet"/>
+      <w:lvlText w:val=""/>
+      <w:lvlJc w:val="left"/>
+      <w:pPr>
+        <w:ind w:left="5040" w:hanging="360"/>
+      </w:pPr>
+      <w:rPr>
+        <w:rFonts w:ascii="Symbol" w:hAnsi="Symbol" w:hint="default"/>
+      </w:rPr>
+    </w:lvl>
+    <w:lvl w:ilvl="7" w:tplc="080A0003" w:tentative="1">
+      <w:start w:val="1"/>
+      <w:numFmt w:val="bullet"/>
+      <w:lvlText w:val="o"/>
+      <w:lvlJc w:val="left"/>
+      <w:pPr>
+        <w:ind w:left="5760" w:hanging="360"/>
+      </w:pPr>
+      <w:rPr>
+        <w:rFonts w:ascii="Courier New" w:hAnsi="Courier New" w:cs="Courier New" w:hint="default"/>
+      </w:rPr>
+    </w:lvl>
+    <w:lvl w:ilvl="8" w:tplc="080A0005" w:tentative="1">
+      <w:start w:val="1"/>
+      <w:numFmt w:val="bullet"/>
+      <w:lvlText w:val=""/>
+      <w:lvlJc w:val="left"/>
+      <w:pPr>
+        <w:ind w:left="6480" w:hanging="360"/>
+      </w:pPr>
+      <w:rPr>
+        <w:rFonts w:ascii="Wingdings" w:hAnsi="Wingdings" w:hint="default"/>
+      </w:rPr>
+    </w:lvl>
+  </w:abstractNum>
+  <w:abstractNum w:abstractNumId="15" w15:restartNumberingAfterBreak="0">
     <w:nsid w:val="2E5816D1"/>
     <w:multiLevelType w:val="hybridMultilevel"/>
     <w:tmpl w:val="27C64DBA"/>
@@ -17524,7 +19188,7 @@
       </w:rPr>
     </w:lvl>
   </w:abstractNum>
-  <w:abstractNum w:abstractNumId="12" w15:restartNumberingAfterBreak="0">
+  <w:abstractNum w:abstractNumId="16" w15:restartNumberingAfterBreak="0">
     <w:nsid w:val="31AF332E"/>
     <w:multiLevelType w:val="hybridMultilevel"/>
     <w:tmpl w:val="43D6C696"/>
@@ -17637,7 +19301,233 @@
       </w:rPr>
     </w:lvl>
   </w:abstractNum>
-  <w:abstractNum w:abstractNumId="13" w15:restartNumberingAfterBreak="0">
+  <w:abstractNum w:abstractNumId="17" w15:restartNumberingAfterBreak="0">
+    <w:nsid w:val="326E5794"/>
+    <w:multiLevelType w:val="hybridMultilevel"/>
+    <w:tmpl w:val="438831B0"/>
+    <w:lvl w:ilvl="0" w:tplc="080A0001">
+      <w:start w:val="1"/>
+      <w:numFmt w:val="bullet"/>
+      <w:lvlText w:val=""/>
+      <w:lvlJc w:val="left"/>
+      <w:pPr>
+        <w:ind w:left="720" w:hanging="360"/>
+      </w:pPr>
+      <w:rPr>
+        <w:rFonts w:ascii="Symbol" w:hAnsi="Symbol" w:hint="default"/>
+      </w:rPr>
+    </w:lvl>
+    <w:lvl w:ilvl="1" w:tplc="080A0003" w:tentative="1">
+      <w:start w:val="1"/>
+      <w:numFmt w:val="bullet"/>
+      <w:lvlText w:val="o"/>
+      <w:lvlJc w:val="left"/>
+      <w:pPr>
+        <w:ind w:left="1440" w:hanging="360"/>
+      </w:pPr>
+      <w:rPr>
+        <w:rFonts w:ascii="Courier New" w:hAnsi="Courier New" w:cs="Courier New" w:hint="default"/>
+      </w:rPr>
+    </w:lvl>
+    <w:lvl w:ilvl="2" w:tplc="080A0005" w:tentative="1">
+      <w:start w:val="1"/>
+      <w:numFmt w:val="bullet"/>
+      <w:lvlText w:val=""/>
+      <w:lvlJc w:val="left"/>
+      <w:pPr>
+        <w:ind w:left="2160" w:hanging="360"/>
+      </w:pPr>
+      <w:rPr>
+        <w:rFonts w:ascii="Wingdings" w:hAnsi="Wingdings" w:hint="default"/>
+      </w:rPr>
+    </w:lvl>
+    <w:lvl w:ilvl="3" w:tplc="080A0001" w:tentative="1">
+      <w:start w:val="1"/>
+      <w:numFmt w:val="bullet"/>
+      <w:lvlText w:val=""/>
+      <w:lvlJc w:val="left"/>
+      <w:pPr>
+        <w:ind w:left="2880" w:hanging="360"/>
+      </w:pPr>
+      <w:rPr>
+        <w:rFonts w:ascii="Symbol" w:hAnsi="Symbol" w:hint="default"/>
+      </w:rPr>
+    </w:lvl>
+    <w:lvl w:ilvl="4" w:tplc="080A0003" w:tentative="1">
+      <w:start w:val="1"/>
+      <w:numFmt w:val="bullet"/>
+      <w:lvlText w:val="o"/>
+      <w:lvlJc w:val="left"/>
+      <w:pPr>
+        <w:ind w:left="3600" w:hanging="360"/>
+      </w:pPr>
+      <w:rPr>
+        <w:rFonts w:ascii="Courier New" w:hAnsi="Courier New" w:cs="Courier New" w:hint="default"/>
+      </w:rPr>
+    </w:lvl>
+    <w:lvl w:ilvl="5" w:tplc="080A0005" w:tentative="1">
+      <w:start w:val="1"/>
+      <w:numFmt w:val="bullet"/>
+      <w:lvlText w:val=""/>
+      <w:lvlJc w:val="left"/>
+      <w:pPr>
+        <w:ind w:left="4320" w:hanging="360"/>
+      </w:pPr>
+      <w:rPr>
+        <w:rFonts w:ascii="Wingdings" w:hAnsi="Wingdings" w:hint="default"/>
+      </w:rPr>
+    </w:lvl>
+    <w:lvl w:ilvl="6" w:tplc="080A0001" w:tentative="1">
+      <w:start w:val="1"/>
+      <w:numFmt w:val="bullet"/>
+      <w:lvlText w:val=""/>
+      <w:lvlJc w:val="left"/>
+      <w:pPr>
+        <w:ind w:left="5040" w:hanging="360"/>
+      </w:pPr>
+      <w:rPr>
+        <w:rFonts w:ascii="Symbol" w:hAnsi="Symbol" w:hint="default"/>
+      </w:rPr>
+    </w:lvl>
+    <w:lvl w:ilvl="7" w:tplc="080A0003" w:tentative="1">
+      <w:start w:val="1"/>
+      <w:numFmt w:val="bullet"/>
+      <w:lvlText w:val="o"/>
+      <w:lvlJc w:val="left"/>
+      <w:pPr>
+        <w:ind w:left="5760" w:hanging="360"/>
+      </w:pPr>
+      <w:rPr>
+        <w:rFonts w:ascii="Courier New" w:hAnsi="Courier New" w:cs="Courier New" w:hint="default"/>
+      </w:rPr>
+    </w:lvl>
+    <w:lvl w:ilvl="8" w:tplc="080A0005" w:tentative="1">
+      <w:start w:val="1"/>
+      <w:numFmt w:val="bullet"/>
+      <w:lvlText w:val=""/>
+      <w:lvlJc w:val="left"/>
+      <w:pPr>
+        <w:ind w:left="6480" w:hanging="360"/>
+      </w:pPr>
+      <w:rPr>
+        <w:rFonts w:ascii="Wingdings" w:hAnsi="Wingdings" w:hint="default"/>
+      </w:rPr>
+    </w:lvl>
+  </w:abstractNum>
+  <w:abstractNum w:abstractNumId="18" w15:restartNumberingAfterBreak="0">
+    <w:nsid w:val="369B051C"/>
+    <w:multiLevelType w:val="hybridMultilevel"/>
+    <w:tmpl w:val="5C96838C"/>
+    <w:lvl w:ilvl="0" w:tplc="080A0005">
+      <w:start w:val="1"/>
+      <w:numFmt w:val="bullet"/>
+      <w:lvlText w:val=""/>
+      <w:lvlJc w:val="left"/>
+      <w:pPr>
+        <w:ind w:left="2160" w:hanging="360"/>
+      </w:pPr>
+      <w:rPr>
+        <w:rFonts w:ascii="Wingdings" w:hAnsi="Wingdings" w:hint="default"/>
+      </w:rPr>
+    </w:lvl>
+    <w:lvl w:ilvl="1" w:tplc="080A0003" w:tentative="1">
+      <w:start w:val="1"/>
+      <w:numFmt w:val="bullet"/>
+      <w:lvlText w:val="o"/>
+      <w:lvlJc w:val="left"/>
+      <w:pPr>
+        <w:ind w:left="2880" w:hanging="360"/>
+      </w:pPr>
+      <w:rPr>
+        <w:rFonts w:ascii="Courier New" w:hAnsi="Courier New" w:cs="Courier New" w:hint="default"/>
+      </w:rPr>
+    </w:lvl>
+    <w:lvl w:ilvl="2" w:tplc="080A0005" w:tentative="1">
+      <w:start w:val="1"/>
+      <w:numFmt w:val="bullet"/>
+      <w:lvlText w:val=""/>
+      <w:lvlJc w:val="left"/>
+      <w:pPr>
+        <w:ind w:left="3600" w:hanging="360"/>
+      </w:pPr>
+      <w:rPr>
+        <w:rFonts w:ascii="Wingdings" w:hAnsi="Wingdings" w:hint="default"/>
+      </w:rPr>
+    </w:lvl>
+    <w:lvl w:ilvl="3" w:tplc="080A0001" w:tentative="1">
+      <w:start w:val="1"/>
+      <w:numFmt w:val="bullet"/>
+      <w:lvlText w:val=""/>
+      <w:lvlJc w:val="left"/>
+      <w:pPr>
+        <w:ind w:left="4320" w:hanging="360"/>
+      </w:pPr>
+      <w:rPr>
+        <w:rFonts w:ascii="Symbol" w:hAnsi="Symbol" w:hint="default"/>
+      </w:rPr>
+    </w:lvl>
+    <w:lvl w:ilvl="4" w:tplc="080A0003" w:tentative="1">
+      <w:start w:val="1"/>
+      <w:numFmt w:val="bullet"/>
+      <w:lvlText w:val="o"/>
+      <w:lvlJc w:val="left"/>
+      <w:pPr>
+        <w:ind w:left="5040" w:hanging="360"/>
+      </w:pPr>
+      <w:rPr>
+        <w:rFonts w:ascii="Courier New" w:hAnsi="Courier New" w:cs="Courier New" w:hint="default"/>
+      </w:rPr>
+    </w:lvl>
+    <w:lvl w:ilvl="5" w:tplc="080A0005" w:tentative="1">
+      <w:start w:val="1"/>
+      <w:numFmt w:val="bullet"/>
+      <w:lvlText w:val=""/>
+      <w:lvlJc w:val="left"/>
+      <w:pPr>
+        <w:ind w:left="5760" w:hanging="360"/>
+      </w:pPr>
+      <w:rPr>
+        <w:rFonts w:ascii="Wingdings" w:hAnsi="Wingdings" w:hint="default"/>
+      </w:rPr>
+    </w:lvl>
+    <w:lvl w:ilvl="6" w:tplc="080A0001" w:tentative="1">
+      <w:start w:val="1"/>
+      <w:numFmt w:val="bullet"/>
+      <w:lvlText w:val=""/>
+      <w:lvlJc w:val="left"/>
+      <w:pPr>
+        <w:ind w:left="6480" w:hanging="360"/>
+      </w:pPr>
+      <w:rPr>
+        <w:rFonts w:ascii="Symbol" w:hAnsi="Symbol" w:hint="default"/>
+      </w:rPr>
+    </w:lvl>
+    <w:lvl w:ilvl="7" w:tplc="080A0003" w:tentative="1">
+      <w:start w:val="1"/>
+      <w:numFmt w:val="bullet"/>
+      <w:lvlText w:val="o"/>
+      <w:lvlJc w:val="left"/>
+      <w:pPr>
+        <w:ind w:left="7200" w:hanging="360"/>
+      </w:pPr>
+      <w:rPr>
+        <w:rFonts w:ascii="Courier New" w:hAnsi="Courier New" w:cs="Courier New" w:hint="default"/>
+      </w:rPr>
+    </w:lvl>
+    <w:lvl w:ilvl="8" w:tplc="080A0005" w:tentative="1">
+      <w:start w:val="1"/>
+      <w:numFmt w:val="bullet"/>
+      <w:lvlText w:val=""/>
+      <w:lvlJc w:val="left"/>
+      <w:pPr>
+        <w:ind w:left="7920" w:hanging="360"/>
+      </w:pPr>
+      <w:rPr>
+        <w:rFonts w:ascii="Wingdings" w:hAnsi="Wingdings" w:hint="default"/>
+      </w:rPr>
+    </w:lvl>
+  </w:abstractNum>
+  <w:abstractNum w:abstractNumId="19" w15:restartNumberingAfterBreak="0">
     <w:nsid w:val="39A23BB1"/>
     <w:multiLevelType w:val="hybridMultilevel"/>
     <w:tmpl w:val="91E20B28"/>
@@ -17726,7 +19616,7 @@
       </w:pPr>
     </w:lvl>
   </w:abstractNum>
-  <w:abstractNum w:abstractNumId="14" w15:restartNumberingAfterBreak="0">
+  <w:abstractNum w:abstractNumId="20" w15:restartNumberingAfterBreak="0">
     <w:nsid w:val="3B3F23FC"/>
     <w:multiLevelType w:val="hybridMultilevel"/>
     <w:tmpl w:val="67883B12"/>
@@ -17815,7 +19705,120 @@
       </w:pPr>
     </w:lvl>
   </w:abstractNum>
-  <w:abstractNum w:abstractNumId="15" w15:restartNumberingAfterBreak="0">
+  <w:abstractNum w:abstractNumId="21" w15:restartNumberingAfterBreak="0">
+    <w:nsid w:val="45144508"/>
+    <w:multiLevelType w:val="hybridMultilevel"/>
+    <w:tmpl w:val="033A1738"/>
+    <w:lvl w:ilvl="0" w:tplc="080A0005">
+      <w:start w:val="1"/>
+      <w:numFmt w:val="bullet"/>
+      <w:lvlText w:val=""/>
+      <w:lvlJc w:val="left"/>
+      <w:pPr>
+        <w:ind w:left="2160" w:hanging="360"/>
+      </w:pPr>
+      <w:rPr>
+        <w:rFonts w:ascii="Wingdings" w:hAnsi="Wingdings" w:hint="default"/>
+      </w:rPr>
+    </w:lvl>
+    <w:lvl w:ilvl="1" w:tplc="080A0003" w:tentative="1">
+      <w:start w:val="1"/>
+      <w:numFmt w:val="bullet"/>
+      <w:lvlText w:val="o"/>
+      <w:lvlJc w:val="left"/>
+      <w:pPr>
+        <w:ind w:left="2880" w:hanging="360"/>
+      </w:pPr>
+      <w:rPr>
+        <w:rFonts w:ascii="Courier New" w:hAnsi="Courier New" w:cs="Courier New" w:hint="default"/>
+      </w:rPr>
+    </w:lvl>
+    <w:lvl w:ilvl="2" w:tplc="080A0005" w:tentative="1">
+      <w:start w:val="1"/>
+      <w:numFmt w:val="bullet"/>
+      <w:lvlText w:val=""/>
+      <w:lvlJc w:val="left"/>
+      <w:pPr>
+        <w:ind w:left="3600" w:hanging="360"/>
+      </w:pPr>
+      <w:rPr>
+        <w:rFonts w:ascii="Wingdings" w:hAnsi="Wingdings" w:hint="default"/>
+      </w:rPr>
+    </w:lvl>
+    <w:lvl w:ilvl="3" w:tplc="080A0001" w:tentative="1">
+      <w:start w:val="1"/>
+      <w:numFmt w:val="bullet"/>
+      <w:lvlText w:val=""/>
+      <w:lvlJc w:val="left"/>
+      <w:pPr>
+        <w:ind w:left="4320" w:hanging="360"/>
+      </w:pPr>
+      <w:rPr>
+        <w:rFonts w:ascii="Symbol" w:hAnsi="Symbol" w:hint="default"/>
+      </w:rPr>
+    </w:lvl>
+    <w:lvl w:ilvl="4" w:tplc="080A0003" w:tentative="1">
+      <w:start w:val="1"/>
+      <w:numFmt w:val="bullet"/>
+      <w:lvlText w:val="o"/>
+      <w:lvlJc w:val="left"/>
+      <w:pPr>
+        <w:ind w:left="5040" w:hanging="360"/>
+      </w:pPr>
+      <w:rPr>
+        <w:rFonts w:ascii="Courier New" w:hAnsi="Courier New" w:cs="Courier New" w:hint="default"/>
+      </w:rPr>
+    </w:lvl>
+    <w:lvl w:ilvl="5" w:tplc="080A0005" w:tentative="1">
+      <w:start w:val="1"/>
+      <w:numFmt w:val="bullet"/>
+      <w:lvlText w:val=""/>
+      <w:lvlJc w:val="left"/>
+      <w:pPr>
+        <w:ind w:left="5760" w:hanging="360"/>
+      </w:pPr>
+      <w:rPr>
+        <w:rFonts w:ascii="Wingdings" w:hAnsi="Wingdings" w:hint="default"/>
+      </w:rPr>
+    </w:lvl>
+    <w:lvl w:ilvl="6" w:tplc="080A0001" w:tentative="1">
+      <w:start w:val="1"/>
+      <w:numFmt w:val="bullet"/>
+      <w:lvlText w:val=""/>
+      <w:lvlJc w:val="left"/>
+      <w:pPr>
+        <w:ind w:left="6480" w:hanging="360"/>
+      </w:pPr>
+      <w:rPr>
+        <w:rFonts w:ascii="Symbol" w:hAnsi="Symbol" w:hint="default"/>
+      </w:rPr>
+    </w:lvl>
+    <w:lvl w:ilvl="7" w:tplc="080A0003" w:tentative="1">
+      <w:start w:val="1"/>
+      <w:numFmt w:val="bullet"/>
+      <w:lvlText w:val="o"/>
+      <w:lvlJc w:val="left"/>
+      <w:pPr>
+        <w:ind w:left="7200" w:hanging="360"/>
+      </w:pPr>
+      <w:rPr>
+        <w:rFonts w:ascii="Courier New" w:hAnsi="Courier New" w:cs="Courier New" w:hint="default"/>
+      </w:rPr>
+    </w:lvl>
+    <w:lvl w:ilvl="8" w:tplc="080A0005" w:tentative="1">
+      <w:start w:val="1"/>
+      <w:numFmt w:val="bullet"/>
+      <w:lvlText w:val=""/>
+      <w:lvlJc w:val="left"/>
+      <w:pPr>
+        <w:ind w:left="7920" w:hanging="360"/>
+      </w:pPr>
+      <w:rPr>
+        <w:rFonts w:ascii="Wingdings" w:hAnsi="Wingdings" w:hint="default"/>
+      </w:rPr>
+    </w:lvl>
+  </w:abstractNum>
+  <w:abstractNum w:abstractNumId="22" w15:restartNumberingAfterBreak="0">
     <w:nsid w:val="48635508"/>
     <w:multiLevelType w:val="hybridMultilevel"/>
     <w:tmpl w:val="9C168FB0"/>
@@ -17928,7 +19931,7 @@
       </w:rPr>
     </w:lvl>
   </w:abstractNum>
-  <w:abstractNum w:abstractNumId="16" w15:restartNumberingAfterBreak="0">
+  <w:abstractNum w:abstractNumId="23" w15:restartNumberingAfterBreak="0">
     <w:nsid w:val="4D213FED"/>
     <w:multiLevelType w:val="hybridMultilevel"/>
     <w:tmpl w:val="EA8C7C56"/>
@@ -18041,7 +20044,346 @@
       </w:rPr>
     </w:lvl>
   </w:abstractNum>
-  <w:abstractNum w:abstractNumId="17" w15:restartNumberingAfterBreak="0">
+  <w:abstractNum w:abstractNumId="24" w15:restartNumberingAfterBreak="0">
+    <w:nsid w:val="4F024DA5"/>
+    <w:multiLevelType w:val="hybridMultilevel"/>
+    <w:tmpl w:val="F03AAB5C"/>
+    <w:lvl w:ilvl="0" w:tplc="080A0005">
+      <w:start w:val="1"/>
+      <w:numFmt w:val="bullet"/>
+      <w:lvlText w:val=""/>
+      <w:lvlJc w:val="left"/>
+      <w:pPr>
+        <w:ind w:left="1440" w:hanging="360"/>
+      </w:pPr>
+      <w:rPr>
+        <w:rFonts w:ascii="Wingdings" w:hAnsi="Wingdings" w:hint="default"/>
+      </w:rPr>
+    </w:lvl>
+    <w:lvl w:ilvl="1" w:tplc="080A0003" w:tentative="1">
+      <w:start w:val="1"/>
+      <w:numFmt w:val="bullet"/>
+      <w:lvlText w:val="o"/>
+      <w:lvlJc w:val="left"/>
+      <w:pPr>
+        <w:ind w:left="2160" w:hanging="360"/>
+      </w:pPr>
+      <w:rPr>
+        <w:rFonts w:ascii="Courier New" w:hAnsi="Courier New" w:cs="Courier New" w:hint="default"/>
+      </w:rPr>
+    </w:lvl>
+    <w:lvl w:ilvl="2" w:tplc="080A0005" w:tentative="1">
+      <w:start w:val="1"/>
+      <w:numFmt w:val="bullet"/>
+      <w:lvlText w:val=""/>
+      <w:lvlJc w:val="left"/>
+      <w:pPr>
+        <w:ind w:left="2880" w:hanging="360"/>
+      </w:pPr>
+      <w:rPr>
+        <w:rFonts w:ascii="Wingdings" w:hAnsi="Wingdings" w:hint="default"/>
+      </w:rPr>
+    </w:lvl>
+    <w:lvl w:ilvl="3" w:tplc="080A0001" w:tentative="1">
+      <w:start w:val="1"/>
+      <w:numFmt w:val="bullet"/>
+      <w:lvlText w:val=""/>
+      <w:lvlJc w:val="left"/>
+      <w:pPr>
+        <w:ind w:left="3600" w:hanging="360"/>
+      </w:pPr>
+      <w:rPr>
+        <w:rFonts w:ascii="Symbol" w:hAnsi="Symbol" w:hint="default"/>
+      </w:rPr>
+    </w:lvl>
+    <w:lvl w:ilvl="4" w:tplc="080A0003" w:tentative="1">
+      <w:start w:val="1"/>
+      <w:numFmt w:val="bullet"/>
+      <w:lvlText w:val="o"/>
+      <w:lvlJc w:val="left"/>
+      <w:pPr>
+        <w:ind w:left="4320" w:hanging="360"/>
+      </w:pPr>
+      <w:rPr>
+        <w:rFonts w:ascii="Courier New" w:hAnsi="Courier New" w:cs="Courier New" w:hint="default"/>
+      </w:rPr>
+    </w:lvl>
+    <w:lvl w:ilvl="5" w:tplc="080A0005" w:tentative="1">
+      <w:start w:val="1"/>
+      <w:numFmt w:val="bullet"/>
+      <w:lvlText w:val=""/>
+      <w:lvlJc w:val="left"/>
+      <w:pPr>
+        <w:ind w:left="5040" w:hanging="360"/>
+      </w:pPr>
+      <w:rPr>
+        <w:rFonts w:ascii="Wingdings" w:hAnsi="Wingdings" w:hint="default"/>
+      </w:rPr>
+    </w:lvl>
+    <w:lvl w:ilvl="6" w:tplc="080A0001" w:tentative="1">
+      <w:start w:val="1"/>
+      <w:numFmt w:val="bullet"/>
+      <w:lvlText w:val=""/>
+      <w:lvlJc w:val="left"/>
+      <w:pPr>
+        <w:ind w:left="5760" w:hanging="360"/>
+      </w:pPr>
+      <w:rPr>
+        <w:rFonts w:ascii="Symbol" w:hAnsi="Symbol" w:hint="default"/>
+      </w:rPr>
+    </w:lvl>
+    <w:lvl w:ilvl="7" w:tplc="080A0003" w:tentative="1">
+      <w:start w:val="1"/>
+      <w:numFmt w:val="bullet"/>
+      <w:lvlText w:val="o"/>
+      <w:lvlJc w:val="left"/>
+      <w:pPr>
+        <w:ind w:left="6480" w:hanging="360"/>
+      </w:pPr>
+      <w:rPr>
+        <w:rFonts w:ascii="Courier New" w:hAnsi="Courier New" w:cs="Courier New" w:hint="default"/>
+      </w:rPr>
+    </w:lvl>
+    <w:lvl w:ilvl="8" w:tplc="080A0005" w:tentative="1">
+      <w:start w:val="1"/>
+      <w:numFmt w:val="bullet"/>
+      <w:lvlText w:val=""/>
+      <w:lvlJc w:val="left"/>
+      <w:pPr>
+        <w:ind w:left="7200" w:hanging="360"/>
+      </w:pPr>
+      <w:rPr>
+        <w:rFonts w:ascii="Wingdings" w:hAnsi="Wingdings" w:hint="default"/>
+      </w:rPr>
+    </w:lvl>
+  </w:abstractNum>
+  <w:abstractNum w:abstractNumId="25" w15:restartNumberingAfterBreak="0">
+    <w:nsid w:val="528C1BFE"/>
+    <w:multiLevelType w:val="hybridMultilevel"/>
+    <w:tmpl w:val="0C20A4BE"/>
+    <w:lvl w:ilvl="0" w:tplc="080A0005">
+      <w:start w:val="1"/>
+      <w:numFmt w:val="bullet"/>
+      <w:lvlText w:val=""/>
+      <w:lvlJc w:val="left"/>
+      <w:pPr>
+        <w:ind w:left="2160" w:hanging="360"/>
+      </w:pPr>
+      <w:rPr>
+        <w:rFonts w:ascii="Wingdings" w:hAnsi="Wingdings" w:hint="default"/>
+      </w:rPr>
+    </w:lvl>
+    <w:lvl w:ilvl="1" w:tplc="080A0003" w:tentative="1">
+      <w:start w:val="1"/>
+      <w:numFmt w:val="bullet"/>
+      <w:lvlText w:val="o"/>
+      <w:lvlJc w:val="left"/>
+      <w:pPr>
+        <w:ind w:left="2880" w:hanging="360"/>
+      </w:pPr>
+      <w:rPr>
+        <w:rFonts w:ascii="Courier New" w:hAnsi="Courier New" w:cs="Courier New" w:hint="default"/>
+      </w:rPr>
+    </w:lvl>
+    <w:lvl w:ilvl="2" w:tplc="080A0005" w:tentative="1">
+      <w:start w:val="1"/>
+      <w:numFmt w:val="bullet"/>
+      <w:lvlText w:val=""/>
+      <w:lvlJc w:val="left"/>
+      <w:pPr>
+        <w:ind w:left="3600" w:hanging="360"/>
+      </w:pPr>
+      <w:rPr>
+        <w:rFonts w:ascii="Wingdings" w:hAnsi="Wingdings" w:hint="default"/>
+      </w:rPr>
+    </w:lvl>
+    <w:lvl w:ilvl="3" w:tplc="080A0001" w:tentative="1">
+      <w:start w:val="1"/>
+      <w:numFmt w:val="bullet"/>
+      <w:lvlText w:val=""/>
+      <w:lvlJc w:val="left"/>
+      <w:pPr>
+        <w:ind w:left="4320" w:hanging="360"/>
+      </w:pPr>
+      <w:rPr>
+        <w:rFonts w:ascii="Symbol" w:hAnsi="Symbol" w:hint="default"/>
+      </w:rPr>
+    </w:lvl>
+    <w:lvl w:ilvl="4" w:tplc="080A0003" w:tentative="1">
+      <w:start w:val="1"/>
+      <w:numFmt w:val="bullet"/>
+      <w:lvlText w:val="o"/>
+      <w:lvlJc w:val="left"/>
+      <w:pPr>
+        <w:ind w:left="5040" w:hanging="360"/>
+      </w:pPr>
+      <w:rPr>
+        <w:rFonts w:ascii="Courier New" w:hAnsi="Courier New" w:cs="Courier New" w:hint="default"/>
+      </w:rPr>
+    </w:lvl>
+    <w:lvl w:ilvl="5" w:tplc="080A0005" w:tentative="1">
+      <w:start w:val="1"/>
+      <w:numFmt w:val="bullet"/>
+      <w:lvlText w:val=""/>
+      <w:lvlJc w:val="left"/>
+      <w:pPr>
+        <w:ind w:left="5760" w:hanging="360"/>
+      </w:pPr>
+      <w:rPr>
+        <w:rFonts w:ascii="Wingdings" w:hAnsi="Wingdings" w:hint="default"/>
+      </w:rPr>
+    </w:lvl>
+    <w:lvl w:ilvl="6" w:tplc="080A0001" w:tentative="1">
+      <w:start w:val="1"/>
+      <w:numFmt w:val="bullet"/>
+      <w:lvlText w:val=""/>
+      <w:lvlJc w:val="left"/>
+      <w:pPr>
+        <w:ind w:left="6480" w:hanging="360"/>
+      </w:pPr>
+      <w:rPr>
+        <w:rFonts w:ascii="Symbol" w:hAnsi="Symbol" w:hint="default"/>
+      </w:rPr>
+    </w:lvl>
+    <w:lvl w:ilvl="7" w:tplc="080A0003" w:tentative="1">
+      <w:start w:val="1"/>
+      <w:numFmt w:val="bullet"/>
+      <w:lvlText w:val="o"/>
+      <w:lvlJc w:val="left"/>
+      <w:pPr>
+        <w:ind w:left="7200" w:hanging="360"/>
+      </w:pPr>
+      <w:rPr>
+        <w:rFonts w:ascii="Courier New" w:hAnsi="Courier New" w:cs="Courier New" w:hint="default"/>
+      </w:rPr>
+    </w:lvl>
+    <w:lvl w:ilvl="8" w:tplc="080A0005" w:tentative="1">
+      <w:start w:val="1"/>
+      <w:numFmt w:val="bullet"/>
+      <w:lvlText w:val=""/>
+      <w:lvlJc w:val="left"/>
+      <w:pPr>
+        <w:ind w:left="7920" w:hanging="360"/>
+      </w:pPr>
+      <w:rPr>
+        <w:rFonts w:ascii="Wingdings" w:hAnsi="Wingdings" w:hint="default"/>
+      </w:rPr>
+    </w:lvl>
+  </w:abstractNum>
+  <w:abstractNum w:abstractNumId="26" w15:restartNumberingAfterBreak="0">
+    <w:nsid w:val="56CF0711"/>
+    <w:multiLevelType w:val="hybridMultilevel"/>
+    <w:tmpl w:val="72EC4992"/>
+    <w:lvl w:ilvl="0" w:tplc="080A0005">
+      <w:start w:val="1"/>
+      <w:numFmt w:val="bullet"/>
+      <w:lvlText w:val=""/>
+      <w:lvlJc w:val="left"/>
+      <w:pPr>
+        <w:ind w:left="1440" w:hanging="360"/>
+      </w:pPr>
+      <w:rPr>
+        <w:rFonts w:ascii="Wingdings" w:hAnsi="Wingdings" w:hint="default"/>
+      </w:rPr>
+    </w:lvl>
+    <w:lvl w:ilvl="1" w:tplc="080A0003" w:tentative="1">
+      <w:start w:val="1"/>
+      <w:numFmt w:val="bullet"/>
+      <w:lvlText w:val="o"/>
+      <w:lvlJc w:val="left"/>
+      <w:pPr>
+        <w:ind w:left="2160" w:hanging="360"/>
+      </w:pPr>
+      <w:rPr>
+        <w:rFonts w:ascii="Courier New" w:hAnsi="Courier New" w:cs="Courier New" w:hint="default"/>
+      </w:rPr>
+    </w:lvl>
+    <w:lvl w:ilvl="2" w:tplc="080A0005" w:tentative="1">
+      <w:start w:val="1"/>
+      <w:numFmt w:val="bullet"/>
+      <w:lvlText w:val=""/>
+      <w:lvlJc w:val="left"/>
+      <w:pPr>
+        <w:ind w:left="2880" w:hanging="360"/>
+      </w:pPr>
+      <w:rPr>
+        <w:rFonts w:ascii="Wingdings" w:hAnsi="Wingdings" w:hint="default"/>
+      </w:rPr>
+    </w:lvl>
+    <w:lvl w:ilvl="3" w:tplc="080A0001" w:tentative="1">
+      <w:start w:val="1"/>
+      <w:numFmt w:val="bullet"/>
+      <w:lvlText w:val=""/>
+      <w:lvlJc w:val="left"/>
+      <w:pPr>
+        <w:ind w:left="3600" w:hanging="360"/>
+      </w:pPr>
+      <w:rPr>
+        <w:rFonts w:ascii="Symbol" w:hAnsi="Symbol" w:hint="default"/>
+      </w:rPr>
+    </w:lvl>
+    <w:lvl w:ilvl="4" w:tplc="080A0003" w:tentative="1">
+      <w:start w:val="1"/>
+      <w:numFmt w:val="bullet"/>
+      <w:lvlText w:val="o"/>
+      <w:lvlJc w:val="left"/>
+      <w:pPr>
+        <w:ind w:left="4320" w:hanging="360"/>
+      </w:pPr>
+      <w:rPr>
+        <w:rFonts w:ascii="Courier New" w:hAnsi="Courier New" w:cs="Courier New" w:hint="default"/>
+      </w:rPr>
+    </w:lvl>
+    <w:lvl w:ilvl="5" w:tplc="080A0005" w:tentative="1">
+      <w:start w:val="1"/>
+      <w:numFmt w:val="bullet"/>
+      <w:lvlText w:val=""/>
+      <w:lvlJc w:val="left"/>
+      <w:pPr>
+        <w:ind w:left="5040" w:hanging="360"/>
+      </w:pPr>
+      <w:rPr>
+        <w:rFonts w:ascii="Wingdings" w:hAnsi="Wingdings" w:hint="default"/>
+      </w:rPr>
+    </w:lvl>
+    <w:lvl w:ilvl="6" w:tplc="080A0001" w:tentative="1">
+      <w:start w:val="1"/>
+      <w:numFmt w:val="bullet"/>
+      <w:lvlText w:val=""/>
+      <w:lvlJc w:val="left"/>
+      <w:pPr>
+        <w:ind w:left="5760" w:hanging="360"/>
+      </w:pPr>
+      <w:rPr>
+        <w:rFonts w:ascii="Symbol" w:hAnsi="Symbol" w:hint="default"/>
+      </w:rPr>
+    </w:lvl>
+    <w:lvl w:ilvl="7" w:tplc="080A0003" w:tentative="1">
+      <w:start w:val="1"/>
+      <w:numFmt w:val="bullet"/>
+      <w:lvlText w:val="o"/>
+      <w:lvlJc w:val="left"/>
+      <w:pPr>
+        <w:ind w:left="6480" w:hanging="360"/>
+      </w:pPr>
+      <w:rPr>
+        <w:rFonts w:ascii="Courier New" w:hAnsi="Courier New" w:cs="Courier New" w:hint="default"/>
+      </w:rPr>
+    </w:lvl>
+    <w:lvl w:ilvl="8" w:tplc="080A0005" w:tentative="1">
+      <w:start w:val="1"/>
+      <w:numFmt w:val="bullet"/>
+      <w:lvlText w:val=""/>
+      <w:lvlJc w:val="left"/>
+      <w:pPr>
+        <w:ind w:left="7200" w:hanging="360"/>
+      </w:pPr>
+      <w:rPr>
+        <w:rFonts w:ascii="Wingdings" w:hAnsi="Wingdings" w:hint="default"/>
+      </w:rPr>
+    </w:lvl>
+  </w:abstractNum>
+  <w:abstractNum w:abstractNumId="27" w15:restartNumberingAfterBreak="0">
     <w:nsid w:val="5775740F"/>
     <w:multiLevelType w:val="hybridMultilevel"/>
     <w:tmpl w:val="BC8AADDE"/>
@@ -18130,7 +20472,7 @@
       </w:pPr>
     </w:lvl>
   </w:abstractNum>
-  <w:abstractNum w:abstractNumId="18" w15:restartNumberingAfterBreak="0">
+  <w:abstractNum w:abstractNumId="28" w15:restartNumberingAfterBreak="0">
     <w:nsid w:val="588E10C1"/>
     <w:multiLevelType w:val="hybridMultilevel"/>
     <w:tmpl w:val="61289468"/>
@@ -18243,7 +20585,120 @@
       </w:rPr>
     </w:lvl>
   </w:abstractNum>
-  <w:abstractNum w:abstractNumId="19" w15:restartNumberingAfterBreak="0">
+  <w:abstractNum w:abstractNumId="29" w15:restartNumberingAfterBreak="0">
+    <w:nsid w:val="5B4B03FE"/>
+    <w:multiLevelType w:val="hybridMultilevel"/>
+    <w:tmpl w:val="98E891EE"/>
+    <w:lvl w:ilvl="0" w:tplc="080A0005">
+      <w:start w:val="1"/>
+      <w:numFmt w:val="bullet"/>
+      <w:lvlText w:val=""/>
+      <w:lvlJc w:val="left"/>
+      <w:pPr>
+        <w:ind w:left="1440" w:hanging="360"/>
+      </w:pPr>
+      <w:rPr>
+        <w:rFonts w:ascii="Wingdings" w:hAnsi="Wingdings" w:hint="default"/>
+      </w:rPr>
+    </w:lvl>
+    <w:lvl w:ilvl="1" w:tplc="080A0003" w:tentative="1">
+      <w:start w:val="1"/>
+      <w:numFmt w:val="bullet"/>
+      <w:lvlText w:val="o"/>
+      <w:lvlJc w:val="left"/>
+      <w:pPr>
+        <w:ind w:left="2160" w:hanging="360"/>
+      </w:pPr>
+      <w:rPr>
+        <w:rFonts w:ascii="Courier New" w:hAnsi="Courier New" w:cs="Courier New" w:hint="default"/>
+      </w:rPr>
+    </w:lvl>
+    <w:lvl w:ilvl="2" w:tplc="080A0005" w:tentative="1">
+      <w:start w:val="1"/>
+      <w:numFmt w:val="bullet"/>
+      <w:lvlText w:val=""/>
+      <w:lvlJc w:val="left"/>
+      <w:pPr>
+        <w:ind w:left="2880" w:hanging="360"/>
+      </w:pPr>
+      <w:rPr>
+        <w:rFonts w:ascii="Wingdings" w:hAnsi="Wingdings" w:hint="default"/>
+      </w:rPr>
+    </w:lvl>
+    <w:lvl w:ilvl="3" w:tplc="080A0001" w:tentative="1">
+      <w:start w:val="1"/>
+      <w:numFmt w:val="bullet"/>
+      <w:lvlText w:val=""/>
+      <w:lvlJc w:val="left"/>
+      <w:pPr>
+        <w:ind w:left="3600" w:hanging="360"/>
+      </w:pPr>
+      <w:rPr>
+        <w:rFonts w:ascii="Symbol" w:hAnsi="Symbol" w:hint="default"/>
+      </w:rPr>
+    </w:lvl>
+    <w:lvl w:ilvl="4" w:tplc="080A0003" w:tentative="1">
+      <w:start w:val="1"/>
+      <w:numFmt w:val="bullet"/>
+      <w:lvlText w:val="o"/>
+      <w:lvlJc w:val="left"/>
+      <w:pPr>
+        <w:ind w:left="4320" w:hanging="360"/>
+      </w:pPr>
+      <w:rPr>
+        <w:rFonts w:ascii="Courier New" w:hAnsi="Courier New" w:cs="Courier New" w:hint="default"/>
+      </w:rPr>
+    </w:lvl>
+    <w:lvl w:ilvl="5" w:tplc="080A0005" w:tentative="1">
+      <w:start w:val="1"/>
+      <w:numFmt w:val="bullet"/>
+      <w:lvlText w:val=""/>
+      <w:lvlJc w:val="left"/>
+      <w:pPr>
+        <w:ind w:left="5040" w:hanging="360"/>
+      </w:pPr>
+      <w:rPr>
+        <w:rFonts w:ascii="Wingdings" w:hAnsi="Wingdings" w:hint="default"/>
+      </w:rPr>
+    </w:lvl>
+    <w:lvl w:ilvl="6" w:tplc="080A0001" w:tentative="1">
+      <w:start w:val="1"/>
+      <w:numFmt w:val="bullet"/>
+      <w:lvlText w:val=""/>
+      <w:lvlJc w:val="left"/>
+      <w:pPr>
+        <w:ind w:left="5760" w:hanging="360"/>
+      </w:pPr>
+      <w:rPr>
+        <w:rFonts w:ascii="Symbol" w:hAnsi="Symbol" w:hint="default"/>
+      </w:rPr>
+    </w:lvl>
+    <w:lvl w:ilvl="7" w:tplc="080A0003" w:tentative="1">
+      <w:start w:val="1"/>
+      <w:numFmt w:val="bullet"/>
+      <w:lvlText w:val="o"/>
+      <w:lvlJc w:val="left"/>
+      <w:pPr>
+        <w:ind w:left="6480" w:hanging="360"/>
+      </w:pPr>
+      <w:rPr>
+        <w:rFonts w:ascii="Courier New" w:hAnsi="Courier New" w:cs="Courier New" w:hint="default"/>
+      </w:rPr>
+    </w:lvl>
+    <w:lvl w:ilvl="8" w:tplc="080A0005" w:tentative="1">
+      <w:start w:val="1"/>
+      <w:numFmt w:val="bullet"/>
+      <w:lvlText w:val=""/>
+      <w:lvlJc w:val="left"/>
+      <w:pPr>
+        <w:ind w:left="7200" w:hanging="360"/>
+      </w:pPr>
+      <w:rPr>
+        <w:rFonts w:ascii="Wingdings" w:hAnsi="Wingdings" w:hint="default"/>
+      </w:rPr>
+    </w:lvl>
+  </w:abstractNum>
+  <w:abstractNum w:abstractNumId="30" w15:restartNumberingAfterBreak="0">
     <w:nsid w:val="60A979F5"/>
     <w:multiLevelType w:val="hybridMultilevel"/>
     <w:tmpl w:val="E730D446"/>
@@ -18332,7 +20787,7 @@
       </w:pPr>
     </w:lvl>
   </w:abstractNum>
-  <w:abstractNum w:abstractNumId="20" w15:restartNumberingAfterBreak="0">
+  <w:abstractNum w:abstractNumId="31" w15:restartNumberingAfterBreak="0">
     <w:nsid w:val="643633BC"/>
     <w:multiLevelType w:val="hybridMultilevel"/>
     <w:tmpl w:val="FE6E4CEE"/>
@@ -18445,10 +20900,10 @@
       </w:rPr>
     </w:lvl>
   </w:abstractNum>
-  <w:abstractNum w:abstractNumId="21" w15:restartNumberingAfterBreak="0">
+  <w:abstractNum w:abstractNumId="32" w15:restartNumberingAfterBreak="0">
     <w:nsid w:val="65AC3FE3"/>
     <w:multiLevelType w:val="hybridMultilevel"/>
-    <w:tmpl w:val="F75AFEBE"/>
+    <w:tmpl w:val="CC94DB9C"/>
     <w:lvl w:ilvl="0" w:tplc="080A0001">
       <w:start w:val="1"/>
       <w:numFmt w:val="bullet"/>
@@ -18558,7 +21013,7 @@
       </w:rPr>
     </w:lvl>
   </w:abstractNum>
-  <w:abstractNum w:abstractNumId="22" w15:restartNumberingAfterBreak="0">
+  <w:abstractNum w:abstractNumId="33" w15:restartNumberingAfterBreak="0">
     <w:nsid w:val="66C72C1C"/>
     <w:multiLevelType w:val="hybridMultilevel"/>
     <w:tmpl w:val="E1C26646"/>
@@ -18649,7 +21104,7 @@
       </w:pPr>
     </w:lvl>
   </w:abstractNum>
-  <w:abstractNum w:abstractNumId="23" w15:restartNumberingAfterBreak="0">
+  <w:abstractNum w:abstractNumId="34" w15:restartNumberingAfterBreak="0">
     <w:nsid w:val="757E2A78"/>
     <w:multiLevelType w:val="hybridMultilevel"/>
     <w:tmpl w:val="ED5C74A6"/>
@@ -18762,7 +21217,7 @@
       </w:rPr>
     </w:lvl>
   </w:abstractNum>
-  <w:abstractNum w:abstractNumId="24" w15:restartNumberingAfterBreak="0">
+  <w:abstractNum w:abstractNumId="35" w15:restartNumberingAfterBreak="0">
     <w:nsid w:val="7DD06FF0"/>
     <w:multiLevelType w:val="hybridMultilevel"/>
     <w:tmpl w:val="3F306D46"/>
@@ -18853,31 +21308,31 @@
     </w:lvl>
   </w:abstractNum>
   <w:num w:numId="1">
-    <w:abstractNumId w:val="20"/>
+    <w:abstractNumId w:val="31"/>
   </w:num>
   <w:num w:numId="2">
-    <w:abstractNumId w:val="9"/>
+    <w:abstractNumId w:val="12"/>
   </w:num>
   <w:num w:numId="3">
     <w:abstractNumId w:val="5"/>
   </w:num>
   <w:num w:numId="4">
-    <w:abstractNumId w:val="16"/>
+    <w:abstractNumId w:val="23"/>
   </w:num>
   <w:num w:numId="5">
-    <w:abstractNumId w:val="22"/>
+    <w:abstractNumId w:val="33"/>
   </w:num>
   <w:num w:numId="6">
     <w:abstractNumId w:val="1"/>
   </w:num>
   <w:num w:numId="7">
-    <w:abstractNumId w:val="10"/>
+    <w:abstractNumId w:val="13"/>
   </w:num>
   <w:num w:numId="8">
     <w:abstractNumId w:val="0"/>
   </w:num>
   <w:num w:numId="9">
-    <w:abstractNumId w:val="19"/>
+    <w:abstractNumId w:val="30"/>
   </w:num>
   <w:num w:numId="10">
     <w:abstractNumId w:val="3"/>
@@ -18886,46 +21341,79 @@
     <w:abstractNumId w:val="2"/>
   </w:num>
   <w:num w:numId="12">
-    <w:abstractNumId w:val="17"/>
+    <w:abstractNumId w:val="27"/>
   </w:num>
   <w:num w:numId="13">
-    <w:abstractNumId w:val="24"/>
+    <w:abstractNumId w:val="35"/>
   </w:num>
   <w:num w:numId="14">
-    <w:abstractNumId w:val="6"/>
+    <w:abstractNumId w:val="7"/>
   </w:num>
   <w:num w:numId="15">
-    <w:abstractNumId w:val="13"/>
+    <w:abstractNumId w:val="19"/>
   </w:num>
   <w:num w:numId="16">
-    <w:abstractNumId w:val="14"/>
+    <w:abstractNumId w:val="20"/>
   </w:num>
   <w:num w:numId="17">
-    <w:abstractNumId w:val="18"/>
+    <w:abstractNumId w:val="28"/>
   </w:num>
   <w:num w:numId="18">
-    <w:abstractNumId w:val="23"/>
+    <w:abstractNumId w:val="34"/>
   </w:num>
   <w:num w:numId="19">
-    <w:abstractNumId w:val="11"/>
+    <w:abstractNumId w:val="15"/>
   </w:num>
   <w:num w:numId="20">
+    <w:abstractNumId w:val="9"/>
+  </w:num>
+  <w:num w:numId="21">
     <w:abstractNumId w:val="8"/>
   </w:num>
-  <w:num w:numId="21">
-    <w:abstractNumId w:val="7"/>
-  </w:num>
   <w:num w:numId="22">
-    <w:abstractNumId w:val="21"/>
+    <w:abstractNumId w:val="32"/>
   </w:num>
   <w:num w:numId="23">
-    <w:abstractNumId w:val="15"/>
+    <w:abstractNumId w:val="22"/>
   </w:num>
   <w:num w:numId="24">
-    <w:abstractNumId w:val="12"/>
+    <w:abstractNumId w:val="16"/>
   </w:num>
   <w:num w:numId="25">
     <w:abstractNumId w:val="4"/>
+  </w:num>
+  <w:num w:numId="26">
+    <w:abstractNumId w:val="25"/>
+  </w:num>
+  <w:num w:numId="27">
+    <w:abstractNumId w:val="21"/>
+  </w:num>
+  <w:num w:numId="28">
+    <w:abstractNumId w:val="18"/>
+  </w:num>
+  <w:num w:numId="29">
+    <w:abstractNumId w:val="26"/>
+  </w:num>
+  <w:num w:numId="30">
+    <w:abstractNumId w:val="6"/>
+  </w:num>
+  <w:num w:numId="31">
+    <w:abstractNumId w:val="10"/>
+  </w:num>
+  <w:num w:numId="32">
+    <w:abstractNumId w:val="29"/>
+  </w:num>
+  <w:num w:numId="33">
+    <w:abstractNumId w:val="24"/>
+  </w:num>
+  <w:num w:numId="34">
+    <w:abstractNumId w:val="14"/>
+  </w:num>
+  <w:num w:numId="35">
+    <w:abstractNumId w:val="17"/>
+  </w:num>
+  <w:num w:numId="36">
+    <w:abstractNumId w:val="11"/>
   </w:num>
 </w:numbering>
 </file>

</xml_diff>

<commit_message>
agregando casos de uso breve , falta del 11 en adelante
</commit_message>
<xml_diff>
--- a/DentiSmart.Documentacion/Casos de uso.docx
+++ b/DentiSmart.Documentacion/Casos de uso.docx
@@ -5448,7 +5448,6 @@
               </w:rPr>
             </w:pPr>
             <w:proofErr w:type="spellStart"/>
-            <w:proofErr w:type="gramStart"/>
             <w:r>
               <w:rPr>
                 <w:rFonts w:ascii="Arial" w:hAnsi="Arial" w:cs="Arial"/>
@@ -5459,7 +5458,6 @@
               <w:t>Pre-condiciones</w:t>
             </w:r>
             <w:proofErr w:type="spellEnd"/>
-            <w:proofErr w:type="gramEnd"/>
           </w:p>
           <w:p>
             <w:pPr>
@@ -5648,7 +5646,6 @@
               </w:rPr>
             </w:pPr>
             <w:proofErr w:type="spellStart"/>
-            <w:proofErr w:type="gramStart"/>
             <w:r>
               <w:rPr>
                 <w:rFonts w:ascii="Arial" w:hAnsi="Arial" w:cs="Arial"/>
@@ -5659,7 +5656,6 @@
               <w:t>Post-condiciones</w:t>
             </w:r>
             <w:proofErr w:type="spellEnd"/>
-            <w:proofErr w:type="gramEnd"/>
           </w:p>
           <w:p>
             <w:pPr>
@@ -8509,8 +8505,8 @@
         <w:tblLook w:val="04A0" w:firstRow="1" w:lastRow="0" w:firstColumn="1" w:lastColumn="0" w:noHBand="0" w:noVBand="1"/>
       </w:tblPr>
       <w:tblGrid>
-        <w:gridCol w:w="3645"/>
-        <w:gridCol w:w="5183"/>
+        <w:gridCol w:w="3627"/>
+        <w:gridCol w:w="5201"/>
       </w:tblGrid>
       <w:tr>
         <w:trPr>
@@ -8628,6 +8624,15 @@
                 <w:lang w:val="es-ES"/>
               </w:rPr>
             </w:pPr>
+            <w:r>
+              <w:rPr>
+                <w:rFonts w:ascii="Arial" w:hAnsi="Arial" w:cs="Arial"/>
+                <w:sz w:val="24"/>
+                <w:szCs w:val="24"/>
+                <w:lang w:val="es-ES"/>
+              </w:rPr>
+              <w:t>Paciente, Dentista</w:t>
+            </w:r>
           </w:p>
         </w:tc>
       </w:tr>
@@ -8676,6 +8681,15 @@
                 <w:lang w:val="es-ES"/>
               </w:rPr>
             </w:pPr>
+            <w:r>
+              <w:rPr>
+                <w:rFonts w:ascii="Arial" w:hAnsi="Arial" w:cs="Arial"/>
+                <w:sz w:val="24"/>
+                <w:szCs w:val="24"/>
+                <w:lang w:val="es-ES"/>
+              </w:rPr>
+              <w:t>Generar una hoja de pago</w:t>
+            </w:r>
           </w:p>
         </w:tc>
       </w:tr>
@@ -8725,6 +8739,54 @@
                 <w:lang w:val="es-ES"/>
               </w:rPr>
             </w:pPr>
+            <w:r>
+              <w:rPr>
+                <w:rFonts w:ascii="Arial" w:hAnsi="Arial" w:cs="Arial"/>
+                <w:sz w:val="24"/>
+                <w:szCs w:val="24"/>
+                <w:lang w:val="es-ES"/>
+              </w:rPr>
+              <w:t>El Paciente visualiza la opción de “Recibo” con la información detallada de su servicio, luego procederá a Seleccionar su método de pago ya sea en la opción de “efectivo” o “pago con tarjeta”, posteriormente presionará el botón de “Realizar pago” mostrando un mensaje con la información necesaria.</w:t>
+            </w:r>
+          </w:p>
+          <w:p>
+            <w:pPr>
+              <w:jc w:val="both"/>
+              <w:cnfStyle w:val="000000100000" w:firstRow="0" w:lastRow="0" w:firstColumn="0" w:lastColumn="0" w:oddVBand="0" w:evenVBand="0" w:oddHBand="1" w:evenHBand="0" w:firstRowFirstColumn="0" w:firstRowLastColumn="0" w:lastRowFirstColumn="0" w:lastRowLastColumn="0"/>
+              <w:rPr>
+                <w:rFonts w:ascii="Arial" w:hAnsi="Arial" w:cs="Arial"/>
+                <w:sz w:val="24"/>
+                <w:szCs w:val="24"/>
+                <w:lang w:val="es-ES"/>
+              </w:rPr>
+            </w:pPr>
+            <w:r>
+              <w:rPr>
+                <w:rFonts w:ascii="Arial" w:hAnsi="Arial" w:cs="Arial"/>
+                <w:sz w:val="24"/>
+                <w:szCs w:val="24"/>
+                <w:lang w:val="es-ES"/>
+              </w:rPr>
+              <w:t xml:space="preserve">El dentista consulta el servicio brindado al paciente en la opción “Buscar Servicio” donde desplegara los diferentes servicios con lo que cuenta, posteriormente ingresara la cantidad de servicios en la opción “cantidad”, lo cual procederá a seleccionar la opción de “Agregar”, desplegando una breve descripción del servicio cargado al </w:t>
+            </w:r>
+            <w:r>
+              <w:rPr>
+                <w:rFonts w:ascii="Arial" w:hAnsi="Arial" w:cs="Arial"/>
+                <w:sz w:val="24"/>
+                <w:szCs w:val="24"/>
+                <w:lang w:val="es-ES"/>
+              </w:rPr>
+              <w:t>Paciente, procederá</w:t>
+            </w:r>
+            <w:r>
+              <w:rPr>
+                <w:rFonts w:ascii="Arial" w:hAnsi="Arial" w:cs="Arial"/>
+                <w:sz w:val="24"/>
+                <w:szCs w:val="24"/>
+                <w:lang w:val="es-ES"/>
+              </w:rPr>
+              <w:t xml:space="preserve"> a presionar el botón “Enviar Recibo al cliente” donde mostrara un mensaje con la información necesaria.</w:t>
+            </w:r>
           </w:p>
         </w:tc>
       </w:tr>
@@ -9057,7 +9119,6 @@
           <w:szCs w:val="24"/>
           <w:lang w:val="es-ES"/>
         </w:rPr>
-        <w:lastRenderedPageBreak/>
         <w:t>C</w:t>
       </w:r>
       <w:r>
@@ -9119,8 +9180,8 @@
         <w:tblLook w:val="04A0" w:firstRow="1" w:lastRow="0" w:firstColumn="1" w:lastColumn="0" w:noHBand="0" w:noVBand="1"/>
       </w:tblPr>
       <w:tblGrid>
-        <w:gridCol w:w="3645"/>
-        <w:gridCol w:w="5183"/>
+        <w:gridCol w:w="3631"/>
+        <w:gridCol w:w="5197"/>
       </w:tblGrid>
       <w:tr>
         <w:trPr>
@@ -9238,6 +9299,15 @@
                 <w:lang w:val="es-ES"/>
               </w:rPr>
             </w:pPr>
+            <w:r>
+              <w:rPr>
+                <w:rFonts w:ascii="Arial" w:hAnsi="Arial" w:cs="Arial"/>
+                <w:sz w:val="24"/>
+                <w:szCs w:val="24"/>
+                <w:lang w:val="es-ES"/>
+              </w:rPr>
+              <w:t>Dentista</w:t>
+            </w:r>
           </w:p>
         </w:tc>
       </w:tr>
@@ -9286,6 +9356,24 @@
                 <w:lang w:val="es-ES"/>
               </w:rPr>
             </w:pPr>
+            <w:r>
+              <w:rPr>
+                <w:rFonts w:ascii="Arial" w:hAnsi="Arial" w:cs="Arial"/>
+                <w:sz w:val="24"/>
+                <w:szCs w:val="24"/>
+                <w:lang w:val="es-ES"/>
+              </w:rPr>
+              <w:t>Co</w:t>
+            </w:r>
+            <w:r>
+              <w:rPr>
+                <w:rFonts w:ascii="Arial" w:hAnsi="Arial" w:cs="Arial"/>
+                <w:sz w:val="24"/>
+                <w:szCs w:val="24"/>
+                <w:lang w:val="es-ES"/>
+              </w:rPr>
+              <w:t xml:space="preserve">nsultar </w:t>
+            </w:r>
           </w:p>
         </w:tc>
       </w:tr>
@@ -9330,11 +9418,14 @@
               <w:cnfStyle w:val="000000100000" w:firstRow="0" w:lastRow="0" w:firstColumn="0" w:lastColumn="0" w:oddVBand="0" w:evenVBand="0" w:oddHBand="1" w:evenHBand="0" w:firstRowFirstColumn="0" w:firstRowLastColumn="0" w:lastRowFirstColumn="0" w:lastRowLastColumn="0"/>
               <w:rPr>
                 <w:rFonts w:ascii="Arial" w:hAnsi="Arial" w:cs="Arial"/>
-                <w:sz w:val="24"/>
-                <w:szCs w:val="24"/>
-                <w:lang w:val="es-ES"/>
-              </w:rPr>
-            </w:pPr>
+              </w:rPr>
+            </w:pPr>
+            <w:r>
+              <w:rPr>
+                <w:rFonts w:ascii="Arial" w:hAnsi="Arial" w:cs="Arial"/>
+              </w:rPr>
+              <w:t>El Dentista presiona en la opción de “Seleccionar Producto” el cual despliega los diferentes productos consultados, posteriormente presionara el botón “Consultar” el cual mostrara una breve descripción del producto.</w:t>
+            </w:r>
           </w:p>
         </w:tc>
       </w:tr>
@@ -9371,6 +9462,7 @@
           <w:szCs w:val="24"/>
           <w:lang w:val="es-ES"/>
         </w:rPr>
+        <w:lastRenderedPageBreak/>
         <w:drawing>
           <wp:inline distT="0" distB="0" distL="0" distR="0" wp14:anchorId="646418F1" wp14:editId="5CD1CC91">
             <wp:extent cx="6334125" cy="3616903"/>
@@ -9553,7 +9645,6 @@
           <w:szCs w:val="24"/>
           <w:lang w:val="es-ES"/>
         </w:rPr>
-        <w:lastRenderedPageBreak/>
         <w:t>C</w:t>
       </w:r>
       <w:r>
@@ -9625,8 +9716,8 @@
         <w:tblLook w:val="04A0" w:firstRow="1" w:lastRow="0" w:firstColumn="1" w:lastColumn="0" w:noHBand="0" w:noVBand="1"/>
       </w:tblPr>
       <w:tblGrid>
-        <w:gridCol w:w="3645"/>
-        <w:gridCol w:w="5183"/>
+        <w:gridCol w:w="3625"/>
+        <w:gridCol w:w="5203"/>
       </w:tblGrid>
       <w:tr>
         <w:trPr>
@@ -9744,6 +9835,15 @@
                 <w:lang w:val="es-ES"/>
               </w:rPr>
             </w:pPr>
+            <w:r>
+              <w:rPr>
+                <w:rFonts w:ascii="Arial" w:hAnsi="Arial" w:cs="Arial"/>
+                <w:sz w:val="24"/>
+                <w:szCs w:val="24"/>
+                <w:lang w:val="es-ES"/>
+              </w:rPr>
+              <w:t>Dentista</w:t>
+            </w:r>
           </w:p>
         </w:tc>
       </w:tr>
@@ -9792,6 +9892,15 @@
                 <w:lang w:val="es-ES"/>
               </w:rPr>
             </w:pPr>
+            <w:r>
+              <w:rPr>
+                <w:rFonts w:ascii="Arial" w:hAnsi="Arial" w:cs="Arial"/>
+                <w:sz w:val="24"/>
+                <w:szCs w:val="24"/>
+                <w:lang w:val="es-ES"/>
+              </w:rPr>
+              <w:t>Agregar la información al tratamiento del Paciente</w:t>
+            </w:r>
           </w:p>
         </w:tc>
       </w:tr>
@@ -9841,6 +9950,115 @@
                 <w:lang w:val="es-ES"/>
               </w:rPr>
             </w:pPr>
+            <w:r>
+              <w:rPr>
+                <w:rFonts w:ascii="Arial" w:hAnsi="Arial" w:cs="Arial"/>
+                <w:sz w:val="24"/>
+                <w:szCs w:val="24"/>
+                <w:lang w:val="es-ES"/>
+              </w:rPr>
+              <w:t xml:space="preserve">El Dentista </w:t>
+            </w:r>
+            <w:r>
+              <w:rPr>
+                <w:rFonts w:ascii="Arial" w:hAnsi="Arial" w:cs="Arial"/>
+                <w:sz w:val="24"/>
+                <w:szCs w:val="24"/>
+                <w:lang w:val="es-ES"/>
+              </w:rPr>
+              <w:t xml:space="preserve">selecciona en la opción “Paciente” el respectivo paciente que tenga </w:t>
+            </w:r>
+            <w:r>
+              <w:rPr>
+                <w:rFonts w:ascii="Arial" w:hAnsi="Arial" w:cs="Arial"/>
+                <w:sz w:val="24"/>
+                <w:szCs w:val="24"/>
+                <w:lang w:val="es-ES"/>
+              </w:rPr>
+              <w:t xml:space="preserve">registrado, </w:t>
+            </w:r>
+            <w:r>
+              <w:rPr>
+                <w:rFonts w:ascii="Arial" w:hAnsi="Arial" w:cs="Arial"/>
+                <w:sz w:val="24"/>
+                <w:szCs w:val="24"/>
+                <w:lang w:val="es-ES"/>
+              </w:rPr>
+              <w:lastRenderedPageBreak/>
+              <w:t>luego</w:t>
+            </w:r>
+            <w:r>
+              <w:rPr>
+                <w:rFonts w:ascii="Arial" w:hAnsi="Arial" w:cs="Arial"/>
+                <w:sz w:val="24"/>
+                <w:szCs w:val="24"/>
+                <w:lang w:val="es-ES"/>
+              </w:rPr>
+              <w:t xml:space="preserve"> procederá a ingresar en la opción “Servicio Aplicado” donde desplegara todos los servicios que ofrece el </w:t>
+            </w:r>
+            <w:r>
+              <w:rPr>
+                <w:rFonts w:ascii="Arial" w:hAnsi="Arial" w:cs="Arial"/>
+                <w:sz w:val="24"/>
+                <w:szCs w:val="24"/>
+                <w:lang w:val="es-ES"/>
+              </w:rPr>
+              <w:t>dentista, posteriormente</w:t>
+            </w:r>
+            <w:r>
+              <w:rPr>
+                <w:rFonts w:ascii="Arial" w:hAnsi="Arial" w:cs="Arial"/>
+                <w:sz w:val="24"/>
+                <w:szCs w:val="24"/>
+                <w:lang w:val="es-ES"/>
+              </w:rPr>
+              <w:t xml:space="preserve"> </w:t>
+            </w:r>
+            <w:r>
+              <w:rPr>
+                <w:rFonts w:ascii="Arial" w:hAnsi="Arial" w:cs="Arial"/>
+                <w:sz w:val="24"/>
+                <w:szCs w:val="24"/>
+                <w:lang w:val="es-ES"/>
+              </w:rPr>
+              <w:t xml:space="preserve">ingresara en la opción “Producto Recomendado” </w:t>
+            </w:r>
+            <w:r>
+              <w:rPr>
+                <w:rFonts w:ascii="Arial" w:hAnsi="Arial" w:cs="Arial"/>
+                <w:sz w:val="24"/>
+                <w:szCs w:val="24"/>
+                <w:lang w:val="es-ES"/>
+              </w:rPr>
+              <w:t xml:space="preserve">el cual despliega los diferentes productos registrados para un </w:t>
+            </w:r>
+            <w:r>
+              <w:rPr>
+                <w:rFonts w:ascii="Arial" w:hAnsi="Arial" w:cs="Arial"/>
+                <w:sz w:val="24"/>
+                <w:szCs w:val="24"/>
+                <w:lang w:val="es-ES"/>
+              </w:rPr>
+              <w:t>tratamiento, procederá</w:t>
+            </w:r>
+            <w:r>
+              <w:rPr>
+                <w:rFonts w:ascii="Arial" w:hAnsi="Arial" w:cs="Arial"/>
+                <w:sz w:val="24"/>
+                <w:szCs w:val="24"/>
+                <w:lang w:val="es-ES"/>
+              </w:rPr>
+              <w:t xml:space="preserve"> a visualizar una breve descripción de</w:t>
+            </w:r>
+            <w:r>
+              <w:rPr>
+                <w:rFonts w:ascii="Arial" w:hAnsi="Arial" w:cs="Arial"/>
+                <w:sz w:val="24"/>
+                <w:szCs w:val="24"/>
+                <w:lang w:val="es-ES"/>
+              </w:rPr>
+              <w:t xml:space="preserve"> como llevara a cabo el tratamiento o pequeñas observaciones, al finalizar seleccionar la opción “Generar PDF” elaborando un documento con el tratamiento especificado</w:t>
+            </w:r>
           </w:p>
         </w:tc>
       </w:tr>
@@ -10059,7 +10277,6 @@
           <w:szCs w:val="24"/>
           <w:lang w:val="es-ES"/>
         </w:rPr>
-        <w:lastRenderedPageBreak/>
         <w:t>C</w:t>
       </w:r>
       <w:r>
@@ -10111,8 +10328,8 @@
         <w:tblLook w:val="04A0" w:firstRow="1" w:lastRow="0" w:firstColumn="1" w:lastColumn="0" w:noHBand="0" w:noVBand="1"/>
       </w:tblPr>
       <w:tblGrid>
-        <w:gridCol w:w="3645"/>
-        <w:gridCol w:w="5183"/>
+        <w:gridCol w:w="3621"/>
+        <w:gridCol w:w="5207"/>
       </w:tblGrid>
       <w:tr>
         <w:trPr>
@@ -10230,6 +10447,15 @@
                 <w:lang w:val="es-ES"/>
               </w:rPr>
             </w:pPr>
+            <w:r>
+              <w:rPr>
+                <w:rFonts w:ascii="Arial" w:hAnsi="Arial" w:cs="Arial"/>
+                <w:sz w:val="24"/>
+                <w:szCs w:val="24"/>
+                <w:lang w:val="es-ES"/>
+              </w:rPr>
+              <w:t>Dentista</w:t>
+            </w:r>
           </w:p>
         </w:tc>
       </w:tr>
@@ -10278,6 +10504,15 @@
                 <w:lang w:val="es-ES"/>
               </w:rPr>
             </w:pPr>
+            <w:r>
+              <w:rPr>
+                <w:rFonts w:ascii="Arial" w:hAnsi="Arial" w:cs="Arial"/>
+                <w:sz w:val="24"/>
+                <w:szCs w:val="24"/>
+                <w:lang w:val="es-ES"/>
+              </w:rPr>
+              <w:t>Modificar la información del tratamiento del paciente</w:t>
+            </w:r>
           </w:p>
         </w:tc>
       </w:tr>
@@ -10327,6 +10562,204 @@
                 <w:lang w:val="es-ES"/>
               </w:rPr>
             </w:pPr>
+            <w:r>
+              <w:rPr>
+                <w:rFonts w:ascii="Arial" w:hAnsi="Arial" w:cs="Arial"/>
+                <w:sz w:val="24"/>
+                <w:szCs w:val="24"/>
+                <w:lang w:val="es-ES"/>
+              </w:rPr>
+              <w:t xml:space="preserve">El Dentista seleccionara la opción de “Paciente” el cual desplegara todos sus pacientes registrados con </w:t>
+            </w:r>
+            <w:r>
+              <w:rPr>
+                <w:rFonts w:ascii="Arial" w:hAnsi="Arial" w:cs="Arial"/>
+                <w:sz w:val="24"/>
+                <w:szCs w:val="24"/>
+                <w:lang w:val="es-ES"/>
+              </w:rPr>
+              <w:t>tratamiento, posteriormente</w:t>
+            </w:r>
+            <w:r>
+              <w:rPr>
+                <w:rFonts w:ascii="Arial" w:hAnsi="Arial" w:cs="Arial"/>
+                <w:sz w:val="24"/>
+                <w:szCs w:val="24"/>
+                <w:lang w:val="es-ES"/>
+              </w:rPr>
+              <w:t xml:space="preserve"> seleccionara la opción del tratamiento a modificar en “</w:t>
+            </w:r>
+            <w:r>
+              <w:rPr>
+                <w:rFonts w:ascii="Arial" w:hAnsi="Arial" w:cs="Arial"/>
+                <w:sz w:val="24"/>
+                <w:szCs w:val="24"/>
+                <w:lang w:val="es-ES"/>
+              </w:rPr>
+              <w:t xml:space="preserve">Tratamiento”, </w:t>
+            </w:r>
+            <w:r>
+              <w:rPr>
+                <w:rFonts w:ascii="Arial" w:hAnsi="Arial" w:cs="Arial"/>
+                <w:sz w:val="24"/>
+                <w:szCs w:val="24"/>
+                <w:lang w:val="es-ES"/>
+              </w:rPr>
+              <w:t xml:space="preserve">luego </w:t>
+            </w:r>
+            <w:r>
+              <w:rPr>
+                <w:rFonts w:ascii="Arial" w:hAnsi="Arial" w:cs="Arial"/>
+                <w:sz w:val="24"/>
+                <w:szCs w:val="24"/>
+                <w:lang w:val="es-ES"/>
+              </w:rPr>
+              <w:t>procederá</w:t>
+            </w:r>
+            <w:r>
+              <w:rPr>
+                <w:rFonts w:ascii="Arial" w:hAnsi="Arial" w:cs="Arial"/>
+                <w:sz w:val="24"/>
+                <w:szCs w:val="24"/>
+                <w:lang w:val="es-ES"/>
+              </w:rPr>
+              <w:t xml:space="preserve"> a presionar el botón “Editar” mostrando una segunda </w:t>
+            </w:r>
+            <w:r>
+              <w:rPr>
+                <w:rFonts w:ascii="Arial" w:hAnsi="Arial" w:cs="Arial"/>
+                <w:sz w:val="24"/>
+                <w:szCs w:val="24"/>
+                <w:lang w:val="es-ES"/>
+              </w:rPr>
+              <w:t>pantalla, en</w:t>
+            </w:r>
+            <w:r>
+              <w:rPr>
+                <w:rFonts w:ascii="Arial" w:hAnsi="Arial" w:cs="Arial"/>
+                <w:sz w:val="24"/>
+                <w:szCs w:val="24"/>
+                <w:lang w:val="es-ES"/>
+              </w:rPr>
+              <w:t xml:space="preserve"> la cual el dentista volverá a ingresar la información a modificar </w:t>
+            </w:r>
+            <w:r>
+              <w:rPr>
+                <w:rFonts w:ascii="Arial" w:hAnsi="Arial" w:cs="Arial"/>
+                <w:sz w:val="24"/>
+                <w:szCs w:val="24"/>
+                <w:lang w:val="es-ES"/>
+              </w:rPr>
+              <w:t>,en la opción de “Servicio” para cambiar el tipo de servicio brindado,</w:t>
+            </w:r>
+            <w:r>
+              <w:rPr>
+                <w:rFonts w:ascii="Arial" w:hAnsi="Arial" w:cs="Arial"/>
+                <w:sz w:val="24"/>
+                <w:szCs w:val="24"/>
+                <w:lang w:val="es-ES"/>
+              </w:rPr>
+              <w:t xml:space="preserve"> una lista “Productos Recomendados” que podrá modificar “,posteriormente </w:t>
+            </w:r>
+            <w:r>
+              <w:rPr>
+                <w:rFonts w:ascii="Arial" w:hAnsi="Arial" w:cs="Arial"/>
+                <w:sz w:val="24"/>
+                <w:szCs w:val="24"/>
+                <w:lang w:val="es-ES"/>
+              </w:rPr>
+              <w:t>mostrando la “</w:t>
+            </w:r>
+            <w:r>
+              <w:rPr>
+                <w:rFonts w:ascii="Arial" w:hAnsi="Arial" w:cs="Arial"/>
+                <w:sz w:val="24"/>
+                <w:szCs w:val="24"/>
+                <w:lang w:val="es-ES"/>
+              </w:rPr>
+              <w:t>descripción</w:t>
+            </w:r>
+            <w:r>
+              <w:rPr>
+                <w:rFonts w:ascii="Arial" w:hAnsi="Arial" w:cs="Arial"/>
+                <w:sz w:val="24"/>
+                <w:szCs w:val="24"/>
+                <w:lang w:val="es-ES"/>
+              </w:rPr>
+              <w:t>”</w:t>
+            </w:r>
+            <w:r>
+              <w:rPr>
+                <w:rFonts w:ascii="Arial" w:hAnsi="Arial" w:cs="Arial"/>
+                <w:sz w:val="24"/>
+                <w:szCs w:val="24"/>
+                <w:lang w:val="es-ES"/>
+              </w:rPr>
+              <w:t xml:space="preserve"> </w:t>
+            </w:r>
+            <w:r>
+              <w:rPr>
+                <w:rFonts w:ascii="Arial" w:hAnsi="Arial" w:cs="Arial"/>
+                <w:sz w:val="24"/>
+                <w:szCs w:val="24"/>
+                <w:lang w:val="es-ES"/>
+              </w:rPr>
+              <w:t>con los cambios actualizados</w:t>
+            </w:r>
+            <w:r>
+              <w:rPr>
+                <w:rFonts w:ascii="Arial" w:hAnsi="Arial" w:cs="Arial"/>
+                <w:sz w:val="24"/>
+                <w:szCs w:val="24"/>
+                <w:lang w:val="es-ES"/>
+              </w:rPr>
+              <w:t xml:space="preserve"> ,</w:t>
+            </w:r>
+            <w:r>
+              <w:rPr>
+                <w:rFonts w:ascii="Arial" w:hAnsi="Arial" w:cs="Arial"/>
+                <w:sz w:val="24"/>
+                <w:szCs w:val="24"/>
+                <w:lang w:val="es-ES"/>
+              </w:rPr>
+              <w:t xml:space="preserve">por ultimo </w:t>
+            </w:r>
+            <w:r>
+              <w:rPr>
+                <w:rFonts w:ascii="Arial" w:hAnsi="Arial" w:cs="Arial"/>
+                <w:sz w:val="24"/>
+                <w:szCs w:val="24"/>
+                <w:lang w:val="es-ES"/>
+              </w:rPr>
+              <w:t>mostrando un botón “</w:t>
+            </w:r>
+            <w:r>
+              <w:rPr>
+                <w:rFonts w:ascii="Arial" w:hAnsi="Arial" w:cs="Arial"/>
+                <w:sz w:val="24"/>
+                <w:szCs w:val="24"/>
+                <w:lang w:val="es-ES"/>
+              </w:rPr>
+              <w:t>Guardar “el</w:t>
+            </w:r>
+            <w:r>
+              <w:rPr>
+                <w:rFonts w:ascii="Arial" w:hAnsi="Arial" w:cs="Arial"/>
+                <w:sz w:val="24"/>
+                <w:szCs w:val="24"/>
+                <w:lang w:val="es-ES"/>
+              </w:rPr>
+              <w:t xml:space="preserve"> cual </w:t>
+            </w:r>
+            <w:r>
+              <w:rPr>
+                <w:rFonts w:ascii="Arial" w:hAnsi="Arial" w:cs="Arial"/>
+                <w:sz w:val="24"/>
+                <w:szCs w:val="24"/>
+                <w:lang w:val="es-ES"/>
+              </w:rPr>
+              <w:t>modificara la información del tratamiento.</w:t>
+            </w:r>
           </w:p>
         </w:tc>
       </w:tr>
@@ -10363,6 +10796,7 @@
           <w:szCs w:val="24"/>
           <w:lang w:val="es-ES"/>
         </w:rPr>
+        <w:lastRenderedPageBreak/>
         <w:drawing>
           <wp:inline distT="0" distB="0" distL="0" distR="0" wp14:anchorId="5EA96655" wp14:editId="1D9E2222">
             <wp:extent cx="6381193" cy="3642598"/>
@@ -10545,7 +10979,6 @@
           <w:szCs w:val="24"/>
           <w:lang w:val="es-ES"/>
         </w:rPr>
-        <w:lastRenderedPageBreak/>
         <w:t>C</w:t>
       </w:r>
       <w:r>
@@ -10596,7 +11029,17 @@
           <w:szCs w:val="24"/>
           <w:lang w:val="es-ES"/>
         </w:rPr>
-        <w:t xml:space="preserve"> Reporte Semanal Dental</w:t>
+        <w:t xml:space="preserve"> Reporte </w:t>
+      </w:r>
+      <w:r>
+        <w:rPr>
+          <w:rFonts w:ascii="Arial" w:hAnsi="Arial" w:cs="Arial"/>
+          <w:color w:val="000000" w:themeColor="text1"/>
+          <w:sz w:val="24"/>
+          <w:szCs w:val="24"/>
+          <w:lang w:val="es-ES"/>
+        </w:rPr>
+        <w:t>De Ingresos</w:t>
       </w:r>
     </w:p>
     <w:tbl>
@@ -10607,8 +11050,8 @@
         <w:tblLook w:val="04A0" w:firstRow="1" w:lastRow="0" w:firstColumn="1" w:lastColumn="0" w:noHBand="0" w:noVBand="1"/>
       </w:tblPr>
       <w:tblGrid>
-        <w:gridCol w:w="3645"/>
-        <w:gridCol w:w="5183"/>
+        <w:gridCol w:w="3595"/>
+        <w:gridCol w:w="5233"/>
       </w:tblGrid>
       <w:tr>
         <w:trPr>
@@ -10726,6 +11169,17 @@
                 <w:lang w:val="es-ES"/>
               </w:rPr>
             </w:pPr>
+            <w:proofErr w:type="spellStart"/>
+            <w:r>
+              <w:rPr>
+                <w:rFonts w:ascii="Arial" w:hAnsi="Arial" w:cs="Arial"/>
+                <w:sz w:val="24"/>
+                <w:szCs w:val="24"/>
+                <w:lang w:val="es-ES"/>
+              </w:rPr>
+              <w:t>Dentista,Administrador</w:t>
+            </w:r>
+            <w:proofErr w:type="spellEnd"/>
           </w:p>
         </w:tc>
       </w:tr>
@@ -10774,6 +11228,33 @@
                 <w:lang w:val="es-ES"/>
               </w:rPr>
             </w:pPr>
+            <w:r>
+              <w:rPr>
+                <w:rFonts w:ascii="Arial" w:hAnsi="Arial" w:cs="Arial"/>
+                <w:sz w:val="24"/>
+                <w:szCs w:val="24"/>
+                <w:lang w:val="es-ES"/>
+              </w:rPr>
+              <w:t xml:space="preserve">Generar Reporte </w:t>
+            </w:r>
+            <w:r>
+              <w:rPr>
+                <w:rFonts w:ascii="Arial" w:hAnsi="Arial" w:cs="Arial"/>
+                <w:sz w:val="24"/>
+                <w:szCs w:val="24"/>
+                <w:lang w:val="es-ES"/>
+              </w:rPr>
+              <w:t>con la información d</w:t>
+            </w:r>
+            <w:r>
+              <w:rPr>
+                <w:rFonts w:ascii="Arial" w:hAnsi="Arial" w:cs="Arial"/>
+                <w:sz w:val="24"/>
+                <w:szCs w:val="24"/>
+                <w:lang w:val="es-ES"/>
+              </w:rPr>
+              <w:t xml:space="preserve">e Ingresos </w:t>
+            </w:r>
           </w:p>
         </w:tc>
       </w:tr>
@@ -10823,6 +11304,172 @@
                 <w:lang w:val="es-ES"/>
               </w:rPr>
             </w:pPr>
+            <w:r>
+              <w:rPr>
+                <w:rFonts w:ascii="Arial" w:hAnsi="Arial" w:cs="Arial"/>
+                <w:sz w:val="24"/>
+                <w:szCs w:val="24"/>
+                <w:lang w:val="es-ES"/>
+              </w:rPr>
+              <w:t>El Dentista selecciona</w:t>
+            </w:r>
+            <w:r>
+              <w:rPr>
+                <w:rFonts w:ascii="Arial" w:hAnsi="Arial" w:cs="Arial"/>
+                <w:sz w:val="24"/>
+                <w:szCs w:val="24"/>
+                <w:lang w:val="es-ES"/>
+              </w:rPr>
+              <w:t xml:space="preserve"> el intervalo de fechas a generar reporte en</w:t>
+            </w:r>
+            <w:r>
+              <w:rPr>
+                <w:rFonts w:ascii="Arial" w:hAnsi="Arial" w:cs="Arial"/>
+                <w:sz w:val="24"/>
+                <w:szCs w:val="24"/>
+                <w:lang w:val="es-ES"/>
+              </w:rPr>
+              <w:t xml:space="preserve"> la opción de</w:t>
+            </w:r>
+            <w:r>
+              <w:rPr>
+                <w:rFonts w:ascii="Arial" w:hAnsi="Arial" w:cs="Arial"/>
+                <w:sz w:val="24"/>
+                <w:szCs w:val="24"/>
+                <w:lang w:val="es-ES"/>
+              </w:rPr>
+              <w:t xml:space="preserve"> “Fecha de </w:t>
+            </w:r>
+            <w:r>
+              <w:rPr>
+                <w:rFonts w:ascii="Arial" w:hAnsi="Arial" w:cs="Arial"/>
+                <w:sz w:val="24"/>
+                <w:szCs w:val="24"/>
+                <w:lang w:val="es-ES"/>
+              </w:rPr>
+              <w:lastRenderedPageBreak/>
+              <w:t xml:space="preserve">Inicio” y la opción de “Fecha </w:t>
+            </w:r>
+            <w:r>
+              <w:rPr>
+                <w:rFonts w:ascii="Arial" w:hAnsi="Arial" w:cs="Arial"/>
+                <w:sz w:val="24"/>
+                <w:szCs w:val="24"/>
+                <w:lang w:val="es-ES"/>
+              </w:rPr>
+              <w:t>Fin”, posteriormente</w:t>
+            </w:r>
+            <w:r>
+              <w:rPr>
+                <w:rFonts w:ascii="Arial" w:hAnsi="Arial" w:cs="Arial"/>
+                <w:sz w:val="24"/>
+                <w:szCs w:val="24"/>
+                <w:lang w:val="es-ES"/>
+              </w:rPr>
+              <w:t xml:space="preserve"> presionara el botón “Generar Reporte” el cual mostrara los ingresos en el intervalo de fecha ingresado.</w:t>
+            </w:r>
+          </w:p>
+          <w:p>
+            <w:pPr>
+              <w:jc w:val="both"/>
+              <w:cnfStyle w:val="000000100000" w:firstRow="0" w:lastRow="0" w:firstColumn="0" w:lastColumn="0" w:oddVBand="0" w:evenVBand="0" w:oddHBand="1" w:evenHBand="0" w:firstRowFirstColumn="0" w:firstRowLastColumn="0" w:lastRowFirstColumn="0" w:lastRowLastColumn="0"/>
+              <w:rPr>
+                <w:rFonts w:ascii="Arial" w:hAnsi="Arial" w:cs="Arial"/>
+                <w:sz w:val="24"/>
+                <w:szCs w:val="24"/>
+                <w:lang w:val="es-ES"/>
+              </w:rPr>
+            </w:pPr>
+            <w:r>
+              <w:rPr>
+                <w:rFonts w:ascii="Arial" w:hAnsi="Arial" w:cs="Arial"/>
+                <w:sz w:val="24"/>
+                <w:szCs w:val="24"/>
+                <w:lang w:val="es-ES"/>
+              </w:rPr>
+              <w:t xml:space="preserve">El administrador </w:t>
+            </w:r>
+            <w:r>
+              <w:rPr>
+                <w:rFonts w:ascii="Arial" w:hAnsi="Arial" w:cs="Arial"/>
+                <w:sz w:val="24"/>
+                <w:szCs w:val="24"/>
+                <w:lang w:val="es-ES"/>
+              </w:rPr>
+              <w:t xml:space="preserve">selecciona en la opción “Seleccionar consultorio” los diferentes consultorios </w:t>
+            </w:r>
+            <w:r>
+              <w:rPr>
+                <w:rFonts w:ascii="Arial" w:hAnsi="Arial" w:cs="Arial"/>
+                <w:sz w:val="24"/>
+                <w:szCs w:val="24"/>
+                <w:lang w:val="es-ES"/>
+              </w:rPr>
+              <w:t>registrados, posteriormente</w:t>
+            </w:r>
+            <w:r>
+              <w:rPr>
+                <w:rFonts w:ascii="Arial" w:hAnsi="Arial" w:cs="Arial"/>
+                <w:sz w:val="24"/>
+                <w:szCs w:val="24"/>
+                <w:lang w:val="es-ES"/>
+              </w:rPr>
+              <w:t xml:space="preserve"> </w:t>
+            </w:r>
+            <w:r>
+              <w:rPr>
+                <w:rFonts w:ascii="Arial" w:hAnsi="Arial" w:cs="Arial"/>
+                <w:sz w:val="24"/>
+                <w:szCs w:val="24"/>
+                <w:lang w:val="es-ES"/>
+              </w:rPr>
+              <w:t>seleccionara la opción de “Seleccionar Dentista” desplegando la lista de l</w:t>
+            </w:r>
+            <w:r>
+              <w:rPr>
+                <w:rFonts w:ascii="Arial" w:hAnsi="Arial" w:cs="Arial"/>
+                <w:sz w:val="24"/>
+                <w:szCs w:val="24"/>
+                <w:lang w:val="es-ES"/>
+              </w:rPr>
+              <w:t xml:space="preserve">os dentistas </w:t>
+            </w:r>
+            <w:r>
+              <w:rPr>
+                <w:rFonts w:ascii="Arial" w:hAnsi="Arial" w:cs="Arial"/>
+                <w:sz w:val="24"/>
+                <w:szCs w:val="24"/>
+                <w:lang w:val="es-ES"/>
+              </w:rPr>
+              <w:t>registrados, luego</w:t>
+            </w:r>
+            <w:r>
+              <w:rPr>
+                <w:rFonts w:ascii="Arial" w:hAnsi="Arial" w:cs="Arial"/>
+                <w:sz w:val="24"/>
+                <w:szCs w:val="24"/>
+                <w:lang w:val="es-ES"/>
+              </w:rPr>
+              <w:t xml:space="preserve"> procederá a ingresar el intervalo de fecha a reportar en la opción de “Fecha Inicio” y la opción “Fecha Fin</w:t>
+            </w:r>
+            <w:r>
+              <w:rPr>
+                <w:rFonts w:ascii="Arial" w:hAnsi="Arial" w:cs="Arial"/>
+                <w:sz w:val="24"/>
+                <w:szCs w:val="24"/>
+                <w:lang w:val="es-ES"/>
+              </w:rPr>
+              <w:t>”, al</w:t>
+            </w:r>
+            <w:r>
+              <w:rPr>
+                <w:rFonts w:ascii="Arial" w:hAnsi="Arial" w:cs="Arial"/>
+                <w:sz w:val="24"/>
+                <w:szCs w:val="24"/>
+                <w:lang w:val="es-ES"/>
+              </w:rPr>
+              <w:t xml:space="preserve"> finalizar presionara el botón de “Generar Reporte” mostrando la información solicitada</w:t>
+            </w:r>
           </w:p>
         </w:tc>
       </w:tr>
@@ -11005,7 +11652,6 @@
           <w:szCs w:val="24"/>
           <w:lang w:val="es-ES"/>
         </w:rPr>
-        <w:lastRenderedPageBreak/>
         <w:t>C</w:t>
       </w:r>
       <w:r>
@@ -11363,7 +12009,6 @@
               </w:rPr>
             </w:pPr>
             <w:proofErr w:type="spellStart"/>
-            <w:proofErr w:type="gramStart"/>
             <w:r>
               <w:rPr>
                 <w:rFonts w:ascii="Arial" w:hAnsi="Arial" w:cs="Arial"/>
@@ -11374,7 +12019,6 @@
               <w:t>Pre-condiciones</w:t>
             </w:r>
             <w:proofErr w:type="spellEnd"/>
-            <w:proofErr w:type="gramEnd"/>
           </w:p>
           <w:p>
             <w:pPr>
@@ -11459,7 +12103,6 @@
               </w:rPr>
             </w:pPr>
             <w:proofErr w:type="spellStart"/>
-            <w:proofErr w:type="gramStart"/>
             <w:r>
               <w:rPr>
                 <w:rFonts w:ascii="Arial" w:hAnsi="Arial" w:cs="Arial"/>
@@ -11470,7 +12113,6 @@
               <w:t>Post-condiciones</w:t>
             </w:r>
             <w:proofErr w:type="spellEnd"/>
-            <w:proofErr w:type="gramEnd"/>
           </w:p>
           <w:p>
             <w:pPr>
@@ -12430,7 +13072,6 @@
               </w:rPr>
             </w:pPr>
             <w:proofErr w:type="spellStart"/>
-            <w:proofErr w:type="gramStart"/>
             <w:r>
               <w:rPr>
                 <w:rFonts w:ascii="Arial" w:hAnsi="Arial" w:cs="Arial"/>
@@ -12441,7 +13082,6 @@
               <w:t>Pre-condiciones</w:t>
             </w:r>
             <w:proofErr w:type="spellEnd"/>
-            <w:proofErr w:type="gramEnd"/>
           </w:p>
           <w:p>
             <w:pPr>
@@ -12493,7 +13133,6 @@
               </w:rPr>
             </w:pPr>
             <w:proofErr w:type="spellStart"/>
-            <w:proofErr w:type="gramStart"/>
             <w:r>
               <w:rPr>
                 <w:rFonts w:ascii="Arial" w:hAnsi="Arial" w:cs="Arial"/>
@@ -12504,7 +13143,6 @@
               <w:t>Post-condiciones</w:t>
             </w:r>
             <w:proofErr w:type="spellEnd"/>
-            <w:proofErr w:type="gramEnd"/>
           </w:p>
           <w:p>
             <w:pPr>
@@ -14602,18 +15240,7 @@
           <w:szCs w:val="24"/>
           <w:lang w:val="es-ES"/>
         </w:rPr>
-        <w:t>Ingeniero de Sistemas</w:t>
-      </w:r>
-      <w:r>
-        <w:rPr>
-          <w:rFonts w:ascii="Arial" w:hAnsi="Arial" w:cs="Arial"/>
-          <w:b/>
-          <w:bCs/>
-          <w:sz w:val="24"/>
-          <w:szCs w:val="24"/>
-          <w:lang w:val="es-ES"/>
-        </w:rPr>
-        <w:t>:</w:t>
+        <w:t>Ingeniero de Sistemas:</w:t>
       </w:r>
       <w:r>
         <w:rPr>

</xml_diff>

<commit_message>
Arreglando Detalles de los casos usos breves ya existentes
</commit_message>
<xml_diff>
--- a/DentiSmart.Documentacion/Casos de uso.docx
+++ b/DentiSmart.Documentacion/Casos de uso.docx
@@ -5448,6 +5448,7 @@
               </w:rPr>
             </w:pPr>
             <w:proofErr w:type="spellStart"/>
+            <w:proofErr w:type="gramStart"/>
             <w:r>
               <w:rPr>
                 <w:rFonts w:ascii="Arial" w:hAnsi="Arial" w:cs="Arial"/>
@@ -5458,6 +5459,7 @@
               <w:t>Pre-condiciones</w:t>
             </w:r>
             <w:proofErr w:type="spellEnd"/>
+            <w:proofErr w:type="gramEnd"/>
           </w:p>
           <w:p>
             <w:pPr>
@@ -5646,6 +5648,7 @@
               </w:rPr>
             </w:pPr>
             <w:proofErr w:type="spellStart"/>
+            <w:proofErr w:type="gramStart"/>
             <w:r>
               <w:rPr>
                 <w:rFonts w:ascii="Arial" w:hAnsi="Arial" w:cs="Arial"/>
@@ -5656,6 +5659,7 @@
               <w:t>Post-condiciones</w:t>
             </w:r>
             <w:proofErr w:type="spellEnd"/>
+            <w:proofErr w:type="gramEnd"/>
           </w:p>
           <w:p>
             <w:pPr>
@@ -8537,6 +8541,15 @@
               </w:rPr>
               <w:t>Caso de Uso No.</w:t>
             </w:r>
+            <w:r>
+              <w:rPr>
+                <w:rFonts w:ascii="Arial" w:hAnsi="Arial" w:cs="Arial"/>
+                <w:sz w:val="24"/>
+                <w:szCs w:val="24"/>
+                <w:lang w:val="es-ES"/>
+              </w:rPr>
+              <w:t>5</w:t>
+            </w:r>
           </w:p>
         </w:tc>
         <w:tc>
@@ -8562,6 +8575,15 @@
                 <w:lang w:val="es-ES"/>
               </w:rPr>
               <w:t xml:space="preserve">Nombre: </w:t>
+            </w:r>
+            <w:r>
+              <w:rPr>
+                <w:rFonts w:ascii="Arial" w:hAnsi="Arial" w:cs="Arial"/>
+                <w:sz w:val="24"/>
+                <w:szCs w:val="24"/>
+                <w:lang w:val="es-ES"/>
+              </w:rPr>
+              <w:t>Generar Pago</w:t>
             </w:r>
           </w:p>
           <w:p>
@@ -8767,25 +8789,7 @@
                 <w:szCs w:val="24"/>
                 <w:lang w:val="es-ES"/>
               </w:rPr>
-              <w:t xml:space="preserve">El dentista consulta el servicio brindado al paciente en la opción “Buscar Servicio” donde desplegara los diferentes servicios con lo que cuenta, posteriormente ingresara la cantidad de servicios en la opción “cantidad”, lo cual procederá a seleccionar la opción de “Agregar”, desplegando una breve descripción del servicio cargado al </w:t>
-            </w:r>
-            <w:r>
-              <w:rPr>
-                <w:rFonts w:ascii="Arial" w:hAnsi="Arial" w:cs="Arial"/>
-                <w:sz w:val="24"/>
-                <w:szCs w:val="24"/>
-                <w:lang w:val="es-ES"/>
-              </w:rPr>
-              <w:t>Paciente, procederá</w:t>
-            </w:r>
-            <w:r>
-              <w:rPr>
-                <w:rFonts w:ascii="Arial" w:hAnsi="Arial" w:cs="Arial"/>
-                <w:sz w:val="24"/>
-                <w:szCs w:val="24"/>
-                <w:lang w:val="es-ES"/>
-              </w:rPr>
-              <w:t xml:space="preserve"> a presionar el botón “Enviar Recibo al cliente” donde mostrara un mensaje con la información necesaria.</w:t>
+              <w:t>El dentista consulta el servicio brindado al paciente en la opción “Buscar Servicio” donde desplegara los diferentes servicios con lo que cuenta, posteriormente ingresara la cantidad de servicios en la opción “cantidad”, lo cual procederá a seleccionar la opción de “Agregar”, desplegando una breve descripción del servicio cargado al Paciente, procederá a presionar el botón “Enviar Recibo al cliente” donde mostrara un mensaje con la información necesaria.</w:t>
             </w:r>
           </w:p>
         </w:tc>
@@ -8919,7 +8923,7 @@
     </w:p>
     <w:p>
       <w:pPr>
-        <w:jc w:val="both"/>
+        <w:jc w:val="center"/>
         <w:rPr>
           <w:rFonts w:ascii="Arial" w:hAnsi="Arial" w:cs="Arial"/>
           <w:color w:val="000000" w:themeColor="text1"/>
@@ -8938,9 +8942,9 @@
           <w:lang w:val="es-ES"/>
         </w:rPr>
         <w:drawing>
-          <wp:inline distT="0" distB="0" distL="0" distR="0" wp14:anchorId="5F3F12EB" wp14:editId="1C2499FF">
+          <wp:inline distT="0" distB="0" distL="0" distR="0" wp14:anchorId="5F3F12EB" wp14:editId="1D175589">
             <wp:extent cx="6219825" cy="3544148"/>
-            <wp:effectExtent l="0" t="0" r="0" b="0"/>
+            <wp:effectExtent l="19050" t="19050" r="9525" b="18415"/>
             <wp:docPr id="5" name="Imagen 5" descr="Diagrama&#10;&#10;Descripción generada automáticamente"/>
             <wp:cNvGraphicFramePr>
               <a:graphicFrameLocks xmlns:a="http://schemas.openxmlformats.org/drawingml/2006/main" noChangeAspect="1"/>
@@ -8972,6 +8976,11 @@
                     <a:prstGeom prst="rect">
                       <a:avLst/>
                     </a:prstGeom>
+                    <a:ln>
+                      <a:solidFill>
+                        <a:schemeClr val="tx1"/>
+                      </a:solidFill>
+                    </a:ln>
                   </pic:spPr>
                 </pic:pic>
               </a:graphicData>
@@ -8991,134 +9000,15 @@
           <w:lang w:val="es-ES"/>
         </w:rPr>
       </w:pPr>
-    </w:p>
-    <w:p>
-      <w:pPr>
-        <w:jc w:val="both"/>
-        <w:rPr>
-          <w:rFonts w:ascii="Arial" w:hAnsi="Arial" w:cs="Arial"/>
-          <w:color w:val="000000" w:themeColor="text1"/>
-          <w:sz w:val="24"/>
-          <w:szCs w:val="24"/>
-          <w:lang w:val="es-ES"/>
-        </w:rPr>
-      </w:pPr>
-    </w:p>
-    <w:p>
-      <w:pPr>
-        <w:jc w:val="both"/>
-        <w:rPr>
-          <w:rFonts w:ascii="Arial" w:hAnsi="Arial" w:cs="Arial"/>
-          <w:color w:val="000000" w:themeColor="text1"/>
-          <w:sz w:val="24"/>
-          <w:szCs w:val="24"/>
-          <w:lang w:val="es-ES"/>
-        </w:rPr>
-      </w:pPr>
-    </w:p>
-    <w:p>
-      <w:pPr>
-        <w:jc w:val="both"/>
-        <w:rPr>
-          <w:rFonts w:ascii="Arial" w:hAnsi="Arial" w:cs="Arial"/>
-          <w:color w:val="000000" w:themeColor="text1"/>
-          <w:sz w:val="24"/>
-          <w:szCs w:val="24"/>
-          <w:lang w:val="es-ES"/>
-        </w:rPr>
-      </w:pPr>
-    </w:p>
-    <w:p>
-      <w:pPr>
-        <w:jc w:val="both"/>
-        <w:rPr>
-          <w:rFonts w:ascii="Arial" w:hAnsi="Arial" w:cs="Arial"/>
-          <w:color w:val="000000" w:themeColor="text1"/>
-          <w:sz w:val="24"/>
-          <w:szCs w:val="24"/>
-          <w:lang w:val="es-ES"/>
-        </w:rPr>
-      </w:pPr>
-    </w:p>
-    <w:p>
-      <w:pPr>
-        <w:jc w:val="both"/>
-        <w:rPr>
-          <w:rFonts w:ascii="Arial" w:hAnsi="Arial" w:cs="Arial"/>
-          <w:color w:val="000000" w:themeColor="text1"/>
-          <w:sz w:val="24"/>
-          <w:szCs w:val="24"/>
-          <w:lang w:val="es-ES"/>
-        </w:rPr>
-      </w:pPr>
-    </w:p>
-    <w:p>
-      <w:pPr>
-        <w:jc w:val="both"/>
-        <w:rPr>
-          <w:rFonts w:ascii="Arial" w:hAnsi="Arial" w:cs="Arial"/>
-          <w:color w:val="000000" w:themeColor="text1"/>
-          <w:sz w:val="24"/>
-          <w:szCs w:val="24"/>
-          <w:lang w:val="es-ES"/>
-        </w:rPr>
-      </w:pPr>
-    </w:p>
-    <w:p>
-      <w:pPr>
-        <w:jc w:val="both"/>
-        <w:rPr>
-          <w:rFonts w:ascii="Arial" w:hAnsi="Arial" w:cs="Arial"/>
-          <w:color w:val="000000" w:themeColor="text1"/>
-          <w:sz w:val="24"/>
-          <w:szCs w:val="24"/>
-          <w:lang w:val="es-ES"/>
-        </w:rPr>
-      </w:pPr>
-    </w:p>
-    <w:p>
-      <w:pPr>
-        <w:jc w:val="both"/>
-        <w:rPr>
-          <w:rFonts w:ascii="Arial" w:hAnsi="Arial" w:cs="Arial"/>
-          <w:color w:val="000000" w:themeColor="text1"/>
-          <w:sz w:val="24"/>
-          <w:szCs w:val="24"/>
-          <w:lang w:val="es-ES"/>
-        </w:rPr>
-      </w:pPr>
-    </w:p>
-    <w:p>
-      <w:pPr>
-        <w:jc w:val="both"/>
-        <w:rPr>
-          <w:rFonts w:ascii="Arial" w:hAnsi="Arial" w:cs="Arial"/>
-          <w:color w:val="000000" w:themeColor="text1"/>
-          <w:sz w:val="24"/>
-          <w:szCs w:val="24"/>
-          <w:lang w:val="es-ES"/>
-        </w:rPr>
-      </w:pPr>
-    </w:p>
-    <w:p>
-      <w:pPr>
-        <w:jc w:val="both"/>
-        <w:rPr>
-          <w:rFonts w:ascii="Arial" w:hAnsi="Arial" w:cs="Arial"/>
-          <w:color w:val="000000" w:themeColor="text1"/>
-          <w:sz w:val="24"/>
-          <w:szCs w:val="24"/>
-          <w:lang w:val="es-ES"/>
-        </w:rPr>
-      </w:pPr>
-      <w:r>
-        <w:rPr>
-          <w:rFonts w:ascii="Arial" w:hAnsi="Arial" w:cs="Arial"/>
-          <w:color w:val="000000" w:themeColor="text1"/>
-          <w:sz w:val="24"/>
-          <w:szCs w:val="24"/>
-          <w:lang w:val="es-ES"/>
-        </w:rPr>
+      <w:r>
+        <w:rPr>
+          <w:rFonts w:ascii="Arial" w:hAnsi="Arial" w:cs="Arial"/>
+          <w:color w:val="000000" w:themeColor="text1"/>
+          <w:sz w:val="24"/>
+          <w:szCs w:val="24"/>
+          <w:lang w:val="es-ES"/>
+        </w:rPr>
+        <w:lastRenderedPageBreak/>
         <w:t>C</w:t>
       </w:r>
       <w:r>
@@ -9212,6 +9102,15 @@
               </w:rPr>
               <w:t>Caso de Uso No.</w:t>
             </w:r>
+            <w:r>
+              <w:rPr>
+                <w:rFonts w:ascii="Arial" w:hAnsi="Arial" w:cs="Arial"/>
+                <w:sz w:val="24"/>
+                <w:szCs w:val="24"/>
+                <w:lang w:val="es-ES"/>
+              </w:rPr>
+              <w:t>6</w:t>
+            </w:r>
           </w:p>
         </w:tc>
         <w:tc>
@@ -9237,6 +9136,15 @@
                 <w:lang w:val="es-ES"/>
               </w:rPr>
               <w:t xml:space="preserve">Nombre: </w:t>
+            </w:r>
+            <w:r>
+              <w:rPr>
+                <w:rFonts w:ascii="Arial" w:hAnsi="Arial" w:cs="Arial"/>
+                <w:sz w:val="24"/>
+                <w:szCs w:val="24"/>
+                <w:lang w:val="es-ES"/>
+              </w:rPr>
+              <w:t>Consultar Inventario.</w:t>
             </w:r>
           </w:p>
           <w:p>
@@ -9444,6 +9352,141 @@
     </w:p>
     <w:p>
       <w:pPr>
+        <w:jc w:val="both"/>
+        <w:rPr>
+          <w:rFonts w:ascii="Arial" w:hAnsi="Arial" w:cs="Arial"/>
+          <w:b/>
+          <w:bCs/>
+          <w:color w:val="000000" w:themeColor="text1"/>
+          <w:sz w:val="24"/>
+          <w:szCs w:val="24"/>
+          <w:lang w:val="es-ES"/>
+        </w:rPr>
+      </w:pPr>
+      <w:r>
+        <w:rPr>
+          <w:rFonts w:ascii="Arial" w:hAnsi="Arial" w:cs="Arial"/>
+          <w:b/>
+          <w:bCs/>
+          <w:color w:val="000000" w:themeColor="text1"/>
+          <w:sz w:val="24"/>
+          <w:szCs w:val="24"/>
+          <w:u w:val="single"/>
+          <w:lang w:val="es-ES"/>
+        </w:rPr>
+        <w:t>Anexo:</w:t>
+      </w:r>
+      <w:r>
+        <w:rPr>
+          <w:rFonts w:ascii="Arial" w:hAnsi="Arial" w:cs="Arial"/>
+          <w:color w:val="000000" w:themeColor="text1"/>
+          <w:sz w:val="24"/>
+          <w:szCs w:val="24"/>
+          <w:lang w:val="es-ES"/>
+        </w:rPr>
+        <w:t xml:space="preserve"> </w:t>
+      </w:r>
+      <w:r>
+        <w:rPr>
+          <w:rFonts w:ascii="Arial" w:hAnsi="Arial" w:cs="Arial"/>
+          <w:color w:val="000000" w:themeColor="text1"/>
+          <w:sz w:val="24"/>
+          <w:szCs w:val="24"/>
+          <w:lang w:val="es-ES"/>
+        </w:rPr>
+        <w:t>CU</w:t>
+      </w:r>
+      <w:r>
+        <w:rPr>
+          <w:rFonts w:ascii="Arial" w:hAnsi="Arial" w:cs="Arial"/>
+          <w:color w:val="000000" w:themeColor="text1"/>
+          <w:sz w:val="24"/>
+          <w:szCs w:val="24"/>
+          <w:lang w:val="es-ES"/>
+        </w:rPr>
+        <w:t>0</w:t>
+      </w:r>
+      <w:r>
+        <w:rPr>
+          <w:rFonts w:ascii="Arial" w:hAnsi="Arial" w:cs="Arial"/>
+          <w:color w:val="000000" w:themeColor="text1"/>
+          <w:sz w:val="24"/>
+          <w:szCs w:val="24"/>
+          <w:lang w:val="es-ES"/>
+        </w:rPr>
+        <w:t>6</w:t>
+      </w:r>
+      <w:r>
+        <w:rPr>
+          <w:rFonts w:ascii="Arial" w:hAnsi="Arial" w:cs="Arial"/>
+          <w:color w:val="000000" w:themeColor="text1"/>
+          <w:sz w:val="24"/>
+          <w:szCs w:val="24"/>
+          <w:lang w:val="es-ES"/>
+        </w:rPr>
+        <w:t xml:space="preserve">: </w:t>
+      </w:r>
+      <w:r>
+        <w:rPr>
+          <w:rFonts w:ascii="Arial" w:hAnsi="Arial" w:cs="Arial"/>
+          <w:color w:val="000000" w:themeColor="text1"/>
+          <w:sz w:val="24"/>
+          <w:szCs w:val="24"/>
+          <w:lang w:val="es-ES"/>
+        </w:rPr>
+        <w:t>Consultar Inventario</w:t>
+      </w:r>
+      <w:r>
+        <w:rPr>
+          <w:rFonts w:ascii="Arial" w:hAnsi="Arial" w:cs="Arial"/>
+          <w:color w:val="000000" w:themeColor="text1"/>
+          <w:sz w:val="24"/>
+          <w:szCs w:val="24"/>
+          <w:lang w:val="es-ES"/>
+        </w:rPr>
+        <w:t xml:space="preserve"> en la </w:t>
+      </w:r>
+      <w:r>
+        <w:rPr>
+          <w:rFonts w:ascii="Arial" w:hAnsi="Arial" w:cs="Arial"/>
+          <w:b/>
+          <w:bCs/>
+          <w:color w:val="000000" w:themeColor="text1"/>
+          <w:sz w:val="24"/>
+          <w:szCs w:val="24"/>
+          <w:lang w:val="es-ES"/>
+        </w:rPr>
+        <w:t>H</w:t>
+      </w:r>
+      <w:r>
+        <w:rPr>
+          <w:rFonts w:ascii="Arial" w:hAnsi="Arial" w:cs="Arial"/>
+          <w:b/>
+          <w:bCs/>
+          <w:color w:val="000000" w:themeColor="text1"/>
+          <w:sz w:val="24"/>
+          <w:szCs w:val="24"/>
+          <w:lang w:val="es-ES"/>
+        </w:rPr>
+        <w:t xml:space="preserve">erramienta Enterprise </w:t>
+      </w:r>
+      <w:proofErr w:type="spellStart"/>
+      <w:r>
+        <w:rPr>
+          <w:rFonts w:ascii="Arial" w:hAnsi="Arial" w:cs="Arial"/>
+          <w:b/>
+          <w:bCs/>
+          <w:color w:val="000000" w:themeColor="text1"/>
+          <w:sz w:val="24"/>
+          <w:szCs w:val="24"/>
+          <w:lang w:val="es-ES"/>
+        </w:rPr>
+        <w:t>Architect</w:t>
+      </w:r>
+      <w:proofErr w:type="spellEnd"/>
+    </w:p>
+    <w:p>
+      <w:pPr>
         <w:jc w:val="center"/>
         <w:rPr>
           <w:rFonts w:ascii="Arial" w:hAnsi="Arial" w:cs="Arial"/>
@@ -9462,11 +9505,10 @@
           <w:szCs w:val="24"/>
           <w:lang w:val="es-ES"/>
         </w:rPr>
-        <w:lastRenderedPageBreak/>
         <w:drawing>
-          <wp:inline distT="0" distB="0" distL="0" distR="0" wp14:anchorId="646418F1" wp14:editId="5CD1CC91">
+          <wp:inline distT="0" distB="0" distL="0" distR="0" wp14:anchorId="646418F1" wp14:editId="3195EFE0">
             <wp:extent cx="6334125" cy="3616903"/>
-            <wp:effectExtent l="0" t="0" r="0" b="3175"/>
+            <wp:effectExtent l="19050" t="19050" r="9525" b="22225"/>
             <wp:docPr id="6" name="Imagen 6" descr="Diagrama&#10;&#10;Descripción generada automáticamente"/>
             <wp:cNvGraphicFramePr>
               <a:graphicFrameLocks xmlns:a="http://schemas.openxmlformats.org/drawingml/2006/main" noChangeAspect="1"/>
@@ -9498,6 +9540,11 @@
                     <a:prstGeom prst="rect">
                       <a:avLst/>
                     </a:prstGeom>
+                    <a:ln>
+                      <a:solidFill>
+                        <a:schemeClr val="tx1"/>
+                      </a:solidFill>
+                    </a:ln>
                   </pic:spPr>
                 </pic:pic>
               </a:graphicData>
@@ -9601,50 +9648,15 @@
           <w:lang w:val="es-ES"/>
         </w:rPr>
       </w:pPr>
-    </w:p>
-    <w:p>
-      <w:pPr>
-        <w:jc w:val="both"/>
-        <w:rPr>
-          <w:rFonts w:ascii="Arial" w:hAnsi="Arial" w:cs="Arial"/>
-          <w:color w:val="000000" w:themeColor="text1"/>
-          <w:sz w:val="24"/>
-          <w:szCs w:val="24"/>
-          <w:lang w:val="es-ES"/>
-        </w:rPr>
-      </w:pPr>
-    </w:p>
-    <w:p>
-      <w:pPr>
-        <w:jc w:val="both"/>
-        <w:rPr>
-          <w:rFonts w:ascii="Arial" w:hAnsi="Arial" w:cs="Arial"/>
-          <w:color w:val="000000" w:themeColor="text1"/>
-          <w:sz w:val="24"/>
-          <w:szCs w:val="24"/>
-          <w:lang w:val="es-ES"/>
-        </w:rPr>
-      </w:pPr>
-    </w:p>
-    <w:p>
-      <w:pPr>
-        <w:jc w:val="both"/>
-        <w:rPr>
-          <w:rFonts w:ascii="Arial" w:hAnsi="Arial" w:cs="Arial"/>
-          <w:color w:val="000000" w:themeColor="text1"/>
-          <w:sz w:val="24"/>
-          <w:szCs w:val="24"/>
-          <w:lang w:val="es-ES"/>
-        </w:rPr>
-      </w:pPr>
-      <w:r>
-        <w:rPr>
-          <w:rFonts w:ascii="Arial" w:hAnsi="Arial" w:cs="Arial"/>
-          <w:color w:val="000000" w:themeColor="text1"/>
-          <w:sz w:val="24"/>
-          <w:szCs w:val="24"/>
-          <w:lang w:val="es-ES"/>
-        </w:rPr>
+      <w:r>
+        <w:rPr>
+          <w:rFonts w:ascii="Arial" w:hAnsi="Arial" w:cs="Arial"/>
+          <w:color w:val="000000" w:themeColor="text1"/>
+          <w:sz w:val="24"/>
+          <w:szCs w:val="24"/>
+          <w:lang w:val="es-ES"/>
+        </w:rPr>
+        <w:lastRenderedPageBreak/>
         <w:t>C</w:t>
       </w:r>
       <w:r>
@@ -9748,6 +9760,15 @@
               </w:rPr>
               <w:t>Caso de Uso No.</w:t>
             </w:r>
+            <w:r>
+              <w:rPr>
+                <w:rFonts w:ascii="Arial" w:hAnsi="Arial" w:cs="Arial"/>
+                <w:sz w:val="24"/>
+                <w:szCs w:val="24"/>
+                <w:lang w:val="es-ES"/>
+              </w:rPr>
+              <w:t xml:space="preserve"> 7</w:t>
+            </w:r>
           </w:p>
         </w:tc>
         <w:tc>
@@ -9773,6 +9794,15 @@
                 <w:lang w:val="es-ES"/>
               </w:rPr>
               <w:t xml:space="preserve">Nombre: </w:t>
+            </w:r>
+            <w:r>
+              <w:rPr>
+                <w:rFonts w:ascii="Arial" w:hAnsi="Arial" w:cs="Arial"/>
+                <w:sz w:val="24"/>
+                <w:szCs w:val="24"/>
+                <w:lang w:val="es-ES"/>
+              </w:rPr>
+              <w:t>Agregar Tratamiento</w:t>
             </w:r>
           </w:p>
           <w:p>
@@ -9975,17 +10005,7 @@
                 <w:szCs w:val="24"/>
                 <w:lang w:val="es-ES"/>
               </w:rPr>
-              <w:t xml:space="preserve">registrado, </w:t>
-            </w:r>
-            <w:r>
-              <w:rPr>
-                <w:rFonts w:ascii="Arial" w:hAnsi="Arial" w:cs="Arial"/>
-                <w:sz w:val="24"/>
-                <w:szCs w:val="24"/>
-                <w:lang w:val="es-ES"/>
-              </w:rPr>
-              <w:lastRenderedPageBreak/>
-              <w:t>luego</w:t>
+              <w:t>registrado, luego</w:t>
             </w:r>
             <w:r>
               <w:rPr>
@@ -10080,6 +10100,141 @@
         <w:jc w:val="both"/>
         <w:rPr>
           <w:rFonts w:ascii="Arial" w:hAnsi="Arial" w:cs="Arial"/>
+          <w:b/>
+          <w:bCs/>
+          <w:color w:val="000000" w:themeColor="text1"/>
+          <w:sz w:val="24"/>
+          <w:szCs w:val="24"/>
+          <w:lang w:val="es-ES"/>
+        </w:rPr>
+      </w:pPr>
+      <w:r>
+        <w:rPr>
+          <w:rFonts w:ascii="Arial" w:hAnsi="Arial" w:cs="Arial"/>
+          <w:b/>
+          <w:bCs/>
+          <w:color w:val="000000" w:themeColor="text1"/>
+          <w:sz w:val="24"/>
+          <w:szCs w:val="24"/>
+          <w:u w:val="single"/>
+          <w:lang w:val="es-ES"/>
+        </w:rPr>
+        <w:t>Anexo:</w:t>
+      </w:r>
+      <w:r>
+        <w:rPr>
+          <w:rFonts w:ascii="Arial" w:hAnsi="Arial" w:cs="Arial"/>
+          <w:color w:val="000000" w:themeColor="text1"/>
+          <w:sz w:val="24"/>
+          <w:szCs w:val="24"/>
+          <w:lang w:val="es-ES"/>
+        </w:rPr>
+        <w:t xml:space="preserve"> </w:t>
+      </w:r>
+      <w:r>
+        <w:rPr>
+          <w:rFonts w:ascii="Arial" w:hAnsi="Arial" w:cs="Arial"/>
+          <w:color w:val="000000" w:themeColor="text1"/>
+          <w:sz w:val="24"/>
+          <w:szCs w:val="24"/>
+          <w:lang w:val="es-ES"/>
+        </w:rPr>
+        <w:t>CU</w:t>
+      </w:r>
+      <w:r>
+        <w:rPr>
+          <w:rFonts w:ascii="Arial" w:hAnsi="Arial" w:cs="Arial"/>
+          <w:color w:val="000000" w:themeColor="text1"/>
+          <w:sz w:val="24"/>
+          <w:szCs w:val="24"/>
+          <w:lang w:val="es-ES"/>
+        </w:rPr>
+        <w:t>0</w:t>
+      </w:r>
+      <w:r>
+        <w:rPr>
+          <w:rFonts w:ascii="Arial" w:hAnsi="Arial" w:cs="Arial"/>
+          <w:color w:val="000000" w:themeColor="text1"/>
+          <w:sz w:val="24"/>
+          <w:szCs w:val="24"/>
+          <w:lang w:val="es-ES"/>
+        </w:rPr>
+        <w:t>7</w:t>
+      </w:r>
+      <w:r>
+        <w:rPr>
+          <w:rFonts w:ascii="Arial" w:hAnsi="Arial" w:cs="Arial"/>
+          <w:color w:val="000000" w:themeColor="text1"/>
+          <w:sz w:val="24"/>
+          <w:szCs w:val="24"/>
+          <w:lang w:val="es-ES"/>
+        </w:rPr>
+        <w:t xml:space="preserve">: </w:t>
+      </w:r>
+      <w:r>
+        <w:rPr>
+          <w:rFonts w:ascii="Arial" w:hAnsi="Arial" w:cs="Arial"/>
+          <w:color w:val="000000" w:themeColor="text1"/>
+          <w:sz w:val="24"/>
+          <w:szCs w:val="24"/>
+          <w:lang w:val="es-ES"/>
+        </w:rPr>
+        <w:t>Agregar Tratamiento</w:t>
+      </w:r>
+      <w:r>
+        <w:rPr>
+          <w:rFonts w:ascii="Arial" w:hAnsi="Arial" w:cs="Arial"/>
+          <w:color w:val="000000" w:themeColor="text1"/>
+          <w:sz w:val="24"/>
+          <w:szCs w:val="24"/>
+          <w:lang w:val="es-ES"/>
+        </w:rPr>
+        <w:t xml:space="preserve"> en la </w:t>
+      </w:r>
+      <w:r>
+        <w:rPr>
+          <w:rFonts w:ascii="Arial" w:hAnsi="Arial" w:cs="Arial"/>
+          <w:b/>
+          <w:bCs/>
+          <w:color w:val="000000" w:themeColor="text1"/>
+          <w:sz w:val="24"/>
+          <w:szCs w:val="24"/>
+          <w:lang w:val="es-ES"/>
+        </w:rPr>
+        <w:t>H</w:t>
+      </w:r>
+      <w:r>
+        <w:rPr>
+          <w:rFonts w:ascii="Arial" w:hAnsi="Arial" w:cs="Arial"/>
+          <w:b/>
+          <w:bCs/>
+          <w:color w:val="000000" w:themeColor="text1"/>
+          <w:sz w:val="24"/>
+          <w:szCs w:val="24"/>
+          <w:lang w:val="es-ES"/>
+        </w:rPr>
+        <w:t xml:space="preserve">erramienta Enterprise </w:t>
+      </w:r>
+      <w:proofErr w:type="spellStart"/>
+      <w:r>
+        <w:rPr>
+          <w:rFonts w:ascii="Arial" w:hAnsi="Arial" w:cs="Arial"/>
+          <w:b/>
+          <w:bCs/>
+          <w:color w:val="000000" w:themeColor="text1"/>
+          <w:sz w:val="24"/>
+          <w:szCs w:val="24"/>
+          <w:lang w:val="es-ES"/>
+        </w:rPr>
+        <w:t>Architect</w:t>
+      </w:r>
+      <w:proofErr w:type="spellEnd"/>
+    </w:p>
+    <w:p>
+      <w:pPr>
+        <w:jc w:val="both"/>
+        <w:rPr>
+          <w:rFonts w:ascii="Arial" w:hAnsi="Arial" w:cs="Arial"/>
           <w:color w:val="000000" w:themeColor="text1"/>
           <w:sz w:val="24"/>
           <w:szCs w:val="24"/>
@@ -10093,12 +10248,13 @@
           <w:color w:val="000000" w:themeColor="text1"/>
           <w:sz w:val="24"/>
           <w:szCs w:val="24"/>
+          <w:highlight w:val="yellow"/>
           <w:lang w:val="es-ES"/>
         </w:rPr>
         <w:drawing>
-          <wp:inline distT="0" distB="0" distL="0" distR="0" wp14:anchorId="0014C52F" wp14:editId="509B1710">
+          <wp:inline distT="0" distB="0" distL="0" distR="0" wp14:anchorId="0014C52F" wp14:editId="60FD7F0A">
             <wp:extent cx="6433829" cy="3611880"/>
-            <wp:effectExtent l="0" t="0" r="5080" b="7620"/>
+            <wp:effectExtent l="19050" t="19050" r="24130" b="26670"/>
             <wp:docPr id="7" name="Imagen 7" descr="Diagrama&#10;&#10;Descripción generada automáticamente"/>
             <wp:cNvGraphicFramePr>
               <a:graphicFrameLocks xmlns:a="http://schemas.openxmlformats.org/drawingml/2006/main" noChangeAspect="1"/>
@@ -10130,6 +10286,11 @@
                     <a:prstGeom prst="rect">
                       <a:avLst/>
                     </a:prstGeom>
+                    <a:ln>
+                      <a:solidFill>
+                        <a:schemeClr val="tx1"/>
+                      </a:solidFill>
+                    </a:ln>
                   </pic:spPr>
                 </pic:pic>
               </a:graphicData>
@@ -10161,122 +10322,15 @@
           <w:lang w:val="es-ES"/>
         </w:rPr>
       </w:pPr>
-    </w:p>
-    <w:p>
-      <w:pPr>
-        <w:jc w:val="both"/>
-        <w:rPr>
-          <w:rFonts w:ascii="Arial" w:hAnsi="Arial" w:cs="Arial"/>
-          <w:color w:val="000000" w:themeColor="text1"/>
-          <w:sz w:val="24"/>
-          <w:szCs w:val="24"/>
-          <w:lang w:val="es-ES"/>
-        </w:rPr>
-      </w:pPr>
-    </w:p>
-    <w:p>
-      <w:pPr>
-        <w:jc w:val="both"/>
-        <w:rPr>
-          <w:rFonts w:ascii="Arial" w:hAnsi="Arial" w:cs="Arial"/>
-          <w:color w:val="000000" w:themeColor="text1"/>
-          <w:sz w:val="24"/>
-          <w:szCs w:val="24"/>
-          <w:lang w:val="es-ES"/>
-        </w:rPr>
-      </w:pPr>
-    </w:p>
-    <w:p>
-      <w:pPr>
-        <w:jc w:val="both"/>
-        <w:rPr>
-          <w:rFonts w:ascii="Arial" w:hAnsi="Arial" w:cs="Arial"/>
-          <w:color w:val="000000" w:themeColor="text1"/>
-          <w:sz w:val="24"/>
-          <w:szCs w:val="24"/>
-          <w:lang w:val="es-ES"/>
-        </w:rPr>
-      </w:pPr>
-    </w:p>
-    <w:p>
-      <w:pPr>
-        <w:jc w:val="both"/>
-        <w:rPr>
-          <w:rFonts w:ascii="Arial" w:hAnsi="Arial" w:cs="Arial"/>
-          <w:color w:val="000000" w:themeColor="text1"/>
-          <w:sz w:val="24"/>
-          <w:szCs w:val="24"/>
-          <w:lang w:val="es-ES"/>
-        </w:rPr>
-      </w:pPr>
-    </w:p>
-    <w:p>
-      <w:pPr>
-        <w:jc w:val="both"/>
-        <w:rPr>
-          <w:rFonts w:ascii="Arial" w:hAnsi="Arial" w:cs="Arial"/>
-          <w:color w:val="000000" w:themeColor="text1"/>
-          <w:sz w:val="24"/>
-          <w:szCs w:val="24"/>
-          <w:lang w:val="es-ES"/>
-        </w:rPr>
-      </w:pPr>
-    </w:p>
-    <w:p>
-      <w:pPr>
-        <w:jc w:val="both"/>
-        <w:rPr>
-          <w:rFonts w:ascii="Arial" w:hAnsi="Arial" w:cs="Arial"/>
-          <w:color w:val="000000" w:themeColor="text1"/>
-          <w:sz w:val="24"/>
-          <w:szCs w:val="24"/>
-          <w:lang w:val="es-ES"/>
-        </w:rPr>
-      </w:pPr>
-    </w:p>
-    <w:p>
-      <w:pPr>
-        <w:jc w:val="both"/>
-        <w:rPr>
-          <w:rFonts w:ascii="Arial" w:hAnsi="Arial" w:cs="Arial"/>
-          <w:color w:val="000000" w:themeColor="text1"/>
-          <w:sz w:val="24"/>
-          <w:szCs w:val="24"/>
-          <w:lang w:val="es-ES"/>
-        </w:rPr>
-      </w:pPr>
-    </w:p>
-    <w:p>
-      <w:pPr>
-        <w:jc w:val="both"/>
-        <w:rPr>
-          <w:rFonts w:ascii="Arial" w:hAnsi="Arial" w:cs="Arial"/>
-          <w:color w:val="000000" w:themeColor="text1"/>
-          <w:sz w:val="24"/>
-          <w:szCs w:val="24"/>
-          <w:lang w:val="es-ES"/>
-        </w:rPr>
-      </w:pPr>
-    </w:p>
-    <w:p>
-      <w:pPr>
-        <w:jc w:val="both"/>
-        <w:rPr>
-          <w:rFonts w:ascii="Arial" w:hAnsi="Arial" w:cs="Arial"/>
-          <w:color w:val="000000" w:themeColor="text1"/>
-          <w:sz w:val="24"/>
-          <w:szCs w:val="24"/>
-          <w:lang w:val="es-ES"/>
-        </w:rPr>
-      </w:pPr>
-      <w:r>
-        <w:rPr>
-          <w:rFonts w:ascii="Arial" w:hAnsi="Arial" w:cs="Arial"/>
-          <w:color w:val="000000" w:themeColor="text1"/>
-          <w:sz w:val="24"/>
-          <w:szCs w:val="24"/>
-          <w:lang w:val="es-ES"/>
-        </w:rPr>
+      <w:r>
+        <w:rPr>
+          <w:rFonts w:ascii="Arial" w:hAnsi="Arial" w:cs="Arial"/>
+          <w:color w:val="000000" w:themeColor="text1"/>
+          <w:sz w:val="24"/>
+          <w:szCs w:val="24"/>
+          <w:lang w:val="es-ES"/>
+        </w:rPr>
+        <w:lastRenderedPageBreak/>
         <w:t>C</w:t>
       </w:r>
       <w:r>
@@ -10360,6 +10414,15 @@
               </w:rPr>
               <w:t>Caso de Uso No.</w:t>
             </w:r>
+            <w:r>
+              <w:rPr>
+                <w:rFonts w:ascii="Arial" w:hAnsi="Arial" w:cs="Arial"/>
+                <w:sz w:val="24"/>
+                <w:szCs w:val="24"/>
+                <w:lang w:val="es-ES"/>
+              </w:rPr>
+              <w:t>8</w:t>
+            </w:r>
           </w:p>
         </w:tc>
         <w:tc>
@@ -10385,6 +10448,15 @@
                 <w:lang w:val="es-ES"/>
               </w:rPr>
               <w:t xml:space="preserve">Nombre: </w:t>
+            </w:r>
+            <w:r>
+              <w:rPr>
+                <w:rFonts w:ascii="Arial" w:hAnsi="Arial" w:cs="Arial"/>
+                <w:sz w:val="24"/>
+                <w:szCs w:val="24"/>
+                <w:lang w:val="es-ES"/>
+              </w:rPr>
+              <w:t>Editar Tratamiento</w:t>
             </w:r>
           </w:p>
           <w:p>
@@ -10790,17 +10862,149 @@
       <w:r>
         <w:rPr>
           <w:rFonts w:ascii="Arial" w:hAnsi="Arial" w:cs="Arial"/>
+          <w:b/>
+          <w:bCs/>
+          <w:color w:val="000000" w:themeColor="text1"/>
+          <w:sz w:val="24"/>
+          <w:szCs w:val="24"/>
+          <w:u w:val="single"/>
+          <w:lang w:val="es-ES"/>
+        </w:rPr>
+        <w:t>Anexo:</w:t>
+      </w:r>
+      <w:r>
+        <w:rPr>
+          <w:rFonts w:ascii="Arial" w:hAnsi="Arial" w:cs="Arial"/>
+          <w:color w:val="000000" w:themeColor="text1"/>
+          <w:sz w:val="24"/>
+          <w:szCs w:val="24"/>
+          <w:lang w:val="es-ES"/>
+        </w:rPr>
+        <w:t xml:space="preserve"> </w:t>
+      </w:r>
+      <w:r>
+        <w:rPr>
+          <w:rFonts w:ascii="Arial" w:hAnsi="Arial" w:cs="Arial"/>
+          <w:color w:val="000000" w:themeColor="text1"/>
+          <w:sz w:val="24"/>
+          <w:szCs w:val="24"/>
+          <w:lang w:val="es-ES"/>
+        </w:rPr>
+        <w:t>CU</w:t>
+      </w:r>
+      <w:r>
+        <w:rPr>
+          <w:rFonts w:ascii="Arial" w:hAnsi="Arial" w:cs="Arial"/>
+          <w:color w:val="000000" w:themeColor="text1"/>
+          <w:sz w:val="24"/>
+          <w:szCs w:val="24"/>
+          <w:lang w:val="es-ES"/>
+        </w:rPr>
+        <w:t>0</w:t>
+      </w:r>
+      <w:r>
+        <w:rPr>
+          <w:rFonts w:ascii="Arial" w:hAnsi="Arial" w:cs="Arial"/>
+          <w:color w:val="000000" w:themeColor="text1"/>
+          <w:sz w:val="24"/>
+          <w:szCs w:val="24"/>
+          <w:lang w:val="es-ES"/>
+        </w:rPr>
+        <w:t>8</w:t>
+      </w:r>
+      <w:r>
+        <w:rPr>
+          <w:rFonts w:ascii="Arial" w:hAnsi="Arial" w:cs="Arial"/>
+          <w:color w:val="000000" w:themeColor="text1"/>
+          <w:sz w:val="24"/>
+          <w:szCs w:val="24"/>
+          <w:lang w:val="es-ES"/>
+        </w:rPr>
+        <w:t xml:space="preserve">: </w:t>
+      </w:r>
+      <w:r>
+        <w:rPr>
+          <w:rFonts w:ascii="Arial" w:hAnsi="Arial" w:cs="Arial"/>
+          <w:color w:val="000000" w:themeColor="text1"/>
+          <w:sz w:val="24"/>
+          <w:szCs w:val="24"/>
+          <w:lang w:val="es-ES"/>
+        </w:rPr>
+        <w:t>Editar</w:t>
+      </w:r>
+      <w:r>
+        <w:rPr>
+          <w:rFonts w:ascii="Arial" w:hAnsi="Arial" w:cs="Arial"/>
+          <w:color w:val="000000" w:themeColor="text1"/>
+          <w:sz w:val="24"/>
+          <w:szCs w:val="24"/>
+          <w:lang w:val="es-ES"/>
+        </w:rPr>
+        <w:t xml:space="preserve"> Tratamiento en la </w:t>
+      </w:r>
+      <w:r>
+        <w:rPr>
+          <w:rFonts w:ascii="Arial" w:hAnsi="Arial" w:cs="Arial"/>
+          <w:b/>
+          <w:bCs/>
+          <w:color w:val="000000" w:themeColor="text1"/>
+          <w:sz w:val="24"/>
+          <w:szCs w:val="24"/>
+          <w:lang w:val="es-ES"/>
+        </w:rPr>
+        <w:t>H</w:t>
+      </w:r>
+      <w:r>
+        <w:rPr>
+          <w:rFonts w:ascii="Arial" w:hAnsi="Arial" w:cs="Arial"/>
+          <w:b/>
+          <w:bCs/>
+          <w:color w:val="000000" w:themeColor="text1"/>
+          <w:sz w:val="24"/>
+          <w:szCs w:val="24"/>
+          <w:lang w:val="es-ES"/>
+        </w:rPr>
+        <w:t xml:space="preserve">erramienta Enterprise </w:t>
+      </w:r>
+      <w:proofErr w:type="spellStart"/>
+      <w:r>
+        <w:rPr>
+          <w:rFonts w:ascii="Arial" w:hAnsi="Arial" w:cs="Arial"/>
+          <w:b/>
+          <w:bCs/>
+          <w:color w:val="000000" w:themeColor="text1"/>
+          <w:sz w:val="24"/>
+          <w:szCs w:val="24"/>
+          <w:lang w:val="es-ES"/>
+        </w:rPr>
+        <w:t>Architect</w:t>
+      </w:r>
+      <w:proofErr w:type="spellEnd"/>
+    </w:p>
+    <w:p>
+      <w:pPr>
+        <w:jc w:val="center"/>
+        <w:rPr>
+          <w:rFonts w:ascii="Arial" w:hAnsi="Arial" w:cs="Arial"/>
+          <w:color w:val="000000" w:themeColor="text1"/>
+          <w:sz w:val="24"/>
+          <w:szCs w:val="24"/>
+          <w:lang w:val="es-ES"/>
+        </w:rPr>
+      </w:pPr>
+      <w:r>
+        <w:rPr>
+          <w:rFonts w:ascii="Arial" w:hAnsi="Arial" w:cs="Arial"/>
           <w:noProof/>
           <w:color w:val="000000" w:themeColor="text1"/>
           <w:sz w:val="24"/>
           <w:szCs w:val="24"/>
           <w:lang w:val="es-ES"/>
         </w:rPr>
-        <w:lastRenderedPageBreak/>
         <w:drawing>
-          <wp:inline distT="0" distB="0" distL="0" distR="0" wp14:anchorId="5EA96655" wp14:editId="1D9E2222">
+          <wp:inline distT="0" distB="0" distL="0" distR="0" wp14:anchorId="5EA96655" wp14:editId="5E0F8653">
             <wp:extent cx="6381193" cy="3642598"/>
-            <wp:effectExtent l="0" t="0" r="635" b="0"/>
+            <wp:effectExtent l="19050" t="19050" r="19685" b="15240"/>
             <wp:docPr id="8" name="Imagen 8" descr="Diagrama&#10;&#10;Descripción generada automáticamente"/>
             <wp:cNvGraphicFramePr>
               <a:graphicFrameLocks xmlns:a="http://schemas.openxmlformats.org/drawingml/2006/main" noChangeAspect="1"/>
@@ -10832,6 +11036,11 @@
                     <a:prstGeom prst="rect">
                       <a:avLst/>
                     </a:prstGeom>
+                    <a:ln>
+                      <a:solidFill>
+                        <a:schemeClr val="tx1"/>
+                      </a:solidFill>
+                    </a:ln>
                   </pic:spPr>
                 </pic:pic>
               </a:graphicData>
@@ -10851,134 +11060,15 @@
           <w:lang w:val="es-ES"/>
         </w:rPr>
       </w:pPr>
-    </w:p>
-    <w:p>
-      <w:pPr>
-        <w:jc w:val="both"/>
-        <w:rPr>
-          <w:rFonts w:ascii="Arial" w:hAnsi="Arial" w:cs="Arial"/>
-          <w:color w:val="000000" w:themeColor="text1"/>
-          <w:sz w:val="24"/>
-          <w:szCs w:val="24"/>
-          <w:lang w:val="es-ES"/>
-        </w:rPr>
-      </w:pPr>
-    </w:p>
-    <w:p>
-      <w:pPr>
-        <w:jc w:val="both"/>
-        <w:rPr>
-          <w:rFonts w:ascii="Arial" w:hAnsi="Arial" w:cs="Arial"/>
-          <w:color w:val="000000" w:themeColor="text1"/>
-          <w:sz w:val="24"/>
-          <w:szCs w:val="24"/>
-          <w:lang w:val="es-ES"/>
-        </w:rPr>
-      </w:pPr>
-    </w:p>
-    <w:p>
-      <w:pPr>
-        <w:jc w:val="both"/>
-        <w:rPr>
-          <w:rFonts w:ascii="Arial" w:hAnsi="Arial" w:cs="Arial"/>
-          <w:color w:val="000000" w:themeColor="text1"/>
-          <w:sz w:val="24"/>
-          <w:szCs w:val="24"/>
-          <w:lang w:val="es-ES"/>
-        </w:rPr>
-      </w:pPr>
-    </w:p>
-    <w:p>
-      <w:pPr>
-        <w:jc w:val="both"/>
-        <w:rPr>
-          <w:rFonts w:ascii="Arial" w:hAnsi="Arial" w:cs="Arial"/>
-          <w:color w:val="000000" w:themeColor="text1"/>
-          <w:sz w:val="24"/>
-          <w:szCs w:val="24"/>
-          <w:lang w:val="es-ES"/>
-        </w:rPr>
-      </w:pPr>
-    </w:p>
-    <w:p>
-      <w:pPr>
-        <w:jc w:val="both"/>
-        <w:rPr>
-          <w:rFonts w:ascii="Arial" w:hAnsi="Arial" w:cs="Arial"/>
-          <w:color w:val="000000" w:themeColor="text1"/>
-          <w:sz w:val="24"/>
-          <w:szCs w:val="24"/>
-          <w:lang w:val="es-ES"/>
-        </w:rPr>
-      </w:pPr>
-    </w:p>
-    <w:p>
-      <w:pPr>
-        <w:jc w:val="both"/>
-        <w:rPr>
-          <w:rFonts w:ascii="Arial" w:hAnsi="Arial" w:cs="Arial"/>
-          <w:color w:val="000000" w:themeColor="text1"/>
-          <w:sz w:val="24"/>
-          <w:szCs w:val="24"/>
-          <w:lang w:val="es-ES"/>
-        </w:rPr>
-      </w:pPr>
-    </w:p>
-    <w:p>
-      <w:pPr>
-        <w:jc w:val="both"/>
-        <w:rPr>
-          <w:rFonts w:ascii="Arial" w:hAnsi="Arial" w:cs="Arial"/>
-          <w:color w:val="000000" w:themeColor="text1"/>
-          <w:sz w:val="24"/>
-          <w:szCs w:val="24"/>
-          <w:lang w:val="es-ES"/>
-        </w:rPr>
-      </w:pPr>
-    </w:p>
-    <w:p>
-      <w:pPr>
-        <w:jc w:val="both"/>
-        <w:rPr>
-          <w:rFonts w:ascii="Arial" w:hAnsi="Arial" w:cs="Arial"/>
-          <w:color w:val="000000" w:themeColor="text1"/>
-          <w:sz w:val="24"/>
-          <w:szCs w:val="24"/>
-          <w:lang w:val="es-ES"/>
-        </w:rPr>
-      </w:pPr>
-    </w:p>
-    <w:p>
-      <w:pPr>
-        <w:jc w:val="both"/>
-        <w:rPr>
-          <w:rFonts w:ascii="Arial" w:hAnsi="Arial" w:cs="Arial"/>
-          <w:color w:val="000000" w:themeColor="text1"/>
-          <w:sz w:val="24"/>
-          <w:szCs w:val="24"/>
-          <w:lang w:val="es-ES"/>
-        </w:rPr>
-      </w:pPr>
-    </w:p>
-    <w:p>
-      <w:pPr>
-        <w:jc w:val="both"/>
-        <w:rPr>
-          <w:rFonts w:ascii="Arial" w:hAnsi="Arial" w:cs="Arial"/>
-          <w:color w:val="000000" w:themeColor="text1"/>
-          <w:sz w:val="24"/>
-          <w:szCs w:val="24"/>
-          <w:lang w:val="es-ES"/>
-        </w:rPr>
-      </w:pPr>
-      <w:r>
-        <w:rPr>
-          <w:rFonts w:ascii="Arial" w:hAnsi="Arial" w:cs="Arial"/>
-          <w:color w:val="000000" w:themeColor="text1"/>
-          <w:sz w:val="24"/>
-          <w:szCs w:val="24"/>
-          <w:lang w:val="es-ES"/>
-        </w:rPr>
+      <w:r>
+        <w:rPr>
+          <w:rFonts w:ascii="Arial" w:hAnsi="Arial" w:cs="Arial"/>
+          <w:color w:val="000000" w:themeColor="text1"/>
+          <w:sz w:val="24"/>
+          <w:szCs w:val="24"/>
+          <w:lang w:val="es-ES"/>
+        </w:rPr>
+        <w:lastRenderedPageBreak/>
         <w:t>C</w:t>
       </w:r>
       <w:r>
@@ -11061,7 +11151,7 @@
         <w:tc>
           <w:tcPr>
             <w:cnfStyle w:val="001000000000" w:firstRow="0" w:lastRow="0" w:firstColumn="1" w:lastColumn="0" w:oddVBand="0" w:evenVBand="0" w:oddHBand="0" w:evenHBand="0" w:firstRowFirstColumn="0" w:firstRowLastColumn="0" w:lastRowFirstColumn="0" w:lastRowLastColumn="0"/>
-            <w:tcW w:w="3823" w:type="dxa"/>
+            <w:tcW w:w="3595" w:type="dxa"/>
           </w:tcPr>
           <w:p>
             <w:pPr>
@@ -11082,11 +11172,20 @@
               </w:rPr>
               <w:t>Caso de Uso No.</w:t>
             </w:r>
-          </w:p>
-        </w:tc>
-        <w:tc>
-          <w:tcPr>
-            <w:tcW w:w="5528" w:type="dxa"/>
+            <w:r>
+              <w:rPr>
+                <w:rFonts w:ascii="Arial" w:hAnsi="Arial" w:cs="Arial"/>
+                <w:sz w:val="24"/>
+                <w:szCs w:val="24"/>
+                <w:lang w:val="es-ES"/>
+              </w:rPr>
+              <w:t>9</w:t>
+            </w:r>
+          </w:p>
+        </w:tc>
+        <w:tc>
+          <w:tcPr>
+            <w:tcW w:w="5233" w:type="dxa"/>
           </w:tcPr>
           <w:p>
             <w:pPr>
@@ -11107,6 +11206,15 @@
                 <w:lang w:val="es-ES"/>
               </w:rPr>
               <w:t xml:space="preserve">Nombre: </w:t>
+            </w:r>
+            <w:r>
+              <w:rPr>
+                <w:rFonts w:ascii="Arial" w:hAnsi="Arial" w:cs="Arial"/>
+                <w:sz w:val="24"/>
+                <w:szCs w:val="24"/>
+                <w:lang w:val="es-ES"/>
+              </w:rPr>
+              <w:t>Generar Reporte de Ingresos</w:t>
             </w:r>
           </w:p>
           <w:p>
@@ -11131,7 +11239,7 @@
         <w:tc>
           <w:tcPr>
             <w:cnfStyle w:val="001000000000" w:firstRow="0" w:lastRow="0" w:firstColumn="1" w:lastColumn="0" w:oddVBand="0" w:evenVBand="0" w:oddHBand="0" w:evenHBand="0" w:firstRowFirstColumn="0" w:firstRowLastColumn="0" w:lastRowFirstColumn="0" w:lastRowLastColumn="0"/>
-            <w:tcW w:w="3823" w:type="dxa"/>
+            <w:tcW w:w="3595" w:type="dxa"/>
           </w:tcPr>
           <w:p>
             <w:pPr>
@@ -11156,7 +11264,7 @@
         </w:tc>
         <w:tc>
           <w:tcPr>
-            <w:tcW w:w="5528" w:type="dxa"/>
+            <w:tcW w:w="5233" w:type="dxa"/>
           </w:tcPr>
           <w:p>
             <w:pPr>
@@ -11170,6 +11278,7 @@
               </w:rPr>
             </w:pPr>
             <w:proofErr w:type="spellStart"/>
+            <w:proofErr w:type="gramStart"/>
             <w:r>
               <w:rPr>
                 <w:rFonts w:ascii="Arial" w:hAnsi="Arial" w:cs="Arial"/>
@@ -11180,6 +11289,7 @@
               <w:t>Dentista,Administrador</w:t>
             </w:r>
             <w:proofErr w:type="spellEnd"/>
+            <w:proofErr w:type="gramEnd"/>
           </w:p>
         </w:tc>
       </w:tr>
@@ -11190,7 +11300,7 @@
         <w:tc>
           <w:tcPr>
             <w:cnfStyle w:val="001000000000" w:firstRow="0" w:lastRow="0" w:firstColumn="1" w:lastColumn="0" w:oddVBand="0" w:evenVBand="0" w:oddHBand="0" w:evenHBand="0" w:firstRowFirstColumn="0" w:firstRowLastColumn="0" w:lastRowFirstColumn="0" w:lastRowLastColumn="0"/>
-            <w:tcW w:w="3823" w:type="dxa"/>
+            <w:tcW w:w="3595" w:type="dxa"/>
           </w:tcPr>
           <w:p>
             <w:pPr>
@@ -11215,7 +11325,7 @@
         </w:tc>
         <w:tc>
           <w:tcPr>
-            <w:tcW w:w="5528" w:type="dxa"/>
+            <w:tcW w:w="5233" w:type="dxa"/>
           </w:tcPr>
           <w:p>
             <w:pPr>
@@ -11266,7 +11376,7 @@
         <w:tc>
           <w:tcPr>
             <w:cnfStyle w:val="001000000000" w:firstRow="0" w:lastRow="0" w:firstColumn="1" w:lastColumn="0" w:oddVBand="0" w:evenVBand="0" w:oddHBand="0" w:evenHBand="0" w:firstRowFirstColumn="0" w:firstRowLastColumn="0" w:lastRowFirstColumn="0" w:lastRowLastColumn="0"/>
-            <w:tcW w:w="3823" w:type="dxa"/>
+            <w:tcW w:w="3595" w:type="dxa"/>
           </w:tcPr>
           <w:p>
             <w:pPr>
@@ -11291,7 +11401,7 @@
         </w:tc>
         <w:tc>
           <w:tcPr>
-            <w:tcW w:w="5528" w:type="dxa"/>
+            <w:tcW w:w="5233" w:type="dxa"/>
           </w:tcPr>
           <w:p>
             <w:pPr>
@@ -11338,17 +11448,7 @@
                 <w:szCs w:val="24"/>
                 <w:lang w:val="es-ES"/>
               </w:rPr>
-              <w:t xml:space="preserve"> “Fecha de </w:t>
-            </w:r>
-            <w:r>
-              <w:rPr>
-                <w:rFonts w:ascii="Arial" w:hAnsi="Arial" w:cs="Arial"/>
-                <w:sz w:val="24"/>
-                <w:szCs w:val="24"/>
-                <w:lang w:val="es-ES"/>
-              </w:rPr>
-              <w:lastRenderedPageBreak/>
-              <w:t xml:space="preserve">Inicio” y la opción de “Fecha </w:t>
+              <w:t xml:space="preserve"> “Fecha de Inicio” y la opción de “Fecha </w:t>
             </w:r>
             <w:r>
               <w:rPr>
@@ -11479,16 +11579,312 @@
         <w:jc w:val="both"/>
         <w:rPr>
           <w:rFonts w:ascii="Arial" w:hAnsi="Arial" w:cs="Arial"/>
-          <w:color w:val="000000" w:themeColor="text1"/>
-          <w:sz w:val="24"/>
-          <w:szCs w:val="24"/>
-          <w:lang w:val="es-ES"/>
-        </w:rPr>
-      </w:pPr>
-    </w:p>
-    <w:p>
-      <w:pPr>
-        <w:jc w:val="both"/>
+          <w:b/>
+          <w:bCs/>
+          <w:color w:val="000000" w:themeColor="text1"/>
+          <w:sz w:val="24"/>
+          <w:szCs w:val="24"/>
+          <w:lang w:val="es-ES"/>
+        </w:rPr>
+      </w:pPr>
+    </w:p>
+    <w:p>
+      <w:pPr>
+        <w:jc w:val="both"/>
+        <w:rPr>
+          <w:rFonts w:ascii="Arial" w:hAnsi="Arial" w:cs="Arial"/>
+          <w:b/>
+          <w:bCs/>
+          <w:color w:val="000000" w:themeColor="text1"/>
+          <w:sz w:val="24"/>
+          <w:szCs w:val="24"/>
+          <w:lang w:val="es-ES"/>
+        </w:rPr>
+      </w:pPr>
+    </w:p>
+    <w:p>
+      <w:pPr>
+        <w:jc w:val="both"/>
+        <w:rPr>
+          <w:rFonts w:ascii="Arial" w:hAnsi="Arial" w:cs="Arial"/>
+          <w:b/>
+          <w:bCs/>
+          <w:color w:val="000000" w:themeColor="text1"/>
+          <w:sz w:val="24"/>
+          <w:szCs w:val="24"/>
+          <w:lang w:val="es-ES"/>
+        </w:rPr>
+      </w:pPr>
+    </w:p>
+    <w:p>
+      <w:pPr>
+        <w:jc w:val="both"/>
+        <w:rPr>
+          <w:rFonts w:ascii="Arial" w:hAnsi="Arial" w:cs="Arial"/>
+          <w:b/>
+          <w:bCs/>
+          <w:color w:val="000000" w:themeColor="text1"/>
+          <w:sz w:val="24"/>
+          <w:szCs w:val="24"/>
+          <w:lang w:val="es-ES"/>
+        </w:rPr>
+      </w:pPr>
+    </w:p>
+    <w:p>
+      <w:pPr>
+        <w:jc w:val="both"/>
+        <w:rPr>
+          <w:rFonts w:ascii="Arial" w:hAnsi="Arial" w:cs="Arial"/>
+          <w:b/>
+          <w:bCs/>
+          <w:color w:val="000000" w:themeColor="text1"/>
+          <w:sz w:val="24"/>
+          <w:szCs w:val="24"/>
+          <w:lang w:val="es-ES"/>
+        </w:rPr>
+      </w:pPr>
+    </w:p>
+    <w:p>
+      <w:pPr>
+        <w:jc w:val="both"/>
+        <w:rPr>
+          <w:rFonts w:ascii="Arial" w:hAnsi="Arial" w:cs="Arial"/>
+          <w:b/>
+          <w:bCs/>
+          <w:color w:val="000000" w:themeColor="text1"/>
+          <w:sz w:val="24"/>
+          <w:szCs w:val="24"/>
+          <w:lang w:val="es-ES"/>
+        </w:rPr>
+      </w:pPr>
+    </w:p>
+    <w:p>
+      <w:pPr>
+        <w:jc w:val="both"/>
+        <w:rPr>
+          <w:rFonts w:ascii="Arial" w:hAnsi="Arial" w:cs="Arial"/>
+          <w:b/>
+          <w:bCs/>
+          <w:color w:val="000000" w:themeColor="text1"/>
+          <w:sz w:val="24"/>
+          <w:szCs w:val="24"/>
+          <w:lang w:val="es-ES"/>
+        </w:rPr>
+      </w:pPr>
+    </w:p>
+    <w:p>
+      <w:pPr>
+        <w:jc w:val="both"/>
+        <w:rPr>
+          <w:rFonts w:ascii="Arial" w:hAnsi="Arial" w:cs="Arial"/>
+          <w:b/>
+          <w:bCs/>
+          <w:color w:val="000000" w:themeColor="text1"/>
+          <w:sz w:val="24"/>
+          <w:szCs w:val="24"/>
+          <w:lang w:val="es-ES"/>
+        </w:rPr>
+      </w:pPr>
+    </w:p>
+    <w:p>
+      <w:pPr>
+        <w:jc w:val="both"/>
+        <w:rPr>
+          <w:rFonts w:ascii="Arial" w:hAnsi="Arial" w:cs="Arial"/>
+          <w:b/>
+          <w:bCs/>
+          <w:color w:val="000000" w:themeColor="text1"/>
+          <w:sz w:val="24"/>
+          <w:szCs w:val="24"/>
+          <w:lang w:val="es-ES"/>
+        </w:rPr>
+      </w:pPr>
+    </w:p>
+    <w:p>
+      <w:pPr>
+        <w:jc w:val="both"/>
+        <w:rPr>
+          <w:rFonts w:ascii="Arial" w:hAnsi="Arial" w:cs="Arial"/>
+          <w:b/>
+          <w:bCs/>
+          <w:color w:val="000000" w:themeColor="text1"/>
+          <w:sz w:val="24"/>
+          <w:szCs w:val="24"/>
+          <w:lang w:val="es-ES"/>
+        </w:rPr>
+      </w:pPr>
+    </w:p>
+    <w:p>
+      <w:pPr>
+        <w:jc w:val="both"/>
+        <w:rPr>
+          <w:rFonts w:ascii="Arial" w:hAnsi="Arial" w:cs="Arial"/>
+          <w:b/>
+          <w:bCs/>
+          <w:color w:val="000000" w:themeColor="text1"/>
+          <w:sz w:val="24"/>
+          <w:szCs w:val="24"/>
+          <w:lang w:val="es-ES"/>
+        </w:rPr>
+      </w:pPr>
+    </w:p>
+    <w:p>
+      <w:pPr>
+        <w:jc w:val="both"/>
+        <w:rPr>
+          <w:rFonts w:ascii="Arial" w:hAnsi="Arial" w:cs="Arial"/>
+          <w:b/>
+          <w:bCs/>
+          <w:color w:val="000000" w:themeColor="text1"/>
+          <w:sz w:val="24"/>
+          <w:szCs w:val="24"/>
+          <w:lang w:val="es-ES"/>
+        </w:rPr>
+      </w:pPr>
+    </w:p>
+    <w:p>
+      <w:pPr>
+        <w:jc w:val="both"/>
+        <w:rPr>
+          <w:rFonts w:ascii="Arial" w:hAnsi="Arial" w:cs="Arial"/>
+          <w:b/>
+          <w:bCs/>
+          <w:color w:val="000000" w:themeColor="text1"/>
+          <w:sz w:val="24"/>
+          <w:szCs w:val="24"/>
+          <w:lang w:val="es-ES"/>
+        </w:rPr>
+      </w:pPr>
+    </w:p>
+    <w:p>
+      <w:pPr>
+        <w:jc w:val="both"/>
+        <w:rPr>
+          <w:rFonts w:ascii="Arial" w:hAnsi="Arial" w:cs="Arial"/>
+          <w:color w:val="000000" w:themeColor="text1"/>
+          <w:sz w:val="24"/>
+          <w:szCs w:val="24"/>
+          <w:lang w:val="es-ES"/>
+        </w:rPr>
+      </w:pPr>
+    </w:p>
+    <w:p>
+      <w:pPr>
+        <w:jc w:val="both"/>
+        <w:rPr>
+          <w:rFonts w:ascii="Arial" w:hAnsi="Arial" w:cs="Arial"/>
+          <w:color w:val="000000" w:themeColor="text1"/>
+          <w:sz w:val="24"/>
+          <w:szCs w:val="24"/>
+          <w:lang w:val="es-ES"/>
+        </w:rPr>
+      </w:pPr>
+      <w:r>
+        <w:rPr>
+          <w:rFonts w:ascii="Arial" w:hAnsi="Arial" w:cs="Arial"/>
+          <w:b/>
+          <w:bCs/>
+          <w:color w:val="000000" w:themeColor="text1"/>
+          <w:sz w:val="24"/>
+          <w:szCs w:val="24"/>
+          <w:u w:val="single"/>
+          <w:lang w:val="es-ES"/>
+        </w:rPr>
+        <w:lastRenderedPageBreak/>
+        <w:t>Anexo:</w:t>
+      </w:r>
+      <w:r>
+        <w:rPr>
+          <w:rFonts w:ascii="Arial" w:hAnsi="Arial" w:cs="Arial"/>
+          <w:color w:val="000000" w:themeColor="text1"/>
+          <w:sz w:val="24"/>
+          <w:szCs w:val="24"/>
+          <w:lang w:val="es-ES"/>
+        </w:rPr>
+        <w:t xml:space="preserve"> </w:t>
+      </w:r>
+      <w:r>
+        <w:rPr>
+          <w:rFonts w:ascii="Arial" w:hAnsi="Arial" w:cs="Arial"/>
+          <w:color w:val="000000" w:themeColor="text1"/>
+          <w:sz w:val="24"/>
+          <w:szCs w:val="24"/>
+          <w:lang w:val="es-ES"/>
+        </w:rPr>
+        <w:t>CU</w:t>
+      </w:r>
+      <w:r>
+        <w:rPr>
+          <w:rFonts w:ascii="Arial" w:hAnsi="Arial" w:cs="Arial"/>
+          <w:color w:val="000000" w:themeColor="text1"/>
+          <w:sz w:val="24"/>
+          <w:szCs w:val="24"/>
+          <w:lang w:val="es-ES"/>
+        </w:rPr>
+        <w:t>09</w:t>
+      </w:r>
+      <w:r>
+        <w:rPr>
+          <w:rFonts w:ascii="Arial" w:hAnsi="Arial" w:cs="Arial"/>
+          <w:color w:val="000000" w:themeColor="text1"/>
+          <w:sz w:val="24"/>
+          <w:szCs w:val="24"/>
+          <w:lang w:val="es-ES"/>
+        </w:rPr>
+        <w:t xml:space="preserve">: Generar Reporte </w:t>
+      </w:r>
+      <w:r>
+        <w:rPr>
+          <w:rFonts w:ascii="Arial" w:hAnsi="Arial" w:cs="Arial"/>
+          <w:color w:val="000000" w:themeColor="text1"/>
+          <w:sz w:val="24"/>
+          <w:szCs w:val="24"/>
+          <w:lang w:val="es-ES"/>
+        </w:rPr>
+        <w:t xml:space="preserve">De Ingresos en la </w:t>
+      </w:r>
+      <w:r>
+        <w:rPr>
+          <w:rFonts w:ascii="Arial" w:hAnsi="Arial" w:cs="Arial"/>
+          <w:b/>
+          <w:bCs/>
+          <w:color w:val="000000" w:themeColor="text1"/>
+          <w:sz w:val="24"/>
+          <w:szCs w:val="24"/>
+          <w:lang w:val="es-ES"/>
+        </w:rPr>
+        <w:t>H</w:t>
+      </w:r>
+      <w:r>
+        <w:rPr>
+          <w:rFonts w:ascii="Arial" w:hAnsi="Arial" w:cs="Arial"/>
+          <w:b/>
+          <w:bCs/>
+          <w:color w:val="000000" w:themeColor="text1"/>
+          <w:sz w:val="24"/>
+          <w:szCs w:val="24"/>
+          <w:lang w:val="es-ES"/>
+        </w:rPr>
+        <w:t xml:space="preserve">erramienta Enterprise </w:t>
+      </w:r>
+      <w:proofErr w:type="spellStart"/>
+      <w:r>
+        <w:rPr>
+          <w:rFonts w:ascii="Arial" w:hAnsi="Arial" w:cs="Arial"/>
+          <w:b/>
+          <w:bCs/>
+          <w:color w:val="000000" w:themeColor="text1"/>
+          <w:sz w:val="24"/>
+          <w:szCs w:val="24"/>
+          <w:lang w:val="es-ES"/>
+        </w:rPr>
+        <w:t>Architect</w:t>
+      </w:r>
+      <w:proofErr w:type="spellEnd"/>
+    </w:p>
+    <w:p>
+      <w:pPr>
+        <w:jc w:val="center"/>
         <w:rPr>
           <w:rFonts w:ascii="Arial" w:hAnsi="Arial" w:cs="Arial"/>
           <w:color w:val="000000" w:themeColor="text1"/>
@@ -11507,9 +11903,9 @@
           <w:lang w:val="es-ES"/>
         </w:rPr>
         <w:drawing>
-          <wp:inline distT="0" distB="0" distL="0" distR="0" wp14:anchorId="069E7E83" wp14:editId="636D6F4A">
+          <wp:inline distT="0" distB="0" distL="0" distR="0" wp14:anchorId="069E7E83" wp14:editId="2319DE65">
             <wp:extent cx="5877745" cy="4706007"/>
-            <wp:effectExtent l="0" t="0" r="8890" b="0"/>
+            <wp:effectExtent l="19050" t="19050" r="27940" b="18415"/>
             <wp:docPr id="9" name="Imagen 9" descr="Diagrama&#10;&#10;Descripción generada automáticamente"/>
             <wp:cNvGraphicFramePr>
               <a:graphicFrameLocks xmlns:a="http://schemas.openxmlformats.org/drawingml/2006/main" noChangeAspect="1"/>
@@ -11541,6 +11937,11 @@
                     <a:prstGeom prst="rect">
                       <a:avLst/>
                     </a:prstGeom>
+                    <a:ln>
+                      <a:solidFill>
+                        <a:schemeClr val="tx1"/>
+                      </a:solidFill>
+                    </a:ln>
                   </pic:spPr>
                 </pic:pic>
               </a:graphicData>
@@ -11644,14 +12045,51 @@
           <w:lang w:val="es-ES"/>
         </w:rPr>
       </w:pPr>
-      <w:r>
-        <w:rPr>
-          <w:rFonts w:ascii="Arial" w:hAnsi="Arial" w:cs="Arial"/>
-          <w:color w:val="000000" w:themeColor="text1"/>
-          <w:sz w:val="24"/>
-          <w:szCs w:val="24"/>
-          <w:lang w:val="es-ES"/>
-        </w:rPr>
+    </w:p>
+    <w:p>
+      <w:pPr>
+        <w:jc w:val="both"/>
+        <w:rPr>
+          <w:rFonts w:ascii="Arial" w:hAnsi="Arial" w:cs="Arial"/>
+          <w:color w:val="000000" w:themeColor="text1"/>
+          <w:sz w:val="24"/>
+          <w:szCs w:val="24"/>
+          <w:lang w:val="es-ES"/>
+        </w:rPr>
+      </w:pPr>
+    </w:p>
+    <w:p>
+      <w:pPr>
+        <w:jc w:val="both"/>
+        <w:rPr>
+          <w:rFonts w:ascii="Arial" w:hAnsi="Arial" w:cs="Arial"/>
+          <w:color w:val="000000" w:themeColor="text1"/>
+          <w:sz w:val="24"/>
+          <w:szCs w:val="24"/>
+          <w:lang w:val="es-ES"/>
+        </w:rPr>
+      </w:pPr>
+    </w:p>
+    <w:p>
+      <w:pPr>
+        <w:jc w:val="both"/>
+        <w:rPr>
+          <w:rFonts w:ascii="Arial" w:hAnsi="Arial" w:cs="Arial"/>
+          <w:color w:val="000000" w:themeColor="text1"/>
+          <w:sz w:val="24"/>
+          <w:szCs w:val="24"/>
+          <w:lang w:val="es-ES"/>
+        </w:rPr>
+      </w:pPr>
+      <w:r>
+        <w:rPr>
+          <w:rFonts w:ascii="Arial" w:hAnsi="Arial" w:cs="Arial"/>
+          <w:color w:val="000000" w:themeColor="text1"/>
+          <w:sz w:val="24"/>
+          <w:szCs w:val="24"/>
+          <w:lang w:val="es-ES"/>
+        </w:rPr>
+        <w:lastRenderedPageBreak/>
         <w:t>C</w:t>
       </w:r>
       <w:r>
@@ -12009,6 +12447,7 @@
               </w:rPr>
             </w:pPr>
             <w:proofErr w:type="spellStart"/>
+            <w:proofErr w:type="gramStart"/>
             <w:r>
               <w:rPr>
                 <w:rFonts w:ascii="Arial" w:hAnsi="Arial" w:cs="Arial"/>
@@ -12019,6 +12458,7 @@
               <w:t>Pre-condiciones</w:t>
             </w:r>
             <w:proofErr w:type="spellEnd"/>
+            <w:proofErr w:type="gramEnd"/>
           </w:p>
           <w:p>
             <w:pPr>
@@ -12103,6 +12543,7 @@
               </w:rPr>
             </w:pPr>
             <w:proofErr w:type="spellStart"/>
+            <w:proofErr w:type="gramStart"/>
             <w:r>
               <w:rPr>
                 <w:rFonts w:ascii="Arial" w:hAnsi="Arial" w:cs="Arial"/>
@@ -12113,6 +12554,7 @@
               <w:t>Post-condiciones</w:t>
             </w:r>
             <w:proofErr w:type="spellEnd"/>
+            <w:proofErr w:type="gramEnd"/>
           </w:p>
           <w:p>
             <w:pPr>
@@ -12521,6 +12963,238 @@
           <w:lang w:val="es-ES"/>
         </w:rPr>
       </w:pPr>
+    </w:p>
+    <w:p>
+      <w:pPr>
+        <w:jc w:val="both"/>
+        <w:rPr>
+          <w:rFonts w:ascii="Arial" w:hAnsi="Arial" w:cs="Arial"/>
+          <w:color w:val="000000" w:themeColor="text1"/>
+          <w:sz w:val="24"/>
+          <w:szCs w:val="24"/>
+          <w:lang w:val="es-ES"/>
+        </w:rPr>
+      </w:pPr>
+    </w:p>
+    <w:p>
+      <w:pPr>
+        <w:jc w:val="both"/>
+        <w:rPr>
+          <w:rFonts w:ascii="Arial" w:hAnsi="Arial" w:cs="Arial"/>
+          <w:color w:val="000000" w:themeColor="text1"/>
+          <w:sz w:val="24"/>
+          <w:szCs w:val="24"/>
+          <w:lang w:val="es-ES"/>
+        </w:rPr>
+      </w:pPr>
+    </w:p>
+    <w:p>
+      <w:pPr>
+        <w:jc w:val="both"/>
+        <w:rPr>
+          <w:rFonts w:ascii="Arial" w:hAnsi="Arial" w:cs="Arial"/>
+          <w:color w:val="000000" w:themeColor="text1"/>
+          <w:sz w:val="24"/>
+          <w:szCs w:val="24"/>
+          <w:lang w:val="es-ES"/>
+        </w:rPr>
+      </w:pPr>
+    </w:p>
+    <w:p>
+      <w:pPr>
+        <w:jc w:val="both"/>
+        <w:rPr>
+          <w:rFonts w:ascii="Arial" w:hAnsi="Arial" w:cs="Arial"/>
+          <w:color w:val="000000" w:themeColor="text1"/>
+          <w:sz w:val="24"/>
+          <w:szCs w:val="24"/>
+          <w:lang w:val="es-ES"/>
+        </w:rPr>
+      </w:pPr>
+    </w:p>
+    <w:p>
+      <w:pPr>
+        <w:jc w:val="both"/>
+        <w:rPr>
+          <w:rFonts w:ascii="Arial" w:hAnsi="Arial" w:cs="Arial"/>
+          <w:color w:val="000000" w:themeColor="text1"/>
+          <w:sz w:val="24"/>
+          <w:szCs w:val="24"/>
+          <w:lang w:val="es-ES"/>
+        </w:rPr>
+      </w:pPr>
+    </w:p>
+    <w:p>
+      <w:pPr>
+        <w:jc w:val="both"/>
+        <w:rPr>
+          <w:rFonts w:ascii="Arial" w:hAnsi="Arial" w:cs="Arial"/>
+          <w:color w:val="000000" w:themeColor="text1"/>
+          <w:sz w:val="24"/>
+          <w:szCs w:val="24"/>
+          <w:lang w:val="es-ES"/>
+        </w:rPr>
+      </w:pPr>
+    </w:p>
+    <w:p>
+      <w:pPr>
+        <w:jc w:val="both"/>
+        <w:rPr>
+          <w:rFonts w:ascii="Arial" w:hAnsi="Arial" w:cs="Arial"/>
+          <w:color w:val="000000" w:themeColor="text1"/>
+          <w:sz w:val="24"/>
+          <w:szCs w:val="24"/>
+          <w:lang w:val="es-ES"/>
+        </w:rPr>
+      </w:pPr>
+    </w:p>
+    <w:p>
+      <w:pPr>
+        <w:jc w:val="both"/>
+        <w:rPr>
+          <w:rFonts w:ascii="Arial" w:hAnsi="Arial" w:cs="Arial"/>
+          <w:color w:val="000000" w:themeColor="text1"/>
+          <w:sz w:val="24"/>
+          <w:szCs w:val="24"/>
+          <w:lang w:val="es-ES"/>
+        </w:rPr>
+      </w:pPr>
+    </w:p>
+    <w:p>
+      <w:pPr>
+        <w:jc w:val="both"/>
+        <w:rPr>
+          <w:rFonts w:ascii="Arial" w:hAnsi="Arial" w:cs="Arial"/>
+          <w:color w:val="000000" w:themeColor="text1"/>
+          <w:sz w:val="24"/>
+          <w:szCs w:val="24"/>
+          <w:lang w:val="es-ES"/>
+        </w:rPr>
+      </w:pPr>
+      <w:r>
+        <w:rPr>
+          <w:rFonts w:ascii="Arial" w:hAnsi="Arial" w:cs="Arial"/>
+          <w:b/>
+          <w:bCs/>
+          <w:color w:val="000000" w:themeColor="text1"/>
+          <w:sz w:val="24"/>
+          <w:szCs w:val="24"/>
+          <w:u w:val="single"/>
+          <w:lang w:val="es-ES"/>
+        </w:rPr>
+        <w:lastRenderedPageBreak/>
+        <w:t>Anexo:</w:t>
+      </w:r>
+      <w:r>
+        <w:rPr>
+          <w:rFonts w:ascii="Arial" w:hAnsi="Arial" w:cs="Arial"/>
+          <w:color w:val="000000" w:themeColor="text1"/>
+          <w:sz w:val="24"/>
+          <w:szCs w:val="24"/>
+          <w:lang w:val="es-ES"/>
+        </w:rPr>
+        <w:t xml:space="preserve"> </w:t>
+      </w:r>
+      <w:r>
+        <w:rPr>
+          <w:rFonts w:ascii="Arial" w:hAnsi="Arial" w:cs="Arial"/>
+          <w:color w:val="000000" w:themeColor="text1"/>
+          <w:sz w:val="24"/>
+          <w:szCs w:val="24"/>
+          <w:lang w:val="es-ES"/>
+        </w:rPr>
+        <w:t>CU</w:t>
+      </w:r>
+      <w:r>
+        <w:rPr>
+          <w:rFonts w:ascii="Arial" w:hAnsi="Arial" w:cs="Arial"/>
+          <w:color w:val="000000" w:themeColor="text1"/>
+          <w:sz w:val="24"/>
+          <w:szCs w:val="24"/>
+          <w:lang w:val="es-ES"/>
+        </w:rPr>
+        <w:t>10</w:t>
+      </w:r>
+      <w:r>
+        <w:rPr>
+          <w:rFonts w:ascii="Arial" w:hAnsi="Arial" w:cs="Arial"/>
+          <w:color w:val="000000" w:themeColor="text1"/>
+          <w:sz w:val="24"/>
+          <w:szCs w:val="24"/>
+          <w:lang w:val="es-ES"/>
+        </w:rPr>
+        <w:t xml:space="preserve">: Generar </w:t>
+      </w:r>
+      <w:r>
+        <w:rPr>
+          <w:rFonts w:ascii="Arial" w:hAnsi="Arial" w:cs="Arial"/>
+          <w:color w:val="000000" w:themeColor="text1"/>
+          <w:sz w:val="24"/>
+          <w:szCs w:val="24"/>
+          <w:lang w:val="es-ES"/>
+        </w:rPr>
+        <w:t>Historial Clínico</w:t>
+      </w:r>
+      <w:r>
+        <w:rPr>
+          <w:rFonts w:ascii="Arial" w:hAnsi="Arial" w:cs="Arial"/>
+          <w:color w:val="000000" w:themeColor="text1"/>
+          <w:sz w:val="24"/>
+          <w:szCs w:val="24"/>
+          <w:lang w:val="es-ES"/>
+        </w:rPr>
+        <w:t xml:space="preserve"> en la </w:t>
+      </w:r>
+      <w:r>
+        <w:rPr>
+          <w:rFonts w:ascii="Arial" w:hAnsi="Arial" w:cs="Arial"/>
+          <w:b/>
+          <w:bCs/>
+          <w:color w:val="000000" w:themeColor="text1"/>
+          <w:sz w:val="24"/>
+          <w:szCs w:val="24"/>
+          <w:lang w:val="es-ES"/>
+        </w:rPr>
+        <w:t>H</w:t>
+      </w:r>
+      <w:r>
+        <w:rPr>
+          <w:rFonts w:ascii="Arial" w:hAnsi="Arial" w:cs="Arial"/>
+          <w:b/>
+          <w:bCs/>
+          <w:color w:val="000000" w:themeColor="text1"/>
+          <w:sz w:val="24"/>
+          <w:szCs w:val="24"/>
+          <w:lang w:val="es-ES"/>
+        </w:rPr>
+        <w:t xml:space="preserve">erramienta Enterprise </w:t>
+      </w:r>
+      <w:proofErr w:type="spellStart"/>
+      <w:r>
+        <w:rPr>
+          <w:rFonts w:ascii="Arial" w:hAnsi="Arial" w:cs="Arial"/>
+          <w:b/>
+          <w:bCs/>
+          <w:color w:val="000000" w:themeColor="text1"/>
+          <w:sz w:val="24"/>
+          <w:szCs w:val="24"/>
+          <w:lang w:val="es-ES"/>
+        </w:rPr>
+        <w:t>Architect</w:t>
+      </w:r>
+      <w:proofErr w:type="spellEnd"/>
+    </w:p>
+    <w:p>
+      <w:pPr>
+        <w:jc w:val="center"/>
+        <w:rPr>
+          <w:rFonts w:ascii="Arial" w:hAnsi="Arial" w:cs="Arial"/>
+          <w:color w:val="000000" w:themeColor="text1"/>
+          <w:sz w:val="24"/>
+          <w:szCs w:val="24"/>
+          <w:lang w:val="es-ES"/>
+        </w:rPr>
+      </w:pPr>
       <w:r>
         <w:rPr>
           <w:rFonts w:ascii="Arial" w:hAnsi="Arial" w:cs="Arial"/>
@@ -12530,11 +13204,10 @@
           <w:szCs w:val="24"/>
           <w:lang w:val="es-ES"/>
         </w:rPr>
-        <w:lastRenderedPageBreak/>
         <w:drawing>
-          <wp:inline distT="0" distB="0" distL="0" distR="0" wp14:anchorId="036B564B" wp14:editId="5FE9303E">
+          <wp:inline distT="0" distB="0" distL="0" distR="0" wp14:anchorId="036B564B" wp14:editId="15B38603">
             <wp:extent cx="6362700" cy="3657374"/>
-            <wp:effectExtent l="0" t="0" r="0" b="635"/>
+            <wp:effectExtent l="19050" t="19050" r="19050" b="19685"/>
             <wp:docPr id="10" name="Imagen 10" descr="Diagrama&#10;&#10;Descripción generada automáticamente"/>
             <wp:cNvGraphicFramePr>
               <a:graphicFrameLocks xmlns:a="http://schemas.openxmlformats.org/drawingml/2006/main" noChangeAspect="1"/>
@@ -12566,6 +13239,11 @@
                     <a:prstGeom prst="rect">
                       <a:avLst/>
                     </a:prstGeom>
+                    <a:ln>
+                      <a:solidFill>
+                        <a:schemeClr val="tx1"/>
+                      </a:solidFill>
+                    </a:ln>
                   </pic:spPr>
                 </pic:pic>
               </a:graphicData>
@@ -12576,175 +13254,163 @@
     </w:p>
     <w:p>
       <w:pPr>
-        <w:jc w:val="both"/>
-        <w:rPr>
-          <w:rFonts w:ascii="Arial" w:hAnsi="Arial" w:cs="Arial"/>
-          <w:color w:val="000000" w:themeColor="text1"/>
-          <w:sz w:val="24"/>
-          <w:szCs w:val="24"/>
-          <w:lang w:val="es-ES"/>
-        </w:rPr>
-      </w:pPr>
-    </w:p>
-    <w:p>
-      <w:pPr>
-        <w:jc w:val="both"/>
-        <w:rPr>
-          <w:rFonts w:ascii="Arial" w:hAnsi="Arial" w:cs="Arial"/>
-          <w:color w:val="000000" w:themeColor="text1"/>
-          <w:sz w:val="24"/>
-          <w:szCs w:val="24"/>
-          <w:lang w:val="es-ES"/>
-        </w:rPr>
-      </w:pPr>
-    </w:p>
-    <w:p>
-      <w:pPr>
-        <w:jc w:val="both"/>
-        <w:rPr>
-          <w:rFonts w:ascii="Arial" w:hAnsi="Arial" w:cs="Arial"/>
-          <w:color w:val="000000" w:themeColor="text1"/>
-          <w:sz w:val="24"/>
-          <w:szCs w:val="24"/>
-          <w:lang w:val="es-ES"/>
-        </w:rPr>
-      </w:pPr>
-    </w:p>
-    <w:p>
-      <w:pPr>
-        <w:jc w:val="both"/>
-        <w:rPr>
-          <w:rFonts w:ascii="Arial" w:hAnsi="Arial" w:cs="Arial"/>
-          <w:color w:val="000000" w:themeColor="text1"/>
-          <w:sz w:val="24"/>
-          <w:szCs w:val="24"/>
-          <w:lang w:val="es-ES"/>
-        </w:rPr>
-      </w:pPr>
-    </w:p>
-    <w:p>
-      <w:pPr>
-        <w:jc w:val="both"/>
-        <w:rPr>
-          <w:rFonts w:ascii="Arial" w:hAnsi="Arial" w:cs="Arial"/>
-          <w:color w:val="000000" w:themeColor="text1"/>
-          <w:sz w:val="24"/>
-          <w:szCs w:val="24"/>
-          <w:lang w:val="es-ES"/>
-        </w:rPr>
-      </w:pPr>
-    </w:p>
-    <w:p>
-      <w:pPr>
-        <w:jc w:val="both"/>
-        <w:rPr>
-          <w:rFonts w:ascii="Arial" w:hAnsi="Arial" w:cs="Arial"/>
-          <w:color w:val="000000" w:themeColor="text1"/>
-          <w:sz w:val="24"/>
-          <w:szCs w:val="24"/>
-          <w:lang w:val="es-ES"/>
-        </w:rPr>
-      </w:pPr>
-    </w:p>
-    <w:p>
-      <w:pPr>
-        <w:jc w:val="both"/>
-        <w:rPr>
-          <w:rFonts w:ascii="Arial" w:hAnsi="Arial" w:cs="Arial"/>
-          <w:color w:val="000000" w:themeColor="text1"/>
-          <w:sz w:val="24"/>
-          <w:szCs w:val="24"/>
-          <w:lang w:val="es-ES"/>
-        </w:rPr>
-      </w:pPr>
-    </w:p>
-    <w:p>
-      <w:pPr>
-        <w:jc w:val="both"/>
-        <w:rPr>
-          <w:rFonts w:ascii="Arial" w:hAnsi="Arial" w:cs="Arial"/>
-          <w:color w:val="000000" w:themeColor="text1"/>
-          <w:sz w:val="24"/>
-          <w:szCs w:val="24"/>
-          <w:lang w:val="es-ES"/>
-        </w:rPr>
-      </w:pPr>
-    </w:p>
-    <w:p>
-      <w:pPr>
-        <w:jc w:val="both"/>
-        <w:rPr>
-          <w:rFonts w:ascii="Arial" w:hAnsi="Arial" w:cs="Arial"/>
-          <w:color w:val="000000" w:themeColor="text1"/>
-          <w:sz w:val="24"/>
-          <w:szCs w:val="24"/>
-          <w:lang w:val="es-ES"/>
-        </w:rPr>
-      </w:pPr>
-    </w:p>
-    <w:p>
-      <w:pPr>
-        <w:jc w:val="both"/>
-        <w:rPr>
-          <w:rFonts w:ascii="Arial" w:hAnsi="Arial" w:cs="Arial"/>
-          <w:color w:val="000000" w:themeColor="text1"/>
-          <w:sz w:val="24"/>
-          <w:szCs w:val="24"/>
-          <w:lang w:val="es-ES"/>
-        </w:rPr>
-      </w:pPr>
-    </w:p>
-    <w:p>
-      <w:pPr>
-        <w:jc w:val="both"/>
-        <w:rPr>
-          <w:rFonts w:ascii="Arial" w:hAnsi="Arial" w:cs="Arial"/>
-          <w:color w:val="000000" w:themeColor="text1"/>
-          <w:sz w:val="24"/>
-          <w:szCs w:val="24"/>
-          <w:lang w:val="es-ES"/>
-        </w:rPr>
-      </w:pPr>
-    </w:p>
-    <w:p>
-      <w:pPr>
-        <w:jc w:val="both"/>
-        <w:rPr>
-          <w:rFonts w:ascii="Arial" w:hAnsi="Arial" w:cs="Arial"/>
-          <w:color w:val="000000" w:themeColor="text1"/>
-          <w:sz w:val="24"/>
-          <w:szCs w:val="24"/>
-          <w:lang w:val="es-ES"/>
-        </w:rPr>
-      </w:pPr>
-    </w:p>
-    <w:p>
-      <w:pPr>
-        <w:jc w:val="both"/>
-        <w:rPr>
-          <w:rFonts w:ascii="Arial" w:hAnsi="Arial" w:cs="Arial"/>
-          <w:color w:val="000000" w:themeColor="text1"/>
-          <w:sz w:val="24"/>
-          <w:szCs w:val="24"/>
-          <w:lang w:val="es-ES"/>
-        </w:rPr>
-      </w:pPr>
-    </w:p>
-    <w:p>
-      <w:pPr>
-        <w:jc w:val="both"/>
-        <w:rPr>
-          <w:rFonts w:ascii="Arial" w:hAnsi="Arial" w:cs="Arial"/>
-          <w:color w:val="000000" w:themeColor="text1"/>
-          <w:sz w:val="24"/>
-          <w:szCs w:val="24"/>
-          <w:lang w:val="es-ES"/>
-        </w:rPr>
-      </w:pPr>
-    </w:p>
-    <w:p>
-      <w:pPr>
-        <w:jc w:val="both"/>
+        <w:jc w:val="center"/>
+        <w:rPr>
+          <w:rFonts w:ascii="Arial" w:hAnsi="Arial" w:cs="Arial"/>
+          <w:color w:val="000000" w:themeColor="text1"/>
+          <w:sz w:val="24"/>
+          <w:szCs w:val="24"/>
+          <w:lang w:val="es-ES"/>
+        </w:rPr>
+      </w:pPr>
+    </w:p>
+    <w:p>
+      <w:pPr>
+        <w:jc w:val="center"/>
+        <w:rPr>
+          <w:rFonts w:ascii="Arial" w:hAnsi="Arial" w:cs="Arial"/>
+          <w:color w:val="000000" w:themeColor="text1"/>
+          <w:sz w:val="24"/>
+          <w:szCs w:val="24"/>
+          <w:lang w:val="es-ES"/>
+        </w:rPr>
+      </w:pPr>
+    </w:p>
+    <w:p>
+      <w:pPr>
+        <w:jc w:val="center"/>
+        <w:rPr>
+          <w:rFonts w:ascii="Arial" w:hAnsi="Arial" w:cs="Arial"/>
+          <w:color w:val="000000" w:themeColor="text1"/>
+          <w:sz w:val="24"/>
+          <w:szCs w:val="24"/>
+          <w:lang w:val="es-ES"/>
+        </w:rPr>
+      </w:pPr>
+    </w:p>
+    <w:p>
+      <w:pPr>
+        <w:jc w:val="center"/>
+        <w:rPr>
+          <w:rFonts w:ascii="Arial" w:hAnsi="Arial" w:cs="Arial"/>
+          <w:color w:val="000000" w:themeColor="text1"/>
+          <w:sz w:val="24"/>
+          <w:szCs w:val="24"/>
+          <w:lang w:val="es-ES"/>
+        </w:rPr>
+      </w:pPr>
+    </w:p>
+    <w:p>
+      <w:pPr>
+        <w:jc w:val="center"/>
+        <w:rPr>
+          <w:rFonts w:ascii="Arial" w:hAnsi="Arial" w:cs="Arial"/>
+          <w:color w:val="000000" w:themeColor="text1"/>
+          <w:sz w:val="24"/>
+          <w:szCs w:val="24"/>
+          <w:lang w:val="es-ES"/>
+        </w:rPr>
+      </w:pPr>
+    </w:p>
+    <w:p>
+      <w:pPr>
+        <w:jc w:val="center"/>
+        <w:rPr>
+          <w:rFonts w:ascii="Arial" w:hAnsi="Arial" w:cs="Arial"/>
+          <w:color w:val="000000" w:themeColor="text1"/>
+          <w:sz w:val="24"/>
+          <w:szCs w:val="24"/>
+          <w:lang w:val="es-ES"/>
+        </w:rPr>
+      </w:pPr>
+    </w:p>
+    <w:p>
+      <w:pPr>
+        <w:jc w:val="center"/>
+        <w:rPr>
+          <w:rFonts w:ascii="Arial" w:hAnsi="Arial" w:cs="Arial"/>
+          <w:color w:val="000000" w:themeColor="text1"/>
+          <w:sz w:val="24"/>
+          <w:szCs w:val="24"/>
+          <w:lang w:val="es-ES"/>
+        </w:rPr>
+      </w:pPr>
+    </w:p>
+    <w:p>
+      <w:pPr>
+        <w:jc w:val="center"/>
+        <w:rPr>
+          <w:rFonts w:ascii="Arial" w:hAnsi="Arial" w:cs="Arial"/>
+          <w:color w:val="000000" w:themeColor="text1"/>
+          <w:sz w:val="24"/>
+          <w:szCs w:val="24"/>
+          <w:lang w:val="es-ES"/>
+        </w:rPr>
+      </w:pPr>
+    </w:p>
+    <w:p>
+      <w:pPr>
+        <w:jc w:val="center"/>
+        <w:rPr>
+          <w:rFonts w:ascii="Arial" w:hAnsi="Arial" w:cs="Arial"/>
+          <w:color w:val="000000" w:themeColor="text1"/>
+          <w:sz w:val="24"/>
+          <w:szCs w:val="24"/>
+          <w:lang w:val="es-ES"/>
+        </w:rPr>
+      </w:pPr>
+    </w:p>
+    <w:p>
+      <w:pPr>
+        <w:jc w:val="center"/>
+        <w:rPr>
+          <w:rFonts w:ascii="Arial" w:hAnsi="Arial" w:cs="Arial"/>
+          <w:color w:val="000000" w:themeColor="text1"/>
+          <w:sz w:val="24"/>
+          <w:szCs w:val="24"/>
+          <w:lang w:val="es-ES"/>
+        </w:rPr>
+      </w:pPr>
+    </w:p>
+    <w:p>
+      <w:pPr>
+        <w:jc w:val="center"/>
+        <w:rPr>
+          <w:rFonts w:ascii="Arial" w:hAnsi="Arial" w:cs="Arial"/>
+          <w:color w:val="000000" w:themeColor="text1"/>
+          <w:sz w:val="24"/>
+          <w:szCs w:val="24"/>
+          <w:lang w:val="es-ES"/>
+        </w:rPr>
+      </w:pPr>
+    </w:p>
+    <w:p>
+      <w:pPr>
+        <w:jc w:val="center"/>
+        <w:rPr>
+          <w:rFonts w:ascii="Arial" w:hAnsi="Arial" w:cs="Arial"/>
+          <w:color w:val="000000" w:themeColor="text1"/>
+          <w:sz w:val="24"/>
+          <w:szCs w:val="24"/>
+          <w:lang w:val="es-ES"/>
+        </w:rPr>
+      </w:pPr>
+    </w:p>
+    <w:p>
+      <w:pPr>
+        <w:jc w:val="center"/>
+        <w:rPr>
+          <w:rFonts w:ascii="Arial" w:hAnsi="Arial" w:cs="Arial"/>
+          <w:color w:val="000000" w:themeColor="text1"/>
+          <w:sz w:val="24"/>
+          <w:szCs w:val="24"/>
+          <w:lang w:val="es-ES"/>
+        </w:rPr>
+      </w:pPr>
+    </w:p>
+    <w:p>
+      <w:pPr>
+        <w:jc w:val="center"/>
         <w:rPr>
           <w:rFonts w:ascii="Arial" w:hAnsi="Arial" w:cs="Arial"/>
           <w:color w:val="000000" w:themeColor="text1"/>
@@ -13072,6 +13738,7 @@
               </w:rPr>
             </w:pPr>
             <w:proofErr w:type="spellStart"/>
+            <w:proofErr w:type="gramStart"/>
             <w:r>
               <w:rPr>
                 <w:rFonts w:ascii="Arial" w:hAnsi="Arial" w:cs="Arial"/>
@@ -13082,6 +13749,7 @@
               <w:t>Pre-condiciones</w:t>
             </w:r>
             <w:proofErr w:type="spellEnd"/>
+            <w:proofErr w:type="gramEnd"/>
           </w:p>
           <w:p>
             <w:pPr>
@@ -13133,6 +13801,7 @@
               </w:rPr>
             </w:pPr>
             <w:proofErr w:type="spellStart"/>
+            <w:proofErr w:type="gramStart"/>
             <w:r>
               <w:rPr>
                 <w:rFonts w:ascii="Arial" w:hAnsi="Arial" w:cs="Arial"/>
@@ -13143,6 +13812,7 @@
               <w:t>Post-condiciones</w:t>
             </w:r>
             <w:proofErr w:type="spellEnd"/>
+            <w:proofErr w:type="gramEnd"/>
           </w:p>
           <w:p>
             <w:pPr>
@@ -13620,6 +14290,272 @@
           <w:lang w:val="es-ES"/>
         </w:rPr>
       </w:pPr>
+    </w:p>
+    <w:p>
+      <w:pPr>
+        <w:jc w:val="both"/>
+        <w:rPr>
+          <w:rFonts w:ascii="Arial" w:hAnsi="Arial" w:cs="Arial"/>
+          <w:color w:val="000000" w:themeColor="text1"/>
+          <w:sz w:val="24"/>
+          <w:szCs w:val="24"/>
+          <w:lang w:val="es-ES"/>
+        </w:rPr>
+      </w:pPr>
+    </w:p>
+    <w:p>
+      <w:pPr>
+        <w:jc w:val="both"/>
+        <w:rPr>
+          <w:rFonts w:ascii="Arial" w:hAnsi="Arial" w:cs="Arial"/>
+          <w:color w:val="000000" w:themeColor="text1"/>
+          <w:sz w:val="24"/>
+          <w:szCs w:val="24"/>
+          <w:lang w:val="es-ES"/>
+        </w:rPr>
+      </w:pPr>
+    </w:p>
+    <w:p>
+      <w:pPr>
+        <w:jc w:val="both"/>
+        <w:rPr>
+          <w:rFonts w:ascii="Arial" w:hAnsi="Arial" w:cs="Arial"/>
+          <w:color w:val="000000" w:themeColor="text1"/>
+          <w:sz w:val="24"/>
+          <w:szCs w:val="24"/>
+          <w:lang w:val="es-ES"/>
+        </w:rPr>
+      </w:pPr>
+    </w:p>
+    <w:p>
+      <w:pPr>
+        <w:jc w:val="both"/>
+        <w:rPr>
+          <w:rFonts w:ascii="Arial" w:hAnsi="Arial" w:cs="Arial"/>
+          <w:color w:val="000000" w:themeColor="text1"/>
+          <w:sz w:val="24"/>
+          <w:szCs w:val="24"/>
+          <w:lang w:val="es-ES"/>
+        </w:rPr>
+      </w:pPr>
+    </w:p>
+    <w:p>
+      <w:pPr>
+        <w:jc w:val="both"/>
+        <w:rPr>
+          <w:rFonts w:ascii="Arial" w:hAnsi="Arial" w:cs="Arial"/>
+          <w:color w:val="000000" w:themeColor="text1"/>
+          <w:sz w:val="24"/>
+          <w:szCs w:val="24"/>
+          <w:lang w:val="es-ES"/>
+        </w:rPr>
+      </w:pPr>
+    </w:p>
+    <w:p>
+      <w:pPr>
+        <w:jc w:val="both"/>
+        <w:rPr>
+          <w:rFonts w:ascii="Arial" w:hAnsi="Arial" w:cs="Arial"/>
+          <w:color w:val="000000" w:themeColor="text1"/>
+          <w:sz w:val="24"/>
+          <w:szCs w:val="24"/>
+          <w:lang w:val="es-ES"/>
+        </w:rPr>
+      </w:pPr>
+    </w:p>
+    <w:p>
+      <w:pPr>
+        <w:jc w:val="both"/>
+        <w:rPr>
+          <w:rFonts w:ascii="Arial" w:hAnsi="Arial" w:cs="Arial"/>
+          <w:color w:val="000000" w:themeColor="text1"/>
+          <w:sz w:val="24"/>
+          <w:szCs w:val="24"/>
+          <w:lang w:val="es-ES"/>
+        </w:rPr>
+      </w:pPr>
+    </w:p>
+    <w:p>
+      <w:pPr>
+        <w:jc w:val="both"/>
+        <w:rPr>
+          <w:rFonts w:ascii="Arial" w:hAnsi="Arial" w:cs="Arial"/>
+          <w:color w:val="000000" w:themeColor="text1"/>
+          <w:sz w:val="24"/>
+          <w:szCs w:val="24"/>
+          <w:lang w:val="es-ES"/>
+        </w:rPr>
+      </w:pPr>
+    </w:p>
+    <w:p>
+      <w:pPr>
+        <w:jc w:val="both"/>
+        <w:rPr>
+          <w:rFonts w:ascii="Arial" w:hAnsi="Arial" w:cs="Arial"/>
+          <w:color w:val="000000" w:themeColor="text1"/>
+          <w:sz w:val="24"/>
+          <w:szCs w:val="24"/>
+          <w:lang w:val="es-ES"/>
+        </w:rPr>
+      </w:pPr>
+    </w:p>
+    <w:p>
+      <w:pPr>
+        <w:jc w:val="both"/>
+        <w:rPr>
+          <w:rFonts w:ascii="Arial" w:hAnsi="Arial" w:cs="Arial"/>
+          <w:color w:val="000000" w:themeColor="text1"/>
+          <w:sz w:val="24"/>
+          <w:szCs w:val="24"/>
+          <w:lang w:val="es-ES"/>
+        </w:rPr>
+      </w:pPr>
+    </w:p>
+    <w:p>
+      <w:pPr>
+        <w:jc w:val="both"/>
+        <w:rPr>
+          <w:rFonts w:ascii="Arial" w:hAnsi="Arial" w:cs="Arial"/>
+          <w:color w:val="000000" w:themeColor="text1"/>
+          <w:sz w:val="24"/>
+          <w:szCs w:val="24"/>
+          <w:lang w:val="es-ES"/>
+        </w:rPr>
+      </w:pPr>
+      <w:r>
+        <w:rPr>
+          <w:rFonts w:ascii="Arial" w:hAnsi="Arial" w:cs="Arial"/>
+          <w:b/>
+          <w:bCs/>
+          <w:color w:val="000000" w:themeColor="text1"/>
+          <w:sz w:val="24"/>
+          <w:szCs w:val="24"/>
+          <w:u w:val="single"/>
+          <w:lang w:val="es-ES"/>
+        </w:rPr>
+        <w:lastRenderedPageBreak/>
+        <w:t>Anexo:</w:t>
+      </w:r>
+      <w:r>
+        <w:rPr>
+          <w:rFonts w:ascii="Arial" w:hAnsi="Arial" w:cs="Arial"/>
+          <w:color w:val="000000" w:themeColor="text1"/>
+          <w:sz w:val="24"/>
+          <w:szCs w:val="24"/>
+          <w:lang w:val="es-ES"/>
+        </w:rPr>
+        <w:t xml:space="preserve"> </w:t>
+      </w:r>
+      <w:r>
+        <w:rPr>
+          <w:rFonts w:ascii="Arial" w:hAnsi="Arial" w:cs="Arial"/>
+          <w:color w:val="000000" w:themeColor="text1"/>
+          <w:sz w:val="24"/>
+          <w:szCs w:val="24"/>
+          <w:lang w:val="es-ES"/>
+        </w:rPr>
+        <w:t>CU</w:t>
+      </w:r>
+      <w:r>
+        <w:rPr>
+          <w:rFonts w:ascii="Arial" w:hAnsi="Arial" w:cs="Arial"/>
+          <w:color w:val="000000" w:themeColor="text1"/>
+          <w:sz w:val="24"/>
+          <w:szCs w:val="24"/>
+          <w:lang w:val="es-ES"/>
+        </w:rPr>
+        <w:t>1</w:t>
+      </w:r>
+      <w:r>
+        <w:rPr>
+          <w:rFonts w:ascii="Arial" w:hAnsi="Arial" w:cs="Arial"/>
+          <w:color w:val="000000" w:themeColor="text1"/>
+          <w:sz w:val="24"/>
+          <w:szCs w:val="24"/>
+          <w:lang w:val="es-ES"/>
+        </w:rPr>
+        <w:t>1</w:t>
+      </w:r>
+      <w:r>
+        <w:rPr>
+          <w:rFonts w:ascii="Arial" w:hAnsi="Arial" w:cs="Arial"/>
+          <w:color w:val="000000" w:themeColor="text1"/>
+          <w:sz w:val="24"/>
+          <w:szCs w:val="24"/>
+          <w:lang w:val="es-ES"/>
+        </w:rPr>
+        <w:t xml:space="preserve">: </w:t>
+      </w:r>
+      <w:r>
+        <w:rPr>
+          <w:rFonts w:ascii="Arial" w:hAnsi="Arial" w:cs="Arial"/>
+          <w:color w:val="000000" w:themeColor="text1"/>
+          <w:sz w:val="24"/>
+          <w:szCs w:val="24"/>
+          <w:lang w:val="es-ES"/>
+        </w:rPr>
+        <w:t>Registrar Inventario</w:t>
+      </w:r>
+      <w:r>
+        <w:rPr>
+          <w:rFonts w:ascii="Arial" w:hAnsi="Arial" w:cs="Arial"/>
+          <w:color w:val="000000" w:themeColor="text1"/>
+          <w:sz w:val="24"/>
+          <w:szCs w:val="24"/>
+          <w:lang w:val="es-ES"/>
+        </w:rPr>
+        <w:t xml:space="preserve"> en la </w:t>
+      </w:r>
+      <w:r>
+        <w:rPr>
+          <w:rFonts w:ascii="Arial" w:hAnsi="Arial" w:cs="Arial"/>
+          <w:b/>
+          <w:bCs/>
+          <w:color w:val="000000" w:themeColor="text1"/>
+          <w:sz w:val="24"/>
+          <w:szCs w:val="24"/>
+          <w:lang w:val="es-ES"/>
+        </w:rPr>
+        <w:t>H</w:t>
+      </w:r>
+      <w:r>
+        <w:rPr>
+          <w:rFonts w:ascii="Arial" w:hAnsi="Arial" w:cs="Arial"/>
+          <w:b/>
+          <w:bCs/>
+          <w:color w:val="000000" w:themeColor="text1"/>
+          <w:sz w:val="24"/>
+          <w:szCs w:val="24"/>
+          <w:lang w:val="es-ES"/>
+        </w:rPr>
+        <w:t xml:space="preserve">erramienta Enterprise </w:t>
+      </w:r>
+      <w:proofErr w:type="spellStart"/>
+      <w:r>
+        <w:rPr>
+          <w:rFonts w:ascii="Arial" w:hAnsi="Arial" w:cs="Arial"/>
+          <w:b/>
+          <w:bCs/>
+          <w:color w:val="000000" w:themeColor="text1"/>
+          <w:sz w:val="24"/>
+          <w:szCs w:val="24"/>
+          <w:lang w:val="es-ES"/>
+        </w:rPr>
+        <w:t>Architect</w:t>
+      </w:r>
+      <w:proofErr w:type="spellEnd"/>
+    </w:p>
+    <w:p>
+      <w:pPr>
+        <w:jc w:val="center"/>
+        <w:rPr>
+          <w:rFonts w:ascii="Arial" w:hAnsi="Arial" w:cs="Arial"/>
+          <w:color w:val="000000" w:themeColor="text1"/>
+          <w:sz w:val="24"/>
+          <w:szCs w:val="24"/>
+          <w:lang w:val="es-ES"/>
+        </w:rPr>
+      </w:pPr>
       <w:r>
         <w:rPr>
           <w:rFonts w:ascii="Arial" w:hAnsi="Arial" w:cs="Arial"/>
@@ -13629,11 +14565,10 @@
           <w:szCs w:val="24"/>
           <w:lang w:val="es-ES"/>
         </w:rPr>
-        <w:lastRenderedPageBreak/>
         <w:drawing>
-          <wp:inline distT="0" distB="0" distL="0" distR="0" wp14:anchorId="54943004" wp14:editId="61E5BE0B">
+          <wp:inline distT="0" distB="0" distL="0" distR="0" wp14:anchorId="54943004" wp14:editId="12EDD107">
             <wp:extent cx="6419850" cy="3738374"/>
-            <wp:effectExtent l="0" t="0" r="0" b="0"/>
+            <wp:effectExtent l="19050" t="19050" r="19050" b="14605"/>
             <wp:docPr id="11" name="Imagen 11" descr="Diagrama&#10;&#10;Descripción generada automáticamente"/>
             <wp:cNvGraphicFramePr>
               <a:graphicFrameLocks xmlns:a="http://schemas.openxmlformats.org/drawingml/2006/main" noChangeAspect="1"/>
@@ -13665,6 +14600,11 @@
                     <a:prstGeom prst="rect">
                       <a:avLst/>
                     </a:prstGeom>
+                    <a:ln>
+                      <a:solidFill>
+                        <a:schemeClr val="tx1"/>
+                      </a:solidFill>
+                    </a:ln>
                   </pic:spPr>
                 </pic:pic>
               </a:graphicData>
@@ -14239,6 +15179,7 @@
                 <w:szCs w:val="24"/>
                 <w:lang w:val="es-ES"/>
               </w:rPr>
+              <w:lastRenderedPageBreak/>
               <w:t>Actores</w:t>
             </w:r>
           </w:p>
@@ -14287,7 +15228,6 @@
                 <w:szCs w:val="24"/>
                 <w:lang w:val="es-ES"/>
               </w:rPr>
-              <w:lastRenderedPageBreak/>
               <w:t>Objetivo</w:t>
             </w:r>
           </w:p>
@@ -14368,20 +15308,6 @@
           <w:color w:val="000000" w:themeColor="text1"/>
           <w:sz w:val="24"/>
           <w:szCs w:val="24"/>
-          <w:lang w:val="es-ES"/>
-        </w:rPr>
-      </w:pPr>
-    </w:p>
-    <w:p>
-      <w:pPr>
-        <w:jc w:val="both"/>
-        <w:rPr>
-          <w:rFonts w:ascii="Arial" w:hAnsi="Arial" w:cs="Arial"/>
-          <w:b/>
-          <w:bCs/>
-          <w:sz w:val="24"/>
-          <w:szCs w:val="24"/>
-          <w:u w:val="single"/>
           <w:lang w:val="es-ES"/>
         </w:rPr>
       </w:pPr>

</xml_diff>

<commit_message>
Se terminaron los casos de uso del 11 al 20
</commit_message>
<xml_diff>
--- a/DentiSmart.Documentacion/Casos de uso.docx
+++ b/DentiSmart.Documentacion/Casos de uso.docx
@@ -1,6 +1,6 @@
 
 <file path=word/document.xml><?xml version="1.0" encoding="utf-8"?>
-<w:document xmlns:wpc="http://schemas.microsoft.com/office/word/2010/wordprocessingCanvas" xmlns:cx="http://schemas.microsoft.com/office/drawing/2014/chartex" xmlns:cx1="http://schemas.microsoft.com/office/drawing/2015/9/8/chartex" xmlns:cx2="http://schemas.microsoft.com/office/drawing/2015/10/21/chartex" xmlns:cx3="http://schemas.microsoft.com/office/drawing/2016/5/9/chartex" xmlns:cx4="http://schemas.microsoft.com/office/drawing/2016/5/10/chartex" xmlns:cx5="http://schemas.microsoft.com/office/drawing/2016/5/11/chartex" xmlns:cx6="http://schemas.microsoft.com/office/drawing/2016/5/12/chartex" xmlns:cx7="http://schemas.microsoft.com/office/drawing/2016/5/13/chartex" xmlns:cx8="http://schemas.microsoft.com/office/drawing/2016/5/14/chartex" xmlns:mc="http://schemas.openxmlformats.org/markup-compatibility/2006" xmlns:aink="http://schemas.microsoft.com/office/drawing/2016/ink" xmlns:am3d="http://schemas.microsoft.com/office/drawing/2017/model3d" xmlns:o="urn:schemas-microsoft-com:office:office" xmlns:r="http://schemas.openxmlformats.org/officeDocument/2006/relationships" xmlns:m="http://schemas.openxmlformats.org/officeDocument/2006/math" xmlns:v="urn:schemas-microsoft-com:vml" xmlns:wp14="http://schemas.microsoft.com/office/word/2010/wordprocessingDrawing" xmlns:wp="http://schemas.openxmlformats.org/drawingml/2006/wordprocessingDrawing" xmlns:w10="urn:schemas-microsoft-com:office:word" xmlns:w="http://schemas.openxmlformats.org/wordprocessingml/2006/main" xmlns:w14="http://schemas.microsoft.com/office/word/2010/wordml" xmlns:w15="http://schemas.microsoft.com/office/word/2012/wordml" xmlns:w16cex="http://schemas.microsoft.com/office/word/2018/wordml/cex" xmlns:w16cid="http://schemas.microsoft.com/office/word/2016/wordml/cid" xmlns:w16="http://schemas.microsoft.com/office/word/2018/wordml" xmlns:w16se="http://schemas.microsoft.com/office/word/2015/wordml/symex" xmlns:wpg="http://schemas.microsoft.com/office/word/2010/wordprocessingGroup" xmlns:wpi="http://schemas.microsoft.com/office/word/2010/wordprocessingInk" xmlns:wne="http://schemas.microsoft.com/office/word/2006/wordml" xmlns:wps="http://schemas.microsoft.com/office/word/2010/wordprocessingShape" mc:Ignorable="w14 w15 w16se w16cid w16 w16cex wp14">
+<w:document xmlns:wpc="http://schemas.microsoft.com/office/word/2010/wordprocessingCanvas" xmlns:cx="http://schemas.microsoft.com/office/drawing/2014/chartex" xmlns:cx1="http://schemas.microsoft.com/office/drawing/2015/9/8/chartex" xmlns:cx2="http://schemas.microsoft.com/office/drawing/2015/10/21/chartex" xmlns:cx3="http://schemas.microsoft.com/office/drawing/2016/5/9/chartex" xmlns:cx4="http://schemas.microsoft.com/office/drawing/2016/5/10/chartex" xmlns:cx5="http://schemas.microsoft.com/office/drawing/2016/5/11/chartex" xmlns:cx6="http://schemas.microsoft.com/office/drawing/2016/5/12/chartex" xmlns:cx7="http://schemas.microsoft.com/office/drawing/2016/5/13/chartex" xmlns:cx8="http://schemas.microsoft.com/office/drawing/2016/5/14/chartex" xmlns:mc="http://schemas.openxmlformats.org/markup-compatibility/2006" xmlns:aink="http://schemas.microsoft.com/office/drawing/2016/ink" xmlns:am3d="http://schemas.microsoft.com/office/drawing/2017/model3d" xmlns:o="urn:schemas-microsoft-com:office:office" xmlns:r="http://schemas.openxmlformats.org/officeDocument/2006/relationships" xmlns:m="http://schemas.openxmlformats.org/officeDocument/2006/math" xmlns:v="urn:schemas-microsoft-com:vml" xmlns:wp14="http://schemas.microsoft.com/office/word/2010/wordprocessingDrawing" xmlns:wp="http://schemas.openxmlformats.org/drawingml/2006/wordprocessingDrawing" xmlns:w10="urn:schemas-microsoft-com:office:word" xmlns:w="http://schemas.openxmlformats.org/wordprocessingml/2006/main" xmlns:w14="http://schemas.microsoft.com/office/word/2010/wordml" xmlns:w15="http://schemas.microsoft.com/office/word/2012/wordml" xmlns:w16cid="http://schemas.microsoft.com/office/word/2016/wordml/cid" xmlns:w16se="http://schemas.microsoft.com/office/word/2015/wordml/symex" xmlns:wpg="http://schemas.microsoft.com/office/word/2010/wordprocessingGroup" xmlns:wpi="http://schemas.microsoft.com/office/word/2010/wordprocessingInk" xmlns:wne="http://schemas.microsoft.com/office/word/2006/wordml" xmlns:wps="http://schemas.microsoft.com/office/word/2010/wordprocessingShape" mc:Ignorable="w14 w15 w16se w16cid wp14">
   <w:body>
     <w:p>
       <w:pPr>
@@ -46,23 +46,7 @@
           <w:rFonts w:ascii="Arial" w:eastAsia="Arial" w:hAnsi="Arial" w:cs="Arial"/>
           <w:lang w:eastAsia="en-US"/>
         </w:rPr>
-        <w:t>El consultorio “</w:t>
-      </w:r>
-      <w:proofErr w:type="spellStart"/>
-      <w:r>
-        <w:rPr>
-          <w:rFonts w:ascii="Arial" w:eastAsia="Arial" w:hAnsi="Arial" w:cs="Arial"/>
-          <w:lang w:eastAsia="en-US"/>
-        </w:rPr>
-        <w:t>DentiSmart</w:t>
-      </w:r>
-      <w:proofErr w:type="spellEnd"/>
-      <w:r>
-        <w:rPr>
-          <w:rFonts w:ascii="Arial" w:eastAsia="Arial" w:hAnsi="Arial" w:cs="Arial"/>
-          <w:lang w:eastAsia="en-US"/>
-        </w:rPr>
-        <w:t xml:space="preserve">” no cuenta con un sistema software capaz de llevar a cabo ciertos servicios de manera eficiente. Tales como: registrar citas al consultorio, expediente dental, recetario electrónico, aceptar pagos con tarjetas de crédito o débito. </w:t>
+        <w:t xml:space="preserve">El consultorio “DentiSmart” no cuenta con un sistema software capaz de llevar a cabo ciertos servicios de manera eficiente. Tales como: registrar citas al consultorio, expediente dental, recetario electrónico, aceptar pagos con tarjetas de crédito o débito. </w:t>
       </w:r>
     </w:p>
     <w:p>
@@ -130,21 +114,7 @@
         <w:rPr>
           <w:rFonts w:ascii="Arial" w:eastAsia="Arial" w:hAnsi="Arial" w:cs="Arial"/>
         </w:rPr>
-        <w:t>La propuesta que hemos decidido trabajar para atender el problema y atender el sector odontológico es la aplicación para la automatización de la gestión de un consultorio de dentista “</w:t>
-      </w:r>
-      <w:proofErr w:type="spellStart"/>
-      <w:r>
-        <w:rPr>
-          <w:rFonts w:ascii="Arial" w:eastAsia="Arial" w:hAnsi="Arial" w:cs="Arial"/>
-        </w:rPr>
-        <w:t>DentiSmart</w:t>
-      </w:r>
-      <w:proofErr w:type="spellEnd"/>
-      <w:r>
-        <w:rPr>
-          <w:rFonts w:ascii="Arial" w:eastAsia="Arial" w:hAnsi="Arial" w:cs="Arial"/>
-        </w:rPr>
-        <w:t xml:space="preserve">”. Se desea que nuestra solución sea más sencilla e intuitiva para los usuarios y se requiere de las siguientes funcionalidades: </w:t>
+        <w:t xml:space="preserve">La propuesta que hemos decidido trabajar para atender el problema y atender el sector odontológico es la aplicación para la automatización de la gestión de un consultorio de dentista “DentiSmart”. Se desea que nuestra solución sea más sencilla e intuitiva para los usuarios y se requiere de las siguientes funcionalidades: </w:t>
       </w:r>
     </w:p>
     <w:p>
@@ -5447,8 +5417,6 @@
                 <w:lang w:val="es-ES"/>
               </w:rPr>
             </w:pPr>
-            <w:proofErr w:type="spellStart"/>
-            <w:proofErr w:type="gramStart"/>
             <w:r>
               <w:rPr>
                 <w:rFonts w:ascii="Arial" w:hAnsi="Arial" w:cs="Arial"/>
@@ -5458,8 +5426,6 @@
               </w:rPr>
               <w:t>Pre-condiciones</w:t>
             </w:r>
-            <w:proofErr w:type="spellEnd"/>
-            <w:proofErr w:type="gramEnd"/>
           </w:p>
           <w:p>
             <w:pPr>
@@ -5647,8 +5613,6 @@
                 <w:lang w:val="es-ES"/>
               </w:rPr>
             </w:pPr>
-            <w:proofErr w:type="spellStart"/>
-            <w:proofErr w:type="gramStart"/>
             <w:r>
               <w:rPr>
                 <w:rFonts w:ascii="Arial" w:hAnsi="Arial" w:cs="Arial"/>
@@ -5658,8 +5622,6 @@
               </w:rPr>
               <w:t>Post-condiciones</w:t>
             </w:r>
-            <w:proofErr w:type="spellEnd"/>
-            <w:proofErr w:type="gramEnd"/>
           </w:p>
           <w:p>
             <w:pPr>
@@ -6307,22 +6269,8 @@
           <w:szCs w:val="24"/>
           <w:lang w:val="es-ES"/>
         </w:rPr>
-        <w:t xml:space="preserve">erramienta Enterprise </w:t>
-      </w:r>
-      <w:proofErr w:type="spellStart"/>
-      <w:r>
-        <w:rPr>
-          <w:rFonts w:ascii="Arial" w:hAnsi="Arial" w:cs="Arial"/>
-          <w:b/>
-          <w:bCs/>
-          <w:color w:val="000000" w:themeColor="text1"/>
-          <w:sz w:val="24"/>
-          <w:szCs w:val="24"/>
-          <w:lang w:val="es-ES"/>
-        </w:rPr>
-        <w:t>Architect</w:t>
-      </w:r>
-      <w:proofErr w:type="spellEnd"/>
+        <w:t>erramienta Enterprise Architect</w:t>
+      </w:r>
     </w:p>
     <w:p>
       <w:pPr>
@@ -7060,22 +7008,8 @@
           <w:szCs w:val="24"/>
           <w:lang w:val="es-ES"/>
         </w:rPr>
-        <w:t xml:space="preserve">erramienta Enterprise </w:t>
-      </w:r>
-      <w:proofErr w:type="spellStart"/>
-      <w:r>
-        <w:rPr>
-          <w:rFonts w:ascii="Arial" w:hAnsi="Arial" w:cs="Arial"/>
-          <w:b/>
-          <w:bCs/>
-          <w:color w:val="000000" w:themeColor="text1"/>
-          <w:sz w:val="24"/>
-          <w:szCs w:val="24"/>
-          <w:lang w:val="es-ES"/>
-        </w:rPr>
-        <w:t>Architect</w:t>
-      </w:r>
-      <w:proofErr w:type="spellEnd"/>
+        <w:t>erramienta Enterprise Architect</w:t>
+      </w:r>
     </w:p>
     <w:p>
       <w:pPr>
@@ -7699,22 +7633,8 @@
           <w:szCs w:val="24"/>
           <w:lang w:val="es-ES"/>
         </w:rPr>
-        <w:t xml:space="preserve">erramienta Enterprise </w:t>
-      </w:r>
-      <w:proofErr w:type="spellStart"/>
-      <w:r>
-        <w:rPr>
-          <w:rFonts w:ascii="Arial" w:hAnsi="Arial" w:cs="Arial"/>
-          <w:b/>
-          <w:bCs/>
-          <w:color w:val="000000" w:themeColor="text1"/>
-          <w:sz w:val="24"/>
-          <w:szCs w:val="24"/>
-          <w:lang w:val="es-ES"/>
-        </w:rPr>
-        <w:t>Architect</w:t>
-      </w:r>
-      <w:proofErr w:type="spellEnd"/>
+        <w:t>erramienta Enterprise Architect</w:t>
+      </w:r>
     </w:p>
     <w:p>
       <w:pPr>
@@ -8331,22 +8251,8 @@
           <w:szCs w:val="24"/>
           <w:lang w:val="es-ES"/>
         </w:rPr>
-        <w:t xml:space="preserve">erramienta Enterprise </w:t>
-      </w:r>
-      <w:proofErr w:type="spellStart"/>
-      <w:r>
-        <w:rPr>
-          <w:rFonts w:ascii="Arial" w:hAnsi="Arial" w:cs="Arial"/>
-          <w:b/>
-          <w:bCs/>
-          <w:color w:val="000000" w:themeColor="text1"/>
-          <w:sz w:val="24"/>
-          <w:szCs w:val="24"/>
-          <w:lang w:val="es-ES"/>
-        </w:rPr>
-        <w:t>Architect</w:t>
-      </w:r>
-      <w:proofErr w:type="spellEnd"/>
+        <w:t>erramienta Enterprise Architect</w:t>
+      </w:r>
     </w:p>
     <w:p>
       <w:pPr>
@@ -8904,22 +8810,8 @@
           <w:szCs w:val="24"/>
           <w:lang w:val="es-ES"/>
         </w:rPr>
-        <w:t xml:space="preserve">erramienta Enterprise </w:t>
-      </w:r>
-      <w:proofErr w:type="spellStart"/>
-      <w:r>
-        <w:rPr>
-          <w:rFonts w:ascii="Arial" w:hAnsi="Arial" w:cs="Arial"/>
-          <w:b/>
-          <w:bCs/>
-          <w:color w:val="000000" w:themeColor="text1"/>
-          <w:sz w:val="24"/>
-          <w:szCs w:val="24"/>
-          <w:lang w:val="es-ES"/>
-        </w:rPr>
-        <w:t>Architect</w:t>
-      </w:r>
-      <w:proofErr w:type="spellEnd"/>
+        <w:t>erramienta Enterprise Architect</w:t>
+      </w:r>
     </w:p>
     <w:p>
       <w:pPr>
@@ -9448,22 +9340,8 @@
           <w:szCs w:val="24"/>
           <w:lang w:val="es-ES"/>
         </w:rPr>
-        <w:t xml:space="preserve">erramienta Enterprise </w:t>
-      </w:r>
-      <w:proofErr w:type="spellStart"/>
-      <w:r>
-        <w:rPr>
-          <w:rFonts w:ascii="Arial" w:hAnsi="Arial" w:cs="Arial"/>
-          <w:b/>
-          <w:bCs/>
-          <w:color w:val="000000" w:themeColor="text1"/>
-          <w:sz w:val="24"/>
-          <w:szCs w:val="24"/>
-          <w:lang w:val="es-ES"/>
-        </w:rPr>
-        <w:t>Architect</w:t>
-      </w:r>
-      <w:proofErr w:type="spellEnd"/>
+        <w:t>erramienta Enterprise Architect</w:t>
+      </w:r>
     </w:p>
     <w:p>
       <w:pPr>
@@ -10173,22 +10051,8 @@
           <w:szCs w:val="24"/>
           <w:lang w:val="es-ES"/>
         </w:rPr>
-        <w:t xml:space="preserve">erramienta Enterprise </w:t>
-      </w:r>
-      <w:proofErr w:type="spellStart"/>
-      <w:r>
-        <w:rPr>
-          <w:rFonts w:ascii="Arial" w:hAnsi="Arial" w:cs="Arial"/>
-          <w:b/>
-          <w:bCs/>
-          <w:color w:val="000000" w:themeColor="text1"/>
-          <w:sz w:val="24"/>
-          <w:szCs w:val="24"/>
-          <w:lang w:val="es-ES"/>
-        </w:rPr>
-        <w:t>Architect</w:t>
-      </w:r>
-      <w:proofErr w:type="spellEnd"/>
+        <w:t>erramienta Enterprise Architect</w:t>
+      </w:r>
     </w:p>
     <w:p>
       <w:pPr>
@@ -10904,22 +10768,8 @@
           <w:szCs w:val="24"/>
           <w:lang w:val="es-ES"/>
         </w:rPr>
-        <w:t xml:space="preserve">erramienta Enterprise </w:t>
-      </w:r>
-      <w:proofErr w:type="spellStart"/>
-      <w:r>
-        <w:rPr>
-          <w:rFonts w:ascii="Arial" w:hAnsi="Arial" w:cs="Arial"/>
-          <w:b/>
-          <w:bCs/>
-          <w:color w:val="000000" w:themeColor="text1"/>
-          <w:sz w:val="24"/>
-          <w:szCs w:val="24"/>
-          <w:lang w:val="es-ES"/>
-        </w:rPr>
-        <w:t>Architect</w:t>
-      </w:r>
-      <w:proofErr w:type="spellEnd"/>
+        <w:t>erramienta Enterprise Architect</w:t>
+      </w:r>
     </w:p>
     <w:p>
       <w:pPr>
@@ -11801,22 +11651,8 @@
           <w:szCs w:val="24"/>
           <w:lang w:val="es-ES"/>
         </w:rPr>
-        <w:t xml:space="preserve">erramienta Enterprise </w:t>
-      </w:r>
-      <w:proofErr w:type="spellStart"/>
-      <w:r>
-        <w:rPr>
-          <w:rFonts w:ascii="Arial" w:hAnsi="Arial" w:cs="Arial"/>
-          <w:b/>
-          <w:bCs/>
-          <w:color w:val="000000" w:themeColor="text1"/>
-          <w:sz w:val="24"/>
-          <w:szCs w:val="24"/>
-          <w:lang w:val="es-ES"/>
-        </w:rPr>
-        <w:t>Architect</w:t>
-      </w:r>
-      <w:proofErr w:type="spellEnd"/>
+        <w:t>erramienta Enterprise Architect</w:t>
+      </w:r>
     </w:p>
     <w:p>
       <w:pPr>
@@ -12382,8 +12218,6 @@
                 <w:lang w:val="es-ES"/>
               </w:rPr>
             </w:pPr>
-            <w:proofErr w:type="spellStart"/>
-            <w:proofErr w:type="gramStart"/>
             <w:r>
               <w:rPr>
                 <w:rFonts w:ascii="Arial" w:hAnsi="Arial" w:cs="Arial"/>
@@ -12393,8 +12227,6 @@
               </w:rPr>
               <w:t>Pre-condiciones</w:t>
             </w:r>
-            <w:proofErr w:type="spellEnd"/>
-            <w:proofErr w:type="gramEnd"/>
           </w:p>
           <w:p>
             <w:pPr>
@@ -12478,8 +12310,6 @@
                 <w:lang w:val="es-ES"/>
               </w:rPr>
             </w:pPr>
-            <w:proofErr w:type="spellStart"/>
-            <w:proofErr w:type="gramStart"/>
             <w:r>
               <w:rPr>
                 <w:rFonts w:ascii="Arial" w:hAnsi="Arial" w:cs="Arial"/>
@@ -12489,8 +12319,6 @@
               </w:rPr>
               <w:t>Post-condiciones</w:t>
             </w:r>
-            <w:proofErr w:type="spellEnd"/>
-            <w:proofErr w:type="gramEnd"/>
           </w:p>
           <w:p>
             <w:pPr>
@@ -13093,22 +12921,8 @@
           <w:szCs w:val="24"/>
           <w:lang w:val="es-ES"/>
         </w:rPr>
-        <w:t xml:space="preserve">erramienta Enterprise </w:t>
-      </w:r>
-      <w:proofErr w:type="spellStart"/>
-      <w:r>
-        <w:rPr>
-          <w:rFonts w:ascii="Arial" w:hAnsi="Arial" w:cs="Arial"/>
-          <w:b/>
-          <w:bCs/>
-          <w:color w:val="000000" w:themeColor="text1"/>
-          <w:sz w:val="24"/>
-          <w:szCs w:val="24"/>
-          <w:lang w:val="es-ES"/>
-        </w:rPr>
-        <w:t>Architect</w:t>
-      </w:r>
-      <w:proofErr w:type="spellEnd"/>
+        <w:t>erramienta Enterprise Architect</w:t>
+      </w:r>
     </w:p>
     <w:p>
       <w:pPr>
@@ -13663,8 +13477,6 @@
                 <w:lang w:val="es-ES"/>
               </w:rPr>
             </w:pPr>
-            <w:proofErr w:type="spellStart"/>
-            <w:proofErr w:type="gramStart"/>
             <w:r>
               <w:rPr>
                 <w:rFonts w:ascii="Arial" w:hAnsi="Arial" w:cs="Arial"/>
@@ -13674,8 +13486,6 @@
               </w:rPr>
               <w:t>Pre-condiciones</w:t>
             </w:r>
-            <w:proofErr w:type="spellEnd"/>
-            <w:proofErr w:type="gramEnd"/>
           </w:p>
           <w:p>
             <w:pPr>
@@ -13726,8 +13536,6 @@
                 <w:lang w:val="es-ES"/>
               </w:rPr>
             </w:pPr>
-            <w:proofErr w:type="spellStart"/>
-            <w:proofErr w:type="gramStart"/>
             <w:r>
               <w:rPr>
                 <w:rFonts w:ascii="Arial" w:hAnsi="Arial" w:cs="Arial"/>
@@ -13737,8 +13545,6 @@
               </w:rPr>
               <w:t>Post-condiciones</w:t>
             </w:r>
-            <w:proofErr w:type="spellEnd"/>
-            <w:proofErr w:type="gramEnd"/>
           </w:p>
           <w:p>
             <w:pPr>
@@ -14434,22 +14240,8 @@
           <w:szCs w:val="24"/>
           <w:lang w:val="es-ES"/>
         </w:rPr>
-        <w:t xml:space="preserve">erramienta Enterprise </w:t>
-      </w:r>
-      <w:proofErr w:type="spellStart"/>
-      <w:r>
-        <w:rPr>
-          <w:rFonts w:ascii="Arial" w:hAnsi="Arial" w:cs="Arial"/>
-          <w:b/>
-          <w:bCs/>
-          <w:color w:val="000000" w:themeColor="text1"/>
-          <w:sz w:val="24"/>
-          <w:szCs w:val="24"/>
-          <w:lang w:val="es-ES"/>
-        </w:rPr>
-        <w:t>Architect</w:t>
-      </w:r>
-      <w:proofErr w:type="spellEnd"/>
+        <w:t>erramienta Enterprise Architect</w:t>
+      </w:r>
     </w:p>
     <w:p>
       <w:pPr>
@@ -14533,23 +14325,45 @@
     </w:p>
     <w:p>
       <w:pPr>
-        <w:jc w:val="both"/>
-        <w:rPr>
-          <w:rFonts w:ascii="Arial" w:hAnsi="Arial" w:cs="Arial"/>
-          <w:color w:val="000000" w:themeColor="text1"/>
-          <w:sz w:val="24"/>
-          <w:szCs w:val="24"/>
-          <w:lang w:val="es-ES"/>
-        </w:rPr>
-      </w:pPr>
-      <w:r>
-        <w:rPr>
-          <w:rFonts w:ascii="Arial" w:hAnsi="Arial" w:cs="Arial"/>
-          <w:color w:val="000000" w:themeColor="text1"/>
-          <w:sz w:val="24"/>
-          <w:szCs w:val="24"/>
-          <w:lang w:val="es-ES"/>
-        </w:rPr>
+        <w:rPr>
+          <w:rFonts w:ascii="Arial" w:hAnsi="Arial" w:cs="Arial"/>
+          <w:color w:val="000000" w:themeColor="text1"/>
+          <w:sz w:val="24"/>
+          <w:szCs w:val="24"/>
+          <w:lang w:val="es-ES"/>
+        </w:rPr>
+      </w:pPr>
+      <w:r>
+        <w:rPr>
+          <w:rFonts w:ascii="Arial" w:hAnsi="Arial" w:cs="Arial"/>
+          <w:color w:val="000000" w:themeColor="text1"/>
+          <w:sz w:val="24"/>
+          <w:szCs w:val="24"/>
+          <w:lang w:val="es-ES"/>
+        </w:rPr>
+        <w:br w:type="page"/>
+      </w:r>
+    </w:p>
+    <w:p>
+      <w:pPr>
+        <w:jc w:val="both"/>
+        <w:rPr>
+          <w:rFonts w:ascii="Arial" w:hAnsi="Arial" w:cs="Arial"/>
+          <w:color w:val="000000" w:themeColor="text1"/>
+          <w:sz w:val="24"/>
+          <w:szCs w:val="24"/>
+          <w:lang w:val="es-ES"/>
+        </w:rPr>
+      </w:pPr>
+      <w:r>
+        <w:rPr>
+          <w:rFonts w:ascii="Arial" w:hAnsi="Arial" w:cs="Arial"/>
+          <w:color w:val="000000" w:themeColor="text1"/>
+          <w:sz w:val="24"/>
+          <w:szCs w:val="24"/>
+          <w:lang w:val="es-ES"/>
+        </w:rPr>
+        <w:lastRenderedPageBreak/>
         <w:t>CU12: Registrar Paciente</w:t>
       </w:r>
     </w:p>
@@ -14561,8 +14375,8 @@
         <w:tblLook w:val="04A0" w:firstRow="1" w:lastRow="0" w:firstColumn="1" w:lastColumn="0" w:noHBand="0" w:noVBand="1"/>
       </w:tblPr>
       <w:tblGrid>
-        <w:gridCol w:w="3645"/>
-        <w:gridCol w:w="5183"/>
+        <w:gridCol w:w="3628"/>
+        <w:gridCol w:w="5200"/>
       </w:tblGrid>
       <w:tr>
         <w:trPr>
@@ -14572,7 +14386,7 @@
         <w:tc>
           <w:tcPr>
             <w:cnfStyle w:val="001000000000" w:firstRow="0" w:lastRow="0" w:firstColumn="1" w:lastColumn="0" w:oddVBand="0" w:evenVBand="0" w:oddHBand="0" w:evenHBand="0" w:firstRowFirstColumn="0" w:firstRowLastColumn="0" w:lastRowFirstColumn="0" w:lastRowLastColumn="0"/>
-            <w:tcW w:w="3645" w:type="dxa"/>
+            <w:tcW w:w="3628" w:type="dxa"/>
           </w:tcPr>
           <w:p>
             <w:pPr>
@@ -14593,11 +14407,20 @@
               </w:rPr>
               <w:t>Caso de Uso No.</w:t>
             </w:r>
-          </w:p>
-        </w:tc>
-        <w:tc>
-          <w:tcPr>
-            <w:tcW w:w="5183" w:type="dxa"/>
+            <w:r>
+              <w:rPr>
+                <w:rFonts w:ascii="Arial" w:hAnsi="Arial" w:cs="Arial"/>
+                <w:sz w:val="24"/>
+                <w:szCs w:val="24"/>
+                <w:lang w:val="es-ES"/>
+              </w:rPr>
+              <w:t>12</w:t>
+            </w:r>
+          </w:p>
+        </w:tc>
+        <w:tc>
+          <w:tcPr>
+            <w:tcW w:w="5200" w:type="dxa"/>
           </w:tcPr>
           <w:p>
             <w:pPr>
@@ -14617,7 +14440,16 @@
                 <w:szCs w:val="24"/>
                 <w:lang w:val="es-ES"/>
               </w:rPr>
-              <w:t xml:space="preserve">Nombre: </w:t>
+              <w:t>Nombre:</w:t>
+            </w:r>
+            <w:r>
+              <w:rPr>
+                <w:rFonts w:ascii="Arial" w:hAnsi="Arial" w:cs="Arial"/>
+                <w:sz w:val="24"/>
+                <w:szCs w:val="24"/>
+                <w:lang w:val="es-ES"/>
+              </w:rPr>
+              <w:t xml:space="preserve"> Registrar Pacientes</w:t>
             </w:r>
           </w:p>
           <w:p>
@@ -14642,7 +14474,7 @@
         <w:tc>
           <w:tcPr>
             <w:cnfStyle w:val="001000000000" w:firstRow="0" w:lastRow="0" w:firstColumn="1" w:lastColumn="0" w:oddVBand="0" w:evenVBand="0" w:oddHBand="0" w:evenHBand="0" w:firstRowFirstColumn="0" w:firstRowLastColumn="0" w:lastRowFirstColumn="0" w:lastRowLastColumn="0"/>
-            <w:tcW w:w="3645" w:type="dxa"/>
+            <w:tcW w:w="3628" w:type="dxa"/>
           </w:tcPr>
           <w:p>
             <w:pPr>
@@ -14667,7 +14499,7 @@
         </w:tc>
         <w:tc>
           <w:tcPr>
-            <w:tcW w:w="5183" w:type="dxa"/>
+            <w:tcW w:w="5200" w:type="dxa"/>
           </w:tcPr>
           <w:p>
             <w:pPr>
@@ -14680,6 +14512,15 @@
                 <w:lang w:val="es-ES"/>
               </w:rPr>
             </w:pPr>
+            <w:r>
+              <w:rPr>
+                <w:rFonts w:ascii="Arial" w:hAnsi="Arial" w:cs="Arial"/>
+                <w:sz w:val="24"/>
+                <w:szCs w:val="24"/>
+                <w:lang w:val="es-ES"/>
+              </w:rPr>
+              <w:t>Administrador, Dentista</w:t>
+            </w:r>
           </w:p>
         </w:tc>
       </w:tr>
@@ -14690,7 +14531,7 @@
         <w:tc>
           <w:tcPr>
             <w:cnfStyle w:val="001000000000" w:firstRow="0" w:lastRow="0" w:firstColumn="1" w:lastColumn="0" w:oddVBand="0" w:evenVBand="0" w:oddHBand="0" w:evenHBand="0" w:firstRowFirstColumn="0" w:firstRowLastColumn="0" w:lastRowFirstColumn="0" w:lastRowLastColumn="0"/>
-            <w:tcW w:w="3645" w:type="dxa"/>
+            <w:tcW w:w="3628" w:type="dxa"/>
           </w:tcPr>
           <w:p>
             <w:pPr>
@@ -14715,7 +14556,7 @@
         </w:tc>
         <w:tc>
           <w:tcPr>
-            <w:tcW w:w="5183" w:type="dxa"/>
+            <w:tcW w:w="5200" w:type="dxa"/>
           </w:tcPr>
           <w:p>
             <w:pPr>
@@ -14728,6 +14569,15 @@
                 <w:lang w:val="es-ES"/>
               </w:rPr>
             </w:pPr>
+            <w:r>
+              <w:rPr>
+                <w:rFonts w:ascii="Arial" w:hAnsi="Arial" w:cs="Arial"/>
+                <w:sz w:val="24"/>
+                <w:szCs w:val="24"/>
+                <w:lang w:val="es-ES"/>
+              </w:rPr>
+              <w:t>Registrar un cliente en el sistema</w:t>
+            </w:r>
           </w:p>
         </w:tc>
       </w:tr>
@@ -14739,7 +14589,7 @@
         <w:tc>
           <w:tcPr>
             <w:cnfStyle w:val="001000000000" w:firstRow="0" w:lastRow="0" w:firstColumn="1" w:lastColumn="0" w:oddVBand="0" w:evenVBand="0" w:oddHBand="0" w:evenHBand="0" w:firstRowFirstColumn="0" w:firstRowLastColumn="0" w:lastRowFirstColumn="0" w:lastRowLastColumn="0"/>
-            <w:tcW w:w="3645" w:type="dxa"/>
+            <w:tcW w:w="3628" w:type="dxa"/>
           </w:tcPr>
           <w:p>
             <w:pPr>
@@ -14764,7 +14614,7 @@
         </w:tc>
         <w:tc>
           <w:tcPr>
-            <w:tcW w:w="5183" w:type="dxa"/>
+            <w:tcW w:w="5200" w:type="dxa"/>
           </w:tcPr>
           <w:p>
             <w:pPr>
@@ -14777,13 +14627,57 @@
                 <w:lang w:val="es-ES"/>
               </w:rPr>
             </w:pPr>
+            <w:r>
+              <w:rPr>
+                <w:rFonts w:ascii="Arial" w:hAnsi="Arial" w:cs="Arial"/>
+                <w:sz w:val="24"/>
+                <w:szCs w:val="24"/>
+                <w:lang w:val="es-ES"/>
+              </w:rPr>
+              <w:t>El dentista crea el expediente</w:t>
+            </w:r>
+            <w:r>
+              <w:rPr>
+                <w:rFonts w:ascii="Arial" w:hAnsi="Arial" w:cs="Arial"/>
+                <w:sz w:val="24"/>
+                <w:szCs w:val="24"/>
+                <w:lang w:val="es-ES"/>
+              </w:rPr>
+              <w:t xml:space="preserve"> con la información del cliente</w:t>
+            </w:r>
+            <w:r>
+              <w:rPr>
+                <w:rFonts w:ascii="Arial" w:hAnsi="Arial" w:cs="Arial"/>
+                <w:sz w:val="24"/>
+                <w:szCs w:val="24"/>
+                <w:lang w:val="es-ES"/>
+              </w:rPr>
+              <w:t xml:space="preserve">, captura </w:t>
+            </w:r>
+            <w:r>
+              <w:rPr>
+                <w:rFonts w:ascii="Arial" w:hAnsi="Arial" w:cs="Arial"/>
+                <w:sz w:val="24"/>
+                <w:szCs w:val="24"/>
+                <w:lang w:val="es-ES"/>
+              </w:rPr>
+              <w:t>el nombre del paciente, dirección, fecha de nacimiento, información de contacto</w:t>
+            </w:r>
+            <w:r>
+              <w:rPr>
+                <w:rFonts w:ascii="Arial" w:hAnsi="Arial" w:cs="Arial"/>
+                <w:sz w:val="24"/>
+                <w:szCs w:val="24"/>
+                <w:lang w:val="es-ES"/>
+              </w:rPr>
+              <w:t xml:space="preserve"> </w:t>
+            </w:r>
           </w:p>
         </w:tc>
       </w:tr>
     </w:tbl>
     <w:p>
       <w:pPr>
-        <w:jc w:val="both"/>
         <w:rPr>
           <w:rFonts w:ascii="Arial" w:hAnsi="Arial" w:cs="Arial"/>
           <w:b/>
@@ -14816,6 +14710,15 @@
         <w:jc w:val="both"/>
         <w:rPr>
           <w:rFonts w:ascii="Arial" w:hAnsi="Arial" w:cs="Arial"/>
+          <w:color w:val="000000" w:themeColor="text1"/>
+          <w:sz w:val="24"/>
+          <w:szCs w:val="24"/>
+          <w:lang w:val="es-ES"/>
+        </w:rPr>
+      </w:pPr>
+      <w:r>
+        <w:rPr>
+          <w:rFonts w:ascii="Arial" w:hAnsi="Arial" w:cs="Arial"/>
           <w:b/>
           <w:bCs/>
           <w:color w:val="000000" w:themeColor="text1"/>
@@ -14824,121 +14727,6 @@
           <w:u w:val="single"/>
           <w:lang w:val="es-ES"/>
         </w:rPr>
-      </w:pPr>
-    </w:p>
-    <w:p>
-      <w:pPr>
-        <w:jc w:val="both"/>
-        <w:rPr>
-          <w:rFonts w:ascii="Arial" w:hAnsi="Arial" w:cs="Arial"/>
-          <w:b/>
-          <w:bCs/>
-          <w:color w:val="000000" w:themeColor="text1"/>
-          <w:sz w:val="24"/>
-          <w:szCs w:val="24"/>
-          <w:u w:val="single"/>
-          <w:lang w:val="es-ES"/>
-        </w:rPr>
-      </w:pPr>
-    </w:p>
-    <w:p>
-      <w:pPr>
-        <w:jc w:val="both"/>
-        <w:rPr>
-          <w:rFonts w:ascii="Arial" w:hAnsi="Arial" w:cs="Arial"/>
-          <w:b/>
-          <w:bCs/>
-          <w:color w:val="000000" w:themeColor="text1"/>
-          <w:sz w:val="24"/>
-          <w:szCs w:val="24"/>
-          <w:u w:val="single"/>
-          <w:lang w:val="es-ES"/>
-        </w:rPr>
-      </w:pPr>
-    </w:p>
-    <w:p>
-      <w:pPr>
-        <w:jc w:val="both"/>
-        <w:rPr>
-          <w:rFonts w:ascii="Arial" w:hAnsi="Arial" w:cs="Arial"/>
-          <w:b/>
-          <w:bCs/>
-          <w:color w:val="000000" w:themeColor="text1"/>
-          <w:sz w:val="24"/>
-          <w:szCs w:val="24"/>
-          <w:u w:val="single"/>
-          <w:lang w:val="es-ES"/>
-        </w:rPr>
-      </w:pPr>
-    </w:p>
-    <w:p>
-      <w:pPr>
-        <w:jc w:val="both"/>
-        <w:rPr>
-          <w:rFonts w:ascii="Arial" w:hAnsi="Arial" w:cs="Arial"/>
-          <w:b/>
-          <w:bCs/>
-          <w:color w:val="000000" w:themeColor="text1"/>
-          <w:sz w:val="24"/>
-          <w:szCs w:val="24"/>
-          <w:u w:val="single"/>
-          <w:lang w:val="es-ES"/>
-        </w:rPr>
-      </w:pPr>
-    </w:p>
-    <w:p>
-      <w:pPr>
-        <w:jc w:val="both"/>
-        <w:rPr>
-          <w:rFonts w:ascii="Arial" w:hAnsi="Arial" w:cs="Arial"/>
-          <w:b/>
-          <w:bCs/>
-          <w:color w:val="000000" w:themeColor="text1"/>
-          <w:sz w:val="24"/>
-          <w:szCs w:val="24"/>
-          <w:u w:val="single"/>
-          <w:lang w:val="es-ES"/>
-        </w:rPr>
-      </w:pPr>
-    </w:p>
-    <w:p>
-      <w:pPr>
-        <w:jc w:val="both"/>
-        <w:rPr>
-          <w:rFonts w:ascii="Arial" w:hAnsi="Arial" w:cs="Arial"/>
-          <w:b/>
-          <w:bCs/>
-          <w:color w:val="000000" w:themeColor="text1"/>
-          <w:sz w:val="24"/>
-          <w:szCs w:val="24"/>
-          <w:u w:val="single"/>
-          <w:lang w:val="es-ES"/>
-        </w:rPr>
-      </w:pPr>
-    </w:p>
-    <w:p>
-      <w:pPr>
-        <w:jc w:val="both"/>
-        <w:rPr>
-          <w:rFonts w:ascii="Arial" w:hAnsi="Arial" w:cs="Arial"/>
-          <w:color w:val="000000" w:themeColor="text1"/>
-          <w:sz w:val="24"/>
-          <w:szCs w:val="24"/>
-          <w:lang w:val="es-ES"/>
-        </w:rPr>
-      </w:pPr>
-      <w:r>
-        <w:rPr>
-          <w:rFonts w:ascii="Arial" w:hAnsi="Arial" w:cs="Arial"/>
-          <w:b/>
-          <w:bCs/>
-          <w:color w:val="000000" w:themeColor="text1"/>
-          <w:sz w:val="24"/>
-          <w:szCs w:val="24"/>
-          <w:u w:val="single"/>
-          <w:lang w:val="es-ES"/>
-        </w:rPr>
-        <w:lastRenderedPageBreak/>
         <w:t>Anexo:</w:t>
       </w:r>
       <w:r>
@@ -15013,22 +14801,8 @@
           <w:szCs w:val="24"/>
           <w:lang w:val="es-ES"/>
         </w:rPr>
-        <w:t xml:space="preserve">erramienta Enterprise </w:t>
-      </w:r>
-      <w:proofErr w:type="spellStart"/>
-      <w:r>
-        <w:rPr>
-          <w:rFonts w:ascii="Arial" w:hAnsi="Arial" w:cs="Arial"/>
-          <w:b/>
-          <w:bCs/>
-          <w:color w:val="000000" w:themeColor="text1"/>
-          <w:sz w:val="24"/>
-          <w:szCs w:val="24"/>
-          <w:lang w:val="es-ES"/>
-        </w:rPr>
-        <w:t>Architect</w:t>
-      </w:r>
-      <w:proofErr w:type="spellEnd"/>
+        <w:t>erramienta Enterprise Architect</w:t>
+      </w:r>
     </w:p>
     <w:p>
       <w:pPr>
@@ -15044,6 +14818,7 @@
       <w:r>
         <w:rPr>
           <w:noProof/>
+          <w:highlight w:val="yellow"/>
         </w:rPr>
         <w:drawing>
           <wp:inline distT="0" distB="0" distL="0" distR="0" wp14:anchorId="16ECB847" wp14:editId="4C5E7FCC">
@@ -15110,14 +14885,96 @@
           <w:lang w:val="es-ES"/>
         </w:rPr>
       </w:pPr>
-      <w:r>
-        <w:rPr>
-          <w:rFonts w:ascii="Arial" w:hAnsi="Arial" w:cs="Arial"/>
-          <w:color w:val="000000" w:themeColor="text1"/>
-          <w:sz w:val="24"/>
-          <w:szCs w:val="24"/>
-          <w:lang w:val="es-ES"/>
-        </w:rPr>
+    </w:p>
+    <w:p>
+      <w:pPr>
+        <w:jc w:val="both"/>
+        <w:rPr>
+          <w:rFonts w:ascii="Arial" w:hAnsi="Arial" w:cs="Arial"/>
+          <w:color w:val="000000" w:themeColor="text1"/>
+          <w:sz w:val="24"/>
+          <w:szCs w:val="24"/>
+          <w:lang w:val="es-ES"/>
+        </w:rPr>
+      </w:pPr>
+    </w:p>
+    <w:p>
+      <w:pPr>
+        <w:jc w:val="both"/>
+        <w:rPr>
+          <w:rFonts w:ascii="Arial" w:hAnsi="Arial" w:cs="Arial"/>
+          <w:color w:val="000000" w:themeColor="text1"/>
+          <w:sz w:val="24"/>
+          <w:szCs w:val="24"/>
+          <w:lang w:val="es-ES"/>
+        </w:rPr>
+      </w:pPr>
+    </w:p>
+    <w:p>
+      <w:pPr>
+        <w:jc w:val="both"/>
+        <w:rPr>
+          <w:rFonts w:ascii="Arial" w:hAnsi="Arial" w:cs="Arial"/>
+          <w:color w:val="000000" w:themeColor="text1"/>
+          <w:sz w:val="24"/>
+          <w:szCs w:val="24"/>
+          <w:lang w:val="es-ES"/>
+        </w:rPr>
+      </w:pPr>
+    </w:p>
+    <w:p>
+      <w:pPr>
+        <w:jc w:val="both"/>
+        <w:rPr>
+          <w:rFonts w:ascii="Arial" w:hAnsi="Arial" w:cs="Arial"/>
+          <w:color w:val="000000" w:themeColor="text1"/>
+          <w:sz w:val="24"/>
+          <w:szCs w:val="24"/>
+          <w:lang w:val="es-ES"/>
+        </w:rPr>
+      </w:pPr>
+    </w:p>
+    <w:p>
+      <w:pPr>
+        <w:rPr>
+          <w:rFonts w:ascii="Arial" w:hAnsi="Arial" w:cs="Arial"/>
+          <w:color w:val="000000" w:themeColor="text1"/>
+          <w:sz w:val="24"/>
+          <w:szCs w:val="24"/>
+          <w:lang w:val="es-ES"/>
+        </w:rPr>
+      </w:pPr>
+      <w:r>
+        <w:rPr>
+          <w:rFonts w:ascii="Arial" w:hAnsi="Arial" w:cs="Arial"/>
+          <w:color w:val="000000" w:themeColor="text1"/>
+          <w:sz w:val="24"/>
+          <w:szCs w:val="24"/>
+          <w:lang w:val="es-ES"/>
+        </w:rPr>
+        <w:br w:type="page"/>
+      </w:r>
+    </w:p>
+    <w:p>
+      <w:pPr>
+        <w:jc w:val="both"/>
+        <w:rPr>
+          <w:rFonts w:ascii="Arial" w:hAnsi="Arial" w:cs="Arial"/>
+          <w:color w:val="000000" w:themeColor="text1"/>
+          <w:sz w:val="24"/>
+          <w:szCs w:val="24"/>
+          <w:lang w:val="es-ES"/>
+        </w:rPr>
+      </w:pPr>
+      <w:r>
+        <w:rPr>
+          <w:rFonts w:ascii="Arial" w:hAnsi="Arial" w:cs="Arial"/>
+          <w:color w:val="000000" w:themeColor="text1"/>
+          <w:sz w:val="24"/>
+          <w:szCs w:val="24"/>
+          <w:lang w:val="es-ES"/>
+        </w:rPr>
+        <w:lastRenderedPageBreak/>
         <w:t>CU13: Editar Paciente</w:t>
       </w:r>
     </w:p>
@@ -15129,8 +14986,8 @@
         <w:tblLook w:val="04A0" w:firstRow="1" w:lastRow="0" w:firstColumn="1" w:lastColumn="0" w:noHBand="0" w:noVBand="1"/>
       </w:tblPr>
       <w:tblGrid>
-        <w:gridCol w:w="3645"/>
-        <w:gridCol w:w="5183"/>
+        <w:gridCol w:w="3628"/>
+        <w:gridCol w:w="5200"/>
       </w:tblGrid>
       <w:tr>
         <w:trPr>
@@ -15161,6 +15018,15 @@
               </w:rPr>
               <w:t>Caso de Uso No.</w:t>
             </w:r>
+            <w:r>
+              <w:rPr>
+                <w:rFonts w:ascii="Arial" w:hAnsi="Arial" w:cs="Arial"/>
+                <w:sz w:val="24"/>
+                <w:szCs w:val="24"/>
+                <w:lang w:val="es-ES"/>
+              </w:rPr>
+              <w:t xml:space="preserve"> 13</w:t>
+            </w:r>
           </w:p>
         </w:tc>
         <w:tc>
@@ -15248,6 +15114,15 @@
                 <w:lang w:val="es-ES"/>
               </w:rPr>
             </w:pPr>
+            <w:r>
+              <w:rPr>
+                <w:rFonts w:ascii="Arial" w:hAnsi="Arial" w:cs="Arial"/>
+                <w:sz w:val="24"/>
+                <w:szCs w:val="24"/>
+                <w:lang w:val="es-ES"/>
+              </w:rPr>
+              <w:t>Administrador, dentista</w:t>
+            </w:r>
           </w:p>
         </w:tc>
       </w:tr>
@@ -15296,6 +15171,15 @@
                 <w:lang w:val="es-ES"/>
               </w:rPr>
             </w:pPr>
+            <w:r>
+              <w:rPr>
+                <w:rFonts w:ascii="Arial" w:hAnsi="Arial" w:cs="Arial"/>
+                <w:sz w:val="24"/>
+                <w:szCs w:val="24"/>
+                <w:lang w:val="es-ES"/>
+              </w:rPr>
+              <w:t>Modificar la información de un paciente</w:t>
+            </w:r>
           </w:p>
         </w:tc>
       </w:tr>
@@ -15345,6 +15229,33 @@
                 <w:lang w:val="es-ES"/>
               </w:rPr>
             </w:pPr>
+            <w:r>
+              <w:rPr>
+                <w:rFonts w:ascii="Arial" w:hAnsi="Arial" w:cs="Arial"/>
+                <w:sz w:val="24"/>
+                <w:szCs w:val="24"/>
+                <w:lang w:val="es-ES"/>
+              </w:rPr>
+              <w:t xml:space="preserve">El administrador o dentista </w:t>
+            </w:r>
+            <w:r>
+              <w:rPr>
+                <w:rFonts w:ascii="Arial" w:hAnsi="Arial" w:cs="Arial"/>
+                <w:sz w:val="24"/>
+                <w:szCs w:val="24"/>
+                <w:lang w:val="es-ES"/>
+              </w:rPr>
+              <w:t>realiza</w:t>
+            </w:r>
+            <w:r>
+              <w:rPr>
+                <w:rFonts w:ascii="Arial" w:hAnsi="Arial" w:cs="Arial"/>
+                <w:sz w:val="24"/>
+                <w:szCs w:val="24"/>
+                <w:lang w:val="es-ES"/>
+              </w:rPr>
+              <w:t xml:space="preserve"> cambios en los registros de información de los pacientes.</w:t>
+            </w:r>
           </w:p>
         </w:tc>
       </w:tr>
@@ -15457,22 +15368,8 @@
           <w:szCs w:val="24"/>
           <w:lang w:val="es-ES"/>
         </w:rPr>
-        <w:t xml:space="preserve">erramienta Enterprise </w:t>
-      </w:r>
-      <w:proofErr w:type="spellStart"/>
-      <w:r>
-        <w:rPr>
-          <w:rFonts w:ascii="Arial" w:hAnsi="Arial" w:cs="Arial"/>
-          <w:b/>
-          <w:bCs/>
-          <w:color w:val="000000" w:themeColor="text1"/>
-          <w:sz w:val="24"/>
-          <w:szCs w:val="24"/>
-          <w:lang w:val="es-ES"/>
-        </w:rPr>
-        <w:t>Architect</w:t>
-      </w:r>
-      <w:proofErr w:type="spellEnd"/>
+        <w:t>erramienta Enterprise Architect</w:t>
+      </w:r>
     </w:p>
     <w:p>
       <w:pPr>
@@ -15488,8 +15385,8 @@
       <w:r>
         <w:rPr>
           <w:noProof/>
-        </w:rPr>
-        <w:lastRenderedPageBreak/>
+          <w:highlight w:val="yellow"/>
+        </w:rPr>
         <w:drawing>
           <wp:inline distT="0" distB="0" distL="0" distR="0" wp14:anchorId="3DBCA505" wp14:editId="12275012">
             <wp:extent cx="5612130" cy="3265805"/>
@@ -15534,6 +15431,27 @@
     </w:p>
     <w:p>
       <w:pPr>
+        <w:rPr>
+          <w:rFonts w:ascii="Arial" w:hAnsi="Arial" w:cs="Arial"/>
+          <w:color w:val="000000" w:themeColor="text1"/>
+          <w:sz w:val="24"/>
+          <w:szCs w:val="24"/>
+          <w:lang w:val="es-ES"/>
+        </w:rPr>
+      </w:pPr>
+      <w:r>
+        <w:rPr>
+          <w:rFonts w:ascii="Arial" w:hAnsi="Arial" w:cs="Arial"/>
+          <w:color w:val="000000" w:themeColor="text1"/>
+          <w:sz w:val="24"/>
+          <w:szCs w:val="24"/>
+          <w:lang w:val="es-ES"/>
+        </w:rPr>
+        <w:br w:type="page"/>
+      </w:r>
+    </w:p>
+    <w:p>
+      <w:pPr>
         <w:jc w:val="both"/>
         <w:rPr>
           <w:rFonts w:ascii="Arial" w:hAnsi="Arial" w:cs="Arial"/>
@@ -15574,8 +15492,8 @@
         <w:tblLook w:val="04A0" w:firstRow="1" w:lastRow="0" w:firstColumn="1" w:lastColumn="0" w:noHBand="0" w:noVBand="1"/>
       </w:tblPr>
       <w:tblGrid>
-        <w:gridCol w:w="3645"/>
-        <w:gridCol w:w="5183"/>
+        <w:gridCol w:w="3627"/>
+        <w:gridCol w:w="5201"/>
       </w:tblGrid>
       <w:tr>
         <w:trPr>
@@ -15606,6 +15524,15 @@
               </w:rPr>
               <w:t>Caso de Uso No.</w:t>
             </w:r>
+            <w:r>
+              <w:rPr>
+                <w:rFonts w:ascii="Arial" w:hAnsi="Arial" w:cs="Arial"/>
+                <w:sz w:val="24"/>
+                <w:szCs w:val="24"/>
+                <w:lang w:val="es-ES"/>
+              </w:rPr>
+              <w:t xml:space="preserve"> 14</w:t>
+            </w:r>
           </w:p>
         </w:tc>
         <w:tc>
@@ -15693,6 +15620,15 @@
                 <w:lang w:val="es-ES"/>
               </w:rPr>
             </w:pPr>
+            <w:r>
+              <w:rPr>
+                <w:rFonts w:ascii="Arial" w:hAnsi="Arial" w:cs="Arial"/>
+                <w:sz w:val="24"/>
+                <w:szCs w:val="24"/>
+                <w:lang w:val="es-ES"/>
+              </w:rPr>
+              <w:t>Administrador, dentista</w:t>
+            </w:r>
           </w:p>
         </w:tc>
       </w:tr>
@@ -15741,6 +15677,15 @@
                 <w:lang w:val="es-ES"/>
               </w:rPr>
             </w:pPr>
+            <w:r>
+              <w:rPr>
+                <w:rFonts w:ascii="Arial" w:hAnsi="Arial" w:cs="Arial"/>
+                <w:sz w:val="24"/>
+                <w:szCs w:val="24"/>
+                <w:lang w:val="es-ES"/>
+              </w:rPr>
+              <w:t>Eliminar un paciente</w:t>
+            </w:r>
           </w:p>
         </w:tc>
       </w:tr>
@@ -15790,6 +15735,33 @@
                 <w:lang w:val="es-ES"/>
               </w:rPr>
             </w:pPr>
+            <w:r>
+              <w:rPr>
+                <w:rFonts w:ascii="Arial" w:hAnsi="Arial" w:cs="Arial"/>
+                <w:sz w:val="24"/>
+                <w:szCs w:val="24"/>
+                <w:lang w:val="es-ES"/>
+              </w:rPr>
+              <w:t xml:space="preserve">El administrador o dentista </w:t>
+            </w:r>
+            <w:r>
+              <w:rPr>
+                <w:rFonts w:ascii="Arial" w:hAnsi="Arial" w:cs="Arial"/>
+                <w:sz w:val="24"/>
+                <w:szCs w:val="24"/>
+                <w:lang w:val="es-ES"/>
+              </w:rPr>
+              <w:t xml:space="preserve">realiza modificaciones en </w:t>
+            </w:r>
+            <w:r>
+              <w:rPr>
+                <w:rFonts w:ascii="Arial" w:hAnsi="Arial" w:cs="Arial"/>
+                <w:sz w:val="24"/>
+                <w:szCs w:val="24"/>
+                <w:lang w:val="es-ES"/>
+              </w:rPr>
+              <w:t>los registros de información de los pacientes</w:t>
+            </w:r>
           </w:p>
         </w:tc>
       </w:tr>
@@ -15902,22 +15874,8 @@
           <w:szCs w:val="24"/>
           <w:lang w:val="es-ES"/>
         </w:rPr>
-        <w:t xml:space="preserve">erramienta Enterprise </w:t>
-      </w:r>
-      <w:proofErr w:type="spellStart"/>
-      <w:r>
-        <w:rPr>
-          <w:rFonts w:ascii="Arial" w:hAnsi="Arial" w:cs="Arial"/>
-          <w:b/>
-          <w:bCs/>
-          <w:color w:val="000000" w:themeColor="text1"/>
-          <w:sz w:val="24"/>
-          <w:szCs w:val="24"/>
-          <w:lang w:val="es-ES"/>
-        </w:rPr>
-        <w:t>Architect</w:t>
-      </w:r>
-      <w:proofErr w:type="spellEnd"/>
+        <w:t>erramienta Enterprise Architect</w:t>
+      </w:r>
     </w:p>
     <w:p>
       <w:pPr>
@@ -15933,8 +15891,8 @@
       <w:r>
         <w:rPr>
           <w:noProof/>
-        </w:rPr>
-        <w:lastRenderedPageBreak/>
+          <w:highlight w:val="yellow"/>
+        </w:rPr>
         <w:drawing>
           <wp:inline distT="0" distB="0" distL="0" distR="0" wp14:anchorId="26DB5F82" wp14:editId="052013E5">
             <wp:extent cx="5612130" cy="3409950"/>
@@ -15979,35 +15937,45 @@
     </w:p>
     <w:p>
       <w:pPr>
-        <w:jc w:val="both"/>
-        <w:rPr>
-          <w:rFonts w:ascii="Arial" w:hAnsi="Arial" w:cs="Arial"/>
-          <w:color w:val="000000" w:themeColor="text1"/>
-          <w:sz w:val="24"/>
-          <w:szCs w:val="24"/>
-          <w:lang w:val="es-ES"/>
-        </w:rPr>
-      </w:pPr>
-    </w:p>
-    <w:p>
-      <w:pPr>
-        <w:jc w:val="both"/>
-        <w:rPr>
-          <w:rFonts w:ascii="Arial" w:hAnsi="Arial" w:cs="Arial"/>
-          <w:color w:val="000000" w:themeColor="text1"/>
-          <w:sz w:val="24"/>
-          <w:szCs w:val="24"/>
-          <w:lang w:val="es-ES"/>
-        </w:rPr>
-      </w:pPr>
-      <w:r>
-        <w:rPr>
-          <w:rFonts w:ascii="Arial" w:hAnsi="Arial" w:cs="Arial"/>
-          <w:color w:val="000000" w:themeColor="text1"/>
-          <w:sz w:val="24"/>
-          <w:szCs w:val="24"/>
-          <w:lang w:val="es-ES"/>
-        </w:rPr>
+        <w:rPr>
+          <w:rFonts w:ascii="Arial" w:hAnsi="Arial" w:cs="Arial"/>
+          <w:color w:val="000000" w:themeColor="text1"/>
+          <w:sz w:val="24"/>
+          <w:szCs w:val="24"/>
+          <w:lang w:val="es-ES"/>
+        </w:rPr>
+      </w:pPr>
+      <w:r>
+        <w:rPr>
+          <w:rFonts w:ascii="Arial" w:hAnsi="Arial" w:cs="Arial"/>
+          <w:color w:val="000000" w:themeColor="text1"/>
+          <w:sz w:val="24"/>
+          <w:szCs w:val="24"/>
+          <w:lang w:val="es-ES"/>
+        </w:rPr>
+        <w:br w:type="page"/>
+      </w:r>
+    </w:p>
+    <w:p>
+      <w:pPr>
+        <w:jc w:val="both"/>
+        <w:rPr>
+          <w:rFonts w:ascii="Arial" w:hAnsi="Arial" w:cs="Arial"/>
+          <w:color w:val="000000" w:themeColor="text1"/>
+          <w:sz w:val="24"/>
+          <w:szCs w:val="24"/>
+          <w:lang w:val="es-ES"/>
+        </w:rPr>
+      </w:pPr>
+      <w:r>
+        <w:rPr>
+          <w:rFonts w:ascii="Arial" w:hAnsi="Arial" w:cs="Arial"/>
+          <w:color w:val="000000" w:themeColor="text1"/>
+          <w:sz w:val="24"/>
+          <w:szCs w:val="24"/>
+          <w:lang w:val="es-ES"/>
+        </w:rPr>
+        <w:lastRenderedPageBreak/>
         <w:t>CU15: Modificar Inventario</w:t>
       </w:r>
     </w:p>
@@ -16019,8 +15987,8 @@
         <w:tblLook w:val="04A0" w:firstRow="1" w:lastRow="0" w:firstColumn="1" w:lastColumn="0" w:noHBand="0" w:noVBand="1"/>
       </w:tblPr>
       <w:tblGrid>
-        <w:gridCol w:w="3645"/>
-        <w:gridCol w:w="5183"/>
+        <w:gridCol w:w="3627"/>
+        <w:gridCol w:w="5201"/>
       </w:tblGrid>
       <w:tr>
         <w:trPr>
@@ -16051,6 +16019,15 @@
               </w:rPr>
               <w:t>Caso de Uso No.</w:t>
             </w:r>
+            <w:r>
+              <w:rPr>
+                <w:rFonts w:ascii="Arial" w:hAnsi="Arial" w:cs="Arial"/>
+                <w:sz w:val="24"/>
+                <w:szCs w:val="24"/>
+                <w:lang w:val="es-ES"/>
+              </w:rPr>
+              <w:t xml:space="preserve"> 15</w:t>
+            </w:r>
           </w:p>
         </w:tc>
         <w:tc>
@@ -16138,6 +16115,15 @@
                 <w:lang w:val="es-ES"/>
               </w:rPr>
             </w:pPr>
+            <w:r>
+              <w:rPr>
+                <w:rFonts w:ascii="Arial" w:hAnsi="Arial" w:cs="Arial"/>
+                <w:sz w:val="24"/>
+                <w:szCs w:val="24"/>
+                <w:lang w:val="es-ES"/>
+              </w:rPr>
+              <w:t>Administrador, dentista</w:t>
+            </w:r>
           </w:p>
         </w:tc>
       </w:tr>
@@ -16186,6 +16172,15 @@
                 <w:lang w:val="es-ES"/>
               </w:rPr>
             </w:pPr>
+            <w:r>
+              <w:rPr>
+                <w:rFonts w:ascii="Arial" w:hAnsi="Arial" w:cs="Arial"/>
+                <w:sz w:val="24"/>
+                <w:szCs w:val="24"/>
+                <w:lang w:val="es-ES"/>
+              </w:rPr>
+              <w:t>Realizar modificaciones en el inventario</w:t>
+            </w:r>
           </w:p>
         </w:tc>
       </w:tr>
@@ -16235,6 +16230,33 @@
                 <w:lang w:val="es-ES"/>
               </w:rPr>
             </w:pPr>
+            <w:r>
+              <w:rPr>
+                <w:rFonts w:ascii="Arial" w:hAnsi="Arial" w:cs="Arial"/>
+                <w:sz w:val="24"/>
+                <w:szCs w:val="24"/>
+                <w:lang w:val="es-ES"/>
+              </w:rPr>
+              <w:t xml:space="preserve">El administrador o dentista </w:t>
+            </w:r>
+            <w:r>
+              <w:rPr>
+                <w:rFonts w:ascii="Arial" w:hAnsi="Arial" w:cs="Arial"/>
+                <w:sz w:val="24"/>
+                <w:szCs w:val="24"/>
+                <w:lang w:val="es-ES"/>
+              </w:rPr>
+              <w:t>aumenta o disminuye la cantidad de productos que hay en el inventario</w:t>
+            </w:r>
+            <w:r>
+              <w:rPr>
+                <w:rFonts w:ascii="Arial" w:hAnsi="Arial" w:cs="Arial"/>
+                <w:sz w:val="24"/>
+                <w:szCs w:val="24"/>
+                <w:lang w:val="es-ES"/>
+              </w:rPr>
+              <w:t xml:space="preserve"> </w:t>
+            </w:r>
           </w:p>
         </w:tc>
       </w:tr>
@@ -16357,22 +16379,8 @@
           <w:szCs w:val="24"/>
           <w:lang w:val="es-ES"/>
         </w:rPr>
-        <w:t xml:space="preserve">erramienta Enterprise </w:t>
-      </w:r>
-      <w:proofErr w:type="spellStart"/>
-      <w:r>
-        <w:rPr>
-          <w:rFonts w:ascii="Arial" w:hAnsi="Arial" w:cs="Arial"/>
-          <w:b/>
-          <w:bCs/>
-          <w:color w:val="000000" w:themeColor="text1"/>
-          <w:sz w:val="24"/>
-          <w:szCs w:val="24"/>
-          <w:lang w:val="es-ES"/>
-        </w:rPr>
-        <w:t>Architect</w:t>
-      </w:r>
-      <w:proofErr w:type="spellEnd"/>
+        <w:t>erramienta Enterprise Architect</w:t>
+      </w:r>
     </w:p>
     <w:p>
       <w:pPr>
@@ -16388,8 +16396,8 @@
       <w:r>
         <w:rPr>
           <w:noProof/>
-        </w:rPr>
-        <w:lastRenderedPageBreak/>
+          <w:highlight w:val="yellow"/>
+        </w:rPr>
         <w:drawing>
           <wp:inline distT="0" distB="0" distL="0" distR="0" wp14:anchorId="2C20C009" wp14:editId="7E3E0C51">
             <wp:extent cx="5612130" cy="3411220"/>
@@ -16434,35 +16442,45 @@
     </w:p>
     <w:p>
       <w:pPr>
-        <w:jc w:val="both"/>
-        <w:rPr>
-          <w:rFonts w:ascii="Arial" w:hAnsi="Arial" w:cs="Arial"/>
-          <w:color w:val="000000" w:themeColor="text1"/>
-          <w:sz w:val="24"/>
-          <w:szCs w:val="24"/>
-          <w:lang w:val="es-ES"/>
-        </w:rPr>
-      </w:pPr>
-    </w:p>
-    <w:p>
-      <w:pPr>
-        <w:jc w:val="both"/>
-        <w:rPr>
-          <w:rFonts w:ascii="Arial" w:hAnsi="Arial" w:cs="Arial"/>
-          <w:color w:val="000000" w:themeColor="text1"/>
-          <w:sz w:val="24"/>
-          <w:szCs w:val="24"/>
-          <w:lang w:val="es-ES"/>
-        </w:rPr>
-      </w:pPr>
-      <w:r>
-        <w:rPr>
-          <w:rFonts w:ascii="Arial" w:hAnsi="Arial" w:cs="Arial"/>
-          <w:color w:val="000000" w:themeColor="text1"/>
-          <w:sz w:val="24"/>
-          <w:szCs w:val="24"/>
-          <w:lang w:val="es-ES"/>
-        </w:rPr>
+        <w:rPr>
+          <w:rFonts w:ascii="Arial" w:hAnsi="Arial" w:cs="Arial"/>
+          <w:color w:val="000000" w:themeColor="text1"/>
+          <w:sz w:val="24"/>
+          <w:szCs w:val="24"/>
+          <w:lang w:val="es-ES"/>
+        </w:rPr>
+      </w:pPr>
+      <w:r>
+        <w:rPr>
+          <w:rFonts w:ascii="Arial" w:hAnsi="Arial" w:cs="Arial"/>
+          <w:color w:val="000000" w:themeColor="text1"/>
+          <w:sz w:val="24"/>
+          <w:szCs w:val="24"/>
+          <w:lang w:val="es-ES"/>
+        </w:rPr>
+        <w:br w:type="page"/>
+      </w:r>
+    </w:p>
+    <w:p>
+      <w:pPr>
+        <w:jc w:val="both"/>
+        <w:rPr>
+          <w:rFonts w:ascii="Arial" w:hAnsi="Arial" w:cs="Arial"/>
+          <w:color w:val="000000" w:themeColor="text1"/>
+          <w:sz w:val="24"/>
+          <w:szCs w:val="24"/>
+          <w:lang w:val="es-ES"/>
+        </w:rPr>
+      </w:pPr>
+      <w:r>
+        <w:rPr>
+          <w:rFonts w:ascii="Arial" w:hAnsi="Arial" w:cs="Arial"/>
+          <w:color w:val="000000" w:themeColor="text1"/>
+          <w:sz w:val="24"/>
+          <w:szCs w:val="24"/>
+          <w:lang w:val="es-ES"/>
+        </w:rPr>
+        <w:lastRenderedPageBreak/>
         <w:t>CU16: Eliminar Inventario</w:t>
       </w:r>
     </w:p>
@@ -16474,8 +16492,8 @@
         <w:tblLook w:val="04A0" w:firstRow="1" w:lastRow="0" w:firstColumn="1" w:lastColumn="0" w:noHBand="0" w:noVBand="1"/>
       </w:tblPr>
       <w:tblGrid>
-        <w:gridCol w:w="3645"/>
-        <w:gridCol w:w="5183"/>
+        <w:gridCol w:w="3628"/>
+        <w:gridCol w:w="5200"/>
       </w:tblGrid>
       <w:tr>
         <w:trPr>
@@ -16506,6 +16524,15 @@
               </w:rPr>
               <w:t>Caso de Uso No.</w:t>
             </w:r>
+            <w:r>
+              <w:rPr>
+                <w:rFonts w:ascii="Arial" w:hAnsi="Arial" w:cs="Arial"/>
+                <w:sz w:val="24"/>
+                <w:szCs w:val="24"/>
+                <w:lang w:val="es-ES"/>
+              </w:rPr>
+              <w:t xml:space="preserve"> 16</w:t>
+            </w:r>
           </w:p>
         </w:tc>
         <w:tc>
@@ -16593,6 +16620,15 @@
                 <w:lang w:val="es-ES"/>
               </w:rPr>
             </w:pPr>
+            <w:r>
+              <w:rPr>
+                <w:rFonts w:ascii="Arial" w:hAnsi="Arial" w:cs="Arial"/>
+                <w:sz w:val="24"/>
+                <w:szCs w:val="24"/>
+                <w:lang w:val="es-ES"/>
+              </w:rPr>
+              <w:t>Administrador, dentista</w:t>
+            </w:r>
           </w:p>
         </w:tc>
       </w:tr>
@@ -16641,6 +16677,15 @@
                 <w:lang w:val="es-ES"/>
               </w:rPr>
             </w:pPr>
+            <w:r>
+              <w:rPr>
+                <w:rFonts w:ascii="Arial" w:hAnsi="Arial" w:cs="Arial"/>
+                <w:sz w:val="24"/>
+                <w:szCs w:val="24"/>
+                <w:lang w:val="es-ES"/>
+              </w:rPr>
+              <w:t>Eliminar productos del inventario</w:t>
+            </w:r>
           </w:p>
         </w:tc>
       </w:tr>
@@ -16690,6 +16735,33 @@
                 <w:lang w:val="es-ES"/>
               </w:rPr>
             </w:pPr>
+            <w:r>
+              <w:rPr>
+                <w:rFonts w:ascii="Arial" w:hAnsi="Arial" w:cs="Arial"/>
+                <w:sz w:val="24"/>
+                <w:szCs w:val="24"/>
+                <w:lang w:val="es-ES"/>
+              </w:rPr>
+              <w:t>El administrador o dentista</w:t>
+            </w:r>
+            <w:r>
+              <w:rPr>
+                <w:rFonts w:ascii="Arial" w:hAnsi="Arial" w:cs="Arial"/>
+                <w:sz w:val="24"/>
+                <w:szCs w:val="24"/>
+                <w:lang w:val="es-ES"/>
+              </w:rPr>
+              <w:t xml:space="preserve"> eliminar productos del inventario</w:t>
+            </w:r>
+            <w:r>
+              <w:rPr>
+                <w:rFonts w:ascii="Arial" w:hAnsi="Arial" w:cs="Arial"/>
+                <w:sz w:val="24"/>
+                <w:szCs w:val="24"/>
+                <w:lang w:val="es-ES"/>
+              </w:rPr>
+              <w:t xml:space="preserve"> </w:t>
+            </w:r>
           </w:p>
         </w:tc>
       </w:tr>
@@ -16702,7 +16774,6 @@
           <w:color w:val="000000" w:themeColor="text1"/>
           <w:sz w:val="24"/>
           <w:szCs w:val="24"/>
-          <w:lang w:val="es-ES"/>
         </w:rPr>
       </w:pPr>
     </w:p>
@@ -16822,22 +16893,8 @@
           <w:szCs w:val="24"/>
           <w:lang w:val="es-ES"/>
         </w:rPr>
-        <w:t xml:space="preserve">erramienta Enterprise </w:t>
-      </w:r>
-      <w:proofErr w:type="spellStart"/>
-      <w:r>
-        <w:rPr>
-          <w:rFonts w:ascii="Arial" w:hAnsi="Arial" w:cs="Arial"/>
-          <w:b/>
-          <w:bCs/>
-          <w:color w:val="000000" w:themeColor="text1"/>
-          <w:sz w:val="24"/>
-          <w:szCs w:val="24"/>
-          <w:lang w:val="es-ES"/>
-        </w:rPr>
-        <w:t>Architect</w:t>
-      </w:r>
-      <w:proofErr w:type="spellEnd"/>
+        <w:t>erramienta Enterprise Architect</w:t>
+      </w:r>
     </w:p>
     <w:p>
       <w:pPr>
@@ -16853,8 +16910,8 @@
       <w:r>
         <w:rPr>
           <w:noProof/>
-        </w:rPr>
-        <w:lastRenderedPageBreak/>
+          <w:highlight w:val="yellow"/>
+        </w:rPr>
         <w:drawing>
           <wp:inline distT="0" distB="0" distL="0" distR="0" wp14:anchorId="55CC00FF" wp14:editId="11754D5F">
             <wp:extent cx="5612130" cy="3079750"/>
@@ -16899,35 +16956,45 @@
     </w:p>
     <w:p>
       <w:pPr>
-        <w:jc w:val="both"/>
-        <w:rPr>
-          <w:rFonts w:ascii="Arial" w:hAnsi="Arial" w:cs="Arial"/>
-          <w:color w:val="000000" w:themeColor="text1"/>
-          <w:sz w:val="24"/>
-          <w:szCs w:val="24"/>
-          <w:lang w:val="es-ES"/>
-        </w:rPr>
-      </w:pPr>
-    </w:p>
-    <w:p>
-      <w:pPr>
-        <w:jc w:val="both"/>
-        <w:rPr>
-          <w:rFonts w:ascii="Arial" w:hAnsi="Arial" w:cs="Arial"/>
-          <w:color w:val="000000" w:themeColor="text1"/>
-          <w:sz w:val="24"/>
-          <w:szCs w:val="24"/>
-          <w:lang w:val="es-ES"/>
-        </w:rPr>
-      </w:pPr>
-      <w:r>
-        <w:rPr>
-          <w:rFonts w:ascii="Arial" w:hAnsi="Arial" w:cs="Arial"/>
-          <w:color w:val="000000" w:themeColor="text1"/>
-          <w:sz w:val="24"/>
-          <w:szCs w:val="24"/>
-          <w:lang w:val="es-ES"/>
-        </w:rPr>
+        <w:rPr>
+          <w:rFonts w:ascii="Arial" w:hAnsi="Arial" w:cs="Arial"/>
+          <w:color w:val="000000" w:themeColor="text1"/>
+          <w:sz w:val="24"/>
+          <w:szCs w:val="24"/>
+          <w:lang w:val="es-ES"/>
+        </w:rPr>
+      </w:pPr>
+      <w:r>
+        <w:rPr>
+          <w:rFonts w:ascii="Arial" w:hAnsi="Arial" w:cs="Arial"/>
+          <w:color w:val="000000" w:themeColor="text1"/>
+          <w:sz w:val="24"/>
+          <w:szCs w:val="24"/>
+          <w:lang w:val="es-ES"/>
+        </w:rPr>
+        <w:br w:type="page"/>
+      </w:r>
+    </w:p>
+    <w:p>
+      <w:pPr>
+        <w:jc w:val="both"/>
+        <w:rPr>
+          <w:rFonts w:ascii="Arial" w:hAnsi="Arial" w:cs="Arial"/>
+          <w:color w:val="000000" w:themeColor="text1"/>
+          <w:sz w:val="24"/>
+          <w:szCs w:val="24"/>
+          <w:lang w:val="es-ES"/>
+        </w:rPr>
+      </w:pPr>
+      <w:r>
+        <w:rPr>
+          <w:rFonts w:ascii="Arial" w:hAnsi="Arial" w:cs="Arial"/>
+          <w:color w:val="000000" w:themeColor="text1"/>
+          <w:sz w:val="24"/>
+          <w:szCs w:val="24"/>
+          <w:lang w:val="es-ES"/>
+        </w:rPr>
+        <w:lastRenderedPageBreak/>
         <w:t>CU17: Registrar Consultorio</w:t>
       </w:r>
     </w:p>
@@ -16939,8 +17006,8 @@
         <w:tblLook w:val="04A0" w:firstRow="1" w:lastRow="0" w:firstColumn="1" w:lastColumn="0" w:noHBand="0" w:noVBand="1"/>
       </w:tblPr>
       <w:tblGrid>
-        <w:gridCol w:w="3645"/>
-        <w:gridCol w:w="5183"/>
+        <w:gridCol w:w="3628"/>
+        <w:gridCol w:w="5200"/>
       </w:tblGrid>
       <w:tr>
         <w:trPr>
@@ -16971,6 +17038,15 @@
               </w:rPr>
               <w:t>Caso de Uso No.</w:t>
             </w:r>
+            <w:r>
+              <w:rPr>
+                <w:rFonts w:ascii="Arial" w:hAnsi="Arial" w:cs="Arial"/>
+                <w:sz w:val="24"/>
+                <w:szCs w:val="24"/>
+                <w:lang w:val="es-ES"/>
+              </w:rPr>
+              <w:t xml:space="preserve"> 17</w:t>
+            </w:r>
           </w:p>
         </w:tc>
         <w:tc>
@@ -17058,6 +17134,15 @@
                 <w:lang w:val="es-ES"/>
               </w:rPr>
             </w:pPr>
+            <w:r>
+              <w:rPr>
+                <w:rFonts w:ascii="Arial" w:hAnsi="Arial" w:cs="Arial"/>
+                <w:sz w:val="24"/>
+                <w:szCs w:val="24"/>
+                <w:lang w:val="es-ES"/>
+              </w:rPr>
+              <w:t>Administrador, dentista</w:t>
+            </w:r>
           </w:p>
         </w:tc>
       </w:tr>
@@ -17106,6 +17191,15 @@
                 <w:lang w:val="es-ES"/>
               </w:rPr>
             </w:pPr>
+            <w:r>
+              <w:rPr>
+                <w:rFonts w:ascii="Arial" w:hAnsi="Arial" w:cs="Arial"/>
+                <w:sz w:val="24"/>
+                <w:szCs w:val="24"/>
+                <w:lang w:val="es-ES"/>
+              </w:rPr>
+              <w:t>Registrar un consultorio</w:t>
+            </w:r>
           </w:p>
         </w:tc>
       </w:tr>
@@ -17155,6 +17249,24 @@
                 <w:lang w:val="es-ES"/>
               </w:rPr>
             </w:pPr>
+            <w:r>
+              <w:rPr>
+                <w:rFonts w:ascii="Arial" w:hAnsi="Arial" w:cs="Arial"/>
+                <w:sz w:val="24"/>
+                <w:szCs w:val="24"/>
+                <w:lang w:val="es-ES"/>
+              </w:rPr>
+              <w:t>El administrador o dentista</w:t>
+            </w:r>
+            <w:r>
+              <w:rPr>
+                <w:rFonts w:ascii="Arial" w:hAnsi="Arial" w:cs="Arial"/>
+                <w:sz w:val="24"/>
+                <w:szCs w:val="24"/>
+                <w:lang w:val="es-ES"/>
+              </w:rPr>
+              <w:t xml:space="preserve"> captura y guarda la información de un nuevo consultorio</w:t>
+            </w:r>
           </w:p>
         </w:tc>
       </w:tr>
@@ -17297,22 +17409,8 @@
           <w:szCs w:val="24"/>
           <w:lang w:val="es-ES"/>
         </w:rPr>
-        <w:t xml:space="preserve">erramienta Enterprise </w:t>
-      </w:r>
-      <w:proofErr w:type="spellStart"/>
-      <w:r>
-        <w:rPr>
-          <w:rFonts w:ascii="Arial" w:hAnsi="Arial" w:cs="Arial"/>
-          <w:b/>
-          <w:bCs/>
-          <w:color w:val="000000" w:themeColor="text1"/>
-          <w:sz w:val="24"/>
-          <w:szCs w:val="24"/>
-          <w:lang w:val="es-ES"/>
-        </w:rPr>
-        <w:t>Architect</w:t>
-      </w:r>
-      <w:proofErr w:type="spellEnd"/>
+        <w:t>erramienta Enterprise Architect</w:t>
+      </w:r>
     </w:p>
     <w:p>
       <w:pPr>
@@ -17328,8 +17426,8 @@
       <w:r>
         <w:rPr>
           <w:noProof/>
-        </w:rPr>
-        <w:lastRenderedPageBreak/>
+          <w:highlight w:val="yellow"/>
+        </w:rPr>
         <w:drawing>
           <wp:inline distT="0" distB="0" distL="0" distR="0" wp14:anchorId="50E075AC" wp14:editId="19DD7362">
             <wp:extent cx="5612130" cy="3542665"/>
@@ -17395,14 +17493,111 @@
           <w:lang w:val="es-ES"/>
         </w:rPr>
       </w:pPr>
-      <w:r>
-        <w:rPr>
-          <w:rFonts w:ascii="Arial" w:hAnsi="Arial" w:cs="Arial"/>
-          <w:color w:val="000000" w:themeColor="text1"/>
-          <w:sz w:val="24"/>
-          <w:szCs w:val="24"/>
-          <w:lang w:val="es-ES"/>
-        </w:rPr>
+    </w:p>
+    <w:p>
+      <w:pPr>
+        <w:jc w:val="both"/>
+        <w:rPr>
+          <w:rFonts w:ascii="Arial" w:hAnsi="Arial" w:cs="Arial"/>
+          <w:color w:val="000000" w:themeColor="text1"/>
+          <w:sz w:val="24"/>
+          <w:szCs w:val="24"/>
+          <w:lang w:val="es-ES"/>
+        </w:rPr>
+      </w:pPr>
+    </w:p>
+    <w:p>
+      <w:pPr>
+        <w:jc w:val="both"/>
+        <w:rPr>
+          <w:rFonts w:ascii="Arial" w:hAnsi="Arial" w:cs="Arial"/>
+          <w:color w:val="000000" w:themeColor="text1"/>
+          <w:sz w:val="24"/>
+          <w:szCs w:val="24"/>
+          <w:lang w:val="es-ES"/>
+        </w:rPr>
+      </w:pPr>
+    </w:p>
+    <w:p>
+      <w:pPr>
+        <w:jc w:val="both"/>
+        <w:rPr>
+          <w:rFonts w:ascii="Arial" w:hAnsi="Arial" w:cs="Arial"/>
+          <w:color w:val="000000" w:themeColor="text1"/>
+          <w:sz w:val="24"/>
+          <w:szCs w:val="24"/>
+          <w:lang w:val="es-ES"/>
+        </w:rPr>
+      </w:pPr>
+    </w:p>
+    <w:p>
+      <w:pPr>
+        <w:jc w:val="both"/>
+        <w:rPr>
+          <w:rFonts w:ascii="Arial" w:hAnsi="Arial" w:cs="Arial"/>
+          <w:color w:val="000000" w:themeColor="text1"/>
+          <w:sz w:val="24"/>
+          <w:szCs w:val="24"/>
+          <w:lang w:val="es-ES"/>
+        </w:rPr>
+      </w:pPr>
+    </w:p>
+    <w:p>
+      <w:pPr>
+        <w:jc w:val="both"/>
+        <w:rPr>
+          <w:rFonts w:ascii="Arial" w:hAnsi="Arial" w:cs="Arial"/>
+          <w:color w:val="000000" w:themeColor="text1"/>
+          <w:sz w:val="24"/>
+          <w:szCs w:val="24"/>
+          <w:lang w:val="es-ES"/>
+        </w:rPr>
+      </w:pPr>
+    </w:p>
+    <w:p>
+      <w:pPr>
+        <w:jc w:val="both"/>
+        <w:rPr>
+          <w:rFonts w:ascii="Arial" w:hAnsi="Arial" w:cs="Arial"/>
+          <w:color w:val="000000" w:themeColor="text1"/>
+          <w:sz w:val="24"/>
+          <w:szCs w:val="24"/>
+          <w:lang w:val="es-ES"/>
+        </w:rPr>
+      </w:pPr>
+    </w:p>
+    <w:p>
+      <w:pPr>
+        <w:jc w:val="both"/>
+        <w:rPr>
+          <w:rFonts w:ascii="Arial" w:hAnsi="Arial" w:cs="Arial"/>
+          <w:color w:val="000000" w:themeColor="text1"/>
+          <w:sz w:val="24"/>
+          <w:szCs w:val="24"/>
+          <w:lang w:val="es-ES"/>
+        </w:rPr>
+      </w:pPr>
+    </w:p>
+    <w:p>
+      <w:pPr>
+        <w:jc w:val="both"/>
+        <w:rPr>
+          <w:rFonts w:ascii="Arial" w:hAnsi="Arial" w:cs="Arial"/>
+          <w:color w:val="000000" w:themeColor="text1"/>
+          <w:sz w:val="24"/>
+          <w:szCs w:val="24"/>
+          <w:lang w:val="es-ES"/>
+        </w:rPr>
+      </w:pPr>
+      <w:r>
+        <w:rPr>
+          <w:rFonts w:ascii="Arial" w:hAnsi="Arial" w:cs="Arial"/>
+          <w:color w:val="000000" w:themeColor="text1"/>
+          <w:sz w:val="24"/>
+          <w:szCs w:val="24"/>
+          <w:lang w:val="es-ES"/>
+        </w:rPr>
+        <w:lastRenderedPageBreak/>
         <w:t>CU18: Editar Consultorio</w:t>
       </w:r>
     </w:p>
@@ -17414,8 +17609,8 @@
         <w:tblLook w:val="04A0" w:firstRow="1" w:lastRow="0" w:firstColumn="1" w:lastColumn="0" w:noHBand="0" w:noVBand="1"/>
       </w:tblPr>
       <w:tblGrid>
-        <w:gridCol w:w="3645"/>
-        <w:gridCol w:w="5183"/>
+        <w:gridCol w:w="3622"/>
+        <w:gridCol w:w="5206"/>
       </w:tblGrid>
       <w:tr>
         <w:trPr>
@@ -17446,6 +17641,15 @@
               </w:rPr>
               <w:t>Caso de Uso No.</w:t>
             </w:r>
+            <w:r>
+              <w:rPr>
+                <w:rFonts w:ascii="Arial" w:hAnsi="Arial" w:cs="Arial"/>
+                <w:sz w:val="24"/>
+                <w:szCs w:val="24"/>
+                <w:lang w:val="es-ES"/>
+              </w:rPr>
+              <w:t xml:space="preserve"> 18</w:t>
+            </w:r>
           </w:p>
         </w:tc>
         <w:tc>
@@ -17533,6 +17737,15 @@
                 <w:lang w:val="es-ES"/>
               </w:rPr>
             </w:pPr>
+            <w:r>
+              <w:rPr>
+                <w:rFonts w:ascii="Arial" w:hAnsi="Arial" w:cs="Arial"/>
+                <w:sz w:val="24"/>
+                <w:szCs w:val="24"/>
+                <w:lang w:val="es-ES"/>
+              </w:rPr>
+              <w:t>Administrador, dentista</w:t>
+            </w:r>
           </w:p>
         </w:tc>
       </w:tr>
@@ -17581,6 +17794,15 @@
                 <w:lang w:val="es-ES"/>
               </w:rPr>
             </w:pPr>
+            <w:r>
+              <w:rPr>
+                <w:rFonts w:ascii="Arial" w:hAnsi="Arial" w:cs="Arial"/>
+                <w:sz w:val="24"/>
+                <w:szCs w:val="24"/>
+                <w:lang w:val="es-ES"/>
+              </w:rPr>
+              <w:t>Editar la información de un consultorio</w:t>
+            </w:r>
           </w:p>
         </w:tc>
       </w:tr>
@@ -17630,6 +17852,15 @@
                 <w:lang w:val="es-ES"/>
               </w:rPr>
             </w:pPr>
+            <w:r>
+              <w:rPr>
+                <w:rFonts w:ascii="Arial" w:hAnsi="Arial" w:cs="Arial"/>
+                <w:sz w:val="24"/>
+                <w:szCs w:val="24"/>
+                <w:lang w:val="es-ES"/>
+              </w:rPr>
+              <w:t>El administrador o dentista edita la información correspondiente a un consultorio</w:t>
+            </w:r>
           </w:p>
         </w:tc>
       </w:tr>
@@ -17762,22 +17993,8 @@
           <w:szCs w:val="24"/>
           <w:lang w:val="es-ES"/>
         </w:rPr>
-        <w:t xml:space="preserve">erramienta Enterprise </w:t>
-      </w:r>
-      <w:proofErr w:type="spellStart"/>
-      <w:r>
-        <w:rPr>
-          <w:rFonts w:ascii="Arial" w:hAnsi="Arial" w:cs="Arial"/>
-          <w:b/>
-          <w:bCs/>
-          <w:color w:val="000000" w:themeColor="text1"/>
-          <w:sz w:val="24"/>
-          <w:szCs w:val="24"/>
-          <w:lang w:val="es-ES"/>
-        </w:rPr>
-        <w:t>Architect</w:t>
-      </w:r>
-      <w:proofErr w:type="spellEnd"/>
+        <w:t>erramienta Enterprise Architect</w:t>
+      </w:r>
     </w:p>
     <w:p>
       <w:pPr>
@@ -17793,8 +18010,8 @@
       <w:r>
         <w:rPr>
           <w:noProof/>
-        </w:rPr>
-        <w:lastRenderedPageBreak/>
+          <w:highlight w:val="yellow"/>
+        </w:rPr>
         <w:drawing>
           <wp:inline distT="0" distB="0" distL="0" distR="0" wp14:anchorId="06E989AA" wp14:editId="361B3E64">
             <wp:extent cx="5612130" cy="3509645"/>
@@ -17839,35 +18056,45 @@
     </w:p>
     <w:p>
       <w:pPr>
-        <w:jc w:val="both"/>
-        <w:rPr>
-          <w:rFonts w:ascii="Arial" w:hAnsi="Arial" w:cs="Arial"/>
-          <w:color w:val="000000" w:themeColor="text1"/>
-          <w:sz w:val="24"/>
-          <w:szCs w:val="24"/>
-          <w:lang w:val="es-ES"/>
-        </w:rPr>
-      </w:pPr>
-    </w:p>
-    <w:p>
-      <w:pPr>
-        <w:jc w:val="both"/>
-        <w:rPr>
-          <w:rFonts w:ascii="Arial" w:hAnsi="Arial" w:cs="Arial"/>
-          <w:color w:val="000000" w:themeColor="text1"/>
-          <w:sz w:val="24"/>
-          <w:szCs w:val="24"/>
-          <w:lang w:val="es-ES"/>
-        </w:rPr>
-      </w:pPr>
-      <w:r>
-        <w:rPr>
-          <w:rFonts w:ascii="Arial" w:hAnsi="Arial" w:cs="Arial"/>
-          <w:color w:val="000000" w:themeColor="text1"/>
-          <w:sz w:val="24"/>
-          <w:szCs w:val="24"/>
-          <w:lang w:val="es-ES"/>
-        </w:rPr>
+        <w:rPr>
+          <w:rFonts w:ascii="Arial" w:hAnsi="Arial" w:cs="Arial"/>
+          <w:color w:val="000000" w:themeColor="text1"/>
+          <w:sz w:val="24"/>
+          <w:szCs w:val="24"/>
+          <w:lang w:val="es-ES"/>
+        </w:rPr>
+      </w:pPr>
+      <w:r>
+        <w:rPr>
+          <w:rFonts w:ascii="Arial" w:hAnsi="Arial" w:cs="Arial"/>
+          <w:color w:val="000000" w:themeColor="text1"/>
+          <w:sz w:val="24"/>
+          <w:szCs w:val="24"/>
+          <w:lang w:val="es-ES"/>
+        </w:rPr>
+        <w:br w:type="page"/>
+      </w:r>
+    </w:p>
+    <w:p>
+      <w:pPr>
+        <w:jc w:val="both"/>
+        <w:rPr>
+          <w:rFonts w:ascii="Arial" w:hAnsi="Arial" w:cs="Arial"/>
+          <w:color w:val="000000" w:themeColor="text1"/>
+          <w:sz w:val="24"/>
+          <w:szCs w:val="24"/>
+          <w:lang w:val="es-ES"/>
+        </w:rPr>
+      </w:pPr>
+      <w:r>
+        <w:rPr>
+          <w:rFonts w:ascii="Arial" w:hAnsi="Arial" w:cs="Arial"/>
+          <w:color w:val="000000" w:themeColor="text1"/>
+          <w:sz w:val="24"/>
+          <w:szCs w:val="24"/>
+          <w:lang w:val="es-ES"/>
+        </w:rPr>
+        <w:lastRenderedPageBreak/>
         <w:t>CU19: Eliminar Consultorio</w:t>
       </w:r>
     </w:p>
@@ -17879,8 +18106,8 @@
         <w:tblLook w:val="04A0" w:firstRow="1" w:lastRow="0" w:firstColumn="1" w:lastColumn="0" w:noHBand="0" w:noVBand="1"/>
       </w:tblPr>
       <w:tblGrid>
-        <w:gridCol w:w="3645"/>
-        <w:gridCol w:w="5183"/>
+        <w:gridCol w:w="3622"/>
+        <w:gridCol w:w="5206"/>
       </w:tblGrid>
       <w:tr>
         <w:trPr>
@@ -17911,6 +18138,15 @@
               </w:rPr>
               <w:t>Caso de Uso No.</w:t>
             </w:r>
+            <w:r>
+              <w:rPr>
+                <w:rFonts w:ascii="Arial" w:hAnsi="Arial" w:cs="Arial"/>
+                <w:sz w:val="24"/>
+                <w:szCs w:val="24"/>
+                <w:lang w:val="es-ES"/>
+              </w:rPr>
+              <w:t xml:space="preserve"> 19</w:t>
+            </w:r>
           </w:p>
         </w:tc>
         <w:tc>
@@ -17998,6 +18234,15 @@
                 <w:lang w:val="es-ES"/>
               </w:rPr>
             </w:pPr>
+            <w:r>
+              <w:rPr>
+                <w:rFonts w:ascii="Arial" w:hAnsi="Arial" w:cs="Arial"/>
+                <w:sz w:val="24"/>
+                <w:szCs w:val="24"/>
+                <w:lang w:val="es-ES"/>
+              </w:rPr>
+              <w:t>Administrador, dentista</w:t>
+            </w:r>
           </w:p>
         </w:tc>
       </w:tr>
@@ -18046,6 +18291,15 @@
                 <w:lang w:val="es-ES"/>
               </w:rPr>
             </w:pPr>
+            <w:r>
+              <w:rPr>
+                <w:rFonts w:ascii="Arial" w:hAnsi="Arial" w:cs="Arial"/>
+                <w:sz w:val="24"/>
+                <w:szCs w:val="24"/>
+                <w:lang w:val="es-ES"/>
+              </w:rPr>
+              <w:t>Eliminar un consultorio</w:t>
+            </w:r>
           </w:p>
         </w:tc>
       </w:tr>
@@ -18095,6 +18349,15 @@
                 <w:lang w:val="es-ES"/>
               </w:rPr>
             </w:pPr>
+            <w:r>
+              <w:rPr>
+                <w:rFonts w:ascii="Arial" w:hAnsi="Arial" w:cs="Arial"/>
+                <w:sz w:val="24"/>
+                <w:szCs w:val="24"/>
+                <w:lang w:val="es-ES"/>
+              </w:rPr>
+              <w:t>El administrador o dentista elimina la información correspondiente a un consultorio</w:t>
+            </w:r>
           </w:p>
         </w:tc>
       </w:tr>
@@ -18229,22 +18492,8 @@
           <w:szCs w:val="24"/>
           <w:lang w:val="es-ES"/>
         </w:rPr>
-        <w:t xml:space="preserve">erramienta Enterprise </w:t>
-      </w:r>
-      <w:proofErr w:type="spellStart"/>
-      <w:r>
-        <w:rPr>
-          <w:rFonts w:ascii="Arial" w:hAnsi="Arial" w:cs="Arial"/>
-          <w:b/>
-          <w:bCs/>
-          <w:color w:val="000000" w:themeColor="text1"/>
-          <w:sz w:val="24"/>
-          <w:szCs w:val="24"/>
-          <w:lang w:val="es-ES"/>
-        </w:rPr>
-        <w:t>Architect</w:t>
-      </w:r>
-      <w:proofErr w:type="spellEnd"/>
+        <w:t>erramienta Enterprise Architect</w:t>
+      </w:r>
     </w:p>
     <w:p>
       <w:pPr>
@@ -18272,8 +18521,8 @@
       <w:r>
         <w:rPr>
           <w:noProof/>
-        </w:rPr>
-        <w:lastRenderedPageBreak/>
+          <w:highlight w:val="yellow"/>
+        </w:rPr>
         <w:drawing>
           <wp:inline distT="0" distB="0" distL="0" distR="0" wp14:anchorId="429EE855" wp14:editId="484EF2E9">
             <wp:extent cx="5612130" cy="3458210"/>
@@ -18318,35 +18567,45 @@
     </w:p>
     <w:p>
       <w:pPr>
-        <w:jc w:val="both"/>
-        <w:rPr>
-          <w:rFonts w:ascii="Arial" w:hAnsi="Arial" w:cs="Arial"/>
-          <w:color w:val="000000" w:themeColor="text1"/>
-          <w:sz w:val="24"/>
-          <w:szCs w:val="24"/>
-          <w:lang w:val="es-ES"/>
-        </w:rPr>
-      </w:pPr>
-    </w:p>
-    <w:p>
-      <w:pPr>
-        <w:jc w:val="both"/>
-        <w:rPr>
-          <w:rFonts w:ascii="Arial" w:hAnsi="Arial" w:cs="Arial"/>
-          <w:color w:val="000000" w:themeColor="text1"/>
-          <w:sz w:val="24"/>
-          <w:szCs w:val="24"/>
-          <w:lang w:val="es-ES"/>
-        </w:rPr>
-      </w:pPr>
-      <w:r>
-        <w:rPr>
-          <w:rFonts w:ascii="Arial" w:hAnsi="Arial" w:cs="Arial"/>
-          <w:color w:val="000000" w:themeColor="text1"/>
-          <w:sz w:val="24"/>
-          <w:szCs w:val="24"/>
-          <w:lang w:val="es-ES"/>
-        </w:rPr>
+        <w:rPr>
+          <w:rFonts w:ascii="Arial" w:hAnsi="Arial" w:cs="Arial"/>
+          <w:color w:val="000000" w:themeColor="text1"/>
+          <w:sz w:val="24"/>
+          <w:szCs w:val="24"/>
+          <w:lang w:val="es-ES"/>
+        </w:rPr>
+      </w:pPr>
+      <w:r>
+        <w:rPr>
+          <w:rFonts w:ascii="Arial" w:hAnsi="Arial" w:cs="Arial"/>
+          <w:color w:val="000000" w:themeColor="text1"/>
+          <w:sz w:val="24"/>
+          <w:szCs w:val="24"/>
+          <w:lang w:val="es-ES"/>
+        </w:rPr>
+        <w:br w:type="page"/>
+      </w:r>
+    </w:p>
+    <w:p>
+      <w:pPr>
+        <w:jc w:val="both"/>
+        <w:rPr>
+          <w:rFonts w:ascii="Arial" w:hAnsi="Arial" w:cs="Arial"/>
+          <w:color w:val="000000" w:themeColor="text1"/>
+          <w:sz w:val="24"/>
+          <w:szCs w:val="24"/>
+          <w:lang w:val="es-ES"/>
+        </w:rPr>
+      </w:pPr>
+      <w:r>
+        <w:rPr>
+          <w:rFonts w:ascii="Arial" w:hAnsi="Arial" w:cs="Arial"/>
+          <w:color w:val="000000" w:themeColor="text1"/>
+          <w:sz w:val="24"/>
+          <w:szCs w:val="24"/>
+          <w:lang w:val="es-ES"/>
+        </w:rPr>
+        <w:lastRenderedPageBreak/>
         <w:t>CU</w:t>
       </w:r>
       <w:r>
@@ -18378,8 +18637,8 @@
         <w:tblLook w:val="04A0" w:firstRow="1" w:lastRow="0" w:firstColumn="1" w:lastColumn="0" w:noHBand="0" w:noVBand="1"/>
       </w:tblPr>
       <w:tblGrid>
-        <w:gridCol w:w="3645"/>
-        <w:gridCol w:w="5183"/>
+        <w:gridCol w:w="3628"/>
+        <w:gridCol w:w="5200"/>
       </w:tblGrid>
       <w:tr>
         <w:trPr>
@@ -18410,6 +18669,15 @@
               </w:rPr>
               <w:t>Caso de Uso No.</w:t>
             </w:r>
+            <w:r>
+              <w:rPr>
+                <w:rFonts w:ascii="Arial" w:hAnsi="Arial" w:cs="Arial"/>
+                <w:sz w:val="24"/>
+                <w:szCs w:val="24"/>
+                <w:lang w:val="es-ES"/>
+              </w:rPr>
+              <w:t xml:space="preserve"> 20</w:t>
+            </w:r>
           </w:p>
         </w:tc>
         <w:tc>
@@ -18497,6 +18765,15 @@
                 <w:lang w:val="es-ES"/>
               </w:rPr>
             </w:pPr>
+            <w:r>
+              <w:rPr>
+                <w:rFonts w:ascii="Arial" w:hAnsi="Arial" w:cs="Arial"/>
+                <w:sz w:val="24"/>
+                <w:szCs w:val="24"/>
+                <w:lang w:val="es-ES"/>
+              </w:rPr>
+              <w:t>Administrador, dentista</w:t>
+            </w:r>
           </w:p>
         </w:tc>
       </w:tr>
@@ -18545,6 +18822,15 @@
                 <w:lang w:val="es-ES"/>
               </w:rPr>
             </w:pPr>
+            <w:r>
+              <w:rPr>
+                <w:rFonts w:ascii="Arial" w:hAnsi="Arial" w:cs="Arial"/>
+                <w:sz w:val="24"/>
+                <w:szCs w:val="24"/>
+                <w:lang w:val="es-ES"/>
+              </w:rPr>
+              <w:t>Actualizar el historial clínico de un paciente</w:t>
+            </w:r>
           </w:p>
         </w:tc>
       </w:tr>
@@ -18594,6 +18880,15 @@
                 <w:lang w:val="es-ES"/>
               </w:rPr>
             </w:pPr>
+            <w:r>
+              <w:rPr>
+                <w:rFonts w:ascii="Arial" w:hAnsi="Arial" w:cs="Arial"/>
+                <w:sz w:val="24"/>
+                <w:szCs w:val="24"/>
+                <w:lang w:val="es-ES"/>
+              </w:rPr>
+              <w:t>El administrador o dentista actualiza la información contenida en el historial clínico de un paciente</w:t>
+            </w:r>
           </w:p>
         </w:tc>
       </w:tr>
@@ -18732,22 +19027,8 @@
           <w:szCs w:val="24"/>
           <w:lang w:val="es-ES"/>
         </w:rPr>
-        <w:t xml:space="preserve">erramienta Enterprise </w:t>
-      </w:r>
-      <w:proofErr w:type="spellStart"/>
-      <w:r>
-        <w:rPr>
-          <w:rFonts w:ascii="Arial" w:hAnsi="Arial" w:cs="Arial"/>
-          <w:b/>
-          <w:bCs/>
-          <w:color w:val="000000" w:themeColor="text1"/>
-          <w:sz w:val="24"/>
-          <w:szCs w:val="24"/>
-          <w:lang w:val="es-ES"/>
-        </w:rPr>
-        <w:t>Architect</w:t>
-      </w:r>
-      <w:proofErr w:type="spellEnd"/>
+        <w:t>erramienta Enterprise Architect</w:t>
+      </w:r>
     </w:p>
     <w:p>
       <w:pPr>
@@ -18765,8 +19046,8 @@
       <w:r>
         <w:rPr>
           <w:noProof/>
-        </w:rPr>
-        <w:lastRenderedPageBreak/>
+          <w:highlight w:val="yellow"/>
+        </w:rPr>
         <w:drawing>
           <wp:inline distT="0" distB="0" distL="0" distR="0" wp14:anchorId="06040F6B" wp14:editId="2049203D">
             <wp:extent cx="5612130" cy="3407410"/>
@@ -18934,118 +19215,8 @@
           <w:lang w:val="es-ES"/>
         </w:rPr>
       </w:pPr>
-    </w:p>
-    <w:p>
-      <w:pPr>
-        <w:jc w:val="both"/>
-        <w:rPr>
-          <w:rFonts w:ascii="Arial" w:hAnsi="Arial" w:cs="Arial"/>
-          <w:b/>
-          <w:bCs/>
-          <w:sz w:val="24"/>
-          <w:szCs w:val="24"/>
-          <w:u w:val="single"/>
-          <w:lang w:val="es-ES"/>
-        </w:rPr>
-      </w:pPr>
-    </w:p>
-    <w:p>
-      <w:pPr>
-        <w:jc w:val="both"/>
-        <w:rPr>
-          <w:rFonts w:ascii="Arial" w:hAnsi="Arial" w:cs="Arial"/>
-          <w:b/>
-          <w:bCs/>
-          <w:sz w:val="24"/>
-          <w:szCs w:val="24"/>
-          <w:u w:val="single"/>
-          <w:lang w:val="es-ES"/>
-        </w:rPr>
-      </w:pPr>
-    </w:p>
-    <w:p>
-      <w:pPr>
-        <w:jc w:val="both"/>
-        <w:rPr>
-          <w:rFonts w:ascii="Arial" w:hAnsi="Arial" w:cs="Arial"/>
-          <w:b/>
-          <w:bCs/>
-          <w:sz w:val="24"/>
-          <w:szCs w:val="24"/>
-          <w:u w:val="single"/>
-          <w:lang w:val="es-ES"/>
-        </w:rPr>
-      </w:pPr>
-    </w:p>
-    <w:p>
-      <w:pPr>
-        <w:jc w:val="both"/>
-        <w:rPr>
-          <w:rFonts w:ascii="Arial" w:hAnsi="Arial" w:cs="Arial"/>
-          <w:b/>
-          <w:bCs/>
-          <w:sz w:val="24"/>
-          <w:szCs w:val="24"/>
-          <w:u w:val="single"/>
-          <w:lang w:val="es-ES"/>
-        </w:rPr>
-      </w:pPr>
-    </w:p>
-    <w:p>
-      <w:pPr>
-        <w:jc w:val="both"/>
-        <w:rPr>
-          <w:rFonts w:ascii="Arial" w:hAnsi="Arial" w:cs="Arial"/>
-          <w:b/>
-          <w:bCs/>
-          <w:sz w:val="24"/>
-          <w:szCs w:val="24"/>
-          <w:u w:val="single"/>
-          <w:lang w:val="es-ES"/>
-        </w:rPr>
-      </w:pPr>
-    </w:p>
-    <w:p>
-      <w:pPr>
-        <w:jc w:val="both"/>
-        <w:rPr>
-          <w:rFonts w:ascii="Arial" w:hAnsi="Arial" w:cs="Arial"/>
-          <w:b/>
-          <w:bCs/>
-          <w:sz w:val="24"/>
-          <w:szCs w:val="24"/>
-          <w:u w:val="single"/>
-          <w:lang w:val="es-ES"/>
-        </w:rPr>
-      </w:pPr>
-    </w:p>
-    <w:p>
-      <w:pPr>
-        <w:jc w:val="both"/>
-        <w:rPr>
-          <w:rFonts w:ascii="Arial" w:hAnsi="Arial" w:cs="Arial"/>
-          <w:b/>
-          <w:bCs/>
-          <w:sz w:val="24"/>
-          <w:szCs w:val="24"/>
-          <w:u w:val="single"/>
-          <w:lang w:val="es-ES"/>
-        </w:rPr>
-      </w:pPr>
-    </w:p>
-    <w:p>
-      <w:pPr>
-        <w:jc w:val="both"/>
-        <w:rPr>
-          <w:rFonts w:ascii="Arial" w:hAnsi="Arial" w:cs="Arial"/>
-          <w:b/>
-          <w:bCs/>
-          <w:sz w:val="24"/>
-          <w:szCs w:val="24"/>
-          <w:u w:val="single"/>
-          <w:lang w:val="es-ES"/>
-        </w:rPr>
-      </w:pPr>
+      <w:bookmarkStart w:id="0" w:name="_GoBack"/>
+      <w:bookmarkEnd w:id="0"/>
       <w:r>
         <w:rPr>
           <w:rFonts w:ascii="Arial" w:hAnsi="Arial" w:cs="Arial"/>
@@ -20657,22 +20828,8 @@
           <w:szCs w:val="24"/>
           <w:lang w:val="es-ES"/>
         </w:rPr>
-        <w:t xml:space="preserve">erramienta Enterprise </w:t>
-      </w:r>
-      <w:proofErr w:type="spellStart"/>
-      <w:r>
-        <w:rPr>
-          <w:rFonts w:ascii="Arial" w:hAnsi="Arial" w:cs="Arial"/>
-          <w:b/>
-          <w:bCs/>
-          <w:color w:val="000000" w:themeColor="text1"/>
-          <w:sz w:val="24"/>
-          <w:szCs w:val="24"/>
-          <w:lang w:val="es-ES"/>
-        </w:rPr>
-        <w:t>Architect</w:t>
-      </w:r>
-      <w:proofErr w:type="spellEnd"/>
+        <w:t>erramienta Enterprise Architect</w:t>
+      </w:r>
     </w:p>
     <w:p>
       <w:pPr>
@@ -23117,7 +23274,7 @@
 </file>
 
 <file path=word/numbering.xml><?xml version="1.0" encoding="utf-8"?>
-<w:numbering xmlns:wpc="http://schemas.microsoft.com/office/word/2010/wordprocessingCanvas" xmlns:cx="http://schemas.microsoft.com/office/drawing/2014/chartex" xmlns:cx1="http://schemas.microsoft.com/office/drawing/2015/9/8/chartex" xmlns:cx2="http://schemas.microsoft.com/office/drawing/2015/10/21/chartex" xmlns:cx3="http://schemas.microsoft.com/office/drawing/2016/5/9/chartex" xmlns:cx4="http://schemas.microsoft.com/office/drawing/2016/5/10/chartex" xmlns:cx5="http://schemas.microsoft.com/office/drawing/2016/5/11/chartex" xmlns:cx6="http://schemas.microsoft.com/office/drawing/2016/5/12/chartex" xmlns:cx7="http://schemas.microsoft.com/office/drawing/2016/5/13/chartex" xmlns:cx8="http://schemas.microsoft.com/office/drawing/2016/5/14/chartex" xmlns:mc="http://schemas.openxmlformats.org/markup-compatibility/2006" xmlns:aink="http://schemas.microsoft.com/office/drawing/2016/ink" xmlns:am3d="http://schemas.microsoft.com/office/drawing/2017/model3d" xmlns:o="urn:schemas-microsoft-com:office:office" xmlns:r="http://schemas.openxmlformats.org/officeDocument/2006/relationships" xmlns:m="http://schemas.openxmlformats.org/officeDocument/2006/math" xmlns:v="urn:schemas-microsoft-com:vml" xmlns:wp14="http://schemas.microsoft.com/office/word/2010/wordprocessingDrawing" xmlns:wp="http://schemas.openxmlformats.org/drawingml/2006/wordprocessingDrawing" xmlns:w10="urn:schemas-microsoft-com:office:word" xmlns:w="http://schemas.openxmlformats.org/wordprocessingml/2006/main" xmlns:w14="http://schemas.microsoft.com/office/word/2010/wordml" xmlns:w15="http://schemas.microsoft.com/office/word/2012/wordml" xmlns:w16cex="http://schemas.microsoft.com/office/word/2018/wordml/cex" xmlns:w16cid="http://schemas.microsoft.com/office/word/2016/wordml/cid" xmlns:w16="http://schemas.microsoft.com/office/word/2018/wordml" xmlns:w16se="http://schemas.microsoft.com/office/word/2015/wordml/symex" xmlns:wpg="http://schemas.microsoft.com/office/word/2010/wordprocessingGroup" xmlns:wpi="http://schemas.microsoft.com/office/word/2010/wordprocessingInk" xmlns:wne="http://schemas.microsoft.com/office/word/2006/wordml" xmlns:wps="http://schemas.microsoft.com/office/word/2010/wordprocessingShape" mc:Ignorable="w14 w15 w16se w16cid w16 w16cex wp14">
+<w:numbering xmlns:wpc="http://schemas.microsoft.com/office/word/2010/wordprocessingCanvas" xmlns:cx="http://schemas.microsoft.com/office/drawing/2014/chartex" xmlns:cx1="http://schemas.microsoft.com/office/drawing/2015/9/8/chartex" xmlns:cx2="http://schemas.microsoft.com/office/drawing/2015/10/21/chartex" xmlns:cx3="http://schemas.microsoft.com/office/drawing/2016/5/9/chartex" xmlns:cx4="http://schemas.microsoft.com/office/drawing/2016/5/10/chartex" xmlns:cx5="http://schemas.microsoft.com/office/drawing/2016/5/11/chartex" xmlns:cx6="http://schemas.microsoft.com/office/drawing/2016/5/12/chartex" xmlns:cx7="http://schemas.microsoft.com/office/drawing/2016/5/13/chartex" xmlns:cx8="http://schemas.microsoft.com/office/drawing/2016/5/14/chartex" xmlns:mc="http://schemas.openxmlformats.org/markup-compatibility/2006" xmlns:aink="http://schemas.microsoft.com/office/drawing/2016/ink" xmlns:am3d="http://schemas.microsoft.com/office/drawing/2017/model3d" xmlns:o="urn:schemas-microsoft-com:office:office" xmlns:r="http://schemas.openxmlformats.org/officeDocument/2006/relationships" xmlns:m="http://schemas.openxmlformats.org/officeDocument/2006/math" xmlns:v="urn:schemas-microsoft-com:vml" xmlns:wp14="http://schemas.microsoft.com/office/word/2010/wordprocessingDrawing" xmlns:wp="http://schemas.openxmlformats.org/drawingml/2006/wordprocessingDrawing" xmlns:w10="urn:schemas-microsoft-com:office:word" xmlns:w="http://schemas.openxmlformats.org/wordprocessingml/2006/main" xmlns:w14="http://schemas.microsoft.com/office/word/2010/wordml" xmlns:w15="http://schemas.microsoft.com/office/word/2012/wordml" xmlns:w16cid="http://schemas.microsoft.com/office/word/2016/wordml/cid" xmlns:w16se="http://schemas.microsoft.com/office/word/2015/wordml/symex" xmlns:wpg="http://schemas.microsoft.com/office/word/2010/wordprocessingGroup" xmlns:wpi="http://schemas.microsoft.com/office/word/2010/wordprocessingInk" xmlns:wne="http://schemas.microsoft.com/office/word/2006/wordml" xmlns:wps="http://schemas.microsoft.com/office/word/2010/wordprocessingShape" mc:Ignorable="w14 w15 w16se w16cid wp14">
   <w:abstractNum w:abstractNumId="0" w15:restartNumberingAfterBreak="0">
     <w:nsid w:val="0672713D"/>
     <w:multiLevelType w:val="hybridMultilevel"/>
@@ -26963,7 +27120,7 @@
 </file>
 
 <file path=word/styles.xml><?xml version="1.0" encoding="utf-8"?>
-<w:styles xmlns:mc="http://schemas.openxmlformats.org/markup-compatibility/2006" xmlns:r="http://schemas.openxmlformats.org/officeDocument/2006/relationships" xmlns:w="http://schemas.openxmlformats.org/wordprocessingml/2006/main" xmlns:w14="http://schemas.microsoft.com/office/word/2010/wordml" xmlns:w15="http://schemas.microsoft.com/office/word/2012/wordml" xmlns:w16cex="http://schemas.microsoft.com/office/word/2018/wordml/cex" xmlns:w16cid="http://schemas.microsoft.com/office/word/2016/wordml/cid" xmlns:w16="http://schemas.microsoft.com/office/word/2018/wordml" xmlns:w16se="http://schemas.microsoft.com/office/word/2015/wordml/symex" mc:Ignorable="w14 w15 w16se w16cid w16 w16cex">
+<w:styles xmlns:mc="http://schemas.openxmlformats.org/markup-compatibility/2006" xmlns:r="http://schemas.openxmlformats.org/officeDocument/2006/relationships" xmlns:w="http://schemas.openxmlformats.org/wordprocessingml/2006/main" xmlns:w14="http://schemas.microsoft.com/office/word/2010/wordml" xmlns:w15="http://schemas.microsoft.com/office/word/2012/wordml" xmlns:w16cid="http://schemas.microsoft.com/office/word/2016/wordml/cid" xmlns:w16se="http://schemas.microsoft.com/office/word/2015/wordml/symex" mc:Ignorable="w14 w15 w16se w16cid">
   <w:docDefaults>
     <w:rPrDefault>
       <w:rPr>
@@ -28312,7 +28469,7 @@
 </file>
 
 <file path=customXml/itemProps1.xml><?xml version="1.0" encoding="utf-8"?>
-<ds:datastoreItem xmlns:ds="http://schemas.openxmlformats.org/officeDocument/2006/customXml" ds:itemID="{7023DD01-DAED-4CE0-B0EB-77FACF6492A6}">
+<ds:datastoreItem xmlns:ds="http://schemas.openxmlformats.org/officeDocument/2006/customXml" ds:itemID="{07C07EDB-97E2-4E12-9B8D-5238E943F854}">
   <ds:schemaRefs>
     <ds:schemaRef ds:uri="http://schemas.openxmlformats.org/officeDocument/2006/bibliography"/>
   </ds:schemaRefs>

</xml_diff>

<commit_message>
se metio otro caso de uso
</commit_message>
<xml_diff>
--- a/DentiSmart.Documentacion/Casos de uso.docx
+++ b/DentiSmart.Documentacion/Casos de uso.docx
@@ -1,6 +1,6 @@
 
 <file path=word/document.xml><?xml version="1.0" encoding="utf-8"?>
-<w:document xmlns:wpc="http://schemas.microsoft.com/office/word/2010/wordprocessingCanvas" xmlns:cx="http://schemas.microsoft.com/office/drawing/2014/chartex" xmlns:cx1="http://schemas.microsoft.com/office/drawing/2015/9/8/chartex" xmlns:cx2="http://schemas.microsoft.com/office/drawing/2015/10/21/chartex" xmlns:cx3="http://schemas.microsoft.com/office/drawing/2016/5/9/chartex" xmlns:cx4="http://schemas.microsoft.com/office/drawing/2016/5/10/chartex" xmlns:cx5="http://schemas.microsoft.com/office/drawing/2016/5/11/chartex" xmlns:cx6="http://schemas.microsoft.com/office/drawing/2016/5/12/chartex" xmlns:cx7="http://schemas.microsoft.com/office/drawing/2016/5/13/chartex" xmlns:cx8="http://schemas.microsoft.com/office/drawing/2016/5/14/chartex" xmlns:mc="http://schemas.openxmlformats.org/markup-compatibility/2006" xmlns:aink="http://schemas.microsoft.com/office/drawing/2016/ink" xmlns:am3d="http://schemas.microsoft.com/office/drawing/2017/model3d" xmlns:o="urn:schemas-microsoft-com:office:office" xmlns:r="http://schemas.openxmlformats.org/officeDocument/2006/relationships" xmlns:m="http://schemas.openxmlformats.org/officeDocument/2006/math" xmlns:v="urn:schemas-microsoft-com:vml" xmlns:wp14="http://schemas.microsoft.com/office/word/2010/wordprocessingDrawing" xmlns:wp="http://schemas.openxmlformats.org/drawingml/2006/wordprocessingDrawing" xmlns:w10="urn:schemas-microsoft-com:office:word" xmlns:w="http://schemas.openxmlformats.org/wordprocessingml/2006/main" xmlns:w14="http://schemas.microsoft.com/office/word/2010/wordml" xmlns:w15="http://schemas.microsoft.com/office/word/2012/wordml" xmlns:w16cid="http://schemas.microsoft.com/office/word/2016/wordml/cid" xmlns:w16se="http://schemas.microsoft.com/office/word/2015/wordml/symex" xmlns:wpg="http://schemas.microsoft.com/office/word/2010/wordprocessingGroup" xmlns:wpi="http://schemas.microsoft.com/office/word/2010/wordprocessingInk" xmlns:wne="http://schemas.microsoft.com/office/word/2006/wordml" xmlns:wps="http://schemas.microsoft.com/office/word/2010/wordprocessingShape" mc:Ignorable="w14 w15 w16se w16cid wp14">
+<w:document xmlns:wpc="http://schemas.microsoft.com/office/word/2010/wordprocessingCanvas" xmlns:cx="http://schemas.microsoft.com/office/drawing/2014/chartex" xmlns:cx1="http://schemas.microsoft.com/office/drawing/2015/9/8/chartex" xmlns:cx2="http://schemas.microsoft.com/office/drawing/2015/10/21/chartex" xmlns:cx3="http://schemas.microsoft.com/office/drawing/2016/5/9/chartex" xmlns:cx4="http://schemas.microsoft.com/office/drawing/2016/5/10/chartex" xmlns:cx5="http://schemas.microsoft.com/office/drawing/2016/5/11/chartex" xmlns:cx6="http://schemas.microsoft.com/office/drawing/2016/5/12/chartex" xmlns:cx7="http://schemas.microsoft.com/office/drawing/2016/5/13/chartex" xmlns:cx8="http://schemas.microsoft.com/office/drawing/2016/5/14/chartex" xmlns:mc="http://schemas.openxmlformats.org/markup-compatibility/2006" xmlns:aink="http://schemas.microsoft.com/office/drawing/2016/ink" xmlns:am3d="http://schemas.microsoft.com/office/drawing/2017/model3d" xmlns:o="urn:schemas-microsoft-com:office:office" xmlns:r="http://schemas.openxmlformats.org/officeDocument/2006/relationships" xmlns:m="http://schemas.openxmlformats.org/officeDocument/2006/math" xmlns:v="urn:schemas-microsoft-com:vml" xmlns:wp14="http://schemas.microsoft.com/office/word/2010/wordprocessingDrawing" xmlns:wp="http://schemas.openxmlformats.org/drawingml/2006/wordprocessingDrawing" xmlns:w10="urn:schemas-microsoft-com:office:word" xmlns:w="http://schemas.openxmlformats.org/wordprocessingml/2006/main" xmlns:w14="http://schemas.microsoft.com/office/word/2010/wordml" xmlns:w15="http://schemas.microsoft.com/office/word/2012/wordml" xmlns:w16cex="http://schemas.microsoft.com/office/word/2018/wordml/cex" xmlns:w16cid="http://schemas.microsoft.com/office/word/2016/wordml/cid" xmlns:w16="http://schemas.microsoft.com/office/word/2018/wordml" xmlns:w16se="http://schemas.microsoft.com/office/word/2015/wordml/symex" xmlns:wpg="http://schemas.microsoft.com/office/word/2010/wordprocessingGroup" xmlns:wpi="http://schemas.microsoft.com/office/word/2010/wordprocessingInk" xmlns:wne="http://schemas.microsoft.com/office/word/2006/wordml" xmlns:wps="http://schemas.microsoft.com/office/word/2010/wordprocessingShape" mc:Ignorable="w14 w15 w16se w16cid w16 w16cex wp14">
   <w:body>
     <w:p>
       <w:pPr>
@@ -14519,7 +14519,34 @@
                 <w:szCs w:val="24"/>
                 <w:lang w:val="es-ES"/>
               </w:rPr>
-              <w:t>Administrador, Dentista</w:t>
+              <w:t>Administrador</w:t>
+            </w:r>
+            <w:r>
+              <w:rPr>
+                <w:rFonts w:ascii="Arial" w:hAnsi="Arial" w:cs="Arial"/>
+                <w:sz w:val="24"/>
+                <w:szCs w:val="24"/>
+                <w:lang w:val="es-ES"/>
+              </w:rPr>
+              <w:t>,</w:t>
+            </w:r>
+            <w:r>
+              <w:rPr>
+                <w:rFonts w:ascii="Arial" w:hAnsi="Arial" w:cs="Arial"/>
+                <w:sz w:val="24"/>
+                <w:szCs w:val="24"/>
+                <w:lang w:val="es-ES"/>
+              </w:rPr>
+              <w:t xml:space="preserve"> </w:t>
+            </w:r>
+            <w:r>
+              <w:rPr>
+                <w:rFonts w:ascii="Arial" w:hAnsi="Arial" w:cs="Arial"/>
+                <w:sz w:val="24"/>
+                <w:szCs w:val="24"/>
+                <w:lang w:val="es-ES"/>
+              </w:rPr>
+              <w:t>Dentista</w:t>
             </w:r>
           </w:p>
         </w:tc>
@@ -14634,16 +14661,53 @@
                 <w:szCs w:val="24"/>
                 <w:lang w:val="es-ES"/>
               </w:rPr>
-              <w:t>El dentista crea el expediente</w:t>
-            </w:r>
-            <w:r>
-              <w:rPr>
-                <w:rFonts w:ascii="Arial" w:hAnsi="Arial" w:cs="Arial"/>
-                <w:sz w:val="24"/>
-                <w:szCs w:val="24"/>
-                <w:lang w:val="es-ES"/>
-              </w:rPr>
-              <w:t xml:space="preserve"> con la información del cliente</w:t>
+              <w:t>El dentista</w:t>
+            </w:r>
+            <w:r>
+              <w:rPr>
+                <w:rFonts w:ascii="Arial" w:hAnsi="Arial" w:cs="Arial"/>
+                <w:sz w:val="24"/>
+                <w:szCs w:val="24"/>
+                <w:lang w:val="es-ES"/>
+              </w:rPr>
+              <w:t xml:space="preserve"> o administrador</w:t>
+            </w:r>
+            <w:r>
+              <w:rPr>
+                <w:rFonts w:ascii="Arial" w:hAnsi="Arial" w:cs="Arial"/>
+                <w:sz w:val="24"/>
+                <w:szCs w:val="24"/>
+                <w:lang w:val="es-ES"/>
+              </w:rPr>
+              <w:t xml:space="preserve"> crea el expediente</w:t>
+            </w:r>
+            <w:r>
+              <w:rPr>
+                <w:rFonts w:ascii="Arial" w:hAnsi="Arial" w:cs="Arial"/>
+                <w:sz w:val="24"/>
+                <w:szCs w:val="24"/>
+                <w:lang w:val="es-ES"/>
+              </w:rPr>
+              <w:t xml:space="preserve"> con la información </w:t>
+            </w:r>
+            <w:r>
+              <w:rPr>
+                <w:rFonts w:ascii="Arial" w:hAnsi="Arial" w:cs="Arial"/>
+                <w:sz w:val="24"/>
+                <w:szCs w:val="24"/>
+                <w:u w:val="single"/>
+                <w:lang w:val="es-ES"/>
+              </w:rPr>
+              <w:t>del</w:t>
+            </w:r>
+            <w:r>
+              <w:rPr>
+                <w:rFonts w:ascii="Arial" w:hAnsi="Arial" w:cs="Arial"/>
+                <w:sz w:val="24"/>
+                <w:szCs w:val="24"/>
+                <w:lang w:val="es-ES"/>
+              </w:rPr>
+              <w:t xml:space="preserve"> cliente</w:t>
             </w:r>
             <w:r>
               <w:rPr>
@@ -16742,25 +16806,7 @@
                 <w:szCs w:val="24"/>
                 <w:lang w:val="es-ES"/>
               </w:rPr>
-              <w:t>El administrador o dentista</w:t>
-            </w:r>
-            <w:r>
-              <w:rPr>
-                <w:rFonts w:ascii="Arial" w:hAnsi="Arial" w:cs="Arial"/>
-                <w:sz w:val="24"/>
-                <w:szCs w:val="24"/>
-                <w:lang w:val="es-ES"/>
-              </w:rPr>
-              <w:t xml:space="preserve"> eliminar productos del inventario</w:t>
-            </w:r>
-            <w:r>
-              <w:rPr>
-                <w:rFonts w:ascii="Arial" w:hAnsi="Arial" w:cs="Arial"/>
-                <w:sz w:val="24"/>
-                <w:szCs w:val="24"/>
-                <w:lang w:val="es-ES"/>
-              </w:rPr>
-              <w:t xml:space="preserve"> </w:t>
+              <w:t xml:space="preserve">El administrador o dentista eliminar productos del inventario </w:t>
             </w:r>
           </w:p>
         </w:tc>
@@ -17256,16 +17302,7 @@
                 <w:szCs w:val="24"/>
                 <w:lang w:val="es-ES"/>
               </w:rPr>
-              <w:t>El administrador o dentista</w:t>
-            </w:r>
-            <w:r>
-              <w:rPr>
-                <w:rFonts w:ascii="Arial" w:hAnsi="Arial" w:cs="Arial"/>
-                <w:sz w:val="24"/>
-                <w:szCs w:val="24"/>
-                <w:lang w:val="es-ES"/>
-              </w:rPr>
-              <w:t xml:space="preserve"> captura y guarda la información de un nuevo consultorio</w:t>
+              <w:t>El administrador o dentista captura y guarda la información de un nuevo consultorio</w:t>
             </w:r>
           </w:p>
         </w:tc>
@@ -19215,8 +19252,6 @@
           <w:lang w:val="es-ES"/>
         </w:rPr>
       </w:pPr>
-      <w:bookmarkStart w:id="0" w:name="_GoBack"/>
-      <w:bookmarkEnd w:id="0"/>
       <w:r>
         <w:rPr>
           <w:rFonts w:ascii="Arial" w:hAnsi="Arial" w:cs="Arial"/>
@@ -23274,7 +23309,7 @@
 </file>
 
 <file path=word/numbering.xml><?xml version="1.0" encoding="utf-8"?>
-<w:numbering xmlns:wpc="http://schemas.microsoft.com/office/word/2010/wordprocessingCanvas" xmlns:cx="http://schemas.microsoft.com/office/drawing/2014/chartex" xmlns:cx1="http://schemas.microsoft.com/office/drawing/2015/9/8/chartex" xmlns:cx2="http://schemas.microsoft.com/office/drawing/2015/10/21/chartex" xmlns:cx3="http://schemas.microsoft.com/office/drawing/2016/5/9/chartex" xmlns:cx4="http://schemas.microsoft.com/office/drawing/2016/5/10/chartex" xmlns:cx5="http://schemas.microsoft.com/office/drawing/2016/5/11/chartex" xmlns:cx6="http://schemas.microsoft.com/office/drawing/2016/5/12/chartex" xmlns:cx7="http://schemas.microsoft.com/office/drawing/2016/5/13/chartex" xmlns:cx8="http://schemas.microsoft.com/office/drawing/2016/5/14/chartex" xmlns:mc="http://schemas.openxmlformats.org/markup-compatibility/2006" xmlns:aink="http://schemas.microsoft.com/office/drawing/2016/ink" xmlns:am3d="http://schemas.microsoft.com/office/drawing/2017/model3d" xmlns:o="urn:schemas-microsoft-com:office:office" xmlns:r="http://schemas.openxmlformats.org/officeDocument/2006/relationships" xmlns:m="http://schemas.openxmlformats.org/officeDocument/2006/math" xmlns:v="urn:schemas-microsoft-com:vml" xmlns:wp14="http://schemas.microsoft.com/office/word/2010/wordprocessingDrawing" xmlns:wp="http://schemas.openxmlformats.org/drawingml/2006/wordprocessingDrawing" xmlns:w10="urn:schemas-microsoft-com:office:word" xmlns:w="http://schemas.openxmlformats.org/wordprocessingml/2006/main" xmlns:w14="http://schemas.microsoft.com/office/word/2010/wordml" xmlns:w15="http://schemas.microsoft.com/office/word/2012/wordml" xmlns:w16cid="http://schemas.microsoft.com/office/word/2016/wordml/cid" xmlns:w16se="http://schemas.microsoft.com/office/word/2015/wordml/symex" xmlns:wpg="http://schemas.microsoft.com/office/word/2010/wordprocessingGroup" xmlns:wpi="http://schemas.microsoft.com/office/word/2010/wordprocessingInk" xmlns:wne="http://schemas.microsoft.com/office/word/2006/wordml" xmlns:wps="http://schemas.microsoft.com/office/word/2010/wordprocessingShape" mc:Ignorable="w14 w15 w16se w16cid wp14">
+<w:numbering xmlns:wpc="http://schemas.microsoft.com/office/word/2010/wordprocessingCanvas" xmlns:cx="http://schemas.microsoft.com/office/drawing/2014/chartex" xmlns:cx1="http://schemas.microsoft.com/office/drawing/2015/9/8/chartex" xmlns:cx2="http://schemas.microsoft.com/office/drawing/2015/10/21/chartex" xmlns:cx3="http://schemas.microsoft.com/office/drawing/2016/5/9/chartex" xmlns:cx4="http://schemas.microsoft.com/office/drawing/2016/5/10/chartex" xmlns:cx5="http://schemas.microsoft.com/office/drawing/2016/5/11/chartex" xmlns:cx6="http://schemas.microsoft.com/office/drawing/2016/5/12/chartex" xmlns:cx7="http://schemas.microsoft.com/office/drawing/2016/5/13/chartex" xmlns:cx8="http://schemas.microsoft.com/office/drawing/2016/5/14/chartex" xmlns:mc="http://schemas.openxmlformats.org/markup-compatibility/2006" xmlns:aink="http://schemas.microsoft.com/office/drawing/2016/ink" xmlns:am3d="http://schemas.microsoft.com/office/drawing/2017/model3d" xmlns:o="urn:schemas-microsoft-com:office:office" xmlns:r="http://schemas.openxmlformats.org/officeDocument/2006/relationships" xmlns:m="http://schemas.openxmlformats.org/officeDocument/2006/math" xmlns:v="urn:schemas-microsoft-com:vml" xmlns:wp14="http://schemas.microsoft.com/office/word/2010/wordprocessingDrawing" xmlns:wp="http://schemas.openxmlformats.org/drawingml/2006/wordprocessingDrawing" xmlns:w10="urn:schemas-microsoft-com:office:word" xmlns:w="http://schemas.openxmlformats.org/wordprocessingml/2006/main" xmlns:w14="http://schemas.microsoft.com/office/word/2010/wordml" xmlns:w15="http://schemas.microsoft.com/office/word/2012/wordml" xmlns:w16cex="http://schemas.microsoft.com/office/word/2018/wordml/cex" xmlns:w16cid="http://schemas.microsoft.com/office/word/2016/wordml/cid" xmlns:w16="http://schemas.microsoft.com/office/word/2018/wordml" xmlns:w16se="http://schemas.microsoft.com/office/word/2015/wordml/symex" xmlns:wpg="http://schemas.microsoft.com/office/word/2010/wordprocessingGroup" xmlns:wpi="http://schemas.microsoft.com/office/word/2010/wordprocessingInk" xmlns:wne="http://schemas.microsoft.com/office/word/2006/wordml" xmlns:wps="http://schemas.microsoft.com/office/word/2010/wordprocessingShape" mc:Ignorable="w14 w15 w16se w16cid w16 w16cex wp14">
   <w:abstractNum w:abstractNumId="0" w15:restartNumberingAfterBreak="0">
     <w:nsid w:val="0672713D"/>
     <w:multiLevelType w:val="hybridMultilevel"/>
@@ -27120,7 +27155,7 @@
 </file>
 
 <file path=word/styles.xml><?xml version="1.0" encoding="utf-8"?>
-<w:styles xmlns:mc="http://schemas.openxmlformats.org/markup-compatibility/2006" xmlns:r="http://schemas.openxmlformats.org/officeDocument/2006/relationships" xmlns:w="http://schemas.openxmlformats.org/wordprocessingml/2006/main" xmlns:w14="http://schemas.microsoft.com/office/word/2010/wordml" xmlns:w15="http://schemas.microsoft.com/office/word/2012/wordml" xmlns:w16cid="http://schemas.microsoft.com/office/word/2016/wordml/cid" xmlns:w16se="http://schemas.microsoft.com/office/word/2015/wordml/symex" mc:Ignorable="w14 w15 w16se w16cid">
+<w:styles xmlns:mc="http://schemas.openxmlformats.org/markup-compatibility/2006" xmlns:r="http://schemas.openxmlformats.org/officeDocument/2006/relationships" xmlns:w="http://schemas.openxmlformats.org/wordprocessingml/2006/main" xmlns:w14="http://schemas.microsoft.com/office/word/2010/wordml" xmlns:w15="http://schemas.microsoft.com/office/word/2012/wordml" xmlns:w16cex="http://schemas.microsoft.com/office/word/2018/wordml/cex" xmlns:w16cid="http://schemas.microsoft.com/office/word/2016/wordml/cid" xmlns:w16="http://schemas.microsoft.com/office/word/2018/wordml" xmlns:w16se="http://schemas.microsoft.com/office/word/2015/wordml/symex" mc:Ignorable="w14 w15 w16se w16cid w16 w16cex">
   <w:docDefaults>
     <w:rPrDefault>
       <w:rPr>

</xml_diff>

<commit_message>
Afinando detalles a los CU
</commit_message>
<xml_diff>
--- a/DentiSmart.Documentacion/Casos de uso.docx
+++ b/DentiSmart.Documentacion/Casos de uso.docx
@@ -15095,9 +15095,9 @@
           <w:noProof/>
         </w:rPr>
         <w:drawing>
-          <wp:inline distT="0" distB="0" distL="0" distR="0" wp14:anchorId="46E64D8C" wp14:editId="07D6998E">
-            <wp:extent cx="5772150" cy="3278644"/>
-            <wp:effectExtent l="0" t="0" r="0" b="0"/>
+          <wp:inline distT="0" distB="0" distL="0" distR="0" wp14:anchorId="46E64D8C" wp14:editId="48FF2546">
+            <wp:extent cx="6068835" cy="3447164"/>
+            <wp:effectExtent l="19050" t="19050" r="27305" b="20320"/>
             <wp:docPr id="14" name="Imagen 14"/>
             <wp:cNvGraphicFramePr>
               <a:graphicFrameLocks xmlns:a="http://schemas.openxmlformats.org/drawingml/2006/main" noChangeAspect="1"/>
@@ -15117,13 +15117,15 @@
                   <pic:spPr bwMode="auto">
                     <a:xfrm>
                       <a:off x="0" y="0"/>
-                      <a:ext cx="5773948" cy="3279665"/>
+                      <a:ext cx="6078980" cy="3452927"/>
                     </a:xfrm>
                     <a:prstGeom prst="rect">
                       <a:avLst/>
                     </a:prstGeom>
                     <a:ln>
-                      <a:noFill/>
+                      <a:solidFill>
+                        <a:schemeClr val="tx1"/>
+                      </a:solidFill>
                     </a:ln>
                     <a:extLst>
                       <a:ext uri="{53640926-AAD7-44D8-BBD7-CCE9431645EC}">
@@ -15677,9 +15679,9 @@
           <w:noProof/>
         </w:rPr>
         <w:drawing>
-          <wp:inline distT="0" distB="0" distL="0" distR="0" wp14:anchorId="542C348D" wp14:editId="31F9B765">
-            <wp:extent cx="5612130" cy="3410585"/>
-            <wp:effectExtent l="0" t="0" r="7620" b="0"/>
+          <wp:inline distT="0" distB="0" distL="0" distR="0" wp14:anchorId="542C348D" wp14:editId="2DA69419">
+            <wp:extent cx="5917262" cy="3596019"/>
+            <wp:effectExtent l="19050" t="19050" r="26670" b="23495"/>
             <wp:docPr id="15" name="Imagen 15"/>
             <wp:cNvGraphicFramePr>
               <a:graphicFrameLocks xmlns:a="http://schemas.openxmlformats.org/drawingml/2006/main" noChangeAspect="1"/>
@@ -15700,11 +15702,16 @@
                   <pic:spPr>
                     <a:xfrm>
                       <a:off x="0" y="0"/>
-                      <a:ext cx="5612130" cy="3410585"/>
+                      <a:ext cx="5922776" cy="3599370"/>
                     </a:xfrm>
                     <a:prstGeom prst="rect">
                       <a:avLst/>
                     </a:prstGeom>
+                    <a:ln>
+                      <a:solidFill>
+                        <a:schemeClr val="tx1"/>
+                      </a:solidFill>
+                    </a:ln>
                   </pic:spPr>
                 </pic:pic>
               </a:graphicData>
@@ -15745,26 +15752,15 @@
           <w:lang w:val="es-ES"/>
         </w:rPr>
       </w:pPr>
-    </w:p>
-    <w:p>
-      <w:pPr>
-        <w:jc w:val="both"/>
-        <w:rPr>
-          <w:rFonts w:ascii="Arial" w:hAnsi="Arial" w:cs="Arial"/>
-          <w:color w:val="000000" w:themeColor="text1"/>
-          <w:sz w:val="24"/>
-          <w:szCs w:val="24"/>
-          <w:lang w:val="es-ES"/>
-        </w:rPr>
-      </w:pPr>
-      <w:r>
-        <w:rPr>
-          <w:rFonts w:ascii="Arial" w:hAnsi="Arial" w:cs="Arial"/>
-          <w:color w:val="000000" w:themeColor="text1"/>
-          <w:sz w:val="24"/>
-          <w:szCs w:val="24"/>
-          <w:lang w:val="es-ES"/>
-        </w:rPr>
+      <w:r>
+        <w:rPr>
+          <w:rFonts w:ascii="Arial" w:hAnsi="Arial" w:cs="Arial"/>
+          <w:color w:val="000000" w:themeColor="text1"/>
+          <w:sz w:val="24"/>
+          <w:szCs w:val="24"/>
+          <w:lang w:val="es-ES"/>
+        </w:rPr>
+        <w:lastRenderedPageBreak/>
         <w:t>CU14: Eliminar Paciente</w:t>
       </w:r>
     </w:p>
@@ -16200,9 +16196,9 @@
           <w:noProof/>
         </w:rPr>
         <w:drawing>
-          <wp:inline distT="0" distB="0" distL="0" distR="0" wp14:anchorId="3EC75B1D" wp14:editId="61D989DD">
-            <wp:extent cx="5612130" cy="3460115"/>
-            <wp:effectExtent l="0" t="0" r="7620" b="6985"/>
+          <wp:inline distT="0" distB="0" distL="0" distR="0" wp14:anchorId="3EC75B1D" wp14:editId="60DFD149">
+            <wp:extent cx="5884296" cy="3627917"/>
+            <wp:effectExtent l="19050" t="19050" r="21590" b="10795"/>
             <wp:docPr id="37" name="Imagen 37"/>
             <wp:cNvGraphicFramePr>
               <a:graphicFrameLocks xmlns:a="http://schemas.openxmlformats.org/drawingml/2006/main" noChangeAspect="1"/>
@@ -16223,11 +16219,16 @@
                   <pic:spPr>
                     <a:xfrm>
                       <a:off x="0" y="0"/>
-                      <a:ext cx="5612130" cy="3460115"/>
+                      <a:ext cx="5889907" cy="3631377"/>
                     </a:xfrm>
                     <a:prstGeom prst="rect">
                       <a:avLst/>
                     </a:prstGeom>
+                    <a:ln>
+                      <a:solidFill>
+                        <a:schemeClr val="tx1"/>
+                      </a:solidFill>
+                    </a:ln>
                   </pic:spPr>
                 </pic:pic>
               </a:graphicData>
@@ -16713,9 +16714,9 @@
           <w:noProof/>
         </w:rPr>
         <w:drawing>
-          <wp:inline distT="0" distB="0" distL="0" distR="0" wp14:anchorId="0CCD8B99" wp14:editId="6BD54FD6">
-            <wp:extent cx="5612130" cy="3397885"/>
-            <wp:effectExtent l="0" t="0" r="7620" b="0"/>
+          <wp:inline distT="0" distB="0" distL="0" distR="0" wp14:anchorId="0CCD8B99" wp14:editId="673CBB1A">
+            <wp:extent cx="5992063" cy="3627917"/>
+            <wp:effectExtent l="19050" t="19050" r="27940" b="10795"/>
             <wp:docPr id="38" name="Imagen 38"/>
             <wp:cNvGraphicFramePr>
               <a:graphicFrameLocks xmlns:a="http://schemas.openxmlformats.org/drawingml/2006/main" noChangeAspect="1"/>
@@ -16736,11 +16737,16 @@
                   <pic:spPr>
                     <a:xfrm>
                       <a:off x="0" y="0"/>
-                      <a:ext cx="5612130" cy="3397885"/>
+                      <a:ext cx="5998409" cy="3631759"/>
                     </a:xfrm>
                     <a:prstGeom prst="rect">
                       <a:avLst/>
                     </a:prstGeom>
+                    <a:ln>
+                      <a:solidFill>
+                        <a:schemeClr val="tx1"/>
+                      </a:solidFill>
+                    </a:ln>
                   </pic:spPr>
                 </pic:pic>
               </a:graphicData>
@@ -17217,9 +17223,9 @@
           <w:noProof/>
         </w:rPr>
         <w:drawing>
-          <wp:inline distT="0" distB="0" distL="0" distR="0" wp14:anchorId="77782EA3" wp14:editId="21058A29">
-            <wp:extent cx="5612130" cy="3333115"/>
-            <wp:effectExtent l="0" t="0" r="7620" b="635"/>
+          <wp:inline distT="0" distB="0" distL="0" distR="0" wp14:anchorId="77782EA3" wp14:editId="37B54E43">
+            <wp:extent cx="5983185" cy="3553489"/>
+            <wp:effectExtent l="19050" t="19050" r="17780" b="27940"/>
             <wp:docPr id="39" name="Imagen 39"/>
             <wp:cNvGraphicFramePr>
               <a:graphicFrameLocks xmlns:a="http://schemas.openxmlformats.org/drawingml/2006/main" noChangeAspect="1"/>
@@ -17240,11 +17246,16 @@
                   <pic:spPr>
                     <a:xfrm>
                       <a:off x="0" y="0"/>
-                      <a:ext cx="5612130" cy="3333115"/>
+                      <a:ext cx="5984787" cy="3554440"/>
                     </a:xfrm>
                     <a:prstGeom prst="rect">
                       <a:avLst/>
                     </a:prstGeom>
+                    <a:ln>
+                      <a:solidFill>
+                        <a:schemeClr val="tx1"/>
+                      </a:solidFill>
+                    </a:ln>
                   </pic:spPr>
                 </pic:pic>
               </a:graphicData>
@@ -17742,9 +17753,9 @@
           <w:noProof/>
         </w:rPr>
         <w:drawing>
-          <wp:inline distT="0" distB="0" distL="0" distR="0" wp14:anchorId="466A1D42" wp14:editId="1657D3E1">
-            <wp:extent cx="5612130" cy="3413125"/>
-            <wp:effectExtent l="0" t="0" r="7620" b="0"/>
+          <wp:inline distT="0" distB="0" distL="0" distR="0" wp14:anchorId="466A1D42" wp14:editId="3D423267">
+            <wp:extent cx="6035239" cy="3670447"/>
+            <wp:effectExtent l="19050" t="19050" r="22860" b="25400"/>
             <wp:docPr id="44" name="Imagen 44"/>
             <wp:cNvGraphicFramePr>
               <a:graphicFrameLocks xmlns:a="http://schemas.openxmlformats.org/drawingml/2006/main" noChangeAspect="1"/>
@@ -17765,11 +17776,16 @@
                   <pic:spPr>
                     <a:xfrm>
                       <a:off x="0" y="0"/>
-                      <a:ext cx="5612130" cy="3413125"/>
+                      <a:ext cx="6039519" cy="3673050"/>
                     </a:xfrm>
                     <a:prstGeom prst="rect">
                       <a:avLst/>
                     </a:prstGeom>
+                    <a:ln>
+                      <a:solidFill>
+                        <a:schemeClr val="tx1"/>
+                      </a:solidFill>
+                    </a:ln>
                   </pic:spPr>
                 </pic:pic>
               </a:graphicData>
@@ -17777,18 +17793,6 @@
           </wp:inline>
         </w:drawing>
       </w:r>
-    </w:p>
-    <w:p>
-      <w:pPr>
-        <w:jc w:val="both"/>
-        <w:rPr>
-          <w:rFonts w:ascii="Arial" w:hAnsi="Arial" w:cs="Arial"/>
-          <w:color w:val="000000" w:themeColor="text1"/>
-          <w:sz w:val="24"/>
-          <w:szCs w:val="24"/>
-          <w:lang w:val="es-ES"/>
-        </w:rPr>
-      </w:pPr>
     </w:p>
     <w:p>
       <w:pPr>
@@ -18331,7 +18335,7 @@
     </w:p>
     <w:p>
       <w:pPr>
-        <w:jc w:val="both"/>
+        <w:jc w:val="center"/>
         <w:rPr>
           <w:rFonts w:ascii="Arial" w:hAnsi="Arial" w:cs="Arial"/>
           <w:color w:val="000000" w:themeColor="text1"/>
@@ -18345,9 +18349,9 @@
           <w:noProof/>
         </w:rPr>
         <w:drawing>
-          <wp:inline distT="0" distB="0" distL="0" distR="0" wp14:anchorId="379338BE" wp14:editId="11573504">
-            <wp:extent cx="5612130" cy="3538220"/>
-            <wp:effectExtent l="0" t="0" r="7620" b="5080"/>
+          <wp:inline distT="0" distB="0" distL="0" distR="0" wp14:anchorId="379338BE" wp14:editId="4D67E9C1">
+            <wp:extent cx="5771268" cy="3638550"/>
+            <wp:effectExtent l="19050" t="19050" r="20320" b="19050"/>
             <wp:docPr id="43" name="Imagen 43"/>
             <wp:cNvGraphicFramePr>
               <a:graphicFrameLocks xmlns:a="http://schemas.openxmlformats.org/drawingml/2006/main" noChangeAspect="1"/>
@@ -18368,11 +18372,16 @@
                   <pic:spPr>
                     <a:xfrm>
                       <a:off x="0" y="0"/>
-                      <a:ext cx="5612130" cy="3538220"/>
+                      <a:ext cx="5774332" cy="3640482"/>
                     </a:xfrm>
                     <a:prstGeom prst="rect">
                       <a:avLst/>
                     </a:prstGeom>
+                    <a:ln>
+                      <a:solidFill>
+                        <a:schemeClr val="tx1"/>
+                      </a:solidFill>
+                    </a:ln>
                   </pic:spPr>
                 </pic:pic>
               </a:graphicData>
@@ -18850,18 +18859,6 @@
     </w:p>
     <w:p>
       <w:pPr>
-        <w:jc w:val="both"/>
-        <w:rPr>
-          <w:rFonts w:ascii="Arial" w:hAnsi="Arial" w:cs="Arial"/>
-          <w:color w:val="000000" w:themeColor="text1"/>
-          <w:sz w:val="24"/>
-          <w:szCs w:val="24"/>
-          <w:lang w:val="es-ES"/>
-        </w:rPr>
-      </w:pPr>
-    </w:p>
-    <w:p>
-      <w:pPr>
         <w:jc w:val="center"/>
         <w:rPr>
           <w:rFonts w:ascii="Arial" w:hAnsi="Arial" w:cs="Arial"/>
@@ -18876,9 +18873,9 @@
           <w:noProof/>
         </w:rPr>
         <w:drawing>
-          <wp:inline distT="0" distB="0" distL="0" distR="0" wp14:anchorId="7E847EA4" wp14:editId="6986A6A9">
-            <wp:extent cx="5612130" cy="3263900"/>
-            <wp:effectExtent l="0" t="0" r="7620" b="0"/>
+          <wp:inline distT="0" distB="0" distL="0" distR="0" wp14:anchorId="7E847EA4" wp14:editId="2E331387">
+            <wp:extent cx="5945525" cy="3457796"/>
+            <wp:effectExtent l="19050" t="19050" r="17145" b="28575"/>
             <wp:docPr id="42" name="Imagen 42"/>
             <wp:cNvGraphicFramePr>
               <a:graphicFrameLocks xmlns:a="http://schemas.openxmlformats.org/drawingml/2006/main" noChangeAspect="1"/>
@@ -18899,11 +18896,16 @@
                   <pic:spPr>
                     <a:xfrm>
                       <a:off x="0" y="0"/>
-                      <a:ext cx="5612130" cy="3263900"/>
+                      <a:ext cx="5951937" cy="3461525"/>
                     </a:xfrm>
                     <a:prstGeom prst="rect">
                       <a:avLst/>
                     </a:prstGeom>
+                    <a:ln>
+                      <a:solidFill>
+                        <a:schemeClr val="tx1"/>
+                      </a:solidFill>
+                    </a:ln>
                   </pic:spPr>
                 </pic:pic>
               </a:graphicData>
@@ -18973,7 +18975,17 @@
           <w:szCs w:val="24"/>
           <w:lang w:val="es-ES"/>
         </w:rPr>
-        <w:t>: Actualizar Historial Clínico</w:t>
+        <w:t>: Actualizar Historial Clínic</w:t>
+      </w:r>
+      <w:r>
+        <w:rPr>
+          <w:rFonts w:ascii="Arial" w:hAnsi="Arial" w:cs="Arial"/>
+          <w:color w:val="000000" w:themeColor="text1"/>
+          <w:sz w:val="24"/>
+          <w:szCs w:val="24"/>
+          <w:lang w:val="es-ES"/>
+        </w:rPr>
+        <w:t>o</w:t>
       </w:r>
     </w:p>
     <w:tbl>
@@ -19259,28 +19271,6 @@
         <w:jc w:val="both"/>
         <w:rPr>
           <w:rFonts w:ascii="Arial" w:hAnsi="Arial" w:cs="Arial"/>
-          <w:color w:val="000000" w:themeColor="text1"/>
-          <w:sz w:val="24"/>
-          <w:szCs w:val="24"/>
-          <w:lang w:val="es-ES"/>
-        </w:rPr>
-      </w:pPr>
-      <w:r>
-        <w:rPr>
-          <w:rFonts w:ascii="Arial" w:hAnsi="Arial" w:cs="Arial"/>
-          <w:color w:val="000000" w:themeColor="text1"/>
-          <w:sz w:val="24"/>
-          <w:szCs w:val="24"/>
-          <w:lang w:val="es-ES"/>
-        </w:rPr>
-        <w:t>CU20: Actualizar Historial Clínico</w:t>
-      </w:r>
-    </w:p>
-    <w:p>
-      <w:pPr>
-        <w:jc w:val="both"/>
-        <w:rPr>
-          <w:rFonts w:ascii="Arial" w:hAnsi="Arial" w:cs="Arial"/>
           <w:b/>
           <w:bCs/>
           <w:color w:val="000000" w:themeColor="text1"/>
@@ -19410,9 +19400,9 @@
           <w:noProof/>
         </w:rPr>
         <w:drawing>
-          <wp:inline distT="0" distB="0" distL="0" distR="0" wp14:anchorId="0BF779AA" wp14:editId="179B9487">
-            <wp:extent cx="5612130" cy="3394710"/>
-            <wp:effectExtent l="0" t="0" r="7620" b="0"/>
+          <wp:inline distT="0" distB="0" distL="0" distR="0" wp14:anchorId="0BF779AA" wp14:editId="7A4F6DFA">
+            <wp:extent cx="5734002" cy="3468429"/>
+            <wp:effectExtent l="19050" t="19050" r="19685" b="17780"/>
             <wp:docPr id="45" name="Imagen 45"/>
             <wp:cNvGraphicFramePr>
               <a:graphicFrameLocks xmlns:a="http://schemas.openxmlformats.org/drawingml/2006/main" noChangeAspect="1"/>
@@ -19433,11 +19423,16 @@
                   <pic:spPr>
                     <a:xfrm>
                       <a:off x="0" y="0"/>
-                      <a:ext cx="5612130" cy="3394710"/>
+                      <a:ext cx="5737391" cy="3470479"/>
                     </a:xfrm>
                     <a:prstGeom prst="rect">
                       <a:avLst/>
                     </a:prstGeom>
+                    <a:ln>
+                      <a:solidFill>
+                        <a:schemeClr val="tx1"/>
+                      </a:solidFill>
+                    </a:ln>
                   </pic:spPr>
                 </pic:pic>
               </a:graphicData>
@@ -19563,7 +19558,27 @@
           <w:lang w:val="es-ES"/>
         </w:rPr>
         <w:lastRenderedPageBreak/>
-        <w:t>CU21- Registro Sistema</w:t>
+        <w:t>CU21</w:t>
+      </w:r>
+      <w:r>
+        <w:rPr>
+          <w:rFonts w:ascii="Arial" w:hAnsi="Arial" w:cs="Arial"/>
+          <w:color w:val="000000" w:themeColor="text1"/>
+          <w:sz w:val="24"/>
+          <w:szCs w:val="24"/>
+          <w:lang w:val="es-ES"/>
+        </w:rPr>
+        <w:t>:</w:t>
+      </w:r>
+      <w:r>
+        <w:rPr>
+          <w:rFonts w:ascii="Arial" w:hAnsi="Arial" w:cs="Arial"/>
+          <w:color w:val="000000" w:themeColor="text1"/>
+          <w:sz w:val="24"/>
+          <w:szCs w:val="24"/>
+          <w:lang w:val="es-ES"/>
+        </w:rPr>
+        <w:t xml:space="preserve"> Registro Sistema</w:t>
       </w:r>
     </w:p>
     <w:tbl>
@@ -19833,88 +19848,7 @@
                 <w:szCs w:val="24"/>
                 <w:lang w:val="es-ES"/>
               </w:rPr>
-              <w:t xml:space="preserve">paciente ingresa a la pagina de inicio y selecciona la opción de registro, </w:t>
-            </w:r>
-            <w:r>
-              <w:rPr>
-                <w:rFonts w:ascii="Arial" w:hAnsi="Arial" w:cs="Arial"/>
-                <w:sz w:val="24"/>
-                <w:szCs w:val="24"/>
-                <w:lang w:val="es-ES"/>
-              </w:rPr>
-              <w:t xml:space="preserve">crea el expediente con </w:t>
-            </w:r>
-            <w:r>
-              <w:rPr>
-                <w:rFonts w:ascii="Arial" w:hAnsi="Arial" w:cs="Arial"/>
-                <w:sz w:val="24"/>
-                <w:szCs w:val="24"/>
-                <w:lang w:val="es-ES"/>
-              </w:rPr>
-              <w:t>su</w:t>
-            </w:r>
-            <w:r>
-              <w:rPr>
-                <w:rFonts w:ascii="Arial" w:hAnsi="Arial" w:cs="Arial"/>
-                <w:sz w:val="24"/>
-                <w:szCs w:val="24"/>
-                <w:lang w:val="es-ES"/>
-              </w:rPr>
-              <w:t xml:space="preserve"> </w:t>
-            </w:r>
-            <w:r>
-              <w:rPr>
-                <w:rFonts w:ascii="Arial" w:hAnsi="Arial" w:cs="Arial"/>
-                <w:sz w:val="24"/>
-                <w:szCs w:val="24"/>
-                <w:lang w:val="es-ES"/>
-              </w:rPr>
-              <w:t>información</w:t>
-            </w:r>
-            <w:r>
-              <w:rPr>
-                <w:rFonts w:ascii="Arial" w:hAnsi="Arial" w:cs="Arial"/>
-                <w:sz w:val="24"/>
-                <w:szCs w:val="24"/>
-                <w:lang w:val="es-ES"/>
-              </w:rPr>
-              <w:t>, captura el nombr</w:t>
-            </w:r>
-            <w:r>
-              <w:rPr>
-                <w:rFonts w:ascii="Arial" w:hAnsi="Arial" w:cs="Arial"/>
-                <w:sz w:val="24"/>
-                <w:szCs w:val="24"/>
-                <w:lang w:val="es-ES"/>
-              </w:rPr>
-              <w:t>e</w:t>
-            </w:r>
-            <w:r>
-              <w:rPr>
-                <w:rFonts w:ascii="Arial" w:hAnsi="Arial" w:cs="Arial"/>
-                <w:sz w:val="24"/>
-                <w:szCs w:val="24"/>
-                <w:lang w:val="es-ES"/>
-              </w:rPr>
-              <w:t>, dirección, fecha de nacimiento, información de contacto</w:t>
-            </w:r>
-            <w:r>
-              <w:rPr>
-                <w:rFonts w:ascii="Arial" w:hAnsi="Arial" w:cs="Arial"/>
-                <w:sz w:val="24"/>
-                <w:szCs w:val="24"/>
-                <w:lang w:val="es-ES"/>
-              </w:rPr>
-              <w:t>, usuario y contraseña</w:t>
-            </w:r>
-            <w:r>
-              <w:rPr>
-                <w:rFonts w:ascii="Arial" w:hAnsi="Arial" w:cs="Arial"/>
-                <w:sz w:val="24"/>
-                <w:szCs w:val="24"/>
-                <w:lang w:val="es-ES"/>
-              </w:rPr>
-              <w:t>.</w:t>
+              <w:t>paciente ingresa a la pagina de inicio y selecciona la opción de registro, crea el expediente con su información, captura el nombre, dirección, fecha de nacimiento, información de contacto, usuario y contraseña.</w:t>
             </w:r>
           </w:p>
         </w:tc>
@@ -19925,25 +19859,49 @@
         <w:jc w:val="both"/>
         <w:rPr>
           <w:rFonts w:ascii="Arial" w:hAnsi="Arial" w:cs="Arial"/>
-          <w:b/>
-          <w:bCs/>
+          <w:color w:val="000000" w:themeColor="text1"/>
+          <w:sz w:val="24"/>
+          <w:szCs w:val="24"/>
+          <w:lang w:val="es-ES"/>
+        </w:rPr>
+      </w:pPr>
+    </w:p>
+    <w:p>
+      <w:pPr>
+        <w:jc w:val="both"/>
+        <w:rPr>
+          <w:rFonts w:ascii="Arial" w:hAnsi="Arial" w:cs="Arial"/>
+          <w:b/>
+          <w:bCs/>
+          <w:color w:val="000000" w:themeColor="text1"/>
+          <w:sz w:val="24"/>
+          <w:szCs w:val="24"/>
+          <w:lang w:val="es-ES"/>
+        </w:rPr>
+      </w:pPr>
+      <w:r>
+        <w:rPr>
+          <w:rFonts w:ascii="Arial" w:hAnsi="Arial" w:cs="Arial"/>
+          <w:b/>
+          <w:bCs/>
+          <w:color w:val="000000" w:themeColor="text1"/>
           <w:sz w:val="24"/>
           <w:szCs w:val="24"/>
           <w:u w:val="single"/>
-        </w:rPr>
-      </w:pPr>
-    </w:p>
-    <w:p>
-      <w:pPr>
-        <w:jc w:val="both"/>
-        <w:rPr>
-          <w:rFonts w:ascii="Arial" w:hAnsi="Arial" w:cs="Arial"/>
-          <w:color w:val="000000" w:themeColor="text1"/>
-          <w:sz w:val="24"/>
-          <w:szCs w:val="24"/>
-          <w:lang w:val="es-ES"/>
-        </w:rPr>
-      </w:pPr>
+          <w:lang w:val="es-ES"/>
+        </w:rPr>
+        <w:t>Anexo:</w:t>
+      </w:r>
+      <w:r>
+        <w:rPr>
+          <w:rFonts w:ascii="Arial" w:hAnsi="Arial" w:cs="Arial"/>
+          <w:color w:val="000000" w:themeColor="text1"/>
+          <w:sz w:val="24"/>
+          <w:szCs w:val="24"/>
+          <w:lang w:val="es-ES"/>
+        </w:rPr>
+        <w:t xml:space="preserve"> </w:t>
+      </w:r>
       <w:r>
         <w:rPr>
           <w:rFonts w:ascii="Arial" w:hAnsi="Arial" w:cs="Arial"/>
@@ -19954,161 +19912,86 @@
         </w:rPr>
         <w:t>CU21- Registro Sistema</w:t>
       </w:r>
-    </w:p>
-    <w:p>
-      <w:pPr>
-        <w:jc w:val="both"/>
-        <w:rPr>
-          <w:rFonts w:ascii="Arial" w:hAnsi="Arial" w:cs="Arial"/>
-          <w:b/>
-          <w:bCs/>
-          <w:color w:val="000000" w:themeColor="text1"/>
-          <w:sz w:val="24"/>
-          <w:szCs w:val="24"/>
-          <w:lang w:val="es-ES"/>
-        </w:rPr>
-      </w:pPr>
-      <w:r>
-        <w:rPr>
-          <w:rFonts w:ascii="Arial" w:hAnsi="Arial" w:cs="Arial"/>
-          <w:b/>
-          <w:bCs/>
-          <w:color w:val="000000" w:themeColor="text1"/>
+      <w:r>
+        <w:rPr>
+          <w:rFonts w:ascii="Arial" w:hAnsi="Arial" w:cs="Arial"/>
+          <w:color w:val="000000" w:themeColor="text1"/>
+          <w:sz w:val="24"/>
+          <w:szCs w:val="24"/>
+          <w:lang w:val="es-ES"/>
+        </w:rPr>
+        <w:t xml:space="preserve"> </w:t>
+      </w:r>
+      <w:r>
+        <w:rPr>
+          <w:rFonts w:ascii="Arial" w:hAnsi="Arial" w:cs="Arial"/>
+          <w:color w:val="000000" w:themeColor="text1"/>
+          <w:sz w:val="24"/>
+          <w:szCs w:val="24"/>
+          <w:lang w:val="es-ES"/>
+        </w:rPr>
+        <w:t xml:space="preserve">en la </w:t>
+      </w:r>
+      <w:r>
+        <w:rPr>
+          <w:rFonts w:ascii="Arial" w:hAnsi="Arial" w:cs="Arial"/>
+          <w:b/>
+          <w:bCs/>
+          <w:color w:val="000000" w:themeColor="text1"/>
+          <w:sz w:val="24"/>
+          <w:szCs w:val="24"/>
+          <w:lang w:val="es-ES"/>
+        </w:rPr>
+        <w:t>H</w:t>
+      </w:r>
+      <w:r>
+        <w:rPr>
+          <w:rFonts w:ascii="Arial" w:hAnsi="Arial" w:cs="Arial"/>
+          <w:b/>
+          <w:bCs/>
+          <w:color w:val="000000" w:themeColor="text1"/>
+          <w:sz w:val="24"/>
+          <w:szCs w:val="24"/>
+          <w:lang w:val="es-ES"/>
+        </w:rPr>
+        <w:t xml:space="preserve">erramienta Enterprise </w:t>
+      </w:r>
+      <w:proofErr w:type="spellStart"/>
+      <w:r>
+        <w:rPr>
+          <w:rFonts w:ascii="Arial" w:hAnsi="Arial" w:cs="Arial"/>
+          <w:b/>
+          <w:bCs/>
+          <w:color w:val="000000" w:themeColor="text1"/>
+          <w:sz w:val="24"/>
+          <w:szCs w:val="24"/>
+          <w:lang w:val="es-ES"/>
+        </w:rPr>
+        <w:t>Architect</w:t>
+      </w:r>
+      <w:proofErr w:type="spellEnd"/>
+    </w:p>
+    <w:p>
+      <w:pPr>
+        <w:jc w:val="center"/>
+        <w:rPr>
+          <w:rFonts w:ascii="Arial" w:hAnsi="Arial" w:cs="Arial"/>
+          <w:b/>
+          <w:bCs/>
           <w:sz w:val="24"/>
           <w:szCs w:val="24"/>
           <w:u w:val="single"/>
           <w:lang w:val="es-ES"/>
         </w:rPr>
-        <w:t>Anexo:</w:t>
-      </w:r>
-      <w:r>
-        <w:rPr>
-          <w:rFonts w:ascii="Arial" w:hAnsi="Arial" w:cs="Arial"/>
-          <w:color w:val="000000" w:themeColor="text1"/>
-          <w:sz w:val="24"/>
-          <w:szCs w:val="24"/>
-          <w:lang w:val="es-ES"/>
-        </w:rPr>
-        <w:t xml:space="preserve"> </w:t>
-      </w:r>
-      <w:r>
-        <w:rPr>
-          <w:rFonts w:ascii="Arial" w:hAnsi="Arial" w:cs="Arial"/>
-          <w:color w:val="000000" w:themeColor="text1"/>
-          <w:sz w:val="24"/>
-          <w:szCs w:val="24"/>
-          <w:lang w:val="es-ES"/>
-        </w:rPr>
-        <w:t>CU21- Registro Sistema</w:t>
-      </w:r>
-      <w:r>
-        <w:rPr>
-          <w:rFonts w:ascii="Arial" w:hAnsi="Arial" w:cs="Arial"/>
-          <w:color w:val="000000" w:themeColor="text1"/>
-          <w:sz w:val="24"/>
-          <w:szCs w:val="24"/>
-          <w:lang w:val="es-ES"/>
-        </w:rPr>
-        <w:t xml:space="preserve"> </w:t>
-      </w:r>
-      <w:r>
-        <w:rPr>
-          <w:rFonts w:ascii="Arial" w:hAnsi="Arial" w:cs="Arial"/>
-          <w:color w:val="000000" w:themeColor="text1"/>
-          <w:sz w:val="24"/>
-          <w:szCs w:val="24"/>
-          <w:lang w:val="es-ES"/>
-        </w:rPr>
-        <w:t xml:space="preserve">en la </w:t>
-      </w:r>
-      <w:r>
-        <w:rPr>
-          <w:rFonts w:ascii="Arial" w:hAnsi="Arial" w:cs="Arial"/>
-          <w:b/>
-          <w:bCs/>
-          <w:color w:val="000000" w:themeColor="text1"/>
-          <w:sz w:val="24"/>
-          <w:szCs w:val="24"/>
-          <w:lang w:val="es-ES"/>
-        </w:rPr>
-        <w:t>H</w:t>
-      </w:r>
-      <w:r>
-        <w:rPr>
-          <w:rFonts w:ascii="Arial" w:hAnsi="Arial" w:cs="Arial"/>
-          <w:b/>
-          <w:bCs/>
-          <w:color w:val="000000" w:themeColor="text1"/>
-          <w:sz w:val="24"/>
-          <w:szCs w:val="24"/>
-          <w:lang w:val="es-ES"/>
-        </w:rPr>
-        <w:t xml:space="preserve">erramienta Enterprise </w:t>
-      </w:r>
-      <w:proofErr w:type="spellStart"/>
-      <w:r>
-        <w:rPr>
-          <w:rFonts w:ascii="Arial" w:hAnsi="Arial" w:cs="Arial"/>
-          <w:b/>
-          <w:bCs/>
-          <w:color w:val="000000" w:themeColor="text1"/>
-          <w:sz w:val="24"/>
-          <w:szCs w:val="24"/>
-          <w:lang w:val="es-ES"/>
-        </w:rPr>
-        <w:t>Architect</w:t>
-      </w:r>
-      <w:proofErr w:type="spellEnd"/>
-    </w:p>
-    <w:p>
-      <w:pPr>
-        <w:jc w:val="center"/>
-        <w:rPr>
-          <w:rFonts w:ascii="Arial" w:hAnsi="Arial" w:cs="Arial"/>
-          <w:b/>
-          <w:bCs/>
-          <w:sz w:val="24"/>
-          <w:szCs w:val="24"/>
-          <w:u w:val="single"/>
-          <w:lang w:val="es-ES"/>
-        </w:rPr>
-      </w:pPr>
-    </w:p>
-    <w:p>
-      <w:pPr>
-        <w:jc w:val="center"/>
-        <w:rPr>
-          <w:rFonts w:ascii="Arial" w:hAnsi="Arial" w:cs="Arial"/>
-          <w:b/>
-          <w:bCs/>
-          <w:sz w:val="24"/>
-          <w:szCs w:val="24"/>
-          <w:u w:val="single"/>
-          <w:lang w:val="es-ES"/>
-        </w:rPr>
-      </w:pPr>
-    </w:p>
-    <w:p>
-      <w:pPr>
-        <w:jc w:val="both"/>
-        <w:rPr>
-          <w:rFonts w:ascii="Arial" w:hAnsi="Arial" w:cs="Arial"/>
-          <w:b/>
-          <w:bCs/>
-          <w:sz w:val="24"/>
-          <w:szCs w:val="24"/>
-          <w:u w:val="single"/>
-          <w:lang w:val="es-ES"/>
-        </w:rPr>
       </w:pPr>
       <w:r>
         <w:rPr>
           <w:noProof/>
         </w:rPr>
         <w:drawing>
-          <wp:inline distT="0" distB="0" distL="0" distR="0" wp14:anchorId="7F2998E6" wp14:editId="358D8734">
-            <wp:extent cx="5612130" cy="3313430"/>
-            <wp:effectExtent l="0" t="0" r="7620" b="1270"/>
+          <wp:inline distT="0" distB="0" distL="0" distR="0" wp14:anchorId="7F2998E6" wp14:editId="5407C938">
+            <wp:extent cx="5796959" cy="3422554"/>
+            <wp:effectExtent l="19050" t="19050" r="13335" b="26035"/>
             <wp:docPr id="46" name="Imagen 46"/>
             <wp:cNvGraphicFramePr>
               <a:graphicFrameLocks xmlns:a="http://schemas.openxmlformats.org/drawingml/2006/main" noChangeAspect="1"/>
@@ -20129,11 +20012,16 @@
                   <pic:spPr>
                     <a:xfrm>
                       <a:off x="0" y="0"/>
-                      <a:ext cx="5612130" cy="3313430"/>
+                      <a:ext cx="5802568" cy="3425866"/>
                     </a:xfrm>
                     <a:prstGeom prst="rect">
                       <a:avLst/>
                     </a:prstGeom>
+                    <a:ln>
+                      <a:solidFill>
+                        <a:schemeClr val="tx1"/>
+                      </a:solidFill>
+                    </a:ln>
                   </pic:spPr>
                 </pic:pic>
               </a:graphicData>
@@ -20141,6 +20029,48 @@
           </wp:inline>
         </w:drawing>
       </w:r>
+    </w:p>
+    <w:p>
+      <w:pPr>
+        <w:jc w:val="both"/>
+        <w:rPr>
+          <w:rFonts w:ascii="Arial" w:hAnsi="Arial" w:cs="Arial"/>
+          <w:b/>
+          <w:bCs/>
+          <w:sz w:val="24"/>
+          <w:szCs w:val="24"/>
+          <w:u w:val="single"/>
+          <w:lang w:val="es-ES"/>
+        </w:rPr>
+      </w:pPr>
+    </w:p>
+    <w:p>
+      <w:pPr>
+        <w:jc w:val="both"/>
+        <w:rPr>
+          <w:rFonts w:ascii="Arial" w:hAnsi="Arial" w:cs="Arial"/>
+          <w:b/>
+          <w:bCs/>
+          <w:sz w:val="24"/>
+          <w:szCs w:val="24"/>
+          <w:u w:val="single"/>
+          <w:lang w:val="es-ES"/>
+        </w:rPr>
+      </w:pPr>
+    </w:p>
+    <w:p>
+      <w:pPr>
+        <w:jc w:val="both"/>
+        <w:rPr>
+          <w:rFonts w:ascii="Arial" w:hAnsi="Arial" w:cs="Arial"/>
+          <w:b/>
+          <w:bCs/>
+          <w:sz w:val="24"/>
+          <w:szCs w:val="24"/>
+          <w:u w:val="single"/>
+          <w:lang w:val="es-ES"/>
+        </w:rPr>
+      </w:pPr>
     </w:p>
     <w:p>
       <w:pPr>

</xml_diff>

<commit_message>
Agregando detalles extras a los CU
</commit_message>
<xml_diff>
--- a/DentiSmart.Documentacion/Casos de uso.docx
+++ b/DentiSmart.Documentacion/Casos de uso.docx
@@ -14939,6 +14939,7 @@
     </w:tbl>
     <w:p>
       <w:pPr>
+        <w:jc w:val="both"/>
         <w:rPr>
           <w:rFonts w:ascii="Arial" w:hAnsi="Arial" w:cs="Arial"/>
           <w:b/>
@@ -14947,22 +14948,6 @@
           <w:sz w:val="24"/>
           <w:szCs w:val="24"/>
           <w:u w:val="single"/>
-          <w:lang w:val="es-ES"/>
-        </w:rPr>
-      </w:pPr>
-    </w:p>
-    <w:p>
-      <w:pPr>
-        <w:jc w:val="both"/>
-        <w:rPr>
-          <w:rFonts w:ascii="Arial" w:hAnsi="Arial" w:cs="Arial"/>
-          <w:b/>
-          <w:bCs/>
-          <w:color w:val="000000" w:themeColor="text1"/>
-          <w:sz w:val="24"/>
-          <w:szCs w:val="24"/>
-          <w:u w:val="single"/>
-          <w:lang w:val="es-ES"/>
         </w:rPr>
       </w:pPr>
     </w:p>
@@ -15331,6 +15316,15 @@
               </w:rPr>
               <w:t xml:space="preserve">Nombre: </w:t>
             </w:r>
+            <w:r>
+              <w:rPr>
+                <w:rFonts w:ascii="Arial" w:hAnsi="Arial" w:cs="Arial"/>
+                <w:sz w:val="24"/>
+                <w:szCs w:val="24"/>
+                <w:lang w:val="es-ES"/>
+              </w:rPr>
+              <w:t>Editar Paciente</w:t>
+            </w:r>
           </w:p>
           <w:p>
             <w:pPr>
@@ -15839,6 +15833,15 @@
               </w:rPr>
               <w:t xml:space="preserve">Nombre: </w:t>
             </w:r>
+            <w:r>
+              <w:rPr>
+                <w:rFonts w:ascii="Arial" w:hAnsi="Arial" w:cs="Arial"/>
+                <w:sz w:val="24"/>
+                <w:szCs w:val="24"/>
+                <w:lang w:val="es-ES"/>
+              </w:rPr>
+              <w:t>Eliminar Paciente</w:t>
+            </w:r>
           </w:p>
           <w:p>
             <w:pPr>
@@ -16356,6 +16359,15 @@
               </w:rPr>
               <w:t xml:space="preserve">Nombre: </w:t>
             </w:r>
+            <w:r>
+              <w:rPr>
+                <w:rFonts w:ascii="Arial" w:hAnsi="Arial" w:cs="Arial"/>
+                <w:sz w:val="24"/>
+                <w:szCs w:val="24"/>
+                <w:lang w:val="es-ES"/>
+              </w:rPr>
+              <w:t>Modificar Inventario</w:t>
+            </w:r>
           </w:p>
           <w:p>
             <w:pPr>
@@ -16874,6 +16886,15 @@
               </w:rPr>
               <w:t xml:space="preserve">Nombre: </w:t>
             </w:r>
+            <w:r>
+              <w:rPr>
+                <w:rFonts w:ascii="Arial" w:hAnsi="Arial" w:cs="Arial"/>
+                <w:sz w:val="24"/>
+                <w:szCs w:val="24"/>
+                <w:lang w:val="es-ES"/>
+              </w:rPr>
+              <w:t>Eliminar Inventario</w:t>
+            </w:r>
           </w:p>
           <w:p>
             <w:pPr>
@@ -17383,6 +17404,15 @@
               </w:rPr>
               <w:t xml:space="preserve">Nombre: </w:t>
             </w:r>
+            <w:r>
+              <w:rPr>
+                <w:rFonts w:ascii="Arial" w:hAnsi="Arial" w:cs="Arial"/>
+                <w:sz w:val="24"/>
+                <w:szCs w:val="24"/>
+                <w:lang w:val="es-ES"/>
+              </w:rPr>
+              <w:t>Registrar Consultorio</w:t>
+            </w:r>
           </w:p>
           <w:p>
             <w:pPr>
@@ -17988,6 +18018,15 @@
               </w:rPr>
               <w:t xml:space="preserve">Nombre: </w:t>
             </w:r>
+            <w:r>
+              <w:rPr>
+                <w:rFonts w:ascii="Arial" w:hAnsi="Arial" w:cs="Arial"/>
+                <w:sz w:val="24"/>
+                <w:szCs w:val="24"/>
+                <w:lang w:val="es-ES"/>
+              </w:rPr>
+              <w:t>Editar Consultorio</w:t>
+            </w:r>
           </w:p>
           <w:p>
             <w:pPr>
@@ -18521,6 +18560,15 @@
               </w:rPr>
               <w:t xml:space="preserve">Nombre: </w:t>
             </w:r>
+            <w:r>
+              <w:rPr>
+                <w:rFonts w:ascii="Arial" w:hAnsi="Arial" w:cs="Arial"/>
+                <w:sz w:val="24"/>
+                <w:szCs w:val="24"/>
+                <w:lang w:val="es-ES"/>
+              </w:rPr>
+              <w:t>Eliminar Consultorio</w:t>
+            </w:r>
           </w:p>
           <w:p>
             <w:pPr>
@@ -19063,6 +19111,15 @@
               </w:rPr>
               <w:t xml:space="preserve">Nombre: </w:t>
             </w:r>
+            <w:r>
+              <w:rPr>
+                <w:rFonts w:ascii="Arial" w:hAnsi="Arial" w:cs="Arial"/>
+                <w:sz w:val="24"/>
+                <w:szCs w:val="24"/>
+                <w:lang w:val="es-ES"/>
+              </w:rPr>
+              <w:t>Actualizar Historial Clínico</w:t>
+            </w:r>
           </w:p>
           <w:p>
             <w:pPr>
@@ -19628,7 +19685,16 @@
                 <w:szCs w:val="24"/>
                 <w:lang w:val="es-ES"/>
               </w:rPr>
-              <w:t xml:space="preserve"> 20</w:t>
+              <w:t xml:space="preserve"> 2</w:t>
+            </w:r>
+            <w:r>
+              <w:rPr>
+                <w:rFonts w:ascii="Arial" w:hAnsi="Arial" w:cs="Arial"/>
+                <w:sz w:val="24"/>
+                <w:szCs w:val="24"/>
+                <w:lang w:val="es-ES"/>
+              </w:rPr>
+              <w:t>1</w:t>
             </w:r>
           </w:p>
         </w:tc>
@@ -19655,6 +19721,15 @@
                 <w:lang w:val="es-ES"/>
               </w:rPr>
               <w:t xml:space="preserve">Nombre: </w:t>
+            </w:r>
+            <w:r>
+              <w:rPr>
+                <w:rFonts w:ascii="Arial" w:hAnsi="Arial" w:cs="Arial"/>
+                <w:sz w:val="24"/>
+                <w:szCs w:val="24"/>
+                <w:lang w:val="es-ES"/>
+              </w:rPr>
+              <w:t>Registro Sistema</w:t>
             </w:r>
           </w:p>
           <w:p>

</xml_diff>

<commit_message>
Agregando capturas de Interfaces completas
</commit_message>
<xml_diff>
--- a/DentiSmart.Documentacion/Casos de uso.docx
+++ b/DentiSmart.Documentacion/Casos de uso.docx
@@ -5418,7 +5418,6 @@
               </w:rPr>
             </w:pPr>
             <w:proofErr w:type="spellStart"/>
-            <w:proofErr w:type="gramStart"/>
             <w:r>
               <w:rPr>
                 <w:rFonts w:ascii="Arial" w:hAnsi="Arial" w:cs="Arial"/>
@@ -5429,7 +5428,6 @@
               <w:t>Pre-condiciones</w:t>
             </w:r>
             <w:proofErr w:type="spellEnd"/>
-            <w:proofErr w:type="gramEnd"/>
           </w:p>
           <w:p>
             <w:pPr>
@@ -5618,7 +5616,6 @@
               </w:rPr>
             </w:pPr>
             <w:proofErr w:type="spellStart"/>
-            <w:proofErr w:type="gramStart"/>
             <w:r>
               <w:rPr>
                 <w:rFonts w:ascii="Arial" w:hAnsi="Arial" w:cs="Arial"/>
@@ -5629,7 +5626,6 @@
               <w:t>Post-condiciones</w:t>
             </w:r>
             <w:proofErr w:type="spellEnd"/>
-            <w:proofErr w:type="gramEnd"/>
           </w:p>
           <w:p>
             <w:pPr>
@@ -12373,7 +12369,6 @@
               </w:rPr>
             </w:pPr>
             <w:proofErr w:type="spellStart"/>
-            <w:proofErr w:type="gramStart"/>
             <w:r>
               <w:rPr>
                 <w:rFonts w:ascii="Arial" w:hAnsi="Arial" w:cs="Arial"/>
@@ -12384,7 +12379,6 @@
               <w:t>Pre-condiciones</w:t>
             </w:r>
             <w:proofErr w:type="spellEnd"/>
-            <w:proofErr w:type="gramEnd"/>
           </w:p>
           <w:p>
             <w:pPr>
@@ -12469,7 +12463,6 @@
               </w:rPr>
             </w:pPr>
             <w:proofErr w:type="spellStart"/>
-            <w:proofErr w:type="gramStart"/>
             <w:r>
               <w:rPr>
                 <w:rFonts w:ascii="Arial" w:hAnsi="Arial" w:cs="Arial"/>
@@ -12480,7 +12473,6 @@
               <w:t>Post-condiciones</w:t>
             </w:r>
             <w:proofErr w:type="spellEnd"/>
-            <w:proofErr w:type="gramEnd"/>
           </w:p>
           <w:p>
             <w:pPr>
@@ -13654,7 +13646,6 @@
               </w:rPr>
             </w:pPr>
             <w:proofErr w:type="spellStart"/>
-            <w:proofErr w:type="gramStart"/>
             <w:r>
               <w:rPr>
                 <w:rFonts w:ascii="Arial" w:hAnsi="Arial" w:cs="Arial"/>
@@ -13665,7 +13656,6 @@
               <w:t>Pre-condiciones</w:t>
             </w:r>
             <w:proofErr w:type="spellEnd"/>
-            <w:proofErr w:type="gramEnd"/>
           </w:p>
           <w:p>
             <w:pPr>
@@ -13717,7 +13707,6 @@
               </w:rPr>
             </w:pPr>
             <w:proofErr w:type="spellStart"/>
-            <w:proofErr w:type="gramStart"/>
             <w:r>
               <w:rPr>
                 <w:rFonts w:ascii="Arial" w:hAnsi="Arial" w:cs="Arial"/>
@@ -13728,7 +13717,6 @@
               <w:t>Post-condiciones</w:t>
             </w:r>
             <w:proofErr w:type="spellEnd"/>
-            <w:proofErr w:type="gramEnd"/>
           </w:p>
           <w:p>
             <w:pPr>
@@ -23675,6 +23663,1426 @@
           <w:lang w:val="es-ES"/>
         </w:rPr>
       </w:pPr>
+      <w:r>
+        <w:rPr>
+          <w:rFonts w:ascii="Arial" w:hAnsi="Arial" w:cs="Arial"/>
+          <w:b/>
+          <w:bCs/>
+          <w:sz w:val="24"/>
+          <w:szCs w:val="24"/>
+          <w:lang w:val="es-ES"/>
+        </w:rPr>
+        <w:t xml:space="preserve">Interfaz </w:t>
+      </w:r>
+      <w:r>
+        <w:rPr>
+          <w:rFonts w:ascii="Arial" w:hAnsi="Arial" w:cs="Arial"/>
+          <w:b/>
+          <w:bCs/>
+          <w:sz w:val="24"/>
+          <w:szCs w:val="24"/>
+          <w:lang w:val="es-ES"/>
+        </w:rPr>
+        <w:t>1</w:t>
+      </w:r>
+      <w:r>
+        <w:rPr>
+          <w:rFonts w:ascii="Arial" w:hAnsi="Arial" w:cs="Arial"/>
+          <w:b/>
+          <w:bCs/>
+          <w:sz w:val="24"/>
+          <w:szCs w:val="24"/>
+          <w:lang w:val="es-ES"/>
+        </w:rPr>
+        <w:t>2</w:t>
+      </w:r>
+      <w:r>
+        <w:rPr>
+          <w:rFonts w:ascii="Arial" w:hAnsi="Arial" w:cs="Arial"/>
+          <w:b/>
+          <w:bCs/>
+          <w:sz w:val="24"/>
+          <w:szCs w:val="24"/>
+          <w:lang w:val="es-ES"/>
+        </w:rPr>
+        <w:t xml:space="preserve"> – Registrar </w:t>
+      </w:r>
+      <w:r>
+        <w:rPr>
+          <w:rFonts w:ascii="Arial" w:hAnsi="Arial" w:cs="Arial"/>
+          <w:b/>
+          <w:bCs/>
+          <w:sz w:val="24"/>
+          <w:szCs w:val="24"/>
+          <w:lang w:val="es-ES"/>
+        </w:rPr>
+        <w:t>Paciente</w:t>
+      </w:r>
+    </w:p>
+    <w:p>
+      <w:pPr>
+        <w:jc w:val="both"/>
+        <w:rPr>
+          <w:rFonts w:ascii="Arial" w:hAnsi="Arial" w:cs="Arial"/>
+          <w:b/>
+          <w:bCs/>
+          <w:sz w:val="24"/>
+          <w:szCs w:val="24"/>
+          <w:lang w:val="es-ES"/>
+        </w:rPr>
+      </w:pPr>
+      <w:r>
+        <w:rPr>
+          <w:noProof/>
+        </w:rPr>
+        <w:drawing>
+          <wp:inline distT="0" distB="0" distL="0" distR="0" wp14:anchorId="14E8AFAC" wp14:editId="1379D5CA">
+            <wp:extent cx="3359063" cy="3434080"/>
+            <wp:effectExtent l="0" t="0" r="0" b="0"/>
+            <wp:docPr id="7" name="Imagen 7"/>
+            <wp:cNvGraphicFramePr>
+              <a:graphicFrameLocks xmlns:a="http://schemas.openxmlformats.org/drawingml/2006/main" noChangeAspect="1"/>
+            </wp:cNvGraphicFramePr>
+            <a:graphic xmlns:a="http://schemas.openxmlformats.org/drawingml/2006/main">
+              <a:graphicData uri="http://schemas.openxmlformats.org/drawingml/2006/picture">
+                <pic:pic xmlns:pic="http://schemas.openxmlformats.org/drawingml/2006/picture">
+                  <pic:nvPicPr>
+                    <pic:cNvPr id="1" name=""/>
+                    <pic:cNvPicPr/>
+                  </pic:nvPicPr>
+                  <pic:blipFill>
+                    <a:blip r:embed="rId39"/>
+                    <a:stretch>
+                      <a:fillRect/>
+                    </a:stretch>
+                  </pic:blipFill>
+                  <pic:spPr>
+                    <a:xfrm>
+                      <a:off x="0" y="0"/>
+                      <a:ext cx="3367187" cy="3442386"/>
+                    </a:xfrm>
+                    <a:prstGeom prst="rect">
+                      <a:avLst/>
+                    </a:prstGeom>
+                  </pic:spPr>
+                </pic:pic>
+              </a:graphicData>
+            </a:graphic>
+          </wp:inline>
+        </w:drawing>
+      </w:r>
+    </w:p>
+    <w:p>
+      <w:pPr>
+        <w:jc w:val="both"/>
+        <w:rPr>
+          <w:rFonts w:ascii="Arial" w:hAnsi="Arial" w:cs="Arial"/>
+          <w:b/>
+          <w:bCs/>
+          <w:sz w:val="24"/>
+          <w:szCs w:val="24"/>
+          <w:lang w:val="es-ES"/>
+        </w:rPr>
+      </w:pPr>
+      <w:r>
+        <w:rPr>
+          <w:rFonts w:ascii="Arial" w:hAnsi="Arial" w:cs="Arial"/>
+          <w:b/>
+          <w:bCs/>
+          <w:sz w:val="24"/>
+          <w:szCs w:val="24"/>
+          <w:lang w:val="es-ES"/>
+        </w:rPr>
+        <w:lastRenderedPageBreak/>
+        <w:t xml:space="preserve">Interfaz </w:t>
+      </w:r>
+      <w:r>
+        <w:rPr>
+          <w:rFonts w:ascii="Arial" w:hAnsi="Arial" w:cs="Arial"/>
+          <w:b/>
+          <w:bCs/>
+          <w:sz w:val="24"/>
+          <w:szCs w:val="24"/>
+          <w:lang w:val="es-ES"/>
+        </w:rPr>
+        <w:t>1</w:t>
+      </w:r>
+      <w:r>
+        <w:rPr>
+          <w:rFonts w:ascii="Arial" w:hAnsi="Arial" w:cs="Arial"/>
+          <w:b/>
+          <w:bCs/>
+          <w:sz w:val="24"/>
+          <w:szCs w:val="24"/>
+          <w:lang w:val="es-ES"/>
+        </w:rPr>
+        <w:t>3</w:t>
+      </w:r>
+      <w:r>
+        <w:rPr>
+          <w:rFonts w:ascii="Arial" w:hAnsi="Arial" w:cs="Arial"/>
+          <w:b/>
+          <w:bCs/>
+          <w:sz w:val="24"/>
+          <w:szCs w:val="24"/>
+          <w:lang w:val="es-ES"/>
+        </w:rPr>
+        <w:t xml:space="preserve"> – </w:t>
+      </w:r>
+      <w:r>
+        <w:rPr>
+          <w:rFonts w:ascii="Arial" w:hAnsi="Arial" w:cs="Arial"/>
+          <w:b/>
+          <w:bCs/>
+          <w:sz w:val="24"/>
+          <w:szCs w:val="24"/>
+          <w:lang w:val="es-ES"/>
+        </w:rPr>
+        <w:t>Editar</w:t>
+      </w:r>
+      <w:r>
+        <w:rPr>
+          <w:rFonts w:ascii="Arial" w:hAnsi="Arial" w:cs="Arial"/>
+          <w:b/>
+          <w:bCs/>
+          <w:sz w:val="24"/>
+          <w:szCs w:val="24"/>
+          <w:lang w:val="es-ES"/>
+        </w:rPr>
+        <w:t xml:space="preserve"> Paciente</w:t>
+      </w:r>
+    </w:p>
+    <w:p>
+      <w:pPr>
+        <w:jc w:val="both"/>
+        <w:rPr>
+          <w:rFonts w:ascii="Arial" w:hAnsi="Arial" w:cs="Arial"/>
+          <w:b/>
+          <w:bCs/>
+          <w:sz w:val="24"/>
+          <w:szCs w:val="24"/>
+          <w:lang w:val="es-ES"/>
+        </w:rPr>
+      </w:pPr>
+      <w:r>
+        <w:rPr>
+          <w:noProof/>
+        </w:rPr>
+        <w:drawing>
+          <wp:inline distT="0" distB="0" distL="0" distR="0" wp14:anchorId="5921B46E" wp14:editId="7D13BC6B">
+            <wp:extent cx="3524250" cy="4686300"/>
+            <wp:effectExtent l="0" t="0" r="0" b="0"/>
+            <wp:docPr id="27" name="Imagen 27"/>
+            <wp:cNvGraphicFramePr>
+              <a:graphicFrameLocks xmlns:a="http://schemas.openxmlformats.org/drawingml/2006/main" noChangeAspect="1"/>
+            </wp:cNvGraphicFramePr>
+            <a:graphic xmlns:a="http://schemas.openxmlformats.org/drawingml/2006/main">
+              <a:graphicData uri="http://schemas.openxmlformats.org/drawingml/2006/picture">
+                <pic:pic xmlns:pic="http://schemas.openxmlformats.org/drawingml/2006/picture">
+                  <pic:nvPicPr>
+                    <pic:cNvPr id="1" name=""/>
+                    <pic:cNvPicPr/>
+                  </pic:nvPicPr>
+                  <pic:blipFill>
+                    <a:blip r:embed="rId40"/>
+                    <a:stretch>
+                      <a:fillRect/>
+                    </a:stretch>
+                  </pic:blipFill>
+                  <pic:spPr>
+                    <a:xfrm>
+                      <a:off x="0" y="0"/>
+                      <a:ext cx="3524250" cy="4686300"/>
+                    </a:xfrm>
+                    <a:prstGeom prst="rect">
+                      <a:avLst/>
+                    </a:prstGeom>
+                  </pic:spPr>
+                </pic:pic>
+              </a:graphicData>
+            </a:graphic>
+          </wp:inline>
+        </w:drawing>
+      </w:r>
+    </w:p>
+    <w:p>
+      <w:pPr>
+        <w:jc w:val="both"/>
+        <w:rPr>
+          <w:rFonts w:ascii="Arial" w:hAnsi="Arial" w:cs="Arial"/>
+          <w:b/>
+          <w:bCs/>
+          <w:sz w:val="24"/>
+          <w:szCs w:val="24"/>
+          <w:lang w:val="es-ES"/>
+        </w:rPr>
+      </w:pPr>
+      <w:r>
+        <w:rPr>
+          <w:rFonts w:ascii="Arial" w:hAnsi="Arial" w:cs="Arial"/>
+          <w:b/>
+          <w:bCs/>
+          <w:sz w:val="24"/>
+          <w:szCs w:val="24"/>
+          <w:lang w:val="es-ES"/>
+        </w:rPr>
+        <w:t xml:space="preserve">Interfaz </w:t>
+      </w:r>
+      <w:r>
+        <w:rPr>
+          <w:rFonts w:ascii="Arial" w:hAnsi="Arial" w:cs="Arial"/>
+          <w:b/>
+          <w:bCs/>
+          <w:sz w:val="24"/>
+          <w:szCs w:val="24"/>
+          <w:lang w:val="es-ES"/>
+        </w:rPr>
+        <w:t>1</w:t>
+      </w:r>
+      <w:r>
+        <w:rPr>
+          <w:rFonts w:ascii="Arial" w:hAnsi="Arial" w:cs="Arial"/>
+          <w:b/>
+          <w:bCs/>
+          <w:sz w:val="24"/>
+          <w:szCs w:val="24"/>
+          <w:lang w:val="es-ES"/>
+        </w:rPr>
+        <w:t>4</w:t>
+      </w:r>
+      <w:r>
+        <w:rPr>
+          <w:rFonts w:ascii="Arial" w:hAnsi="Arial" w:cs="Arial"/>
+          <w:b/>
+          <w:bCs/>
+          <w:sz w:val="24"/>
+          <w:szCs w:val="24"/>
+          <w:lang w:val="es-ES"/>
+        </w:rPr>
+        <w:t xml:space="preserve"> – </w:t>
+      </w:r>
+      <w:r>
+        <w:rPr>
+          <w:rFonts w:ascii="Arial" w:hAnsi="Arial" w:cs="Arial"/>
+          <w:b/>
+          <w:bCs/>
+          <w:sz w:val="24"/>
+          <w:szCs w:val="24"/>
+          <w:lang w:val="es-ES"/>
+        </w:rPr>
+        <w:t>Eliminar</w:t>
+      </w:r>
+      <w:r>
+        <w:rPr>
+          <w:rFonts w:ascii="Arial" w:hAnsi="Arial" w:cs="Arial"/>
+          <w:b/>
+          <w:bCs/>
+          <w:sz w:val="24"/>
+          <w:szCs w:val="24"/>
+          <w:lang w:val="es-ES"/>
+        </w:rPr>
+        <w:t xml:space="preserve"> Paciente</w:t>
+      </w:r>
+    </w:p>
+    <w:p>
+      <w:pPr>
+        <w:jc w:val="both"/>
+        <w:rPr>
+          <w:rFonts w:ascii="Arial" w:hAnsi="Arial" w:cs="Arial"/>
+          <w:b/>
+          <w:bCs/>
+          <w:sz w:val="24"/>
+          <w:szCs w:val="24"/>
+          <w:lang w:val="es-ES"/>
+        </w:rPr>
+      </w:pPr>
+      <w:r>
+        <w:drawing>
+          <wp:inline distT="0" distB="0" distL="0" distR="0" wp14:anchorId="2ECE5940" wp14:editId="3D42B741">
+            <wp:extent cx="5391150" cy="2162175"/>
+            <wp:effectExtent l="0" t="0" r="0" b="9525"/>
+            <wp:docPr id="28" name="Imagen 28"/>
+            <wp:cNvGraphicFramePr>
+              <a:graphicFrameLocks xmlns:a="http://schemas.openxmlformats.org/drawingml/2006/main" noChangeAspect="1"/>
+            </wp:cNvGraphicFramePr>
+            <a:graphic xmlns:a="http://schemas.openxmlformats.org/drawingml/2006/main">
+              <a:graphicData uri="http://schemas.openxmlformats.org/drawingml/2006/picture">
+                <pic:pic xmlns:pic="http://schemas.openxmlformats.org/drawingml/2006/picture">
+                  <pic:nvPicPr>
+                    <pic:cNvPr id="1" name=""/>
+                    <pic:cNvPicPr/>
+                  </pic:nvPicPr>
+                  <pic:blipFill>
+                    <a:blip r:embed="rId41"/>
+                    <a:stretch>
+                      <a:fillRect/>
+                    </a:stretch>
+                  </pic:blipFill>
+                  <pic:spPr>
+                    <a:xfrm>
+                      <a:off x="0" y="0"/>
+                      <a:ext cx="5391150" cy="2162175"/>
+                    </a:xfrm>
+                    <a:prstGeom prst="rect">
+                      <a:avLst/>
+                    </a:prstGeom>
+                  </pic:spPr>
+                </pic:pic>
+              </a:graphicData>
+            </a:graphic>
+          </wp:inline>
+        </w:drawing>
+      </w:r>
+    </w:p>
+    <w:p>
+      <w:pPr>
+        <w:jc w:val="both"/>
+        <w:rPr>
+          <w:rFonts w:ascii="Arial" w:hAnsi="Arial" w:cs="Arial"/>
+          <w:b/>
+          <w:bCs/>
+          <w:sz w:val="24"/>
+          <w:szCs w:val="24"/>
+          <w:lang w:val="es-ES"/>
+        </w:rPr>
+      </w:pPr>
+    </w:p>
+    <w:p>
+      <w:pPr>
+        <w:jc w:val="both"/>
+        <w:rPr>
+          <w:rFonts w:ascii="Arial" w:hAnsi="Arial" w:cs="Arial"/>
+          <w:b/>
+          <w:bCs/>
+          <w:sz w:val="24"/>
+          <w:szCs w:val="24"/>
+          <w:lang w:val="es-ES"/>
+        </w:rPr>
+      </w:pPr>
+    </w:p>
+    <w:p>
+      <w:pPr>
+        <w:jc w:val="both"/>
+        <w:rPr>
+          <w:rFonts w:ascii="Arial" w:hAnsi="Arial" w:cs="Arial"/>
+          <w:b/>
+          <w:bCs/>
+          <w:sz w:val="24"/>
+          <w:szCs w:val="24"/>
+          <w:lang w:val="es-ES"/>
+        </w:rPr>
+      </w:pPr>
+      <w:r>
+        <w:rPr>
+          <w:rFonts w:ascii="Arial" w:hAnsi="Arial" w:cs="Arial"/>
+          <w:b/>
+          <w:bCs/>
+          <w:sz w:val="24"/>
+          <w:szCs w:val="24"/>
+          <w:lang w:val="es-ES"/>
+        </w:rPr>
+        <w:lastRenderedPageBreak/>
+        <w:t xml:space="preserve">Interfaz </w:t>
+      </w:r>
+      <w:r>
+        <w:rPr>
+          <w:rFonts w:ascii="Arial" w:hAnsi="Arial" w:cs="Arial"/>
+          <w:b/>
+          <w:bCs/>
+          <w:sz w:val="24"/>
+          <w:szCs w:val="24"/>
+          <w:lang w:val="es-ES"/>
+        </w:rPr>
+        <w:t>1</w:t>
+      </w:r>
+      <w:r>
+        <w:rPr>
+          <w:rFonts w:ascii="Arial" w:hAnsi="Arial" w:cs="Arial"/>
+          <w:b/>
+          <w:bCs/>
+          <w:sz w:val="24"/>
+          <w:szCs w:val="24"/>
+          <w:lang w:val="es-ES"/>
+        </w:rPr>
+        <w:t>5</w:t>
+      </w:r>
+      <w:r>
+        <w:rPr>
+          <w:rFonts w:ascii="Arial" w:hAnsi="Arial" w:cs="Arial"/>
+          <w:b/>
+          <w:bCs/>
+          <w:sz w:val="24"/>
+          <w:szCs w:val="24"/>
+          <w:lang w:val="es-ES"/>
+        </w:rPr>
+        <w:t xml:space="preserve"> – </w:t>
+      </w:r>
+      <w:r>
+        <w:rPr>
+          <w:rFonts w:ascii="Arial" w:hAnsi="Arial" w:cs="Arial"/>
+          <w:b/>
+          <w:bCs/>
+          <w:sz w:val="24"/>
+          <w:szCs w:val="24"/>
+          <w:lang w:val="es-ES"/>
+        </w:rPr>
+        <w:t>Modificar</w:t>
+      </w:r>
+      <w:r>
+        <w:rPr>
+          <w:rFonts w:ascii="Arial" w:hAnsi="Arial" w:cs="Arial"/>
+          <w:b/>
+          <w:bCs/>
+          <w:sz w:val="24"/>
+          <w:szCs w:val="24"/>
+          <w:lang w:val="es-ES"/>
+        </w:rPr>
+        <w:t xml:space="preserve"> </w:t>
+      </w:r>
+      <w:r>
+        <w:rPr>
+          <w:rFonts w:ascii="Arial" w:hAnsi="Arial" w:cs="Arial"/>
+          <w:b/>
+          <w:bCs/>
+          <w:sz w:val="24"/>
+          <w:szCs w:val="24"/>
+          <w:lang w:val="es-ES"/>
+        </w:rPr>
+        <w:t>Inventario</w:t>
+      </w:r>
+    </w:p>
+    <w:p>
+      <w:pPr>
+        <w:jc w:val="both"/>
+        <w:rPr>
+          <w:rFonts w:ascii="Arial" w:hAnsi="Arial" w:cs="Arial"/>
+          <w:b/>
+          <w:bCs/>
+          <w:sz w:val="24"/>
+          <w:szCs w:val="24"/>
+          <w:lang w:val="es-ES"/>
+        </w:rPr>
+      </w:pPr>
+      <w:r>
+        <w:rPr>
+          <w:noProof/>
+        </w:rPr>
+        <w:drawing>
+          <wp:inline distT="0" distB="0" distL="0" distR="0" wp14:anchorId="6D7E545E" wp14:editId="227792B6">
+            <wp:extent cx="5324475" cy="4800600"/>
+            <wp:effectExtent l="0" t="0" r="9525" b="0"/>
+            <wp:docPr id="29" name="Imagen 29"/>
+            <wp:cNvGraphicFramePr>
+              <a:graphicFrameLocks xmlns:a="http://schemas.openxmlformats.org/drawingml/2006/main" noChangeAspect="1"/>
+            </wp:cNvGraphicFramePr>
+            <a:graphic xmlns:a="http://schemas.openxmlformats.org/drawingml/2006/main">
+              <a:graphicData uri="http://schemas.openxmlformats.org/drawingml/2006/picture">
+                <pic:pic xmlns:pic="http://schemas.openxmlformats.org/drawingml/2006/picture">
+                  <pic:nvPicPr>
+                    <pic:cNvPr id="1" name=""/>
+                    <pic:cNvPicPr/>
+                  </pic:nvPicPr>
+                  <pic:blipFill>
+                    <a:blip r:embed="rId42"/>
+                    <a:stretch>
+                      <a:fillRect/>
+                    </a:stretch>
+                  </pic:blipFill>
+                  <pic:spPr>
+                    <a:xfrm>
+                      <a:off x="0" y="0"/>
+                      <a:ext cx="5324475" cy="4800600"/>
+                    </a:xfrm>
+                    <a:prstGeom prst="rect">
+                      <a:avLst/>
+                    </a:prstGeom>
+                  </pic:spPr>
+                </pic:pic>
+              </a:graphicData>
+            </a:graphic>
+          </wp:inline>
+        </w:drawing>
+      </w:r>
+    </w:p>
+    <w:p>
+      <w:pPr>
+        <w:jc w:val="both"/>
+        <w:rPr>
+          <w:rFonts w:ascii="Arial" w:hAnsi="Arial" w:cs="Arial"/>
+          <w:b/>
+          <w:bCs/>
+          <w:sz w:val="24"/>
+          <w:szCs w:val="24"/>
+          <w:lang w:val="es-ES"/>
+        </w:rPr>
+      </w:pPr>
+      <w:r>
+        <w:rPr>
+          <w:rFonts w:ascii="Arial" w:hAnsi="Arial" w:cs="Arial"/>
+          <w:b/>
+          <w:bCs/>
+          <w:sz w:val="24"/>
+          <w:szCs w:val="24"/>
+          <w:lang w:val="es-ES"/>
+        </w:rPr>
+        <w:t xml:space="preserve">Interfaz </w:t>
+      </w:r>
+      <w:r>
+        <w:rPr>
+          <w:rFonts w:ascii="Arial" w:hAnsi="Arial" w:cs="Arial"/>
+          <w:b/>
+          <w:bCs/>
+          <w:sz w:val="24"/>
+          <w:szCs w:val="24"/>
+          <w:lang w:val="es-ES"/>
+        </w:rPr>
+        <w:t>1</w:t>
+      </w:r>
+      <w:r>
+        <w:rPr>
+          <w:rFonts w:ascii="Arial" w:hAnsi="Arial" w:cs="Arial"/>
+          <w:b/>
+          <w:bCs/>
+          <w:sz w:val="24"/>
+          <w:szCs w:val="24"/>
+          <w:lang w:val="es-ES"/>
+        </w:rPr>
+        <w:t>6</w:t>
+      </w:r>
+      <w:r>
+        <w:rPr>
+          <w:rFonts w:ascii="Arial" w:hAnsi="Arial" w:cs="Arial"/>
+          <w:b/>
+          <w:bCs/>
+          <w:sz w:val="24"/>
+          <w:szCs w:val="24"/>
+          <w:lang w:val="es-ES"/>
+        </w:rPr>
+        <w:t xml:space="preserve"> – </w:t>
+      </w:r>
+      <w:r>
+        <w:rPr>
+          <w:rFonts w:ascii="Arial" w:hAnsi="Arial" w:cs="Arial"/>
+          <w:b/>
+          <w:bCs/>
+          <w:sz w:val="24"/>
+          <w:szCs w:val="24"/>
+          <w:lang w:val="es-ES"/>
+        </w:rPr>
+        <w:t>Eliminar Inventario</w:t>
+      </w:r>
+    </w:p>
+    <w:p>
+      <w:pPr>
+        <w:jc w:val="both"/>
+        <w:rPr>
+          <w:rFonts w:ascii="Arial" w:hAnsi="Arial" w:cs="Arial"/>
+          <w:b/>
+          <w:bCs/>
+          <w:sz w:val="24"/>
+          <w:szCs w:val="24"/>
+          <w:lang w:val="es-ES"/>
+        </w:rPr>
+      </w:pPr>
+      <w:r>
+        <w:rPr>
+          <w:noProof/>
+        </w:rPr>
+        <w:drawing>
+          <wp:inline distT="0" distB="0" distL="0" distR="0" wp14:anchorId="7555655A" wp14:editId="12ADC4AF">
+            <wp:extent cx="5612130" cy="2012950"/>
+            <wp:effectExtent l="0" t="0" r="7620" b="6350"/>
+            <wp:docPr id="33" name="Imagen 33"/>
+            <wp:cNvGraphicFramePr>
+              <a:graphicFrameLocks xmlns:a="http://schemas.openxmlformats.org/drawingml/2006/main" noChangeAspect="1"/>
+            </wp:cNvGraphicFramePr>
+            <a:graphic xmlns:a="http://schemas.openxmlformats.org/drawingml/2006/main">
+              <a:graphicData uri="http://schemas.openxmlformats.org/drawingml/2006/picture">
+                <pic:pic xmlns:pic="http://schemas.openxmlformats.org/drawingml/2006/picture">
+                  <pic:nvPicPr>
+                    <pic:cNvPr id="1" name=""/>
+                    <pic:cNvPicPr/>
+                  </pic:nvPicPr>
+                  <pic:blipFill>
+                    <a:blip r:embed="rId43"/>
+                    <a:stretch>
+                      <a:fillRect/>
+                    </a:stretch>
+                  </pic:blipFill>
+                  <pic:spPr>
+                    <a:xfrm>
+                      <a:off x="0" y="0"/>
+                      <a:ext cx="5612130" cy="2012950"/>
+                    </a:xfrm>
+                    <a:prstGeom prst="rect">
+                      <a:avLst/>
+                    </a:prstGeom>
+                  </pic:spPr>
+                </pic:pic>
+              </a:graphicData>
+            </a:graphic>
+          </wp:inline>
+        </w:drawing>
+      </w:r>
+    </w:p>
+    <w:p>
+      <w:pPr>
+        <w:jc w:val="both"/>
+        <w:rPr>
+          <w:rFonts w:ascii="Arial" w:hAnsi="Arial" w:cs="Arial"/>
+          <w:b/>
+          <w:bCs/>
+          <w:sz w:val="24"/>
+          <w:szCs w:val="24"/>
+          <w:lang w:val="es-ES"/>
+        </w:rPr>
+      </w:pPr>
+    </w:p>
+    <w:p>
+      <w:pPr>
+        <w:jc w:val="both"/>
+        <w:rPr>
+          <w:rFonts w:ascii="Arial" w:hAnsi="Arial" w:cs="Arial"/>
+          <w:b/>
+          <w:bCs/>
+          <w:sz w:val="24"/>
+          <w:szCs w:val="24"/>
+          <w:lang w:val="es-ES"/>
+        </w:rPr>
+      </w:pPr>
+    </w:p>
+    <w:p>
+      <w:pPr>
+        <w:jc w:val="both"/>
+        <w:rPr>
+          <w:rFonts w:ascii="Arial" w:hAnsi="Arial" w:cs="Arial"/>
+          <w:b/>
+          <w:bCs/>
+          <w:sz w:val="24"/>
+          <w:szCs w:val="24"/>
+          <w:lang w:val="es-ES"/>
+        </w:rPr>
+      </w:pPr>
+      <w:r>
+        <w:rPr>
+          <w:rFonts w:ascii="Arial" w:hAnsi="Arial" w:cs="Arial"/>
+          <w:b/>
+          <w:bCs/>
+          <w:sz w:val="24"/>
+          <w:szCs w:val="24"/>
+          <w:lang w:val="es-ES"/>
+        </w:rPr>
+        <w:lastRenderedPageBreak/>
+        <w:t xml:space="preserve">Interfaz </w:t>
+      </w:r>
+      <w:r>
+        <w:rPr>
+          <w:rFonts w:ascii="Arial" w:hAnsi="Arial" w:cs="Arial"/>
+          <w:b/>
+          <w:bCs/>
+          <w:sz w:val="24"/>
+          <w:szCs w:val="24"/>
+          <w:lang w:val="es-ES"/>
+        </w:rPr>
+        <w:t>1</w:t>
+      </w:r>
+      <w:r>
+        <w:rPr>
+          <w:rFonts w:ascii="Arial" w:hAnsi="Arial" w:cs="Arial"/>
+          <w:b/>
+          <w:bCs/>
+          <w:sz w:val="24"/>
+          <w:szCs w:val="24"/>
+          <w:lang w:val="es-ES"/>
+        </w:rPr>
+        <w:t>7</w:t>
+      </w:r>
+      <w:r>
+        <w:rPr>
+          <w:rFonts w:ascii="Arial" w:hAnsi="Arial" w:cs="Arial"/>
+          <w:b/>
+          <w:bCs/>
+          <w:sz w:val="24"/>
+          <w:szCs w:val="24"/>
+          <w:lang w:val="es-ES"/>
+        </w:rPr>
+        <w:t xml:space="preserve"> – </w:t>
+      </w:r>
+      <w:r>
+        <w:rPr>
+          <w:rFonts w:ascii="Arial" w:hAnsi="Arial" w:cs="Arial"/>
+          <w:b/>
+          <w:bCs/>
+          <w:sz w:val="24"/>
+          <w:szCs w:val="24"/>
+          <w:lang w:val="es-ES"/>
+        </w:rPr>
+        <w:t>Registrar Consultorio</w:t>
+      </w:r>
+    </w:p>
+    <w:p>
+      <w:pPr>
+        <w:jc w:val="both"/>
+        <w:rPr>
+          <w:rFonts w:ascii="Arial" w:hAnsi="Arial" w:cs="Arial"/>
+          <w:b/>
+          <w:bCs/>
+          <w:sz w:val="24"/>
+          <w:szCs w:val="24"/>
+          <w:lang w:val="es-ES"/>
+        </w:rPr>
+      </w:pPr>
+      <w:r>
+        <w:rPr>
+          <w:noProof/>
+        </w:rPr>
+        <w:drawing>
+          <wp:inline distT="0" distB="0" distL="0" distR="0" wp14:anchorId="4ADDA1E0" wp14:editId="3397F5ED">
+            <wp:extent cx="5181600" cy="3686175"/>
+            <wp:effectExtent l="0" t="0" r="0" b="9525"/>
+            <wp:docPr id="34" name="Imagen 34"/>
+            <wp:cNvGraphicFramePr>
+              <a:graphicFrameLocks xmlns:a="http://schemas.openxmlformats.org/drawingml/2006/main" noChangeAspect="1"/>
+            </wp:cNvGraphicFramePr>
+            <a:graphic xmlns:a="http://schemas.openxmlformats.org/drawingml/2006/main">
+              <a:graphicData uri="http://schemas.openxmlformats.org/drawingml/2006/picture">
+                <pic:pic xmlns:pic="http://schemas.openxmlformats.org/drawingml/2006/picture">
+                  <pic:nvPicPr>
+                    <pic:cNvPr id="1" name=""/>
+                    <pic:cNvPicPr/>
+                  </pic:nvPicPr>
+                  <pic:blipFill>
+                    <a:blip r:embed="rId44"/>
+                    <a:stretch>
+                      <a:fillRect/>
+                    </a:stretch>
+                  </pic:blipFill>
+                  <pic:spPr>
+                    <a:xfrm>
+                      <a:off x="0" y="0"/>
+                      <a:ext cx="5181600" cy="3686175"/>
+                    </a:xfrm>
+                    <a:prstGeom prst="rect">
+                      <a:avLst/>
+                    </a:prstGeom>
+                  </pic:spPr>
+                </pic:pic>
+              </a:graphicData>
+            </a:graphic>
+          </wp:inline>
+        </w:drawing>
+      </w:r>
+    </w:p>
+    <w:p>
+      <w:pPr>
+        <w:jc w:val="both"/>
+        <w:rPr>
+          <w:rFonts w:ascii="Arial" w:hAnsi="Arial" w:cs="Arial"/>
+          <w:b/>
+          <w:bCs/>
+          <w:sz w:val="24"/>
+          <w:szCs w:val="24"/>
+          <w:lang w:val="es-ES"/>
+        </w:rPr>
+      </w:pPr>
+    </w:p>
+    <w:p>
+      <w:pPr>
+        <w:jc w:val="both"/>
+        <w:rPr>
+          <w:rFonts w:ascii="Arial" w:hAnsi="Arial" w:cs="Arial"/>
+          <w:b/>
+          <w:bCs/>
+          <w:sz w:val="24"/>
+          <w:szCs w:val="24"/>
+          <w:lang w:val="es-ES"/>
+        </w:rPr>
+      </w:pPr>
+      <w:r>
+        <w:rPr>
+          <w:rFonts w:ascii="Arial" w:hAnsi="Arial" w:cs="Arial"/>
+          <w:b/>
+          <w:bCs/>
+          <w:sz w:val="24"/>
+          <w:szCs w:val="24"/>
+          <w:lang w:val="es-ES"/>
+        </w:rPr>
+        <w:t xml:space="preserve">Interfaz </w:t>
+      </w:r>
+      <w:r>
+        <w:rPr>
+          <w:rFonts w:ascii="Arial" w:hAnsi="Arial" w:cs="Arial"/>
+          <w:b/>
+          <w:bCs/>
+          <w:sz w:val="24"/>
+          <w:szCs w:val="24"/>
+          <w:lang w:val="es-ES"/>
+        </w:rPr>
+        <w:t>1</w:t>
+      </w:r>
+      <w:r>
+        <w:rPr>
+          <w:rFonts w:ascii="Arial" w:hAnsi="Arial" w:cs="Arial"/>
+          <w:b/>
+          <w:bCs/>
+          <w:sz w:val="24"/>
+          <w:szCs w:val="24"/>
+          <w:lang w:val="es-ES"/>
+        </w:rPr>
+        <w:t>8</w:t>
+      </w:r>
+      <w:r>
+        <w:rPr>
+          <w:rFonts w:ascii="Arial" w:hAnsi="Arial" w:cs="Arial"/>
+          <w:b/>
+          <w:bCs/>
+          <w:sz w:val="24"/>
+          <w:szCs w:val="24"/>
+          <w:lang w:val="es-ES"/>
+        </w:rPr>
+        <w:t xml:space="preserve"> – </w:t>
+      </w:r>
+      <w:r>
+        <w:rPr>
+          <w:rFonts w:ascii="Arial" w:hAnsi="Arial" w:cs="Arial"/>
+          <w:b/>
+          <w:bCs/>
+          <w:sz w:val="24"/>
+          <w:szCs w:val="24"/>
+          <w:lang w:val="es-ES"/>
+        </w:rPr>
+        <w:t>Editar Consultorio</w:t>
+      </w:r>
+    </w:p>
+    <w:p>
+      <w:pPr>
+        <w:jc w:val="both"/>
+        <w:rPr>
+          <w:rFonts w:ascii="Arial" w:hAnsi="Arial" w:cs="Arial"/>
+          <w:b/>
+          <w:bCs/>
+          <w:sz w:val="24"/>
+          <w:szCs w:val="24"/>
+          <w:lang w:val="es-ES"/>
+        </w:rPr>
+      </w:pPr>
+      <w:r>
+        <w:rPr>
+          <w:noProof/>
+        </w:rPr>
+        <w:lastRenderedPageBreak/>
+        <w:drawing>
+          <wp:anchor distT="0" distB="0" distL="114300" distR="114300" simplePos="0" relativeHeight="251658240" behindDoc="1" locked="0" layoutInCell="1" allowOverlap="1" wp14:anchorId="7C50BF17" wp14:editId="232B8804">
+            <wp:simplePos x="0" y="0"/>
+            <wp:positionH relativeFrom="column">
+              <wp:posOffset>805815</wp:posOffset>
+            </wp:positionH>
+            <wp:positionV relativeFrom="paragraph">
+              <wp:posOffset>4119880</wp:posOffset>
+            </wp:positionV>
+            <wp:extent cx="3171825" cy="2438400"/>
+            <wp:effectExtent l="0" t="0" r="9525" b="0"/>
+            <wp:wrapNone/>
+            <wp:docPr id="36" name="Imagen 36"/>
+            <wp:cNvGraphicFramePr>
+              <a:graphicFrameLocks xmlns:a="http://schemas.openxmlformats.org/drawingml/2006/main" noChangeAspect="1"/>
+            </wp:cNvGraphicFramePr>
+            <a:graphic xmlns:a="http://schemas.openxmlformats.org/drawingml/2006/main">
+              <a:graphicData uri="http://schemas.openxmlformats.org/drawingml/2006/picture">
+                <pic:pic xmlns:pic="http://schemas.openxmlformats.org/drawingml/2006/picture">
+                  <pic:nvPicPr>
+                    <pic:cNvPr id="1" name=""/>
+                    <pic:cNvPicPr/>
+                  </pic:nvPicPr>
+                  <pic:blipFill>
+                    <a:blip r:embed="rId45">
+                      <a:extLst>
+                        <a:ext uri="{28A0092B-C50C-407E-A947-70E740481C1C}">
+                          <a14:useLocalDpi xmlns:a14="http://schemas.microsoft.com/office/drawing/2010/main" val="0"/>
+                        </a:ext>
+                      </a:extLst>
+                    </a:blip>
+                    <a:stretch>
+                      <a:fillRect/>
+                    </a:stretch>
+                  </pic:blipFill>
+                  <pic:spPr>
+                    <a:xfrm>
+                      <a:off x="0" y="0"/>
+                      <a:ext cx="3171825" cy="2438400"/>
+                    </a:xfrm>
+                    <a:prstGeom prst="rect">
+                      <a:avLst/>
+                    </a:prstGeom>
+                  </pic:spPr>
+                </pic:pic>
+              </a:graphicData>
+            </a:graphic>
+          </wp:anchor>
+        </w:drawing>
+      </w:r>
+      <w:r>
+        <w:rPr>
+          <w:noProof/>
+        </w:rPr>
+        <w:drawing>
+          <wp:inline distT="0" distB="0" distL="0" distR="0" wp14:anchorId="10565F3E" wp14:editId="5C9097B3">
+            <wp:extent cx="5248275" cy="4181475"/>
+            <wp:effectExtent l="0" t="0" r="9525" b="9525"/>
+            <wp:docPr id="35" name="Imagen 35"/>
+            <wp:cNvGraphicFramePr>
+              <a:graphicFrameLocks xmlns:a="http://schemas.openxmlformats.org/drawingml/2006/main" noChangeAspect="1"/>
+            </wp:cNvGraphicFramePr>
+            <a:graphic xmlns:a="http://schemas.openxmlformats.org/drawingml/2006/main">
+              <a:graphicData uri="http://schemas.openxmlformats.org/drawingml/2006/picture">
+                <pic:pic xmlns:pic="http://schemas.openxmlformats.org/drawingml/2006/picture">
+                  <pic:nvPicPr>
+                    <pic:cNvPr id="1" name=""/>
+                    <pic:cNvPicPr/>
+                  </pic:nvPicPr>
+                  <pic:blipFill>
+                    <a:blip r:embed="rId46"/>
+                    <a:stretch>
+                      <a:fillRect/>
+                    </a:stretch>
+                  </pic:blipFill>
+                  <pic:spPr>
+                    <a:xfrm>
+                      <a:off x="0" y="0"/>
+                      <a:ext cx="5248275" cy="4181475"/>
+                    </a:xfrm>
+                    <a:prstGeom prst="rect">
+                      <a:avLst/>
+                    </a:prstGeom>
+                  </pic:spPr>
+                </pic:pic>
+              </a:graphicData>
+            </a:graphic>
+          </wp:inline>
+        </w:drawing>
+      </w:r>
+    </w:p>
+    <w:p>
+      <w:pPr>
+        <w:jc w:val="both"/>
+        <w:rPr>
+          <w:rFonts w:ascii="Arial" w:hAnsi="Arial" w:cs="Arial"/>
+          <w:b/>
+          <w:bCs/>
+          <w:sz w:val="24"/>
+          <w:szCs w:val="24"/>
+          <w:lang w:val="es-ES"/>
+        </w:rPr>
+      </w:pPr>
+    </w:p>
+    <w:p>
+      <w:pPr>
+        <w:jc w:val="both"/>
+        <w:rPr>
+          <w:rFonts w:ascii="Arial" w:hAnsi="Arial" w:cs="Arial"/>
+          <w:b/>
+          <w:bCs/>
+          <w:sz w:val="24"/>
+          <w:szCs w:val="24"/>
+          <w:lang w:val="es-ES"/>
+        </w:rPr>
+      </w:pPr>
+    </w:p>
+    <w:p>
+      <w:pPr>
+        <w:jc w:val="both"/>
+        <w:rPr>
+          <w:rFonts w:ascii="Arial" w:hAnsi="Arial" w:cs="Arial"/>
+          <w:b/>
+          <w:bCs/>
+          <w:sz w:val="24"/>
+          <w:szCs w:val="24"/>
+          <w:lang w:val="es-ES"/>
+        </w:rPr>
+      </w:pPr>
+    </w:p>
+    <w:p>
+      <w:pPr>
+        <w:jc w:val="both"/>
+        <w:rPr>
+          <w:rFonts w:ascii="Arial" w:hAnsi="Arial" w:cs="Arial"/>
+          <w:b/>
+          <w:bCs/>
+          <w:sz w:val="24"/>
+          <w:szCs w:val="24"/>
+          <w:lang w:val="es-ES"/>
+        </w:rPr>
+      </w:pPr>
+    </w:p>
+    <w:p>
+      <w:pPr>
+        <w:jc w:val="both"/>
+        <w:rPr>
+          <w:rFonts w:ascii="Arial" w:hAnsi="Arial" w:cs="Arial"/>
+          <w:b/>
+          <w:bCs/>
+          <w:sz w:val="24"/>
+          <w:szCs w:val="24"/>
+          <w:lang w:val="es-ES"/>
+        </w:rPr>
+      </w:pPr>
+    </w:p>
+    <w:p>
+      <w:pPr>
+        <w:jc w:val="both"/>
+        <w:rPr>
+          <w:rFonts w:ascii="Arial" w:hAnsi="Arial" w:cs="Arial"/>
+          <w:b/>
+          <w:bCs/>
+          <w:sz w:val="24"/>
+          <w:szCs w:val="24"/>
+          <w:lang w:val="es-ES"/>
+        </w:rPr>
+      </w:pPr>
+    </w:p>
+    <w:p>
+      <w:pPr>
+        <w:jc w:val="both"/>
+        <w:rPr>
+          <w:rFonts w:ascii="Arial" w:hAnsi="Arial" w:cs="Arial"/>
+          <w:b/>
+          <w:bCs/>
+          <w:sz w:val="24"/>
+          <w:szCs w:val="24"/>
+          <w:lang w:val="es-ES"/>
+        </w:rPr>
+      </w:pPr>
+    </w:p>
+    <w:p>
+      <w:pPr>
+        <w:jc w:val="both"/>
+        <w:rPr>
+          <w:rFonts w:ascii="Arial" w:hAnsi="Arial" w:cs="Arial"/>
+          <w:b/>
+          <w:bCs/>
+          <w:sz w:val="24"/>
+          <w:szCs w:val="24"/>
+          <w:lang w:val="es-ES"/>
+        </w:rPr>
+      </w:pPr>
+    </w:p>
+    <w:p>
+      <w:pPr>
+        <w:jc w:val="both"/>
+        <w:rPr>
+          <w:rFonts w:ascii="Arial" w:hAnsi="Arial" w:cs="Arial"/>
+          <w:b/>
+          <w:bCs/>
+          <w:sz w:val="24"/>
+          <w:szCs w:val="24"/>
+          <w:lang w:val="es-ES"/>
+        </w:rPr>
+      </w:pPr>
+      <w:r>
+        <w:rPr>
+          <w:rFonts w:ascii="Arial" w:hAnsi="Arial" w:cs="Arial"/>
+          <w:b/>
+          <w:bCs/>
+          <w:sz w:val="24"/>
+          <w:szCs w:val="24"/>
+          <w:lang w:val="es-ES"/>
+        </w:rPr>
+        <w:t xml:space="preserve">Interfaz </w:t>
+      </w:r>
+      <w:r>
+        <w:rPr>
+          <w:rFonts w:ascii="Arial" w:hAnsi="Arial" w:cs="Arial"/>
+          <w:b/>
+          <w:bCs/>
+          <w:sz w:val="24"/>
+          <w:szCs w:val="24"/>
+          <w:lang w:val="es-ES"/>
+        </w:rPr>
+        <w:t>1</w:t>
+      </w:r>
+      <w:r>
+        <w:rPr>
+          <w:rFonts w:ascii="Arial" w:hAnsi="Arial" w:cs="Arial"/>
+          <w:b/>
+          <w:bCs/>
+          <w:sz w:val="24"/>
+          <w:szCs w:val="24"/>
+          <w:lang w:val="es-ES"/>
+        </w:rPr>
+        <w:t>9</w:t>
+      </w:r>
+      <w:r>
+        <w:rPr>
+          <w:rFonts w:ascii="Arial" w:hAnsi="Arial" w:cs="Arial"/>
+          <w:b/>
+          <w:bCs/>
+          <w:sz w:val="24"/>
+          <w:szCs w:val="24"/>
+          <w:lang w:val="es-ES"/>
+        </w:rPr>
+        <w:t xml:space="preserve"> – </w:t>
+      </w:r>
+      <w:r>
+        <w:rPr>
+          <w:rFonts w:ascii="Arial" w:hAnsi="Arial" w:cs="Arial"/>
+          <w:b/>
+          <w:bCs/>
+          <w:sz w:val="24"/>
+          <w:szCs w:val="24"/>
+          <w:lang w:val="es-ES"/>
+        </w:rPr>
+        <w:t>Eliminar consultorio</w:t>
+      </w:r>
+    </w:p>
+    <w:p>
+      <w:pPr>
+        <w:jc w:val="both"/>
+        <w:rPr>
+          <w:rFonts w:ascii="Arial" w:hAnsi="Arial" w:cs="Arial"/>
+          <w:b/>
+          <w:bCs/>
+          <w:sz w:val="24"/>
+          <w:szCs w:val="24"/>
+          <w:lang w:val="es-ES"/>
+        </w:rPr>
+      </w:pPr>
+      <w:r>
+        <w:rPr>
+          <w:noProof/>
+        </w:rPr>
+        <w:lastRenderedPageBreak/>
+        <w:drawing>
+          <wp:inline distT="0" distB="0" distL="0" distR="0" wp14:anchorId="43D2D1F6" wp14:editId="09CD95E6">
+            <wp:extent cx="4010025" cy="4733925"/>
+            <wp:effectExtent l="0" t="0" r="9525" b="9525"/>
+            <wp:docPr id="40" name="Imagen 40"/>
+            <wp:cNvGraphicFramePr>
+              <a:graphicFrameLocks xmlns:a="http://schemas.openxmlformats.org/drawingml/2006/main" noChangeAspect="1"/>
+            </wp:cNvGraphicFramePr>
+            <a:graphic xmlns:a="http://schemas.openxmlformats.org/drawingml/2006/main">
+              <a:graphicData uri="http://schemas.openxmlformats.org/drawingml/2006/picture">
+                <pic:pic xmlns:pic="http://schemas.openxmlformats.org/drawingml/2006/picture">
+                  <pic:nvPicPr>
+                    <pic:cNvPr id="1" name=""/>
+                    <pic:cNvPicPr/>
+                  </pic:nvPicPr>
+                  <pic:blipFill>
+                    <a:blip r:embed="rId47"/>
+                    <a:stretch>
+                      <a:fillRect/>
+                    </a:stretch>
+                  </pic:blipFill>
+                  <pic:spPr>
+                    <a:xfrm>
+                      <a:off x="0" y="0"/>
+                      <a:ext cx="4010025" cy="4733925"/>
+                    </a:xfrm>
+                    <a:prstGeom prst="rect">
+                      <a:avLst/>
+                    </a:prstGeom>
+                  </pic:spPr>
+                </pic:pic>
+              </a:graphicData>
+            </a:graphic>
+          </wp:inline>
+        </w:drawing>
+      </w:r>
+    </w:p>
+    <w:p>
+      <w:pPr>
+        <w:jc w:val="both"/>
+        <w:rPr>
+          <w:rFonts w:ascii="Arial" w:hAnsi="Arial" w:cs="Arial"/>
+          <w:b/>
+          <w:bCs/>
+          <w:sz w:val="24"/>
+          <w:szCs w:val="24"/>
+          <w:lang w:val="es-ES"/>
+        </w:rPr>
+      </w:pPr>
+      <w:r>
+        <w:rPr>
+          <w:rFonts w:ascii="Arial" w:hAnsi="Arial" w:cs="Arial"/>
+          <w:b/>
+          <w:bCs/>
+          <w:sz w:val="24"/>
+          <w:szCs w:val="24"/>
+          <w:lang w:val="es-ES"/>
+        </w:rPr>
+        <w:t xml:space="preserve">Interfaz </w:t>
+      </w:r>
+      <w:r>
+        <w:rPr>
+          <w:rFonts w:ascii="Arial" w:hAnsi="Arial" w:cs="Arial"/>
+          <w:b/>
+          <w:bCs/>
+          <w:sz w:val="24"/>
+          <w:szCs w:val="24"/>
+          <w:lang w:val="es-ES"/>
+        </w:rPr>
+        <w:t>20</w:t>
+      </w:r>
+      <w:r>
+        <w:rPr>
+          <w:rFonts w:ascii="Arial" w:hAnsi="Arial" w:cs="Arial"/>
+          <w:b/>
+          <w:bCs/>
+          <w:sz w:val="24"/>
+          <w:szCs w:val="24"/>
+          <w:lang w:val="es-ES"/>
+        </w:rPr>
+        <w:t xml:space="preserve"> – Registrar </w:t>
+      </w:r>
+      <w:r>
+        <w:rPr>
+          <w:rFonts w:ascii="Arial" w:hAnsi="Arial" w:cs="Arial"/>
+          <w:b/>
+          <w:bCs/>
+          <w:sz w:val="24"/>
+          <w:szCs w:val="24"/>
+          <w:lang w:val="es-ES"/>
+        </w:rPr>
+        <w:t>Sistema</w:t>
+      </w:r>
+    </w:p>
+    <w:p>
+      <w:pPr>
+        <w:jc w:val="both"/>
+        <w:rPr>
+          <w:rFonts w:ascii="Arial" w:hAnsi="Arial" w:cs="Arial"/>
+          <w:b/>
+          <w:bCs/>
+          <w:sz w:val="24"/>
+          <w:szCs w:val="24"/>
+          <w:lang w:val="es-ES"/>
+        </w:rPr>
+      </w:pPr>
+      <w:r>
+        <w:rPr>
+          <w:noProof/>
+        </w:rPr>
+        <w:lastRenderedPageBreak/>
+        <w:drawing>
+          <wp:inline distT="0" distB="0" distL="0" distR="0" wp14:anchorId="3DE76B7C" wp14:editId="5FE99EBD">
+            <wp:extent cx="3103124" cy="3576601"/>
+            <wp:effectExtent l="0" t="0" r="2540" b="5080"/>
+            <wp:docPr id="41" name="Imagen 41"/>
+            <wp:cNvGraphicFramePr>
+              <a:graphicFrameLocks xmlns:a="http://schemas.openxmlformats.org/drawingml/2006/main" noChangeAspect="1"/>
+            </wp:cNvGraphicFramePr>
+            <a:graphic xmlns:a="http://schemas.openxmlformats.org/drawingml/2006/main">
+              <a:graphicData uri="http://schemas.openxmlformats.org/drawingml/2006/picture">
+                <pic:pic xmlns:pic="http://schemas.openxmlformats.org/drawingml/2006/picture">
+                  <pic:nvPicPr>
+                    <pic:cNvPr id="1" name=""/>
+                    <pic:cNvPicPr/>
+                  </pic:nvPicPr>
+                  <pic:blipFill rotWithShape="1">
+                    <a:blip r:embed="rId48"/>
+                    <a:srcRect r="9871"/>
+                    <a:stretch/>
+                  </pic:blipFill>
+                  <pic:spPr bwMode="auto">
+                    <a:xfrm>
+                      <a:off x="0" y="0"/>
+                      <a:ext cx="3109929" cy="3584444"/>
+                    </a:xfrm>
+                    <a:prstGeom prst="rect">
+                      <a:avLst/>
+                    </a:prstGeom>
+                    <a:ln>
+                      <a:noFill/>
+                    </a:ln>
+                    <a:extLst>
+                      <a:ext uri="{53640926-AAD7-44D8-BBD7-CCE9431645EC}">
+                        <a14:shadowObscured xmlns:a14="http://schemas.microsoft.com/office/drawing/2010/main"/>
+                      </a:ext>
+                    </a:extLst>
+                  </pic:spPr>
+                </pic:pic>
+              </a:graphicData>
+            </a:graphic>
+          </wp:inline>
+        </w:drawing>
+      </w:r>
+    </w:p>
+    <w:p>
+      <w:pPr>
+        <w:jc w:val="both"/>
+        <w:rPr>
+          <w:rFonts w:ascii="Arial" w:hAnsi="Arial" w:cs="Arial"/>
+          <w:b/>
+          <w:bCs/>
+          <w:sz w:val="24"/>
+          <w:szCs w:val="24"/>
+          <w:lang w:val="es-ES"/>
+        </w:rPr>
+      </w:pPr>
+    </w:p>
+    <w:p>
+      <w:pPr>
+        <w:jc w:val="both"/>
+        <w:rPr>
+          <w:rFonts w:ascii="Arial" w:hAnsi="Arial" w:cs="Arial"/>
+          <w:b/>
+          <w:bCs/>
+          <w:sz w:val="24"/>
+          <w:szCs w:val="24"/>
+          <w:lang w:val="es-ES"/>
+        </w:rPr>
+      </w:pPr>
+    </w:p>
+    <w:p>
+      <w:pPr>
+        <w:jc w:val="center"/>
+        <w:rPr>
+          <w:rFonts w:ascii="Arial" w:hAnsi="Arial" w:cs="Arial"/>
+          <w:b/>
+          <w:bCs/>
+          <w:sz w:val="24"/>
+          <w:szCs w:val="24"/>
+          <w:lang w:val="es-ES"/>
+        </w:rPr>
+      </w:pPr>
+    </w:p>
+    <w:p>
+      <w:pPr>
+        <w:jc w:val="center"/>
+        <w:rPr>
+          <w:rFonts w:ascii="Arial" w:hAnsi="Arial" w:cs="Arial"/>
+          <w:b/>
+          <w:bCs/>
+          <w:sz w:val="24"/>
+          <w:szCs w:val="24"/>
+          <w:lang w:val="es-ES"/>
+        </w:rPr>
+      </w:pPr>
+    </w:p>
+    <w:p>
+      <w:pPr>
+        <w:jc w:val="center"/>
+        <w:rPr>
+          <w:rFonts w:ascii="Arial" w:hAnsi="Arial" w:cs="Arial"/>
+          <w:b/>
+          <w:bCs/>
+          <w:sz w:val="24"/>
+          <w:szCs w:val="24"/>
+          <w:lang w:val="es-ES"/>
+        </w:rPr>
+      </w:pPr>
+    </w:p>
+    <w:p>
+      <w:pPr>
+        <w:jc w:val="both"/>
+        <w:rPr>
+          <w:rFonts w:ascii="Arial" w:hAnsi="Arial" w:cs="Arial"/>
+          <w:b/>
+          <w:bCs/>
+          <w:sz w:val="24"/>
+          <w:szCs w:val="24"/>
+          <w:lang w:val="es-ES"/>
+        </w:rPr>
+      </w:pPr>
     </w:p>
     <w:p>
       <w:pPr>
@@ -23887,7 +25295,6 @@
           <w:szCs w:val="24"/>
           <w:lang w:val="es-ES"/>
         </w:rPr>
-        <w:lastRenderedPageBreak/>
         <w:t>Procesos</w:t>
       </w:r>
       <w:r>

</xml_diff>

<commit_message>
Se añadio el proceso de Notificacion al EA
</commit_message>
<xml_diff>
--- a/DentiSmart.Documentacion/Casos de uso.docx
+++ b/DentiSmart.Documentacion/Casos de uso.docx
@@ -5418,6 +5418,7 @@
               </w:rPr>
             </w:pPr>
             <w:proofErr w:type="spellStart"/>
+            <w:proofErr w:type="gramStart"/>
             <w:r>
               <w:rPr>
                 <w:rFonts w:ascii="Arial" w:hAnsi="Arial" w:cs="Arial"/>
@@ -5428,6 +5429,7 @@
               <w:t>Pre-condiciones</w:t>
             </w:r>
             <w:proofErr w:type="spellEnd"/>
+            <w:proofErr w:type="gramEnd"/>
           </w:p>
           <w:p>
             <w:pPr>
@@ -5616,6 +5618,7 @@
               </w:rPr>
             </w:pPr>
             <w:proofErr w:type="spellStart"/>
+            <w:proofErr w:type="gramStart"/>
             <w:r>
               <w:rPr>
                 <w:rFonts w:ascii="Arial" w:hAnsi="Arial" w:cs="Arial"/>
@@ -5626,6 +5629,7 @@
               <w:t>Post-condiciones</w:t>
             </w:r>
             <w:proofErr w:type="spellEnd"/>
+            <w:proofErr w:type="gramEnd"/>
           </w:p>
           <w:p>
             <w:pPr>
@@ -12369,6 +12373,7 @@
               </w:rPr>
             </w:pPr>
             <w:proofErr w:type="spellStart"/>
+            <w:proofErr w:type="gramStart"/>
             <w:r>
               <w:rPr>
                 <w:rFonts w:ascii="Arial" w:hAnsi="Arial" w:cs="Arial"/>
@@ -12379,6 +12384,7 @@
               <w:t>Pre-condiciones</w:t>
             </w:r>
             <w:proofErr w:type="spellEnd"/>
+            <w:proofErr w:type="gramEnd"/>
           </w:p>
           <w:p>
             <w:pPr>
@@ -12463,6 +12469,7 @@
               </w:rPr>
             </w:pPr>
             <w:proofErr w:type="spellStart"/>
+            <w:proofErr w:type="gramStart"/>
             <w:r>
               <w:rPr>
                 <w:rFonts w:ascii="Arial" w:hAnsi="Arial" w:cs="Arial"/>
@@ -12473,6 +12480,7 @@
               <w:t>Post-condiciones</w:t>
             </w:r>
             <w:proofErr w:type="spellEnd"/>
+            <w:proofErr w:type="gramEnd"/>
           </w:p>
           <w:p>
             <w:pPr>
@@ -13646,6 +13654,7 @@
               </w:rPr>
             </w:pPr>
             <w:proofErr w:type="spellStart"/>
+            <w:proofErr w:type="gramStart"/>
             <w:r>
               <w:rPr>
                 <w:rFonts w:ascii="Arial" w:hAnsi="Arial" w:cs="Arial"/>
@@ -13656,6 +13665,7 @@
               <w:t>Pre-condiciones</w:t>
             </w:r>
             <w:proofErr w:type="spellEnd"/>
+            <w:proofErr w:type="gramEnd"/>
           </w:p>
           <w:p>
             <w:pPr>
@@ -13707,6 +13717,7 @@
               </w:rPr>
             </w:pPr>
             <w:proofErr w:type="spellStart"/>
+            <w:proofErr w:type="gramStart"/>
             <w:r>
               <w:rPr>
                 <w:rFonts w:ascii="Arial" w:hAnsi="Arial" w:cs="Arial"/>
@@ -13717,6 +13728,7 @@
               <w:t>Post-condiciones</w:t>
             </w:r>
             <w:proofErr w:type="spellEnd"/>
+            <w:proofErr w:type="gramEnd"/>
           </w:p>
           <w:p>
             <w:pPr>
@@ -23683,29 +23695,7 @@
           <w:szCs w:val="24"/>
           <w:lang w:val="es-ES"/>
         </w:rPr>
-        <w:t>1</w:t>
-      </w:r>
-      <w:r>
-        <w:rPr>
-          <w:rFonts w:ascii="Arial" w:hAnsi="Arial" w:cs="Arial"/>
-          <w:b/>
-          <w:bCs/>
-          <w:sz w:val="24"/>
-          <w:szCs w:val="24"/>
-          <w:lang w:val="es-ES"/>
-        </w:rPr>
-        <w:t>2</w:t>
-      </w:r>
-      <w:r>
-        <w:rPr>
-          <w:rFonts w:ascii="Arial" w:hAnsi="Arial" w:cs="Arial"/>
-          <w:b/>
-          <w:bCs/>
-          <w:sz w:val="24"/>
-          <w:szCs w:val="24"/>
-          <w:lang w:val="es-ES"/>
-        </w:rPr>
-        <w:t xml:space="preserve"> – Registrar </w:t>
+        <w:t xml:space="preserve">12 – Registrar </w:t>
       </w:r>
       <w:r>
         <w:rPr>
@@ -23721,7 +23711,7 @@
     </w:p>
     <w:p>
       <w:pPr>
-        <w:jc w:val="both"/>
+        <w:jc w:val="center"/>
         <w:rPr>
           <w:rFonts w:ascii="Arial" w:hAnsi="Arial" w:cs="Arial"/>
           <w:b/>
@@ -23736,9 +23726,9 @@
           <w:noProof/>
         </w:rPr>
         <w:drawing>
-          <wp:inline distT="0" distB="0" distL="0" distR="0" wp14:anchorId="14E8AFAC" wp14:editId="1379D5CA">
-            <wp:extent cx="3359063" cy="3434080"/>
-            <wp:effectExtent l="0" t="0" r="0" b="0"/>
+          <wp:inline distT="0" distB="0" distL="0" distR="0" wp14:anchorId="14E8AFAC" wp14:editId="57B13F94">
+            <wp:extent cx="3510959" cy="3589368"/>
+            <wp:effectExtent l="19050" t="19050" r="13335" b="11430"/>
             <wp:docPr id="7" name="Imagen 7"/>
             <wp:cNvGraphicFramePr>
               <a:graphicFrameLocks xmlns:a="http://schemas.openxmlformats.org/drawingml/2006/main" noChangeAspect="1"/>
@@ -23759,11 +23749,16 @@
                   <pic:spPr>
                     <a:xfrm>
                       <a:off x="0" y="0"/>
-                      <a:ext cx="3367187" cy="3442386"/>
+                      <a:ext cx="3526868" cy="3605633"/>
                     </a:xfrm>
                     <a:prstGeom prst="rect">
                       <a:avLst/>
                     </a:prstGeom>
+                    <a:ln>
+                      <a:solidFill>
+                        <a:schemeClr val="tx1"/>
+                      </a:solidFill>
+                    </a:ln>
                   </pic:spPr>
                 </pic:pic>
               </a:graphicData>
@@ -23805,29 +23800,7 @@
           <w:szCs w:val="24"/>
           <w:lang w:val="es-ES"/>
         </w:rPr>
-        <w:t>1</w:t>
-      </w:r>
-      <w:r>
-        <w:rPr>
-          <w:rFonts w:ascii="Arial" w:hAnsi="Arial" w:cs="Arial"/>
-          <w:b/>
-          <w:bCs/>
-          <w:sz w:val="24"/>
-          <w:szCs w:val="24"/>
-          <w:lang w:val="es-ES"/>
-        </w:rPr>
-        <w:t>3</w:t>
-      </w:r>
-      <w:r>
-        <w:rPr>
-          <w:rFonts w:ascii="Arial" w:hAnsi="Arial" w:cs="Arial"/>
-          <w:b/>
-          <w:bCs/>
-          <w:sz w:val="24"/>
-          <w:szCs w:val="24"/>
-          <w:lang w:val="es-ES"/>
-        </w:rPr>
-        <w:t xml:space="preserve"> – </w:t>
+        <w:t xml:space="preserve">13 – </w:t>
       </w:r>
       <w:r>
         <w:rPr>
@@ -23854,7 +23827,7 @@
     </w:p>
     <w:p>
       <w:pPr>
-        <w:jc w:val="both"/>
+        <w:jc w:val="center"/>
         <w:rPr>
           <w:rFonts w:ascii="Arial" w:hAnsi="Arial" w:cs="Arial"/>
           <w:b/>
@@ -23869,9 +23842,9 @@
           <w:noProof/>
         </w:rPr>
         <w:drawing>
-          <wp:inline distT="0" distB="0" distL="0" distR="0" wp14:anchorId="5921B46E" wp14:editId="7D13BC6B">
+          <wp:inline distT="0" distB="0" distL="0" distR="0" wp14:anchorId="5921B46E" wp14:editId="60BA6C4C">
             <wp:extent cx="3524250" cy="4686300"/>
-            <wp:effectExtent l="0" t="0" r="0" b="0"/>
+            <wp:effectExtent l="19050" t="19050" r="19050" b="19050"/>
             <wp:docPr id="27" name="Imagen 27"/>
             <wp:cNvGraphicFramePr>
               <a:graphicFrameLocks xmlns:a="http://schemas.openxmlformats.org/drawingml/2006/main" noChangeAspect="1"/>
@@ -23897,6 +23870,11 @@
                     <a:prstGeom prst="rect">
                       <a:avLst/>
                     </a:prstGeom>
+                    <a:ln>
+                      <a:solidFill>
+                        <a:schemeClr val="tx1"/>
+                      </a:solidFill>
+                    </a:ln>
                   </pic:spPr>
                 </pic:pic>
               </a:graphicData>
@@ -23986,21 +23964,24 @@
     </w:p>
     <w:p>
       <w:pPr>
-        <w:jc w:val="both"/>
-        <w:rPr>
-          <w:rFonts w:ascii="Arial" w:hAnsi="Arial" w:cs="Arial"/>
-          <w:b/>
-          <w:bCs/>
-          <w:sz w:val="24"/>
-          <w:szCs w:val="24"/>
-          <w:lang w:val="es-ES"/>
-        </w:rPr>
-      </w:pPr>
-      <w:r>
+        <w:jc w:val="center"/>
+        <w:rPr>
+          <w:rFonts w:ascii="Arial" w:hAnsi="Arial" w:cs="Arial"/>
+          <w:b/>
+          <w:bCs/>
+          <w:sz w:val="24"/>
+          <w:szCs w:val="24"/>
+          <w:lang w:val="es-ES"/>
+        </w:rPr>
+      </w:pPr>
+      <w:r>
+        <w:rPr>
+          <w:noProof/>
+        </w:rPr>
         <w:drawing>
-          <wp:inline distT="0" distB="0" distL="0" distR="0" wp14:anchorId="2ECE5940" wp14:editId="3D42B741">
-            <wp:extent cx="5391150" cy="2162175"/>
-            <wp:effectExtent l="0" t="0" r="0" b="9525"/>
+          <wp:inline distT="0" distB="0" distL="0" distR="0" wp14:anchorId="2ECE5940" wp14:editId="1EB48473">
+            <wp:extent cx="5811461" cy="2330745"/>
+            <wp:effectExtent l="19050" t="19050" r="18415" b="12700"/>
             <wp:docPr id="28" name="Imagen 28"/>
             <wp:cNvGraphicFramePr>
               <a:graphicFrameLocks xmlns:a="http://schemas.openxmlformats.org/drawingml/2006/main" noChangeAspect="1"/>
@@ -24021,11 +24002,16 @@
                   <pic:spPr>
                     <a:xfrm>
                       <a:off x="0" y="0"/>
-                      <a:ext cx="5391150" cy="2162175"/>
+                      <a:ext cx="5822807" cy="2335296"/>
                     </a:xfrm>
                     <a:prstGeom prst="rect">
                       <a:avLst/>
                     </a:prstGeom>
+                    <a:ln>
+                      <a:solidFill>
+                        <a:schemeClr val="tx1"/>
+                      </a:solidFill>
+                    </a:ln>
                   </pic:spPr>
                 </pic:pic>
               </a:graphicData>
@@ -24059,19 +24045,6 @@
           <w:lang w:val="es-ES"/>
         </w:rPr>
       </w:pPr>
-    </w:p>
-    <w:p>
-      <w:pPr>
-        <w:jc w:val="both"/>
-        <w:rPr>
-          <w:rFonts w:ascii="Arial" w:hAnsi="Arial" w:cs="Arial"/>
-          <w:b/>
-          <w:bCs/>
-          <w:sz w:val="24"/>
-          <w:szCs w:val="24"/>
-          <w:lang w:val="es-ES"/>
-        </w:rPr>
-      </w:pPr>
       <w:r>
         <w:rPr>
           <w:rFonts w:ascii="Arial" w:hAnsi="Arial" w:cs="Arial"/>
@@ -24153,7 +24126,7 @@
     </w:p>
     <w:p>
       <w:pPr>
-        <w:jc w:val="both"/>
+        <w:jc w:val="center"/>
         <w:rPr>
           <w:rFonts w:ascii="Arial" w:hAnsi="Arial" w:cs="Arial"/>
           <w:b/>
@@ -24168,9 +24141,9 @@
           <w:noProof/>
         </w:rPr>
         <w:drawing>
-          <wp:inline distT="0" distB="0" distL="0" distR="0" wp14:anchorId="6D7E545E" wp14:editId="227792B6">
-            <wp:extent cx="5324475" cy="4800600"/>
-            <wp:effectExtent l="0" t="0" r="9525" b="0"/>
+          <wp:inline distT="0" distB="0" distL="0" distR="0" wp14:anchorId="6D7E545E" wp14:editId="6879AA83">
+            <wp:extent cx="5324475" cy="4519092"/>
+            <wp:effectExtent l="19050" t="19050" r="9525" b="15240"/>
             <wp:docPr id="29" name="Imagen 29"/>
             <wp:cNvGraphicFramePr>
               <a:graphicFrameLocks xmlns:a="http://schemas.openxmlformats.org/drawingml/2006/main" noChangeAspect="1"/>
@@ -24179,11 +24152,17 @@
               <a:graphicData uri="http://schemas.openxmlformats.org/drawingml/2006/picture">
                 <pic:pic xmlns:pic="http://schemas.openxmlformats.org/drawingml/2006/picture">
                   <pic:nvPicPr>
-                    <pic:cNvPr id="1" name=""/>
+                    <pic:cNvPr id="29" name="Imagen 29"/>
                     <pic:cNvPicPr/>
                   </pic:nvPicPr>
                   <pic:blipFill>
-                    <a:blip r:embed="rId42"/>
+                    <a:blip r:embed="rId42">
+                      <a:extLst>
+                        <a:ext uri="{28A0092B-C50C-407E-A947-70E740481C1C}">
+                          <a14:useLocalDpi xmlns:a14="http://schemas.microsoft.com/office/drawing/2010/main" val="0"/>
+                        </a:ext>
+                      </a:extLst>
+                    </a:blip>
                     <a:stretch>
                       <a:fillRect/>
                     </a:stretch>
@@ -24191,11 +24170,16 @@
                   <pic:spPr>
                     <a:xfrm>
                       <a:off x="0" y="0"/>
-                      <a:ext cx="5324475" cy="4800600"/>
+                      <a:ext cx="5324475" cy="4519092"/>
                     </a:xfrm>
                     <a:prstGeom prst="rect">
                       <a:avLst/>
                     </a:prstGeom>
+                    <a:ln>
+                      <a:solidFill>
+                        <a:schemeClr val="tx1"/>
+                      </a:solidFill>
+                    </a:ln>
                   </pic:spPr>
                 </pic:pic>
               </a:graphicData>
@@ -24274,7 +24258,7 @@
     </w:p>
     <w:p>
       <w:pPr>
-        <w:jc w:val="both"/>
+        <w:jc w:val="center"/>
         <w:rPr>
           <w:rFonts w:ascii="Arial" w:hAnsi="Arial" w:cs="Arial"/>
           <w:b/>
@@ -24289,9 +24273,9 @@
           <w:noProof/>
         </w:rPr>
         <w:drawing>
-          <wp:inline distT="0" distB="0" distL="0" distR="0" wp14:anchorId="7555655A" wp14:editId="12ADC4AF">
+          <wp:inline distT="0" distB="0" distL="0" distR="0" wp14:anchorId="7555655A" wp14:editId="55387587">
             <wp:extent cx="5612130" cy="2012950"/>
-            <wp:effectExtent l="0" t="0" r="7620" b="6350"/>
+            <wp:effectExtent l="19050" t="19050" r="26670" b="25400"/>
             <wp:docPr id="33" name="Imagen 33"/>
             <wp:cNvGraphicFramePr>
               <a:graphicFrameLocks xmlns:a="http://schemas.openxmlformats.org/drawingml/2006/main" noChangeAspect="1"/>
@@ -24317,6 +24301,11 @@
                     <a:prstGeom prst="rect">
                       <a:avLst/>
                     </a:prstGeom>
+                    <a:ln>
+                      <a:solidFill>
+                        <a:schemeClr val="tx1"/>
+                      </a:solidFill>
+                    </a:ln>
                   </pic:spPr>
                 </pic:pic>
               </a:graphicData>
@@ -24363,6 +24352,19 @@
           <w:lang w:val="es-ES"/>
         </w:rPr>
       </w:pPr>
+    </w:p>
+    <w:p>
+      <w:pPr>
+        <w:jc w:val="both"/>
+        <w:rPr>
+          <w:rFonts w:ascii="Arial" w:hAnsi="Arial" w:cs="Arial"/>
+          <w:b/>
+          <w:bCs/>
+          <w:sz w:val="24"/>
+          <w:szCs w:val="24"/>
+          <w:lang w:val="es-ES"/>
+        </w:rPr>
+      </w:pPr>
       <w:r>
         <w:rPr>
           <w:rFonts w:ascii="Arial" w:hAnsi="Arial" w:cs="Arial"/>
@@ -24422,7 +24424,7 @@
     </w:p>
     <w:p>
       <w:pPr>
-        <w:jc w:val="both"/>
+        <w:jc w:val="center"/>
         <w:rPr>
           <w:rFonts w:ascii="Arial" w:hAnsi="Arial" w:cs="Arial"/>
           <w:b/>
@@ -24437,9 +24439,9 @@
           <w:noProof/>
         </w:rPr>
         <w:drawing>
-          <wp:inline distT="0" distB="0" distL="0" distR="0" wp14:anchorId="4ADDA1E0" wp14:editId="3397F5ED">
+          <wp:inline distT="0" distB="0" distL="0" distR="0" wp14:anchorId="4ADDA1E0" wp14:editId="66F9E6B0">
             <wp:extent cx="5181600" cy="3686175"/>
-            <wp:effectExtent l="0" t="0" r="0" b="9525"/>
+            <wp:effectExtent l="19050" t="19050" r="19050" b="28575"/>
             <wp:docPr id="34" name="Imagen 34"/>
             <wp:cNvGraphicFramePr>
               <a:graphicFrameLocks xmlns:a="http://schemas.openxmlformats.org/drawingml/2006/main" noChangeAspect="1"/>
@@ -24460,11 +24462,16 @@
                   <pic:spPr>
                     <a:xfrm>
                       <a:off x="0" y="0"/>
-                      <a:ext cx="5181600" cy="3686175"/>
+                      <a:ext cx="5188920" cy="3691382"/>
                     </a:xfrm>
                     <a:prstGeom prst="rect">
                       <a:avLst/>
                     </a:prstGeom>
+                    <a:ln>
+                      <a:solidFill>
+                        <a:schemeClr val="tx1"/>
+                      </a:solidFill>
+                    </a:ln>
                   </pic:spPr>
                 </pic:pic>
               </a:graphicData>
@@ -24498,15 +24505,185 @@
           <w:lang w:val="es-ES"/>
         </w:rPr>
       </w:pPr>
-      <w:r>
-        <w:rPr>
-          <w:rFonts w:ascii="Arial" w:hAnsi="Arial" w:cs="Arial"/>
-          <w:b/>
-          <w:bCs/>
-          <w:sz w:val="24"/>
-          <w:szCs w:val="24"/>
-          <w:lang w:val="es-ES"/>
-        </w:rPr>
+    </w:p>
+    <w:p>
+      <w:pPr>
+        <w:jc w:val="both"/>
+        <w:rPr>
+          <w:rFonts w:ascii="Arial" w:hAnsi="Arial" w:cs="Arial"/>
+          <w:b/>
+          <w:bCs/>
+          <w:sz w:val="24"/>
+          <w:szCs w:val="24"/>
+          <w:lang w:val="es-ES"/>
+        </w:rPr>
+      </w:pPr>
+    </w:p>
+    <w:p>
+      <w:pPr>
+        <w:jc w:val="both"/>
+        <w:rPr>
+          <w:rFonts w:ascii="Arial" w:hAnsi="Arial" w:cs="Arial"/>
+          <w:b/>
+          <w:bCs/>
+          <w:sz w:val="24"/>
+          <w:szCs w:val="24"/>
+          <w:lang w:val="es-ES"/>
+        </w:rPr>
+      </w:pPr>
+    </w:p>
+    <w:p>
+      <w:pPr>
+        <w:jc w:val="both"/>
+        <w:rPr>
+          <w:rFonts w:ascii="Arial" w:hAnsi="Arial" w:cs="Arial"/>
+          <w:b/>
+          <w:bCs/>
+          <w:sz w:val="24"/>
+          <w:szCs w:val="24"/>
+          <w:lang w:val="es-ES"/>
+        </w:rPr>
+      </w:pPr>
+    </w:p>
+    <w:p>
+      <w:pPr>
+        <w:jc w:val="both"/>
+        <w:rPr>
+          <w:rFonts w:ascii="Arial" w:hAnsi="Arial" w:cs="Arial"/>
+          <w:b/>
+          <w:bCs/>
+          <w:sz w:val="24"/>
+          <w:szCs w:val="24"/>
+          <w:lang w:val="es-ES"/>
+        </w:rPr>
+      </w:pPr>
+    </w:p>
+    <w:p>
+      <w:pPr>
+        <w:jc w:val="both"/>
+        <w:rPr>
+          <w:rFonts w:ascii="Arial" w:hAnsi="Arial" w:cs="Arial"/>
+          <w:b/>
+          <w:bCs/>
+          <w:sz w:val="24"/>
+          <w:szCs w:val="24"/>
+          <w:lang w:val="es-ES"/>
+        </w:rPr>
+      </w:pPr>
+    </w:p>
+    <w:p>
+      <w:pPr>
+        <w:jc w:val="both"/>
+        <w:rPr>
+          <w:rFonts w:ascii="Arial" w:hAnsi="Arial" w:cs="Arial"/>
+          <w:b/>
+          <w:bCs/>
+          <w:sz w:val="24"/>
+          <w:szCs w:val="24"/>
+          <w:lang w:val="es-ES"/>
+        </w:rPr>
+      </w:pPr>
+    </w:p>
+    <w:p>
+      <w:pPr>
+        <w:jc w:val="both"/>
+        <w:rPr>
+          <w:rFonts w:ascii="Arial" w:hAnsi="Arial" w:cs="Arial"/>
+          <w:b/>
+          <w:bCs/>
+          <w:sz w:val="24"/>
+          <w:szCs w:val="24"/>
+          <w:lang w:val="es-ES"/>
+        </w:rPr>
+      </w:pPr>
+    </w:p>
+    <w:p>
+      <w:pPr>
+        <w:jc w:val="both"/>
+        <w:rPr>
+          <w:rFonts w:ascii="Arial" w:hAnsi="Arial" w:cs="Arial"/>
+          <w:b/>
+          <w:bCs/>
+          <w:sz w:val="24"/>
+          <w:szCs w:val="24"/>
+          <w:lang w:val="es-ES"/>
+        </w:rPr>
+      </w:pPr>
+    </w:p>
+    <w:p>
+      <w:pPr>
+        <w:jc w:val="both"/>
+        <w:rPr>
+          <w:rFonts w:ascii="Arial" w:hAnsi="Arial" w:cs="Arial"/>
+          <w:b/>
+          <w:bCs/>
+          <w:sz w:val="24"/>
+          <w:szCs w:val="24"/>
+          <w:lang w:val="es-ES"/>
+        </w:rPr>
+      </w:pPr>
+    </w:p>
+    <w:p>
+      <w:pPr>
+        <w:jc w:val="both"/>
+        <w:rPr>
+          <w:rFonts w:ascii="Arial" w:hAnsi="Arial" w:cs="Arial"/>
+          <w:b/>
+          <w:bCs/>
+          <w:sz w:val="24"/>
+          <w:szCs w:val="24"/>
+          <w:lang w:val="es-ES"/>
+        </w:rPr>
+      </w:pPr>
+    </w:p>
+    <w:p>
+      <w:pPr>
+        <w:jc w:val="both"/>
+        <w:rPr>
+          <w:rFonts w:ascii="Arial" w:hAnsi="Arial" w:cs="Arial"/>
+          <w:b/>
+          <w:bCs/>
+          <w:sz w:val="24"/>
+          <w:szCs w:val="24"/>
+          <w:lang w:val="es-ES"/>
+        </w:rPr>
+      </w:pPr>
+    </w:p>
+    <w:p>
+      <w:pPr>
+        <w:jc w:val="both"/>
+        <w:rPr>
+          <w:rFonts w:ascii="Arial" w:hAnsi="Arial" w:cs="Arial"/>
+          <w:b/>
+          <w:bCs/>
+          <w:sz w:val="24"/>
+          <w:szCs w:val="24"/>
+          <w:lang w:val="es-ES"/>
+        </w:rPr>
+      </w:pPr>
+    </w:p>
+    <w:p>
+      <w:pPr>
+        <w:jc w:val="both"/>
+        <w:rPr>
+          <w:rFonts w:ascii="Arial" w:hAnsi="Arial" w:cs="Arial"/>
+          <w:b/>
+          <w:bCs/>
+          <w:sz w:val="24"/>
+          <w:szCs w:val="24"/>
+          <w:lang w:val="es-ES"/>
+        </w:rPr>
+      </w:pPr>
+      <w:r>
+        <w:rPr>
+          <w:rFonts w:ascii="Arial" w:hAnsi="Arial" w:cs="Arial"/>
+          <w:b/>
+          <w:bCs/>
+          <w:sz w:val="24"/>
+          <w:szCs w:val="24"/>
+          <w:lang w:val="es-ES"/>
+        </w:rPr>
+        <w:lastRenderedPageBreak/>
         <w:t xml:space="preserve">Interfaz </w:t>
       </w:r>
       <w:r>
@@ -24570,7 +24747,6 @@
         <w:rPr>
           <w:noProof/>
         </w:rPr>
-        <w:lastRenderedPageBreak/>
         <w:drawing>
           <wp:anchor distT="0" distB="0" distL="114300" distR="114300" simplePos="0" relativeHeight="251658240" behindDoc="1" locked="0" layoutInCell="1" allowOverlap="1" wp14:anchorId="7C50BF17" wp14:editId="232B8804">
             <wp:simplePos x="0" y="0"/>
@@ -24778,15 +24954,68 @@
           <w:lang w:val="es-ES"/>
         </w:rPr>
       </w:pPr>
-      <w:r>
-        <w:rPr>
-          <w:rFonts w:ascii="Arial" w:hAnsi="Arial" w:cs="Arial"/>
-          <w:b/>
-          <w:bCs/>
-          <w:sz w:val="24"/>
-          <w:szCs w:val="24"/>
-          <w:lang w:val="es-ES"/>
-        </w:rPr>
+    </w:p>
+    <w:p>
+      <w:pPr>
+        <w:jc w:val="both"/>
+        <w:rPr>
+          <w:rFonts w:ascii="Arial" w:hAnsi="Arial" w:cs="Arial"/>
+          <w:b/>
+          <w:bCs/>
+          <w:sz w:val="24"/>
+          <w:szCs w:val="24"/>
+          <w:lang w:val="es-ES"/>
+        </w:rPr>
+      </w:pPr>
+    </w:p>
+    <w:p>
+      <w:pPr>
+        <w:jc w:val="both"/>
+        <w:rPr>
+          <w:rFonts w:ascii="Arial" w:hAnsi="Arial" w:cs="Arial"/>
+          <w:b/>
+          <w:bCs/>
+          <w:sz w:val="24"/>
+          <w:szCs w:val="24"/>
+          <w:lang w:val="es-ES"/>
+        </w:rPr>
+      </w:pPr>
+    </w:p>
+    <w:p>
+      <w:pPr>
+        <w:jc w:val="both"/>
+        <w:rPr>
+          <w:rFonts w:ascii="Arial" w:hAnsi="Arial" w:cs="Arial"/>
+          <w:b/>
+          <w:bCs/>
+          <w:sz w:val="24"/>
+          <w:szCs w:val="24"/>
+          <w:lang w:val="es-ES"/>
+        </w:rPr>
+      </w:pPr>
+    </w:p>
+    <w:p>
+      <w:pPr>
+        <w:jc w:val="both"/>
+        <w:rPr>
+          <w:rFonts w:ascii="Arial" w:hAnsi="Arial" w:cs="Arial"/>
+          <w:b/>
+          <w:bCs/>
+          <w:sz w:val="24"/>
+          <w:szCs w:val="24"/>
+          <w:lang w:val="es-ES"/>
+        </w:rPr>
+      </w:pPr>
+      <w:r>
+        <w:rPr>
+          <w:rFonts w:ascii="Arial" w:hAnsi="Arial" w:cs="Arial"/>
+          <w:b/>
+          <w:bCs/>
+          <w:sz w:val="24"/>
+          <w:szCs w:val="24"/>
+          <w:lang w:val="es-ES"/>
+        </w:rPr>
+        <w:lastRenderedPageBreak/>
         <w:t xml:space="preserve">Interfaz </w:t>
       </w:r>
       <w:r>
@@ -24836,7 +25065,7 @@
     </w:p>
     <w:p>
       <w:pPr>
-        <w:jc w:val="both"/>
+        <w:jc w:val="center"/>
         <w:rPr>
           <w:rFonts w:ascii="Arial" w:hAnsi="Arial" w:cs="Arial"/>
           <w:b/>
@@ -24850,11 +25079,10 @@
         <w:rPr>
           <w:noProof/>
         </w:rPr>
-        <w:lastRenderedPageBreak/>
         <w:drawing>
-          <wp:inline distT="0" distB="0" distL="0" distR="0" wp14:anchorId="43D2D1F6" wp14:editId="09CD95E6">
+          <wp:inline distT="0" distB="0" distL="0" distR="0" wp14:anchorId="43D2D1F6" wp14:editId="5C90CE75">
             <wp:extent cx="4010025" cy="4733925"/>
-            <wp:effectExtent l="0" t="0" r="9525" b="9525"/>
+            <wp:effectExtent l="19050" t="19050" r="28575" b="28575"/>
             <wp:docPr id="40" name="Imagen 40"/>
             <wp:cNvGraphicFramePr>
               <a:graphicFrameLocks xmlns:a="http://schemas.openxmlformats.org/drawingml/2006/main" noChangeAspect="1"/>
@@ -24880,6 +25108,11 @@
                     <a:prstGeom prst="rect">
                       <a:avLst/>
                     </a:prstGeom>
+                    <a:ln>
+                      <a:solidFill>
+                        <a:schemeClr val="tx1"/>
+                      </a:solidFill>
+                    </a:ln>
                   </pic:spPr>
                 </pic:pic>
               </a:graphicData>
@@ -24900,15 +25133,146 @@
           <w:lang w:val="es-ES"/>
         </w:rPr>
       </w:pPr>
-      <w:r>
-        <w:rPr>
-          <w:rFonts w:ascii="Arial" w:hAnsi="Arial" w:cs="Arial"/>
-          <w:b/>
-          <w:bCs/>
-          <w:sz w:val="24"/>
-          <w:szCs w:val="24"/>
-          <w:lang w:val="es-ES"/>
-        </w:rPr>
+    </w:p>
+    <w:p>
+      <w:pPr>
+        <w:jc w:val="both"/>
+        <w:rPr>
+          <w:rFonts w:ascii="Arial" w:hAnsi="Arial" w:cs="Arial"/>
+          <w:b/>
+          <w:bCs/>
+          <w:sz w:val="24"/>
+          <w:szCs w:val="24"/>
+          <w:lang w:val="es-ES"/>
+        </w:rPr>
+      </w:pPr>
+    </w:p>
+    <w:p>
+      <w:pPr>
+        <w:jc w:val="both"/>
+        <w:rPr>
+          <w:rFonts w:ascii="Arial" w:hAnsi="Arial" w:cs="Arial"/>
+          <w:b/>
+          <w:bCs/>
+          <w:sz w:val="24"/>
+          <w:szCs w:val="24"/>
+          <w:lang w:val="es-ES"/>
+        </w:rPr>
+      </w:pPr>
+    </w:p>
+    <w:p>
+      <w:pPr>
+        <w:jc w:val="both"/>
+        <w:rPr>
+          <w:rFonts w:ascii="Arial" w:hAnsi="Arial" w:cs="Arial"/>
+          <w:b/>
+          <w:bCs/>
+          <w:sz w:val="24"/>
+          <w:szCs w:val="24"/>
+          <w:lang w:val="es-ES"/>
+        </w:rPr>
+      </w:pPr>
+    </w:p>
+    <w:p>
+      <w:pPr>
+        <w:jc w:val="both"/>
+        <w:rPr>
+          <w:rFonts w:ascii="Arial" w:hAnsi="Arial" w:cs="Arial"/>
+          <w:b/>
+          <w:bCs/>
+          <w:sz w:val="24"/>
+          <w:szCs w:val="24"/>
+          <w:lang w:val="es-ES"/>
+        </w:rPr>
+      </w:pPr>
+    </w:p>
+    <w:p>
+      <w:pPr>
+        <w:jc w:val="both"/>
+        <w:rPr>
+          <w:rFonts w:ascii="Arial" w:hAnsi="Arial" w:cs="Arial"/>
+          <w:b/>
+          <w:bCs/>
+          <w:sz w:val="24"/>
+          <w:szCs w:val="24"/>
+          <w:lang w:val="es-ES"/>
+        </w:rPr>
+      </w:pPr>
+    </w:p>
+    <w:p>
+      <w:pPr>
+        <w:jc w:val="both"/>
+        <w:rPr>
+          <w:rFonts w:ascii="Arial" w:hAnsi="Arial" w:cs="Arial"/>
+          <w:b/>
+          <w:bCs/>
+          <w:sz w:val="24"/>
+          <w:szCs w:val="24"/>
+          <w:lang w:val="es-ES"/>
+        </w:rPr>
+      </w:pPr>
+    </w:p>
+    <w:p>
+      <w:pPr>
+        <w:jc w:val="both"/>
+        <w:rPr>
+          <w:rFonts w:ascii="Arial" w:hAnsi="Arial" w:cs="Arial"/>
+          <w:b/>
+          <w:bCs/>
+          <w:sz w:val="24"/>
+          <w:szCs w:val="24"/>
+          <w:lang w:val="es-ES"/>
+        </w:rPr>
+      </w:pPr>
+    </w:p>
+    <w:p>
+      <w:pPr>
+        <w:jc w:val="both"/>
+        <w:rPr>
+          <w:rFonts w:ascii="Arial" w:hAnsi="Arial" w:cs="Arial"/>
+          <w:b/>
+          <w:bCs/>
+          <w:sz w:val="24"/>
+          <w:szCs w:val="24"/>
+          <w:lang w:val="es-ES"/>
+        </w:rPr>
+      </w:pPr>
+    </w:p>
+    <w:p>
+      <w:pPr>
+        <w:jc w:val="both"/>
+        <w:rPr>
+          <w:rFonts w:ascii="Arial" w:hAnsi="Arial" w:cs="Arial"/>
+          <w:b/>
+          <w:bCs/>
+          <w:sz w:val="24"/>
+          <w:szCs w:val="24"/>
+          <w:lang w:val="es-ES"/>
+        </w:rPr>
+      </w:pPr>
+    </w:p>
+    <w:p>
+      <w:pPr>
+        <w:jc w:val="both"/>
+        <w:rPr>
+          <w:rFonts w:ascii="Arial" w:hAnsi="Arial" w:cs="Arial"/>
+          <w:b/>
+          <w:bCs/>
+          <w:sz w:val="24"/>
+          <w:szCs w:val="24"/>
+          <w:lang w:val="es-ES"/>
+        </w:rPr>
+      </w:pPr>
+      <w:r>
+        <w:rPr>
+          <w:rFonts w:ascii="Arial" w:hAnsi="Arial" w:cs="Arial"/>
+          <w:b/>
+          <w:bCs/>
+          <w:sz w:val="24"/>
+          <w:szCs w:val="24"/>
+          <w:lang w:val="es-ES"/>
+        </w:rPr>
+        <w:lastRenderedPageBreak/>
         <w:t xml:space="preserve">Interfaz </w:t>
       </w:r>
       <w:r>
@@ -24920,18 +25284,7 @@
           <w:szCs w:val="24"/>
           <w:lang w:val="es-ES"/>
         </w:rPr>
-        <w:t>20</w:t>
-      </w:r>
-      <w:r>
-        <w:rPr>
-          <w:rFonts w:ascii="Arial" w:hAnsi="Arial" w:cs="Arial"/>
-          <w:b/>
-          <w:bCs/>
-          <w:sz w:val="24"/>
-          <w:szCs w:val="24"/>
-          <w:lang w:val="es-ES"/>
-        </w:rPr>
-        <w:t xml:space="preserve"> – Registrar </w:t>
+        <w:t xml:space="preserve">20 – Registrar </w:t>
       </w:r>
       <w:r>
         <w:rPr>
@@ -24947,7 +25300,7 @@
     </w:p>
     <w:p>
       <w:pPr>
-        <w:jc w:val="both"/>
+        <w:jc w:val="center"/>
         <w:rPr>
           <w:rFonts w:ascii="Arial" w:hAnsi="Arial" w:cs="Arial"/>
           <w:b/>
@@ -24961,11 +25314,10 @@
         <w:rPr>
           <w:noProof/>
         </w:rPr>
-        <w:lastRenderedPageBreak/>
         <w:drawing>
-          <wp:inline distT="0" distB="0" distL="0" distR="0" wp14:anchorId="3DE76B7C" wp14:editId="5FE99EBD">
-            <wp:extent cx="3103124" cy="3576601"/>
-            <wp:effectExtent l="0" t="0" r="2540" b="5080"/>
+          <wp:inline distT="0" distB="0" distL="0" distR="0" wp14:anchorId="3DE76B7C" wp14:editId="78C4FF0C">
+            <wp:extent cx="4089813" cy="4713839"/>
+            <wp:effectExtent l="19050" t="19050" r="25400" b="10795"/>
             <wp:docPr id="41" name="Imagen 41"/>
             <wp:cNvGraphicFramePr>
               <a:graphicFrameLocks xmlns:a="http://schemas.openxmlformats.org/drawingml/2006/main" noChangeAspect="1"/>
@@ -24985,13 +25337,15 @@
                   <pic:spPr bwMode="auto">
                     <a:xfrm>
                       <a:off x="0" y="0"/>
-                      <a:ext cx="3109929" cy="3584444"/>
+                      <a:ext cx="4105867" cy="4732342"/>
                     </a:xfrm>
                     <a:prstGeom prst="rect">
                       <a:avLst/>
                     </a:prstGeom>
                     <a:ln>
-                      <a:noFill/>
+                      <a:solidFill>
+                        <a:schemeClr val="tx1"/>
+                      </a:solidFill>
                     </a:ln>
                     <a:extLst>
                       <a:ext uri="{53640926-AAD7-44D8-BBD7-CCE9431645EC}">
@@ -25129,6 +25483,7 @@
     </w:p>
     <w:p>
       <w:pPr>
+        <w:pStyle w:val="Prrafodelista"/>
         <w:jc w:val="both"/>
         <w:rPr>
           <w:rFonts w:ascii="Arial" w:hAnsi="Arial" w:cs="Arial"/>
@@ -25147,154 +25502,34 @@
         <w:jc w:val="both"/>
         <w:rPr>
           <w:rFonts w:ascii="Arial" w:hAnsi="Arial" w:cs="Arial"/>
-          <w:b/>
-          <w:bCs/>
-          <w:color w:val="FF0000"/>
-          <w:sz w:val="24"/>
-          <w:szCs w:val="24"/>
-          <w:u w:val="single"/>
-          <w:lang w:val="es-ES"/>
-        </w:rPr>
-      </w:pPr>
-    </w:p>
-    <w:p>
-      <w:pPr>
-        <w:jc w:val="both"/>
-        <w:rPr>
-          <w:rFonts w:ascii="Arial" w:hAnsi="Arial" w:cs="Arial"/>
-          <w:b/>
-          <w:bCs/>
-          <w:color w:val="FF0000"/>
-          <w:sz w:val="24"/>
-          <w:szCs w:val="24"/>
-          <w:u w:val="single"/>
-          <w:lang w:val="es-ES"/>
-        </w:rPr>
-      </w:pPr>
-    </w:p>
-    <w:p>
-      <w:pPr>
-        <w:jc w:val="both"/>
-        <w:rPr>
-          <w:rFonts w:ascii="Arial" w:hAnsi="Arial" w:cs="Arial"/>
-          <w:b/>
-          <w:bCs/>
-          <w:color w:val="FF0000"/>
-          <w:sz w:val="24"/>
-          <w:szCs w:val="24"/>
-          <w:u w:val="single"/>
-          <w:lang w:val="es-ES"/>
-        </w:rPr>
-      </w:pPr>
-    </w:p>
-    <w:p>
-      <w:pPr>
-        <w:jc w:val="both"/>
-        <w:rPr>
-          <w:rFonts w:ascii="Arial" w:hAnsi="Arial" w:cs="Arial"/>
-          <w:b/>
-          <w:bCs/>
-          <w:color w:val="FF0000"/>
-          <w:sz w:val="24"/>
-          <w:szCs w:val="24"/>
-          <w:u w:val="single"/>
-          <w:lang w:val="es-ES"/>
-        </w:rPr>
-      </w:pPr>
-    </w:p>
-    <w:p>
-      <w:pPr>
-        <w:jc w:val="both"/>
-        <w:rPr>
-          <w:rFonts w:ascii="Arial" w:hAnsi="Arial" w:cs="Arial"/>
-          <w:b/>
-          <w:bCs/>
-          <w:color w:val="FF0000"/>
-          <w:sz w:val="24"/>
-          <w:szCs w:val="24"/>
-          <w:u w:val="single"/>
-          <w:lang w:val="es-ES"/>
-        </w:rPr>
-      </w:pPr>
-    </w:p>
-    <w:p>
-      <w:pPr>
-        <w:jc w:val="both"/>
-        <w:rPr>
-          <w:rFonts w:ascii="Arial" w:hAnsi="Arial" w:cs="Arial"/>
-          <w:b/>
-          <w:bCs/>
-          <w:color w:val="FF0000"/>
-          <w:sz w:val="24"/>
-          <w:szCs w:val="24"/>
-          <w:u w:val="single"/>
-          <w:lang w:val="es-ES"/>
-        </w:rPr>
-      </w:pPr>
-    </w:p>
-    <w:p>
-      <w:pPr>
-        <w:jc w:val="both"/>
-        <w:rPr>
-          <w:rFonts w:ascii="Arial" w:hAnsi="Arial" w:cs="Arial"/>
-          <w:b/>
-          <w:bCs/>
-          <w:color w:val="FF0000"/>
-          <w:sz w:val="24"/>
-          <w:szCs w:val="24"/>
-          <w:u w:val="single"/>
-          <w:lang w:val="es-ES"/>
-        </w:rPr>
-      </w:pPr>
-    </w:p>
-    <w:p>
-      <w:pPr>
-        <w:pStyle w:val="Prrafodelista"/>
-        <w:jc w:val="both"/>
-        <w:rPr>
-          <w:rFonts w:ascii="Arial" w:hAnsi="Arial" w:cs="Arial"/>
-          <w:b/>
-          <w:bCs/>
-          <w:color w:val="FF0000"/>
-          <w:sz w:val="24"/>
-          <w:szCs w:val="24"/>
-          <w:u w:val="single"/>
-          <w:lang w:val="es-ES"/>
-        </w:rPr>
-      </w:pPr>
-    </w:p>
-    <w:p>
-      <w:pPr>
-        <w:jc w:val="both"/>
-        <w:rPr>
-          <w:rFonts w:ascii="Arial" w:hAnsi="Arial" w:cs="Arial"/>
-          <w:sz w:val="24"/>
-          <w:szCs w:val="24"/>
-          <w:lang w:val="es-ES"/>
-        </w:rPr>
-      </w:pPr>
-    </w:p>
-    <w:p>
-      <w:pPr>
-        <w:jc w:val="both"/>
-        <w:rPr>
-          <w:rFonts w:ascii="Arial" w:hAnsi="Arial" w:cs="Arial"/>
-          <w:b/>
-          <w:bCs/>
-          <w:sz w:val="24"/>
-          <w:szCs w:val="24"/>
-          <w:lang w:val="es-ES"/>
-        </w:rPr>
-      </w:pPr>
-      <w:r>
-        <w:rPr>
-          <w:rFonts w:ascii="Arial" w:hAnsi="Arial" w:cs="Arial"/>
-          <w:b/>
-          <w:bCs/>
-          <w:sz w:val="24"/>
-          <w:szCs w:val="24"/>
-          <w:lang w:val="es-ES"/>
-        </w:rPr>
+          <w:sz w:val="24"/>
+          <w:szCs w:val="24"/>
+          <w:lang w:val="es-ES"/>
+        </w:rPr>
+      </w:pPr>
+    </w:p>
+    <w:p>
+      <w:pPr>
+        <w:jc w:val="both"/>
+        <w:rPr>
+          <w:rFonts w:ascii="Arial" w:hAnsi="Arial" w:cs="Arial"/>
+          <w:b/>
+          <w:bCs/>
+          <w:sz w:val="24"/>
+          <w:szCs w:val="24"/>
+          <w:lang w:val="es-ES"/>
+        </w:rPr>
+      </w:pPr>
+      <w:r>
+        <w:rPr>
+          <w:rFonts w:ascii="Arial" w:hAnsi="Arial" w:cs="Arial"/>
+          <w:b/>
+          <w:bCs/>
+          <w:sz w:val="24"/>
+          <w:szCs w:val="24"/>
+          <w:lang w:val="es-ES"/>
+        </w:rPr>
+        <w:lastRenderedPageBreak/>
         <w:t>Procesos</w:t>
       </w:r>
       <w:r>
@@ -25422,17 +25657,15 @@
         </w:rPr>
         <w:t xml:space="preserve">ediante correo electrónico y </w:t>
       </w:r>
-      <w:proofErr w:type="spellStart"/>
-      <w:r>
-        <w:rPr>
-          <w:rFonts w:ascii="Arial" w:hAnsi="Arial" w:cs="Arial"/>
-          <w:sz w:val="24"/>
-          <w:szCs w:val="24"/>
-          <w:lang w:val="es-ES"/>
-        </w:rPr>
-        <w:t>whatsapp</w:t>
-      </w:r>
-      <w:proofErr w:type="spellEnd"/>
+      <w:r>
+        <w:rPr>
+          <w:rFonts w:ascii="Arial" w:hAnsi="Arial" w:cs="Arial"/>
+          <w:sz w:val="24"/>
+          <w:szCs w:val="24"/>
+          <w:lang w:val="es-ES"/>
+        </w:rPr>
+        <w:t>WhatsApp</w:t>
+      </w:r>
       <w:r>
         <w:rPr>
           <w:rFonts w:ascii="Arial" w:hAnsi="Arial" w:cs="Arial"/>

</xml_diff>

<commit_message>
Diagrama de CU en EA y WORD
</commit_message>
<xml_diff>
--- a/DentiSmart.Documentacion/Casos de uso.docx
+++ b/DentiSmart.Documentacion/Casos de uso.docx
@@ -18964,33 +18964,121 @@
     </w:p>
     <w:p>
       <w:pPr>
-        <w:rPr>
-          <w:rFonts w:ascii="Arial" w:hAnsi="Arial" w:cs="Arial"/>
-          <w:color w:val="000000" w:themeColor="text1"/>
-          <w:sz w:val="24"/>
-          <w:szCs w:val="24"/>
-          <w:lang w:val="es-ES"/>
-        </w:rPr>
-      </w:pPr>
-      <w:r>
-        <w:rPr>
-          <w:rFonts w:ascii="Arial" w:hAnsi="Arial" w:cs="Arial"/>
-          <w:color w:val="000000" w:themeColor="text1"/>
-          <w:sz w:val="24"/>
-          <w:szCs w:val="24"/>
-          <w:lang w:val="es-ES"/>
-        </w:rPr>
-        <w:br w:type="page"/>
-      </w:r>
-    </w:p>
-    <w:p>
-      <w:pPr>
-        <w:jc w:val="both"/>
-        <w:rPr>
-          <w:rFonts w:ascii="Arial" w:hAnsi="Arial" w:cs="Arial"/>
-          <w:color w:val="000000" w:themeColor="text1"/>
-          <w:sz w:val="24"/>
-          <w:szCs w:val="24"/>
+        <w:jc w:val="center"/>
+        <w:rPr>
+          <w:rFonts w:ascii="Arial" w:hAnsi="Arial" w:cs="Arial"/>
+          <w:color w:val="000000" w:themeColor="text1"/>
+          <w:sz w:val="24"/>
+          <w:szCs w:val="24"/>
+          <w:lang w:val="es-ES"/>
+        </w:rPr>
+      </w:pPr>
+    </w:p>
+    <w:p>
+      <w:pPr>
+        <w:jc w:val="center"/>
+        <w:rPr>
+          <w:rFonts w:ascii="Arial" w:hAnsi="Arial" w:cs="Arial"/>
+          <w:color w:val="000000" w:themeColor="text1"/>
+          <w:sz w:val="24"/>
+          <w:szCs w:val="24"/>
+          <w:lang w:val="es-ES"/>
+        </w:rPr>
+      </w:pPr>
+    </w:p>
+    <w:p>
+      <w:pPr>
+        <w:jc w:val="center"/>
+        <w:rPr>
+          <w:rFonts w:ascii="Arial" w:hAnsi="Arial" w:cs="Arial"/>
+          <w:color w:val="000000" w:themeColor="text1"/>
+          <w:sz w:val="24"/>
+          <w:szCs w:val="24"/>
+          <w:lang w:val="es-ES"/>
+        </w:rPr>
+      </w:pPr>
+    </w:p>
+    <w:p>
+      <w:pPr>
+        <w:jc w:val="center"/>
+        <w:rPr>
+          <w:rFonts w:ascii="Arial" w:hAnsi="Arial" w:cs="Arial"/>
+          <w:color w:val="000000" w:themeColor="text1"/>
+          <w:sz w:val="24"/>
+          <w:szCs w:val="24"/>
+          <w:lang w:val="es-ES"/>
+        </w:rPr>
+      </w:pPr>
+    </w:p>
+    <w:p>
+      <w:pPr>
+        <w:jc w:val="center"/>
+        <w:rPr>
+          <w:rFonts w:ascii="Arial" w:hAnsi="Arial" w:cs="Arial"/>
+          <w:color w:val="000000" w:themeColor="text1"/>
+          <w:sz w:val="24"/>
+          <w:szCs w:val="24"/>
+          <w:lang w:val="es-ES"/>
+        </w:rPr>
+      </w:pPr>
+    </w:p>
+    <w:p>
+      <w:pPr>
+        <w:jc w:val="center"/>
+        <w:rPr>
+          <w:rFonts w:ascii="Arial" w:hAnsi="Arial" w:cs="Arial"/>
+          <w:color w:val="000000" w:themeColor="text1"/>
+          <w:sz w:val="24"/>
+          <w:szCs w:val="24"/>
+          <w:lang w:val="es-ES"/>
+        </w:rPr>
+      </w:pPr>
+    </w:p>
+    <w:p>
+      <w:pPr>
+        <w:jc w:val="center"/>
+        <w:rPr>
+          <w:rFonts w:ascii="Arial" w:hAnsi="Arial" w:cs="Arial"/>
+          <w:color w:val="000000" w:themeColor="text1"/>
+          <w:sz w:val="24"/>
+          <w:szCs w:val="24"/>
+          <w:lang w:val="es-ES"/>
+        </w:rPr>
+      </w:pPr>
+    </w:p>
+    <w:p>
+      <w:pPr>
+        <w:jc w:val="center"/>
+        <w:rPr>
+          <w:rFonts w:ascii="Arial" w:hAnsi="Arial" w:cs="Arial"/>
+          <w:color w:val="000000" w:themeColor="text1"/>
+          <w:sz w:val="24"/>
+          <w:szCs w:val="24"/>
+          <w:lang w:val="es-ES"/>
+        </w:rPr>
+      </w:pPr>
+    </w:p>
+    <w:p>
+      <w:pPr>
+        <w:jc w:val="center"/>
+        <w:rPr>
+          <w:rFonts w:ascii="Arial" w:hAnsi="Arial" w:cs="Arial"/>
+          <w:color w:val="000000" w:themeColor="text1"/>
+          <w:sz w:val="24"/>
+          <w:szCs w:val="24"/>
+          <w:lang w:val="es-ES"/>
+        </w:rPr>
+      </w:pPr>
+    </w:p>
+    <w:p>
+      <w:pPr>
+        <w:jc w:val="both"/>
+        <w:rPr>
+          <w:rFonts w:ascii="Arial" w:hAnsi="Arial" w:cs="Arial"/>
+          <w:color w:val="000000" w:themeColor="text1"/>
+          <w:sz w:val="24"/>
+          <w:szCs w:val="24"/>
+          <w:u w:val="single"/>
           <w:lang w:val="es-ES"/>
         </w:rPr>
       </w:pPr>
@@ -19003,619 +19091,17 @@
           <w:lang w:val="es-ES"/>
         </w:rPr>
         <w:lastRenderedPageBreak/>
-        <w:t>CU</w:t>
-      </w:r>
-      <w:r>
-        <w:rPr>
-          <w:rFonts w:ascii="Arial" w:hAnsi="Arial" w:cs="Arial"/>
-          <w:color w:val="000000" w:themeColor="text1"/>
-          <w:sz w:val="24"/>
-          <w:szCs w:val="24"/>
-          <w:lang w:val="es-ES"/>
-        </w:rPr>
-        <w:t>20</w:t>
-      </w:r>
-      <w:r>
-        <w:rPr>
-          <w:rFonts w:ascii="Arial" w:hAnsi="Arial" w:cs="Arial"/>
-          <w:color w:val="000000" w:themeColor="text1"/>
-          <w:sz w:val="24"/>
-          <w:szCs w:val="24"/>
-          <w:lang w:val="es-ES"/>
-        </w:rPr>
-        <w:t>: Actualizar Historial Clínic</w:t>
-      </w:r>
-      <w:r>
-        <w:rPr>
-          <w:rFonts w:ascii="Arial" w:hAnsi="Arial" w:cs="Arial"/>
-          <w:color w:val="000000" w:themeColor="text1"/>
-          <w:sz w:val="24"/>
-          <w:szCs w:val="24"/>
-          <w:lang w:val="es-ES"/>
-        </w:rPr>
-        <w:t>o</w:t>
-      </w:r>
-    </w:p>
-    <w:tbl>
-      <w:tblPr>
-        <w:tblStyle w:val="Tablaconcuadrcula6concolores"/>
-        <w:tblW w:w="0" w:type="auto"/>
-        <w:jc w:val="center"/>
-        <w:tblLook w:val="04A0" w:firstRow="1" w:lastRow="0" w:firstColumn="1" w:lastColumn="0" w:noHBand="0" w:noVBand="1"/>
-      </w:tblPr>
-      <w:tblGrid>
-        <w:gridCol w:w="3628"/>
-        <w:gridCol w:w="5200"/>
-      </w:tblGrid>
-      <w:tr>
-        <w:trPr>
-          <w:cnfStyle w:val="100000000000" w:firstRow="1" w:lastRow="0" w:firstColumn="0" w:lastColumn="0" w:oddVBand="0" w:evenVBand="0" w:oddHBand="0" w:evenHBand="0" w:firstRowFirstColumn="0" w:firstRowLastColumn="0" w:lastRowFirstColumn="0" w:lastRowLastColumn="0"/>
-          <w:jc w:val="center"/>
-        </w:trPr>
-        <w:tc>
-          <w:tcPr>
-            <w:cnfStyle w:val="001000000000" w:firstRow="0" w:lastRow="0" w:firstColumn="1" w:lastColumn="0" w:oddVBand="0" w:evenVBand="0" w:oddHBand="0" w:evenHBand="0" w:firstRowFirstColumn="0" w:firstRowLastColumn="0" w:lastRowFirstColumn="0" w:lastRowLastColumn="0"/>
-            <w:tcW w:w="3823" w:type="dxa"/>
-          </w:tcPr>
-          <w:p>
-            <w:pPr>
-              <w:jc w:val="center"/>
-              <w:rPr>
-                <w:rFonts w:ascii="Arial" w:hAnsi="Arial" w:cs="Arial"/>
-                <w:sz w:val="24"/>
-                <w:szCs w:val="24"/>
-                <w:lang w:val="es-ES"/>
-              </w:rPr>
-            </w:pPr>
-            <w:r>
-              <w:rPr>
-                <w:rFonts w:ascii="Arial" w:hAnsi="Arial" w:cs="Arial"/>
-                <w:sz w:val="24"/>
-                <w:szCs w:val="24"/>
-                <w:lang w:val="es-ES"/>
-              </w:rPr>
-              <w:t>Caso de Uso No.</w:t>
-            </w:r>
-            <w:r>
-              <w:rPr>
-                <w:rFonts w:ascii="Arial" w:hAnsi="Arial" w:cs="Arial"/>
-                <w:sz w:val="24"/>
-                <w:szCs w:val="24"/>
-                <w:lang w:val="es-ES"/>
-              </w:rPr>
-              <w:t xml:space="preserve"> 20</w:t>
-            </w:r>
-          </w:p>
-        </w:tc>
-        <w:tc>
-          <w:tcPr>
-            <w:tcW w:w="5528" w:type="dxa"/>
-          </w:tcPr>
-          <w:p>
-            <w:pPr>
-              <w:jc w:val="center"/>
-              <w:cnfStyle w:val="100000000000" w:firstRow="1" w:lastRow="0" w:firstColumn="0" w:lastColumn="0" w:oddVBand="0" w:evenVBand="0" w:oddHBand="0" w:evenHBand="0" w:firstRowFirstColumn="0" w:firstRowLastColumn="0" w:lastRowFirstColumn="0" w:lastRowLastColumn="0"/>
-              <w:rPr>
-                <w:rFonts w:ascii="Arial" w:hAnsi="Arial" w:cs="Arial"/>
-                <w:sz w:val="24"/>
-                <w:szCs w:val="24"/>
-                <w:lang w:val="es-ES"/>
-              </w:rPr>
-            </w:pPr>
-            <w:r>
-              <w:rPr>
-                <w:rFonts w:ascii="Arial" w:hAnsi="Arial" w:cs="Arial"/>
-                <w:sz w:val="24"/>
-                <w:szCs w:val="24"/>
-                <w:lang w:val="es-ES"/>
-              </w:rPr>
-              <w:t xml:space="preserve">Nombre: </w:t>
-            </w:r>
-            <w:r>
-              <w:rPr>
-                <w:rFonts w:ascii="Arial" w:hAnsi="Arial" w:cs="Arial"/>
-                <w:sz w:val="24"/>
-                <w:szCs w:val="24"/>
-                <w:lang w:val="es-ES"/>
-              </w:rPr>
-              <w:t>Actualizar Historial Clínico</w:t>
-            </w:r>
-          </w:p>
-          <w:p>
-            <w:pPr>
-              <w:jc w:val="center"/>
-              <w:cnfStyle w:val="100000000000" w:firstRow="1" w:lastRow="0" w:firstColumn="0" w:lastColumn="0" w:oddVBand="0" w:evenVBand="0" w:oddHBand="0" w:evenHBand="0" w:firstRowFirstColumn="0" w:firstRowLastColumn="0" w:lastRowFirstColumn="0" w:lastRowLastColumn="0"/>
-              <w:rPr>
-                <w:rFonts w:ascii="Arial" w:hAnsi="Arial" w:cs="Arial"/>
-                <w:sz w:val="24"/>
-                <w:szCs w:val="24"/>
-                <w:lang w:val="es-ES"/>
-              </w:rPr>
-            </w:pPr>
-          </w:p>
-        </w:tc>
-      </w:tr>
-      <w:tr>
-        <w:trPr>
-          <w:cnfStyle w:val="000000100000" w:firstRow="0" w:lastRow="0" w:firstColumn="0" w:lastColumn="0" w:oddVBand="0" w:evenVBand="0" w:oddHBand="1" w:evenHBand="0" w:firstRowFirstColumn="0" w:firstRowLastColumn="0" w:lastRowFirstColumn="0" w:lastRowLastColumn="0"/>
-          <w:jc w:val="center"/>
-        </w:trPr>
-        <w:tc>
-          <w:tcPr>
-            <w:cnfStyle w:val="001000000000" w:firstRow="0" w:lastRow="0" w:firstColumn="1" w:lastColumn="0" w:oddVBand="0" w:evenVBand="0" w:oddHBand="0" w:evenHBand="0" w:firstRowFirstColumn="0" w:firstRowLastColumn="0" w:lastRowFirstColumn="0" w:lastRowLastColumn="0"/>
-            <w:tcW w:w="3823" w:type="dxa"/>
-          </w:tcPr>
-          <w:p>
-            <w:pPr>
-              <w:jc w:val="both"/>
-              <w:rPr>
-                <w:rFonts w:ascii="Arial" w:hAnsi="Arial" w:cs="Arial"/>
-                <w:sz w:val="24"/>
-                <w:szCs w:val="24"/>
-                <w:lang w:val="es-ES"/>
-              </w:rPr>
-            </w:pPr>
-            <w:r>
-              <w:rPr>
-                <w:rFonts w:ascii="Arial" w:hAnsi="Arial" w:cs="Arial"/>
-                <w:sz w:val="24"/>
-                <w:szCs w:val="24"/>
-                <w:lang w:val="es-ES"/>
-              </w:rPr>
-              <w:t>Actores</w:t>
-            </w:r>
-          </w:p>
-        </w:tc>
-        <w:tc>
-          <w:tcPr>
-            <w:tcW w:w="5528" w:type="dxa"/>
-          </w:tcPr>
-          <w:p>
-            <w:pPr>
-              <w:jc w:val="both"/>
-              <w:cnfStyle w:val="000000100000" w:firstRow="0" w:lastRow="0" w:firstColumn="0" w:lastColumn="0" w:oddVBand="0" w:evenVBand="0" w:oddHBand="1" w:evenHBand="0" w:firstRowFirstColumn="0" w:firstRowLastColumn="0" w:lastRowFirstColumn="0" w:lastRowLastColumn="0"/>
-              <w:rPr>
-                <w:rFonts w:ascii="Arial" w:hAnsi="Arial" w:cs="Arial"/>
-                <w:sz w:val="24"/>
-                <w:szCs w:val="24"/>
-                <w:lang w:val="es-ES"/>
-              </w:rPr>
-            </w:pPr>
-            <w:r>
-              <w:rPr>
-                <w:rFonts w:ascii="Arial" w:hAnsi="Arial" w:cs="Arial"/>
-                <w:sz w:val="24"/>
-                <w:szCs w:val="24"/>
-                <w:lang w:val="es-ES"/>
-              </w:rPr>
-              <w:t>Administrador, dentista</w:t>
-            </w:r>
-          </w:p>
-        </w:tc>
-      </w:tr>
-      <w:tr>
-        <w:trPr>
-          <w:jc w:val="center"/>
-        </w:trPr>
-        <w:tc>
-          <w:tcPr>
-            <w:cnfStyle w:val="001000000000" w:firstRow="0" w:lastRow="0" w:firstColumn="1" w:lastColumn="0" w:oddVBand="0" w:evenVBand="0" w:oddHBand="0" w:evenHBand="0" w:firstRowFirstColumn="0" w:firstRowLastColumn="0" w:lastRowFirstColumn="0" w:lastRowLastColumn="0"/>
-            <w:tcW w:w="3823" w:type="dxa"/>
-          </w:tcPr>
-          <w:p>
-            <w:pPr>
-              <w:jc w:val="both"/>
-              <w:rPr>
-                <w:rFonts w:ascii="Arial" w:hAnsi="Arial" w:cs="Arial"/>
-                <w:sz w:val="24"/>
-                <w:szCs w:val="24"/>
-                <w:lang w:val="es-ES"/>
-              </w:rPr>
-            </w:pPr>
-            <w:r>
-              <w:rPr>
-                <w:rFonts w:ascii="Arial" w:hAnsi="Arial" w:cs="Arial"/>
-                <w:sz w:val="24"/>
-                <w:szCs w:val="24"/>
-                <w:lang w:val="es-ES"/>
-              </w:rPr>
-              <w:t>Objetivo</w:t>
-            </w:r>
-          </w:p>
-        </w:tc>
-        <w:tc>
-          <w:tcPr>
-            <w:tcW w:w="5528" w:type="dxa"/>
-          </w:tcPr>
-          <w:p>
-            <w:pPr>
-              <w:jc w:val="both"/>
-              <w:cnfStyle w:val="000000000000" w:firstRow="0" w:lastRow="0" w:firstColumn="0" w:lastColumn="0" w:oddVBand="0" w:evenVBand="0" w:oddHBand="0" w:evenHBand="0" w:firstRowFirstColumn="0" w:firstRowLastColumn="0" w:lastRowFirstColumn="0" w:lastRowLastColumn="0"/>
-              <w:rPr>
-                <w:rFonts w:ascii="Arial" w:hAnsi="Arial" w:cs="Arial"/>
-                <w:sz w:val="24"/>
-                <w:szCs w:val="24"/>
-                <w:lang w:val="es-ES"/>
-              </w:rPr>
-            </w:pPr>
-            <w:r>
-              <w:rPr>
-                <w:rFonts w:ascii="Arial" w:hAnsi="Arial" w:cs="Arial"/>
-                <w:sz w:val="24"/>
-                <w:szCs w:val="24"/>
-                <w:lang w:val="es-ES"/>
-              </w:rPr>
-              <w:t>Actualizar el historial clínico de un paciente</w:t>
-            </w:r>
-          </w:p>
-        </w:tc>
-      </w:tr>
-      <w:tr>
-        <w:trPr>
-          <w:cnfStyle w:val="000000100000" w:firstRow="0" w:lastRow="0" w:firstColumn="0" w:lastColumn="0" w:oddVBand="0" w:evenVBand="0" w:oddHBand="1" w:evenHBand="0" w:firstRowFirstColumn="0" w:firstRowLastColumn="0" w:lastRowFirstColumn="0" w:lastRowLastColumn="0"/>
-          <w:jc w:val="center"/>
-        </w:trPr>
-        <w:tc>
-          <w:tcPr>
-            <w:cnfStyle w:val="001000000000" w:firstRow="0" w:lastRow="0" w:firstColumn="1" w:lastColumn="0" w:oddVBand="0" w:evenVBand="0" w:oddHBand="0" w:evenHBand="0" w:firstRowFirstColumn="0" w:firstRowLastColumn="0" w:lastRowFirstColumn="0" w:lastRowLastColumn="0"/>
-            <w:tcW w:w="3823" w:type="dxa"/>
-          </w:tcPr>
-          <w:p>
-            <w:pPr>
-              <w:jc w:val="both"/>
-              <w:rPr>
-                <w:rFonts w:ascii="Arial" w:hAnsi="Arial" w:cs="Arial"/>
-                <w:sz w:val="24"/>
-                <w:szCs w:val="24"/>
-                <w:lang w:val="es-ES"/>
-              </w:rPr>
-            </w:pPr>
-            <w:r>
-              <w:rPr>
-                <w:rFonts w:ascii="Arial" w:hAnsi="Arial" w:cs="Arial"/>
-                <w:sz w:val="24"/>
-                <w:szCs w:val="24"/>
-                <w:lang w:val="es-ES"/>
-              </w:rPr>
-              <w:t xml:space="preserve">Descripción </w:t>
-            </w:r>
-          </w:p>
-        </w:tc>
-        <w:tc>
-          <w:tcPr>
-            <w:tcW w:w="5528" w:type="dxa"/>
-          </w:tcPr>
-          <w:p>
-            <w:pPr>
-              <w:jc w:val="both"/>
-              <w:cnfStyle w:val="000000100000" w:firstRow="0" w:lastRow="0" w:firstColumn="0" w:lastColumn="0" w:oddVBand="0" w:evenVBand="0" w:oddHBand="1" w:evenHBand="0" w:firstRowFirstColumn="0" w:firstRowLastColumn="0" w:lastRowFirstColumn="0" w:lastRowLastColumn="0"/>
-              <w:rPr>
-                <w:rFonts w:ascii="Arial" w:hAnsi="Arial" w:cs="Arial"/>
-                <w:sz w:val="24"/>
-                <w:szCs w:val="24"/>
-                <w:lang w:val="es-ES"/>
-              </w:rPr>
-            </w:pPr>
-            <w:r>
-              <w:rPr>
-                <w:rFonts w:ascii="Arial" w:hAnsi="Arial" w:cs="Arial"/>
-                <w:sz w:val="24"/>
-                <w:szCs w:val="24"/>
-                <w:lang w:val="es-ES"/>
-              </w:rPr>
-              <w:t>El administrador o dentista actualiza la información contenida en el historial clínico de un paciente</w:t>
-            </w:r>
-          </w:p>
-        </w:tc>
-      </w:tr>
-    </w:tbl>
-    <w:p>
-      <w:pPr>
-        <w:jc w:val="both"/>
-        <w:rPr>
-          <w:rFonts w:ascii="Arial" w:hAnsi="Arial" w:cs="Arial"/>
-          <w:b/>
-          <w:bCs/>
-          <w:sz w:val="24"/>
-          <w:szCs w:val="24"/>
-          <w:u w:val="single"/>
-          <w:lang w:val="es-ES"/>
-        </w:rPr>
-      </w:pPr>
-    </w:p>
-    <w:p>
-      <w:pPr>
-        <w:jc w:val="both"/>
-        <w:rPr>
-          <w:rFonts w:ascii="Arial" w:hAnsi="Arial" w:cs="Arial"/>
-          <w:b/>
-          <w:bCs/>
-          <w:color w:val="000000" w:themeColor="text1"/>
-          <w:sz w:val="24"/>
-          <w:szCs w:val="24"/>
-          <w:u w:val="single"/>
-          <w:lang w:val="es-ES"/>
-        </w:rPr>
-      </w:pPr>
-      <w:r>
-        <w:rPr>
-          <w:rFonts w:ascii="Arial" w:hAnsi="Arial" w:cs="Arial"/>
-          <w:b/>
-          <w:bCs/>
-          <w:color w:val="000000" w:themeColor="text1"/>
-          <w:sz w:val="24"/>
-          <w:szCs w:val="24"/>
-          <w:u w:val="single"/>
-          <w:lang w:val="es-ES"/>
-        </w:rPr>
-        <w:t>Anexo:</w:t>
-      </w:r>
-      <w:r>
-        <w:rPr>
-          <w:rFonts w:ascii="Arial" w:hAnsi="Arial" w:cs="Arial"/>
-          <w:color w:val="000000" w:themeColor="text1"/>
-          <w:sz w:val="24"/>
-          <w:szCs w:val="24"/>
-          <w:lang w:val="es-ES"/>
-        </w:rPr>
-        <w:t xml:space="preserve"> </w:t>
-      </w:r>
-      <w:r>
-        <w:rPr>
-          <w:rFonts w:ascii="Arial" w:hAnsi="Arial" w:cs="Arial"/>
-          <w:color w:val="000000" w:themeColor="text1"/>
-          <w:sz w:val="24"/>
-          <w:szCs w:val="24"/>
-          <w:lang w:val="es-ES"/>
-        </w:rPr>
-        <w:t>CU</w:t>
-      </w:r>
-      <w:r>
-        <w:rPr>
-          <w:rFonts w:ascii="Arial" w:hAnsi="Arial" w:cs="Arial"/>
-          <w:color w:val="000000" w:themeColor="text1"/>
-          <w:sz w:val="24"/>
-          <w:szCs w:val="24"/>
-          <w:lang w:val="es-ES"/>
-        </w:rPr>
-        <w:t>20</w:t>
-      </w:r>
-      <w:r>
-        <w:rPr>
-          <w:rFonts w:ascii="Arial" w:hAnsi="Arial" w:cs="Arial"/>
-          <w:color w:val="000000" w:themeColor="text1"/>
-          <w:sz w:val="24"/>
-          <w:szCs w:val="24"/>
-          <w:lang w:val="es-ES"/>
-        </w:rPr>
-        <w:t xml:space="preserve">: </w:t>
-      </w:r>
-      <w:r>
-        <w:rPr>
-          <w:rFonts w:ascii="Arial" w:hAnsi="Arial" w:cs="Arial"/>
-          <w:color w:val="000000" w:themeColor="text1"/>
-          <w:sz w:val="24"/>
-          <w:szCs w:val="24"/>
-          <w:lang w:val="es-ES"/>
-        </w:rPr>
-        <w:t xml:space="preserve">Actualizar Historial Clínico en la </w:t>
-      </w:r>
-      <w:r>
-        <w:rPr>
-          <w:rFonts w:ascii="Arial" w:hAnsi="Arial" w:cs="Arial"/>
-          <w:b/>
-          <w:bCs/>
-          <w:color w:val="000000" w:themeColor="text1"/>
-          <w:sz w:val="24"/>
-          <w:szCs w:val="24"/>
-          <w:lang w:val="es-ES"/>
-        </w:rPr>
-        <w:t>H</w:t>
-      </w:r>
-      <w:r>
-        <w:rPr>
-          <w:rFonts w:ascii="Arial" w:hAnsi="Arial" w:cs="Arial"/>
-          <w:b/>
-          <w:bCs/>
-          <w:color w:val="000000" w:themeColor="text1"/>
-          <w:sz w:val="24"/>
-          <w:szCs w:val="24"/>
-          <w:lang w:val="es-ES"/>
-        </w:rPr>
-        <w:t xml:space="preserve">erramienta Enterprise </w:t>
-      </w:r>
-      <w:proofErr w:type="spellStart"/>
-      <w:r>
-        <w:rPr>
-          <w:rFonts w:ascii="Arial" w:hAnsi="Arial" w:cs="Arial"/>
-          <w:b/>
-          <w:bCs/>
-          <w:color w:val="000000" w:themeColor="text1"/>
-          <w:sz w:val="24"/>
-          <w:szCs w:val="24"/>
-          <w:lang w:val="es-ES"/>
-        </w:rPr>
-        <w:t>Architect</w:t>
-      </w:r>
-      <w:proofErr w:type="spellEnd"/>
-    </w:p>
-    <w:p>
-      <w:pPr>
-        <w:jc w:val="center"/>
-        <w:rPr>
-          <w:rFonts w:ascii="Arial" w:hAnsi="Arial" w:cs="Arial"/>
-          <w:b/>
-          <w:bCs/>
-          <w:sz w:val="24"/>
-          <w:szCs w:val="24"/>
-          <w:u w:val="single"/>
-          <w:lang w:val="es-ES"/>
-        </w:rPr>
-      </w:pPr>
-      <w:r>
-        <w:rPr>
-          <w:noProof/>
-        </w:rPr>
-        <w:drawing>
-          <wp:inline distT="0" distB="0" distL="0" distR="0" wp14:anchorId="0BF779AA" wp14:editId="7A4F6DFA">
-            <wp:extent cx="5734002" cy="3468429"/>
-            <wp:effectExtent l="19050" t="19050" r="19685" b="17780"/>
-            <wp:docPr id="45" name="Imagen 45"/>
-            <wp:cNvGraphicFramePr>
-              <a:graphicFrameLocks xmlns:a="http://schemas.openxmlformats.org/drawingml/2006/main" noChangeAspect="1"/>
-            </wp:cNvGraphicFramePr>
-            <a:graphic xmlns:a="http://schemas.openxmlformats.org/drawingml/2006/main">
-              <a:graphicData uri="http://schemas.openxmlformats.org/drawingml/2006/picture">
-                <pic:pic xmlns:pic="http://schemas.openxmlformats.org/drawingml/2006/picture">
-                  <pic:nvPicPr>
-                    <pic:cNvPr id="1" name=""/>
-                    <pic:cNvPicPr/>
-                  </pic:nvPicPr>
-                  <pic:blipFill>
-                    <a:blip r:embed="rId25"/>
-                    <a:stretch>
-                      <a:fillRect/>
-                    </a:stretch>
-                  </pic:blipFill>
-                  <pic:spPr>
-                    <a:xfrm>
-                      <a:off x="0" y="0"/>
-                      <a:ext cx="5737391" cy="3470479"/>
-                    </a:xfrm>
-                    <a:prstGeom prst="rect">
-                      <a:avLst/>
-                    </a:prstGeom>
-                    <a:ln>
-                      <a:solidFill>
-                        <a:schemeClr val="tx1"/>
-                      </a:solidFill>
-                    </a:ln>
-                  </pic:spPr>
-                </pic:pic>
-              </a:graphicData>
-            </a:graphic>
-          </wp:inline>
-        </w:drawing>
-      </w:r>
-    </w:p>
-    <w:p>
-      <w:pPr>
-        <w:jc w:val="both"/>
-        <w:rPr>
-          <w:rFonts w:ascii="Arial" w:hAnsi="Arial" w:cs="Arial"/>
-          <w:color w:val="000000" w:themeColor="text1"/>
-          <w:sz w:val="24"/>
-          <w:szCs w:val="24"/>
-          <w:lang w:val="es-ES"/>
-        </w:rPr>
-      </w:pPr>
-    </w:p>
-    <w:p>
-      <w:pPr>
-        <w:jc w:val="both"/>
-        <w:rPr>
-          <w:rFonts w:ascii="Arial" w:hAnsi="Arial" w:cs="Arial"/>
-          <w:color w:val="000000" w:themeColor="text1"/>
-          <w:sz w:val="24"/>
-          <w:szCs w:val="24"/>
-          <w:lang w:val="es-ES"/>
-        </w:rPr>
-      </w:pPr>
-    </w:p>
-    <w:p>
-      <w:pPr>
-        <w:jc w:val="both"/>
-        <w:rPr>
-          <w:rFonts w:ascii="Arial" w:hAnsi="Arial" w:cs="Arial"/>
-          <w:color w:val="000000" w:themeColor="text1"/>
-          <w:sz w:val="24"/>
-          <w:szCs w:val="24"/>
-          <w:lang w:val="es-ES"/>
-        </w:rPr>
-      </w:pPr>
-    </w:p>
-    <w:p>
-      <w:pPr>
-        <w:jc w:val="both"/>
-        <w:rPr>
-          <w:rFonts w:ascii="Arial" w:hAnsi="Arial" w:cs="Arial"/>
-          <w:color w:val="000000" w:themeColor="text1"/>
-          <w:sz w:val="24"/>
-          <w:szCs w:val="24"/>
-          <w:lang w:val="es-ES"/>
-        </w:rPr>
-      </w:pPr>
-    </w:p>
-    <w:p>
-      <w:pPr>
-        <w:jc w:val="both"/>
-        <w:rPr>
-          <w:rFonts w:ascii="Arial" w:hAnsi="Arial" w:cs="Arial"/>
-          <w:color w:val="000000" w:themeColor="text1"/>
-          <w:sz w:val="24"/>
-          <w:szCs w:val="24"/>
-          <w:lang w:val="es-ES"/>
-        </w:rPr>
-      </w:pPr>
-    </w:p>
-    <w:p>
-      <w:pPr>
-        <w:jc w:val="both"/>
-        <w:rPr>
-          <w:rFonts w:ascii="Arial" w:hAnsi="Arial" w:cs="Arial"/>
-          <w:color w:val="000000" w:themeColor="text1"/>
-          <w:sz w:val="24"/>
-          <w:szCs w:val="24"/>
-          <w:lang w:val="es-ES"/>
-        </w:rPr>
-      </w:pPr>
-    </w:p>
-    <w:p>
-      <w:pPr>
-        <w:jc w:val="both"/>
-        <w:rPr>
-          <w:rFonts w:ascii="Arial" w:hAnsi="Arial" w:cs="Arial"/>
-          <w:color w:val="000000" w:themeColor="text1"/>
-          <w:sz w:val="24"/>
-          <w:szCs w:val="24"/>
-          <w:lang w:val="es-ES"/>
-        </w:rPr>
-      </w:pPr>
-    </w:p>
-    <w:p>
-      <w:pPr>
-        <w:jc w:val="both"/>
-        <w:rPr>
-          <w:rFonts w:ascii="Arial" w:hAnsi="Arial" w:cs="Arial"/>
-          <w:color w:val="000000" w:themeColor="text1"/>
-          <w:sz w:val="24"/>
-          <w:szCs w:val="24"/>
-          <w:lang w:val="es-ES"/>
-        </w:rPr>
-      </w:pPr>
-    </w:p>
-    <w:p>
-      <w:pPr>
-        <w:jc w:val="both"/>
-        <w:rPr>
-          <w:rFonts w:ascii="Arial" w:hAnsi="Arial" w:cs="Arial"/>
-          <w:color w:val="000000" w:themeColor="text1"/>
-          <w:sz w:val="24"/>
-          <w:szCs w:val="24"/>
-          <w:u w:val="single"/>
-          <w:lang w:val="es-ES"/>
-        </w:rPr>
-      </w:pPr>
-      <w:r>
-        <w:rPr>
-          <w:rFonts w:ascii="Arial" w:hAnsi="Arial" w:cs="Arial"/>
-          <w:color w:val="000000" w:themeColor="text1"/>
-          <w:sz w:val="24"/>
-          <w:szCs w:val="24"/>
-          <w:lang w:val="es-ES"/>
-        </w:rPr>
-        <w:lastRenderedPageBreak/>
-        <w:t>CU21</w:t>
+        <w:t>CU2</w:t>
+      </w:r>
+      <w:r>
+        <w:rPr>
+          <w:rFonts w:ascii="Arial" w:hAnsi="Arial" w:cs="Arial"/>
+          <w:color w:val="000000" w:themeColor="text1"/>
+          <w:sz w:val="24"/>
+          <w:szCs w:val="24"/>
+          <w:lang w:val="es-ES"/>
+        </w:rPr>
+        <w:t>0</w:t>
       </w:r>
       <w:r>
         <w:rPr>
@@ -19694,7 +19180,7 @@
                 <w:szCs w:val="24"/>
                 <w:lang w:val="es-ES"/>
               </w:rPr>
-              <w:t>1</w:t>
+              <w:t>0</w:t>
             </w:r>
           </w:p>
         </w:tc>
@@ -19985,7 +19471,27 @@
           <w:szCs w:val="24"/>
           <w:lang w:val="es-ES"/>
         </w:rPr>
-        <w:t>CU21- Registro Sistema</w:t>
+        <w:t>CU2</w:t>
+      </w:r>
+      <w:r>
+        <w:rPr>
+          <w:rFonts w:ascii="Arial" w:hAnsi="Arial" w:cs="Arial"/>
+          <w:color w:val="000000" w:themeColor="text1"/>
+          <w:sz w:val="24"/>
+          <w:szCs w:val="24"/>
+          <w:lang w:val="es-ES"/>
+        </w:rPr>
+        <w:t>0</w:t>
+      </w:r>
+      <w:r>
+        <w:rPr>
+          <w:rFonts w:ascii="Arial" w:hAnsi="Arial" w:cs="Arial"/>
+          <w:color w:val="000000" w:themeColor="text1"/>
+          <w:sz w:val="24"/>
+          <w:szCs w:val="24"/>
+          <w:lang w:val="es-ES"/>
+        </w:rPr>
+        <w:t>- Registro Sistema</w:t>
       </w:r>
       <w:r>
         <w:rPr>
@@ -20064,10 +19570,10 @@
           <w:noProof/>
         </w:rPr>
         <w:drawing>
-          <wp:inline distT="0" distB="0" distL="0" distR="0" wp14:anchorId="7F2998E6" wp14:editId="5407C938">
-            <wp:extent cx="5796959" cy="3422554"/>
-            <wp:effectExtent l="19050" t="19050" r="13335" b="26035"/>
-            <wp:docPr id="46" name="Imagen 46"/>
+          <wp:inline distT="0" distB="0" distL="0" distR="0" wp14:anchorId="6F0AA0EE" wp14:editId="7DBD9EC9">
+            <wp:extent cx="5612130" cy="3460750"/>
+            <wp:effectExtent l="19050" t="19050" r="26670" b="25400"/>
+            <wp:docPr id="30" name="Imagen 30"/>
             <wp:cNvGraphicFramePr>
               <a:graphicFrameLocks xmlns:a="http://schemas.openxmlformats.org/drawingml/2006/main" noChangeAspect="1"/>
             </wp:cNvGraphicFramePr>
@@ -20079,7 +19585,7 @@
                     <pic:cNvPicPr/>
                   </pic:nvPicPr>
                   <pic:blipFill>
-                    <a:blip r:embed="rId26"/>
+                    <a:blip r:embed="rId25"/>
                     <a:stretch>
                       <a:fillRect/>
                     </a:stretch>
@@ -20087,7 +19593,7 @@
                   <pic:spPr>
                     <a:xfrm>
                       <a:off x="0" y="0"/>
-                      <a:ext cx="5802568" cy="3425866"/>
+                      <a:ext cx="5612130" cy="3460750"/>
                     </a:xfrm>
                     <a:prstGeom prst="rect">
                       <a:avLst/>
@@ -20202,6 +19708,104 @@
           <w:lang w:val="es-ES"/>
         </w:rPr>
       </w:pPr>
+    </w:p>
+    <w:p>
+      <w:pPr>
+        <w:jc w:val="both"/>
+        <w:rPr>
+          <w:rFonts w:ascii="Arial" w:hAnsi="Arial" w:cs="Arial"/>
+          <w:b/>
+          <w:bCs/>
+          <w:sz w:val="24"/>
+          <w:szCs w:val="24"/>
+          <w:u w:val="single"/>
+          <w:lang w:val="es-ES"/>
+        </w:rPr>
+      </w:pPr>
+      <w:r>
+        <w:rPr>
+          <w:rFonts w:ascii="Arial" w:hAnsi="Arial" w:cs="Arial"/>
+          <w:b/>
+          <w:bCs/>
+          <w:sz w:val="24"/>
+          <w:szCs w:val="24"/>
+          <w:u w:val="single"/>
+          <w:lang w:val="es-ES"/>
+        </w:rPr>
+        <w:lastRenderedPageBreak/>
+        <w:t>Diagrama de Casos de Uso</w:t>
+      </w:r>
+    </w:p>
+    <w:p>
+      <w:pPr>
+        <w:jc w:val="center"/>
+        <w:rPr>
+          <w:rFonts w:ascii="Arial" w:hAnsi="Arial" w:cs="Arial"/>
+          <w:b/>
+          <w:bCs/>
+          <w:sz w:val="24"/>
+          <w:szCs w:val="24"/>
+          <w:u w:val="single"/>
+          <w:lang w:val="es-ES"/>
+        </w:rPr>
+      </w:pPr>
+      <w:r>
+        <w:rPr>
+          <w:rFonts w:ascii="Arial" w:hAnsi="Arial" w:cs="Arial"/>
+          <w:noProof/>
+          <w:sz w:val="24"/>
+          <w:szCs w:val="24"/>
+          <w:lang w:val="es-ES"/>
+        </w:rPr>
+        <w:drawing>
+          <wp:inline distT="0" distB="0" distL="0" distR="0" wp14:anchorId="32F242DE" wp14:editId="7E1A8EBB">
+            <wp:extent cx="4057836" cy="7854772"/>
+            <wp:effectExtent l="0" t="0" r="0" b="0"/>
+            <wp:docPr id="50" name="Imagen 50"/>
+            <wp:cNvGraphicFramePr>
+              <a:graphicFrameLocks xmlns:a="http://schemas.openxmlformats.org/drawingml/2006/main" noChangeAspect="1"/>
+            </wp:cNvGraphicFramePr>
+            <a:graphic xmlns:a="http://schemas.openxmlformats.org/drawingml/2006/main">
+              <a:graphicData uri="http://schemas.openxmlformats.org/drawingml/2006/picture">
+                <pic:pic xmlns:pic="http://schemas.openxmlformats.org/drawingml/2006/picture">
+                  <pic:nvPicPr>
+                    <pic:cNvPr id="0" name="Picture 6"/>
+                    <pic:cNvPicPr>
+                      <a:picLocks noChangeAspect="1" noChangeArrowheads="1"/>
+                    </pic:cNvPicPr>
+                  </pic:nvPicPr>
+                  <pic:blipFill>
+                    <a:blip r:embed="rId26">
+                      <a:extLst>
+                        <a:ext uri="{28A0092B-C50C-407E-A947-70E740481C1C}">
+                          <a14:useLocalDpi xmlns:a14="http://schemas.microsoft.com/office/drawing/2010/main" val="0"/>
+                        </a:ext>
+                      </a:extLst>
+                    </a:blip>
+                    <a:srcRect/>
+                    <a:stretch>
+                      <a:fillRect/>
+                    </a:stretch>
+                  </pic:blipFill>
+                  <pic:spPr bwMode="auto">
+                    <a:xfrm>
+                      <a:off x="0" y="0"/>
+                      <a:ext cx="4060933" cy="7860766"/>
+                    </a:xfrm>
+                    <a:prstGeom prst="rect">
+                      <a:avLst/>
+                    </a:prstGeom>
+                    <a:noFill/>
+                    <a:ln>
+                      <a:noFill/>
+                    </a:ln>
+                  </pic:spPr>
+                </pic:pic>
+              </a:graphicData>
+            </a:graphic>
+          </wp:inline>
+        </w:drawing>
+      </w:r>
     </w:p>
     <w:p>
       <w:pPr>
@@ -25315,9 +24919,9 @@
           <w:noProof/>
         </w:rPr>
         <w:drawing>
-          <wp:inline distT="0" distB="0" distL="0" distR="0" wp14:anchorId="3DE76B7C" wp14:editId="78C4FF0C">
-            <wp:extent cx="4089813" cy="4713839"/>
-            <wp:effectExtent l="19050" t="19050" r="25400" b="10795"/>
+          <wp:inline distT="0" distB="0" distL="0" distR="0" wp14:anchorId="3DE76B7C" wp14:editId="135050DD">
+            <wp:extent cx="4105867" cy="4293308"/>
+            <wp:effectExtent l="19050" t="19050" r="28575" b="12065"/>
             <wp:docPr id="41" name="Imagen 41"/>
             <wp:cNvGraphicFramePr>
               <a:graphicFrameLocks xmlns:a="http://schemas.openxmlformats.org/drawingml/2006/main" noChangeAspect="1"/>
@@ -25326,18 +24930,25 @@
               <a:graphicData uri="http://schemas.openxmlformats.org/drawingml/2006/picture">
                 <pic:pic xmlns:pic="http://schemas.openxmlformats.org/drawingml/2006/picture">
                   <pic:nvPicPr>
-                    <pic:cNvPr id="1" name=""/>
+                    <pic:cNvPr id="41" name="Imagen 41"/>
                     <pic:cNvPicPr/>
                   </pic:nvPicPr>
-                  <pic:blipFill rotWithShape="1">
-                    <a:blip r:embed="rId48"/>
-                    <a:srcRect r="9871"/>
-                    <a:stretch/>
+                  <pic:blipFill>
+                    <a:blip r:embed="rId48">
+                      <a:extLst>
+                        <a:ext uri="{28A0092B-C50C-407E-A947-70E740481C1C}">
+                          <a14:useLocalDpi xmlns:a14="http://schemas.microsoft.com/office/drawing/2010/main" val="0"/>
+                        </a:ext>
+                      </a:extLst>
+                    </a:blip>
+                    <a:stretch>
+                      <a:fillRect/>
+                    </a:stretch>
                   </pic:blipFill>
                   <pic:spPr bwMode="auto">
                     <a:xfrm>
                       <a:off x="0" y="0"/>
-                      <a:ext cx="4105867" cy="4732342"/>
+                      <a:ext cx="4105867" cy="4293308"/>
                     </a:xfrm>
                     <a:prstGeom prst="rect">
                       <a:avLst/>
@@ -25427,6 +25038,32 @@
     </w:p>
     <w:p>
       <w:pPr>
+        <w:jc w:val="center"/>
+        <w:rPr>
+          <w:rFonts w:ascii="Arial" w:hAnsi="Arial" w:cs="Arial"/>
+          <w:b/>
+          <w:bCs/>
+          <w:sz w:val="24"/>
+          <w:szCs w:val="24"/>
+          <w:lang w:val="es-ES"/>
+        </w:rPr>
+      </w:pPr>
+    </w:p>
+    <w:p>
+      <w:pPr>
+        <w:jc w:val="center"/>
+        <w:rPr>
+          <w:rFonts w:ascii="Arial" w:hAnsi="Arial" w:cs="Arial"/>
+          <w:b/>
+          <w:bCs/>
+          <w:sz w:val="24"/>
+          <w:szCs w:val="24"/>
+          <w:lang w:val="es-ES"/>
+        </w:rPr>
+      </w:pPr>
+    </w:p>
+    <w:p>
+      <w:pPr>
         <w:jc w:val="both"/>
         <w:rPr>
           <w:rFonts w:ascii="Arial" w:hAnsi="Arial" w:cs="Arial"/>
@@ -25468,22 +25105,6 @@
     </w:p>
     <w:p>
       <w:pPr>
-        <w:jc w:val="both"/>
-        <w:rPr>
-          <w:rFonts w:ascii="Arial" w:hAnsi="Arial" w:cs="Arial"/>
-          <w:b/>
-          <w:bCs/>
-          <w:color w:val="FF0000"/>
-          <w:sz w:val="24"/>
-          <w:szCs w:val="24"/>
-          <w:u w:val="single"/>
-          <w:lang w:val="es-ES"/>
-        </w:rPr>
-      </w:pPr>
-    </w:p>
-    <w:p>
-      <w:pPr>
-        <w:pStyle w:val="Prrafodelista"/>
         <w:jc w:val="both"/>
         <w:rPr>
           <w:rFonts w:ascii="Arial" w:hAnsi="Arial" w:cs="Arial"/>

</xml_diff>

<commit_message>
Lista de Actores semantica y Objetivo Terminados
</commit_message>
<xml_diff>
--- a/DentiSmart.Documentacion/Casos de uso.docx
+++ b/DentiSmart.Documentacion/Casos de uso.docx
@@ -8120,17 +8120,15 @@
               </w:rPr>
               <w:t xml:space="preserve">El paciente ingresa a la opción de “Consultar Cita Dental”, mostrará el nombre del paciente que </w:t>
             </w:r>
-            <w:proofErr w:type="spellStart"/>
-            <w:r>
-              <w:rPr>
-                <w:rFonts w:ascii="Arial" w:hAnsi="Arial" w:cs="Arial"/>
-                <w:sz w:val="24"/>
-                <w:szCs w:val="24"/>
-                <w:lang w:val="es-ES"/>
-              </w:rPr>
-              <w:t>esta</w:t>
-            </w:r>
-            <w:proofErr w:type="spellEnd"/>
+            <w:r>
+              <w:rPr>
+                <w:rFonts w:ascii="Arial" w:hAnsi="Arial" w:cs="Arial"/>
+                <w:sz w:val="24"/>
+                <w:szCs w:val="24"/>
+                <w:lang w:val="es-ES"/>
+              </w:rPr>
+              <w:t>está</w:t>
+            </w:r>
             <w:r>
               <w:rPr>
                 <w:rFonts w:ascii="Arial" w:hAnsi="Arial" w:cs="Arial"/>
@@ -19491,7 +19489,17 @@
           <w:szCs w:val="24"/>
           <w:lang w:val="es-ES"/>
         </w:rPr>
-        <w:t>- Registro Sistema</w:t>
+        <w:t>:</w:t>
+      </w:r>
+      <w:r>
+        <w:rPr>
+          <w:rFonts w:ascii="Arial" w:hAnsi="Arial" w:cs="Arial"/>
+          <w:color w:val="000000" w:themeColor="text1"/>
+          <w:sz w:val="24"/>
+          <w:szCs w:val="24"/>
+          <w:lang w:val="es-ES"/>
+        </w:rPr>
+        <w:t xml:space="preserve"> Registro Sistema</w:t>
       </w:r>
       <w:r>
         <w:rPr>
@@ -20700,7 +20708,41 @@
           <w:szCs w:val="24"/>
           <w:lang w:val="es-ES"/>
         </w:rPr>
-        <w:t>Realizar Pago</w:t>
+        <w:t xml:space="preserve">Generar </w:t>
+      </w:r>
+      <w:r>
+        <w:rPr>
+          <w:rFonts w:ascii="Arial" w:hAnsi="Arial" w:cs="Arial"/>
+          <w:sz w:val="24"/>
+          <w:szCs w:val="24"/>
+          <w:lang w:val="es-ES"/>
+        </w:rPr>
+        <w:t>Pago</w:t>
+      </w:r>
+    </w:p>
+    <w:p>
+      <w:pPr>
+        <w:pStyle w:val="Prrafodelista"/>
+        <w:numPr>
+          <w:ilvl w:val="0"/>
+          <w:numId w:val="26"/>
+        </w:numPr>
+        <w:jc w:val="both"/>
+        <w:rPr>
+          <w:rFonts w:ascii="Arial" w:hAnsi="Arial" w:cs="Arial"/>
+          <w:sz w:val="24"/>
+          <w:szCs w:val="24"/>
+          <w:lang w:val="es-ES"/>
+        </w:rPr>
+      </w:pPr>
+      <w:r>
+        <w:rPr>
+          <w:rFonts w:ascii="Arial" w:hAnsi="Arial" w:cs="Arial"/>
+          <w:sz w:val="24"/>
+          <w:szCs w:val="24"/>
+          <w:lang w:val="es-ES"/>
+        </w:rPr>
+        <w:t>Registro Perfil</w:t>
       </w:r>
     </w:p>
     <w:p>
@@ -20850,7 +20892,16 @@
           <w:szCs w:val="24"/>
           <w:lang w:val="es-ES"/>
         </w:rPr>
-        <w:t>Realizar Pago</w:t>
+        <w:t xml:space="preserve">Generar </w:t>
+      </w:r>
+      <w:r>
+        <w:rPr>
+          <w:rFonts w:ascii="Arial" w:hAnsi="Arial" w:cs="Arial"/>
+          <w:sz w:val="24"/>
+          <w:szCs w:val="24"/>
+          <w:lang w:val="es-ES"/>
+        </w:rPr>
+        <w:t>Pago</w:t>
       </w:r>
     </w:p>
     <w:p>
@@ -20875,7 +20926,25 @@
           <w:szCs w:val="24"/>
           <w:lang w:val="es-ES"/>
         </w:rPr>
-        <w:t>Administrar Tratamiento</w:t>
+        <w:t>A</w:t>
+      </w:r>
+      <w:r>
+        <w:rPr>
+          <w:rFonts w:ascii="Arial" w:hAnsi="Arial" w:cs="Arial"/>
+          <w:sz w:val="24"/>
+          <w:szCs w:val="24"/>
+          <w:lang w:val="es-ES"/>
+        </w:rPr>
+        <w:t>gregar</w:t>
+      </w:r>
+      <w:r>
+        <w:rPr>
+          <w:rFonts w:ascii="Arial" w:hAnsi="Arial" w:cs="Arial"/>
+          <w:sz w:val="24"/>
+          <w:szCs w:val="24"/>
+          <w:lang w:val="es-ES"/>
+        </w:rPr>
+        <w:t xml:space="preserve"> Tratamiento</w:t>
       </w:r>
     </w:p>
     <w:p>
@@ -20930,6 +20999,156 @@
     </w:p>
     <w:p>
       <w:pPr>
+        <w:pStyle w:val="Prrafodelista"/>
+        <w:numPr>
+          <w:ilvl w:val="0"/>
+          <w:numId w:val="27"/>
+        </w:numPr>
+        <w:jc w:val="both"/>
+        <w:rPr>
+          <w:rFonts w:ascii="Arial" w:hAnsi="Arial" w:cs="Arial"/>
+          <w:sz w:val="24"/>
+          <w:szCs w:val="24"/>
+          <w:lang w:val="es-ES"/>
+        </w:rPr>
+      </w:pPr>
+      <w:r>
+        <w:rPr>
+          <w:rFonts w:ascii="Arial" w:hAnsi="Arial" w:cs="Arial"/>
+          <w:sz w:val="24"/>
+          <w:szCs w:val="24"/>
+          <w:lang w:val="es-ES"/>
+        </w:rPr>
+        <w:t>Registrar Paciente</w:t>
+      </w:r>
+    </w:p>
+    <w:p>
+      <w:pPr>
+        <w:pStyle w:val="Prrafodelista"/>
+        <w:numPr>
+          <w:ilvl w:val="0"/>
+          <w:numId w:val="27"/>
+        </w:numPr>
+        <w:jc w:val="both"/>
+        <w:rPr>
+          <w:rFonts w:ascii="Arial" w:hAnsi="Arial" w:cs="Arial"/>
+          <w:sz w:val="24"/>
+          <w:szCs w:val="24"/>
+          <w:lang w:val="es-ES"/>
+        </w:rPr>
+      </w:pPr>
+      <w:r>
+        <w:rPr>
+          <w:rFonts w:ascii="Arial" w:hAnsi="Arial" w:cs="Arial"/>
+          <w:sz w:val="24"/>
+          <w:szCs w:val="24"/>
+          <w:lang w:val="es-ES"/>
+        </w:rPr>
+        <w:t>Editar Paciente</w:t>
+      </w:r>
+    </w:p>
+    <w:p>
+      <w:pPr>
+        <w:pStyle w:val="Prrafodelista"/>
+        <w:numPr>
+          <w:ilvl w:val="0"/>
+          <w:numId w:val="27"/>
+        </w:numPr>
+        <w:jc w:val="both"/>
+        <w:rPr>
+          <w:rFonts w:ascii="Arial" w:hAnsi="Arial" w:cs="Arial"/>
+          <w:sz w:val="24"/>
+          <w:szCs w:val="24"/>
+          <w:lang w:val="es-ES"/>
+        </w:rPr>
+      </w:pPr>
+      <w:r>
+        <w:rPr>
+          <w:rFonts w:ascii="Arial" w:hAnsi="Arial" w:cs="Arial"/>
+          <w:sz w:val="24"/>
+          <w:szCs w:val="24"/>
+          <w:lang w:val="es-ES"/>
+        </w:rPr>
+        <w:t>Eliminar Paciente</w:t>
+      </w:r>
+    </w:p>
+    <w:p>
+      <w:pPr>
+        <w:pStyle w:val="Prrafodelista"/>
+        <w:numPr>
+          <w:ilvl w:val="0"/>
+          <w:numId w:val="27"/>
+        </w:numPr>
+        <w:jc w:val="both"/>
+        <w:rPr>
+          <w:rFonts w:ascii="Arial" w:hAnsi="Arial" w:cs="Arial"/>
+          <w:sz w:val="24"/>
+          <w:szCs w:val="24"/>
+          <w:lang w:val="es-ES"/>
+        </w:rPr>
+      </w:pPr>
+      <w:r>
+        <w:rPr>
+          <w:rFonts w:ascii="Arial" w:hAnsi="Arial" w:cs="Arial"/>
+          <w:sz w:val="24"/>
+          <w:szCs w:val="24"/>
+          <w:lang w:val="es-ES"/>
+        </w:rPr>
+        <w:t>Registrar Consultorio</w:t>
+      </w:r>
+    </w:p>
+    <w:p>
+      <w:pPr>
+        <w:pStyle w:val="Prrafodelista"/>
+        <w:numPr>
+          <w:ilvl w:val="0"/>
+          <w:numId w:val="27"/>
+        </w:numPr>
+        <w:jc w:val="both"/>
+        <w:rPr>
+          <w:rFonts w:ascii="Arial" w:hAnsi="Arial" w:cs="Arial"/>
+          <w:sz w:val="24"/>
+          <w:szCs w:val="24"/>
+          <w:lang w:val="es-ES"/>
+        </w:rPr>
+      </w:pPr>
+      <w:r>
+        <w:rPr>
+          <w:rFonts w:ascii="Arial" w:hAnsi="Arial" w:cs="Arial"/>
+          <w:sz w:val="24"/>
+          <w:szCs w:val="24"/>
+          <w:lang w:val="es-ES"/>
+        </w:rPr>
+        <w:t>Editar Consultorio</w:t>
+      </w:r>
+    </w:p>
+    <w:p>
+      <w:pPr>
+        <w:pStyle w:val="Prrafodelista"/>
+        <w:numPr>
+          <w:ilvl w:val="0"/>
+          <w:numId w:val="27"/>
+        </w:numPr>
+        <w:jc w:val="both"/>
+        <w:rPr>
+          <w:rFonts w:ascii="Arial" w:hAnsi="Arial" w:cs="Arial"/>
+          <w:sz w:val="24"/>
+          <w:szCs w:val="24"/>
+          <w:lang w:val="es-ES"/>
+        </w:rPr>
+      </w:pPr>
+      <w:r>
+        <w:rPr>
+          <w:rFonts w:ascii="Arial" w:hAnsi="Arial" w:cs="Arial"/>
+          <w:sz w:val="24"/>
+          <w:szCs w:val="24"/>
+          <w:lang w:val="es-ES"/>
+        </w:rPr>
+        <w:t>Eliminar Consultorio</w:t>
+      </w:r>
+    </w:p>
+    <w:p>
+      <w:pPr>
         <w:jc w:val="both"/>
         <w:rPr>
           <w:rFonts w:ascii="Arial" w:hAnsi="Arial" w:cs="Arial"/>
@@ -21064,6 +21283,56 @@
         <w:pStyle w:val="Prrafodelista"/>
         <w:numPr>
           <w:ilvl w:val="0"/>
+          <w:numId w:val="32"/>
+        </w:numPr>
+        <w:jc w:val="both"/>
+        <w:rPr>
+          <w:rFonts w:ascii="Arial" w:hAnsi="Arial" w:cs="Arial"/>
+          <w:sz w:val="24"/>
+          <w:szCs w:val="24"/>
+          <w:lang w:val="es-ES"/>
+        </w:rPr>
+      </w:pPr>
+      <w:r>
+        <w:rPr>
+          <w:rFonts w:ascii="Arial" w:hAnsi="Arial" w:cs="Arial"/>
+          <w:sz w:val="24"/>
+          <w:szCs w:val="24"/>
+          <w:lang w:val="es-ES"/>
+        </w:rPr>
+        <w:t>Modificar Inventario</w:t>
+      </w:r>
+    </w:p>
+    <w:p>
+      <w:pPr>
+        <w:pStyle w:val="Prrafodelista"/>
+        <w:numPr>
+          <w:ilvl w:val="0"/>
+          <w:numId w:val="32"/>
+        </w:numPr>
+        <w:jc w:val="both"/>
+        <w:rPr>
+          <w:rFonts w:ascii="Arial" w:hAnsi="Arial" w:cs="Arial"/>
+          <w:sz w:val="24"/>
+          <w:szCs w:val="24"/>
+          <w:lang w:val="es-ES"/>
+        </w:rPr>
+      </w:pPr>
+      <w:r>
+        <w:rPr>
+          <w:rFonts w:ascii="Arial" w:hAnsi="Arial" w:cs="Arial"/>
+          <w:sz w:val="24"/>
+          <w:szCs w:val="24"/>
+          <w:lang w:val="es-ES"/>
+        </w:rPr>
+        <w:t>Eliminar Inventario</w:t>
+      </w:r>
+    </w:p>
+    <w:p>
+      <w:pPr>
+        <w:pStyle w:val="Prrafodelista"/>
+        <w:numPr>
+          <w:ilvl w:val="0"/>
           <w:numId w:val="25"/>
         </w:numPr>
         <w:jc w:val="both"/>
@@ -21137,14 +21406,52 @@
     <w:p>
       <w:pPr>
         <w:pStyle w:val="Prrafodelista"/>
-        <w:jc w:val="both"/>
-        <w:rPr>
-          <w:rFonts w:ascii="Arial" w:hAnsi="Arial" w:cs="Arial"/>
-          <w:sz w:val="24"/>
-          <w:szCs w:val="24"/>
-          <w:lang w:val="es-ES"/>
-        </w:rPr>
-      </w:pPr>
+        <w:numPr>
+          <w:ilvl w:val="0"/>
+          <w:numId w:val="31"/>
+        </w:numPr>
+        <w:jc w:val="both"/>
+        <w:rPr>
+          <w:rFonts w:ascii="Arial" w:hAnsi="Arial" w:cs="Arial"/>
+          <w:sz w:val="24"/>
+          <w:szCs w:val="24"/>
+          <w:lang w:val="es-ES"/>
+        </w:rPr>
+      </w:pPr>
+      <w:r>
+        <w:rPr>
+          <w:rFonts w:ascii="Arial" w:hAnsi="Arial" w:cs="Arial"/>
+          <w:sz w:val="24"/>
+          <w:szCs w:val="24"/>
+          <w:lang w:val="es-ES"/>
+        </w:rPr>
+        <w:t>Modificar Inventario</w:t>
+      </w:r>
+    </w:p>
+    <w:p>
+      <w:pPr>
+        <w:pStyle w:val="Prrafodelista"/>
+        <w:numPr>
+          <w:ilvl w:val="0"/>
+          <w:numId w:val="31"/>
+        </w:numPr>
+        <w:jc w:val="both"/>
+        <w:rPr>
+          <w:rFonts w:ascii="Arial" w:hAnsi="Arial" w:cs="Arial"/>
+          <w:sz w:val="24"/>
+          <w:szCs w:val="24"/>
+          <w:lang w:val="es-ES"/>
+        </w:rPr>
+      </w:pPr>
+      <w:r>
+        <w:rPr>
+          <w:rFonts w:ascii="Arial" w:hAnsi="Arial" w:cs="Arial"/>
+          <w:sz w:val="24"/>
+          <w:szCs w:val="24"/>
+          <w:lang w:val="es-ES"/>
+        </w:rPr>
+        <w:t>Eliminar Inventario</w:t>
+      </w:r>
     </w:p>
     <w:p>
       <w:pPr>
@@ -21201,99 +21508,29 @@
     </w:p>
     <w:p>
       <w:pPr>
-        <w:jc w:val="both"/>
-        <w:rPr>
-          <w:rFonts w:ascii="Arial" w:hAnsi="Arial" w:cs="Arial"/>
-          <w:color w:val="000000" w:themeColor="text1"/>
-          <w:sz w:val="24"/>
-          <w:szCs w:val="24"/>
-          <w:lang w:val="es-ES"/>
-        </w:rPr>
-      </w:pPr>
-    </w:p>
-    <w:p>
-      <w:pPr>
-        <w:pStyle w:val="Prrafodelista"/>
-        <w:jc w:val="center"/>
-        <w:rPr>
-          <w:rFonts w:ascii="Arial" w:hAnsi="Arial" w:cs="Arial"/>
-          <w:b/>
-          <w:bCs/>
-          <w:sz w:val="24"/>
-          <w:szCs w:val="24"/>
-          <w:lang w:val="es-ES"/>
-        </w:rPr>
-      </w:pPr>
-      <w:r>
-        <w:rPr>
-          <w:rFonts w:ascii="Arial" w:hAnsi="Arial" w:cs="Arial"/>
-          <w:b/>
-          <w:bCs/>
-          <w:sz w:val="24"/>
-          <w:szCs w:val="24"/>
-          <w:lang w:val="es-ES"/>
-        </w:rPr>
-        <w:t>Secundarios</w:t>
-      </w:r>
-    </w:p>
-    <w:p>
-      <w:pPr>
-        <w:rPr>
-          <w:rFonts w:ascii="Arial" w:hAnsi="Arial" w:cs="Arial"/>
-          <w:b/>
-          <w:bCs/>
-          <w:sz w:val="24"/>
-          <w:szCs w:val="24"/>
-          <w:lang w:val="es-ES"/>
-        </w:rPr>
-      </w:pPr>
-      <w:r>
-        <w:rPr>
-          <w:rFonts w:ascii="Arial" w:hAnsi="Arial" w:cs="Arial"/>
-          <w:b/>
-          <w:bCs/>
-          <w:sz w:val="24"/>
-          <w:szCs w:val="24"/>
-          <w:lang w:val="es-ES"/>
-        </w:rPr>
-        <w:t>Ingeniero de Sistemas</w:t>
-      </w:r>
-      <w:r>
-        <w:rPr>
-          <w:rFonts w:ascii="Arial" w:hAnsi="Arial" w:cs="Arial"/>
-          <w:b/>
-          <w:bCs/>
-          <w:sz w:val="24"/>
-          <w:szCs w:val="24"/>
-          <w:lang w:val="es-ES"/>
-        </w:rPr>
-        <w:t>:</w:t>
-      </w:r>
-    </w:p>
-    <w:p>
-      <w:pPr>
         <w:pStyle w:val="Prrafodelista"/>
         <w:numPr>
           <w:ilvl w:val="0"/>
           <w:numId w:val="36"/>
         </w:numPr>
-        <w:rPr>
-          <w:rFonts w:ascii="Arial" w:hAnsi="Arial" w:cs="Arial"/>
-          <w:b/>
-          <w:bCs/>
-          <w:sz w:val="24"/>
-          <w:szCs w:val="24"/>
-          <w:lang w:val="es-ES"/>
-        </w:rPr>
-      </w:pPr>
-      <w:r>
-        <w:rPr>
-          <w:rFonts w:ascii="Arial" w:hAnsi="Arial" w:cs="Arial"/>
-          <w:sz w:val="24"/>
-          <w:szCs w:val="24"/>
-          <w:lang w:val="es-ES"/>
-        </w:rPr>
-        <w:t>Actualizar el sistema.</w:t>
+        <w:jc w:val="both"/>
+        <w:rPr>
+          <w:rFonts w:ascii="Arial" w:hAnsi="Arial" w:cs="Arial"/>
+          <w:color w:val="000000" w:themeColor="text1"/>
+          <w:sz w:val="24"/>
+          <w:szCs w:val="24"/>
+          <w:lang w:val="es-ES"/>
+        </w:rPr>
+      </w:pPr>
+      <w:r>
+        <w:rPr>
+          <w:rFonts w:ascii="Arial" w:hAnsi="Arial" w:cs="Arial"/>
+          <w:color w:val="000000" w:themeColor="text1"/>
+          <w:sz w:val="24"/>
+          <w:szCs w:val="24"/>
+          <w:lang w:val="es-ES"/>
+        </w:rPr>
+        <w:t>Editar Paciente</w:t>
       </w:r>
     </w:p>
     <w:p>
@@ -21303,23 +21540,25 @@
           <w:ilvl w:val="0"/>
           <w:numId w:val="36"/>
         </w:numPr>
-        <w:rPr>
-          <w:rFonts w:ascii="Arial" w:hAnsi="Arial" w:cs="Arial"/>
-          <w:b/>
-          <w:bCs/>
-          <w:sz w:val="24"/>
-          <w:szCs w:val="24"/>
-          <w:lang w:val="es-ES"/>
-        </w:rPr>
-      </w:pPr>
-      <w:r>
-        <w:rPr>
-          <w:rFonts w:ascii="Arial" w:hAnsi="Arial" w:cs="Arial"/>
-          <w:sz w:val="24"/>
-          <w:szCs w:val="24"/>
-          <w:lang w:val="es-ES"/>
-        </w:rPr>
-        <w:t>Corregir errores.</w:t>
+        <w:jc w:val="both"/>
+        <w:rPr>
+          <w:rFonts w:ascii="Arial" w:hAnsi="Arial" w:cs="Arial"/>
+          <w:color w:val="000000" w:themeColor="text1"/>
+          <w:sz w:val="24"/>
+          <w:szCs w:val="24"/>
+          <w:lang w:val="es-ES"/>
+        </w:rPr>
+      </w:pPr>
+      <w:r>
+        <w:rPr>
+          <w:rFonts w:ascii="Arial" w:hAnsi="Arial" w:cs="Arial"/>
+          <w:color w:val="000000" w:themeColor="text1"/>
+          <w:sz w:val="24"/>
+          <w:szCs w:val="24"/>
+          <w:lang w:val="es-ES"/>
+        </w:rPr>
+        <w:lastRenderedPageBreak/>
+        <w:t>Eliminar Paciente</w:t>
       </w:r>
     </w:p>
     <w:p>
@@ -21329,6 +21568,212 @@
           <w:ilvl w:val="0"/>
           <w:numId w:val="36"/>
         </w:numPr>
+        <w:jc w:val="both"/>
+        <w:rPr>
+          <w:rFonts w:ascii="Arial" w:hAnsi="Arial" w:cs="Arial"/>
+          <w:color w:val="000000" w:themeColor="text1"/>
+          <w:sz w:val="24"/>
+          <w:szCs w:val="24"/>
+          <w:lang w:val="es-ES"/>
+        </w:rPr>
+      </w:pPr>
+      <w:r>
+        <w:rPr>
+          <w:rFonts w:ascii="Arial" w:hAnsi="Arial" w:cs="Arial"/>
+          <w:color w:val="000000" w:themeColor="text1"/>
+          <w:sz w:val="24"/>
+          <w:szCs w:val="24"/>
+          <w:lang w:val="es-ES"/>
+        </w:rPr>
+        <w:t>Registrar Consultorio</w:t>
+      </w:r>
+    </w:p>
+    <w:p>
+      <w:pPr>
+        <w:pStyle w:val="Prrafodelista"/>
+        <w:numPr>
+          <w:ilvl w:val="0"/>
+          <w:numId w:val="36"/>
+        </w:numPr>
+        <w:jc w:val="both"/>
+        <w:rPr>
+          <w:rFonts w:ascii="Arial" w:hAnsi="Arial" w:cs="Arial"/>
+          <w:color w:val="000000" w:themeColor="text1"/>
+          <w:sz w:val="24"/>
+          <w:szCs w:val="24"/>
+          <w:lang w:val="es-ES"/>
+        </w:rPr>
+      </w:pPr>
+      <w:r>
+        <w:rPr>
+          <w:rFonts w:ascii="Arial" w:hAnsi="Arial" w:cs="Arial"/>
+          <w:color w:val="000000" w:themeColor="text1"/>
+          <w:sz w:val="24"/>
+          <w:szCs w:val="24"/>
+          <w:lang w:val="es-ES"/>
+        </w:rPr>
+        <w:t>Editar Consultorio</w:t>
+      </w:r>
+    </w:p>
+    <w:p>
+      <w:pPr>
+        <w:pStyle w:val="Prrafodelista"/>
+        <w:numPr>
+          <w:ilvl w:val="0"/>
+          <w:numId w:val="36"/>
+        </w:numPr>
+        <w:jc w:val="both"/>
+        <w:rPr>
+          <w:rFonts w:ascii="Arial" w:hAnsi="Arial" w:cs="Arial"/>
+          <w:color w:val="000000" w:themeColor="text1"/>
+          <w:sz w:val="24"/>
+          <w:szCs w:val="24"/>
+          <w:lang w:val="es-ES"/>
+        </w:rPr>
+      </w:pPr>
+      <w:r>
+        <w:rPr>
+          <w:rFonts w:ascii="Arial" w:hAnsi="Arial" w:cs="Arial"/>
+          <w:color w:val="000000" w:themeColor="text1"/>
+          <w:sz w:val="24"/>
+          <w:szCs w:val="24"/>
+          <w:lang w:val="es-ES"/>
+        </w:rPr>
+        <w:t>Eliminar Consultorio</w:t>
+      </w:r>
+    </w:p>
+    <w:p>
+      <w:pPr>
+        <w:pStyle w:val="Prrafodelista"/>
+        <w:ind w:left="1440"/>
+        <w:jc w:val="both"/>
+        <w:rPr>
+          <w:rFonts w:ascii="Arial" w:hAnsi="Arial" w:cs="Arial"/>
+          <w:color w:val="000000" w:themeColor="text1"/>
+          <w:sz w:val="24"/>
+          <w:szCs w:val="24"/>
+          <w:lang w:val="es-ES"/>
+        </w:rPr>
+      </w:pPr>
+    </w:p>
+    <w:p>
+      <w:pPr>
+        <w:pStyle w:val="Prrafodelista"/>
+        <w:jc w:val="center"/>
+        <w:rPr>
+          <w:rFonts w:ascii="Arial" w:hAnsi="Arial" w:cs="Arial"/>
+          <w:b/>
+          <w:bCs/>
+          <w:sz w:val="24"/>
+          <w:szCs w:val="24"/>
+          <w:lang w:val="es-ES"/>
+        </w:rPr>
+      </w:pPr>
+      <w:r>
+        <w:rPr>
+          <w:rFonts w:ascii="Arial" w:hAnsi="Arial" w:cs="Arial"/>
+          <w:b/>
+          <w:bCs/>
+          <w:sz w:val="24"/>
+          <w:szCs w:val="24"/>
+          <w:lang w:val="es-ES"/>
+        </w:rPr>
+        <w:t>Secundarios</w:t>
+      </w:r>
+    </w:p>
+    <w:p>
+      <w:pPr>
+        <w:rPr>
+          <w:rFonts w:ascii="Arial" w:hAnsi="Arial" w:cs="Arial"/>
+          <w:b/>
+          <w:bCs/>
+          <w:sz w:val="24"/>
+          <w:szCs w:val="24"/>
+          <w:lang w:val="es-ES"/>
+        </w:rPr>
+      </w:pPr>
+      <w:r>
+        <w:rPr>
+          <w:rFonts w:ascii="Arial" w:hAnsi="Arial" w:cs="Arial"/>
+          <w:b/>
+          <w:bCs/>
+          <w:sz w:val="24"/>
+          <w:szCs w:val="24"/>
+          <w:lang w:val="es-ES"/>
+        </w:rPr>
+        <w:t>Ingeniero de Sistemas</w:t>
+      </w:r>
+      <w:r>
+        <w:rPr>
+          <w:rFonts w:ascii="Arial" w:hAnsi="Arial" w:cs="Arial"/>
+          <w:b/>
+          <w:bCs/>
+          <w:sz w:val="24"/>
+          <w:szCs w:val="24"/>
+          <w:lang w:val="es-ES"/>
+        </w:rPr>
+        <w:t>:</w:t>
+      </w:r>
+    </w:p>
+    <w:p>
+      <w:pPr>
+        <w:pStyle w:val="Prrafodelista"/>
+        <w:numPr>
+          <w:ilvl w:val="0"/>
+          <w:numId w:val="36"/>
+        </w:numPr>
+        <w:rPr>
+          <w:rFonts w:ascii="Arial" w:hAnsi="Arial" w:cs="Arial"/>
+          <w:b/>
+          <w:bCs/>
+          <w:sz w:val="24"/>
+          <w:szCs w:val="24"/>
+          <w:lang w:val="es-ES"/>
+        </w:rPr>
+      </w:pPr>
+      <w:r>
+        <w:rPr>
+          <w:rFonts w:ascii="Arial" w:hAnsi="Arial" w:cs="Arial"/>
+          <w:sz w:val="24"/>
+          <w:szCs w:val="24"/>
+          <w:lang w:val="es-ES"/>
+        </w:rPr>
+        <w:t>Actualizar el sistema.</w:t>
+      </w:r>
+    </w:p>
+    <w:p>
+      <w:pPr>
+        <w:pStyle w:val="Prrafodelista"/>
+        <w:numPr>
+          <w:ilvl w:val="0"/>
+          <w:numId w:val="36"/>
+        </w:numPr>
+        <w:rPr>
+          <w:rFonts w:ascii="Arial" w:hAnsi="Arial" w:cs="Arial"/>
+          <w:b/>
+          <w:bCs/>
+          <w:sz w:val="24"/>
+          <w:szCs w:val="24"/>
+          <w:lang w:val="es-ES"/>
+        </w:rPr>
+      </w:pPr>
+      <w:r>
+        <w:rPr>
+          <w:rFonts w:ascii="Arial" w:hAnsi="Arial" w:cs="Arial"/>
+          <w:sz w:val="24"/>
+          <w:szCs w:val="24"/>
+          <w:lang w:val="es-ES"/>
+        </w:rPr>
+        <w:t>Corregir errores.</w:t>
+      </w:r>
+    </w:p>
+    <w:p>
+      <w:pPr>
+        <w:pStyle w:val="Prrafodelista"/>
+        <w:numPr>
+          <w:ilvl w:val="0"/>
+          <w:numId w:val="36"/>
+        </w:numPr>
         <w:rPr>
           <w:rFonts w:ascii="Arial" w:hAnsi="Arial" w:cs="Arial"/>
           <w:b/>
@@ -21396,7 +21841,6 @@
           <w:u w:val="single"/>
           <w:lang w:val="es-ES"/>
         </w:rPr>
-        <w:lastRenderedPageBreak/>
         <w:t>Anexo:</w:t>
       </w:r>
       <w:r>
@@ -21542,6 +21986,39 @@
         <w:jc w:val="both"/>
         <w:rPr>
           <w:rFonts w:ascii="Arial" w:hAnsi="Arial" w:cs="Arial"/>
+          <w:sz w:val="24"/>
+          <w:szCs w:val="24"/>
+          <w:lang w:val="es-ES"/>
+        </w:rPr>
+      </w:pPr>
+    </w:p>
+    <w:p>
+      <w:pPr>
+        <w:jc w:val="both"/>
+        <w:rPr>
+          <w:rFonts w:ascii="Arial" w:hAnsi="Arial" w:cs="Arial"/>
+          <w:sz w:val="24"/>
+          <w:szCs w:val="24"/>
+          <w:lang w:val="es-ES"/>
+        </w:rPr>
+      </w:pPr>
+    </w:p>
+    <w:p>
+      <w:pPr>
+        <w:jc w:val="both"/>
+        <w:rPr>
+          <w:rFonts w:ascii="Arial" w:hAnsi="Arial" w:cs="Arial"/>
+          <w:sz w:val="24"/>
+          <w:szCs w:val="24"/>
+          <w:lang w:val="es-ES"/>
+        </w:rPr>
+      </w:pPr>
+    </w:p>
+    <w:p>
+      <w:pPr>
+        <w:jc w:val="both"/>
+        <w:rPr>
+          <w:rFonts w:ascii="Arial" w:hAnsi="Arial" w:cs="Arial"/>
           <w:b/>
           <w:bCs/>
           <w:sz w:val="24"/>
@@ -21560,6 +22037,7 @@
           <w:u w:val="single"/>
           <w:lang w:val="es-ES"/>
         </w:rPr>
+        <w:lastRenderedPageBreak/>
         <w:t>Interfaces (Pantallas)</w:t>
       </w:r>
     </w:p>
@@ -21691,7 +22169,6 @@
           <w:szCs w:val="24"/>
           <w:lang w:val="es-ES"/>
         </w:rPr>
-        <w:lastRenderedPageBreak/>
         <w:t>Interfaz 0</w:t>
       </w:r>
       <w:r>
@@ -21787,15 +22264,55 @@
           <w:lang w:val="es-ES"/>
         </w:rPr>
       </w:pPr>
-      <w:r>
-        <w:rPr>
-          <w:rFonts w:ascii="Arial" w:hAnsi="Arial" w:cs="Arial"/>
-          <w:b/>
-          <w:bCs/>
-          <w:sz w:val="24"/>
-          <w:szCs w:val="24"/>
-          <w:lang w:val="es-ES"/>
-        </w:rPr>
+    </w:p>
+    <w:p>
+      <w:pPr>
+        <w:jc w:val="both"/>
+        <w:rPr>
+          <w:rFonts w:ascii="Arial" w:hAnsi="Arial" w:cs="Arial"/>
+          <w:b/>
+          <w:bCs/>
+          <w:sz w:val="24"/>
+          <w:szCs w:val="24"/>
+          <w:lang w:val="es-ES"/>
+        </w:rPr>
+      </w:pPr>
+    </w:p>
+    <w:p>
+      <w:pPr>
+        <w:jc w:val="both"/>
+        <w:rPr>
+          <w:rFonts w:ascii="Arial" w:hAnsi="Arial" w:cs="Arial"/>
+          <w:b/>
+          <w:bCs/>
+          <w:sz w:val="24"/>
+          <w:szCs w:val="24"/>
+          <w:lang w:val="es-ES"/>
+        </w:rPr>
+      </w:pPr>
+    </w:p>
+    <w:p>
+      <w:pPr>
+        <w:jc w:val="both"/>
+        <w:rPr>
+          <w:rFonts w:ascii="Arial" w:hAnsi="Arial" w:cs="Arial"/>
+          <w:b/>
+          <w:bCs/>
+          <w:sz w:val="24"/>
+          <w:szCs w:val="24"/>
+          <w:lang w:val="es-ES"/>
+        </w:rPr>
+      </w:pPr>
+      <w:r>
+        <w:rPr>
+          <w:rFonts w:ascii="Arial" w:hAnsi="Arial" w:cs="Arial"/>
+          <w:b/>
+          <w:bCs/>
+          <w:sz w:val="24"/>
+          <w:szCs w:val="24"/>
+          <w:lang w:val="es-ES"/>
+        </w:rPr>
+        <w:lastRenderedPageBreak/>
         <w:t>Interfaz 0</w:t>
       </w:r>
       <w:r>
@@ -21878,6 +22395,162 @@
           </wp:inline>
         </w:drawing>
       </w:r>
+    </w:p>
+    <w:p>
+      <w:pPr>
+        <w:jc w:val="both"/>
+        <w:rPr>
+          <w:rFonts w:ascii="Arial" w:hAnsi="Arial" w:cs="Arial"/>
+          <w:b/>
+          <w:bCs/>
+          <w:sz w:val="24"/>
+          <w:szCs w:val="24"/>
+          <w:lang w:val="es-ES"/>
+        </w:rPr>
+      </w:pPr>
+    </w:p>
+    <w:p>
+      <w:pPr>
+        <w:jc w:val="both"/>
+        <w:rPr>
+          <w:rFonts w:ascii="Arial" w:hAnsi="Arial" w:cs="Arial"/>
+          <w:b/>
+          <w:bCs/>
+          <w:sz w:val="24"/>
+          <w:szCs w:val="24"/>
+          <w:lang w:val="es-ES"/>
+        </w:rPr>
+      </w:pPr>
+    </w:p>
+    <w:p>
+      <w:pPr>
+        <w:jc w:val="both"/>
+        <w:rPr>
+          <w:rFonts w:ascii="Arial" w:hAnsi="Arial" w:cs="Arial"/>
+          <w:b/>
+          <w:bCs/>
+          <w:sz w:val="24"/>
+          <w:szCs w:val="24"/>
+          <w:lang w:val="es-ES"/>
+        </w:rPr>
+      </w:pPr>
+    </w:p>
+    <w:p>
+      <w:pPr>
+        <w:jc w:val="both"/>
+        <w:rPr>
+          <w:rFonts w:ascii="Arial" w:hAnsi="Arial" w:cs="Arial"/>
+          <w:b/>
+          <w:bCs/>
+          <w:sz w:val="24"/>
+          <w:szCs w:val="24"/>
+          <w:lang w:val="es-ES"/>
+        </w:rPr>
+      </w:pPr>
+    </w:p>
+    <w:p>
+      <w:pPr>
+        <w:jc w:val="both"/>
+        <w:rPr>
+          <w:rFonts w:ascii="Arial" w:hAnsi="Arial" w:cs="Arial"/>
+          <w:b/>
+          <w:bCs/>
+          <w:sz w:val="24"/>
+          <w:szCs w:val="24"/>
+          <w:lang w:val="es-ES"/>
+        </w:rPr>
+      </w:pPr>
+    </w:p>
+    <w:p>
+      <w:pPr>
+        <w:jc w:val="both"/>
+        <w:rPr>
+          <w:rFonts w:ascii="Arial" w:hAnsi="Arial" w:cs="Arial"/>
+          <w:b/>
+          <w:bCs/>
+          <w:sz w:val="24"/>
+          <w:szCs w:val="24"/>
+          <w:lang w:val="es-ES"/>
+        </w:rPr>
+      </w:pPr>
+    </w:p>
+    <w:p>
+      <w:pPr>
+        <w:jc w:val="both"/>
+        <w:rPr>
+          <w:rFonts w:ascii="Arial" w:hAnsi="Arial" w:cs="Arial"/>
+          <w:b/>
+          <w:bCs/>
+          <w:sz w:val="24"/>
+          <w:szCs w:val="24"/>
+          <w:lang w:val="es-ES"/>
+        </w:rPr>
+      </w:pPr>
+    </w:p>
+    <w:p>
+      <w:pPr>
+        <w:jc w:val="both"/>
+        <w:rPr>
+          <w:rFonts w:ascii="Arial" w:hAnsi="Arial" w:cs="Arial"/>
+          <w:b/>
+          <w:bCs/>
+          <w:sz w:val="24"/>
+          <w:szCs w:val="24"/>
+          <w:lang w:val="es-ES"/>
+        </w:rPr>
+      </w:pPr>
+    </w:p>
+    <w:p>
+      <w:pPr>
+        <w:jc w:val="both"/>
+        <w:rPr>
+          <w:rFonts w:ascii="Arial" w:hAnsi="Arial" w:cs="Arial"/>
+          <w:b/>
+          <w:bCs/>
+          <w:sz w:val="24"/>
+          <w:szCs w:val="24"/>
+          <w:lang w:val="es-ES"/>
+        </w:rPr>
+      </w:pPr>
+    </w:p>
+    <w:p>
+      <w:pPr>
+        <w:jc w:val="both"/>
+        <w:rPr>
+          <w:rFonts w:ascii="Arial" w:hAnsi="Arial" w:cs="Arial"/>
+          <w:b/>
+          <w:bCs/>
+          <w:sz w:val="24"/>
+          <w:szCs w:val="24"/>
+          <w:lang w:val="es-ES"/>
+        </w:rPr>
+      </w:pPr>
+    </w:p>
+    <w:p>
+      <w:pPr>
+        <w:jc w:val="both"/>
+        <w:rPr>
+          <w:rFonts w:ascii="Arial" w:hAnsi="Arial" w:cs="Arial"/>
+          <w:b/>
+          <w:bCs/>
+          <w:sz w:val="24"/>
+          <w:szCs w:val="24"/>
+          <w:lang w:val="es-ES"/>
+        </w:rPr>
+      </w:pPr>
+    </w:p>
+    <w:p>
+      <w:pPr>
+        <w:jc w:val="both"/>
+        <w:rPr>
+          <w:rFonts w:ascii="Arial" w:hAnsi="Arial" w:cs="Arial"/>
+          <w:b/>
+          <w:bCs/>
+          <w:sz w:val="24"/>
+          <w:szCs w:val="24"/>
+          <w:lang w:val="es-ES"/>
+        </w:rPr>
+      </w:pPr>
     </w:p>
     <w:p>
       <w:pPr>

</xml_diff>

<commit_message>
se hizo la wea de los procesos
</commit_message>
<xml_diff>
--- a/DentiSmart.Documentacion/Casos de uso.docx
+++ b/DentiSmart.Documentacion/Casos de uso.docx
@@ -6319,10 +6319,10 @@
           <w:lang w:val="es-ES"/>
         </w:rPr>
         <w:drawing>
-          <wp:inline distT="0" distB="0" distL="0" distR="0" wp14:anchorId="5D502933" wp14:editId="7F655420">
-            <wp:extent cx="6077798" cy="4667901"/>
-            <wp:effectExtent l="19050" t="19050" r="18415" b="18415"/>
-            <wp:docPr id="1" name="Imagen 1" descr="Diagrama&#10;&#10;Descripción generada automáticamente"/>
+          <wp:inline distT="0" distB="0" distL="0" distR="0" wp14:anchorId="7038960B" wp14:editId="08E44F9D">
+            <wp:extent cx="5438775" cy="4391025"/>
+            <wp:effectExtent l="0" t="0" r="9525" b="9525"/>
+            <wp:docPr id="49" name="Imagen 49"/>
             <wp:cNvGraphicFramePr>
               <a:graphicFrameLocks xmlns:a="http://schemas.openxmlformats.org/drawingml/2006/main" noChangeAspect="1"/>
             </wp:cNvGraphicFramePr>
@@ -6330,8 +6330,10 @@
               <a:graphicData uri="http://schemas.openxmlformats.org/drawingml/2006/picture">
                 <pic:pic xmlns:pic="http://schemas.openxmlformats.org/drawingml/2006/picture">
                   <pic:nvPicPr>
-                    <pic:cNvPr id="1" name="Imagen 1" descr="Diagrama&#10;&#10;Descripción generada automáticamente"/>
-                    <pic:cNvPicPr/>
+                    <pic:cNvPr id="0" name="Picture 3"/>
+                    <pic:cNvPicPr>
+                      <a:picLocks noChangeAspect="1" noChangeArrowheads="1"/>
+                    </pic:cNvPicPr>
                   </pic:nvPicPr>
                   <pic:blipFill>
                     <a:blip r:embed="rId6">
@@ -6341,22 +6343,22 @@
                         </a:ext>
                       </a:extLst>
                     </a:blip>
+                    <a:srcRect/>
                     <a:stretch>
                       <a:fillRect/>
                     </a:stretch>
                   </pic:blipFill>
-                  <pic:spPr>
+                  <pic:spPr bwMode="auto">
                     <a:xfrm>
                       <a:off x="0" y="0"/>
-                      <a:ext cx="6077798" cy="4667901"/>
+                      <a:ext cx="5438775" cy="4391025"/>
                     </a:xfrm>
                     <a:prstGeom prst="rect">
                       <a:avLst/>
                     </a:prstGeom>
+                    <a:noFill/>
                     <a:ln>
-                      <a:solidFill>
-                        <a:schemeClr val="tx1"/>
-                      </a:solidFill>
+                      <a:noFill/>
                     </a:ln>
                   </pic:spPr>
                 </pic:pic>
@@ -6365,6 +6367,18 @@
           </wp:inline>
         </w:drawing>
       </w:r>
+    </w:p>
+    <w:p>
+      <w:pPr>
+        <w:jc w:val="both"/>
+        <w:rPr>
+          <w:rFonts w:ascii="Arial" w:hAnsi="Arial" w:cs="Arial"/>
+          <w:color w:val="000000" w:themeColor="text1"/>
+          <w:sz w:val="24"/>
+          <w:szCs w:val="24"/>
+          <w:lang w:val="es-ES"/>
+        </w:rPr>
+      </w:pPr>
     </w:p>
     <w:p>
       <w:pPr>
@@ -7068,10 +7082,10 @@
           <w:lang w:val="es-ES"/>
         </w:rPr>
         <w:drawing>
-          <wp:inline distT="0" distB="0" distL="0" distR="0" wp14:anchorId="441FC9FF" wp14:editId="7AF4E1B3">
-            <wp:extent cx="6372225" cy="3900038"/>
-            <wp:effectExtent l="19050" t="19050" r="9525" b="24765"/>
-            <wp:docPr id="2" name="Imagen 2" descr="Diagrama&#10;&#10;Descripción generada automáticamente"/>
+          <wp:inline distT="0" distB="0" distL="0" distR="0" wp14:anchorId="7F08DBA9" wp14:editId="0BA68D16">
+            <wp:extent cx="5610225" cy="3390900"/>
+            <wp:effectExtent l="0" t="0" r="9525" b="0"/>
+            <wp:docPr id="51" name="Imagen 51"/>
             <wp:cNvGraphicFramePr>
               <a:graphicFrameLocks xmlns:a="http://schemas.openxmlformats.org/drawingml/2006/main" noChangeAspect="1"/>
             </wp:cNvGraphicFramePr>
@@ -7079,8 +7093,10 @@
               <a:graphicData uri="http://schemas.openxmlformats.org/drawingml/2006/picture">
                 <pic:pic xmlns:pic="http://schemas.openxmlformats.org/drawingml/2006/picture">
                   <pic:nvPicPr>
-                    <pic:cNvPr id="2" name="Imagen 2" descr="Diagrama&#10;&#10;Descripción generada automáticamente"/>
-                    <pic:cNvPicPr/>
+                    <pic:cNvPr id="0" name="Picture 4"/>
+                    <pic:cNvPicPr>
+                      <a:picLocks noChangeAspect="1" noChangeArrowheads="1"/>
+                    </pic:cNvPicPr>
                   </pic:nvPicPr>
                   <pic:blipFill>
                     <a:blip r:embed="rId7">
@@ -7090,22 +7106,22 @@
                         </a:ext>
                       </a:extLst>
                     </a:blip>
+                    <a:srcRect/>
                     <a:stretch>
                       <a:fillRect/>
                     </a:stretch>
                   </pic:blipFill>
-                  <pic:spPr>
+                  <pic:spPr bwMode="auto">
                     <a:xfrm>
                       <a:off x="0" y="0"/>
-                      <a:ext cx="6375335" cy="3901941"/>
+                      <a:ext cx="5610225" cy="3390900"/>
                     </a:xfrm>
                     <a:prstGeom prst="rect">
                       <a:avLst/>
                     </a:prstGeom>
+                    <a:noFill/>
                     <a:ln>
-                      <a:solidFill>
-                        <a:schemeClr val="tx1"/>
-                      </a:solidFill>
+                      <a:noFill/>
                     </a:ln>
                   </pic:spPr>
                 </pic:pic>
@@ -7114,6 +7130,30 @@
           </wp:inline>
         </w:drawing>
       </w:r>
+    </w:p>
+    <w:p>
+      <w:pPr>
+        <w:jc w:val="both"/>
+        <w:rPr>
+          <w:rFonts w:ascii="Arial" w:hAnsi="Arial" w:cs="Arial"/>
+          <w:color w:val="000000" w:themeColor="text1"/>
+          <w:sz w:val="24"/>
+          <w:szCs w:val="24"/>
+          <w:lang w:val="es-ES"/>
+        </w:rPr>
+      </w:pPr>
+    </w:p>
+    <w:p>
+      <w:pPr>
+        <w:jc w:val="both"/>
+        <w:rPr>
+          <w:rFonts w:ascii="Arial" w:hAnsi="Arial" w:cs="Arial"/>
+          <w:color w:val="000000" w:themeColor="text1"/>
+          <w:sz w:val="24"/>
+          <w:szCs w:val="24"/>
+          <w:lang w:val="es-ES"/>
+        </w:rPr>
+      </w:pPr>
     </w:p>
     <w:p>
       <w:pPr>
@@ -7707,10 +7747,10 @@
           <w:lang w:val="es-ES"/>
         </w:rPr>
         <w:drawing>
-          <wp:inline distT="0" distB="0" distL="0" distR="0" wp14:anchorId="4B56F2C0" wp14:editId="148A6E77">
-            <wp:extent cx="6153150" cy="3596744"/>
-            <wp:effectExtent l="19050" t="19050" r="19050" b="22860"/>
-            <wp:docPr id="3" name="Imagen 3" descr="Diagrama&#10;&#10;Descripción generada automáticamente"/>
+          <wp:inline distT="0" distB="0" distL="0" distR="0" wp14:anchorId="2C0EC90F" wp14:editId="2DBAA37E">
+            <wp:extent cx="5819775" cy="3171728"/>
+            <wp:effectExtent l="0" t="0" r="0" b="0"/>
+            <wp:docPr id="53" name="Imagen 53"/>
             <wp:cNvGraphicFramePr>
               <a:graphicFrameLocks xmlns:a="http://schemas.openxmlformats.org/drawingml/2006/main" noChangeAspect="1"/>
             </wp:cNvGraphicFramePr>
@@ -7718,8 +7758,10 @@
               <a:graphicData uri="http://schemas.openxmlformats.org/drawingml/2006/picture">
                 <pic:pic xmlns:pic="http://schemas.openxmlformats.org/drawingml/2006/picture">
                   <pic:nvPicPr>
-                    <pic:cNvPr id="3" name="Imagen 3" descr="Diagrama&#10;&#10;Descripción generada automáticamente"/>
-                    <pic:cNvPicPr/>
+                    <pic:cNvPr id="0" name="Picture 6"/>
+                    <pic:cNvPicPr>
+                      <a:picLocks noChangeAspect="1" noChangeArrowheads="1"/>
+                    </pic:cNvPicPr>
                   </pic:nvPicPr>
                   <pic:blipFill>
                     <a:blip r:embed="rId8">
@@ -7729,22 +7771,22 @@
                         </a:ext>
                       </a:extLst>
                     </a:blip>
+                    <a:srcRect/>
                     <a:stretch>
                       <a:fillRect/>
                     </a:stretch>
                   </pic:blipFill>
-                  <pic:spPr>
+                  <pic:spPr bwMode="auto">
                     <a:xfrm>
                       <a:off x="0" y="0"/>
-                      <a:ext cx="6157838" cy="3599484"/>
+                      <a:ext cx="5820147" cy="3171931"/>
                     </a:xfrm>
                     <a:prstGeom prst="rect">
                       <a:avLst/>
                     </a:prstGeom>
+                    <a:noFill/>
                     <a:ln>
-                      <a:solidFill>
-                        <a:schemeClr val="tx1"/>
-                      </a:solidFill>
+                      <a:noFill/>
                     </a:ln>
                   </pic:spPr>
                 </pic:pic>
@@ -7753,6 +7795,30 @@
           </wp:inline>
         </w:drawing>
       </w:r>
+    </w:p>
+    <w:p>
+      <w:pPr>
+        <w:jc w:val="both"/>
+        <w:rPr>
+          <w:rFonts w:ascii="Arial" w:hAnsi="Arial" w:cs="Arial"/>
+          <w:color w:val="000000" w:themeColor="text1"/>
+          <w:sz w:val="24"/>
+          <w:szCs w:val="24"/>
+          <w:lang w:val="es-ES"/>
+        </w:rPr>
+      </w:pPr>
+    </w:p>
+    <w:p>
+      <w:pPr>
+        <w:jc w:val="both"/>
+        <w:rPr>
+          <w:rFonts w:ascii="Arial" w:hAnsi="Arial" w:cs="Arial"/>
+          <w:color w:val="000000" w:themeColor="text1"/>
+          <w:sz w:val="24"/>
+          <w:szCs w:val="24"/>
+          <w:lang w:val="es-ES"/>
+        </w:rPr>
+      </w:pPr>
     </w:p>
     <w:p>
       <w:pPr>
@@ -8349,18 +8415,13 @@
       </w:pPr>
       <w:r>
         <w:rPr>
-          <w:rFonts w:ascii="Arial" w:hAnsi="Arial" w:cs="Arial"/>
           <w:noProof/>
-          <w:color w:val="000000" w:themeColor="text1"/>
-          <w:sz w:val="24"/>
-          <w:szCs w:val="24"/>
-          <w:lang w:val="es-ES"/>
         </w:rPr>
         <w:drawing>
-          <wp:inline distT="0" distB="0" distL="0" distR="0" wp14:anchorId="7B8CF410" wp14:editId="599E6156">
-            <wp:extent cx="6174806" cy="3609975"/>
-            <wp:effectExtent l="19050" t="19050" r="16510" b="9525"/>
-            <wp:docPr id="4" name="Imagen 4" descr="Diagrama&#10;&#10;Descripción generada automáticamente"/>
+          <wp:inline distT="0" distB="0" distL="0" distR="0" wp14:anchorId="762CB151" wp14:editId="4BE1425D">
+            <wp:extent cx="5612130" cy="3134360"/>
+            <wp:effectExtent l="0" t="0" r="7620" b="8890"/>
+            <wp:docPr id="1" name="Imagen 1"/>
             <wp:cNvGraphicFramePr>
               <a:graphicFrameLocks xmlns:a="http://schemas.openxmlformats.org/drawingml/2006/main" noChangeAspect="1"/>
             </wp:cNvGraphicFramePr>
@@ -8368,17 +8429,11 @@
               <a:graphicData uri="http://schemas.openxmlformats.org/drawingml/2006/picture">
                 <pic:pic xmlns:pic="http://schemas.openxmlformats.org/drawingml/2006/picture">
                   <pic:nvPicPr>
-                    <pic:cNvPr id="4" name="Imagen 4" descr="Diagrama&#10;&#10;Descripción generada automáticamente"/>
+                    <pic:cNvPr id="1" name=""/>
                     <pic:cNvPicPr/>
                   </pic:nvPicPr>
                   <pic:blipFill>
-                    <a:blip r:embed="rId9">
-                      <a:extLst>
-                        <a:ext uri="{28A0092B-C50C-407E-A947-70E740481C1C}">
-                          <a14:useLocalDpi xmlns:a14="http://schemas.microsoft.com/office/drawing/2010/main" val="0"/>
-                        </a:ext>
-                      </a:extLst>
-                    </a:blip>
+                    <a:blip r:embed="rId9"/>
                     <a:stretch>
                       <a:fillRect/>
                     </a:stretch>
@@ -8386,16 +8441,11 @@
                   <pic:spPr>
                     <a:xfrm>
                       <a:off x="0" y="0"/>
-                      <a:ext cx="6184652" cy="3615731"/>
+                      <a:ext cx="5612130" cy="3134360"/>
                     </a:xfrm>
                     <a:prstGeom prst="rect">
                       <a:avLst/>
                     </a:prstGeom>
-                    <a:ln>
-                      <a:solidFill>
-                        <a:schemeClr val="tx1"/>
-                      </a:solidFill>
-                    </a:ln>
                   </pic:spPr>
                 </pic:pic>
               </a:graphicData>
@@ -8403,6 +8453,30 @@
           </wp:inline>
         </w:drawing>
       </w:r>
+    </w:p>
+    <w:p>
+      <w:pPr>
+        <w:jc w:val="center"/>
+        <w:rPr>
+          <w:rFonts w:ascii="Arial" w:hAnsi="Arial" w:cs="Arial"/>
+          <w:color w:val="000000" w:themeColor="text1"/>
+          <w:sz w:val="24"/>
+          <w:szCs w:val="24"/>
+          <w:lang w:val="es-ES"/>
+        </w:rPr>
+      </w:pPr>
+    </w:p>
+    <w:p>
+      <w:pPr>
+        <w:jc w:val="center"/>
+        <w:rPr>
+          <w:rFonts w:ascii="Arial" w:hAnsi="Arial" w:cs="Arial"/>
+          <w:color w:val="000000" w:themeColor="text1"/>
+          <w:sz w:val="24"/>
+          <w:szCs w:val="24"/>
+          <w:lang w:val="es-ES"/>
+        </w:rPr>
+      </w:pPr>
     </w:p>
     <w:p>
       <w:pPr>
@@ -8922,18 +8996,13 @@
       </w:pPr>
       <w:r>
         <w:rPr>
-          <w:rFonts w:ascii="Arial" w:hAnsi="Arial" w:cs="Arial"/>
           <w:noProof/>
-          <w:color w:val="000000" w:themeColor="text1"/>
-          <w:sz w:val="24"/>
-          <w:szCs w:val="24"/>
-          <w:lang w:val="es-ES"/>
         </w:rPr>
         <w:drawing>
-          <wp:inline distT="0" distB="0" distL="0" distR="0" wp14:anchorId="5F3F12EB" wp14:editId="1D175589">
-            <wp:extent cx="6219825" cy="3544148"/>
-            <wp:effectExtent l="19050" t="19050" r="9525" b="18415"/>
-            <wp:docPr id="5" name="Imagen 5" descr="Diagrama&#10;&#10;Descripción generada automáticamente"/>
+          <wp:inline distT="0" distB="0" distL="0" distR="0" wp14:anchorId="59642E3B" wp14:editId="16317BF4">
+            <wp:extent cx="5612130" cy="2895600"/>
+            <wp:effectExtent l="0" t="0" r="7620" b="0"/>
+            <wp:docPr id="54" name="Imagen 54"/>
             <wp:cNvGraphicFramePr>
               <a:graphicFrameLocks xmlns:a="http://schemas.openxmlformats.org/drawingml/2006/main" noChangeAspect="1"/>
             </wp:cNvGraphicFramePr>
@@ -8941,17 +9010,11 @@
               <a:graphicData uri="http://schemas.openxmlformats.org/drawingml/2006/picture">
                 <pic:pic xmlns:pic="http://schemas.openxmlformats.org/drawingml/2006/picture">
                   <pic:nvPicPr>
-                    <pic:cNvPr id="5" name="Imagen 5" descr="Diagrama&#10;&#10;Descripción generada automáticamente"/>
+                    <pic:cNvPr id="1" name=""/>
                     <pic:cNvPicPr/>
                   </pic:nvPicPr>
                   <pic:blipFill>
-                    <a:blip r:embed="rId10">
-                      <a:extLst>
-                        <a:ext uri="{28A0092B-C50C-407E-A947-70E740481C1C}">
-                          <a14:useLocalDpi xmlns:a14="http://schemas.microsoft.com/office/drawing/2010/main" val="0"/>
-                        </a:ext>
-                      </a:extLst>
-                    </a:blip>
+                    <a:blip r:embed="rId10"/>
                     <a:stretch>
                       <a:fillRect/>
                     </a:stretch>
@@ -8959,16 +9022,11 @@
                   <pic:spPr>
                     <a:xfrm>
                       <a:off x="0" y="0"/>
-                      <a:ext cx="6231331" cy="3550704"/>
+                      <a:ext cx="5612130" cy="2895600"/>
                     </a:xfrm>
                     <a:prstGeom prst="rect">
                       <a:avLst/>
                     </a:prstGeom>
-                    <a:ln>
-                      <a:solidFill>
-                        <a:schemeClr val="tx1"/>
-                      </a:solidFill>
-                    </a:ln>
                   </pic:spPr>
                 </pic:pic>
               </a:graphicData>
@@ -8976,6 +9034,30 @@
           </wp:inline>
         </w:drawing>
       </w:r>
+    </w:p>
+    <w:p>
+      <w:pPr>
+        <w:jc w:val="center"/>
+        <w:rPr>
+          <w:rFonts w:ascii="Arial" w:hAnsi="Arial" w:cs="Arial"/>
+          <w:color w:val="000000" w:themeColor="text1"/>
+          <w:sz w:val="24"/>
+          <w:szCs w:val="24"/>
+          <w:lang w:val="es-ES"/>
+        </w:rPr>
+      </w:pPr>
+    </w:p>
+    <w:p>
+      <w:pPr>
+        <w:jc w:val="center"/>
+        <w:rPr>
+          <w:rFonts w:ascii="Arial" w:hAnsi="Arial" w:cs="Arial"/>
+          <w:color w:val="000000" w:themeColor="text1"/>
+          <w:sz w:val="24"/>
+          <w:szCs w:val="24"/>
+          <w:lang w:val="es-ES"/>
+        </w:rPr>
+      </w:pPr>
     </w:p>
     <w:p>
       <w:pPr>
@@ -9466,18 +9548,13 @@
       </w:pPr>
       <w:r>
         <w:rPr>
-          <w:rFonts w:ascii="Arial" w:hAnsi="Arial" w:cs="Arial"/>
           <w:noProof/>
-          <w:color w:val="000000" w:themeColor="text1"/>
-          <w:sz w:val="24"/>
-          <w:szCs w:val="24"/>
-          <w:lang w:val="es-ES"/>
         </w:rPr>
         <w:drawing>
-          <wp:inline distT="0" distB="0" distL="0" distR="0" wp14:anchorId="646418F1" wp14:editId="3195EFE0">
-            <wp:extent cx="6334125" cy="3616903"/>
-            <wp:effectExtent l="19050" t="19050" r="9525" b="22225"/>
-            <wp:docPr id="6" name="Imagen 6" descr="Diagrama&#10;&#10;Descripción generada automáticamente"/>
+          <wp:inline distT="0" distB="0" distL="0" distR="0" wp14:anchorId="5ADE604D" wp14:editId="114EFCEF">
+            <wp:extent cx="5612130" cy="3098800"/>
+            <wp:effectExtent l="0" t="0" r="7620" b="6350"/>
+            <wp:docPr id="55" name="Imagen 55"/>
             <wp:cNvGraphicFramePr>
               <a:graphicFrameLocks xmlns:a="http://schemas.openxmlformats.org/drawingml/2006/main" noChangeAspect="1"/>
             </wp:cNvGraphicFramePr>
@@ -9485,17 +9562,11 @@
               <a:graphicData uri="http://schemas.openxmlformats.org/drawingml/2006/picture">
                 <pic:pic xmlns:pic="http://schemas.openxmlformats.org/drawingml/2006/picture">
                   <pic:nvPicPr>
-                    <pic:cNvPr id="6" name="Imagen 6" descr="Diagrama&#10;&#10;Descripción generada automáticamente"/>
+                    <pic:cNvPr id="1" name=""/>
                     <pic:cNvPicPr/>
                   </pic:nvPicPr>
                   <pic:blipFill>
-                    <a:blip r:embed="rId11">
-                      <a:extLst>
-                        <a:ext uri="{28A0092B-C50C-407E-A947-70E740481C1C}">
-                          <a14:useLocalDpi xmlns:a14="http://schemas.microsoft.com/office/drawing/2010/main" val="0"/>
-                        </a:ext>
-                      </a:extLst>
-                    </a:blip>
+                    <a:blip r:embed="rId11"/>
                     <a:stretch>
                       <a:fillRect/>
                     </a:stretch>
@@ -9503,16 +9574,11 @@
                   <pic:spPr>
                     <a:xfrm>
                       <a:off x="0" y="0"/>
-                      <a:ext cx="6343394" cy="3622196"/>
+                      <a:ext cx="5612130" cy="3098800"/>
                     </a:xfrm>
                     <a:prstGeom prst="rect">
                       <a:avLst/>
                     </a:prstGeom>
-                    <a:ln>
-                      <a:solidFill>
-                        <a:schemeClr val="tx1"/>
-                      </a:solidFill>
-                    </a:ln>
                   </pic:spPr>
                 </pic:pic>
               </a:graphicData>
@@ -9520,6 +9586,30 @@
           </wp:inline>
         </w:drawing>
       </w:r>
+    </w:p>
+    <w:p>
+      <w:pPr>
+        <w:jc w:val="both"/>
+        <w:rPr>
+          <w:rFonts w:ascii="Arial" w:hAnsi="Arial" w:cs="Arial"/>
+          <w:color w:val="000000" w:themeColor="text1"/>
+          <w:sz w:val="24"/>
+          <w:szCs w:val="24"/>
+          <w:lang w:val="es-ES"/>
+        </w:rPr>
+      </w:pPr>
+    </w:p>
+    <w:p>
+      <w:pPr>
+        <w:jc w:val="both"/>
+        <w:rPr>
+          <w:rFonts w:ascii="Arial" w:hAnsi="Arial" w:cs="Arial"/>
+          <w:color w:val="000000" w:themeColor="text1"/>
+          <w:sz w:val="24"/>
+          <w:szCs w:val="24"/>
+          <w:lang w:val="es-ES"/>
+        </w:rPr>
+      </w:pPr>
     </w:p>
     <w:p>
       <w:pPr>
@@ -10194,10 +10284,10 @@
           <w:noProof/>
         </w:rPr>
         <w:drawing>
-          <wp:inline distT="0" distB="0" distL="0" distR="0" wp14:anchorId="66CFCFE0" wp14:editId="63F14BF8">
-            <wp:extent cx="5612130" cy="3294380"/>
-            <wp:effectExtent l="19050" t="19050" r="26670" b="20320"/>
-            <wp:docPr id="24" name="Imagen 24"/>
+          <wp:inline distT="0" distB="0" distL="0" distR="0" wp14:anchorId="4489292D" wp14:editId="70115AE2">
+            <wp:extent cx="5612130" cy="3154045"/>
+            <wp:effectExtent l="0" t="0" r="7620" b="8255"/>
+            <wp:docPr id="56" name="Imagen 56"/>
             <wp:cNvGraphicFramePr>
               <a:graphicFrameLocks xmlns:a="http://schemas.openxmlformats.org/drawingml/2006/main" noChangeAspect="1"/>
             </wp:cNvGraphicFramePr>
@@ -10217,16 +10307,11 @@
                   <pic:spPr>
                     <a:xfrm>
                       <a:off x="0" y="0"/>
-                      <a:ext cx="5612130" cy="3294380"/>
+                      <a:ext cx="5612130" cy="3154045"/>
                     </a:xfrm>
                     <a:prstGeom prst="rect">
                       <a:avLst/>
                     </a:prstGeom>
-                    <a:ln>
-                      <a:solidFill>
-                        <a:schemeClr val="tx1"/>
-                      </a:solidFill>
-                    </a:ln>
                   </pic:spPr>
                 </pic:pic>
               </a:graphicData>
@@ -10922,18 +11007,13 @@
       </w:pPr>
       <w:r>
         <w:rPr>
-          <w:rFonts w:ascii="Arial" w:hAnsi="Arial" w:cs="Arial"/>
           <w:noProof/>
-          <w:color w:val="000000" w:themeColor="text1"/>
-          <w:sz w:val="24"/>
-          <w:szCs w:val="24"/>
-          <w:lang w:val="es-ES"/>
         </w:rPr>
         <w:drawing>
-          <wp:inline distT="0" distB="0" distL="0" distR="0" wp14:anchorId="5EA96655" wp14:editId="5E0F8653">
-            <wp:extent cx="6381193" cy="3642598"/>
-            <wp:effectExtent l="19050" t="19050" r="19685" b="15240"/>
-            <wp:docPr id="8" name="Imagen 8" descr="Diagrama&#10;&#10;Descripción generada automáticamente"/>
+          <wp:inline distT="0" distB="0" distL="0" distR="0" wp14:anchorId="160011AA" wp14:editId="63C48DD0">
+            <wp:extent cx="5612130" cy="2991485"/>
+            <wp:effectExtent l="0" t="0" r="7620" b="0"/>
+            <wp:docPr id="57" name="Imagen 57"/>
             <wp:cNvGraphicFramePr>
               <a:graphicFrameLocks xmlns:a="http://schemas.openxmlformats.org/drawingml/2006/main" noChangeAspect="1"/>
             </wp:cNvGraphicFramePr>
@@ -10941,17 +11021,11 @@
               <a:graphicData uri="http://schemas.openxmlformats.org/drawingml/2006/picture">
                 <pic:pic xmlns:pic="http://schemas.openxmlformats.org/drawingml/2006/picture">
                   <pic:nvPicPr>
-                    <pic:cNvPr id="8" name="Imagen 8" descr="Diagrama&#10;&#10;Descripción generada automáticamente"/>
+                    <pic:cNvPr id="1" name=""/>
                     <pic:cNvPicPr/>
                   </pic:nvPicPr>
                   <pic:blipFill>
-                    <a:blip r:embed="rId13">
-                      <a:extLst>
-                        <a:ext uri="{28A0092B-C50C-407E-A947-70E740481C1C}">
-                          <a14:useLocalDpi xmlns:a14="http://schemas.microsoft.com/office/drawing/2010/main" val="0"/>
-                        </a:ext>
-                      </a:extLst>
-                    </a:blip>
+                    <a:blip r:embed="rId13"/>
                     <a:stretch>
                       <a:fillRect/>
                     </a:stretch>
@@ -10959,16 +11033,11 @@
                   <pic:spPr>
                     <a:xfrm>
                       <a:off x="0" y="0"/>
-                      <a:ext cx="6386172" cy="3645440"/>
+                      <a:ext cx="5612130" cy="2991485"/>
                     </a:xfrm>
                     <a:prstGeom prst="rect">
                       <a:avLst/>
                     </a:prstGeom>
-                    <a:ln>
-                      <a:solidFill>
-                        <a:schemeClr val="tx1"/>
-                      </a:solidFill>
-                    </a:ln>
                   </pic:spPr>
                 </pic:pic>
               </a:graphicData>
@@ -10976,6 +11045,30 @@
           </wp:inline>
         </w:drawing>
       </w:r>
+    </w:p>
+    <w:p>
+      <w:pPr>
+        <w:jc w:val="center"/>
+        <w:rPr>
+          <w:rFonts w:ascii="Arial" w:hAnsi="Arial" w:cs="Arial"/>
+          <w:color w:val="000000" w:themeColor="text1"/>
+          <w:sz w:val="24"/>
+          <w:szCs w:val="24"/>
+          <w:lang w:val="es-ES"/>
+        </w:rPr>
+      </w:pPr>
+    </w:p>
+    <w:p>
+      <w:pPr>
+        <w:jc w:val="center"/>
+        <w:rPr>
+          <w:rFonts w:ascii="Arial" w:hAnsi="Arial" w:cs="Arial"/>
+          <w:color w:val="000000" w:themeColor="text1"/>
+          <w:sz w:val="24"/>
+          <w:szCs w:val="24"/>
+          <w:lang w:val="es-ES"/>
+        </w:rPr>
+      </w:pPr>
     </w:p>
     <w:p>
       <w:pPr>
@@ -11827,10 +11920,10 @@
           <w:lang w:val="es-ES"/>
         </w:rPr>
         <w:drawing>
-          <wp:inline distT="0" distB="0" distL="0" distR="0" wp14:anchorId="069E7E83" wp14:editId="2319DE65">
-            <wp:extent cx="5877745" cy="4706007"/>
-            <wp:effectExtent l="19050" t="19050" r="27940" b="18415"/>
-            <wp:docPr id="9" name="Imagen 9" descr="Diagrama&#10;&#10;Descripción generada automáticamente"/>
+          <wp:inline distT="0" distB="0" distL="0" distR="0" wp14:anchorId="730AD8B6" wp14:editId="636725AE">
+            <wp:extent cx="5610225" cy="4276725"/>
+            <wp:effectExtent l="0" t="0" r="9525" b="9525"/>
+            <wp:docPr id="58" name="Imagen 58"/>
             <wp:cNvGraphicFramePr>
               <a:graphicFrameLocks xmlns:a="http://schemas.openxmlformats.org/drawingml/2006/main" noChangeAspect="1"/>
             </wp:cNvGraphicFramePr>
@@ -11838,8 +11931,10 @@
               <a:graphicData uri="http://schemas.openxmlformats.org/drawingml/2006/picture">
                 <pic:pic xmlns:pic="http://schemas.openxmlformats.org/drawingml/2006/picture">
                   <pic:nvPicPr>
-                    <pic:cNvPr id="9" name="Imagen 9" descr="Diagrama&#10;&#10;Descripción generada automáticamente"/>
-                    <pic:cNvPicPr/>
+                    <pic:cNvPr id="0" name="Picture 7"/>
+                    <pic:cNvPicPr>
+                      <a:picLocks noChangeAspect="1" noChangeArrowheads="1"/>
+                    </pic:cNvPicPr>
                   </pic:nvPicPr>
                   <pic:blipFill>
                     <a:blip r:embed="rId14">
@@ -11849,22 +11944,22 @@
                         </a:ext>
                       </a:extLst>
                     </a:blip>
+                    <a:srcRect/>
                     <a:stretch>
                       <a:fillRect/>
                     </a:stretch>
                   </pic:blipFill>
-                  <pic:spPr>
+                  <pic:spPr bwMode="auto">
                     <a:xfrm>
                       <a:off x="0" y="0"/>
-                      <a:ext cx="5877745" cy="4706007"/>
+                      <a:ext cx="5610225" cy="4276725"/>
                     </a:xfrm>
                     <a:prstGeom prst="rect">
                       <a:avLst/>
                     </a:prstGeom>
+                    <a:noFill/>
                     <a:ln>
-                      <a:solidFill>
-                        <a:schemeClr val="tx1"/>
-                      </a:solidFill>
+                      <a:noFill/>
                     </a:ln>
                   </pic:spPr>
                 </pic:pic>
@@ -11873,6 +11968,30 @@
           </wp:inline>
         </w:drawing>
       </w:r>
+    </w:p>
+    <w:p>
+      <w:pPr>
+        <w:jc w:val="both"/>
+        <w:rPr>
+          <w:rFonts w:ascii="Arial" w:hAnsi="Arial" w:cs="Arial"/>
+          <w:color w:val="000000" w:themeColor="text1"/>
+          <w:sz w:val="24"/>
+          <w:szCs w:val="24"/>
+          <w:lang w:val="es-ES"/>
+        </w:rPr>
+      </w:pPr>
+    </w:p>
+    <w:p>
+      <w:pPr>
+        <w:jc w:val="both"/>
+        <w:rPr>
+          <w:rFonts w:ascii="Arial" w:hAnsi="Arial" w:cs="Arial"/>
+          <w:color w:val="000000" w:themeColor="text1"/>
+          <w:sz w:val="24"/>
+          <w:szCs w:val="24"/>
+          <w:lang w:val="es-ES"/>
+        </w:rPr>
+      </w:pPr>
     </w:p>
     <w:p>
       <w:pPr>
@@ -13111,18 +13230,13 @@
       </w:pPr>
       <w:r>
         <w:rPr>
-          <w:rFonts w:ascii="Arial" w:hAnsi="Arial" w:cs="Arial"/>
           <w:noProof/>
-          <w:color w:val="000000" w:themeColor="text1"/>
-          <w:sz w:val="24"/>
-          <w:szCs w:val="24"/>
-          <w:lang w:val="es-ES"/>
         </w:rPr>
         <w:drawing>
-          <wp:inline distT="0" distB="0" distL="0" distR="0" wp14:anchorId="036B564B" wp14:editId="15B38603">
-            <wp:extent cx="6362700" cy="3657374"/>
-            <wp:effectExtent l="19050" t="19050" r="19050" b="19685"/>
-            <wp:docPr id="10" name="Imagen 10" descr="Diagrama&#10;&#10;Descripción generada automáticamente"/>
+          <wp:inline distT="0" distB="0" distL="0" distR="0" wp14:anchorId="07145209" wp14:editId="05AA0E13">
+            <wp:extent cx="6143229" cy="3562350"/>
+            <wp:effectExtent l="0" t="0" r="0" b="0"/>
+            <wp:docPr id="60" name="Imagen 60"/>
             <wp:cNvGraphicFramePr>
               <a:graphicFrameLocks xmlns:a="http://schemas.openxmlformats.org/drawingml/2006/main" noChangeAspect="1"/>
             </wp:cNvGraphicFramePr>
@@ -13130,17 +13244,11 @@
               <a:graphicData uri="http://schemas.openxmlformats.org/drawingml/2006/picture">
                 <pic:pic xmlns:pic="http://schemas.openxmlformats.org/drawingml/2006/picture">
                   <pic:nvPicPr>
-                    <pic:cNvPr id="10" name="Imagen 10" descr="Diagrama&#10;&#10;Descripción generada automáticamente"/>
+                    <pic:cNvPr id="1" name=""/>
                     <pic:cNvPicPr/>
                   </pic:nvPicPr>
                   <pic:blipFill>
-                    <a:blip r:embed="rId15">
-                      <a:extLst>
-                        <a:ext uri="{28A0092B-C50C-407E-A947-70E740481C1C}">
-                          <a14:useLocalDpi xmlns:a14="http://schemas.microsoft.com/office/drawing/2010/main" val="0"/>
-                        </a:ext>
-                      </a:extLst>
-                    </a:blip>
+                    <a:blip r:embed="rId15"/>
                     <a:stretch>
                       <a:fillRect/>
                     </a:stretch>
@@ -13148,16 +13256,11 @@
                   <pic:spPr>
                     <a:xfrm>
                       <a:off x="0" y="0"/>
-                      <a:ext cx="6375840" cy="3664927"/>
+                      <a:ext cx="6149275" cy="3565856"/>
                     </a:xfrm>
                     <a:prstGeom prst="rect">
                       <a:avLst/>
                     </a:prstGeom>
-                    <a:ln>
-                      <a:solidFill>
-                        <a:schemeClr val="tx1"/>
-                      </a:solidFill>
-                    </a:ln>
                   </pic:spPr>
                 </pic:pic>
               </a:graphicData>
@@ -13165,6 +13268,18 @@
           </wp:inline>
         </w:drawing>
       </w:r>
+    </w:p>
+    <w:p>
+      <w:pPr>
+        <w:jc w:val="center"/>
+        <w:rPr>
+          <w:rFonts w:ascii="Arial" w:hAnsi="Arial" w:cs="Arial"/>
+          <w:color w:val="000000" w:themeColor="text1"/>
+          <w:sz w:val="24"/>
+          <w:szCs w:val="24"/>
+          <w:lang w:val="es-ES"/>
+        </w:rPr>
+      </w:pPr>
     </w:p>
     <w:p>
       <w:pPr>
@@ -14452,18 +14567,13 @@
       </w:pPr>
       <w:r>
         <w:rPr>
-          <w:rFonts w:ascii="Arial" w:hAnsi="Arial" w:cs="Arial"/>
           <w:noProof/>
-          <w:color w:val="000000" w:themeColor="text1"/>
-          <w:sz w:val="24"/>
-          <w:szCs w:val="24"/>
-          <w:lang w:val="es-ES"/>
         </w:rPr>
         <w:drawing>
-          <wp:inline distT="0" distB="0" distL="0" distR="0" wp14:anchorId="54943004" wp14:editId="12EDD107">
-            <wp:extent cx="6419850" cy="3738374"/>
-            <wp:effectExtent l="19050" t="19050" r="19050" b="14605"/>
-            <wp:docPr id="11" name="Imagen 11" descr="Diagrama&#10;&#10;Descripción generada automáticamente"/>
+          <wp:inline distT="0" distB="0" distL="0" distR="0" wp14:anchorId="29753BF4" wp14:editId="01F3383F">
+            <wp:extent cx="6278670" cy="3505200"/>
+            <wp:effectExtent l="0" t="0" r="8255" b="0"/>
+            <wp:docPr id="61" name="Imagen 61"/>
             <wp:cNvGraphicFramePr>
               <a:graphicFrameLocks xmlns:a="http://schemas.openxmlformats.org/drawingml/2006/main" noChangeAspect="1"/>
             </wp:cNvGraphicFramePr>
@@ -14471,17 +14581,11 @@
               <a:graphicData uri="http://schemas.openxmlformats.org/drawingml/2006/picture">
                 <pic:pic xmlns:pic="http://schemas.openxmlformats.org/drawingml/2006/picture">
                   <pic:nvPicPr>
-                    <pic:cNvPr id="11" name="Imagen 11" descr="Diagrama&#10;&#10;Descripción generada automáticamente"/>
+                    <pic:cNvPr id="1" name=""/>
                     <pic:cNvPicPr/>
                   </pic:nvPicPr>
                   <pic:blipFill>
-                    <a:blip r:embed="rId16">
-                      <a:extLst>
-                        <a:ext uri="{28A0092B-C50C-407E-A947-70E740481C1C}">
-                          <a14:useLocalDpi xmlns:a14="http://schemas.microsoft.com/office/drawing/2010/main" val="0"/>
-                        </a:ext>
-                      </a:extLst>
-                    </a:blip>
+                    <a:blip r:embed="rId16"/>
                     <a:stretch>
                       <a:fillRect/>
                     </a:stretch>
@@ -14489,16 +14593,11 @@
                   <pic:spPr>
                     <a:xfrm>
                       <a:off x="0" y="0"/>
-                      <a:ext cx="6427212" cy="3742661"/>
+                      <a:ext cx="6286361" cy="3509493"/>
                     </a:xfrm>
                     <a:prstGeom prst="rect">
                       <a:avLst/>
                     </a:prstGeom>
-                    <a:ln>
-                      <a:solidFill>
-                        <a:schemeClr val="tx1"/>
-                      </a:solidFill>
-                    </a:ln>
                   </pic:spPr>
                 </pic:pic>
               </a:graphicData>
@@ -16806,7 +16905,27 @@
           <w:lang w:val="es-ES"/>
         </w:rPr>
         <w:lastRenderedPageBreak/>
-        <w:t>CU16: Eliminar Inventario</w:t>
+        <w:t>CU16: Eliminar</w:t>
+      </w:r>
+      <w:r>
+        <w:rPr>
+          <w:rFonts w:ascii="Arial" w:hAnsi="Arial" w:cs="Arial"/>
+          <w:color w:val="000000" w:themeColor="text1"/>
+          <w:sz w:val="24"/>
+          <w:szCs w:val="24"/>
+          <w:lang w:val="es-ES"/>
+        </w:rPr>
+        <w:t xml:space="preserve"> Productos del</w:t>
+      </w:r>
+      <w:r>
+        <w:rPr>
+          <w:rFonts w:ascii="Arial" w:hAnsi="Arial" w:cs="Arial"/>
+          <w:color w:val="000000" w:themeColor="text1"/>
+          <w:sz w:val="24"/>
+          <w:szCs w:val="24"/>
+          <w:lang w:val="es-ES"/>
+        </w:rPr>
+        <w:t xml:space="preserve"> Inventario</w:t>
       </w:r>
     </w:p>
     <w:tbl>
@@ -16891,7 +17010,7 @@
                 <w:szCs w:val="24"/>
                 <w:lang w:val="es-ES"/>
               </w:rPr>
-              <w:t>Eliminar Inventario</w:t>
+              <w:t>Eliminar Productos del Inventario</w:t>
             </w:r>
           </w:p>
           <w:p>
@@ -21325,7 +21444,7 @@
           <w:szCs w:val="24"/>
           <w:lang w:val="es-ES"/>
         </w:rPr>
-        <w:t>Eliminar Inventario</w:t>
+        <w:t>Eliminar Productos del Inventario</w:t>
       </w:r>
     </w:p>
     <w:p>
@@ -21450,7 +21569,25 @@
           <w:szCs w:val="24"/>
           <w:lang w:val="es-ES"/>
         </w:rPr>
-        <w:t>Eliminar Inventario</w:t>
+        <w:t xml:space="preserve">Eliminar </w:t>
+      </w:r>
+      <w:r>
+        <w:rPr>
+          <w:rFonts w:ascii="Arial" w:hAnsi="Arial" w:cs="Arial"/>
+          <w:sz w:val="24"/>
+          <w:szCs w:val="24"/>
+          <w:lang w:val="es-ES"/>
+        </w:rPr>
+        <w:t xml:space="preserve">Productos del </w:t>
+      </w:r>
+      <w:r>
+        <w:rPr>
+          <w:rFonts w:ascii="Arial" w:hAnsi="Arial" w:cs="Arial"/>
+          <w:sz w:val="24"/>
+          <w:szCs w:val="24"/>
+          <w:lang w:val="es-ES"/>
+        </w:rPr>
+        <w:t>Inventario</w:t>
       </w:r>
     </w:p>
     <w:p>
@@ -25884,137 +26021,399 @@
     </w:p>
     <w:p>
       <w:pPr>
+        <w:jc w:val="both"/>
+        <w:rPr>
+          <w:rFonts w:ascii="Arial" w:hAnsi="Arial" w:cs="Arial"/>
+          <w:b/>
+          <w:bCs/>
+          <w:sz w:val="24"/>
+          <w:szCs w:val="24"/>
+          <w:lang w:val="es-ES"/>
+        </w:rPr>
+      </w:pPr>
+      <w:r>
+        <w:rPr>
+          <w:noProof/>
+        </w:rPr>
+        <w:drawing>
+          <wp:anchor distT="0" distB="0" distL="114300" distR="114300" simplePos="0" relativeHeight="251659264" behindDoc="0" locked="0" layoutInCell="1" allowOverlap="1" wp14:anchorId="36E5A51D" wp14:editId="65FF4DC4">
+            <wp:simplePos x="0" y="0"/>
+            <wp:positionH relativeFrom="margin">
+              <wp:align>right</wp:align>
+            </wp:positionH>
+            <wp:positionV relativeFrom="margin">
+              <wp:posOffset>666750</wp:posOffset>
+            </wp:positionV>
+            <wp:extent cx="5612130" cy="3013710"/>
+            <wp:effectExtent l="0" t="0" r="7620" b="0"/>
+            <wp:wrapSquare wrapText="bothSides"/>
+            <wp:docPr id="31" name="Imagen 31"/>
+            <wp:cNvGraphicFramePr>
+              <a:graphicFrameLocks xmlns:a="http://schemas.openxmlformats.org/drawingml/2006/main" noChangeAspect="1"/>
+            </wp:cNvGraphicFramePr>
+            <a:graphic xmlns:a="http://schemas.openxmlformats.org/drawingml/2006/main">
+              <a:graphicData uri="http://schemas.openxmlformats.org/drawingml/2006/picture">
+                <pic:pic xmlns:pic="http://schemas.openxmlformats.org/drawingml/2006/picture">
+                  <pic:nvPicPr>
+                    <pic:cNvPr id="1" name=""/>
+                    <pic:cNvPicPr/>
+                  </pic:nvPicPr>
+                  <pic:blipFill>
+                    <a:blip r:embed="rId49">
+                      <a:extLst>
+                        <a:ext uri="{28A0092B-C50C-407E-A947-70E740481C1C}">
+                          <a14:useLocalDpi xmlns:a14="http://schemas.microsoft.com/office/drawing/2010/main" val="0"/>
+                        </a:ext>
+                      </a:extLst>
+                    </a:blip>
+                    <a:stretch>
+                      <a:fillRect/>
+                    </a:stretch>
+                  </pic:blipFill>
+                  <pic:spPr>
+                    <a:xfrm>
+                      <a:off x="0" y="0"/>
+                      <a:ext cx="5612130" cy="3013710"/>
+                    </a:xfrm>
+                    <a:prstGeom prst="rect">
+                      <a:avLst/>
+                    </a:prstGeom>
+                  </pic:spPr>
+                </pic:pic>
+              </a:graphicData>
+            </a:graphic>
+          </wp:anchor>
+        </w:drawing>
+      </w:r>
+      <w:r>
+        <w:rPr>
+          <w:rFonts w:ascii="Arial" w:hAnsi="Arial" w:cs="Arial"/>
+          <w:b/>
+          <w:bCs/>
+          <w:sz w:val="24"/>
+          <w:szCs w:val="24"/>
+          <w:lang w:val="es-ES"/>
+        </w:rPr>
+        <w:t>Proceso 01</w:t>
+      </w:r>
+      <w:r>
+        <w:rPr>
+          <w:rFonts w:ascii="Arial" w:hAnsi="Arial" w:cs="Arial"/>
+          <w:b/>
+          <w:bCs/>
+          <w:sz w:val="24"/>
+          <w:szCs w:val="24"/>
+          <w:lang w:val="es-ES"/>
+        </w:rPr>
+        <w:t>-</w:t>
+      </w:r>
+      <w:r>
+        <w:rPr>
+          <w:rFonts w:ascii="Arial" w:hAnsi="Arial" w:cs="Arial"/>
+          <w:b/>
+          <w:bCs/>
+          <w:sz w:val="24"/>
+          <w:szCs w:val="24"/>
+          <w:lang w:val="es-ES"/>
+        </w:rPr>
+        <w:t xml:space="preserve"> </w:t>
+      </w:r>
+      <w:r>
+        <w:rPr>
+          <w:rFonts w:ascii="Arial" w:hAnsi="Arial" w:cs="Arial"/>
+          <w:b/>
+          <w:bCs/>
+          <w:sz w:val="24"/>
+          <w:szCs w:val="24"/>
+          <w:lang w:val="es-ES"/>
+        </w:rPr>
+        <w:t>Notificación</w:t>
+      </w:r>
+      <w:r>
+        <w:rPr>
+          <w:rFonts w:ascii="Arial" w:hAnsi="Arial" w:cs="Arial"/>
+          <w:b/>
+          <w:bCs/>
+          <w:sz w:val="24"/>
+          <w:szCs w:val="24"/>
+          <w:lang w:val="es-ES"/>
+        </w:rPr>
+        <w:t xml:space="preserve"> De Cita</w:t>
+      </w:r>
+      <w:r>
+        <w:rPr>
+          <w:rFonts w:ascii="Arial" w:hAnsi="Arial" w:cs="Arial"/>
+          <w:b/>
+          <w:bCs/>
+          <w:sz w:val="24"/>
+          <w:szCs w:val="24"/>
+          <w:lang w:val="es-ES"/>
+        </w:rPr>
+        <w:t xml:space="preserve"> </w:t>
+      </w:r>
+      <w:r>
+        <w:rPr>
+          <w:rFonts w:ascii="Arial" w:hAnsi="Arial" w:cs="Arial"/>
+          <w:b/>
+          <w:bCs/>
+          <w:sz w:val="24"/>
+          <w:szCs w:val="24"/>
+          <w:lang w:val="es-ES"/>
+        </w:rPr>
+        <w:t>(</w:t>
+      </w:r>
+      <w:r>
+        <w:rPr>
+          <w:rFonts w:ascii="Arial" w:hAnsi="Arial" w:cs="Arial"/>
+          <w:b/>
+          <w:bCs/>
+          <w:sz w:val="24"/>
+          <w:szCs w:val="24"/>
+          <w:lang w:val="es-ES"/>
+        </w:rPr>
+        <w:t>M</w:t>
+      </w:r>
+      <w:r>
+        <w:rPr>
+          <w:rFonts w:ascii="Arial" w:hAnsi="Arial" w:cs="Arial"/>
+          <w:b/>
+          <w:bCs/>
+          <w:sz w:val="24"/>
+          <w:szCs w:val="24"/>
+          <w:lang w:val="es-ES"/>
+        </w:rPr>
+        <w:t xml:space="preserve">ediante correo electrónico y </w:t>
+      </w:r>
+      <w:r>
+        <w:rPr>
+          <w:rFonts w:ascii="Arial" w:hAnsi="Arial" w:cs="Arial"/>
+          <w:b/>
+          <w:bCs/>
+          <w:sz w:val="24"/>
+          <w:szCs w:val="24"/>
+          <w:lang w:val="es-ES"/>
+        </w:rPr>
+        <w:t>WhatsApp</w:t>
+      </w:r>
+      <w:r>
+        <w:rPr>
+          <w:rFonts w:ascii="Arial" w:hAnsi="Arial" w:cs="Arial"/>
+          <w:b/>
+          <w:bCs/>
+          <w:sz w:val="24"/>
+          <w:szCs w:val="24"/>
+          <w:lang w:val="es-ES"/>
+        </w:rPr>
+        <w:t>)</w:t>
+      </w:r>
+      <w:r>
+        <w:rPr>
+          <w:rFonts w:ascii="Arial" w:hAnsi="Arial" w:cs="Arial"/>
+          <w:b/>
+          <w:bCs/>
+          <w:sz w:val="24"/>
+          <w:szCs w:val="24"/>
+          <w:lang w:val="es-ES"/>
+        </w:rPr>
+        <w:t>.</w:t>
+      </w:r>
+      <w:r>
+        <w:rPr>
+          <w:rFonts w:ascii="Arial" w:hAnsi="Arial" w:cs="Arial"/>
+          <w:b/>
+          <w:bCs/>
+          <w:sz w:val="24"/>
+          <w:szCs w:val="24"/>
+          <w:lang w:val="es-ES"/>
+        </w:rPr>
+        <w:t xml:space="preserve"> </w:t>
+      </w:r>
+    </w:p>
+    <w:p>
+      <w:pPr>
         <w:pStyle w:val="Prrafodelista"/>
-        <w:numPr>
-          <w:ilvl w:val="0"/>
-          <w:numId w:val="2"/>
-        </w:numPr>
-        <w:jc w:val="both"/>
-        <w:rPr>
-          <w:rFonts w:ascii="Arial" w:hAnsi="Arial" w:cs="Arial"/>
-          <w:sz w:val="24"/>
-          <w:szCs w:val="24"/>
-          <w:lang w:val="es-ES"/>
-        </w:rPr>
-      </w:pPr>
-      <w:r>
-        <w:rPr>
-          <w:rFonts w:ascii="Arial" w:hAnsi="Arial" w:cs="Arial"/>
-          <w:sz w:val="24"/>
-          <w:szCs w:val="24"/>
-          <w:lang w:val="es-ES"/>
-        </w:rPr>
-        <w:t>Notificación</w:t>
-      </w:r>
-      <w:r>
-        <w:rPr>
-          <w:rFonts w:ascii="Arial" w:hAnsi="Arial" w:cs="Arial"/>
-          <w:sz w:val="24"/>
-          <w:szCs w:val="24"/>
-          <w:lang w:val="es-ES"/>
-        </w:rPr>
-        <w:t xml:space="preserve"> De Cita</w:t>
-      </w:r>
-      <w:r>
-        <w:rPr>
-          <w:rFonts w:ascii="Arial" w:hAnsi="Arial" w:cs="Arial"/>
-          <w:sz w:val="24"/>
-          <w:szCs w:val="24"/>
-          <w:lang w:val="es-ES"/>
-        </w:rPr>
-        <w:t xml:space="preserve"> </w:t>
-      </w:r>
-      <w:r>
-        <w:rPr>
-          <w:rFonts w:ascii="Arial" w:hAnsi="Arial" w:cs="Arial"/>
-          <w:sz w:val="24"/>
-          <w:szCs w:val="24"/>
-          <w:lang w:val="es-ES"/>
-        </w:rPr>
-        <w:t>(</w:t>
-      </w:r>
-      <w:r>
-        <w:rPr>
-          <w:rFonts w:ascii="Arial" w:hAnsi="Arial" w:cs="Arial"/>
-          <w:sz w:val="24"/>
-          <w:szCs w:val="24"/>
-          <w:lang w:val="es-ES"/>
-        </w:rPr>
-        <w:t>M</w:t>
-      </w:r>
-      <w:r>
-        <w:rPr>
-          <w:rFonts w:ascii="Arial" w:hAnsi="Arial" w:cs="Arial"/>
-          <w:sz w:val="24"/>
-          <w:szCs w:val="24"/>
-          <w:lang w:val="es-ES"/>
-        </w:rPr>
-        <w:t xml:space="preserve">ediante correo electrónico y </w:t>
-      </w:r>
-      <w:r>
-        <w:rPr>
-          <w:rFonts w:ascii="Arial" w:hAnsi="Arial" w:cs="Arial"/>
-          <w:sz w:val="24"/>
-          <w:szCs w:val="24"/>
-          <w:lang w:val="es-ES"/>
-        </w:rPr>
-        <w:t>WhatsApp</w:t>
-      </w:r>
-      <w:r>
-        <w:rPr>
-          <w:rFonts w:ascii="Arial" w:hAnsi="Arial" w:cs="Arial"/>
-          <w:sz w:val="24"/>
-          <w:szCs w:val="24"/>
-          <w:lang w:val="es-ES"/>
-        </w:rPr>
-        <w:t>)</w:t>
-      </w:r>
-      <w:r>
-        <w:rPr>
-          <w:rFonts w:ascii="Arial" w:hAnsi="Arial" w:cs="Arial"/>
+        <w:rPr>
+          <w:rFonts w:ascii="Arial" w:hAnsi="Arial" w:cs="Arial"/>
+          <w:sz w:val="24"/>
+          <w:szCs w:val="24"/>
+          <w:lang w:val="es-ES"/>
+        </w:rPr>
+      </w:pPr>
+    </w:p>
+    <w:p>
+      <w:pPr>
+        <w:jc w:val="both"/>
+        <w:rPr>
+          <w:rFonts w:ascii="Arial" w:hAnsi="Arial" w:cs="Arial"/>
+          <w:b/>
+          <w:bCs/>
+          <w:sz w:val="24"/>
+          <w:szCs w:val="24"/>
+          <w:lang w:val="es-ES"/>
+        </w:rPr>
+      </w:pPr>
+      <w:r>
+        <w:rPr>
+          <w:rFonts w:ascii="Arial" w:hAnsi="Arial" w:cs="Arial"/>
+          <w:b/>
+          <w:bCs/>
+          <w:sz w:val="24"/>
+          <w:szCs w:val="24"/>
+          <w:lang w:val="es-ES"/>
+        </w:rPr>
+        <w:t xml:space="preserve">Proceso 02- </w:t>
+      </w:r>
+      <w:r>
+        <w:rPr>
+          <w:rFonts w:ascii="Arial" w:hAnsi="Arial" w:cs="Arial"/>
+          <w:b/>
+          <w:bCs/>
+          <w:sz w:val="24"/>
+          <w:szCs w:val="24"/>
+          <w:lang w:val="es-ES"/>
+        </w:rPr>
+        <w:t>Transacción interbancaria de pago en línea</w:t>
+      </w:r>
+      <w:r>
+        <w:rPr>
+          <w:rFonts w:ascii="Arial" w:hAnsi="Arial" w:cs="Arial"/>
+          <w:b/>
+          <w:bCs/>
           <w:sz w:val="24"/>
           <w:szCs w:val="24"/>
           <w:lang w:val="es-ES"/>
         </w:rPr>
         <w:t>.</w:t>
       </w:r>
-      <w:r>
-        <w:rPr>
-          <w:rFonts w:ascii="Arial" w:hAnsi="Arial" w:cs="Arial"/>
-          <w:sz w:val="24"/>
-          <w:szCs w:val="24"/>
-          <w:lang w:val="es-ES"/>
-        </w:rPr>
-        <w:t xml:space="preserve"> </w:t>
-      </w:r>
-    </w:p>
-    <w:p>
-      <w:pPr>
-        <w:pStyle w:val="Prrafodelista"/>
-        <w:numPr>
-          <w:ilvl w:val="0"/>
-          <w:numId w:val="2"/>
-        </w:numPr>
-        <w:jc w:val="both"/>
-        <w:rPr>
-          <w:rFonts w:ascii="Arial" w:hAnsi="Arial" w:cs="Arial"/>
-          <w:sz w:val="24"/>
-          <w:szCs w:val="24"/>
-          <w:lang w:val="es-ES"/>
-        </w:rPr>
-      </w:pPr>
-      <w:r>
-        <w:rPr>
-          <w:rFonts w:ascii="Arial" w:hAnsi="Arial" w:cs="Arial"/>
-          <w:sz w:val="24"/>
-          <w:szCs w:val="24"/>
-          <w:lang w:val="es-ES"/>
-        </w:rPr>
-        <w:t>Transacción interbancaria de pago en línea</w:t>
-      </w:r>
-      <w:r>
-        <w:rPr>
-          <w:rFonts w:ascii="Arial" w:hAnsi="Arial" w:cs="Arial"/>
+    </w:p>
+    <w:p>
+      <w:pPr>
+        <w:jc w:val="both"/>
+        <w:rPr>
+          <w:rFonts w:ascii="Arial" w:hAnsi="Arial" w:cs="Arial"/>
+          <w:b/>
+          <w:bCs/>
+          <w:sz w:val="24"/>
+          <w:szCs w:val="24"/>
+          <w:lang w:val="es-ES"/>
+        </w:rPr>
+      </w:pPr>
+      <w:r>
+        <w:rPr>
+          <w:noProof/>
+        </w:rPr>
+        <w:drawing>
+          <wp:inline distT="0" distB="0" distL="0" distR="0" wp14:anchorId="2C7E03E9" wp14:editId="7FD65885">
+            <wp:extent cx="5612130" cy="3689985"/>
+            <wp:effectExtent l="0" t="0" r="7620" b="5715"/>
+            <wp:docPr id="32" name="Imagen 32"/>
+            <wp:cNvGraphicFramePr>
+              <a:graphicFrameLocks xmlns:a="http://schemas.openxmlformats.org/drawingml/2006/main" noChangeAspect="1"/>
+            </wp:cNvGraphicFramePr>
+            <a:graphic xmlns:a="http://schemas.openxmlformats.org/drawingml/2006/main">
+              <a:graphicData uri="http://schemas.openxmlformats.org/drawingml/2006/picture">
+                <pic:pic xmlns:pic="http://schemas.openxmlformats.org/drawingml/2006/picture">
+                  <pic:nvPicPr>
+                    <pic:cNvPr id="1" name=""/>
+                    <pic:cNvPicPr/>
+                  </pic:nvPicPr>
+                  <pic:blipFill>
+                    <a:blip r:embed="rId50"/>
+                    <a:stretch>
+                      <a:fillRect/>
+                    </a:stretch>
+                  </pic:blipFill>
+                  <pic:spPr>
+                    <a:xfrm>
+                      <a:off x="0" y="0"/>
+                      <a:ext cx="5612130" cy="3689985"/>
+                    </a:xfrm>
+                    <a:prstGeom prst="rect">
+                      <a:avLst/>
+                    </a:prstGeom>
+                  </pic:spPr>
+                </pic:pic>
+              </a:graphicData>
+            </a:graphic>
+          </wp:inline>
+        </w:drawing>
+      </w:r>
+    </w:p>
+    <w:p>
+      <w:pPr>
+        <w:jc w:val="both"/>
+        <w:rPr>
+          <w:rFonts w:ascii="Arial" w:hAnsi="Arial" w:cs="Arial"/>
+          <w:b/>
+          <w:bCs/>
+          <w:sz w:val="24"/>
+          <w:szCs w:val="24"/>
+          <w:lang w:val="es-ES"/>
+        </w:rPr>
+      </w:pPr>
+    </w:p>
+    <w:p>
+      <w:pPr>
+        <w:jc w:val="both"/>
+        <w:rPr>
+          <w:rFonts w:ascii="Arial" w:hAnsi="Arial" w:cs="Arial"/>
+          <w:b/>
+          <w:bCs/>
+          <w:sz w:val="24"/>
+          <w:szCs w:val="24"/>
+          <w:lang w:val="es-ES"/>
+        </w:rPr>
+      </w:pPr>
+      <w:r>
+        <w:rPr>
+          <w:rFonts w:ascii="Arial" w:hAnsi="Arial" w:cs="Arial"/>
+          <w:b/>
+          <w:bCs/>
+          <w:sz w:val="24"/>
+          <w:szCs w:val="24"/>
+          <w:lang w:val="es-ES"/>
+        </w:rPr>
+        <w:lastRenderedPageBreak/>
+        <w:t>Proceso 0</w:t>
+      </w:r>
+      <w:r>
+        <w:rPr>
+          <w:rFonts w:ascii="Arial" w:hAnsi="Arial" w:cs="Arial"/>
+          <w:b/>
+          <w:bCs/>
+          <w:sz w:val="24"/>
+          <w:szCs w:val="24"/>
+          <w:lang w:val="es-ES"/>
+        </w:rPr>
+        <w:t>3</w:t>
+      </w:r>
+      <w:r>
+        <w:rPr>
+          <w:rFonts w:ascii="Arial" w:hAnsi="Arial" w:cs="Arial"/>
+          <w:b/>
+          <w:bCs/>
+          <w:sz w:val="24"/>
+          <w:szCs w:val="24"/>
+          <w:lang w:val="es-ES"/>
+        </w:rPr>
+        <w:t xml:space="preserve">- </w:t>
+      </w:r>
+      <w:r>
+        <w:rPr>
+          <w:rFonts w:ascii="Arial" w:hAnsi="Arial" w:cs="Arial"/>
+          <w:b/>
+          <w:bCs/>
+          <w:sz w:val="24"/>
+          <w:szCs w:val="24"/>
+          <w:lang w:val="es-ES"/>
+        </w:rPr>
+        <w:t>Fechas disponibles para agendar citas</w:t>
+      </w:r>
+      <w:r>
+        <w:rPr>
+          <w:rFonts w:ascii="Arial" w:hAnsi="Arial" w:cs="Arial"/>
+          <w:b/>
+          <w:bCs/>
           <w:sz w:val="24"/>
           <w:szCs w:val="24"/>
           <w:lang w:val="es-ES"/>
@@ -26024,31 +26423,118 @@
     </w:p>
     <w:p>
       <w:pPr>
-        <w:pStyle w:val="Prrafodelista"/>
-        <w:numPr>
-          <w:ilvl w:val="0"/>
-          <w:numId w:val="2"/>
-        </w:numPr>
-        <w:jc w:val="both"/>
-        <w:rPr>
-          <w:rFonts w:ascii="Arial" w:hAnsi="Arial" w:cs="Arial"/>
-          <w:sz w:val="24"/>
-          <w:szCs w:val="24"/>
-          <w:lang w:val="es-ES"/>
-        </w:rPr>
-      </w:pPr>
-      <w:r>
-        <w:rPr>
-          <w:rFonts w:ascii="Arial" w:hAnsi="Arial" w:cs="Arial"/>
-          <w:sz w:val="24"/>
-          <w:szCs w:val="24"/>
-          <w:lang w:val="es-ES"/>
-        </w:rPr>
-        <w:t>Fechas disponibles para agendar citas</w:t>
-      </w:r>
-      <w:r>
-        <w:rPr>
-          <w:rFonts w:ascii="Arial" w:hAnsi="Arial" w:cs="Arial"/>
+        <w:jc w:val="both"/>
+        <w:rPr>
+          <w:rFonts w:ascii="Arial" w:hAnsi="Arial" w:cs="Arial"/>
+          <w:b/>
+          <w:bCs/>
+          <w:sz w:val="24"/>
+          <w:szCs w:val="24"/>
+          <w:lang w:val="es-ES"/>
+        </w:rPr>
+      </w:pPr>
+      <w:r>
+        <w:rPr>
+          <w:noProof/>
+        </w:rPr>
+        <w:drawing>
+          <wp:inline distT="0" distB="0" distL="0" distR="0" wp14:anchorId="1D860F07" wp14:editId="20BC6AE7">
+            <wp:extent cx="5612130" cy="3430905"/>
+            <wp:effectExtent l="0" t="0" r="7620" b="0"/>
+            <wp:docPr id="45" name="Imagen 45"/>
+            <wp:cNvGraphicFramePr>
+              <a:graphicFrameLocks xmlns:a="http://schemas.openxmlformats.org/drawingml/2006/main" noChangeAspect="1"/>
+            </wp:cNvGraphicFramePr>
+            <a:graphic xmlns:a="http://schemas.openxmlformats.org/drawingml/2006/main">
+              <a:graphicData uri="http://schemas.openxmlformats.org/drawingml/2006/picture">
+                <pic:pic xmlns:pic="http://schemas.openxmlformats.org/drawingml/2006/picture">
+                  <pic:nvPicPr>
+                    <pic:cNvPr id="1" name=""/>
+                    <pic:cNvPicPr/>
+                  </pic:nvPicPr>
+                  <pic:blipFill>
+                    <a:blip r:embed="rId51"/>
+                    <a:stretch>
+                      <a:fillRect/>
+                    </a:stretch>
+                  </pic:blipFill>
+                  <pic:spPr>
+                    <a:xfrm>
+                      <a:off x="0" y="0"/>
+                      <a:ext cx="5612130" cy="3430905"/>
+                    </a:xfrm>
+                    <a:prstGeom prst="rect">
+                      <a:avLst/>
+                    </a:prstGeom>
+                  </pic:spPr>
+                </pic:pic>
+              </a:graphicData>
+            </a:graphic>
+          </wp:inline>
+        </w:drawing>
+      </w:r>
+    </w:p>
+    <w:p>
+      <w:pPr>
+        <w:jc w:val="both"/>
+        <w:rPr>
+          <w:rFonts w:ascii="Arial" w:hAnsi="Arial" w:cs="Arial"/>
+          <w:b/>
+          <w:bCs/>
+          <w:sz w:val="24"/>
+          <w:szCs w:val="24"/>
+          <w:lang w:val="es-ES"/>
+        </w:rPr>
+      </w:pPr>
+      <w:r>
+        <w:rPr>
+          <w:rFonts w:ascii="Arial" w:hAnsi="Arial" w:cs="Arial"/>
+          <w:b/>
+          <w:bCs/>
+          <w:sz w:val="24"/>
+          <w:szCs w:val="24"/>
+          <w:lang w:val="es-ES"/>
+        </w:rPr>
+        <w:t>Proceso 0</w:t>
+      </w:r>
+      <w:r>
+        <w:rPr>
+          <w:rFonts w:ascii="Arial" w:hAnsi="Arial" w:cs="Arial"/>
+          <w:b/>
+          <w:bCs/>
+          <w:sz w:val="24"/>
+          <w:szCs w:val="24"/>
+          <w:lang w:val="es-ES"/>
+        </w:rPr>
+        <w:t>4</w:t>
+      </w:r>
+      <w:r>
+        <w:rPr>
+          <w:rFonts w:ascii="Arial" w:hAnsi="Arial" w:cs="Arial"/>
+          <w:b/>
+          <w:bCs/>
+          <w:sz w:val="24"/>
+          <w:szCs w:val="24"/>
+          <w:lang w:val="es-ES"/>
+        </w:rPr>
+        <w:t xml:space="preserve">- </w:t>
+      </w:r>
+      <w:r>
+        <w:rPr>
+          <w:rFonts w:ascii="Arial" w:hAnsi="Arial" w:cs="Arial"/>
+          <w:b/>
+          <w:bCs/>
+          <w:sz w:val="24"/>
+          <w:szCs w:val="24"/>
+          <w:lang w:val="es-ES"/>
+        </w:rPr>
+        <w:t>Autentificación por Google o Facebook</w:t>
+      </w:r>
+      <w:r>
+        <w:rPr>
+          <w:rFonts w:ascii="Arial" w:hAnsi="Arial" w:cs="Arial"/>
+          <w:b/>
+          <w:bCs/>
           <w:sz w:val="24"/>
           <w:szCs w:val="24"/>
           <w:lang w:val="es-ES"/>
@@ -26058,62 +26544,77 @@
     </w:p>
     <w:p>
       <w:pPr>
-        <w:pStyle w:val="Prrafodelista"/>
-        <w:numPr>
-          <w:ilvl w:val="0"/>
-          <w:numId w:val="2"/>
-        </w:numPr>
-        <w:jc w:val="both"/>
-        <w:rPr>
-          <w:rFonts w:ascii="Arial" w:hAnsi="Arial" w:cs="Arial"/>
-          <w:sz w:val="24"/>
-          <w:szCs w:val="24"/>
-          <w:lang w:val="es-ES"/>
-        </w:rPr>
-      </w:pPr>
-      <w:r>
-        <w:rPr>
-          <w:rFonts w:ascii="Arial" w:hAnsi="Arial" w:cs="Arial"/>
-          <w:sz w:val="24"/>
-          <w:szCs w:val="24"/>
-          <w:lang w:val="es-ES"/>
-        </w:rPr>
-        <w:t>Respaldo de base de datos cada 24 horas.</w:t>
-      </w:r>
-    </w:p>
-    <w:p>
-      <w:pPr>
-        <w:pStyle w:val="Prrafodelista"/>
-        <w:jc w:val="both"/>
-        <w:rPr>
-          <w:rFonts w:ascii="Arial" w:hAnsi="Arial" w:cs="Arial"/>
-          <w:sz w:val="24"/>
-          <w:szCs w:val="24"/>
-          <w:lang w:val="es-ES"/>
-        </w:rPr>
-      </w:pPr>
-    </w:p>
-    <w:p>
-      <w:pPr>
-        <w:jc w:val="both"/>
-        <w:rPr>
-          <w:rFonts w:ascii="Arial" w:hAnsi="Arial" w:cs="Arial"/>
-          <w:b/>
-          <w:bCs/>
-          <w:sz w:val="24"/>
-          <w:szCs w:val="24"/>
-          <w:lang w:val="es-ES"/>
-        </w:rPr>
-      </w:pPr>
-      <w:r>
-        <w:rPr>
-          <w:rFonts w:ascii="Arial" w:hAnsi="Arial" w:cs="Arial"/>
-          <w:b/>
-          <w:bCs/>
-          <w:sz w:val="24"/>
-          <w:szCs w:val="24"/>
-          <w:lang w:val="es-ES"/>
-        </w:rPr>
+        <w:jc w:val="both"/>
+        <w:rPr>
+          <w:rFonts w:ascii="Arial" w:hAnsi="Arial" w:cs="Arial"/>
+          <w:sz w:val="24"/>
+          <w:szCs w:val="24"/>
+          <w:lang w:val="es-ES"/>
+        </w:rPr>
+      </w:pPr>
+      <w:r>
+        <w:rPr>
+          <w:noProof/>
+        </w:rPr>
+        <w:drawing>
+          <wp:inline distT="0" distB="0" distL="0" distR="0" wp14:anchorId="3C1FB766" wp14:editId="676D06D2">
+            <wp:extent cx="5612130" cy="4050665"/>
+            <wp:effectExtent l="0" t="0" r="7620" b="6985"/>
+            <wp:docPr id="46" name="Imagen 46"/>
+            <wp:cNvGraphicFramePr>
+              <a:graphicFrameLocks xmlns:a="http://schemas.openxmlformats.org/drawingml/2006/main" noChangeAspect="1"/>
+            </wp:cNvGraphicFramePr>
+            <a:graphic xmlns:a="http://schemas.openxmlformats.org/drawingml/2006/main">
+              <a:graphicData uri="http://schemas.openxmlformats.org/drawingml/2006/picture">
+                <pic:pic xmlns:pic="http://schemas.openxmlformats.org/drawingml/2006/picture">
+                  <pic:nvPicPr>
+                    <pic:cNvPr id="1" name=""/>
+                    <pic:cNvPicPr/>
+                  </pic:nvPicPr>
+                  <pic:blipFill>
+                    <a:blip r:embed="rId52"/>
+                    <a:stretch>
+                      <a:fillRect/>
+                    </a:stretch>
+                  </pic:blipFill>
+                  <pic:spPr>
+                    <a:xfrm>
+                      <a:off x="0" y="0"/>
+                      <a:ext cx="5612130" cy="4050665"/>
+                    </a:xfrm>
+                    <a:prstGeom prst="rect">
+                      <a:avLst/>
+                    </a:prstGeom>
+                  </pic:spPr>
+                </pic:pic>
+              </a:graphicData>
+            </a:graphic>
+          </wp:inline>
+        </w:drawing>
+      </w:r>
+    </w:p>
+    <w:p>
+      <w:pPr>
+        <w:jc w:val="both"/>
+        <w:rPr>
+          <w:rFonts w:ascii="Arial" w:hAnsi="Arial" w:cs="Arial"/>
+          <w:b/>
+          <w:bCs/>
+          <w:sz w:val="24"/>
+          <w:szCs w:val="24"/>
+          <w:lang w:val="es-ES"/>
+        </w:rPr>
+      </w:pPr>
+      <w:r>
+        <w:rPr>
+          <w:rFonts w:ascii="Arial" w:hAnsi="Arial" w:cs="Arial"/>
+          <w:b/>
+          <w:bCs/>
+          <w:sz w:val="24"/>
+          <w:szCs w:val="24"/>
+          <w:lang w:val="es-ES"/>
+        </w:rPr>
+        <w:lastRenderedPageBreak/>
         <w:t>Reportes</w:t>
       </w:r>
     </w:p>

</xml_diff>